<commit_message>
Begin introduction of Dissert_outline
</commit_message>
<xml_diff>
--- a/Dissert_outline_v0.docx
+++ b/Dissert_outline_v0.docx
@@ -28,7 +28,12 @@
         </w:numPr>
       </w:pPr>
       <w:r>
-        <w:t>Describe what colloids are</w:t>
+        <w:t xml:space="preserve">Describe what a colloid is:  </w:t>
+      </w:r>
+    </w:p>
+    <w:p>
+      <w:r>
+        <w:t>Colloidal suspensions are a mixture of substances in which one phase is suspended in a dispersive medium. The colloid or the dispersion medium can be solid, liquid, or gas and the mixture of the two substances can occupy the same phase with the exception of gasses. Many examples of colloidal suspensions are found in the household, in industrial settings, and are studied across a number of academic disciplines. Products such as whipped cream, a foam created by air suspended in a liquid, and mayonnaise which is a stable emulsion of oil, egg yolk, and vinegar can be found in many households. Geological materials such as pumice and scoria are considered solid foams, gas suspended in a solid, and are used in industrial settings and as building materials for its insulative properties. In the environmental and medical fields aerosols and sols are of notable importance. Aerosols are often described as a solid phase within a gas, such as volcanic ash from an eruption or clouds containing ice particles, but also describe liquids such as fog. Sols describe a solid dispersed phase in a liquid dispersion media. Red blood cells, white blood cells, platelets, and other dissipated compounds are dispersed in bodily fluids and can be described as a sol. Sols of solid geological material (minerals) and biological matter (bacteria and waste matter) dispersed in liquid water are of particular interest to this study. For this study I define colloid transport and colloidal fluid in reference to sols, although portions of this work could be applied to other dispersed phases and dispersion media.</w:t>
       </w:r>
     </w:p>
     <w:p>
@@ -40,7 +45,10 @@
         </w:numPr>
       </w:pPr>
       <w:r>
-        <w:t>History of colloid research (brief relevant)?</w:t>
+        <w:t>History of co</w:t>
+      </w:r>
+      <w:r>
+        <w:t>lloid research (brief relevant):</w:t>
       </w:r>
     </w:p>
     <w:p>
@@ -54,6 +62,143 @@
       <w:r>
         <w:t>Describe why we care about them environmentally (colloids sorb chemicals, viruses, bacteria and can increase transport rates)</w:t>
       </w:r>
+      <w:r>
+        <w:t>:</w:t>
+      </w:r>
+    </w:p>
+    <w:p>
+      <w:r>
+        <w:t>Much theoretical research has been completed in the field of colloid physiochemical transport. Knowledge of colloid transport and collection efficiency is critical to understanding the transport of emerging contaminants and environmental pathogens. Chemical interactions and the associated interaction energies resulting from interactions between colloid, fluid, and geological materials is central to colloid transport and immobilization. Increased understanding of the physical and chemical transport properties at a sub-micron scale can be used to improve field scale hydrologic models and hydrologic model planning scenarios. Modeling tools exist that can track particles, such as colloids through hydrological systems. Hydrus-1D [</w:t>
+      </w:r>
+      <w:proofErr w:type="spellStart"/>
+      <w:r>
+        <w:t>Simunek</w:t>
+      </w:r>
+      <w:proofErr w:type="spellEnd"/>
+      <w:r>
+        <w:t xml:space="preserve"> et. al. 2008] is an unsaturated zone modeling tool which assumes one dimensional flow and can apply the colloid advection-dispersion equation (CDE) with macroscopic parameters describing these processes. A distribution of particles is generated based upon the advection-dispersion parameters and is returned to the user. MODPATH [Pollack 2016] is a saturated zone particle tracking software to observe particle transport in a three dimensional hydrological systems. This tracking tool is limited to advective flow and saturated systems. No retardation, diffusion, or dispersion is considered. A small number of pore scale models have been developed to track colloid transport in porous media [Redman et. al. 2004, </w:t>
+      </w:r>
+      <w:proofErr w:type="gramStart"/>
+      <w:r>
+        <w:t>Gao</w:t>
+      </w:r>
+      <w:proofErr w:type="gramEnd"/>
+      <w:r>
+        <w:t xml:space="preserve"> et. al. 2010, Qui et. al. 2011]. These models use Lagrangian mechanics which are computationally inefficient for large numbers of colloids, can only be applied to very small fluid domains, have long modeling run times, and operate as novel approaches to modeling micro scale colloid-surface interactions. The limitations of these systems leave the interdisciplinary researcher without a practical option to gain additional insight into controlling factors driving the physiochemical dynamics of colloid transport within their system.</w:t>
+      </w:r>
+    </w:p>
+    <w:p>
+      <w:r>
+        <w:lastRenderedPageBreak/>
+        <w:t>Parameters such as diffusivity and dispersivity are not generally well known for most geological systems and can be time consuming and expensive to collect in the laboratory. A few studies have focused on the hydrologic unit scale description of these parameters [</w:t>
+      </w:r>
+      <w:proofErr w:type="spellStart"/>
+      <w:r>
+        <w:t>Zenner</w:t>
+      </w:r>
+      <w:proofErr w:type="spellEnd"/>
+      <w:r>
+        <w:t xml:space="preserve"> and Grub 1973, Stevens and </w:t>
+      </w:r>
+      <w:proofErr w:type="spellStart"/>
+      <w:r>
+        <w:t>Beyeler</w:t>
+      </w:r>
+      <w:proofErr w:type="spellEnd"/>
+      <w:r>
+        <w:t xml:space="preserve"> 1985], however these are rare due to limitations presented from cost and extended monitoring. Contaminant transport studies on the basin scale are generally applied to monitoring existing contaminated systems and the associated remediation process. These studies are generally have coarse discretization due to a limited number of observation wells, piezometers, and near surface monitoring equipment. Laboratory studies and numerical models are often used to understand the transport, distribution, and immobilization mechanisms in a hydrological system. </w:t>
+      </w:r>
+    </w:p>
+    <w:p>
+      <w:r>
+        <w:t xml:space="preserve">Physical forces describing colloid movement and settling in fluid and porous media are integral to colloid transport. Stokes settling can be applied to spherical particles with mass to describe sedimentation in an undisturbed fluid. Gravitational, buoyancy, and viscous drag forces can be used to determine a specific sedimentation velocity for particles of known density and mass. This relationship does not hold in porous media where fluid is rarely static. Drag forces can be extended to account for fluid and colloid velocity. Non dimensional colloid-surface correction factors presented in </w:t>
+      </w:r>
+      <w:proofErr w:type="gramStart"/>
+      <w:r>
+        <w:t>Gao</w:t>
+      </w:r>
+      <w:proofErr w:type="gramEnd"/>
+      <w:r>
+        <w:t xml:space="preserve"> 2010 account for the structure of the porous media in calculating these forces. Fluid velocity vectors must also be included in modeling colloid transport in porous media. </w:t>
+      </w:r>
+    </w:p>
+    <w:p>
+      <w:r>
+        <w:t xml:space="preserve">Physical forces alone do not describe colloid-colloid interactions or colloid-surface interactions. Development of colloid-surface interaction theory has been active since Helmholtz identified an interface between ionic solutions and a charged surface in 1853.  Surface chemical potentials that define surface charge in colloid-colloid and colloid-surface interactions must be represented in colloid transport models. Significant refinement from Helmholtz initial model of surface interactions has provided a base for our modern model of colloid-surface interaction. Electric double layer interaction, Lewis acid-base, and Lifshitz van der Waals forces represent the major contributors to the classical </w:t>
+      </w:r>
+      <w:proofErr w:type="spellStart"/>
+      <w:r>
+        <w:t>Derjaguin</w:t>
+      </w:r>
+      <w:proofErr w:type="spellEnd"/>
+      <w:r>
+        <w:t xml:space="preserve"> and Landau, </w:t>
+      </w:r>
+      <w:proofErr w:type="spellStart"/>
+      <w:r>
+        <w:t>Verwey</w:t>
+      </w:r>
+      <w:proofErr w:type="spellEnd"/>
+      <w:r>
+        <w:t xml:space="preserve"> and </w:t>
+      </w:r>
+      <w:proofErr w:type="spellStart"/>
+      <w:r>
+        <w:t>Overbeek</w:t>
+      </w:r>
+      <w:proofErr w:type="spellEnd"/>
+      <w:r>
+        <w:t xml:space="preserve"> (DLVO) interactions. Representation of these micro-scale forces can provide insight into the dispersivity of colloids in a porous media. The inclusion of random motion defined by a random walk algorithm or Brownian motion described by a random Gaussian distribution has been used to describe Dispersivity, the random diffusion of particles by heat and solute gradient or collision.</w:t>
+      </w:r>
+      <w:r>
+        <w:tab/>
+      </w:r>
+    </w:p>
+    <w:p>
+      <w:r>
+        <w:t xml:space="preserve">A fundamental understanding of the basic chemical and physical processes of colloid-surface interaction is necessary to accurately develop prediction models of colloid transport where detailed historical data are not present. Thomas et al. 1993 performed a basin scale study of radionuclide contamination (Ra, 40K, and U) in the Carson River groundwater basin, Nevada. Their results suggest that sediment transport and a dissolution of U coatings on Fe and </w:t>
+      </w:r>
+      <w:proofErr w:type="spellStart"/>
+      <w:r>
+        <w:t>Mn</w:t>
+      </w:r>
+      <w:proofErr w:type="spellEnd"/>
+      <w:r>
+        <w:t xml:space="preserve"> oxides is a principal mechanism for groundwater contamination in this watershed. The co-transport of viruses through the soil environment has also been documented due to colloid transport [</w:t>
+      </w:r>
+      <w:proofErr w:type="spellStart"/>
+      <w:r>
+        <w:t>Syngouna</w:t>
+      </w:r>
+      <w:proofErr w:type="spellEnd"/>
+      <w:r>
+        <w:t xml:space="preserve"> et. al. 2013]. </w:t>
+      </w:r>
+      <w:proofErr w:type="spellStart"/>
+      <w:r>
+        <w:t>Breakthough</w:t>
+      </w:r>
+      <w:proofErr w:type="spellEnd"/>
+      <w:r>
+        <w:t xml:space="preserve"> curve concentrations suggested that the presence of clay particles influenced the transport of PHI X174 virus. The MS2 virus in this study showed an affinity for attaching to clay particles. Bacterial transport can be modeled to a limited extent using colloid dynamics due to their physical size and chemical properties [Redman 2004]. However, bacterial transport modeling is limited using current methods, because of their ability to form communities as biofilms and their biological motility. Heavy metals and agricultural nutrients commonly sorb to colloids [Bradford 2008]. Heavy metals such as Arsenic, Silver, and Mercury pose an environmental and human health risk if released into surface or groundwater. Colloids provide a vector for cycling of both micro and macro nutrients important for agricultural productivity. Nutrients from </w:t>
+      </w:r>
+      <w:r>
+        <w:lastRenderedPageBreak/>
+        <w:t>Concentrated Agricultural Feeding Operations (CAFO) can be transported in such great concentrations that they pose human health risks [Bradford 2008]. Elevated nitrate concentrations is associated with the potentially fatal ailment blue baby syndrome (</w:t>
+      </w:r>
+      <w:proofErr w:type="spellStart"/>
+      <w:r>
+        <w:t>methemoglobinemia</w:t>
+      </w:r>
+      <w:proofErr w:type="spellEnd"/>
+      <w:r>
+        <w:t>) in young children.</w:t>
+      </w:r>
+    </w:p>
+    <w:p>
+      <w:pPr>
+        <w:pStyle w:val="ListParagraph"/>
+      </w:pPr>
     </w:p>
     <w:p>
       <w:pPr>
@@ -65,6 +210,75 @@
       </w:pPr>
       <w:r>
         <w:t>Briefly describe the approach that was taken for performing research</w:t>
+      </w:r>
+      <w:r>
+        <w:t>:</w:t>
+      </w:r>
+    </w:p>
+    <w:p>
+      <w:r>
+        <w:t>While many background studies exist that observe colloid transport as the sum of its parts</w:t>
+      </w:r>
+      <w:r>
+        <w:t xml:space="preserve">, colloid </w:t>
+      </w:r>
+      <w:bookmarkStart w:id="0" w:name="_GoBack"/>
+      <w:bookmarkEnd w:id="0"/>
+      <w:r>
+        <w:t>transport mechanisms in porous media are still poorly understood, due to the scale of colloid-surface interactions</w:t>
+      </w:r>
+      <w:r>
+        <w:t xml:space="preserve">. </w:t>
+      </w:r>
+      <w:r>
+        <w:t>The driving research question for this study is w</w:t>
+      </w:r>
+      <w:r>
+        <w:t xml:space="preserve">hich physical and </w:t>
+      </w:r>
+      <w:r>
+        <w:t>physio</w:t>
+      </w:r>
+      <w:r>
+        <w:t>chemical forces dictate colloid transport and immobilization within a porous media?</w:t>
+      </w:r>
+      <w:r>
+        <w:t xml:space="preserve"> An understanding of t</w:t>
+      </w:r>
+      <w:r>
+        <w:t xml:space="preserve">he physical and physiochemical mechanisms driving colloid transport and immobilization at the microscale has applications in column and field scale models. </w:t>
+      </w:r>
+      <w:r>
+        <w:rPr>
+          <w:color w:val="FF0000"/>
+        </w:rPr>
+        <w:t>&lt;Why is this something that is important. Continue here&gt;</w:t>
+      </w:r>
+      <w:r>
+        <w:rPr>
+          <w:color w:val="FF0000"/>
+        </w:rPr>
+        <w:t>.</w:t>
+      </w:r>
+      <w:r>
+        <w:t xml:space="preserve"> </w:t>
+      </w:r>
+      <w:r>
+        <w:t xml:space="preserve"> </w:t>
+      </w:r>
+      <w:proofErr w:type="gramStart"/>
+      <w:r>
+        <w:t>The</w:t>
+      </w:r>
+      <w:proofErr w:type="gramEnd"/>
+      <w:r>
+        <w:t xml:space="preserve"> purpose of this study is to examine the physical and chemical forces of colloid transport on the micro-scale and determine controlling factors of colloid transport</w:t>
+      </w:r>
+      <w:r>
+        <w:t xml:space="preserve">. Expand on the approach from learning about lattice Boltzmann fluid dynamics and the limitations that the method presents to developing colloid models and validation. </w:t>
+      </w:r>
+      <w:r>
+        <w:t xml:space="preserve">Outline sections as in a section or paper overview. </w:t>
       </w:r>
     </w:p>
     <w:p>
@@ -324,6 +538,7 @@
         <w:ind w:left="390"/>
       </w:pPr>
       <w:r>
+        <w:lastRenderedPageBreak/>
         <w:t>3.2 LB-Colloid methods</w:t>
       </w:r>
     </w:p>
@@ -386,7 +601,6 @@
         <w:ind w:left="390"/>
       </w:pPr>
       <w:r>
-        <w:lastRenderedPageBreak/>
         <w:t xml:space="preserve">3.4 </w:t>
       </w:r>
       <w:r>
@@ -438,12 +652,10 @@
           <w:numId w:val="1"/>
         </w:numPr>
       </w:pPr>
-      <w:bookmarkStart w:id="0" w:name="_GoBack"/>
       <w:r>
         <w:t>LB-Colloids validation</w:t>
       </w:r>
     </w:p>
-    <w:bookmarkEnd w:id="0"/>
     <w:p>
       <w:pPr>
         <w:pStyle w:val="Heading3"/>

</xml_diff>

<commit_message>
Migrating WR to dissert_outline
</commit_message>
<xml_diff>
--- a/Dissert_outline_v0.docx
+++ b/Dissert_outline_v0.docx
@@ -15,11 +15,6 @@
       </w:r>
     </w:p>
     <w:p>
-      <w:r>
-        <w:t>Introduce the problem statement with regard to lattice Boltzmann and colloidal particles here.</w:t>
-      </w:r>
-    </w:p>
-    <w:p>
       <w:pPr>
         <w:pStyle w:val="ListParagraph"/>
         <w:numPr>
@@ -68,45 +63,117 @@
     </w:p>
     <w:p>
       <w:r>
-        <w:t>Much theoretical research has been completed in the field of colloid physiochemical transport. Knowledge of colloid transport and collection efficiency is critical to understanding the transport of emerging contaminants and environmental pathogens. Chemical interactions and the associated interaction energies resulting from interactions between colloid, fluid, and geological materials is central to colloid transport and immobilization. Increased understanding of the physical and chemical transport properties at a sub-micron scale can be used to improve field scale hydrologic models and hydrologic model planning scenarios. Modeling tools exist that can track particles, such as colloids through hydrological systems. Hydrus-1D [</w:t>
+        <w:t xml:space="preserve">Much theoretical research has been completed in the field of colloid physiochemical transport. Knowledge of colloid transport and collection efficiency is critical to understanding the transport of emerging contaminants and environmental pathogens. Chemical interactions and the associated interaction energies resulting from interactions between colloid, fluid, and geological materials is central to colloid transport and immobilization. Increased understanding of the physical and chemical transport properties at a sub-micron scale can be used to improve field scale hydrologic models and hydrologic model planning scenarios. Modeling tools exist that can track particles, such as colloids through hydrological systems. Hydrus-1D </w:t>
+      </w:r>
+      <w:r>
+        <w:t>(</w:t>
       </w:r>
       <w:proofErr w:type="spellStart"/>
       <w:r>
+        <w:rPr>
+          <w:i/>
+        </w:rPr>
         <w:t>Simunek</w:t>
       </w:r>
       <w:proofErr w:type="spellEnd"/>
       <w:r>
-        <w:t xml:space="preserve"> et. al. 2008] is an unsaturated zone modeling tool which assumes one dimensional flow and can apply the colloid advection-dispersion equation (CDE) with macroscopic parameters describing these processes. A distribution of particles is generated based upon the advection-dispersion parameters and is returned to the user. MODPATH [Pollack 2016] is a saturated zone particle tracking software to observe particle transport in a three dimensional hydrological systems. This tracking tool is limited to advective flow and saturated systems. No retardation, diffusion, or dispersion is considered. A small number of pore scale models have been developed to track colloid transport in porous media [Redman et. al. 2004, </w:t>
+        <w:rPr>
+          <w:i/>
+        </w:rPr>
+        <w:t xml:space="preserve"> et. al. 2008</w:t>
+      </w:r>
+      <w:r>
+        <w:t>)</w:t>
+      </w:r>
+      <w:r>
+        <w:t xml:space="preserve"> is an unsaturated zone modeling tool which assumes one dimensional flow and can apply the colloid advection-dispersion equation (CDE) with macroscopic parameters describing these processes. A distribution of particles is generated based upon the advection-dispersion parameters and is</w:t>
+      </w:r>
+      <w:r>
+        <w:t xml:space="preserve"> returned to the user. MODPATH (</w:t>
+      </w:r>
+      <w:r>
+        <w:rPr>
+          <w:i/>
+        </w:rPr>
+        <w:t>Pollack 2016</w:t>
+      </w:r>
+      <w:r>
+        <w:t>)</w:t>
+      </w:r>
+      <w:r>
+        <w:t xml:space="preserve"> is a saturated zone particle tracking software to observe particle transport in a three dimensional hydrological systems. This tracking tool is limited to advective flow and saturated systems. No retardation, diffusion, or dispersion is considered. A small number of pore scale models have been developed to track colloid transport in porous media </w:t>
+      </w:r>
+      <w:r>
+        <w:t>(</w:t>
+      </w:r>
+      <w:r>
+        <w:rPr>
+          <w:i/>
+        </w:rPr>
+        <w:t xml:space="preserve">Redman et. al. 2004, </w:t>
       </w:r>
       <w:proofErr w:type="gramStart"/>
       <w:r>
+        <w:rPr>
+          <w:i/>
+        </w:rPr>
         <w:t>Gao</w:t>
       </w:r>
       <w:proofErr w:type="gramEnd"/>
       <w:r>
-        <w:t xml:space="preserve"> et. al. 2010, Qui et. al. 2011]. These models use Lagrangian mechanics which are computationally inefficient for large numbers of colloids, can only be applied to very small fluid domains, have long modeling run times, and operate as novel approaches to modeling micro scale colloid-surface interactions. The limitations of these systems leave the interdisciplinary researcher without a practical option to gain additional insight into controlling factors driving the physiochemical dynamics of colloid transport within their system.</w:t>
+        <w:rPr>
+          <w:i/>
+        </w:rPr>
+        <w:t xml:space="preserve"> et. al. 2010, Qui et. al. 2011</w:t>
+      </w:r>
+      <w:r>
+        <w:t>)</w:t>
+      </w:r>
+      <w:r>
+        <w:t>. These models use Lagrangian mechanics which are computationally inefficient for large numbers of colloids, can only be applied to very small fluid domains, have long modeling run times, and operate as novel approaches to modeling micro scale colloid-surface interactions. The limitations of these systems leave the interdisciplinary researcher without a practical option to gain additional insight into controlling factors driving the physiochemical dynamics of colloid transport within their system.</w:t>
       </w:r>
     </w:p>
     <w:p>
       <w:r>
         <w:lastRenderedPageBreak/>
-        <w:t>Parameters such as diffusivity and dispersivity are not generally well known for most geological systems and can be time consuming and expensive to collect in the laboratory. A few studies have focused on the hydrologic unit scale description of these parameters [</w:t>
+        <w:t xml:space="preserve">Parameters such as diffusivity and dispersivity are not generally well known for most geological systems and can be time consuming and expensive to collect in the laboratory. A few studies have focused on the hydrologic unit scale description of these parameters </w:t>
+      </w:r>
+      <w:r>
+        <w:t>(</w:t>
       </w:r>
       <w:proofErr w:type="spellStart"/>
       <w:r>
+        <w:rPr>
+          <w:i/>
+        </w:rPr>
         <w:t>Zenner</w:t>
       </w:r>
       <w:proofErr w:type="spellEnd"/>
       <w:r>
+        <w:rPr>
+          <w:i/>
+        </w:rPr>
         <w:t xml:space="preserve"> and Grub 1973, Stevens and </w:t>
       </w:r>
       <w:proofErr w:type="spellStart"/>
       <w:r>
+        <w:rPr>
+          <w:i/>
+        </w:rPr>
         <w:t>Beyeler</w:t>
       </w:r>
       <w:proofErr w:type="spellEnd"/>
       <w:r>
-        <w:t xml:space="preserve"> 1985], however these are rare due to limitations presented from cost and extended monitoring. Contaminant transport studies on the basin scale are generally applied to monitoring existing contaminated systems and the associated remediation process. These studies are generally have coarse discretization due to a limited number of observation wells, piezometers, and near surface monitoring equipment. Laboratory studies and numerical models are often used to understand the transport, distribution, and immobilization mechanisms in a hydrological system. </w:t>
+        <w:rPr>
+          <w:i/>
+        </w:rPr>
+        <w:t xml:space="preserve"> 1985</w:t>
+      </w:r>
+      <w:r>
+        <w:t>)</w:t>
+      </w:r>
+      <w:r>
+        <w:t xml:space="preserve">, however these are rare due to limitations presented from cost and extended monitoring. Contaminant transport studies on the basin scale are generally applied to monitoring existing contaminated systems and the associated remediation process. These studies are generally have coarse discretization due to a limited number of observation wells, piezometers, and near surface monitoring equipment. Laboratory studies and numerical models are often used to understand the transport, distribution, and immobilization mechanisms in a hydrological system. </w:t>
       </w:r>
     </w:p>
     <w:p>
@@ -115,11 +182,32 @@
       </w:r>
       <w:proofErr w:type="gramStart"/>
       <w:r>
+        <w:rPr>
+          <w:i/>
+        </w:rPr>
         <w:t>Gao</w:t>
       </w:r>
       <w:proofErr w:type="gramEnd"/>
       <w:r>
-        <w:t xml:space="preserve"> 2010 account for the structure of the porous media in calculating these forces. Fluid velocity vectors must also be included in modeling colloid transport in porous media. </w:t>
+        <w:rPr>
+          <w:i/>
+        </w:rPr>
+        <w:t xml:space="preserve"> </w:t>
+      </w:r>
+      <w:r>
+        <w:rPr>
+          <w:i/>
+        </w:rPr>
+        <w:t xml:space="preserve">et. al. </w:t>
+      </w:r>
+      <w:r>
+        <w:rPr>
+          <w:i/>
+        </w:rPr>
+        <w:t>2010</w:t>
+      </w:r>
+      <w:r>
+        <w:t xml:space="preserve"> account for the structure of the porous media in calculating these forces. Fluid velocity vectors must also be included in modeling colloid transport in porous media. </w:t>
       </w:r>
     </w:p>
     <w:p>
@@ -156,7 +244,16 @@
     </w:p>
     <w:p>
       <w:r>
-        <w:t xml:space="preserve">A fundamental understanding of the basic chemical and physical processes of colloid-surface interaction is necessary to accurately develop prediction models of colloid transport where detailed historical data are not present. Thomas et al. 1993 performed a basin scale study of radionuclide contamination (Ra, 40K, and U) in the Carson River groundwater basin, Nevada. Their results suggest that sediment transport and a dissolution of U coatings on Fe and </w:t>
+        <w:t xml:space="preserve">A fundamental understanding of the basic chemical and physical processes of colloid-surface interaction is necessary to accurately develop prediction models of colloid transport where detailed historical data are not present. </w:t>
+      </w:r>
+      <w:r>
+        <w:rPr>
+          <w:i/>
+        </w:rPr>
+        <w:t>Thomas et al. 1993</w:t>
+      </w:r>
+      <w:r>
+        <w:t xml:space="preserve"> performed a basin scale study of radionuclide contamination (Ra, 40K, and U) in the Carson River groundwater basin, Nevada. Their results suggest that sediment transport and a dissolution of U coatings on Fe and </w:t>
       </w:r>
       <w:proofErr w:type="spellStart"/>
       <w:r>
@@ -164,15 +261,30 @@
       </w:r>
       <w:proofErr w:type="spellEnd"/>
       <w:r>
-        <w:t xml:space="preserve"> oxides is a principal mechanism for groundwater contamination in this watershed. The co-transport of viruses through the soil environment has also been documented due to colloid transport [</w:t>
+        <w:t xml:space="preserve"> oxides is a principal mechanism for groundwater contamination in this watershed. The co-transport of viruses through the soil environment has also been documented due to colloid transport </w:t>
+      </w:r>
+      <w:r>
+        <w:t>(</w:t>
       </w:r>
       <w:proofErr w:type="spellStart"/>
       <w:r>
+        <w:rPr>
+          <w:i/>
+        </w:rPr>
         <w:t>Syngouna</w:t>
       </w:r>
       <w:proofErr w:type="spellEnd"/>
       <w:r>
-        <w:t xml:space="preserve"> et. al. 2013]. </w:t>
+        <w:rPr>
+          <w:i/>
+        </w:rPr>
+        <w:t xml:space="preserve"> et. al. 2013</w:t>
+      </w:r>
+      <w:r>
+        <w:t>)</w:t>
+      </w:r>
+      <w:r>
+        <w:t xml:space="preserve">. </w:t>
       </w:r>
       <w:proofErr w:type="spellStart"/>
       <w:r>
@@ -180,11 +292,41 @@
       </w:r>
       <w:proofErr w:type="spellEnd"/>
       <w:r>
-        <w:t xml:space="preserve"> curve concentrations suggested that the presence of clay particles influenced the transport of PHI X174 virus. The MS2 virus in this study showed an affinity for attaching to clay particles. Bacterial transport can be modeled to a limited extent using colloid dynamics due to their physical size and chemical properties [Redman 2004]. However, bacterial transport modeling is limited using current methods, because of their ability to form communities as biofilms and their biological motility. Heavy metals and agricultural nutrients commonly sorb to colloids [Bradford 2008]. Heavy metals such as Arsenic, Silver, and Mercury pose an environmental and human health risk if released into surface or groundwater. Colloids provide a vector for cycling of both micro and macro nutrients important for agricultural productivity. Nutrients from </w:t>
+        <w:t xml:space="preserve"> curve concentrations suggested that the presence of clay particles influenced the transport of PHI X174 virus. The MS2 virus in this study showed an affinity for attaching to clay particles. Bacterial transport can be modeled to a limited extent using colloid dynamics due to their physical size and chemical properties [Redman 2004]. However, bacterial transport modeling is limited using current methods, because of their ability to form communities as biofilms and their biological motility. Heavy metals and agricultural nutrients commonly sorb to colloids </w:t>
+      </w:r>
+      <w:r>
+        <w:t>(</w:t>
+      </w:r>
+      <w:r>
+        <w:rPr>
+          <w:i/>
+        </w:rPr>
+        <w:t>Bradford 2008</w:t>
+      </w:r>
+      <w:r>
+        <w:t>)</w:t>
+      </w:r>
+      <w:r>
+        <w:t xml:space="preserve">. Heavy metals such as Arsenic, Silver, and Mercury pose an environmental and human health risk if released into surface or groundwater. Colloids provide a vector for cycling of both micro and macro nutrients important for agricultural productivity. Nutrients from </w:t>
       </w:r>
       <w:r>
         <w:lastRenderedPageBreak/>
-        <w:t>Concentrated Agricultural Feeding Operations (CAFO) can be transported in such great concentrations that they pose human health risks [Bradford 2008]. Elevated nitrate concentrations is associated with the potentially fatal ailment blue baby syndrome (</w:t>
+        <w:t xml:space="preserve">Concentrated Agricultural Feeding Operations (CAFO) can be transported in such great concentrations that they pose human health risks </w:t>
+      </w:r>
+      <w:r>
+        <w:t>(</w:t>
+      </w:r>
+      <w:r>
+        <w:rPr>
+          <w:i/>
+        </w:rPr>
+        <w:t>Bradford 2008</w:t>
+      </w:r>
+      <w:r>
+        <w:t>)</w:t>
+      </w:r>
+      <w:r>
+        <w:t>. Elevated nitrate concentrations is associated with the potentially fatal ailment blue baby syndrome (</w:t>
       </w:r>
       <w:proofErr w:type="spellStart"/>
       <w:r>
@@ -194,11 +336,6 @@
       <w:r>
         <w:t>) in young children.</w:t>
       </w:r>
-    </w:p>
-    <w:p>
-      <w:pPr>
-        <w:pStyle w:val="ListParagraph"/>
-      </w:pPr>
     </w:p>
     <w:p>
       <w:pPr>
@@ -216,81 +353,6 @@
       </w:r>
     </w:p>
     <w:p>
-      <w:r>
-        <w:t>While many background studies exist that observe colloid transport as the sum of its parts</w:t>
-      </w:r>
-      <w:r>
-        <w:t>, colloid transport mechanisms in porous media are still poorly understood, due to the scale of colloid-surface interactions</w:t>
-      </w:r>
-      <w:r>
-        <w:t xml:space="preserve">. </w:t>
-      </w:r>
-      <w:r>
-        <w:t>The driving research question for this study is w</w:t>
-      </w:r>
-      <w:r>
-        <w:t xml:space="preserve">hich physical and </w:t>
-      </w:r>
-      <w:r>
-        <w:t>physio</w:t>
-      </w:r>
-      <w:r>
-        <w:t>chemical forces dictate colloid transport and immobilization within a porous media?</w:t>
-      </w:r>
-      <w:r>
-        <w:t xml:space="preserve"> An understanding of t</w:t>
-      </w:r>
-      <w:r>
-        <w:t xml:space="preserve">he physical and physiochemical mechanisms driving colloid transport and immobilization at the microscale has applications in column and field scale models. </w:t>
-      </w:r>
-      <w:r>
-        <w:t xml:space="preserve">Although laboratory and field scale models can be used to predict colloid transport, microscale insights into macroscopic colloid transport may present an opportunity to refine predictions and explain unexpected results. </w:t>
-      </w:r>
-    </w:p>
-    <w:p>
-      <w:r>
-        <w:t>The purpose of this study is to examine the physical and chemical forces of colloid transport on the micro-scale and determine controlling factors of colloid transport</w:t>
-      </w:r>
-      <w:r>
-        <w:t xml:space="preserve"> using computational fluid dynamics</w:t>
-      </w:r>
-      <w:r>
-        <w:t xml:space="preserve">. </w:t>
-      </w:r>
-      <w:bookmarkStart w:id="0" w:name="_GoBack"/>
-      <w:bookmarkEnd w:id="0"/>
-      <w:r>
-        <w:rPr>
-          <w:color w:val="FF0000"/>
-        </w:rPr>
-        <w:t>&lt;</w:t>
-      </w:r>
-      <w:r>
-        <w:rPr>
-          <w:color w:val="FF0000"/>
-        </w:rPr>
-        <w:t xml:space="preserve">Expand on the approach from learning about lattice Boltzmann fluid dynamics and the limitations that the method presents to developing colloid models and validation. </w:t>
-      </w:r>
-      <w:r>
-        <w:rPr>
-          <w:color w:val="FF0000"/>
-        </w:rPr>
-        <w:t>Outline sections as in a section or paper overview.</w:t>
-      </w:r>
-      <w:r>
-        <w:rPr>
-          <w:color w:val="FF0000"/>
-        </w:rPr>
-        <w:t>&gt;</w:t>
-      </w:r>
-      <w:r>
-        <w:rPr>
-          <w:color w:val="FF0000"/>
-        </w:rPr>
-        <w:t xml:space="preserve"> </w:t>
-      </w:r>
-    </w:p>
-    <w:p>
       <w:pPr>
         <w:pStyle w:val="ListParagraph"/>
         <w:numPr>
@@ -301,6 +363,100 @@
       <w:r>
         <w:t>Define the structure of the paper (in the approach?)</w:t>
       </w:r>
+      <w:r>
+        <w:t>:</w:t>
+      </w:r>
+    </w:p>
+    <w:p>
+      <w:r>
+        <w:t>While many background studies exist that observe colloid transport as the sum of its parts</w:t>
+      </w:r>
+      <w:r>
+        <w:t>, colloid transport mechanisms in porous media are still poorly understood, due to the scale of colloid-surface interactions</w:t>
+      </w:r>
+      <w:r>
+        <w:t xml:space="preserve">. </w:t>
+      </w:r>
+      <w:r>
+        <w:t>The driving research question for this study is w</w:t>
+      </w:r>
+      <w:r>
+        <w:t xml:space="preserve">hich physical and </w:t>
+      </w:r>
+      <w:r>
+        <w:t>physio</w:t>
+      </w:r>
+      <w:r>
+        <w:t>chemical forces dictate colloid transport and immobilization within a porous media?</w:t>
+      </w:r>
+      <w:r>
+        <w:t xml:space="preserve"> An understanding of t</w:t>
+      </w:r>
+      <w:r>
+        <w:t xml:space="preserve">he physical and physiochemical mechanisms driving colloid transport and immobilization at the microscale has applications in column and field scale models. </w:t>
+      </w:r>
+      <w:r>
+        <w:t xml:space="preserve">Although laboratory and field scale models can be used to predict colloid transport, microscale insights into macroscopic colloid transport may present an opportunity to refine predictions and explain unexpected results. </w:t>
+      </w:r>
+    </w:p>
+    <w:p>
+      <w:r>
+        <w:t>The purpose of this study is to examine the physical and chemical forces of colloid transport on the micro-scale and determine controlling factors of colloid transport</w:t>
+      </w:r>
+      <w:r>
+        <w:t xml:space="preserve"> using computational fluid dynamics</w:t>
+      </w:r>
+      <w:r>
+        <w:t xml:space="preserve">. </w:t>
+      </w:r>
+      <w:r>
+        <w:t xml:space="preserve">The study begins by examining a series of nine segmentation algorithms applied to four X-ray micro computed tomographic representations of soil columns. These soil columns were collected from farmland in Pennsylvania. Fluid flow was simulated in each soil column using D3Q19 lattice Boltzmann computational fluid dynamics. Simulated hydraulic conductivity was compared to laboratory hydraulic conductivity for validation. Results from this initial study inform decisions in the development of a computational fluid dynamic system to simulate colloid transport. </w:t>
+      </w:r>
+    </w:p>
+    <w:p>
+      <w:r>
+        <w:t xml:space="preserve">In the second section of this study a computational fluid dynamic system that is able to simulate colloid transport at pore scale is presented. </w:t>
+      </w:r>
+      <w:r>
+        <w:t>Colloid transport models are developed from a D2Q9 lattice Boltzmann computational fluid dynamic system. Steady state colloid transport was simulated in a series of computer generated synthetic porous media. Each porous media was simulated under a variety of initial conditions to isolate the driving factors of kaolinite colloid transport in synthetic glass bead media. These simulations also acted as a check during the development process to ensure boundary conditions were properly represented.</w:t>
+      </w:r>
+    </w:p>
+    <w:p>
+      <w:r>
+        <w:t>The final section of this study focuses on graphene colloid transport through porous media. Breakthrough concentrations of graphene colloids collected by (</w:t>
+      </w:r>
+      <w:r>
+        <w:rPr>
+          <w:i/>
+        </w:rPr>
+        <w:t xml:space="preserve">Wang and </w:t>
+      </w:r>
+      <w:proofErr w:type="spellStart"/>
+      <w:r>
+        <w:rPr>
+          <w:i/>
+        </w:rPr>
+        <w:t>Brusseau</w:t>
+      </w:r>
+      <w:proofErr w:type="spellEnd"/>
+      <w:r>
+        <w:rPr>
+          <w:i/>
+        </w:rPr>
+        <w:t xml:space="preserve"> </w:t>
+      </w:r>
+      <w:r>
+        <w:rPr>
+          <w:i/>
+        </w:rPr>
+        <w:t>201x</w:t>
+      </w:r>
+      <w:r>
+        <w:t>) were examined with colloid transport simulations. Pore scale colloid transport simulations were performed on synthetically generated porous media, roughly matching the physical properties of the laboratory soil columns that colloid transport studies were performed on.</w:t>
+      </w:r>
+      <w:r>
+        <w:t xml:space="preserve"> Results from colloid transport simulations were compared to laboratory results. Calibration of computational fluid dynamic simulations were performed during the validation process and results from calibration runs are reported. </w:t>
+      </w:r>
     </w:p>
     <w:p>
       <w:pPr>
@@ -313,6 +469,9 @@
       <w:r>
         <w:t>Lattice Boltzmann</w:t>
       </w:r>
+      <w:r>
+        <w:t xml:space="preserve"> (Need a title!!!)</w:t>
+      </w:r>
     </w:p>
     <w:p>
       <w:pPr>
@@ -323,55 +482,667 @@
         <w:t>2.</w:t>
       </w:r>
       <w:r>
-        <w:t>1 Lattice Boltzmann introduction</w:t>
-      </w:r>
-    </w:p>
-    <w:p>
-      <w:pPr>
-        <w:pStyle w:val="ListParagraph"/>
-        <w:numPr>
-          <w:ilvl w:val="0"/>
-          <w:numId w:val="3"/>
-        </w:numPr>
-      </w:pPr>
-      <w:r>
-        <w:t>Describe what lattice Boltzmann is/why it is an import method</w:t>
-      </w:r>
-    </w:p>
-    <w:p>
-      <w:pPr>
-        <w:pStyle w:val="ListParagraph"/>
-        <w:numPr>
-          <w:ilvl w:val="0"/>
-          <w:numId w:val="3"/>
-        </w:numPr>
-      </w:pPr>
-      <w:r>
-        <w:t>Brief history of relevant LB research</w:t>
-      </w:r>
-    </w:p>
-    <w:p>
-      <w:pPr>
-        <w:pStyle w:val="ListParagraph"/>
-        <w:numPr>
-          <w:ilvl w:val="0"/>
-          <w:numId w:val="3"/>
-        </w:numPr>
-      </w:pPr>
-      <w:r>
-        <w:t xml:space="preserve">Describe the problem with regard to LB research (Lots of image analysis methods, many to choose from </w:t>
-      </w:r>
-    </w:p>
-    <w:p>
-      <w:pPr>
-        <w:pStyle w:val="ListParagraph"/>
-        <w:numPr>
-          <w:ilvl w:val="0"/>
-          <w:numId w:val="3"/>
-        </w:numPr>
-      </w:pPr>
-      <w:r>
-        <w:t>Brief overview of the project approach</w:t>
+        <w:t xml:space="preserve">1 </w:t>
+      </w:r>
+      <w:bookmarkStart w:id="0" w:name="_GoBack"/>
+      <w:r>
+        <w:t>Lattice Boltzmann introduction</w:t>
+      </w:r>
+      <w:bookmarkEnd w:id="0"/>
+    </w:p>
+    <w:p>
+      <w:pPr>
+        <w:ind w:left="360"/>
+      </w:pPr>
+      <w:r>
+        <w:t xml:space="preserve">Quantifying permeability, an intrinsic property of porous media, has widespread application in industrial settings </w:t>
+      </w:r>
+      <w:r>
+        <w:t>such as oil and gas production (</w:t>
+      </w:r>
+      <w:r>
+        <w:rPr>
+          <w:i/>
+        </w:rPr>
+        <w:t>Stone 1973</w:t>
+      </w:r>
+      <w:r>
+        <w:t>)</w:t>
+      </w:r>
+      <w:r>
+        <w:t>, water</w:t>
+      </w:r>
+      <w:r>
+        <w:t xml:space="preserve"> treatment and membrane design (</w:t>
+      </w:r>
+      <w:proofErr w:type="spellStart"/>
+      <w:r>
+        <w:rPr>
+          <w:i/>
+        </w:rPr>
+        <w:t>Pendergast</w:t>
+      </w:r>
+      <w:proofErr w:type="spellEnd"/>
+      <w:r>
+        <w:rPr>
+          <w:i/>
+        </w:rPr>
+        <w:t xml:space="preserve"> 2011</w:t>
+      </w:r>
+      <w:r>
+        <w:t>)</w:t>
+      </w:r>
+      <w:r>
+        <w:t>, contaminant transport</w:t>
+      </w:r>
+      <w:r>
+        <w:t xml:space="preserve"> (</w:t>
+      </w:r>
+      <w:r>
+        <w:rPr>
+          <w:i/>
+        </w:rPr>
+        <w:t>Mulliga</w:t>
+      </w:r>
+      <w:r>
+        <w:rPr>
+          <w:i/>
+        </w:rPr>
+        <w:t>n 2001, Berkowitz 2002</w:t>
+      </w:r>
+      <w:r>
+        <w:t>), and remediation practices (</w:t>
+      </w:r>
+      <w:proofErr w:type="spellStart"/>
+      <w:r>
+        <w:rPr>
+          <w:i/>
+        </w:rPr>
+        <w:t>Waybrant</w:t>
+      </w:r>
+      <w:proofErr w:type="spellEnd"/>
+      <w:r>
+        <w:rPr>
+          <w:i/>
+        </w:rPr>
+        <w:t xml:space="preserve"> 1998</w:t>
+      </w:r>
+      <w:r>
+        <w:t>)</w:t>
+      </w:r>
+      <w:r>
+        <w:t xml:space="preserve">. Permeability is typically measured in laboratory settings using fluids </w:t>
+      </w:r>
+      <w:r>
+        <w:lastRenderedPageBreak/>
+        <w:t>(</w:t>
+      </w:r>
+      <w:r>
+        <w:rPr>
+          <w:i/>
+        </w:rPr>
+        <w:t>Fetter 2001</w:t>
+      </w:r>
+      <w:r>
+        <w:t>) or gases (</w:t>
+      </w:r>
+      <w:r>
+        <w:rPr>
+          <w:i/>
+        </w:rPr>
+        <w:t>Ferreira 2010</w:t>
+      </w:r>
+      <w:r>
+        <w:t>)</w:t>
+      </w:r>
+      <w:r>
+        <w:t xml:space="preserve"> which can be expensive, laborious, and c</w:t>
+      </w:r>
+      <w:r>
+        <w:t>hallenging for macropore soils (</w:t>
+      </w:r>
+      <w:r>
+        <w:rPr>
+          <w:i/>
+        </w:rPr>
+        <w:t xml:space="preserve">Sukop </w:t>
+      </w:r>
+      <w:r>
+        <w:rPr>
+          <w:i/>
+        </w:rPr>
+        <w:t>2013</w:t>
+      </w:r>
+      <w:r>
+        <w:t>)</w:t>
+      </w:r>
+      <w:r>
+        <w:t xml:space="preserve">. Standard </w:t>
+      </w:r>
+      <w:proofErr w:type="spellStart"/>
+      <w:r>
+        <w:t>petrophysical</w:t>
+      </w:r>
+      <w:proofErr w:type="spellEnd"/>
+      <w:r>
+        <w:t xml:space="preserve"> methods such as air permeability and saturated hydraulic conductivity methods have limitations on the maximum rates</w:t>
+      </w:r>
+      <w:r>
+        <w:t xml:space="preserve"> they can accurately determine (</w:t>
+      </w:r>
+      <w:r>
+        <w:rPr>
+          <w:i/>
+        </w:rPr>
+        <w:t>Sukop 2013</w:t>
+      </w:r>
+      <w:r>
+        <w:t>)</w:t>
+      </w:r>
+      <w:r>
+        <w:t>.With these limitations in mind, it is beneficial to investigate whether permeability can be derived from segmentati</w:t>
+      </w:r>
+      <w:r>
+        <w:t>ons of CT-scanned porous media (</w:t>
+      </w:r>
+      <w:proofErr w:type="spellStart"/>
+      <w:r>
+        <w:rPr>
+          <w:i/>
+        </w:rPr>
+        <w:t>Spanne</w:t>
+      </w:r>
+      <w:proofErr w:type="spellEnd"/>
+      <w:r>
+        <w:rPr>
+          <w:i/>
+        </w:rPr>
+        <w:t xml:space="preserve"> 1994, </w:t>
+      </w:r>
+      <w:proofErr w:type="spellStart"/>
+      <w:r>
+        <w:rPr>
+          <w:i/>
+        </w:rPr>
+        <w:t>Hilpert</w:t>
+      </w:r>
+      <w:proofErr w:type="spellEnd"/>
+      <w:r>
+        <w:rPr>
+          <w:i/>
+        </w:rPr>
+        <w:t xml:space="preserve"> 2011, Sukop 2013</w:t>
+      </w:r>
+      <w:r>
+        <w:t>) or thin sections (</w:t>
+      </w:r>
+      <w:proofErr w:type="spellStart"/>
+      <w:r>
+        <w:rPr>
+          <w:i/>
+        </w:rPr>
+        <w:t>Schaap</w:t>
+      </w:r>
+      <w:proofErr w:type="spellEnd"/>
+      <w:r>
+        <w:rPr>
+          <w:i/>
+        </w:rPr>
+        <w:t xml:space="preserve"> 2001</w:t>
+      </w:r>
+      <w:r>
+        <w:t>)</w:t>
+      </w:r>
+      <w:r>
+        <w:t xml:space="preserve"> using computational models or empirical relationships. Modeling methods applied to CT imagery may be of practical utility in these cases. </w:t>
+      </w:r>
+    </w:p>
+    <w:p>
+      <w:pPr>
+        <w:ind w:left="360"/>
+      </w:pPr>
+      <w:r>
+        <w:t>Computational fluid dynamic (CFD) modeling systems have gained popularity in the literature over recent years. Development of more efficient computational systems and easier access to systems with relatively fast processing speeds, large amounts of random access memory, and decreasing storage cost has made it easier to create complex fluid models using real porous media. The lattice Boltzmann modeling scheme is one such CFD system, which is applied primarily for its relative ease of programming and its ability to model complex geometries such as those found in natural porous media.  Although computationally intensive, the single relaxation time lattice Boltzmann equation has been shown to fully recover the Navier-Stokes equation [Qian 1992]. Because of this ability, lattice Boltzmann computational fluid models are able to quantify permeability and saturated hydrauli</w:t>
+      </w:r>
+      <w:r>
+        <w:t>c conductivity of porous media (</w:t>
+      </w:r>
+      <w:proofErr w:type="spellStart"/>
+      <w:r>
+        <w:rPr>
+          <w:i/>
+        </w:rPr>
+        <w:t>Ferreol</w:t>
+      </w:r>
+      <w:proofErr w:type="spellEnd"/>
+      <w:r>
+        <w:rPr>
+          <w:i/>
+        </w:rPr>
+        <w:t xml:space="preserve"> 1994, </w:t>
+      </w:r>
+      <w:proofErr w:type="spellStart"/>
+      <w:r>
+        <w:rPr>
+          <w:i/>
+        </w:rPr>
+        <w:t>Martys</w:t>
+      </w:r>
+      <w:proofErr w:type="spellEnd"/>
+      <w:r>
+        <w:rPr>
+          <w:i/>
+        </w:rPr>
+        <w:t xml:space="preserve"> 1996, </w:t>
+      </w:r>
+      <w:proofErr w:type="spellStart"/>
+      <w:r>
+        <w:rPr>
+          <w:i/>
+        </w:rPr>
+        <w:t>Keehm</w:t>
+      </w:r>
+      <w:proofErr w:type="spellEnd"/>
+      <w:r>
+        <w:rPr>
+          <w:i/>
+        </w:rPr>
+        <w:t xml:space="preserve"> 2004, Zhang 2005, </w:t>
+      </w:r>
+      <w:proofErr w:type="spellStart"/>
+      <w:r>
+        <w:rPr>
+          <w:i/>
+        </w:rPr>
+        <w:t>Carmago</w:t>
+      </w:r>
+      <w:proofErr w:type="spellEnd"/>
+      <w:r>
+        <w:rPr>
+          <w:i/>
+        </w:rPr>
+        <w:t xml:space="preserve"> 2011, </w:t>
+      </w:r>
+      <w:proofErr w:type="spellStart"/>
+      <w:r>
+        <w:rPr>
+          <w:i/>
+        </w:rPr>
+        <w:t>Hilpert</w:t>
+      </w:r>
+      <w:proofErr w:type="spellEnd"/>
+      <w:r>
+        <w:rPr>
+          <w:i/>
+        </w:rPr>
+        <w:t xml:space="preserve"> 2011, Sukop 2013</w:t>
+      </w:r>
+      <w:r>
+        <w:t>)</w:t>
+      </w:r>
+      <w:r>
+        <w:t>, gain insights into multipha</w:t>
+      </w:r>
+      <w:r>
+        <w:t>se and multiple component flow (</w:t>
+      </w:r>
+      <w:r>
+        <w:rPr>
+          <w:i/>
+        </w:rPr>
+        <w:t>Shan</w:t>
+      </w:r>
+      <w:r>
+        <w:rPr>
+          <w:i/>
+        </w:rPr>
+        <w:t xml:space="preserve"> 1993, </w:t>
+      </w:r>
+      <w:proofErr w:type="spellStart"/>
+      <w:r>
+        <w:rPr>
+          <w:i/>
+        </w:rPr>
+        <w:t>Martys</w:t>
+      </w:r>
+      <w:proofErr w:type="spellEnd"/>
+      <w:r>
+        <w:rPr>
+          <w:i/>
+        </w:rPr>
+        <w:t xml:space="preserve"> 1996, </w:t>
+      </w:r>
+      <w:proofErr w:type="spellStart"/>
+      <w:r>
+        <w:rPr>
+          <w:i/>
+        </w:rPr>
+        <w:t>Schaap</w:t>
+      </w:r>
+      <w:proofErr w:type="spellEnd"/>
+      <w:r>
+        <w:rPr>
+          <w:i/>
+        </w:rPr>
+        <w:t xml:space="preserve"> 2007</w:t>
+      </w:r>
+      <w:r>
+        <w:t>)</w:t>
+      </w:r>
+      <w:r>
+        <w:t>, and represen</w:t>
+      </w:r>
+      <w:r>
+        <w:t>t enhanced colloidal transport (</w:t>
+      </w:r>
+      <w:proofErr w:type="spellStart"/>
+      <w:r>
+        <w:rPr>
+          <w:i/>
+        </w:rPr>
+        <w:t>Laad</w:t>
+      </w:r>
+      <w:proofErr w:type="spellEnd"/>
+      <w:r>
+        <w:rPr>
+          <w:i/>
+        </w:rPr>
+        <w:t xml:space="preserve"> 2001</w:t>
+      </w:r>
+      <w:r>
+        <w:t>)</w:t>
+      </w:r>
+      <w:r>
+        <w:t>.</w:t>
+      </w:r>
+    </w:p>
+    <w:p>
+      <w:pPr>
+        <w:ind w:left="360"/>
+      </w:pPr>
+      <w:r>
+        <w:t>X-ray computed tomography (CT) has made it possible to simulate flow in natural porous media using CFD models. CT images can be digitally reconstructed into a three dimensional representation of the original porous media. Before CT imagery can be utilized for fluid modeling purposes, soil structure must be modeled in distinct phases through segmentation. Segmentation schemes are susceptible to image artifacts present in the CT collect</w:t>
+      </w:r>
+      <w:r>
+        <w:t>ion and reconstruction process (</w:t>
+      </w:r>
+      <w:r>
+        <w:rPr>
+          <w:i/>
+        </w:rPr>
+        <w:t>Ketchum 2001</w:t>
+      </w:r>
+      <w:r>
+        <w:t>)</w:t>
+      </w:r>
+      <w:r>
+        <w:t xml:space="preserve">. Current CT resolutions </w:t>
+      </w:r>
+      <w:r>
+        <w:t>are on the order of one micron (</w:t>
+      </w:r>
+      <w:proofErr w:type="spellStart"/>
+      <w:r>
+        <w:rPr>
+          <w:i/>
+        </w:rPr>
+        <w:t>Wildenschild</w:t>
+      </w:r>
+      <w:proofErr w:type="spellEnd"/>
+      <w:r>
+        <w:rPr>
+          <w:i/>
+        </w:rPr>
+        <w:t xml:space="preserve"> 2002</w:t>
+      </w:r>
+      <w:r>
+        <w:t>)</w:t>
+      </w:r>
+      <w:r>
+        <w:t>. Since pores can be much smaller than this, CT may not be able to fully recover porosity. By considering the fund</w:t>
+      </w:r>
+      <w:r>
+        <w:t>amentals of information theory (</w:t>
+      </w:r>
+      <w:r>
+        <w:rPr>
+          <w:i/>
+        </w:rPr>
+        <w:t>Shannon 1949</w:t>
+      </w:r>
+      <w:r>
+        <w:t>)</w:t>
+      </w:r>
+      <w:r>
+        <w:t xml:space="preserve"> coarser resolution imagery is more susceptible to partial volume effects and will recover less porosity with certainty than imagery collected using a finer resolution. Given these issues, it is incredible that digital representations has been used to g</w:t>
+      </w:r>
+      <w:r>
+        <w:t>ain insight about connectivity (</w:t>
+      </w:r>
+      <w:r>
+        <w:rPr>
+          <w:i/>
+        </w:rPr>
+        <w:t>Vogel 2000</w:t>
+      </w:r>
+      <w:r>
+        <w:t>)</w:t>
+      </w:r>
+      <w:r>
+        <w:t>, spat</w:t>
+      </w:r>
+      <w:r>
+        <w:t>ial correlation and tortuosity (</w:t>
+      </w:r>
+      <w:r>
+        <w:rPr>
+          <w:i/>
+        </w:rPr>
+        <w:t>Coles et. al. 1998</w:t>
+      </w:r>
+      <w:r>
+        <w:t>)</w:t>
+      </w:r>
+      <w:r>
+        <w:t xml:space="preserve">, volumetric water content </w:t>
+      </w:r>
+      <w:r>
+        <w:t>(</w:t>
+      </w:r>
+      <w:proofErr w:type="spellStart"/>
+      <w:r>
+        <w:rPr>
+          <w:i/>
+        </w:rPr>
+        <w:t>Hopmans</w:t>
+      </w:r>
+      <w:proofErr w:type="spellEnd"/>
+      <w:r>
+        <w:rPr>
+          <w:i/>
+        </w:rPr>
+        <w:t xml:space="preserve"> et. al. 1992</w:t>
+      </w:r>
+      <w:r>
+        <w:t>), contaminant transport (</w:t>
+      </w:r>
+      <w:proofErr w:type="spellStart"/>
+      <w:r>
+        <w:rPr>
+          <w:i/>
+        </w:rPr>
+        <w:t>Claus</w:t>
+      </w:r>
+      <w:r>
+        <w:rPr>
+          <w:i/>
+        </w:rPr>
+        <w:t>nitzer</w:t>
+      </w:r>
+      <w:proofErr w:type="spellEnd"/>
+      <w:r>
+        <w:rPr>
+          <w:i/>
+        </w:rPr>
+        <w:t xml:space="preserve"> 2000</w:t>
+      </w:r>
+      <w:r>
+        <w:t>), colloidal transport (</w:t>
+      </w:r>
+      <w:r>
+        <w:rPr>
+          <w:i/>
+        </w:rPr>
+        <w:t>Gaillard et. al. 2007</w:t>
+      </w:r>
+      <w:r>
+        <w:t>)</w:t>
+      </w:r>
+      <w:r>
+        <w:t xml:space="preserve">, and fluid modeling using lattice Boltzmann </w:t>
+      </w:r>
+      <w:r>
+        <w:t>(</w:t>
+      </w:r>
+      <w:r>
+        <w:rPr>
+          <w:i/>
+        </w:rPr>
+        <w:t>Chen 1998</w:t>
+      </w:r>
+      <w:r>
+        <w:t>)</w:t>
+      </w:r>
+      <w:r>
+        <w:t xml:space="preserve">. </w:t>
+      </w:r>
+    </w:p>
+    <w:p>
+      <w:pPr>
+        <w:spacing w:before="240"/>
+        <w:ind w:left="360"/>
+      </w:pPr>
+      <w:r>
+        <w:t>Models such as lattice Boltzmann have been used to recover the permeability of porous media; however, a major drawback of the method is the computational time and demand required to return results. Semi-empirical models such as the well-kn</w:t>
+      </w:r>
+      <w:r>
+        <w:t>own Kozeny-Carman relationship (</w:t>
+      </w:r>
+      <w:r>
+        <w:rPr>
+          <w:i/>
+        </w:rPr>
+        <w:t>Carman 1937, 1939</w:t>
+      </w:r>
+      <w:r>
+        <w:t>)</w:t>
+      </w:r>
+      <w:r>
+        <w:t xml:space="preserve"> are of value because they require very little computational power to return the permeability of porous media. </w:t>
+      </w:r>
+      <w:proofErr w:type="spellStart"/>
+      <w:r>
+        <w:rPr>
+          <w:i/>
+        </w:rPr>
+        <w:t>Schaap</w:t>
+      </w:r>
+      <w:proofErr w:type="spellEnd"/>
+      <w:r>
+        <w:rPr>
+          <w:i/>
+        </w:rPr>
+        <w:t xml:space="preserve"> 2001</w:t>
+      </w:r>
+      <w:r>
+        <w:t xml:space="preserve"> used this relationship to calculate the permeability of porous media thin sections. By applying the KC relationship to three dimensional CT imagery it may be possible to estimate permeability and hydraulic conductivity from digital images of natural porous media. All that needs to be known is the porosity, hydraulic radius, and tortuosity to predict </w:t>
+      </w:r>
+      <w:r>
+        <w:lastRenderedPageBreak/>
+        <w:t xml:space="preserve">permeability. These parameters can be derived from CT imagery using simple image processing techniques, which require less computational power than standard CFD models. However, KC methods are not without limitations. The KC model relies on estimation of tortuosity from geometric, hydraulic, diffusive, or electrical relationships within the sample. These relationships are generally derived from idealized data sets such as glass beads or artificially generated media that does not represent the complex heterogeneity and structure of natural porous media. As a result these relationships may not correlate across data sets consisting of different soil textures and structures. Even more problematic for soil physics, the KC relationship is based off of the false assumption of soil pore structure as a bundle of capillaries </w:t>
+      </w:r>
+      <w:r>
+        <w:t>(</w:t>
+      </w:r>
+      <w:r>
+        <w:rPr>
+          <w:i/>
+        </w:rPr>
+        <w:t>Hunt 2013</w:t>
+      </w:r>
+      <w:r>
+        <w:t>)</w:t>
+      </w:r>
+      <w:r>
+        <w:t xml:space="preserve">. </w:t>
+      </w:r>
+    </w:p>
+    <w:p>
+      <w:pPr>
+        <w:ind w:left="360"/>
+      </w:pPr>
+      <w:r>
+        <w:t xml:space="preserve">The objective of this paper is to identify potential limitations and assumptions made in the digital modeling process of four natural porous media samples collected from a floodplain grazing site in southern Pennsylvania. Permeability was measured in the laboratory and was modeled using image analysis data to parameterize the Kozeny-Carman relationship, as well as the numerically intensive lattice Boltzmann scheme. Lattice Boltzmann methods have the ability to simulate fluid flow processes whereas the Kozeny-Carman approach is purely empirical, based on image analysis, and can return non-zero permeability when a pore network does not percolate. Lattice Boltzmann methods were expected to provide better estimates of permeability than the Kozeny-Carman approach. Apparent failure of both methodologies is observed in this study while using automated approaches to segmentation. User defined optimization procedures were foregone because they would introduce additional operator biases to the data. </w:t>
+      </w:r>
+    </w:p>
+    <w:p>
+      <w:pPr>
+        <w:ind w:left="360"/>
+      </w:pPr>
+      <w:r>
+        <w:t xml:space="preserve">In this study nine different automated segmentation algorithms are applied to CT images of 4 macropore silt-loam soils. Over one-hundred different segmentation standards currently exist in the literature </w:t>
+      </w:r>
+      <w:r>
+        <w:t>(</w:t>
+      </w:r>
+      <w:proofErr w:type="spellStart"/>
+      <w:r>
+        <w:rPr>
+          <w:i/>
+        </w:rPr>
+        <w:t>Iassonov</w:t>
+      </w:r>
+      <w:proofErr w:type="spellEnd"/>
+      <w:r>
+        <w:rPr>
+          <w:i/>
+        </w:rPr>
+        <w:t xml:space="preserve"> 2009</w:t>
+      </w:r>
+      <w:r>
+        <w:t>)</w:t>
+      </w:r>
+      <w:r>
+        <w:t>; it is important to have representation from each major class of algorithms, as these can return different representations of pore boundaries and therefore porous media structure. There are a number of CT systems available to the researcher as well; these systems differ in x-ray source and intensity, detector geometry, and resolution scale. Common systems include synchrotron systems, which provide high intensity monochromatic x-rays and can resolve to the micron scale; medical systems which have been developed for use with soft tissue and have mm scale resolution; and industrial (benchtop) systems which utilize a broad spectrum x-ray source and have the potential to provide easy access to the rese</w:t>
+      </w:r>
+      <w:r>
+        <w:t>archer for experimental set up (</w:t>
+      </w:r>
+      <w:r>
+        <w:rPr>
+          <w:i/>
+        </w:rPr>
+        <w:t xml:space="preserve">Ketchum 2001, </w:t>
+      </w:r>
+      <w:proofErr w:type="spellStart"/>
+      <w:r>
+        <w:rPr>
+          <w:i/>
+        </w:rPr>
+        <w:t>Wildenschild</w:t>
+      </w:r>
+      <w:proofErr w:type="spellEnd"/>
+      <w:r>
+        <w:rPr>
+          <w:i/>
+        </w:rPr>
+        <w:t xml:space="preserve"> 2002</w:t>
+      </w:r>
+      <w:r>
+        <w:t>)</w:t>
+      </w:r>
+      <w:r>
+        <w:t xml:space="preserve">. Because macropore soils are generally characterized by high flow rates through comparatively large pores, CT imagery in this study was collected with a coarse resolution industrial scanner. </w:t>
       </w:r>
     </w:p>
     <w:p>
@@ -470,6 +1241,7 @@
         </w:numPr>
       </w:pPr>
       <w:r>
+        <w:lastRenderedPageBreak/>
         <w:t>Colloid model development</w:t>
       </w:r>
     </w:p>
@@ -518,7 +1290,6 @@
         </w:numPr>
       </w:pPr>
       <w:r>
-        <w:lastRenderedPageBreak/>
         <w:t xml:space="preserve">Describe the problem with regard to previous research (long model run time, closed source simulation software, overly complex, </w:t>
       </w:r>
       <w:proofErr w:type="spellStart"/>
@@ -860,6 +1631,7 @@
         <w:ind w:left="390"/>
       </w:pPr>
       <w:r>
+        <w:lastRenderedPageBreak/>
         <w:t>4.6 Conclusions</w:t>
       </w:r>
     </w:p>

</xml_diff>

<commit_message>
Added to "Segmentation" print me
</commit_message>
<xml_diff>
--- a/Dissert_outline_v0.docx
+++ b/Dissert_outline_v0.docx
@@ -3789,14 +3789,7 @@
           <w:rFonts w:eastAsiaTheme="minorEastAsia"/>
           <w:i/>
         </w:rPr>
-        <w:t xml:space="preserve"> et. al.</w:t>
-      </w:r>
-      <w:r>
-        <w:rPr>
-          <w:rFonts w:eastAsiaTheme="minorEastAsia"/>
-          <w:i/>
-        </w:rPr>
-        <w:t xml:space="preserve"> 2013</w:t>
+        <w:t xml:space="preserve"> et. al. 2013</w:t>
       </w:r>
       <w:r>
         <w:rPr>
@@ -4436,7 +4429,6 @@
           <w:rFonts w:eastAsiaTheme="minorEastAsia"/>
         </w:rPr>
       </w:pPr>
-      <w:bookmarkStart w:id="0" w:name="_GoBack"/>
       <m:oMathPara>
         <m:oMath>
           <m:r>
@@ -4504,7 +4496,6 @@
         </m:oMath>
       </m:oMathPara>
     </w:p>
-    <w:bookmarkEnd w:id="0"/>
     <w:p>
       <w:pPr>
         <w:rPr>
@@ -6247,7 +6238,19 @@
         <w:rPr>
           <w:rFonts w:eastAsiaTheme="minorEastAsia"/>
         </w:rPr>
-        <w:t>Pressure boundary conditions were applied to initiate the LB models. The pressure distribution allows the LB model to compute an initial macroscopic velocity using</w:t>
+        <w:t xml:space="preserve">Pressure boundary conditions were applied to initiate the LB models. </w:t>
+      </w:r>
+      <w:r>
+        <w:rPr>
+          <w:rFonts w:eastAsiaTheme="minorEastAsia"/>
+        </w:rPr>
+        <w:t xml:space="preserve">### TODO: describe the pressure boundary condition (ZHO HE) approach to LB ###. </w:t>
+      </w:r>
+      <w:r>
+        <w:rPr>
+          <w:rFonts w:eastAsiaTheme="minorEastAsia"/>
+        </w:rPr>
+        <w:t>The pressure distribution allows the LB model to compute an initial macroscopic velocity using</w:t>
       </w:r>
       <w:r>
         <w:rPr>
@@ -7504,49 +7507,2551 @@
     </w:p>
     <w:p>
       <w:pPr>
-        <w:pStyle w:val="ListParagraph"/>
-        <w:numPr>
-          <w:ilvl w:val="0"/>
-          <w:numId w:val="5"/>
-        </w:numPr>
-        <w:ind w:left="0"/>
-      </w:pPr>
-      <w:r>
-        <w:t>Lattice Boltzmann results (No reliable predictions!)</w:t>
-      </w:r>
-    </w:p>
-    <w:p>
-      <w:pPr>
-        <w:pStyle w:val="ListParagraph"/>
-        <w:numPr>
-          <w:ilvl w:val="0"/>
-          <w:numId w:val="5"/>
-        </w:numPr>
-        <w:ind w:left="0"/>
-      </w:pPr>
-      <w:r>
-        <w:t>Kozeny-Carmen results too (Follow the LB-predictions)</w:t>
+        <w:rPr>
+          <w:rFonts w:eastAsiaTheme="minorEastAsia"/>
+        </w:rPr>
+      </w:pPr>
+      <w:r>
+        <w:t xml:space="preserve">Eighth sections of C3 and C9 display a larger harmonic mean permeability than the intact soil column (Table 1). It is possible that isolated or non-percolating pores which were present in the intact columns are able to percolate in the eighth sized sections after cutting. Higher harmonic mean permeability is expected if this is the case, and was observed. Eighth sections 7 and 8 in column 3 display a much lower permeability, 0.04 and 0.07 </w:t>
+      </w:r>
+      <m:oMath>
+        <m:r>
+          <w:rPr>
+            <w:rFonts w:ascii="Cambria Math" w:hAnsi="Cambria Math"/>
+          </w:rPr>
+          <m:t>μ</m:t>
+        </m:r>
+        <m:sSup>
+          <m:sSupPr>
+            <m:ctrlPr>
+              <w:rPr>
+                <w:rFonts w:ascii="Cambria Math" w:hAnsi="Cambria Math"/>
+                <w:i/>
+              </w:rPr>
+            </m:ctrlPr>
+          </m:sSupPr>
+          <m:e>
+            <m:r>
+              <w:rPr>
+                <w:rFonts w:ascii="Cambria Math" w:hAnsi="Cambria Math"/>
+              </w:rPr>
+              <m:t>m</m:t>
+            </m:r>
+          </m:e>
+          <m:sup>
+            <m:r>
+              <w:rPr>
+                <w:rFonts w:ascii="Cambria Math" w:hAnsi="Cambria Math"/>
+              </w:rPr>
+              <m:t>2</m:t>
+            </m:r>
+          </m:sup>
+        </m:sSup>
+      </m:oMath>
+      <w:r>
+        <w:rPr>
+          <w:rFonts w:eastAsiaTheme="minorEastAsia"/>
+        </w:rPr>
+        <w:t xml:space="preserve"> respectively, than the upper 6 sections which have measured per</w:t>
+      </w:r>
+      <w:proofErr w:type="spellStart"/>
+      <w:r>
+        <w:rPr>
+          <w:rFonts w:eastAsiaTheme="minorEastAsia"/>
+        </w:rPr>
+        <w:t>meability</w:t>
+      </w:r>
+      <w:proofErr w:type="spellEnd"/>
+      <w:r>
+        <w:rPr>
+          <w:rFonts w:eastAsiaTheme="minorEastAsia"/>
+        </w:rPr>
+        <w:t xml:space="preserve"> values ranging from approximately 1 to </w:t>
+      </w:r>
+      <w:proofErr w:type="gramStart"/>
+      <w:r>
+        <w:rPr>
+          <w:rFonts w:eastAsiaTheme="minorEastAsia"/>
+        </w:rPr>
+        <w:t xml:space="preserve">30 </w:t>
+      </w:r>
+      <w:proofErr w:type="gramEnd"/>
+      <m:oMath>
+        <m:r>
+          <w:rPr>
+            <w:rFonts w:ascii="Cambria Math" w:hAnsi="Cambria Math"/>
+          </w:rPr>
+          <m:t>μ</m:t>
+        </m:r>
+        <m:sSup>
+          <m:sSupPr>
+            <m:ctrlPr>
+              <w:rPr>
+                <w:rFonts w:ascii="Cambria Math" w:hAnsi="Cambria Math"/>
+                <w:i/>
+              </w:rPr>
+            </m:ctrlPr>
+          </m:sSupPr>
+          <m:e>
+            <m:r>
+              <w:rPr>
+                <w:rFonts w:ascii="Cambria Math" w:hAnsi="Cambria Math"/>
+              </w:rPr>
+              <m:t>m</m:t>
+            </m:r>
+          </m:e>
+          <m:sup>
+            <m:r>
+              <w:rPr>
+                <w:rFonts w:ascii="Cambria Math" w:hAnsi="Cambria Math"/>
+              </w:rPr>
+              <m:t>2</m:t>
+            </m:r>
+          </m:sup>
+        </m:sSup>
+      </m:oMath>
+      <w:r>
+        <w:rPr>
+          <w:rFonts w:eastAsiaTheme="minorEastAsia"/>
+        </w:rPr>
+        <w:t>. It is assumed that the bottom two layers are creating a “bottleneck” which contributes to the lower measured permeability of the intact soil column. A similar pattern is observed in C9. Measured permeability in section 8 (</w:t>
+      </w:r>
+      <w:proofErr w:type="gramStart"/>
+      <w:r>
+        <w:rPr>
+          <w:rFonts w:eastAsiaTheme="minorEastAsia"/>
+        </w:rPr>
+        <w:t xml:space="preserve">0.57 </w:t>
+      </w:r>
+      <w:proofErr w:type="gramEnd"/>
+      <m:oMath>
+        <m:r>
+          <w:rPr>
+            <w:rFonts w:ascii="Cambria Math" w:hAnsi="Cambria Math"/>
+          </w:rPr>
+          <m:t>μ</m:t>
+        </m:r>
+        <m:sSup>
+          <m:sSupPr>
+            <m:ctrlPr>
+              <w:rPr>
+                <w:rFonts w:ascii="Cambria Math" w:hAnsi="Cambria Math"/>
+                <w:i/>
+              </w:rPr>
+            </m:ctrlPr>
+          </m:sSupPr>
+          <m:e>
+            <m:r>
+              <w:rPr>
+                <w:rFonts w:ascii="Cambria Math" w:hAnsi="Cambria Math"/>
+              </w:rPr>
+              <m:t>m</m:t>
+            </m:r>
+          </m:e>
+          <m:sup>
+            <m:r>
+              <w:rPr>
+                <w:rFonts w:ascii="Cambria Math" w:hAnsi="Cambria Math"/>
+              </w:rPr>
+              <m:t>2</m:t>
+            </m:r>
+          </m:sup>
+        </m:sSup>
+      </m:oMath>
+      <w:r>
+        <w:rPr>
+          <w:rFonts w:eastAsiaTheme="minorEastAsia"/>
+        </w:rPr>
+        <w:t>) is much lower than measured permeability in layers 1-7 (approximately 2.5 to 11</w:t>
+      </w:r>
+      <m:oMath>
+        <m:r>
+          <w:rPr>
+            <w:rFonts w:ascii="Cambria Math" w:hAnsi="Cambria Math"/>
+          </w:rPr>
+          <m:t xml:space="preserve"> μ</m:t>
+        </m:r>
+        <m:sSup>
+          <m:sSupPr>
+            <m:ctrlPr>
+              <w:rPr>
+                <w:rFonts w:ascii="Cambria Math" w:hAnsi="Cambria Math"/>
+                <w:i/>
+              </w:rPr>
+            </m:ctrlPr>
+          </m:sSupPr>
+          <m:e>
+            <m:r>
+              <w:rPr>
+                <w:rFonts w:ascii="Cambria Math" w:hAnsi="Cambria Math"/>
+              </w:rPr>
+              <m:t>m</m:t>
+            </m:r>
+          </m:e>
+          <m:sup>
+            <m:r>
+              <w:rPr>
+                <w:rFonts w:ascii="Cambria Math" w:hAnsi="Cambria Math"/>
+              </w:rPr>
+              <m:t>2</m:t>
+            </m:r>
+          </m:sup>
+        </m:sSup>
+      </m:oMath>
+      <w:r>
+        <w:rPr>
+          <w:rFonts w:eastAsiaTheme="minorEastAsia"/>
+        </w:rPr>
+        <w:t xml:space="preserve"> ). C7 and C8 show slightly less than a 1:1 ratio between harmonic mean permeability and the permeability of the intact soil columns (Table 1). The data suggests that during the cutting process, some previously undisturbed pores may have been deformed or even destroyed. This would subsequently reduce the overall permeability of the cut sections. Smearing and destruction of the original pore structure in the laboratory measurements is a serious concern for all soil cores presented in this study.</w:t>
+      </w:r>
+    </w:p>
+    <w:p>
+      <w:pPr>
+        <w:pStyle w:val="Heading4"/>
+      </w:pPr>
+      <w:r>
+        <w:t>2.3.1 Image wall corrections</w:t>
+      </w:r>
+    </w:p>
+    <w:p>
+      <w:r>
+        <w:t>Separation of the soil samples from their polycarbonate cylinders was</w:t>
+      </w:r>
+      <w:r>
+        <w:t xml:space="preserve"> observed prior to CT scanning (</w:t>
+      </w:r>
+      <w:r>
+        <w:rPr>
+          <w:i/>
+        </w:rPr>
+        <w:t>Martinez 2010</w:t>
+      </w:r>
+      <w:r>
+        <w:t>)</w:t>
+      </w:r>
+      <w:r>
+        <w:t xml:space="preserve">. It was noted that slow saturation of the samples from the bottom was performed to minimize this issue. Radial porosity plots display a distinct increase in the mean porosity at a distance of approximately 325 </w:t>
+      </w:r>
+      <w:proofErr w:type="spellStart"/>
+      <w:r>
+        <w:t>vx</w:t>
+      </w:r>
+      <w:proofErr w:type="spellEnd"/>
+      <w:r>
+        <w:t xml:space="preserve"> from the center of the soil column (Figure 1a). The discontinuity in mean porosity suggests that wall separation was present in portions of Column 3 when CT scanning occurred. A wall correction of 15 </w:t>
+      </w:r>
+      <w:proofErr w:type="spellStart"/>
+      <w:r>
+        <w:t>vx</w:t>
+      </w:r>
+      <w:proofErr w:type="spellEnd"/>
+      <w:r>
+        <w:t xml:space="preserve"> was applied to the each of the columns. The sharp increase in porosity near the polycarbonate cylinder wall is minimized for Column 3 with this correction (Figure 1b). RMSE permeability decreases significantly with wall correction for both LB and KC methods (Table 3, Table 4). Percent of percolating models also decreases when wall corrections are applied for Brink, Rosin, YASA, and Yen segmentation algorithms. Heat map distribution of mean porosity in the z-direction shows that when wall correction is applied, separation effects that were observed through radial porosity plots (Figure 1a) are not present around the column edges (Figure 2).</w:t>
+      </w:r>
+    </w:p>
+    <w:p>
+      <w:pPr>
+        <w:pStyle w:val="Heading4"/>
+      </w:pPr>
+      <w:r>
+        <w:t>2.3.2 Lattice Boltzmann permeability models</w:t>
+      </w:r>
+    </w:p>
+    <w:p>
+      <w:r>
+        <w:t xml:space="preserve">Permeability results from the LB models varied for each segmentation algorithm applied to the initial CT data. Column 3 model results show that of the six segmentation algorithms, EN-Brink, HS-Rosin, LA-IK, and LA-KMMRF follow a similar trend across all modeled soil core sections (Figure 3). The YASA 2 model for C3, section 2 returned a permeability value of 6.78 </w:t>
+      </w:r>
+      <m:oMath>
+        <m:r>
+          <w:rPr>
+            <w:rFonts w:ascii="Cambria Math" w:hAnsi="Cambria Math"/>
+          </w:rPr>
+          <m:t>μ</m:t>
+        </m:r>
+        <m:sSup>
+          <m:sSupPr>
+            <m:ctrlPr>
+              <w:rPr>
+                <w:rFonts w:ascii="Cambria Math" w:hAnsi="Cambria Math"/>
+                <w:i/>
+              </w:rPr>
+            </m:ctrlPr>
+          </m:sSupPr>
+          <m:e>
+            <m:r>
+              <w:rPr>
+                <w:rFonts w:ascii="Cambria Math" w:hAnsi="Cambria Math"/>
+              </w:rPr>
+              <m:t>m</m:t>
+            </m:r>
+          </m:e>
+          <m:sup>
+            <m:r>
+              <w:rPr>
+                <w:rFonts w:ascii="Cambria Math" w:hAnsi="Cambria Math"/>
+              </w:rPr>
+              <m:t>2</m:t>
+            </m:r>
+          </m:sup>
+        </m:sSup>
+      </m:oMath>
+      <w:r>
+        <w:rPr>
+          <w:rFonts w:eastAsiaTheme="minorEastAsia"/>
+        </w:rPr>
+        <w:t xml:space="preserve"> as compared to measured permeability of </w:t>
+      </w:r>
+      <w:proofErr w:type="gramStart"/>
+      <w:r>
+        <w:rPr>
+          <w:rFonts w:eastAsiaTheme="minorEastAsia"/>
+        </w:rPr>
+        <w:t xml:space="preserve">3.19 </w:t>
+      </w:r>
+      <w:proofErr w:type="gramEnd"/>
+      <m:oMath>
+        <m:r>
+          <w:rPr>
+            <w:rFonts w:ascii="Cambria Math" w:hAnsi="Cambria Math"/>
+          </w:rPr>
+          <m:t>μ</m:t>
+        </m:r>
+        <m:sSup>
+          <m:sSupPr>
+            <m:ctrlPr>
+              <w:rPr>
+                <w:rFonts w:ascii="Cambria Math" w:hAnsi="Cambria Math"/>
+                <w:i/>
+              </w:rPr>
+            </m:ctrlPr>
+          </m:sSupPr>
+          <m:e>
+            <m:r>
+              <w:rPr>
+                <w:rFonts w:ascii="Cambria Math" w:hAnsi="Cambria Math"/>
+              </w:rPr>
+              <m:t>m</m:t>
+            </m:r>
+          </m:e>
+          <m:sup>
+            <m:r>
+              <w:rPr>
+                <w:rFonts w:ascii="Cambria Math" w:hAnsi="Cambria Math"/>
+              </w:rPr>
+              <m:t>2</m:t>
+            </m:r>
+          </m:sup>
+        </m:sSup>
+      </m:oMath>
+      <w:r>
+        <w:rPr>
+          <w:rFonts w:eastAsiaTheme="minorEastAsia"/>
+        </w:rPr>
+        <w:t xml:space="preserve">. The YASA 1 model returned a permeability value of 12.97 </w:t>
+      </w:r>
+      <m:oMath>
+        <m:r>
+          <w:rPr>
+            <w:rFonts w:ascii="Cambria Math" w:hAnsi="Cambria Math"/>
+          </w:rPr>
+          <m:t>μ</m:t>
+        </m:r>
+        <m:sSup>
+          <m:sSupPr>
+            <m:ctrlPr>
+              <w:rPr>
+                <w:rFonts w:ascii="Cambria Math" w:hAnsi="Cambria Math"/>
+                <w:i/>
+              </w:rPr>
+            </m:ctrlPr>
+          </m:sSupPr>
+          <m:e>
+            <m:r>
+              <w:rPr>
+                <w:rFonts w:ascii="Cambria Math" w:hAnsi="Cambria Math"/>
+              </w:rPr>
+              <m:t>m</m:t>
+            </m:r>
+          </m:e>
+          <m:sup>
+            <m:r>
+              <w:rPr>
+                <w:rFonts w:ascii="Cambria Math" w:hAnsi="Cambria Math"/>
+              </w:rPr>
+              <m:t>2</m:t>
+            </m:r>
+          </m:sup>
+        </m:sSup>
+      </m:oMath>
+      <w:r>
+        <w:rPr>
+          <w:rFonts w:eastAsiaTheme="minorEastAsia"/>
+        </w:rPr>
+        <w:t xml:space="preserve"> (laboratory </w:t>
+      </w:r>
+      <w:proofErr w:type="gramStart"/>
+      <w:r>
+        <w:rPr>
+          <w:rFonts w:eastAsiaTheme="minorEastAsia"/>
+        </w:rPr>
+        <w:t xml:space="preserve">31.93 </w:t>
+      </w:r>
+      <w:proofErr w:type="gramEnd"/>
+      <m:oMath>
+        <m:r>
+          <w:rPr>
+            <w:rFonts w:ascii="Cambria Math" w:hAnsi="Cambria Math"/>
+          </w:rPr>
+          <m:t>μ</m:t>
+        </m:r>
+        <m:sSup>
+          <m:sSupPr>
+            <m:ctrlPr>
+              <w:rPr>
+                <w:rFonts w:ascii="Cambria Math" w:hAnsi="Cambria Math"/>
+                <w:i/>
+              </w:rPr>
+            </m:ctrlPr>
+          </m:sSupPr>
+          <m:e>
+            <m:r>
+              <w:rPr>
+                <w:rFonts w:ascii="Cambria Math" w:hAnsi="Cambria Math"/>
+              </w:rPr>
+              <m:t>m</m:t>
+            </m:r>
+          </m:e>
+          <m:sup>
+            <m:r>
+              <w:rPr>
+                <w:rFonts w:ascii="Cambria Math" w:hAnsi="Cambria Math"/>
+              </w:rPr>
+              <m:t>2</m:t>
+            </m:r>
+          </m:sup>
+        </m:sSup>
+      </m:oMath>
+      <w:r>
+        <w:rPr>
+          <w:rFonts w:eastAsiaTheme="minorEastAsia"/>
+        </w:rPr>
+        <w:t>) for section 3. Yen returned 28.91</w:t>
+      </w:r>
+      <m:oMath>
+        <m:r>
+          <w:rPr>
+            <w:rFonts w:ascii="Cambria Math" w:hAnsi="Cambria Math"/>
+          </w:rPr>
+          <m:t xml:space="preserve"> μ</m:t>
+        </m:r>
+        <m:sSup>
+          <m:sSupPr>
+            <m:ctrlPr>
+              <w:rPr>
+                <w:rFonts w:ascii="Cambria Math" w:hAnsi="Cambria Math"/>
+                <w:i/>
+              </w:rPr>
+            </m:ctrlPr>
+          </m:sSupPr>
+          <m:e>
+            <m:r>
+              <w:rPr>
+                <w:rFonts w:ascii="Cambria Math" w:hAnsi="Cambria Math"/>
+              </w:rPr>
+              <m:t>m</m:t>
+            </m:r>
+          </m:e>
+          <m:sup>
+            <m:r>
+              <w:rPr>
+                <w:rFonts w:ascii="Cambria Math" w:hAnsi="Cambria Math"/>
+              </w:rPr>
+              <m:t>2</m:t>
+            </m:r>
+          </m:sup>
+        </m:sSup>
+      </m:oMath>
+      <w:r>
+        <w:rPr>
+          <w:rFonts w:eastAsiaTheme="minorEastAsia"/>
+        </w:rPr>
+        <w:t xml:space="preserve"> and 2.67 </w:t>
+      </w:r>
+      <m:oMath>
+        <m:r>
+          <w:rPr>
+            <w:rFonts w:ascii="Cambria Math" w:hAnsi="Cambria Math"/>
+          </w:rPr>
+          <m:t>μ</m:t>
+        </m:r>
+        <m:sSup>
+          <m:sSupPr>
+            <m:ctrlPr>
+              <w:rPr>
+                <w:rFonts w:ascii="Cambria Math" w:hAnsi="Cambria Math"/>
+                <w:i/>
+              </w:rPr>
+            </m:ctrlPr>
+          </m:sSupPr>
+          <m:e>
+            <m:r>
+              <w:rPr>
+                <w:rFonts w:ascii="Cambria Math" w:hAnsi="Cambria Math"/>
+              </w:rPr>
+              <m:t>m</m:t>
+            </m:r>
+          </m:e>
+          <m:sup>
+            <m:r>
+              <w:rPr>
+                <w:rFonts w:ascii="Cambria Math" w:hAnsi="Cambria Math"/>
+              </w:rPr>
+              <m:t>2</m:t>
+            </m:r>
+          </m:sup>
+        </m:sSup>
+      </m:oMath>
+      <w:r>
+        <w:rPr>
+          <w:rFonts w:eastAsiaTheme="minorEastAsia"/>
+        </w:rPr>
+        <w:t xml:space="preserve"> for sections 5 and 6 which show the least error from laboratory measured permeability (19.82 and </w:t>
+      </w:r>
+      <w:proofErr w:type="gramStart"/>
+      <w:r>
+        <w:rPr>
+          <w:rFonts w:eastAsiaTheme="minorEastAsia"/>
+        </w:rPr>
+        <w:t xml:space="preserve">2.92 </w:t>
+      </w:r>
+      <w:proofErr w:type="gramEnd"/>
+      <m:oMath>
+        <m:r>
+          <w:rPr>
+            <w:rFonts w:ascii="Cambria Math" w:hAnsi="Cambria Math"/>
+          </w:rPr>
+          <m:t>μ</m:t>
+        </m:r>
+        <m:sSup>
+          <m:sSupPr>
+            <m:ctrlPr>
+              <w:rPr>
+                <w:rFonts w:ascii="Cambria Math" w:hAnsi="Cambria Math"/>
+                <w:i/>
+              </w:rPr>
+            </m:ctrlPr>
+          </m:sSupPr>
+          <m:e>
+            <m:r>
+              <w:rPr>
+                <w:rFonts w:ascii="Cambria Math" w:hAnsi="Cambria Math"/>
+              </w:rPr>
+              <m:t>m</m:t>
+            </m:r>
+          </m:e>
+          <m:sup>
+            <m:r>
+              <w:rPr>
+                <w:rFonts w:ascii="Cambria Math" w:hAnsi="Cambria Math"/>
+              </w:rPr>
+              <m:t>2</m:t>
+            </m:r>
+          </m:sup>
+        </m:sSup>
+      </m:oMath>
+      <w:r>
+        <w:rPr>
+          <w:rFonts w:eastAsiaTheme="minorEastAsia"/>
+        </w:rPr>
+        <w:t xml:space="preserve">). All percolating models predict permeability values that are 1-4(O) higher than laboratory values for the remaining cut sections. </w:t>
+      </w:r>
+      <w:r>
+        <w:t xml:space="preserve">Variability in </w:t>
+      </w:r>
+      <w:r>
+        <w:lastRenderedPageBreak/>
+        <w:t xml:space="preserve">permeability values exists between each of the modeled algorithms as a direct result of the mathematical models use to </w:t>
+      </w:r>
+      <w:proofErr w:type="spellStart"/>
+      <w:r>
+        <w:t>binarize</w:t>
+      </w:r>
+      <w:proofErr w:type="spellEnd"/>
+      <w:r>
+        <w:t xml:space="preserve"> data. Extremely high permeability is reported for KM-MRF and CL-Otsu. However no other models produced percolating results for sections 7 and 8. IK did not return viable data once the wall correction was in place. </w:t>
+      </w:r>
+    </w:p>
+    <w:p>
+      <w:pPr>
+        <w:rPr>
+          <w:rFonts w:eastAsiaTheme="minorEastAsia"/>
+        </w:rPr>
+      </w:pPr>
+      <w:r>
+        <w:t xml:space="preserve">Model results for columns 7-9 follow similar trends as Column 3.  Although high in total porosity, the IK method did not produce viable results for any of the soil columns. Instead it was characterized by unsteady flow when parameterized uniformly with the other LB models. The majority of LB models estimate permeability values of 1-4(O) higher than laboratory measurements (Figure 4). Few instances of percolating models return permeability values of less than 3 </w:t>
+      </w:r>
+      <m:oMath>
+        <m:r>
+          <w:rPr>
+            <w:rFonts w:ascii="Cambria Math" w:hAnsi="Cambria Math"/>
+          </w:rPr>
+          <m:t>μ</m:t>
+        </m:r>
+        <m:sSup>
+          <m:sSupPr>
+            <m:ctrlPr>
+              <w:rPr>
+                <w:rFonts w:ascii="Cambria Math" w:hAnsi="Cambria Math"/>
+                <w:i/>
+              </w:rPr>
+            </m:ctrlPr>
+          </m:sSupPr>
+          <m:e>
+            <m:r>
+              <w:rPr>
+                <w:rFonts w:ascii="Cambria Math" w:hAnsi="Cambria Math"/>
+              </w:rPr>
+              <m:t>m</m:t>
+            </m:r>
+          </m:e>
+          <m:sup>
+            <m:r>
+              <w:rPr>
+                <w:rFonts w:ascii="Cambria Math" w:hAnsi="Cambria Math"/>
+              </w:rPr>
+              <m:t>2</m:t>
+            </m:r>
+          </m:sup>
+        </m:sSup>
+      </m:oMath>
+      <w:r>
+        <w:rPr>
+          <w:rFonts w:eastAsiaTheme="minorEastAsia"/>
+        </w:rPr>
+        <w:t xml:space="preserve"> are observed. EN-Yen and YASA segmentation data return data points below the 3 </w:t>
+      </w:r>
+      <m:oMath>
+        <m:r>
+          <w:rPr>
+            <w:rFonts w:ascii="Cambria Math" w:hAnsi="Cambria Math"/>
+          </w:rPr>
+          <m:t>μ</m:t>
+        </m:r>
+        <m:sSup>
+          <m:sSupPr>
+            <m:ctrlPr>
+              <w:rPr>
+                <w:rFonts w:ascii="Cambria Math" w:hAnsi="Cambria Math"/>
+                <w:i/>
+              </w:rPr>
+            </m:ctrlPr>
+          </m:sSupPr>
+          <m:e>
+            <m:r>
+              <w:rPr>
+                <w:rFonts w:ascii="Cambria Math" w:hAnsi="Cambria Math"/>
+              </w:rPr>
+              <m:t>m</m:t>
+            </m:r>
+          </m:e>
+          <m:sup>
+            <m:r>
+              <w:rPr>
+                <w:rFonts w:ascii="Cambria Math" w:hAnsi="Cambria Math"/>
+              </w:rPr>
+              <m:t>2</m:t>
+            </m:r>
+          </m:sup>
+        </m:sSup>
+      </m:oMath>
+      <w:r>
+        <w:rPr>
+          <w:rFonts w:eastAsiaTheme="minorEastAsia"/>
+        </w:rPr>
+        <w:t xml:space="preserve"> threshold. Most models return permeability values between 10</w:t>
+      </w:r>
+      <w:r>
+        <w:rPr>
+          <w:rFonts w:eastAsiaTheme="minorEastAsia"/>
+          <w:vertAlign w:val="superscript"/>
+        </w:rPr>
+        <w:t>1</w:t>
+      </w:r>
+      <w:r>
+        <w:rPr>
+          <w:rFonts w:eastAsiaTheme="minorEastAsia"/>
+        </w:rPr>
+        <w:t xml:space="preserve"> and </w:t>
+      </w:r>
+      <w:proofErr w:type="gramStart"/>
+      <w:r>
+        <w:rPr>
+          <w:rFonts w:eastAsiaTheme="minorEastAsia"/>
+        </w:rPr>
+        <w:t>10</w:t>
+      </w:r>
+      <w:r>
+        <w:rPr>
+          <w:rFonts w:eastAsiaTheme="minorEastAsia"/>
+          <w:vertAlign w:val="superscript"/>
+        </w:rPr>
+        <w:t>4</w:t>
+      </w:r>
+      <w:r>
+        <w:rPr>
+          <w:rFonts w:eastAsiaTheme="minorEastAsia"/>
+        </w:rPr>
+        <w:t xml:space="preserve"> </w:t>
+      </w:r>
+      <w:proofErr w:type="gramEnd"/>
+      <m:oMath>
+        <m:r>
+          <w:rPr>
+            <w:rFonts w:ascii="Cambria Math" w:hAnsi="Cambria Math"/>
+          </w:rPr>
+          <m:t>μ</m:t>
+        </m:r>
+        <m:sSup>
+          <m:sSupPr>
+            <m:ctrlPr>
+              <w:rPr>
+                <w:rFonts w:ascii="Cambria Math" w:hAnsi="Cambria Math"/>
+                <w:i/>
+              </w:rPr>
+            </m:ctrlPr>
+          </m:sSupPr>
+          <m:e>
+            <m:r>
+              <w:rPr>
+                <w:rFonts w:ascii="Cambria Math" w:hAnsi="Cambria Math"/>
+              </w:rPr>
+              <m:t>m</m:t>
+            </m:r>
+          </m:e>
+          <m:sup>
+            <m:r>
+              <w:rPr>
+                <w:rFonts w:ascii="Cambria Math" w:hAnsi="Cambria Math"/>
+              </w:rPr>
+              <m:t>2</m:t>
+            </m:r>
+          </m:sup>
+        </m:sSup>
+      </m:oMath>
+      <w:r>
+        <w:rPr>
+          <w:rFonts w:eastAsiaTheme="minorEastAsia"/>
+        </w:rPr>
+        <w:t>, where laboratory permeability ranges from 10</w:t>
+      </w:r>
+      <w:r>
+        <w:rPr>
+          <w:rFonts w:eastAsiaTheme="minorEastAsia"/>
+          <w:vertAlign w:val="superscript"/>
+        </w:rPr>
+        <w:t>-2</w:t>
+      </w:r>
+      <w:r>
+        <w:rPr>
+          <w:rFonts w:eastAsiaTheme="minorEastAsia"/>
+        </w:rPr>
+        <w:t xml:space="preserve"> to 10</w:t>
+      </w:r>
+      <w:r>
+        <w:rPr>
+          <w:rFonts w:eastAsiaTheme="minorEastAsia"/>
+          <w:vertAlign w:val="superscript"/>
+        </w:rPr>
+        <w:t>1</w:t>
+      </w:r>
+      <w:r>
+        <w:rPr>
+          <w:rFonts w:eastAsiaTheme="minorEastAsia"/>
+        </w:rPr>
+        <w:t xml:space="preserve"> </w:t>
+      </w:r>
+      <m:oMath>
+        <m:r>
+          <w:rPr>
+            <w:rFonts w:ascii="Cambria Math" w:hAnsi="Cambria Math"/>
+          </w:rPr>
+          <m:t>μ</m:t>
+        </m:r>
+        <m:sSup>
+          <m:sSupPr>
+            <m:ctrlPr>
+              <w:rPr>
+                <w:rFonts w:ascii="Cambria Math" w:hAnsi="Cambria Math"/>
+                <w:i/>
+              </w:rPr>
+            </m:ctrlPr>
+          </m:sSupPr>
+          <m:e>
+            <m:r>
+              <w:rPr>
+                <w:rFonts w:ascii="Cambria Math" w:hAnsi="Cambria Math"/>
+              </w:rPr>
+              <m:t>m</m:t>
+            </m:r>
+          </m:e>
+          <m:sup>
+            <m:r>
+              <w:rPr>
+                <w:rFonts w:ascii="Cambria Math" w:hAnsi="Cambria Math"/>
+              </w:rPr>
+              <m:t>2</m:t>
+            </m:r>
+          </m:sup>
+        </m:sSup>
+      </m:oMath>
+      <w:r>
+        <w:rPr>
+          <w:rFonts w:eastAsiaTheme="minorEastAsia"/>
+        </w:rPr>
+        <w:t>.</w:t>
+      </w:r>
+      <w:r>
+        <w:rPr>
+          <w:rFonts w:eastAsiaTheme="minorEastAsia"/>
+          <w:color w:val="FF0000"/>
+        </w:rPr>
+        <w:t xml:space="preserve"> </w:t>
+      </w:r>
+      <w:r>
+        <w:rPr>
+          <w:rFonts w:eastAsiaTheme="minorEastAsia"/>
+        </w:rPr>
+        <w:t>RMSE permeability of YASA 3 was the lowest of all segmentations at 10.19</w:t>
+      </w:r>
+      <m:oMath>
+        <m:r>
+          <w:rPr>
+            <w:rFonts w:ascii="Cambria Math" w:eastAsiaTheme="minorEastAsia" w:hAnsi="Cambria Math"/>
+          </w:rPr>
+          <m:t xml:space="preserve">  </m:t>
+        </m:r>
+        <m:r>
+          <w:rPr>
+            <w:rFonts w:ascii="Cambria Math" w:hAnsi="Cambria Math"/>
+          </w:rPr>
+          <m:t>μ</m:t>
+        </m:r>
+        <m:sSup>
+          <m:sSupPr>
+            <m:ctrlPr>
+              <w:rPr>
+                <w:rFonts w:ascii="Cambria Math" w:hAnsi="Cambria Math"/>
+                <w:i/>
+              </w:rPr>
+            </m:ctrlPr>
+          </m:sSupPr>
+          <m:e>
+            <m:r>
+              <w:rPr>
+                <w:rFonts w:ascii="Cambria Math" w:hAnsi="Cambria Math"/>
+              </w:rPr>
+              <m:t>m</m:t>
+            </m:r>
+          </m:e>
+          <m:sup>
+            <m:r>
+              <w:rPr>
+                <w:rFonts w:ascii="Cambria Math" w:hAnsi="Cambria Math"/>
+              </w:rPr>
+              <m:t>2</m:t>
+            </m:r>
+          </m:sup>
+        </m:sSup>
+      </m:oMath>
+      <w:r>
+        <w:rPr>
+          <w:rFonts w:eastAsiaTheme="minorEastAsia"/>
+        </w:rPr>
+        <w:t xml:space="preserve">. However 28% of the tested models did not percolate with this method. KM-MRF and CL-Otsu were the only two segmentation methods that produced percolating models in all instances tested. RMSE of these methods was much larger than any other tested segmentation algorithm (KM-MRF: </w:t>
+      </w:r>
+      <w:proofErr w:type="gramStart"/>
+      <w:r>
+        <w:rPr>
+          <w:rFonts w:eastAsiaTheme="minorEastAsia"/>
+        </w:rPr>
+        <w:t xml:space="preserve">915.41 </w:t>
+      </w:r>
+      <w:proofErr w:type="gramEnd"/>
+      <m:oMath>
+        <m:r>
+          <w:rPr>
+            <w:rFonts w:ascii="Cambria Math" w:hAnsi="Cambria Math"/>
+          </w:rPr>
+          <m:t>μ</m:t>
+        </m:r>
+        <m:sSup>
+          <m:sSupPr>
+            <m:ctrlPr>
+              <w:rPr>
+                <w:rFonts w:ascii="Cambria Math" w:hAnsi="Cambria Math"/>
+                <w:i/>
+              </w:rPr>
+            </m:ctrlPr>
+          </m:sSupPr>
+          <m:e>
+            <m:r>
+              <w:rPr>
+                <w:rFonts w:ascii="Cambria Math" w:hAnsi="Cambria Math"/>
+              </w:rPr>
+              <m:t>m</m:t>
+            </m:r>
+          </m:e>
+          <m:sup>
+            <m:r>
+              <w:rPr>
+                <w:rFonts w:ascii="Cambria Math" w:hAnsi="Cambria Math"/>
+              </w:rPr>
+              <m:t>2</m:t>
+            </m:r>
+          </m:sup>
+        </m:sSup>
+      </m:oMath>
+      <w:r>
+        <w:rPr>
+          <w:rFonts w:eastAsiaTheme="minorEastAsia"/>
+        </w:rPr>
+        <w:t xml:space="preserve">, CL-Otsu: 853.78 </w:t>
+      </w:r>
+      <m:oMath>
+        <m:r>
+          <w:rPr>
+            <w:rFonts w:ascii="Cambria Math" w:hAnsi="Cambria Math"/>
+          </w:rPr>
+          <m:t>μ</m:t>
+        </m:r>
+        <m:sSup>
+          <m:sSupPr>
+            <m:ctrlPr>
+              <w:rPr>
+                <w:rFonts w:ascii="Cambria Math" w:hAnsi="Cambria Math"/>
+                <w:i/>
+              </w:rPr>
+            </m:ctrlPr>
+          </m:sSupPr>
+          <m:e>
+            <m:r>
+              <w:rPr>
+                <w:rFonts w:ascii="Cambria Math" w:hAnsi="Cambria Math"/>
+              </w:rPr>
+              <m:t>m</m:t>
+            </m:r>
+          </m:e>
+          <m:sup>
+            <m:r>
+              <w:rPr>
+                <w:rFonts w:ascii="Cambria Math" w:hAnsi="Cambria Math"/>
+              </w:rPr>
+              <m:t>2</m:t>
+            </m:r>
+          </m:sup>
+        </m:sSup>
+      </m:oMath>
+      <w:r>
+        <w:rPr>
+          <w:rFonts w:eastAsiaTheme="minorEastAsia"/>
+        </w:rPr>
+        <w:t>).</w:t>
+      </w:r>
+    </w:p>
+    <w:p>
+      <w:pPr>
+        <w:pStyle w:val="Heading4"/>
+      </w:pPr>
+      <w:r>
+        <w:t>2.3.3 Kozeny-Carman permeability models</w:t>
+      </w:r>
+    </w:p>
+    <w:p>
+      <w:proofErr w:type="spellStart"/>
+      <w:r>
+        <w:rPr>
+          <w:i/>
+        </w:rPr>
+        <w:t>Schaap</w:t>
+      </w:r>
+      <w:proofErr w:type="spellEnd"/>
+      <w:r>
+        <w:rPr>
+          <w:i/>
+        </w:rPr>
+        <w:t xml:space="preserve"> and </w:t>
+      </w:r>
+      <w:proofErr w:type="spellStart"/>
+      <w:r>
+        <w:rPr>
+          <w:i/>
+        </w:rPr>
+        <w:t>Lebron</w:t>
+      </w:r>
+      <w:proofErr w:type="spellEnd"/>
+      <w:r>
+        <w:rPr>
+          <w:i/>
+        </w:rPr>
+        <w:t xml:space="preserve"> 2001 </w:t>
+      </w:r>
+      <w:r>
+        <w:t>show that the Kozeny-Carman predictive model applied to digital images yielded permeability results with an R</w:t>
+      </w:r>
+      <w:r>
+        <w:rPr>
+          <w:vertAlign w:val="superscript"/>
+        </w:rPr>
+        <w:t>2</w:t>
+      </w:r>
+      <w:r>
+        <w:t xml:space="preserve">=0.91. This paper applies a slightly different version of the Kozeny-Carman predictive model by using a geometric tortuosity model (Eq. 10).  The Kozeny-Carman equation is used independently of LB to assess the CT data by predicting permeability directly from the segmented images using equations 5, 7, 9, and 10 rather than simulating fluid flow with CFD. KC estimates cluster into two clear groups (Figure 5). A high </w:t>
+      </w:r>
+      <m:oMath>
+        <m:r>
+          <w:rPr>
+            <w:rFonts w:ascii="Cambria Math" w:hAnsi="Cambria Math"/>
+          </w:rPr>
+          <m:t>k</m:t>
+        </m:r>
+      </m:oMath>
+      <w:r>
+        <w:t xml:space="preserve"> group is present that includes KM-MRF, CL-Otsu, and LA-IK. A lower </w:t>
+      </w:r>
+      <m:oMath>
+        <m:r>
+          <w:rPr>
+            <w:rFonts w:ascii="Cambria Math" w:hAnsi="Cambria Math"/>
+          </w:rPr>
+          <m:t>k</m:t>
+        </m:r>
+      </m:oMath>
+      <w:r>
+        <w:t xml:space="preserve">  grouping also present and includes EN-Brink, HS-Rosin, HS-YASA methods, and EN-Yen.   The high </w:t>
+      </w:r>
+      <m:oMath>
+        <m:r>
+          <w:rPr>
+            <w:rFonts w:ascii="Cambria Math" w:hAnsi="Cambria Math"/>
+          </w:rPr>
+          <m:t>k</m:t>
+        </m:r>
+      </m:oMath>
+      <w:r>
+        <w:t xml:space="preserve"> group over predicted permeability by up to 3(O) in for all sections. Sections 1</w:t>
+      </w:r>
+      <w:proofErr w:type="gramStart"/>
+      <w:r>
+        <w:t>,2</w:t>
+      </w:r>
+      <w:proofErr w:type="gramEnd"/>
+      <w:r>
+        <w:t xml:space="preserve"> and 6 returned model results that fall within the same order of magnitude as experimental results. YASA 2 segmentation returned a permeability value of 0.47 </w:t>
+      </w:r>
+      <m:oMath>
+        <m:r>
+          <w:rPr>
+            <w:rFonts w:ascii="Cambria Math" w:hAnsi="Cambria Math"/>
+          </w:rPr>
+          <m:t>μ</m:t>
+        </m:r>
+        <m:sSup>
+          <m:sSupPr>
+            <m:ctrlPr>
+              <w:rPr>
+                <w:rFonts w:ascii="Cambria Math" w:hAnsi="Cambria Math"/>
+                <w:i/>
+              </w:rPr>
+            </m:ctrlPr>
+          </m:sSupPr>
+          <m:e>
+            <m:r>
+              <w:rPr>
+                <w:rFonts w:ascii="Cambria Math" w:hAnsi="Cambria Math"/>
+              </w:rPr>
+              <m:t>m</m:t>
+            </m:r>
+          </m:e>
+          <m:sup>
+            <m:r>
+              <w:rPr>
+                <w:rFonts w:ascii="Cambria Math" w:hAnsi="Cambria Math"/>
+              </w:rPr>
+              <m:t>2</m:t>
+            </m:r>
+          </m:sup>
+        </m:sSup>
+      </m:oMath>
+      <w:r>
+        <w:t xml:space="preserve">  compared to the laboratory value of 0.99 </w:t>
+      </w:r>
+      <m:oMath>
+        <m:r>
+          <w:rPr>
+            <w:rFonts w:ascii="Cambria Math" w:hAnsi="Cambria Math"/>
+          </w:rPr>
+          <m:t>μ</m:t>
+        </m:r>
+        <m:sSup>
+          <m:sSupPr>
+            <m:ctrlPr>
+              <w:rPr>
+                <w:rFonts w:ascii="Cambria Math" w:hAnsi="Cambria Math"/>
+                <w:i/>
+              </w:rPr>
+            </m:ctrlPr>
+          </m:sSupPr>
+          <m:e>
+            <m:r>
+              <w:rPr>
+                <w:rFonts w:ascii="Cambria Math" w:hAnsi="Cambria Math"/>
+              </w:rPr>
+              <m:t>m</m:t>
+            </m:r>
+          </m:e>
+          <m:sup>
+            <m:r>
+              <w:rPr>
+                <w:rFonts w:ascii="Cambria Math" w:hAnsi="Cambria Math"/>
+              </w:rPr>
+              <m:t>2</m:t>
+            </m:r>
+          </m:sup>
+        </m:sSup>
+      </m:oMath>
+      <w:r>
+        <w:t xml:space="preserve"> for section 1. EN-Brink returned a value of 3.54 </w:t>
+      </w:r>
+      <m:oMath>
+        <m:r>
+          <w:rPr>
+            <w:rFonts w:ascii="Cambria Math" w:hAnsi="Cambria Math"/>
+          </w:rPr>
+          <m:t>μ</m:t>
+        </m:r>
+        <m:sSup>
+          <m:sSupPr>
+            <m:ctrlPr>
+              <w:rPr>
+                <w:rFonts w:ascii="Cambria Math" w:hAnsi="Cambria Math"/>
+                <w:i/>
+              </w:rPr>
+            </m:ctrlPr>
+          </m:sSupPr>
+          <m:e>
+            <m:r>
+              <w:rPr>
+                <w:rFonts w:ascii="Cambria Math" w:hAnsi="Cambria Math"/>
+              </w:rPr>
+              <m:t>m</m:t>
+            </m:r>
+          </m:e>
+          <m:sup>
+            <m:r>
+              <w:rPr>
+                <w:rFonts w:ascii="Cambria Math" w:hAnsi="Cambria Math"/>
+              </w:rPr>
+              <m:t>2</m:t>
+            </m:r>
+          </m:sup>
+        </m:sSup>
+      </m:oMath>
+      <w:r>
+        <w:t xml:space="preserve"> for section 2 which is within one standard deviation of the laboratory value 3.19</w:t>
+      </w:r>
+      <m:oMath>
+        <m:r>
+          <w:rPr>
+            <w:rFonts w:ascii="Cambria Math" w:hAnsi="Cambria Math"/>
+          </w:rPr>
+          <m:t xml:space="preserve"> ±</m:t>
+        </m:r>
+      </m:oMath>
+      <w:r>
+        <w:t xml:space="preserve"> </w:t>
+      </w:r>
+      <w:proofErr w:type="gramStart"/>
+      <w:r>
+        <w:t xml:space="preserve">0.36 </w:t>
+      </w:r>
+      <m:oMath>
+        <m:r>
+          <w:rPr>
+            <w:rFonts w:ascii="Cambria Math" w:hAnsi="Cambria Math"/>
+          </w:rPr>
+          <m:t/>
+        </m:r>
+        <w:proofErr w:type="gramEnd"/>
+        <m:r>
+          <w:rPr>
+            <w:rFonts w:ascii="Cambria Math" w:hAnsi="Cambria Math"/>
+          </w:rPr>
+          <m:t/>
+        </m:r>
+        <m:sSup>
+          <m:sSupPr>
+            <m:ctrlPr>
+              <w:rPr>
+                <w:rFonts w:ascii="Cambria Math" w:hAnsi="Cambria Math"/>
+                <w:i/>
+              </w:rPr>
+            </m:ctrlPr>
+          </m:sSupPr>
+          <m:e>
+            <m:r>
+              <w:rPr>
+                <w:rFonts w:ascii="Cambria Math" w:hAnsi="Cambria Math"/>
+              </w:rPr>
+              <m:t>m</m:t>
+            </m:r>
+          </m:e>
+          <m:sup>
+            <m:r>
+              <w:rPr>
+                <w:rFonts w:ascii="Cambria Math" w:hAnsi="Cambria Math"/>
+              </w:rPr>
+              <m:t>2</m:t>
+            </m:r>
+          </m:sup>
+        </m:sSup>
+      </m:oMath>
+      <w:r>
+        <w:t xml:space="preserve"> . HS-Rosin returned a value of 1.48 </w:t>
+      </w:r>
+      <m:oMath>
+        <m:r>
+          <w:rPr>
+            <w:rFonts w:ascii="Cambria Math" w:hAnsi="Cambria Math"/>
+          </w:rPr>
+          <m:t>μ</m:t>
+        </m:r>
+        <m:sSup>
+          <m:sSupPr>
+            <m:ctrlPr>
+              <w:rPr>
+                <w:rFonts w:ascii="Cambria Math" w:hAnsi="Cambria Math"/>
+                <w:i/>
+              </w:rPr>
+            </m:ctrlPr>
+          </m:sSupPr>
+          <m:e>
+            <m:r>
+              <w:rPr>
+                <w:rFonts w:ascii="Cambria Math" w:hAnsi="Cambria Math"/>
+              </w:rPr>
+              <m:t>m</m:t>
+            </m:r>
+          </m:e>
+          <m:sup>
+            <m:r>
+              <w:rPr>
+                <w:rFonts w:ascii="Cambria Math" w:hAnsi="Cambria Math"/>
+              </w:rPr>
+              <m:t>2</m:t>
+            </m:r>
+          </m:sup>
+        </m:sSup>
+      </m:oMath>
+      <w:r>
+        <w:t xml:space="preserve">  compared to a value of 2.92 </w:t>
+      </w:r>
+      <m:oMath>
+        <m:r>
+          <w:rPr>
+            <w:rFonts w:ascii="Cambria Math" w:hAnsi="Cambria Math"/>
+          </w:rPr>
+          <m:t>μ</m:t>
+        </m:r>
+        <m:sSup>
+          <m:sSupPr>
+            <m:ctrlPr>
+              <w:rPr>
+                <w:rFonts w:ascii="Cambria Math" w:hAnsi="Cambria Math"/>
+                <w:i/>
+              </w:rPr>
+            </m:ctrlPr>
+          </m:sSupPr>
+          <m:e>
+            <m:r>
+              <w:rPr>
+                <w:rFonts w:ascii="Cambria Math" w:hAnsi="Cambria Math"/>
+              </w:rPr>
+              <m:t>m</m:t>
+            </m:r>
+          </m:e>
+          <m:sup>
+            <m:r>
+              <w:rPr>
+                <w:rFonts w:ascii="Cambria Math" w:hAnsi="Cambria Math"/>
+              </w:rPr>
+              <m:t>2</m:t>
+            </m:r>
+          </m:sup>
+        </m:sSup>
+      </m:oMath>
+      <w:r>
+        <w:t xml:space="preserve"> measured in the laboratory. In sections 3-6 the lower </w:t>
+      </w:r>
+      <m:oMath>
+        <m:r>
+          <w:rPr>
+            <w:rFonts w:ascii="Cambria Math" w:hAnsi="Cambria Math"/>
+          </w:rPr>
+          <m:t>k</m:t>
+        </m:r>
+      </m:oMath>
+      <w:r>
+        <w:t xml:space="preserve"> group under predicted permeability by up to 2(O). No segmentation method belonging to the lower </w:t>
+      </w:r>
+      <m:oMath>
+        <m:r>
+          <w:rPr>
+            <w:rFonts w:ascii="Cambria Math" w:hAnsi="Cambria Math"/>
+          </w:rPr>
+          <m:t>k</m:t>
+        </m:r>
+      </m:oMath>
+      <w:r>
+        <w:t xml:space="preserve"> group produced a percolating model for sections 7 and 8. KC permeability results from non-percolating sections have been excluded because KC will erroneously return </w:t>
+      </w:r>
+      <m:oMath>
+        <m:r>
+          <w:rPr>
+            <w:rFonts w:ascii="Cambria Math" w:hAnsi="Cambria Math"/>
+          </w:rPr>
+          <m:t>k&gt;0</m:t>
+        </m:r>
+      </m:oMath>
+      <w:r>
+        <w:t xml:space="preserve"> for non-perco</w:t>
+      </w:r>
+      <w:proofErr w:type="spellStart"/>
+      <w:r>
+        <w:t>lating</w:t>
+      </w:r>
+      <w:proofErr w:type="spellEnd"/>
+      <w:r>
+        <w:t xml:space="preserve"> sections </w:t>
+      </w:r>
+      <w:proofErr w:type="gramStart"/>
+      <w:r>
+        <w:t xml:space="preserve">with </w:t>
+      </w:r>
+      <w:proofErr w:type="gramEnd"/>
+      <m:oMath>
+        <m:r>
+          <w:rPr>
+            <w:rFonts w:ascii="Cambria Math" w:hAnsi="Cambria Math"/>
+          </w:rPr>
+          <m:t>ϕ&gt;0</m:t>
+        </m:r>
+      </m:oMath>
+      <w:r>
+        <w:t xml:space="preserve">. </w:t>
+      </w:r>
+    </w:p>
+    <w:p>
+      <w:r>
+        <w:t>KC Model results follow similar trends for C7, C8, and C9. YASA 2 and YASA 3 results return the lowest RMSE values of the tested segmentation algorithms with values of 5.12</w:t>
+      </w:r>
+      <m:oMath>
+        <m:r>
+          <w:rPr>
+            <w:rFonts w:ascii="Cambria Math" w:hAnsi="Cambria Math"/>
+          </w:rPr>
+          <m:t xml:space="preserve"> μ</m:t>
+        </m:r>
+        <m:sSup>
+          <m:sSupPr>
+            <m:ctrlPr>
+              <w:rPr>
+                <w:rFonts w:ascii="Cambria Math" w:hAnsi="Cambria Math"/>
+                <w:i/>
+              </w:rPr>
+            </m:ctrlPr>
+          </m:sSupPr>
+          <m:e>
+            <m:r>
+              <w:rPr>
+                <w:rFonts w:ascii="Cambria Math" w:hAnsi="Cambria Math"/>
+              </w:rPr>
+              <m:t>m</m:t>
+            </m:r>
+          </m:e>
+          <m:sup>
+            <m:r>
+              <w:rPr>
+                <w:rFonts w:ascii="Cambria Math" w:hAnsi="Cambria Math"/>
+              </w:rPr>
+              <m:t>2</m:t>
+            </m:r>
+          </m:sup>
+        </m:sSup>
+      </m:oMath>
+      <w:r>
+        <w:t xml:space="preserve"> and 2.31</w:t>
+      </w:r>
+      <m:oMath>
+        <m:r>
+          <w:rPr>
+            <w:rFonts w:ascii="Cambria Math" w:hAnsi="Cambria Math"/>
+          </w:rPr>
+          <m:t xml:space="preserve"> μ</m:t>
+        </m:r>
+        <m:sSup>
+          <m:sSupPr>
+            <m:ctrlPr>
+              <w:rPr>
+                <w:rFonts w:ascii="Cambria Math" w:hAnsi="Cambria Math"/>
+                <w:i/>
+              </w:rPr>
+            </m:ctrlPr>
+          </m:sSupPr>
+          <m:e>
+            <m:r>
+              <w:rPr>
+                <w:rFonts w:ascii="Cambria Math" w:hAnsi="Cambria Math"/>
+              </w:rPr>
+              <m:t>m</m:t>
+            </m:r>
+          </m:e>
+          <m:sup>
+            <m:r>
+              <w:rPr>
+                <w:rFonts w:ascii="Cambria Math" w:hAnsi="Cambria Math"/>
+              </w:rPr>
+              <m:t>2</m:t>
+            </m:r>
+          </m:sup>
+        </m:sSup>
+      </m:oMath>
+      <w:r>
+        <w:t>. These methods were limited by only returning percolating volumes for 72% of the tested soil sections. LA-IK, KM-MRF, and CL-Otsu returned percolating models for all tested soil sections. Of these three methods CL-Otsu returned displays the smallest RMSE in permeability at 357.07</w:t>
+      </w:r>
+      <m:oMath>
+        <m:r>
+          <w:rPr>
+            <w:rFonts w:ascii="Cambria Math" w:hAnsi="Cambria Math"/>
+          </w:rPr>
+          <m:t xml:space="preserve"> μ</m:t>
+        </m:r>
+        <m:sSup>
+          <m:sSupPr>
+            <m:ctrlPr>
+              <w:rPr>
+                <w:rFonts w:ascii="Cambria Math" w:hAnsi="Cambria Math"/>
+                <w:i/>
+              </w:rPr>
+            </m:ctrlPr>
+          </m:sSupPr>
+          <m:e>
+            <m:r>
+              <w:rPr>
+                <w:rFonts w:ascii="Cambria Math" w:hAnsi="Cambria Math"/>
+              </w:rPr>
+              <m:t>m</m:t>
+            </m:r>
+          </m:e>
+          <m:sup>
+            <m:r>
+              <w:rPr>
+                <w:rFonts w:ascii="Cambria Math" w:hAnsi="Cambria Math"/>
+              </w:rPr>
+              <m:t>2</m:t>
+            </m:r>
+          </m:sup>
+        </m:sSup>
+      </m:oMath>
+      <w:r>
+        <w:t>. Variation of up to 3(O) of magnitude is observed in either direction from laboratory methods (Figure 6).  In most cases these permeability values are much less or much greater than laboratory measured values which fall into the range of 10</w:t>
+      </w:r>
+      <w:r>
+        <w:rPr>
+          <w:vertAlign w:val="superscript"/>
+        </w:rPr>
+        <w:t xml:space="preserve">2 </w:t>
+      </w:r>
+      <w:r>
+        <w:t>to 10</w:t>
+      </w:r>
+      <w:r>
+        <w:rPr>
+          <w:vertAlign w:val="superscript"/>
+        </w:rPr>
+        <w:t>-2</w:t>
+      </w:r>
+      <w:r>
+        <w:t>. This suggests that image derived model data is not representing the same pore structure as was measured in the laboratory.</w:t>
       </w:r>
     </w:p>
     <w:p>
       <w:pPr>
         <w:pStyle w:val="Heading3"/>
       </w:pPr>
-      <w:r>
-        <w:t>2.4 Discussion and conclusions</w:t>
-      </w:r>
-    </w:p>
-    <w:p>
-      <w:pPr>
-        <w:pStyle w:val="ListParagraph"/>
-        <w:numPr>
-          <w:ilvl w:val="0"/>
-          <w:numId w:val="6"/>
-        </w:numPr>
-        <w:ind w:left="0"/>
-      </w:pPr>
-      <w:r>
-        <w:t>Wrap up the section with analysis of the results and organic matter issues.</w:t>
+      <w:bookmarkStart w:id="0" w:name="_GoBack"/>
+      <w:r>
+        <w:lastRenderedPageBreak/>
+        <w:t xml:space="preserve">2.4 Discussion </w:t>
+      </w:r>
+    </w:p>
+    <w:bookmarkEnd w:id="0"/>
+    <w:p>
+      <w:pPr>
+        <w:pStyle w:val="Heading4"/>
+      </w:pPr>
+      <w:r>
+        <w:t>2.4.1 Variability in returned permeability values between segmentation algorithms</w:t>
+      </w:r>
+    </w:p>
+    <w:p>
+      <w:r>
+        <w:t xml:space="preserve">The importance of the variability between automated segmentation algorithms cannot be overstated at this juncture. Column 03 results display variation in harmonic mean porosity from 0.1% to 20%. </w:t>
+      </w:r>
+      <w:proofErr w:type="spellStart"/>
+      <w:r>
+        <w:rPr>
+          <w:i/>
+        </w:rPr>
+        <w:t>Iassonov</w:t>
+      </w:r>
+      <w:proofErr w:type="spellEnd"/>
+      <w:r>
+        <w:rPr>
+          <w:i/>
+        </w:rPr>
+        <w:t xml:space="preserve"> </w:t>
+      </w:r>
+      <w:r>
+        <w:rPr>
+          <w:i/>
+        </w:rPr>
+        <w:t>2009</w:t>
+      </w:r>
+      <w:r>
+        <w:t xml:space="preserve"> presented a thorough study identifying these wide ranging variations in porosity based solely on segmentation algorithm selection. Although porosity is not a main predictor of permeability, this variability also scales with large differences in connectivity as observed through specific Euler number (Table 5). A more negative specific Euler number is indicative of higher connectivity within the sample (Equation 4). It is also apparent that the tortuosity is inversely proportional to the porosity.</w:t>
+      </w:r>
+    </w:p>
+    <w:p>
+      <w:r>
+        <w:t>Modeled permeability results display the impact of this variability between accepted segmentation practices commonly used in digital soil physics. The cases displayed in this study show variation of up to four orders-of-magnitude difference in permeability for LB models (Figure 4). LB models seem to follow a similar trend as laboratory data although the few matches in permeability seem to be more of a coincidence than model rigor. LB model permeability do not appear to scale directly with porosity</w:t>
+      </w:r>
+      <w:r>
+        <w:t xml:space="preserve"> </w:t>
+      </w:r>
+      <w:r>
+        <w:t xml:space="preserve">or modeled tortuosity. Instead </w:t>
+      </w:r>
+      <w:r>
+        <w:t xml:space="preserve">LB models are influenced directly by pore connectivity and </w:t>
+      </w:r>
+      <w:r>
+        <w:t>a combination of fact</w:t>
+      </w:r>
+      <w:r>
+        <w:t>ors including but not limited to porosity and tortuosity</w:t>
+      </w:r>
+      <w:r>
+        <w:t xml:space="preserve">. </w:t>
+      </w:r>
+    </w:p>
+    <w:p>
+      <w:r>
+        <w:t xml:space="preserve">KC model tortuosity is directly calculated from porosity via equation 10. Two distinct trends of data are observed within the KC data. Higher porosity segmentation methods are defined as algorithms that returned mean porosity of greater than 5% porosity. These high porosity models return high permeability values and seem to follow a similar trend as each other. The lower porosity group of segmentation methods, return permeability values that are more similar to laboratory values and also follow a similar trend as one another. These methods still show significant variability between returned permeability values. It is obvious that the low permeability methods do not return trends that are consistent with the general trend displayed by the laboratory data (Figure 5). Extremely high tortuosity values in this group, 8.77 – 20.59, highly influence the results since permeability scales </w:t>
+      </w:r>
+      <w:proofErr w:type="gramStart"/>
+      <w:r>
+        <w:t xml:space="preserve">with </w:t>
+      </w:r>
+      <w:proofErr w:type="gramEnd"/>
+      <m:oMath>
+        <m:r>
+          <w:rPr>
+            <w:rFonts w:ascii="Cambria Math" w:hAnsi="Cambria Math"/>
+          </w:rPr>
+          <m:t>1/</m:t>
+        </m:r>
+        <m:sSup>
+          <m:sSupPr>
+            <m:ctrlPr>
+              <w:rPr>
+                <w:rFonts w:ascii="Cambria Math" w:hAnsi="Cambria Math"/>
+                <w:i/>
+              </w:rPr>
+            </m:ctrlPr>
+          </m:sSupPr>
+          <m:e>
+            <m:r>
+              <w:rPr>
+                <w:rFonts w:ascii="Cambria Math" w:hAnsi="Cambria Math"/>
+              </w:rPr>
+              <m:t>T</m:t>
+            </m:r>
+          </m:e>
+          <m:sup>
+            <m:r>
+              <w:rPr>
+                <w:rFonts w:ascii="Cambria Math" w:hAnsi="Cambria Math"/>
+              </w:rPr>
+              <m:t>2</m:t>
+            </m:r>
+          </m:sup>
+        </m:sSup>
+      </m:oMath>
+      <w:r>
+        <w:t>. It is apparent that CT porosity is the controlling factor in the KC model because geometric tortuosity approaches infinity as porosity approaches, but does not equal 0. The variability observed here illustrates the direct influence to modeled permeability of variations in modeled porosity and connectivity returned to the researcher by applying dif</w:t>
+      </w:r>
+      <w:r>
+        <w:t>ferent segmentation algorithms.</w:t>
+      </w:r>
+    </w:p>
+    <w:p>
+      <w:pPr>
+        <w:pStyle w:val="Heading4"/>
+      </w:pPr>
+      <w:r>
+        <w:t>2.4.2 Potential sources of uncertainty between modeled and measured permeability</w:t>
+      </w:r>
+    </w:p>
+    <w:p>
+      <w:r>
+        <w:t>Analysis of the data reveals that none of the models from the six segmentation algorithms provide a reliable representation of the original pore structure when considering the full soil columns. With the exception of a limited set of KC and LB models, the segmentation algorithms created digital pore structures that return modeled permeability values that spanned a range of 3 orders-of-magnitude less to 4 orders-of-magnitude larger than those measured in the laboratory. Many potential sources of error come into play when discussing these results.</w:t>
+      </w:r>
+    </w:p>
+    <w:p>
+      <w:pPr>
+        <w:rPr>
+          <w:i/>
+          <w:iCs/>
+        </w:rPr>
+      </w:pPr>
+      <w:r>
+        <w:t xml:space="preserve">Common </w:t>
+      </w:r>
+      <w:proofErr w:type="spellStart"/>
+      <w:r>
+        <w:t>petrophysical</w:t>
+      </w:r>
+      <w:proofErr w:type="spellEnd"/>
+      <w:r>
+        <w:t xml:space="preserve"> laboratory methods such as gas </w:t>
+      </w:r>
+      <w:proofErr w:type="spellStart"/>
+      <w:r>
+        <w:t>permeameters</w:t>
+      </w:r>
+      <w:proofErr w:type="spellEnd"/>
+      <w:r>
+        <w:t xml:space="preserve"> are limited to making measurements of up to 10 um</w:t>
+      </w:r>
+      <w:r>
+        <w:rPr>
+          <w:vertAlign w:val="superscript"/>
+        </w:rPr>
+        <w:t>2</w:t>
+      </w:r>
+      <w:r>
+        <w:t xml:space="preserve">; these methods cannot produce representative permeability for macropore samples which are characterized by much higher flow rates </w:t>
+      </w:r>
+      <w:r>
+        <w:t>(</w:t>
+      </w:r>
+      <w:r>
+        <w:rPr>
+          <w:i/>
+          <w:iCs/>
+        </w:rPr>
+        <w:t>Sukop 2013</w:t>
+      </w:r>
+      <w:r>
+        <w:t>)</w:t>
+      </w:r>
+      <w:r>
+        <w:t xml:space="preserve">. Options for measuring samples characterized by high flow rates include mega air </w:t>
+      </w:r>
+      <w:proofErr w:type="spellStart"/>
+      <w:r>
+        <w:t>permeameters</w:t>
+      </w:r>
+      <w:proofErr w:type="spellEnd"/>
+      <w:r>
+        <w:t xml:space="preserve"> </w:t>
+      </w:r>
+      <w:r>
+        <w:t>(</w:t>
+      </w:r>
+      <w:r>
+        <w:rPr>
+          <w:i/>
+          <w:iCs/>
+        </w:rPr>
+        <w:t>Ferreira 2010</w:t>
+      </w:r>
+      <w:r>
+        <w:t>)</w:t>
+      </w:r>
+      <w:r>
+        <w:t xml:space="preserve"> and measuring outflow from constant head fluid methods </w:t>
+      </w:r>
+      <w:r>
+        <w:t>(</w:t>
+      </w:r>
+      <w:r>
+        <w:rPr>
+          <w:i/>
+        </w:rPr>
+        <w:t>Fetter 2001</w:t>
+      </w:r>
+      <w:r>
+        <w:t>)</w:t>
+      </w:r>
+      <w:r>
+        <w:t xml:space="preserve"> as in this study. All laboratory methods have intrinsic limitations. Considering the relatively small amount of variation in the standard </w:t>
+      </w:r>
+      <w:r>
+        <w:lastRenderedPageBreak/>
+        <w:t xml:space="preserve">deviation (Table 2) of the laboratory measurements taken, it is unrealistic to assume that the differences in modeled permeability and laboratory measurements can be explained by standard laboratory error. It is shown that pore deformation and/or destruction may have occurred during the cutting process for </w:t>
+      </w:r>
+      <w:r>
+        <w:rPr>
+          <w:rFonts w:eastAsiaTheme="minorEastAsia"/>
+        </w:rPr>
+        <w:t>C7 and C8. Laboratory results show slightly less than a 1:1 ratio between harmonic mean permeability and the permeability of the intact soil columns (Table 1).</w:t>
+      </w:r>
+    </w:p>
+    <w:p>
+      <w:r>
+        <w:t xml:space="preserve">A soil water characteristic curve was taken for a representative soil core from the same floodplain grazing site as C3, 7, 8, and 9. Pore-size distribution was modeled using equation 3 (Figure 7a). Over 98% of the porosity is present in pores smaller than the image resolution (Figure 7b) and can be classified as unresolvable micro-porosity. This suggests that </w:t>
+      </w:r>
+      <w:proofErr w:type="spellStart"/>
+      <w:r>
+        <w:t>macropores</w:t>
+      </w:r>
+      <w:proofErr w:type="spellEnd"/>
+      <w:r>
+        <w:t xml:space="preserve"> are responsible for transmitting the majority of fluid through the models. However, laboratory permeability results returned values ranging from 0.02 </w:t>
+      </w:r>
+      <m:oMath>
+        <m:r>
+          <w:rPr>
+            <w:rFonts w:ascii="Cambria Math" w:hAnsi="Cambria Math"/>
+          </w:rPr>
+          <m:t>u</m:t>
+        </m:r>
+        <m:sSup>
+          <m:sSupPr>
+            <m:ctrlPr>
+              <w:rPr>
+                <w:rFonts w:ascii="Cambria Math" w:hAnsi="Cambria Math"/>
+                <w:i/>
+              </w:rPr>
+            </m:ctrlPr>
+          </m:sSupPr>
+          <m:e>
+            <m:r>
+              <w:rPr>
+                <w:rFonts w:ascii="Cambria Math" w:hAnsi="Cambria Math"/>
+              </w:rPr>
+              <m:t>m</m:t>
+            </m:r>
+          </m:e>
+          <m:sup>
+            <m:r>
+              <w:rPr>
+                <w:rFonts w:ascii="Cambria Math" w:hAnsi="Cambria Math"/>
+              </w:rPr>
+              <m:t>2</m:t>
+            </m:r>
+          </m:sup>
+        </m:sSup>
+      </m:oMath>
+      <w:r>
+        <w:rPr>
+          <w:rFonts w:eastAsiaTheme="minorEastAsia"/>
+        </w:rPr>
+        <w:t xml:space="preserve"> to </w:t>
+      </w:r>
+      <w:proofErr w:type="gramStart"/>
+      <w:r>
+        <w:rPr>
+          <w:rFonts w:eastAsiaTheme="minorEastAsia"/>
+        </w:rPr>
+        <w:t xml:space="preserve">32 </w:t>
+      </w:r>
+      <w:proofErr w:type="gramEnd"/>
+      <m:oMath>
+        <m:r>
+          <w:rPr>
+            <w:rFonts w:ascii="Cambria Math" w:hAnsi="Cambria Math"/>
+          </w:rPr>
+          <m:t>u</m:t>
+        </m:r>
+        <m:sSup>
+          <m:sSupPr>
+            <m:ctrlPr>
+              <w:rPr>
+                <w:rFonts w:ascii="Cambria Math" w:hAnsi="Cambria Math"/>
+                <w:i/>
+              </w:rPr>
+            </m:ctrlPr>
+          </m:sSupPr>
+          <m:e>
+            <m:r>
+              <w:rPr>
+                <w:rFonts w:ascii="Cambria Math" w:hAnsi="Cambria Math"/>
+              </w:rPr>
+              <m:t>m</m:t>
+            </m:r>
+          </m:e>
+          <m:sup>
+            <m:r>
+              <w:rPr>
+                <w:rFonts w:ascii="Cambria Math" w:hAnsi="Cambria Math"/>
+              </w:rPr>
+              <m:t>2</m:t>
+            </m:r>
+          </m:sup>
+        </m:sSup>
+      </m:oMath>
+      <w:r>
+        <w:rPr>
+          <w:rFonts w:eastAsiaTheme="minorEastAsia"/>
+        </w:rPr>
+        <w:t>. These are equivalent to hydraulic conductivity values ranging from a minimum of approximately 2.07E-5 cm/s to a maximum of app</w:t>
+      </w:r>
+      <w:proofErr w:type="spellStart"/>
+      <w:r>
+        <w:rPr>
+          <w:rFonts w:eastAsiaTheme="minorEastAsia"/>
+        </w:rPr>
+        <w:t>roximately</w:t>
+      </w:r>
+      <w:proofErr w:type="spellEnd"/>
+      <w:r>
+        <w:rPr>
+          <w:rFonts w:eastAsiaTheme="minorEastAsia"/>
+        </w:rPr>
+        <w:t xml:space="preserve"> 0.04 cm/s. The lower permeability values are consistent with those belonging to clay loams and silty clay loam textured soils. Permeability values above approximately 7 </w:t>
+      </w:r>
+      <m:oMath>
+        <m:r>
+          <w:rPr>
+            <w:rFonts w:ascii="Cambria Math" w:hAnsi="Cambria Math"/>
+          </w:rPr>
+          <m:t>u</m:t>
+        </m:r>
+        <m:sSup>
+          <m:sSupPr>
+            <m:ctrlPr>
+              <w:rPr>
+                <w:rFonts w:ascii="Cambria Math" w:hAnsi="Cambria Math"/>
+                <w:i/>
+              </w:rPr>
+            </m:ctrlPr>
+          </m:sSupPr>
+          <m:e>
+            <m:r>
+              <w:rPr>
+                <w:rFonts w:ascii="Cambria Math" w:hAnsi="Cambria Math"/>
+              </w:rPr>
+              <m:t>m</m:t>
+            </m:r>
+          </m:e>
+          <m:sup>
+            <m:r>
+              <w:rPr>
+                <w:rFonts w:ascii="Cambria Math" w:hAnsi="Cambria Math"/>
+              </w:rPr>
+              <m:t>2</m:t>
+            </m:r>
+          </m:sup>
+        </m:sSup>
+      </m:oMath>
+      <w:r>
+        <w:rPr>
+          <w:rFonts w:eastAsiaTheme="minorEastAsia"/>
+        </w:rPr>
+        <w:t xml:space="preserve"> seem to be consistent with macropore flow based upon UNSODA and Soil Survey textural tables reported in </w:t>
+      </w:r>
+      <w:proofErr w:type="spellStart"/>
+      <w:r>
+        <w:rPr>
+          <w:rFonts w:eastAsiaTheme="minorEastAsia"/>
+          <w:i/>
+        </w:rPr>
+        <w:t>Leij</w:t>
+      </w:r>
+      <w:proofErr w:type="spellEnd"/>
+      <w:r>
+        <w:rPr>
+          <w:rFonts w:eastAsiaTheme="minorEastAsia"/>
+          <w:i/>
+        </w:rPr>
+        <w:t xml:space="preserve"> </w:t>
+      </w:r>
+      <w:proofErr w:type="gramStart"/>
+      <w:r>
+        <w:rPr>
+          <w:rFonts w:eastAsiaTheme="minorEastAsia"/>
+          <w:i/>
+        </w:rPr>
+        <w:t>et</w:t>
+      </w:r>
+      <w:proofErr w:type="gramEnd"/>
+      <w:r>
+        <w:rPr>
+          <w:rFonts w:eastAsiaTheme="minorEastAsia"/>
+          <w:i/>
+        </w:rPr>
+        <w:t>. al.</w:t>
+      </w:r>
+      <w:r>
+        <w:rPr>
+          <w:rFonts w:eastAsiaTheme="minorEastAsia"/>
+        </w:rPr>
+        <w:t xml:space="preserve"> </w:t>
+      </w:r>
+      <w:r>
+        <w:rPr>
+          <w:rFonts w:eastAsiaTheme="minorEastAsia"/>
+          <w:i/>
+        </w:rPr>
+        <w:t>1999</w:t>
+      </w:r>
+      <w:r>
+        <w:rPr>
+          <w:rFonts w:eastAsiaTheme="minorEastAsia"/>
+        </w:rPr>
+        <w:t xml:space="preserve"> assuming </w:t>
+      </w:r>
+      <w:proofErr w:type="spellStart"/>
+      <w:r>
+        <w:rPr>
+          <w:rFonts w:eastAsiaTheme="minorEastAsia"/>
+        </w:rPr>
+        <w:t>macropores</w:t>
+      </w:r>
+      <w:proofErr w:type="spellEnd"/>
+      <w:r>
+        <w:rPr>
+          <w:rFonts w:eastAsiaTheme="minorEastAsia"/>
+        </w:rPr>
+        <w:t xml:space="preserve"> percolate faster than sand. Only 14 sections in total of all 32 measured eighth sized soil sections reported laboratory permeability results greater than </w:t>
+      </w:r>
+      <w:proofErr w:type="gramStart"/>
+      <w:r>
+        <w:rPr>
+          <w:rFonts w:eastAsiaTheme="minorEastAsia"/>
+        </w:rPr>
+        <w:t xml:space="preserve">7 </w:t>
+      </w:r>
+      <w:r>
+        <w:t xml:space="preserve"> </w:t>
+      </w:r>
+      <w:proofErr w:type="gramEnd"/>
+      <m:oMath>
+        <m:r>
+          <w:rPr>
+            <w:rFonts w:ascii="Cambria Math" w:hAnsi="Cambria Math"/>
+          </w:rPr>
+          <m:t>u</m:t>
+        </m:r>
+        <m:sSup>
+          <m:sSupPr>
+            <m:ctrlPr>
+              <w:rPr>
+                <w:rFonts w:ascii="Cambria Math" w:hAnsi="Cambria Math"/>
+                <w:i/>
+              </w:rPr>
+            </m:ctrlPr>
+          </m:sSupPr>
+          <m:e>
+            <m:r>
+              <w:rPr>
+                <w:rFonts w:ascii="Cambria Math" w:hAnsi="Cambria Math"/>
+              </w:rPr>
+              <m:t>m</m:t>
+            </m:r>
+          </m:e>
+          <m:sup>
+            <m:r>
+              <w:rPr>
+                <w:rFonts w:ascii="Cambria Math" w:hAnsi="Cambria Math"/>
+              </w:rPr>
+              <m:t>2</m:t>
+            </m:r>
+          </m:sup>
+        </m:sSup>
+      </m:oMath>
+      <w:r>
+        <w:rPr>
+          <w:rFonts w:eastAsiaTheme="minorEastAsia"/>
+        </w:rPr>
+        <w:t xml:space="preserve">. Each soil column reports at minimum one measured eighth size soil section that is less than 1 </w:t>
+      </w:r>
+      <m:oMath>
+        <m:r>
+          <w:rPr>
+            <w:rFonts w:ascii="Cambria Math" w:hAnsi="Cambria Math"/>
+          </w:rPr>
+          <m:t>u</m:t>
+        </m:r>
+        <m:sSup>
+          <m:sSupPr>
+            <m:ctrlPr>
+              <w:rPr>
+                <w:rFonts w:ascii="Cambria Math" w:hAnsi="Cambria Math"/>
+                <w:i/>
+              </w:rPr>
+            </m:ctrlPr>
+          </m:sSupPr>
+          <m:e>
+            <m:r>
+              <w:rPr>
+                <w:rFonts w:ascii="Cambria Math" w:hAnsi="Cambria Math"/>
+              </w:rPr>
+              <m:t>m</m:t>
+            </m:r>
+          </m:e>
+          <m:sup>
+            <m:r>
+              <w:rPr>
+                <w:rFonts w:ascii="Cambria Math" w:hAnsi="Cambria Math"/>
+              </w:rPr>
+              <m:t>2</m:t>
+            </m:r>
+          </m:sup>
+        </m:sSup>
+      </m:oMath>
+      <w:r>
+        <w:rPr>
+          <w:rFonts w:eastAsiaTheme="minorEastAsia"/>
+        </w:rPr>
+        <w:t xml:space="preserve"> which is inconsistent with macropore flow being main conduit for fluid flow through these tested soil column sections. The assumption that macropore conduits are continuous from top to bottom of the entire intact soil columns may have been erroneous. Instead the data suggests that macropore conduits occupy specific portions the intact soil columns, but may not be continuous throughout the entire soil column.  </w:t>
+      </w:r>
+      <w:r>
+        <w:t xml:space="preserve">Organic material present in the original sample may not be resolved in the CT samples since, single energy CT scanning, without the use of specific dopants creates challenges in resolving differences between materials </w:t>
+      </w:r>
+      <w:r>
+        <w:t>(</w:t>
+      </w:r>
+      <w:proofErr w:type="spellStart"/>
+      <w:r>
+        <w:rPr>
+          <w:i/>
+        </w:rPr>
+        <w:t>Wildenschild</w:t>
+      </w:r>
+      <w:proofErr w:type="spellEnd"/>
+      <w:r>
+        <w:rPr>
+          <w:i/>
+        </w:rPr>
+        <w:t xml:space="preserve"> 2002</w:t>
+      </w:r>
+      <w:r>
+        <w:t>)</w:t>
+      </w:r>
+      <w:r>
+        <w:t xml:space="preserve">. Due to the challenges associated with resolving organic materials some of the CT images represent a separate system than what was measured in the laboratory. </w:t>
+      </w:r>
+    </w:p>
+    <w:p>
+      <w:pPr>
+        <w:rPr>
+          <w:rFonts w:eastAsiaTheme="minorEastAsia"/>
+        </w:rPr>
+      </w:pPr>
+      <w:r>
+        <w:t xml:space="preserve">CT collection and image data are rarely perfect representations of the physical world, since they are disturbed by optical transfer functions, scattering, and noise </w:t>
+      </w:r>
+      <w:r>
+        <w:t>(</w:t>
+      </w:r>
+      <w:proofErr w:type="spellStart"/>
+      <w:r>
+        <w:rPr>
+          <w:i/>
+        </w:rPr>
+        <w:t>Kaestner</w:t>
+      </w:r>
+      <w:proofErr w:type="spellEnd"/>
+      <w:r>
+        <w:rPr>
+          <w:i/>
+        </w:rPr>
+        <w:t xml:space="preserve"> 2008</w:t>
+      </w:r>
+      <w:r>
+        <w:t>)</w:t>
+      </w:r>
+      <w:r>
+        <w:t>. Operator bias such as image resolution choice, exposure settings, beam energy, and flux may result in systematic errors in subse</w:t>
+      </w:r>
+      <w:r>
+        <w:t>quent imaging processing steps (</w:t>
+      </w:r>
+      <w:r>
+        <w:rPr>
+          <w:i/>
+        </w:rPr>
+        <w:t xml:space="preserve">Houston </w:t>
+      </w:r>
+      <w:r>
+        <w:t>2013)</w:t>
+      </w:r>
+      <w:r>
+        <w:t xml:space="preserve">. Due to averaging of the attenuation of multiple materials or phases in a single voxel, partial volume effects may be present, and boundary voxels may be misclassified </w:t>
+      </w:r>
+      <w:r>
+        <w:t>(</w:t>
+      </w:r>
+      <w:proofErr w:type="spellStart"/>
+      <w:r>
+        <w:rPr>
+          <w:i/>
+        </w:rPr>
+        <w:t>Ketcham</w:t>
+      </w:r>
+      <w:proofErr w:type="spellEnd"/>
+      <w:r>
+        <w:rPr>
+          <w:i/>
+        </w:rPr>
+        <w:t xml:space="preserve"> 2001</w:t>
+      </w:r>
+      <w:r>
+        <w:t>)</w:t>
+      </w:r>
+      <w:r>
+        <w:t>. Misclassification of boundary voxels could significantly affect modeled permeability results. Visual inspection of three dimensional imagery of model pore networks—such as seen in Figure 8—support the possibility of voxel misclassification in some models. Column 3, section 2 is used as an example, because there are lattice Boltzmann model permeability values that are comparable to laboratory values. Differences in permeability values between models could be influenced by partial boundary effects.</w:t>
+      </w:r>
+      <w:r>
+        <w:rPr>
+          <w:color w:val="FF0000"/>
+        </w:rPr>
+        <w:t xml:space="preserve"> </w:t>
+      </w:r>
+    </w:p>
+    <w:p>
+      <w:pPr>
+        <w:pStyle w:val="Heading4"/>
+      </w:pPr>
+      <w:r>
+        <w:t>2.4.3 Observed relationships between lattice Boltzmann and Kozeny-Carman models</w:t>
+      </w:r>
+    </w:p>
+    <w:p>
+      <w:r>
+        <w:t xml:space="preserve">It is apparent that both KC and LB models tend to predict permeability within </w:t>
+      </w:r>
+      <w:r>
+        <w:t>a similar range</w:t>
+      </w:r>
+      <w:r>
+        <w:t xml:space="preserve"> of variation from the laboratory data (Figure 4, Figure 6). The Kozeny-Carman equation is used as an independent assessment of the CT data, by deriving soil textural parameters directly from the segmented images. Kozeny-Carman predictions, do not match 1:1 with lattice Boltzmann results. Instead KC models produce results that display a much smaller RMSE permeability than LB (Table 6). The assumption of </w:t>
+      </w:r>
+      <m:oMath>
+        <m:r>
+          <w:rPr>
+            <w:rFonts w:ascii="Cambria Math" w:hAnsi="Cambria Math"/>
+          </w:rPr>
+          <m:t>G=2</m:t>
+        </m:r>
+      </m:oMath>
+      <w:r>
+        <w:t xml:space="preserve"> </w:t>
+      </w:r>
+      <w:r>
+        <w:lastRenderedPageBreak/>
+        <w:t>represents perfectly cylindrical pores</w:t>
+      </w:r>
+      <w:r>
+        <w:t xml:space="preserve"> (</w:t>
+      </w:r>
+      <w:r>
+        <w:rPr>
+          <w:i/>
+        </w:rPr>
+        <w:t>Carman</w:t>
+      </w:r>
+      <w:r>
+        <w:rPr>
+          <w:i/>
+        </w:rPr>
+        <w:t xml:space="preserve"> 1927</w:t>
+      </w:r>
+      <w:r>
+        <w:t>)</w:t>
+      </w:r>
+      <w:r>
+        <w:t xml:space="preserve">. KC models predict permeability values that regularly 1-2 orders of magnitude less than lattice Boltzmann permeability results across all model results (Figure 9). At very low porosity, small changes in the porosity value displays a significant effect on the permeability value returned by lattice Boltzmann models. The KC equation displays this trend more strongly due to the large influence of the geometric tortuosity at low porosity values (Figure 10).  </w:t>
+      </w:r>
+    </w:p>
+    <w:p>
+      <w:r>
+        <w:t>KC model permeability values are highly correlated with porosity (r</w:t>
+      </w:r>
+      <w:r>
+        <w:rPr>
+          <w:vertAlign w:val="superscript"/>
+        </w:rPr>
+        <w:t>2</w:t>
+      </w:r>
+      <w:r>
+        <w:t>=0.59) (Figure 10). In the KC model porosity is included directly in the numerator, in the calculation of Tortuosity, and indirectly in the hydraulic radius calculation. LB model values correlate less strongly with porosity (r</w:t>
+      </w:r>
+      <w:r>
+        <w:rPr>
+          <w:vertAlign w:val="superscript"/>
+        </w:rPr>
+        <w:t>2</w:t>
+      </w:r>
+      <w:r>
+        <w:t>=0.39). At</w:t>
+      </w:r>
+      <m:oMath>
+        <m:r>
+          <w:rPr>
+            <w:rFonts w:ascii="Cambria Math" w:hAnsi="Cambria Math"/>
+          </w:rPr>
+          <m:t xml:space="preserve"> ϕ&lt;0.05</m:t>
+        </m:r>
+      </m:oMath>
+      <w:r>
+        <w:t xml:space="preserve"> permeability changes dramatically with very small changes </w:t>
+      </w:r>
+      <w:proofErr w:type="gramStart"/>
+      <w:r>
+        <w:t xml:space="preserve">in </w:t>
+      </w:r>
+      <w:proofErr w:type="gramEnd"/>
+      <m:oMath>
+        <m:r>
+          <w:rPr>
+            <w:rFonts w:ascii="Cambria Math" w:hAnsi="Cambria Math"/>
+          </w:rPr>
+          <m:t>ϕ</m:t>
+        </m:r>
+      </m:oMath>
+      <w:r>
+        <w:t xml:space="preserve">. The data supports that </w:t>
+      </w:r>
+      <w:proofErr w:type="spellStart"/>
+      <w:r>
+        <w:t>macropores</w:t>
+      </w:r>
+      <w:proofErr w:type="spellEnd"/>
+      <w:r>
+        <w:t xml:space="preserve"> are the primary path of fluid transmission in these</w:t>
+      </w:r>
+      <w:r>
+        <w:t xml:space="preserve"> CT</w:t>
+      </w:r>
+      <w:r>
+        <w:t xml:space="preserve"> models. For both modeling equations, small increases in porosity yields a smaller density of fluid particles contacting frictional surfaces (Figure 10). These types of increases may not generally be observed in natural systems, due to organic matter such as hummus and root mass providing additional friction surfaces in </w:t>
+      </w:r>
+      <w:proofErr w:type="spellStart"/>
+      <w:r>
+        <w:t>macropores</w:t>
+      </w:r>
+      <w:proofErr w:type="spellEnd"/>
+      <w:r>
+        <w:t>. The models in this study behave more ‘pipe-like’, due to the inability of the collected CT data to represent organic material. Torsional rigidity theory shows that an increase in pipe cross sectional area yields an increase in permeability</w:t>
+      </w:r>
+      <w:r>
+        <w:t xml:space="preserve"> (</w:t>
+      </w:r>
+      <w:proofErr w:type="spellStart"/>
+      <w:r>
+        <w:rPr>
+          <w:i/>
+        </w:rPr>
+        <w:t>Schlueter</w:t>
+      </w:r>
+      <w:proofErr w:type="spellEnd"/>
+      <w:r>
+        <w:rPr>
+          <w:i/>
+        </w:rPr>
+        <w:t xml:space="preserve"> 1995</w:t>
+      </w:r>
+      <w:r>
+        <w:t>)</w:t>
+      </w:r>
+      <w:r>
+        <w:t xml:space="preserve">. </w:t>
+      </w:r>
+    </w:p>
+    <w:p>
+      <w:r>
+        <w:t>Although no optimization between LB and KC model results is applied, a strong correlation is observed in the permeability data</w:t>
+      </w:r>
+      <w:r>
+        <w:t xml:space="preserve"> </w:t>
+      </w:r>
+      <w:r>
+        <w:t xml:space="preserve">(Figure 8). Power regression analysis of the plots </w:t>
+      </w:r>
+      <m:oMath>
+        <m:r>
+          <w:rPr>
+            <w:rFonts w:ascii="Cambria Math" w:hAnsi="Cambria Math"/>
+          </w:rPr>
+          <m:t>G =2</m:t>
+        </m:r>
+      </m:oMath>
+      <w:r>
+        <w:t xml:space="preserve">  yields a relationship </w:t>
+      </w:r>
+      <w:proofErr w:type="gramStart"/>
+      <w:r>
+        <w:t xml:space="preserve">of </w:t>
+      </w:r>
+      <w:proofErr w:type="gramEnd"/>
+      <m:oMath>
+        <m:sSub>
+          <m:sSubPr>
+            <m:ctrlPr>
+              <w:rPr>
+                <w:rFonts w:ascii="Cambria Math" w:hAnsi="Cambria Math"/>
+                <w:i/>
+              </w:rPr>
+            </m:ctrlPr>
+          </m:sSubPr>
+          <m:e>
+            <m:r>
+              <w:rPr>
+                <w:rFonts w:ascii="Cambria Math" w:hAnsi="Cambria Math"/>
+              </w:rPr>
+              <m:t>k</m:t>
+            </m:r>
+          </m:e>
+          <m:sub>
+            <m:r>
+              <w:rPr>
+                <w:rFonts w:ascii="Cambria Math" w:hAnsi="Cambria Math"/>
+              </w:rPr>
+              <m:t>LB</m:t>
+            </m:r>
+          </m:sub>
+        </m:sSub>
+        <m:r>
+          <w:rPr>
+            <w:rFonts w:ascii="Cambria Math" w:hAnsi="Cambria Math"/>
+          </w:rPr>
+          <m:t>=24.83</m:t>
+        </m:r>
+        <m:sSubSup>
+          <m:sSubSupPr>
+            <m:ctrlPr>
+              <w:rPr>
+                <w:rFonts w:ascii="Cambria Math" w:hAnsi="Cambria Math"/>
+                <w:i/>
+              </w:rPr>
+            </m:ctrlPr>
+          </m:sSubSupPr>
+          <m:e>
+            <m:r>
+              <w:rPr>
+                <w:rFonts w:ascii="Cambria Math" w:hAnsi="Cambria Math"/>
+              </w:rPr>
+              <m:t>k</m:t>
+            </m:r>
+          </m:e>
+          <m:sub>
+            <m:r>
+              <w:rPr>
+                <w:rFonts w:ascii="Cambria Math" w:hAnsi="Cambria Math"/>
+              </w:rPr>
+              <m:t>KC</m:t>
+            </m:r>
+          </m:sub>
+          <m:sup>
+            <m:r>
+              <w:rPr>
+                <w:rFonts w:ascii="Cambria Math" w:hAnsi="Cambria Math"/>
+              </w:rPr>
+              <m:t>0.649</m:t>
+            </m:r>
+          </m:sup>
+        </m:sSubSup>
+      </m:oMath>
+      <w:r>
+        <w:t>. This is a notable relationship given the underlying assumption that all pores in the KC model are cylindrical. From this observation, it may be prudent to consider LB models for fine resolution numerical analysis. However, for a quick estimation of CFD modeled permeability, the relationship presented here supports that KC may be a practical alternative to more numerically intensive models such as lattice Boltzmann.</w:t>
+      </w:r>
+    </w:p>
+    <w:p>
+      <w:pPr>
+        <w:pStyle w:val="Heading3"/>
+      </w:pPr>
+      <w:r>
+        <w:t>2.5 Summary and Conclusions from the analysis of segmentation methods</w:t>
+      </w:r>
+    </w:p>
+    <w:p>
+      <w:r>
+        <w:t>The objective of this study was to identify some of the limitations of modeling permeability from CT data of natural porous media using KC and LB methods. These models were generated from nine different automated segmentation algorithms and compared to laboratory measurements in an effort to validate each model and gain insight into relationships between KC and LB models. Four macropore soil columns composed of 8 sections each were modeled using both KC and LB methods. Results were compared with laboratory measurements. Both KC and LB models returned permeability values that ranged from 2 orders of magnitude less than laboratory measured permeability values to</w:t>
+      </w:r>
+      <w:r>
+        <w:t xml:space="preserve"> 3</w:t>
+      </w:r>
+      <w:r>
+        <w:t xml:space="preserve"> orders of magnitude greater than laboratory collected permeability values. Models that returned permeability values that were comparable to a discrete section of a soil column, rarely returned comparable values in an adjacent section. KC models returned permeability values that were closer in value to laboratory collected values, but did not seem to follow a similar trend as the laboratory data when comparing measurements for adjacent soil core sections. LB models returned values that followed the same general trend as laboratory methods, but consistently returned k values up to 2 orders-of-magnitude greater than the laboratory methods. Neither, modeling approach was able to be validated using this data set.   </w:t>
+      </w:r>
+    </w:p>
+    <w:p>
+      <w:r>
+        <w:t xml:space="preserve">Partial volume effects may contribute to some of the variability in returned permeability values when comparing models of the same soil column and section that were prepared with different segmentation algorithms. The variability between automated segmentations of the same soil column supports the </w:t>
+      </w:r>
+      <w:r>
+        <w:lastRenderedPageBreak/>
+        <w:t>notion that segmentation methods need to be standardized. Detachment of portions of the soil column from the polycarbonate cylinde</w:t>
+      </w:r>
+      <w:r>
+        <w:t>r was corrected using a wall correction factor</w:t>
+      </w:r>
+      <w:r>
+        <w:t xml:space="preserve">. The single energy CT scan used in this study is unable to represent organic material that is present in the soil columns. Frictional surfaces that organic material likely provides in the original soil columns are not captured in the CT imagery. Between these two challenges, it would be incredible if KC or LB models were able to be validated against laboratory </w:t>
+      </w:r>
+      <m:oMath>
+        <m:r>
+          <w:rPr>
+            <w:rFonts w:ascii="Cambria Math" w:hAnsi="Cambria Math"/>
+          </w:rPr>
+          <m:t>k</m:t>
+        </m:r>
+      </m:oMath>
+      <w:r>
+        <w:t xml:space="preserve"> measurements. The assumption that—for most models—CT images are representing a separate percolation structure from the original samples that were processed in the laboratory is appropriate. </w:t>
+      </w:r>
+    </w:p>
+    <w:p>
+      <w:r>
+        <w:t xml:space="preserve">Tortuosity were not a practical metric for independent analysis of Column 3. Tortuosity was modeled directly from porosity to parameterize the KC equation, and could not be used as an independent variable. The geometric tortuosity relationship presented here approaches infinity as porosity approaches zero. As a result the low porosity group of models (Table 5), displayed unrealistically high mean tortuosity values. Specific Euler number, which represents connectivity, correlated moderately with permeability in Column 3 with the exception </w:t>
+      </w:r>
+      <w:r>
+        <w:t>of the EN-Brink</w:t>
+      </w:r>
+      <w:r>
+        <w:t xml:space="preserve"> models. LB boundary conditions may influence these observed relationships at low porosity. This metric may be useful in determining the relationship of relative permeability for multiple soil columns without modeling actual permeability. The KC and LB equation are used to model actual permeability represented by the segmented images they receive. </w:t>
+      </w:r>
+    </w:p>
+    <w:p>
+      <w:r>
+        <w:t xml:space="preserve">KC and LB models predicted permeability values with KC models returning results 1-2 orders-of-magnitude less than LB using the assumption that KC models are represented by cylindrical pores. Both KC and LB permeability models are shown to correlate with porosity. KC permeability models correlate strongly with porosity, because </w:t>
+      </w:r>
+      <m:oMath>
+        <m:r>
+          <w:rPr>
+            <w:rFonts w:ascii="Cambria Math" w:hAnsi="Cambria Math"/>
+          </w:rPr>
+          <m:t>ϕ</m:t>
+        </m:r>
+      </m:oMath>
+      <w:r>
+        <w:t xml:space="preserve"> is directly included in the calculation, and </w:t>
+      </w:r>
+      <m:oMath>
+        <m:r>
+          <w:rPr>
+            <w:rFonts w:ascii="Cambria Math" w:hAnsi="Cambria Math"/>
+          </w:rPr>
+          <m:t>T</m:t>
+        </m:r>
+      </m:oMath>
+      <w:r>
+        <w:t xml:space="preserve"> was modeled from porosity. At values of </w:t>
+      </w:r>
+      <m:oMath>
+        <m:r>
+          <w:rPr>
+            <w:rFonts w:ascii="Cambria Math" w:hAnsi="Cambria Math"/>
+          </w:rPr>
+          <m:t>ϕ&lt;0.05</m:t>
+        </m:r>
+      </m:oMath>
+      <w:r>
+        <w:t xml:space="preserve"> permeability changes are exaggerated with respect to changes in porosity. Optimization of the KC equation produced a relationship of </w:t>
+      </w:r>
+      <m:oMath>
+        <m:sSub>
+          <m:sSubPr>
+            <m:ctrlPr>
+              <w:rPr>
+                <w:rFonts w:ascii="Cambria Math" w:hAnsi="Cambria Math"/>
+                <w:i/>
+              </w:rPr>
+            </m:ctrlPr>
+          </m:sSubPr>
+          <m:e>
+            <m:r>
+              <w:rPr>
+                <w:rFonts w:ascii="Cambria Math" w:hAnsi="Cambria Math"/>
+              </w:rPr>
+              <m:t>k</m:t>
+            </m:r>
+          </m:e>
+          <m:sub>
+            <m:r>
+              <w:rPr>
+                <w:rFonts w:ascii="Cambria Math" w:hAnsi="Cambria Math"/>
+              </w:rPr>
+              <m:t>LB</m:t>
+            </m:r>
+          </m:sub>
+        </m:sSub>
+        <m:r>
+          <w:rPr>
+            <w:rFonts w:ascii="Cambria Math" w:hAnsi="Cambria Math"/>
+          </w:rPr>
+          <m:t>= 24.834</m:t>
+        </m:r>
+        <m:sSubSup>
+          <m:sSubSupPr>
+            <m:ctrlPr>
+              <w:rPr>
+                <w:rFonts w:ascii="Cambria Math" w:hAnsi="Cambria Math"/>
+                <w:i/>
+              </w:rPr>
+            </m:ctrlPr>
+          </m:sSubSupPr>
+          <m:e>
+            <m:r>
+              <w:rPr>
+                <w:rFonts w:ascii="Cambria Math" w:hAnsi="Cambria Math"/>
+              </w:rPr>
+              <m:t>k</m:t>
+            </m:r>
+          </m:e>
+          <m:sub>
+            <m:r>
+              <w:rPr>
+                <w:rFonts w:ascii="Cambria Math" w:hAnsi="Cambria Math"/>
+              </w:rPr>
+              <m:t>KC</m:t>
+            </m:r>
+          </m:sub>
+          <m:sup>
+            <m:r>
+              <w:rPr>
+                <w:rFonts w:ascii="Cambria Math" w:hAnsi="Cambria Math"/>
+              </w:rPr>
+              <m:t>0.649</m:t>
+            </m:r>
+          </m:sup>
+        </m:sSubSup>
+      </m:oMath>
+      <w:r>
+        <w:t xml:space="preserve"> (r</w:t>
+      </w:r>
+      <w:r>
+        <w:rPr>
+          <w:vertAlign w:val="superscript"/>
+        </w:rPr>
+        <w:t>2</w:t>
+      </w:r>
+      <w:r>
+        <w:t>=0.78) to the LB models. LB models may be suited for fine numerical resolution, but this relationship suggests that KC models can be used as an economical alternative to more computationally intensive fluid models when working with three dimensional CT data. Verifying that the segmented porous media percolates is necessary when applying the KC relationship.</w:t>
       </w:r>
     </w:p>
     <w:p>
@@ -7697,6 +10202,7 @@
         <w:ind w:left="360"/>
       </w:pPr>
       <w:r>
+        <w:lastRenderedPageBreak/>
         <w:t xml:space="preserve">3.4 </w:t>
       </w:r>
       <w:r>
@@ -7839,7 +10345,6 @@
         </w:numPr>
       </w:pPr>
       <w:r>
-        <w:lastRenderedPageBreak/>
         <w:t>Describe the laboratory setup for colloid breakthrough experiments</w:t>
       </w:r>
     </w:p>
@@ -7962,6 +10467,31 @@
       <w:r>
         <w:t>Conclude research with ‘Life’s a happy song’</w:t>
       </w:r>
+    </w:p>
+    <w:p>
+      <w:pPr>
+        <w:pStyle w:val="Heading2"/>
+        <w:numPr>
+          <w:ilvl w:val="0"/>
+          <w:numId w:val="1"/>
+        </w:numPr>
+      </w:pPr>
+      <w:r>
+        <w:t>References</w:t>
+      </w:r>
+    </w:p>
+    <w:p>
+      <w:pPr>
+        <w:pStyle w:val="Heading2"/>
+      </w:pPr>
+      <w:r>
+        <w:t xml:space="preserve">6.0 </w:t>
+      </w:r>
+      <w:proofErr w:type="spellStart"/>
+      <w:r>
+        <w:t>Appendicies</w:t>
+      </w:r>
+      <w:proofErr w:type="spellEnd"/>
     </w:p>
     <w:sectPr>
       <w:pgSz w:w="12240" w:h="15840"/>
@@ -10590,7 +13120,7 @@
 </file>
 
 <file path=customXml/itemProps1.xml><?xml version="1.0" encoding="utf-8"?>
-<ds:datastoreItem xmlns:ds="http://schemas.openxmlformats.org/officeDocument/2006/customXml" ds:itemID="{B2D4254A-44E4-47FA-B408-83B52F01FE61}">
+<ds:datastoreItem xmlns:ds="http://schemas.openxmlformats.org/officeDocument/2006/customXml" ds:itemID="{414A5B3B-14E0-4D39-945F-5773ED94A439}">
   <ds:schemaRefs>
     <ds:schemaRef ds:uri="http://schemas.openxmlformats.org/officeDocument/2006/bibliography"/>
   </ds:schemaRefs>

</xml_diff>

<commit_message>
Ch2 edits and updates
</commit_message>
<xml_diff>
--- a/Dissert_outline_v0.docx
+++ b/Dissert_outline_v0.docx
@@ -3077,8 +3077,24 @@
         <w:rPr>
           <w:rFonts w:eastAsiaTheme="minorEastAsia"/>
         </w:rPr>
-        <w:t xml:space="preserve"> is the total number of voxels in the volume [</w:t>
-      </w:r>
+        <w:t xml:space="preserve"> is the total number of voxels in the volume </w:t>
+      </w:r>
+      <w:ins w:id="0" w:author="Josh" w:date="2017-11-19T12:44:00Z">
+        <w:r>
+          <w:rPr>
+            <w:rFonts w:eastAsiaTheme="minorEastAsia"/>
+          </w:rPr>
+          <w:t>(</w:t>
+        </w:r>
+      </w:ins>
+      <w:del w:id="1" w:author="Josh" w:date="2017-11-19T12:44:00Z">
+        <w:r>
+          <w:rPr>
+            <w:rFonts w:eastAsiaTheme="minorEastAsia"/>
+          </w:rPr>
+          <w:delText>[</w:delText>
+        </w:r>
+      </w:del>
       <w:r>
         <w:rPr>
           <w:rFonts w:eastAsiaTheme="minorEastAsia"/>
@@ -3102,11 +3118,33 @@
         </w:rPr>
         <w:t xml:space="preserve"> 2010</w:t>
       </w:r>
-      <w:r>
-        <w:rPr>
-          <w:rFonts w:eastAsiaTheme="minorEastAsia"/>
-        </w:rPr>
-        <w:t xml:space="preserve">]. </w:t>
+      <w:ins w:id="2" w:author="Josh" w:date="2017-11-19T12:44:00Z">
+        <w:r>
+          <w:rPr>
+            <w:rFonts w:eastAsiaTheme="minorEastAsia"/>
+          </w:rPr>
+          <w:t>)</w:t>
+        </w:r>
+        <w:r>
+          <w:rPr>
+            <w:rFonts w:eastAsiaTheme="minorEastAsia"/>
+          </w:rPr>
+          <w:t>.</w:t>
+        </w:r>
+      </w:ins>
+      <w:del w:id="3" w:author="Josh" w:date="2017-11-19T12:44:00Z">
+        <w:r>
+          <w:rPr>
+            <w:rFonts w:eastAsiaTheme="minorEastAsia"/>
+          </w:rPr>
+          <w:delText>].</w:delText>
+        </w:r>
+      </w:del>
+      <w:r>
+        <w:rPr>
+          <w:rFonts w:eastAsiaTheme="minorEastAsia"/>
+        </w:rPr>
+        <w:t xml:space="preserve"> </w:t>
       </w:r>
       <w:r>
         <w:rPr>
@@ -4695,8 +4733,6 @@
         </w:rPr>
         <w:t>segmented cores with</w:t>
       </w:r>
-      <w:bookmarkStart w:id="0" w:name="_GoBack"/>
-      <w:bookmarkEnd w:id="0"/>
       <w:r>
         <w:rPr>
           <w:rFonts w:eastAsiaTheme="minorEastAsia"/>
@@ -4714,339 +4750,258 @@
     </w:p>
     <w:p>
       <w:r>
-        <w:t>Lattic</w:t>
-      </w:r>
-      <w:r>
-        <w:t xml:space="preserve">e Boltzmann methods (LB) have </w:t>
-      </w:r>
-      <w:r>
-        <w:t>been shown to simulate a variety of behaviors including unsteady flows, phase separation, evaporation, and interactions with surfaces have been</w:t>
-      </w:r>
-      <w:r>
-        <w:t xml:space="preserve"> simulated (</w:t>
-      </w:r>
-      <w:r>
-        <w:rPr>
-          <w:i/>
-        </w:rPr>
-        <w:t xml:space="preserve">Shan 1994, </w:t>
+        <w:t>Lattice Boltzmann computational fluid dynamics is a refi</w:t>
+      </w:r>
+      <w:r>
+        <w:t>nement of lattice gas automata (</w:t>
       </w:r>
       <w:proofErr w:type="spellStart"/>
       <w:r>
         <w:rPr>
           <w:i/>
         </w:rPr>
-        <w:t>Martys</w:t>
+        <w:t>Frish</w:t>
       </w:r>
       <w:proofErr w:type="spellEnd"/>
       <w:r>
         <w:rPr>
           <w:i/>
         </w:rPr>
-        <w:t xml:space="preserve"> 1996, Chen 1998, </w:t>
+        <w:t xml:space="preserve"> et. al. 1986</w:t>
+      </w:r>
+      <w:r>
+        <w:t>)</w:t>
+      </w:r>
+      <w:r>
+        <w:t>. The discretization processes and application of simple bounce back rules enables the representation of complex geological structures. Application of either body force o</w:t>
+      </w:r>
+      <w:r>
+        <w:t>f pressure boundary conditions (</w:t>
+      </w:r>
+      <w:r>
+        <w:rPr>
+          <w:i/>
+        </w:rPr>
+        <w:t>Zou and He 1997</w:t>
+      </w:r>
+      <w:r>
+        <w:t>)</w:t>
+      </w:r>
+      <w:r>
+        <w:t xml:space="preserve"> drives flow within the system. Fluid flow is slightly compressible, and has been shown to return an approximation</w:t>
+      </w:r>
+      <w:r>
+        <w:t xml:space="preserve"> of the Navier-Stokes equation (</w:t>
       </w:r>
       <w:proofErr w:type="spellStart"/>
       <w:r>
         <w:rPr>
           <w:i/>
         </w:rPr>
-        <w:t>Aidun</w:t>
+        <w:t>Benzi</w:t>
       </w:r>
       <w:proofErr w:type="spellEnd"/>
       <w:r>
         <w:rPr>
           <w:i/>
         </w:rPr>
-        <w:t xml:space="preserve"> 2010</w:t>
-      </w:r>
-      <w:r>
-        <w:t xml:space="preserve">) # </w:t>
+        <w:t xml:space="preserve"> et. al. 1992</w:t>
+      </w:r>
+      <w:r>
+        <w:t>)</w:t>
+      </w:r>
+      <w:r>
+        <w:t xml:space="preserve">. Lattice Boltzmann CFD models have been successfully used to represent fluid flow in saturated systems </w:t>
+      </w:r>
+      <w:r>
+        <w:t>(</w:t>
+      </w:r>
+      <w:r>
+        <w:rPr>
+          <w:i/>
+        </w:rPr>
+        <w:t>Blunt et. al 2013</w:t>
+      </w:r>
+      <w:r>
+        <w:t>), unsaturated systems (</w:t>
+      </w:r>
+      <w:r>
+        <w:rPr>
+          <w:i/>
+        </w:rPr>
+        <w:t>Porter 2009</w:t>
+      </w:r>
+      <w:r>
+        <w:t>), heat transport (</w:t>
+      </w:r>
+      <w:r>
+        <w:rPr>
+          <w:i/>
+        </w:rPr>
+        <w:t xml:space="preserve">He </w:t>
       </w:r>
       <w:proofErr w:type="spellStart"/>
       <w:r>
-        <w:t>todo</w:t>
+        <w:rPr>
+          <w:i/>
+        </w:rPr>
+        <w:t>et</w:t>
       </w:r>
       <w:proofErr w:type="spellEnd"/>
       <w:r>
-        <w:t>: match these references to their behavior #</w:t>
-      </w:r>
-      <w:r>
-        <w:t>. LB modeling has been developed from the concept of a Boltzmann gas composed of interacting particles. Fluid interactions are described by statistical analysis of individual particles using classical mechanics. LB simplifies this relationship by limiting individual part</w:t>
-      </w:r>
-      <w:r>
-        <w:t>icle movements along a lattice (</w:t>
-      </w:r>
-      <w:r>
-        <w:rPr>
-          <w:i/>
-        </w:rPr>
-        <w:t>Sukop 2007</w:t>
+        <w:rPr>
+          <w:i/>
+        </w:rPr>
+        <w:t>. al 1998</w:t>
+      </w:r>
+      <w:r>
+        <w:t>), and macropore fluid flow (</w:t>
+      </w:r>
+      <w:r>
+        <w:rPr>
+          <w:i/>
+        </w:rPr>
+        <w:t>Sukop et. al 2013</w:t>
       </w:r>
       <w:r>
         <w:t>)</w:t>
       </w:r>
       <w:r>
-        <w:t>. LB fluid simulations are relatively easy to program and are not limited to small sample volume, simple</w:t>
-      </w:r>
-      <w:r>
-        <w:t xml:space="preserve"> physics, or simple geometries (</w:t>
-      </w:r>
-      <w:r>
-        <w:rPr>
-          <w:i/>
-        </w:rPr>
-        <w:t>Chen 1998</w:t>
+        <w:t>. Colloid transport has been simulated using lattice Boltzmann as a computational base for simulating colloi</w:t>
+      </w:r>
+      <w:r>
+        <w:t>d distribution in porous media (</w:t>
+      </w:r>
+      <w:r>
+        <w:rPr>
+          <w:i/>
+        </w:rPr>
+        <w:t xml:space="preserve">Redman 2004, </w:t>
+      </w:r>
+      <w:proofErr w:type="gramStart"/>
+      <w:r>
+        <w:rPr>
+          <w:i/>
+        </w:rPr>
+        <w:t>Gao</w:t>
+      </w:r>
+      <w:proofErr w:type="gramEnd"/>
+      <w:r>
+        <w:rPr>
+          <w:i/>
+        </w:rPr>
+        <w:t xml:space="preserve"> 2010, Qui 2011</w:t>
       </w:r>
       <w:r>
         <w:t>)</w:t>
       </w:r>
       <w:r>
-        <w:t>. No-slip boundary conditions can handle the complex geometries that are characte</w:t>
-      </w:r>
-      <w:r>
-        <w:t>ristic of natural porous media (</w:t>
-      </w:r>
-      <w:r>
-        <w:rPr>
-          <w:i/>
-        </w:rPr>
-        <w:t>Sukop 2013</w:t>
-      </w:r>
-      <w:r>
-        <w:t>)</w:t>
-      </w:r>
-      <w:r>
-        <w:t>.</w:t>
-      </w:r>
-    </w:p>
-    <w:p>
-      <w:pPr>
-        <w:rPr>
-          <w:rFonts w:eastAsiaTheme="minorEastAsia"/>
-        </w:rPr>
-      </w:pPr>
-      <w:r>
-        <w:rPr>
-          <w:rFonts w:eastAsiaTheme="minorEastAsia"/>
-        </w:rPr>
-        <w:t>The</w:t>
-      </w:r>
-      <w:r>
-        <w:rPr>
-          <w:rFonts w:eastAsiaTheme="minorEastAsia"/>
-        </w:rPr>
-        <w:t xml:space="preserve"> single relaxation time method (</w:t>
-      </w:r>
-      <w:proofErr w:type="spellStart"/>
-      <w:r>
-        <w:rPr>
-          <w:rFonts w:eastAsiaTheme="minorEastAsia"/>
-          <w:i/>
-        </w:rPr>
-        <w:t>Higuera</w:t>
-      </w:r>
-      <w:proofErr w:type="spellEnd"/>
-      <w:r>
-        <w:rPr>
-          <w:rFonts w:eastAsiaTheme="minorEastAsia"/>
-          <w:i/>
-        </w:rPr>
-        <w:t xml:space="preserve"> 1989</w:t>
-      </w:r>
-      <w:r>
-        <w:rPr>
-          <w:rFonts w:eastAsiaTheme="minorEastAsia"/>
-        </w:rPr>
-        <w:t>)</w:t>
-      </w:r>
-      <w:r>
-        <w:rPr>
-          <w:rFonts w:eastAsiaTheme="minorEastAsia"/>
-        </w:rPr>
-        <w:t xml:space="preserve">, which is commonly used with LB models and applied in this study, makes use of a linear collision operator and a relaxation time </w:t>
-      </w:r>
-      <w:proofErr w:type="gramStart"/>
-      <w:r>
-        <w:rPr>
-          <w:rFonts w:eastAsiaTheme="minorEastAsia"/>
-        </w:rPr>
-        <w:t xml:space="preserve">term </w:t>
-      </w:r>
-      <w:proofErr w:type="gramEnd"/>
+        <w:t xml:space="preserve">. </w:t>
+      </w:r>
+      <w:r>
+        <w:t>Three</w:t>
+      </w:r>
+      <w:r>
+        <w:t xml:space="preserve"> dimensional, </w:t>
+      </w:r>
+      <w:r>
+        <w:t>nineteen</w:t>
+      </w:r>
+      <w:r>
+        <w:t xml:space="preserve"> fluid node lattice Boltzmann fluid CFD was selected for this</w:t>
+      </w:r>
+      <w:r>
+        <w:t xml:space="preserve"> portion of the</w:t>
+      </w:r>
+      <w:r>
+        <w:t xml:space="preserve"> study.</w:t>
+      </w:r>
+    </w:p>
+    <w:p>
+      <w:pPr>
+        <w:rPr>
+          <w:rFonts w:eastAsiaTheme="minorEastAsia"/>
+        </w:rPr>
+      </w:pPr>
+      <w:r>
+        <w:t xml:space="preserve">Fluid is represented as a particle distribution of a numerical density following traditional Boltzmann gas dynamics. Particles can interact and collide with one another, can collide with the solid phase and be </w:t>
+      </w:r>
+      <w:r>
+        <w:lastRenderedPageBreak/>
+        <w:t xml:space="preserve">reflected, and can stream according to a number of velocities associated with the specific direction and alignment of fluid nodes. </w:t>
+      </w:r>
+      <w:r>
+        <w:t xml:space="preserve">In single phase, single component models, distributions of real-valued particle numbers are represented on a discrete lattice and are restricted in movement to adjacent nodes at each time step. Each fluid node is tied to neighboring nodes on a regular lattice and therefore each tie represents a discreet distance and velocity. </w:t>
+      </w:r>
+      <w:r>
+        <w:t xml:space="preserve"> D</w:t>
+      </w:r>
+      <w:r>
+        <w:t>3</w:t>
+      </w:r>
+      <w:r>
+        <w:t>Q</w:t>
+      </w:r>
+      <w:r>
+        <w:t>1</w:t>
+      </w:r>
+      <w:r>
+        <w:t xml:space="preserve">9 lattice Boltzmann fluid velocities and eigenvectors are defined in </w:t>
+      </w:r>
+      <w:r>
+        <w:t>&lt;</w:t>
+      </w:r>
+      <w:r>
+        <w:rPr>
+          <w:color w:val="FF0000"/>
+        </w:rPr>
+        <w:t>Table 1</w:t>
+      </w:r>
+      <w:r>
+        <w:t>&gt;</w:t>
+      </w:r>
+      <w:r>
+        <w:t>. The eigenvector distribution preserves physical fluid vectors in a Newtonian system. An applied weight is given to each link type for streaming purposes and to preserve a mass balance in the system.</w:t>
+      </w:r>
+    </w:p>
+    <w:p>
+      <w:pPr>
+        <w:rPr>
+          <w:rFonts w:eastAsiaTheme="minorEastAsia"/>
+        </w:rPr>
+      </w:pPr>
+      <w:r>
+        <w:t xml:space="preserve">Non-dimensional particle density </w:t>
+      </w:r>
       <m:oMath>
         <m:r>
           <w:rPr>
-            <w:rFonts w:ascii="Cambria Math" w:eastAsiaTheme="minorEastAsia" w:hAnsi="Cambria Math"/>
+            <w:rFonts w:ascii="Cambria Math" w:hAnsi="Cambria Math"/>
           </w:rPr>
-          <m:t>τ</m:t>
+          <m:t>ρ</m:t>
         </m:r>
       </m:oMath>
       <w:r>
-        <w:rPr>
-          <w:rFonts w:eastAsiaTheme="minorEastAsia"/>
-        </w:rPr>
-        <w:t>. A collision operator known as the Bhatnager-Gross-Krook collisio</w:t>
-      </w:r>
-      <w:r>
-        <w:rPr>
-          <w:rFonts w:eastAsiaTheme="minorEastAsia"/>
-        </w:rPr>
-        <w:t>n operator is used (</w:t>
-      </w:r>
-      <w:r>
-        <w:rPr>
-          <w:rFonts w:eastAsiaTheme="minorEastAsia"/>
-          <w:i/>
-        </w:rPr>
-        <w:t>Qian 1992</w:t>
-      </w:r>
-      <w:r>
-        <w:rPr>
-          <w:rFonts w:eastAsiaTheme="minorEastAsia"/>
-        </w:rPr>
-        <w:t>)</w:t>
-      </w:r>
-      <w:r>
-        <w:rPr>
-          <w:rFonts w:eastAsiaTheme="minorEastAsia"/>
-        </w:rPr>
-        <w:t xml:space="preserve">. The LGBK method allows the operator to control the progression to equilibrium due to the relationship between the relaxation </w:t>
-      </w:r>
-      <w:r>
-        <w:rPr>
-          <w:rFonts w:eastAsiaTheme="minorEastAsia"/>
-        </w:rPr>
-        <w:lastRenderedPageBreak/>
-        <w:t xml:space="preserve">time and the lattice kinematic viscosity.  It has been shown that the LGBK approach fully recovers the Navier-Stokes equation at the macroscopic scale </w:t>
-      </w:r>
-      <w:r>
-        <w:rPr>
-          <w:rFonts w:eastAsiaTheme="minorEastAsia"/>
-        </w:rPr>
-        <w:t>(</w:t>
-      </w:r>
-      <w:r>
-        <w:rPr>
-          <w:rFonts w:eastAsiaTheme="minorEastAsia"/>
-          <w:i/>
-        </w:rPr>
-        <w:t>Qian 1992</w:t>
-      </w:r>
-      <w:r>
-        <w:rPr>
-          <w:rFonts w:eastAsiaTheme="minorEastAsia"/>
-        </w:rPr>
-        <w:t>)</w:t>
-      </w:r>
-      <w:r>
-        <w:rPr>
-          <w:rFonts w:eastAsiaTheme="minorEastAsia"/>
-        </w:rPr>
-        <w:t>.</w:t>
-      </w:r>
-    </w:p>
-    <w:p>
-      <w:pPr>
-        <w:rPr>
-          <w:rFonts w:eastAsiaTheme="minorEastAsia"/>
-        </w:rPr>
-      </w:pPr>
-      <w:r>
-        <w:t xml:space="preserve">In single phase, single component models, distributions of real-valued particle numbers are represented on a discrete lattice and are restricted in movement to adjacent nodes at each time step. Each fluid node is tied to neighboring nodes on a regular lattice and therefore each tie represents a discreet distance and velocity. A statistical summation of the motion of all microscopic fluid particles represents a macroscopic velocity for each vector in the system. Common lattices include D2Q9, D3Q15, and D3Q19 where D is the number of dimensions and Q is the number of velocity vectors at each fluid node. Three types of fluid ties exist. Type I has a discrete velocity of 0, type II has a velocity of 1 </w:t>
+        <w:t xml:space="preserve"> is calculated from the equilibrium distribution function </w:t>
+      </w:r>
+      <m:oMath>
+        <m:r>
+          <w:rPr>
+            <w:rFonts w:ascii="Cambria Math" w:hAnsi="Cambria Math"/>
+          </w:rPr>
+          <m:t>f</m:t>
+        </m:r>
+      </m:oMath>
+      <w:r>
+        <w:t xml:space="preserve"> and defines one of three base equations that form the equation of state. Non-dimensional fluid dens</w:t>
       </w:r>
       <w:proofErr w:type="spellStart"/>
-      <w:proofErr w:type="gramStart"/>
-      <w:r>
-        <w:t>lu</w:t>
+      <w:r>
+        <w:t>ity</w:t>
       </w:r>
       <w:proofErr w:type="spellEnd"/>
-      <w:proofErr w:type="gramEnd"/>
-      <w:r>
-        <w:t xml:space="preserve"> ts</w:t>
-      </w:r>
-      <w:r>
-        <w:rPr>
-          <w:vertAlign w:val="superscript"/>
-        </w:rPr>
-        <w:t>-1</w:t>
-      </w:r>
-      <w:r>
-        <w:t xml:space="preserve">, and type III has a velocity of </w:t>
-      </w:r>
-      <m:oMath>
-        <m:rad>
-          <m:radPr>
-            <m:degHide m:val="1"/>
-            <m:ctrlPr>
-              <w:rPr>
-                <w:rFonts w:ascii="Cambria Math" w:hAnsi="Cambria Math"/>
-                <w:i/>
-              </w:rPr>
-            </m:ctrlPr>
-          </m:radPr>
-          <m:deg/>
-          <m:e>
-            <m:r>
-              <w:rPr>
-                <w:rFonts w:ascii="Cambria Math" w:hAnsi="Cambria Math"/>
-              </w:rPr>
-              <m:t>2</m:t>
-            </m:r>
-          </m:e>
-        </m:rad>
-      </m:oMath>
-      <w:r>
-        <w:rPr>
-          <w:rFonts w:eastAsiaTheme="minorEastAsia"/>
-        </w:rPr>
-        <w:t xml:space="preserve"> </w:t>
-      </w:r>
-      <w:proofErr w:type="spellStart"/>
-      <w:r>
-        <w:rPr>
-          <w:rFonts w:eastAsiaTheme="minorEastAsia"/>
-        </w:rPr>
-        <w:t>lu</w:t>
-      </w:r>
-      <w:proofErr w:type="spellEnd"/>
-      <w:r>
-        <w:rPr>
-          <w:rFonts w:eastAsiaTheme="minorEastAsia"/>
-        </w:rPr>
-        <w:t xml:space="preserve"> </w:t>
-      </w:r>
-      <w:proofErr w:type="spellStart"/>
-      <w:r>
-        <w:rPr>
-          <w:rFonts w:eastAsiaTheme="minorEastAsia"/>
-        </w:rPr>
-        <w:t>ts</w:t>
-      </w:r>
-      <w:proofErr w:type="spellEnd"/>
-      <w:r>
-        <w:rPr>
-          <w:rFonts w:eastAsiaTheme="minorEastAsia"/>
-        </w:rPr>
-        <w:t xml:space="preserve"> (</w:t>
-      </w:r>
-      <w:r>
-        <w:rPr>
-          <w:rFonts w:eastAsiaTheme="minorEastAsia"/>
-          <w:i/>
-        </w:rPr>
-        <w:t>Sukop 2007</w:t>
-      </w:r>
-      <w:r>
-        <w:rPr>
-          <w:rFonts w:eastAsiaTheme="minorEastAsia"/>
-        </w:rPr>
-        <w:t>)</w:t>
-      </w:r>
-      <w:r>
-        <w:rPr>
-          <w:rFonts w:eastAsiaTheme="minorEastAsia"/>
-        </w:rPr>
-        <w:t>. The relative values of members of the distribution function can then be thought of as a frequency of occurrence.  The total density of particles at an individual lattice node in a D3Q19 grid is:</w:t>
+      <w:r>
+        <w:t xml:space="preserve"> is simply the summation of the particle distribution function with regard to each macroscopic fluid node.</w:t>
       </w:r>
     </w:p>
     <w:p>
@@ -5079,7 +5034,7 @@
                 <w:rPr>
                   <w:rFonts w:ascii="Cambria Math" w:hAnsi="Cambria Math"/>
                 </w:rPr>
-                <m:t>a=0</m:t>
+                <m:t>i=1</m:t>
               </m:r>
             </m:sub>
             <m:sup>
@@ -5087,7 +5042,7 @@
                 <w:rPr>
                   <w:rFonts w:ascii="Cambria Math" w:hAnsi="Cambria Math"/>
                 </w:rPr>
-                <m:t>18</m:t>
+                <m:t>n</m:t>
               </m:r>
             </m:sup>
             <m:e>
@@ -5113,7 +5068,7 @@
                     <w:rPr>
                       <w:rFonts w:ascii="Cambria Math" w:hAnsi="Cambria Math"/>
                     </w:rPr>
-                    <m:t>a</m:t>
+                    <m:t>i</m:t>
                   </m:r>
                 </m:sub>
               </m:sSub>
@@ -5123,221 +5078,62 @@
       </m:oMathPara>
     </w:p>
     <w:p>
-      <w:pPr>
-        <w:rPr>
-          <w:rFonts w:eastAsiaTheme="minorEastAsia"/>
-        </w:rPr>
-      </w:pPr>
-      <w:proofErr w:type="gramStart"/>
-      <w:r>
-        <w:rPr>
-          <w:rFonts w:eastAsiaTheme="minorEastAsia"/>
-        </w:rPr>
-        <w:t>where</w:t>
-      </w:r>
-      <w:proofErr w:type="gramEnd"/>
-      <w:r>
-        <w:rPr>
-          <w:rFonts w:eastAsiaTheme="minorEastAsia"/>
-        </w:rPr>
-        <w:t xml:space="preserve"> </w:t>
+      <w:r>
+        <w:t xml:space="preserve">Momentum density and non-dimensional fluid velocity </w:t>
       </w:r>
       <m:oMath>
         <m:r>
+          <m:rPr>
+            <m:sty m:val="bi"/>
+          </m:rPr>
           <w:rPr>
             <w:rFonts w:ascii="Cambria Math" w:hAnsi="Cambria Math"/>
           </w:rPr>
-          <m:t>ρ</m:t>
+          <m:t>μ</m:t>
         </m:r>
       </m:oMath>
       <w:r>
-        <w:rPr>
-          <w:rFonts w:eastAsiaTheme="minorEastAsia"/>
-        </w:rPr>
-        <w:t xml:space="preserve"> is the macroscopic fluid density and </w:t>
-      </w:r>
-      <m:oMath>
-        <m:sSub>
-          <m:sSubPr>
-            <m:ctrlPr>
-              <w:rPr>
-                <w:rFonts w:ascii="Cambria Math" w:hAnsi="Cambria Math"/>
-                <w:i/>
-              </w:rPr>
-            </m:ctrlPr>
-          </m:sSubPr>
-          <m:e>
-            <m:r>
-              <w:rPr>
-                <w:rFonts w:ascii="Cambria Math" w:hAnsi="Cambria Math"/>
-              </w:rPr>
-              <m:t>f</m:t>
-            </m:r>
-          </m:e>
-          <m:sub>
-            <m:r>
-              <w:rPr>
-                <w:rFonts w:ascii="Cambria Math" w:hAnsi="Cambria Math"/>
-              </w:rPr>
-              <m:t>a</m:t>
-            </m:r>
-          </m:sub>
-        </m:sSub>
-      </m:oMath>
-      <w:r>
-        <w:rPr>
-          <w:rFonts w:eastAsiaTheme="minorEastAsia"/>
-        </w:rPr>
-        <w:t xml:space="preserve"> is the distribution function. The macroscopic velocity</w:t>
+        <w:t xml:space="preserve"> may also be calculated similarly by extending the previous equation to include the representative eigenvectors </w:t>
       </w:r>
       <m:oMath>
         <m:r>
+          <m:rPr>
+            <m:sty m:val="bi"/>
+          </m:rPr>
           <w:rPr>
             <w:rFonts w:ascii="Cambria Math" w:hAnsi="Cambria Math"/>
           </w:rPr>
-          <m:t xml:space="preserve"> u</m:t>
+          <m:t>e</m:t>
         </m:r>
       </m:oMath>
       <w:r>
-        <w:rPr>
-          <w:rFonts w:eastAsiaTheme="minorEastAsia"/>
-        </w:rPr>
-        <w:t xml:space="preserve"> is an average of the microscopic velocities </w:t>
-      </w:r>
-      <m:oMath>
-        <m:sSub>
-          <m:sSubPr>
-            <m:ctrlPr>
-              <w:rPr>
-                <w:rFonts w:ascii="Cambria Math" w:hAnsi="Cambria Math"/>
-                <w:i/>
-              </w:rPr>
-            </m:ctrlPr>
-          </m:sSubPr>
-          <m:e>
-            <m:r>
-              <w:rPr>
-                <w:rFonts w:ascii="Cambria Math" w:hAnsi="Cambria Math"/>
-              </w:rPr>
-              <m:t>e</m:t>
-            </m:r>
-          </m:e>
-          <m:sub>
-            <m:r>
-              <w:rPr>
-                <w:rFonts w:ascii="Cambria Math" w:hAnsi="Cambria Math"/>
-              </w:rPr>
-              <m:t>a</m:t>
-            </m:r>
-          </m:sub>
-        </m:sSub>
-      </m:oMath>
-      <w:r>
-        <w:rPr>
-          <w:rFonts w:eastAsiaTheme="minorEastAsia"/>
-        </w:rPr>
-        <w:t xml:space="preserve"> weighted by directional densities </w:t>
-      </w:r>
-      <m:oMath>
-        <m:sSub>
-          <m:sSubPr>
-            <m:ctrlPr>
-              <w:rPr>
-                <w:rFonts w:ascii="Cambria Math" w:hAnsi="Cambria Math"/>
-                <w:i/>
-              </w:rPr>
-            </m:ctrlPr>
-          </m:sSubPr>
-          <m:e>
-            <m:r>
-              <w:rPr>
-                <w:rFonts w:ascii="Cambria Math" w:hAnsi="Cambria Math"/>
-              </w:rPr>
-              <m:t>f</m:t>
-            </m:r>
-          </m:e>
-          <m:sub>
-            <m:r>
-              <w:rPr>
-                <w:rFonts w:ascii="Cambria Math" w:hAnsi="Cambria Math"/>
-              </w:rPr>
-              <m:t>a</m:t>
-            </m:r>
-          </m:sub>
-        </m:sSub>
-        <m:r>
-          <w:rPr>
-            <w:rFonts w:ascii="Cambria Math" w:hAnsi="Cambria Math"/>
-          </w:rPr>
-          <m:t xml:space="preserve"> </m:t>
-        </m:r>
-      </m:oMath>
-      <w:r>
-        <w:rPr>
-          <w:rFonts w:eastAsiaTheme="minorEastAsia"/>
-        </w:rPr>
-        <w:t>(</w:t>
-      </w:r>
-      <w:r>
-        <w:rPr>
-          <w:rFonts w:eastAsiaTheme="minorEastAsia"/>
-          <w:i/>
-        </w:rPr>
-        <w:t>Sukop 2007</w:t>
-      </w:r>
-      <w:r>
-        <w:rPr>
-          <w:rFonts w:eastAsiaTheme="minorEastAsia"/>
-        </w:rPr>
-        <w:t>)</w:t>
-      </w:r>
-      <w:r>
-        <w:rPr>
-          <w:rFonts w:eastAsiaTheme="minorEastAsia"/>
-        </w:rPr>
-        <w:t>:</w:t>
-      </w:r>
-    </w:p>
-    <w:p>
-      <w:pPr>
-        <w:rPr>
-          <w:rFonts w:eastAsiaTheme="minorEastAsia"/>
-        </w:rPr>
-      </w:pPr>
+        <w:t xml:space="preserve"> of the distribution function. </w:t>
+      </w:r>
+    </w:p>
+    <w:p>
       <m:oMathPara>
         <m:oMath>
           <m:r>
             <w:rPr>
               <w:rFonts w:ascii="Cambria Math" w:hAnsi="Cambria Math"/>
             </w:rPr>
-            <m:t>u=</m:t>
+            <m:t>ρ</m:t>
           </m:r>
-          <m:f>
-            <m:fPr>
-              <m:ctrlPr>
-                <w:rPr>
-                  <w:rFonts w:ascii="Cambria Math" w:hAnsi="Cambria Math"/>
-                  <w:i/>
-                </w:rPr>
-              </m:ctrlPr>
-            </m:fPr>
-            <m:num>
-              <m:r>
-                <w:rPr>
-                  <w:rFonts w:ascii="Cambria Math" w:hAnsi="Cambria Math"/>
-                </w:rPr>
-                <m:t>1</m:t>
-              </m:r>
-            </m:num>
-            <m:den>
-              <m:r>
-                <w:rPr>
-                  <w:rFonts w:ascii="Cambria Math" w:hAnsi="Cambria Math"/>
-                </w:rPr>
-                <m:t>ρ</m:t>
-              </m:r>
-            </m:den>
-          </m:f>
+          <m:r>
+            <m:rPr>
+              <m:sty m:val="bi"/>
+            </m:rPr>
+            <w:rPr>
+              <w:rFonts w:ascii="Cambria Math" w:hAnsi="Cambria Math"/>
+            </w:rPr>
+            <m:t>μ</m:t>
+          </m:r>
+          <m:r>
+            <w:rPr>
+              <w:rFonts w:ascii="Cambria Math" w:hAnsi="Cambria Math"/>
+            </w:rPr>
+            <m:t xml:space="preserve">= </m:t>
+          </m:r>
           <m:nary>
             <m:naryPr>
               <m:chr m:val="∑"/>
@@ -5354,7 +5150,7 @@
                 <w:rPr>
                   <w:rFonts w:ascii="Cambria Math" w:hAnsi="Cambria Math"/>
                 </w:rPr>
-                <m:t>a=0</m:t>
+                <m:t>i=1</m:t>
               </m:r>
             </m:sub>
             <m:sup>
@@ -5362,7 +5158,7 @@
                 <w:rPr>
                   <w:rFonts w:ascii="Cambria Math" w:hAnsi="Cambria Math"/>
                 </w:rPr>
-                <m:t>18</m:t>
+                <m:t>n</m:t>
               </m:r>
             </m:sup>
             <m:e>
@@ -5388,36 +5184,19 @@
                     <w:rPr>
                       <w:rFonts w:ascii="Cambria Math" w:hAnsi="Cambria Math"/>
                     </w:rPr>
-                    <m:t>a</m:t>
+                    <m:t>i</m:t>
                   </m:r>
                 </m:sub>
               </m:sSub>
-              <m:sSub>
-                <m:sSubPr>
-                  <m:ctrlPr>
-                    <w:rPr>
-                      <w:rFonts w:ascii="Cambria Math" w:hAnsi="Cambria Math"/>
-                      <w:i/>
-                    </w:rPr>
-                  </m:ctrlPr>
-                </m:sSubPr>
-                <m:e>
-                  <m:r>
-                    <w:rPr>
-                      <w:rFonts w:ascii="Cambria Math" w:hAnsi="Cambria Math"/>
-                    </w:rPr>
-                    <m:t>e</m:t>
-                  </m:r>
-                </m:e>
-                <m:sub>
-                  <m:r>
-                    <w:rPr>
-                      <w:rFonts w:ascii="Cambria Math" w:hAnsi="Cambria Math"/>
-                    </w:rPr>
-                    <m:t>a</m:t>
-                  </m:r>
-                </m:sub>
-              </m:sSub>
+              <m:r>
+                <m:rPr>
+                  <m:sty m:val="bi"/>
+                </m:rPr>
+                <w:rPr>
+                  <w:rFonts w:ascii="Cambria Math" w:hAnsi="Cambria Math"/>
+                </w:rPr>
+                <m:t>e</m:t>
+              </m:r>
             </m:e>
           </m:nary>
         </m:oMath>
@@ -5433,7 +5212,13 @@
         <w:rPr>
           <w:rFonts w:eastAsiaTheme="minorEastAsia"/>
         </w:rPr>
-        <w:t xml:space="preserve">The pressure </w:t>
+        <w:t>Fluid</w:t>
+      </w:r>
+      <w:r>
+        <w:rPr>
+          <w:rFonts w:eastAsiaTheme="minorEastAsia"/>
+        </w:rPr>
+        <w:t xml:space="preserve"> pressure </w:t>
       </w:r>
       <m:oMath>
         <m:r>
@@ -5447,8 +5232,16 @@
         <w:rPr>
           <w:rFonts w:eastAsiaTheme="minorEastAsia"/>
         </w:rPr>
-        <w:t xml:space="preserve"> is related to the macroscopic density through the lattice speed of sound </w:t>
-      </w:r>
+        <w:t xml:space="preserve"> is related to the macroscopic density through the lattice speed of </w:t>
+      </w:r>
+      <w:proofErr w:type="gramStart"/>
+      <w:r>
+        <w:rPr>
+          <w:rFonts w:eastAsiaTheme="minorEastAsia"/>
+        </w:rPr>
+        <w:t xml:space="preserve">sound </w:t>
+      </w:r>
+      <w:proofErr w:type="gramEnd"/>
       <m:oMath>
         <m:sSub>
           <m:sSubPr>
@@ -5507,7 +5300,31 @@
         <w:rPr>
           <w:rFonts w:eastAsiaTheme="minorEastAsia"/>
         </w:rPr>
-        <w:t xml:space="preserve"> which defines the LB equation of state as:</w:t>
+        <w:t>. This relationship closes</w:t>
+      </w:r>
+      <w:r>
+        <w:rPr>
+          <w:rFonts w:eastAsiaTheme="minorEastAsia"/>
+        </w:rPr>
+        <w:t xml:space="preserve"> the </w:t>
+      </w:r>
+      <w:r>
+        <w:rPr>
+          <w:rFonts w:eastAsiaTheme="minorEastAsia"/>
+        </w:rPr>
+        <w:t>equations</w:t>
+      </w:r>
+      <w:r>
+        <w:rPr>
+          <w:rFonts w:eastAsiaTheme="minorEastAsia"/>
+        </w:rPr>
+        <w:t xml:space="preserve"> of state </w:t>
+      </w:r>
+      <w:r>
+        <w:rPr>
+          <w:rFonts w:eastAsiaTheme="minorEastAsia"/>
+        </w:rPr>
+        <w:t>for the lattice Boltzmann equation.</w:t>
       </w:r>
     </w:p>
     <w:p>
@@ -5522,13 +5339,19 @@
             <w:rPr>
               <w:rFonts w:ascii="Cambria Math" w:eastAsiaTheme="minorEastAsia" w:hAnsi="Cambria Math"/>
             </w:rPr>
-            <m:t>P=</m:t>
+            <m:t>P</m:t>
+          </m:r>
+          <m:r>
+            <w:rPr>
+              <w:rFonts w:ascii="Cambria Math" w:hAnsi="Cambria Math"/>
+            </w:rPr>
+            <m:t>=</m:t>
           </m:r>
           <m:sSubSup>
             <m:sSubSupPr>
               <m:ctrlPr>
                 <w:rPr>
-                  <w:rFonts w:ascii="Cambria Math" w:eastAsiaTheme="minorEastAsia" w:hAnsi="Cambria Math"/>
+                  <w:rFonts w:ascii="Cambria Math" w:hAnsi="Cambria Math"/>
                   <w:i/>
                 </w:rPr>
               </m:ctrlPr>
@@ -5552,7 +5375,7 @@
             <m:sup>
               <m:r>
                 <w:rPr>
-                  <w:rFonts w:ascii="Cambria Math" w:eastAsiaTheme="minorEastAsia" w:hAnsi="Cambria Math"/>
+                  <w:rFonts w:ascii="Cambria Math" w:hAnsi="Cambria Math"/>
                 </w:rPr>
                 <m:t>2</m:t>
               </m:r>
@@ -5568,37 +5391,737 @@
       </m:oMathPara>
     </w:p>
     <w:p>
-      <w:pPr>
-        <w:rPr>
-          <w:rFonts w:eastAsiaTheme="minorEastAsia"/>
-        </w:rPr>
-      </w:pPr>
-      <w:r>
-        <w:rPr>
-          <w:rFonts w:eastAsiaTheme="minorEastAsia"/>
-        </w:rPr>
-        <w:t>Change this line/////</w:t>
-      </w:r>
-      <w:r>
-        <w:rPr>
-          <w:rFonts w:eastAsiaTheme="minorEastAsia"/>
-        </w:rPr>
-        <w:t>Equations 11-13 allow the equilibrium distribution function to be computed at each time step based on the macroscopic velocity, macroscopic density, and microscopic velocities:</w:t>
-      </w:r>
-    </w:p>
-    <w:p>
-      <w:pPr>
-        <w:rPr>
-          <w:rFonts w:eastAsiaTheme="minorEastAsia"/>
-        </w:rPr>
-      </w:pPr>
+      <w:r>
+        <w:t xml:space="preserve">Non-dimensional fluid viscosity </w:t>
+      </w:r>
+      <m:oMath>
+        <m:r>
+          <w:rPr>
+            <w:rFonts w:ascii="Cambria Math" w:hAnsi="Cambria Math"/>
+          </w:rPr>
+          <m:t>v</m:t>
+        </m:r>
+      </m:oMath>
+      <w:r>
+        <w:t xml:space="preserve"> is calculated through the parametrization of a relaxation </w:t>
+      </w:r>
+      <w:proofErr w:type="gramStart"/>
+      <w:r>
+        <w:t xml:space="preserve">time </w:t>
+      </w:r>
+      <w:proofErr w:type="gramEnd"/>
+      <m:oMath>
+        <m:r>
+          <w:rPr>
+            <w:rFonts w:ascii="Cambria Math" w:hAnsi="Cambria Math"/>
+          </w:rPr>
+          <m:t>τ</m:t>
+        </m:r>
+      </m:oMath>
+      <w:r>
+        <w:t xml:space="preserve">. </w:t>
+      </w:r>
+      <w:r>
+        <w:rPr>
+          <w:rFonts w:eastAsiaTheme="minorEastAsia"/>
+        </w:rPr>
+        <w:t>The</w:t>
+      </w:r>
+      <w:r>
+        <w:rPr>
+          <w:rFonts w:eastAsiaTheme="minorEastAsia"/>
+        </w:rPr>
+        <w:t xml:space="preserve"> single relaxation time method (</w:t>
+      </w:r>
+      <w:proofErr w:type="spellStart"/>
+      <w:r>
+        <w:rPr>
+          <w:rFonts w:eastAsiaTheme="minorEastAsia"/>
+          <w:i/>
+        </w:rPr>
+        <w:t>Higuera</w:t>
+      </w:r>
+      <w:proofErr w:type="spellEnd"/>
+      <w:r>
+        <w:rPr>
+          <w:rFonts w:eastAsiaTheme="minorEastAsia"/>
+          <w:i/>
+        </w:rPr>
+        <w:t xml:space="preserve"> 1989</w:t>
+      </w:r>
+      <w:r>
+        <w:rPr>
+          <w:rFonts w:eastAsiaTheme="minorEastAsia"/>
+        </w:rPr>
+        <w:t>)</w:t>
+      </w:r>
+      <w:r>
+        <w:rPr>
+          <w:rFonts w:eastAsiaTheme="minorEastAsia"/>
+        </w:rPr>
+        <w:t xml:space="preserve"> makes use of a linear collision operator and a relaxation time </w:t>
+      </w:r>
+      <w:proofErr w:type="gramStart"/>
+      <w:r>
+        <w:rPr>
+          <w:rFonts w:eastAsiaTheme="minorEastAsia"/>
+        </w:rPr>
+        <w:t xml:space="preserve">term </w:t>
+      </w:r>
+      <w:proofErr w:type="gramEnd"/>
+      <m:oMath>
+        <m:r>
+          <w:rPr>
+            <w:rFonts w:ascii="Cambria Math" w:eastAsiaTheme="minorEastAsia" w:hAnsi="Cambria Math"/>
+          </w:rPr>
+          <m:t>τ</m:t>
+        </m:r>
+      </m:oMath>
+      <w:r>
+        <w:rPr>
+          <w:rFonts w:eastAsiaTheme="minorEastAsia"/>
+        </w:rPr>
+        <w:t xml:space="preserve">. </w:t>
+      </w:r>
+      <w:r>
+        <w:t>Adjustments to the relaxation time parameter effectively alters the shear viscosity and controls the progression of the model to equilibrium (</w:t>
+      </w:r>
+      <w:r>
+        <w:rPr>
+          <w:i/>
+        </w:rPr>
+        <w:t xml:space="preserve">Sukop 2006, Pan </w:t>
+      </w:r>
+      <w:proofErr w:type="gramStart"/>
+      <w:r>
+        <w:rPr>
+          <w:i/>
+        </w:rPr>
+        <w:t>et</w:t>
+      </w:r>
+      <w:proofErr w:type="gramEnd"/>
+      <w:r>
+        <w:rPr>
+          <w:i/>
+        </w:rPr>
+        <w:t>. al. 2006</w:t>
+      </w:r>
+      <w:r>
+        <w:t xml:space="preserve">). </w:t>
+      </w:r>
+      <w:r>
+        <w:t>Non-dimensional time step and node separation are both commonly set to 1 and drop out of the equation.</w:t>
+      </w:r>
+    </w:p>
+    <w:p>
+      <m:oMathPara>
+        <m:oMath>
+          <m:r>
+            <w:rPr>
+              <w:rFonts w:ascii="Cambria Math" w:hAnsi="Cambria Math"/>
+            </w:rPr>
+            <m:t>v</m:t>
+          </m:r>
+          <m:r>
+            <m:rPr>
+              <m:sty m:val="p"/>
+            </m:rPr>
+            <w:rPr>
+              <w:rFonts w:ascii="Cambria Math" w:hAnsi="Cambria Math"/>
+            </w:rPr>
+            <m:t>=</m:t>
+          </m:r>
+          <m:f>
+            <m:fPr>
+              <m:ctrlPr>
+                <w:rPr>
+                  <w:rFonts w:ascii="Cambria Math" w:hAnsi="Cambria Math"/>
+                </w:rPr>
+              </m:ctrlPr>
+            </m:fPr>
+            <m:num>
+              <m:r>
+                <m:rPr>
+                  <m:sty m:val="p"/>
+                </m:rPr>
+                <w:rPr>
+                  <w:rFonts w:ascii="Cambria Math" w:hAnsi="Cambria Math"/>
+                </w:rPr>
+                <m:t>1</m:t>
+              </m:r>
+            </m:num>
+            <m:den>
+              <m:r>
+                <m:rPr>
+                  <m:sty m:val="p"/>
+                </m:rPr>
+                <w:rPr>
+                  <w:rFonts w:ascii="Cambria Math" w:hAnsi="Cambria Math"/>
+                </w:rPr>
+                <m:t>6</m:t>
+              </m:r>
+            </m:den>
+          </m:f>
+          <m:f>
+            <m:fPr>
+              <m:ctrlPr>
+                <w:rPr>
+                  <w:rFonts w:ascii="Cambria Math" w:hAnsi="Cambria Math"/>
+                </w:rPr>
+              </m:ctrlPr>
+            </m:fPr>
+            <m:num>
+              <m:d>
+                <m:dPr>
+                  <m:begChr m:val="["/>
+                  <m:endChr m:val="]"/>
+                  <m:ctrlPr>
+                    <w:rPr>
+                      <w:rFonts w:ascii="Cambria Math" w:hAnsi="Cambria Math"/>
+                    </w:rPr>
+                  </m:ctrlPr>
+                </m:dPr>
+                <m:e>
+                  <m:f>
+                    <m:fPr>
+                      <m:ctrlPr>
+                        <w:rPr>
+                          <w:rFonts w:ascii="Cambria Math" w:hAnsi="Cambria Math"/>
+                        </w:rPr>
+                      </m:ctrlPr>
+                    </m:fPr>
+                    <m:num>
+                      <m:r>
+                        <m:rPr>
+                          <m:sty m:val="p"/>
+                        </m:rPr>
+                        <w:rPr>
+                          <w:rFonts w:ascii="Cambria Math" w:hAnsi="Cambria Math"/>
+                        </w:rPr>
+                        <m:t>2</m:t>
+                      </m:r>
+                    </m:num>
+                    <m:den>
+                      <m:r>
+                        <w:rPr>
+                          <w:rFonts w:ascii="Cambria Math" w:hAnsi="Cambria Math"/>
+                        </w:rPr>
+                        <m:t>τ</m:t>
+                      </m:r>
+                    </m:den>
+                  </m:f>
+                  <m:r>
+                    <m:rPr>
+                      <m:sty m:val="p"/>
+                    </m:rPr>
+                    <w:rPr>
+                      <w:rFonts w:ascii="Cambria Math" w:hAnsi="Cambria Math"/>
+                    </w:rPr>
+                    <m:t>-1</m:t>
+                  </m:r>
+                </m:e>
+              </m:d>
+              <m:r>
+                <m:rPr>
+                  <m:sty m:val="p"/>
+                </m:rPr>
+                <w:rPr>
+                  <w:rFonts w:ascii="Cambria Math" w:hAnsi="Cambria Math"/>
+                </w:rPr>
+                <m:t>∆</m:t>
+              </m:r>
+              <m:r>
+                <w:rPr>
+                  <w:rFonts w:ascii="Cambria Math" w:hAnsi="Cambria Math"/>
+                </w:rPr>
+                <m:t>t</m:t>
+              </m:r>
+            </m:num>
+            <m:den>
+              <m:r>
+                <m:rPr>
+                  <m:sty m:val="p"/>
+                </m:rPr>
+                <w:rPr>
+                  <w:rFonts w:ascii="Cambria Math" w:hAnsi="Cambria Math"/>
+                </w:rPr>
+                <m:t>∆</m:t>
+              </m:r>
+              <m:r>
+                <w:rPr>
+                  <w:rFonts w:ascii="Cambria Math" w:hAnsi="Cambria Math"/>
+                </w:rPr>
+                <m:t>x</m:t>
+              </m:r>
+            </m:den>
+          </m:f>
+        </m:oMath>
+      </m:oMathPara>
+    </w:p>
+    <w:p>
+      <w:r>
+        <w:rPr>
+          <w:rFonts w:eastAsiaTheme="minorEastAsia"/>
+        </w:rPr>
+        <w:t xml:space="preserve">Although relaxation time can be adjusted </w:t>
+      </w:r>
+      <w:proofErr w:type="gramStart"/>
+      <w:r>
+        <w:rPr>
+          <w:rFonts w:eastAsiaTheme="minorEastAsia"/>
+        </w:rPr>
+        <w:t xml:space="preserve">from </w:t>
+      </w:r>
+      <w:proofErr w:type="gramEnd"/>
+      <m:oMath>
+        <m:r>
+          <w:rPr>
+            <w:rFonts w:ascii="Cambria Math" w:eastAsiaTheme="minorEastAsia" w:hAnsi="Cambria Math"/>
+          </w:rPr>
+          <m:t>0.5&lt;τ&lt;2</m:t>
+        </m:r>
+      </m:oMath>
+      <w:r>
+        <w:rPr>
+          <w:rFonts w:eastAsiaTheme="minorEastAsia"/>
+        </w:rPr>
+        <w:t xml:space="preserve">, single bounce back boundary conditions </w:t>
+      </w:r>
+      <w:r>
+        <w:rPr>
+          <w:rFonts w:eastAsiaTheme="minorEastAsia"/>
+        </w:rPr>
+        <w:t>can be unreliable</w:t>
+      </w:r>
+      <w:r>
+        <w:rPr>
+          <w:rFonts w:eastAsiaTheme="minorEastAsia"/>
+        </w:rPr>
+        <w:t xml:space="preserve"> for </w:t>
+      </w:r>
+      <m:oMath>
+        <m:r>
+          <w:rPr>
+            <w:rFonts w:ascii="Cambria Math" w:eastAsiaTheme="minorEastAsia" w:hAnsi="Cambria Math"/>
+          </w:rPr>
+          <m:t>τ≠1</m:t>
+        </m:r>
+      </m:oMath>
+      <w:r>
+        <w:rPr>
+          <w:rFonts w:eastAsiaTheme="minorEastAsia"/>
+        </w:rPr>
+        <w:t xml:space="preserve"> (</w:t>
+      </w:r>
+      <w:r>
+        <w:rPr>
+          <w:rFonts w:eastAsiaTheme="minorEastAsia"/>
+          <w:i/>
+        </w:rPr>
+        <w:t>Pan 2006</w:t>
+      </w:r>
+      <w:r>
+        <w:rPr>
+          <w:rFonts w:eastAsiaTheme="minorEastAsia"/>
+        </w:rPr>
+        <w:t>)</w:t>
+      </w:r>
+      <w:r>
+        <w:rPr>
+          <w:rFonts w:eastAsiaTheme="minorEastAsia"/>
+        </w:rPr>
+        <w:t xml:space="preserve">. Alteration of the Lattice Boltzmann relaxation time parameter </w:t>
+      </w:r>
+      <m:oMath>
+        <m:r>
+          <w:rPr>
+            <w:rFonts w:ascii="Cambria Math" w:eastAsiaTheme="minorEastAsia" w:hAnsi="Cambria Math"/>
+          </w:rPr>
+          <m:t>τ</m:t>
+        </m:r>
+      </m:oMath>
+      <w:r>
+        <w:rPr>
+          <w:rFonts w:eastAsiaTheme="minorEastAsia"/>
+        </w:rPr>
+        <w:t xml:space="preserve"> can affect the permeability va</w:t>
+      </w:r>
+      <w:r>
+        <w:rPr>
+          <w:rFonts w:eastAsiaTheme="minorEastAsia"/>
+        </w:rPr>
+        <w:t xml:space="preserve">lues reported from the LB simulations due to a viscosity dependence in the </w:t>
+      </w:r>
+      <w:proofErr w:type="spellStart"/>
+      <w:r>
+        <w:rPr>
+          <w:rFonts w:eastAsiaTheme="minorEastAsia"/>
+        </w:rPr>
+        <w:t>dimensionalization</w:t>
+      </w:r>
+      <w:proofErr w:type="spellEnd"/>
+      <w:r>
+        <w:rPr>
+          <w:rFonts w:eastAsiaTheme="minorEastAsia"/>
+        </w:rPr>
+        <w:t xml:space="preserve"> process</w:t>
+      </w:r>
+      <w:r>
+        <w:rPr>
+          <w:rFonts w:eastAsiaTheme="minorEastAsia"/>
+        </w:rPr>
+        <w:t>.</w:t>
+      </w:r>
+      <w:r>
+        <w:rPr>
+          <w:rFonts w:eastAsiaTheme="minorEastAsia"/>
+        </w:rPr>
+        <w:t xml:space="preserve"> </w:t>
+      </w:r>
+      <w:r>
+        <w:t xml:space="preserve">Multiple relaxation time lattice Boltzmann implementations have been presented by </w:t>
+      </w:r>
+      <w:proofErr w:type="spellStart"/>
+      <w:r>
+        <w:rPr>
+          <w:i/>
+        </w:rPr>
+        <w:t>d’Humeries</w:t>
+      </w:r>
+      <w:proofErr w:type="spellEnd"/>
+      <w:r>
+        <w:rPr>
+          <w:i/>
+        </w:rPr>
+        <w:t xml:space="preserve"> 2002, </w:t>
+      </w:r>
+      <w:proofErr w:type="spellStart"/>
+      <w:r>
+        <w:rPr>
+          <w:i/>
+        </w:rPr>
+        <w:t>Hilpert</w:t>
+      </w:r>
+      <w:proofErr w:type="spellEnd"/>
+      <w:r>
+        <w:rPr>
+          <w:i/>
+        </w:rPr>
+        <w:t xml:space="preserve"> 2011</w:t>
+      </w:r>
+      <w:r>
+        <w:t>. These methods account for instability in boundary conditions from relaxation times that diverge significantly from 1. Alternative boundary conditions have been developed and can extend the stable range of the relax</w:t>
+      </w:r>
+      <w:r>
+        <w:t>ation time parameter for fluids (</w:t>
+      </w:r>
+      <w:r>
+        <w:rPr>
+          <w:i/>
+        </w:rPr>
+        <w:t xml:space="preserve">Pan </w:t>
+      </w:r>
+      <w:proofErr w:type="gramStart"/>
+      <w:r>
+        <w:rPr>
+          <w:i/>
+        </w:rPr>
+        <w:t>et</w:t>
+      </w:r>
+      <w:proofErr w:type="gramEnd"/>
+      <w:r>
+        <w:rPr>
+          <w:i/>
+        </w:rPr>
+        <w:t>. al 2006</w:t>
+      </w:r>
+      <w:r>
+        <w:t>)</w:t>
+      </w:r>
+      <w:r>
+        <w:t xml:space="preserve">. </w:t>
+      </w:r>
+    </w:p>
+    <w:p/>
+    <w:p>
+      <w:r>
+        <w:lastRenderedPageBreak/>
+        <w:t>Streaming and collision in the model do</w:t>
+      </w:r>
+      <w:r>
+        <w:t>main is achieved using the BGK (</w:t>
+      </w:r>
+      <w:r>
+        <w:rPr>
+          <w:i/>
+        </w:rPr>
+        <w:t>Qian 1992</w:t>
+      </w:r>
+      <w:r>
+        <w:t>)</w:t>
+      </w:r>
+      <w:r>
+        <w:t xml:space="preserve"> solution to the </w:t>
+      </w:r>
+      <w:proofErr w:type="gramStart"/>
+      <w:r>
+        <w:t>lattice</w:t>
+      </w:r>
+      <w:proofErr w:type="gramEnd"/>
+      <w:r>
+        <w:t xml:space="preserve"> Boltzmann equation. These functions are often separated in calculation, but represented as a single equation in the literature</w:t>
+      </w:r>
+    </w:p>
+    <w:p>
+      <w:pPr>
+        <w:rPr>
+          <w:rFonts w:eastAsiaTheme="minorEastAsia"/>
+        </w:rPr>
+      </w:pPr>
+      <m:oMathPara>
+        <m:oMath>
+          <m:sSub>
+            <m:sSubPr>
+              <m:ctrlPr>
+                <w:rPr>
+                  <w:rFonts w:ascii="Cambria Math" w:hAnsi="Cambria Math"/>
+                  <w:i/>
+                </w:rPr>
+              </m:ctrlPr>
+            </m:sSubPr>
+            <m:e>
+              <m:r>
+                <w:rPr>
+                  <w:rFonts w:ascii="Cambria Math" w:hAnsi="Cambria Math"/>
+                </w:rPr>
+                <m:t>f</m:t>
+              </m:r>
+            </m:e>
+            <m:sub>
+              <m:r>
+                <w:rPr>
+                  <w:rFonts w:ascii="Cambria Math" w:hAnsi="Cambria Math"/>
+                </w:rPr>
+                <m:t>i</m:t>
+              </m:r>
+            </m:sub>
+          </m:sSub>
+          <m:d>
+            <m:dPr>
+              <m:ctrlPr>
+                <w:rPr>
+                  <w:rFonts w:ascii="Cambria Math" w:hAnsi="Cambria Math"/>
+                  <w:i/>
+                </w:rPr>
+              </m:ctrlPr>
+            </m:dPr>
+            <m:e>
+              <m:r>
+                <w:rPr>
+                  <w:rFonts w:ascii="Cambria Math" w:hAnsi="Cambria Math"/>
+                </w:rPr>
+                <m:t>x+</m:t>
+              </m:r>
+              <m:sSub>
+                <m:sSubPr>
+                  <m:ctrlPr>
+                    <w:rPr>
+                      <w:rFonts w:ascii="Cambria Math" w:hAnsi="Cambria Math"/>
+                      <w:i/>
+                    </w:rPr>
+                  </m:ctrlPr>
+                </m:sSubPr>
+                <m:e>
+                  <m:r>
+                    <w:rPr>
+                      <w:rFonts w:ascii="Cambria Math" w:hAnsi="Cambria Math"/>
+                    </w:rPr>
+                    <m:t>e</m:t>
+                  </m:r>
+                </m:e>
+                <m:sub>
+                  <m:r>
+                    <w:rPr>
+                      <w:rFonts w:ascii="Cambria Math" w:hAnsi="Cambria Math"/>
+                    </w:rPr>
+                    <m:t>i</m:t>
+                  </m:r>
+                </m:sub>
+              </m:sSub>
+              <m:r>
+                <w:rPr>
+                  <w:rFonts w:ascii="Cambria Math" w:hAnsi="Cambria Math"/>
+                </w:rPr>
+                <m:t>, t+∆t</m:t>
+              </m:r>
+            </m:e>
+          </m:d>
+          <m:r>
+            <w:rPr>
+              <w:rFonts w:ascii="Cambria Math" w:hAnsi="Cambria Math"/>
+            </w:rPr>
+            <m:t>=</m:t>
+          </m:r>
+          <m:sSub>
+            <m:sSubPr>
+              <m:ctrlPr>
+                <w:rPr>
+                  <w:rFonts w:ascii="Cambria Math" w:hAnsi="Cambria Math"/>
+                  <w:i/>
+                </w:rPr>
+              </m:ctrlPr>
+            </m:sSubPr>
+            <m:e>
+              <m:r>
+                <w:rPr>
+                  <w:rFonts w:ascii="Cambria Math" w:hAnsi="Cambria Math"/>
+                </w:rPr>
+                <m:t>f</m:t>
+              </m:r>
+            </m:e>
+            <m:sub>
+              <m:r>
+                <w:rPr>
+                  <w:rFonts w:ascii="Cambria Math" w:hAnsi="Cambria Math"/>
+                </w:rPr>
+                <m:t>i</m:t>
+              </m:r>
+            </m:sub>
+          </m:sSub>
+          <m:d>
+            <m:dPr>
+              <m:ctrlPr>
+                <w:rPr>
+                  <w:rFonts w:ascii="Cambria Math" w:hAnsi="Cambria Math"/>
+                  <w:i/>
+                </w:rPr>
+              </m:ctrlPr>
+            </m:dPr>
+            <m:e>
+              <m:r>
+                <w:rPr>
+                  <w:rFonts w:ascii="Cambria Math" w:hAnsi="Cambria Math"/>
+                </w:rPr>
+                <m:t>x, t</m:t>
+              </m:r>
+            </m:e>
+          </m:d>
+          <m:r>
+            <w:rPr>
+              <w:rFonts w:ascii="Cambria Math" w:hAnsi="Cambria Math"/>
+            </w:rPr>
+            <m:t xml:space="preserve">- </m:t>
+          </m:r>
+          <m:f>
+            <m:fPr>
+              <m:ctrlPr>
+                <w:rPr>
+                  <w:rFonts w:ascii="Cambria Math" w:hAnsi="Cambria Math"/>
+                  <w:i/>
+                </w:rPr>
+              </m:ctrlPr>
+            </m:fPr>
+            <m:num>
+              <m:sSub>
+                <m:sSubPr>
+                  <m:ctrlPr>
+                    <w:rPr>
+                      <w:rFonts w:ascii="Cambria Math" w:hAnsi="Cambria Math"/>
+                      <w:i/>
+                    </w:rPr>
+                  </m:ctrlPr>
+                </m:sSubPr>
+                <m:e>
+                  <m:r>
+                    <w:rPr>
+                      <w:rFonts w:ascii="Cambria Math" w:hAnsi="Cambria Math"/>
+                    </w:rPr>
+                    <m:t>f</m:t>
+                  </m:r>
+                </m:e>
+                <m:sub>
+                  <m:r>
+                    <w:rPr>
+                      <w:rFonts w:ascii="Cambria Math" w:hAnsi="Cambria Math"/>
+                    </w:rPr>
+                    <m:t>i</m:t>
+                  </m:r>
+                </m:sub>
+              </m:sSub>
+              <m:r>
+                <w:rPr>
+                  <w:rFonts w:ascii="Cambria Math" w:hAnsi="Cambria Math"/>
+                </w:rPr>
+                <m:t>-</m:t>
+              </m:r>
+              <m:sSubSup>
+                <m:sSubSupPr>
+                  <m:ctrlPr>
+                    <w:rPr>
+                      <w:rFonts w:ascii="Cambria Math" w:hAnsi="Cambria Math"/>
+                      <w:i/>
+                    </w:rPr>
+                  </m:ctrlPr>
+                </m:sSubSupPr>
+                <m:e>
+                  <m:r>
+                    <w:rPr>
+                      <w:rFonts w:ascii="Cambria Math" w:hAnsi="Cambria Math"/>
+                    </w:rPr>
+                    <m:t>f</m:t>
+                  </m:r>
+                </m:e>
+                <m:sub>
+                  <m:r>
+                    <w:rPr>
+                      <w:rFonts w:ascii="Cambria Math" w:hAnsi="Cambria Math"/>
+                    </w:rPr>
+                    <m:t>i</m:t>
+                  </m:r>
+                </m:sub>
+                <m:sup>
+                  <m:r>
+                    <w:rPr>
+                      <w:rFonts w:ascii="Cambria Math" w:hAnsi="Cambria Math"/>
+                    </w:rPr>
+                    <m:t>eq</m:t>
+                  </m:r>
+                </m:sup>
+              </m:sSubSup>
+            </m:num>
+            <m:den>
+              <m:r>
+                <w:rPr>
+                  <w:rFonts w:ascii="Cambria Math" w:hAnsi="Cambria Math"/>
+                </w:rPr>
+                <m:t>τ</m:t>
+              </m:r>
+            </m:den>
+          </m:f>
+        </m:oMath>
+      </m:oMathPara>
+    </w:p>
+    <w:p>
+      <w:pPr>
+        <w:rPr>
+          <w:rFonts w:eastAsiaTheme="minorEastAsia"/>
+        </w:rPr>
+      </w:pPr>
+      <w:r>
+        <w:rPr>
+          <w:rFonts w:eastAsiaTheme="minorEastAsia"/>
+        </w:rPr>
+        <w:t>A general form of the equilibrium distribution function closes the single relaxation time lattice Boltzmann CFD equation.</w:t>
+      </w:r>
+    </w:p>
+    <w:p>
       <m:oMathPara>
         <m:oMath>
           <m:sSubSup>
             <m:sSubSupPr>
               <m:ctrlPr>
                 <w:rPr>
-                  <w:rFonts w:ascii="Cambria Math" w:eastAsiaTheme="minorEastAsia" w:hAnsi="Cambria Math"/>
+                  <w:rFonts w:ascii="Cambria Math" w:hAnsi="Cambria Math"/>
                   <w:i/>
                 </w:rPr>
               </m:ctrlPr>
@@ -5606,7 +6129,7 @@
             <m:e>
               <m:r>
                 <w:rPr>
-                  <w:rFonts w:ascii="Cambria Math" w:eastAsiaTheme="minorEastAsia" w:hAnsi="Cambria Math"/>
+                  <w:rFonts w:ascii="Cambria Math" w:hAnsi="Cambria Math"/>
                 </w:rPr>
                 <m:t>f</m:t>
               </m:r>
@@ -5614,49 +6137,31 @@
             <m:sub>
               <m:r>
                 <w:rPr>
-                  <w:rFonts w:ascii="Cambria Math" w:eastAsiaTheme="minorEastAsia" w:hAnsi="Cambria Math"/>
+                  <w:rFonts w:ascii="Cambria Math" w:hAnsi="Cambria Math"/>
                 </w:rPr>
-                <m:t>a</m:t>
+                <m:t>i</m:t>
               </m:r>
             </m:sub>
             <m:sup>
               <m:r>
                 <w:rPr>
-                  <w:rFonts w:ascii="Cambria Math" w:eastAsiaTheme="minorEastAsia" w:hAnsi="Cambria Math"/>
+                  <w:rFonts w:ascii="Cambria Math" w:hAnsi="Cambria Math"/>
                 </w:rPr>
                 <m:t>eq</m:t>
               </m:r>
             </m:sup>
           </m:sSubSup>
-          <m:d>
-            <m:dPr>
-              <m:ctrlPr>
-                <w:rPr>
-                  <w:rFonts w:ascii="Cambria Math" w:eastAsiaTheme="minorEastAsia" w:hAnsi="Cambria Math"/>
-                  <w:i/>
-                </w:rPr>
-              </m:ctrlPr>
-            </m:dPr>
-            <m:e>
-              <m:r>
-                <w:rPr>
-                  <w:rFonts w:ascii="Cambria Math" w:eastAsiaTheme="minorEastAsia" w:hAnsi="Cambria Math"/>
-                </w:rPr>
-                <m:t>x</m:t>
-              </m:r>
-            </m:e>
-          </m:d>
           <m:r>
             <w:rPr>
-              <w:rFonts w:ascii="Cambria Math" w:eastAsiaTheme="minorEastAsia" w:hAnsi="Cambria Math"/>
+              <w:rFonts w:ascii="Cambria Math" w:hAnsi="Cambria Math"/>
             </w:rPr>
-            <m:t>=</m:t>
+            <m:t>= ρ</m:t>
           </m:r>
           <m:sSub>
             <m:sSubPr>
               <m:ctrlPr>
                 <w:rPr>
-                  <w:rFonts w:ascii="Cambria Math" w:eastAsiaTheme="minorEastAsia" w:hAnsi="Cambria Math"/>
+                  <w:rFonts w:ascii="Cambria Math" w:hAnsi="Cambria Math"/>
                   <w:i/>
                 </w:rPr>
               </m:ctrlPr>
@@ -5664,7 +6169,7 @@
             <m:e>
               <m:r>
                 <w:rPr>
-                  <w:rFonts w:ascii="Cambria Math" w:eastAsiaTheme="minorEastAsia" w:hAnsi="Cambria Math"/>
+                  <w:rFonts w:ascii="Cambria Math" w:hAnsi="Cambria Math"/>
                 </w:rPr>
                 <m:t>w</m:t>
               </m:r>
@@ -5672,55 +6177,71 @@
             <m:sub>
               <m:r>
                 <w:rPr>
-                  <w:rFonts w:ascii="Cambria Math" w:eastAsiaTheme="minorEastAsia" w:hAnsi="Cambria Math"/>
+                  <w:rFonts w:ascii="Cambria Math" w:hAnsi="Cambria Math"/>
                 </w:rPr>
-                <m:t>a</m:t>
+                <m:t>i</m:t>
               </m:r>
             </m:sub>
           </m:sSub>
           <m:r>
             <w:rPr>
-              <w:rFonts w:ascii="Cambria Math" w:eastAsiaTheme="minorEastAsia" w:hAnsi="Cambria Math"/>
+              <w:rFonts w:ascii="Cambria Math" w:hAnsi="Cambria Math"/>
             </w:rPr>
-            <m:t>ρ[1+3</m:t>
+            <m:t>[1+3</m:t>
           </m:r>
           <m:sSub>
             <m:sSubPr>
               <m:ctrlPr>
                 <w:rPr>
-                  <w:rFonts w:ascii="Cambria Math" w:eastAsiaTheme="minorEastAsia" w:hAnsi="Cambria Math"/>
+                  <w:rFonts w:ascii="Cambria Math" w:hAnsi="Cambria Math"/>
+                  <w:b/>
                   <w:i/>
                 </w:rPr>
               </m:ctrlPr>
             </m:sSubPr>
             <m:e>
               <m:r>
+                <m:rPr>
+                  <m:sty m:val="bi"/>
+                </m:rPr>
                 <w:rPr>
-                  <w:rFonts w:ascii="Cambria Math" w:eastAsiaTheme="minorEastAsia" w:hAnsi="Cambria Math"/>
+                  <w:rFonts w:ascii="Cambria Math" w:hAnsi="Cambria Math"/>
                 </w:rPr>
                 <m:t>e</m:t>
               </m:r>
             </m:e>
             <m:sub>
               <m:r>
+                <m:rPr>
+                  <m:sty m:val="bi"/>
+                </m:rPr>
                 <w:rPr>
-                  <w:rFonts w:ascii="Cambria Math" w:eastAsiaTheme="minorEastAsia" w:hAnsi="Cambria Math"/>
+                  <w:rFonts w:ascii="Cambria Math" w:hAnsi="Cambria Math"/>
                 </w:rPr>
-                <m:t>a</m:t>
+                <m:t>i</m:t>
               </m:r>
             </m:sub>
           </m:sSub>
           <m:r>
             <w:rPr>
-              <w:rFonts w:ascii="Cambria Math" w:eastAsiaTheme="minorEastAsia" w:hAnsi="Cambria Math"/>
+              <w:rFonts w:ascii="Cambria Math" w:hAnsi="Cambria Math"/>
             </w:rPr>
-            <m:t>*u+</m:t>
+            <m:t>∙</m:t>
+          </m:r>
+          <m:r>
+            <m:rPr>
+              <m:sty m:val="bi"/>
+            </m:rPr>
+            <w:rPr>
+              <w:rFonts w:ascii="Cambria Math" w:hAnsi="Cambria Math"/>
+            </w:rPr>
+            <m:t>μ+</m:t>
           </m:r>
           <m:f>
             <m:fPr>
               <m:ctrlPr>
                 <w:rPr>
-                  <w:rFonts w:ascii="Cambria Math" w:eastAsiaTheme="minorEastAsia" w:hAnsi="Cambria Math"/>
+                  <w:rFonts w:ascii="Cambria Math" w:hAnsi="Cambria Math"/>
                   <w:i/>
                 </w:rPr>
               </m:ctrlPr>
@@ -5728,15 +6249,22 @@
             <m:num>
               <m:r>
                 <w:rPr>
-                  <w:rFonts w:ascii="Cambria Math" w:eastAsiaTheme="minorEastAsia" w:hAnsi="Cambria Math"/>
+                  <w:rFonts w:ascii="Cambria Math" w:hAnsi="Cambria Math"/>
                 </w:rPr>
                 <m:t>9</m:t>
               </m:r>
+              <m:ctrlPr>
+                <w:rPr>
+                  <w:rFonts w:ascii="Cambria Math" w:hAnsi="Cambria Math"/>
+                  <w:b/>
+                  <w:i/>
+                </w:rPr>
+              </m:ctrlPr>
             </m:num>
             <m:den>
               <m:r>
                 <w:rPr>
-                  <w:rFonts w:ascii="Cambria Math" w:eastAsiaTheme="minorEastAsia" w:hAnsi="Cambria Math"/>
+                  <w:rFonts w:ascii="Cambria Math" w:hAnsi="Cambria Math"/>
                 </w:rPr>
                 <m:t>2</m:t>
               </m:r>
@@ -5746,7 +6274,7 @@
             <m:sSupPr>
               <m:ctrlPr>
                 <w:rPr>
-                  <w:rFonts w:ascii="Cambria Math" w:eastAsiaTheme="minorEastAsia" w:hAnsi="Cambria Math"/>
+                  <w:rFonts w:ascii="Cambria Math" w:hAnsi="Cambria Math"/>
                   <w:i/>
                 </w:rPr>
               </m:ctrlPr>
@@ -5756,7 +6284,7 @@
                 <m:dPr>
                   <m:ctrlPr>
                     <w:rPr>
-                      <w:rFonts w:ascii="Cambria Math" w:eastAsiaTheme="minorEastAsia" w:hAnsi="Cambria Math"/>
+                      <w:rFonts w:ascii="Cambria Math" w:hAnsi="Cambria Math"/>
                       <w:i/>
                     </w:rPr>
                   </m:ctrlPr>
@@ -5766,33 +6294,49 @@
                     <m:sSubPr>
                       <m:ctrlPr>
                         <w:rPr>
-                          <w:rFonts w:ascii="Cambria Math" w:eastAsiaTheme="minorEastAsia" w:hAnsi="Cambria Math"/>
+                          <w:rFonts w:ascii="Cambria Math" w:hAnsi="Cambria Math"/>
+                          <w:b/>
                           <w:i/>
                         </w:rPr>
                       </m:ctrlPr>
                     </m:sSubPr>
                     <m:e>
                       <m:r>
+                        <m:rPr>
+                          <m:sty m:val="bi"/>
+                        </m:rPr>
                         <w:rPr>
-                          <w:rFonts w:ascii="Cambria Math" w:eastAsiaTheme="minorEastAsia" w:hAnsi="Cambria Math"/>
+                          <w:rFonts w:ascii="Cambria Math" w:hAnsi="Cambria Math"/>
                         </w:rPr>
                         <m:t>e</m:t>
                       </m:r>
+                      <m:ctrlPr>
+                        <w:rPr>
+                          <w:rFonts w:ascii="Cambria Math" w:hAnsi="Cambria Math"/>
+                          <w:i/>
+                        </w:rPr>
+                      </m:ctrlPr>
                     </m:e>
                     <m:sub>
                       <m:r>
+                        <m:rPr>
+                          <m:sty m:val="bi"/>
+                        </m:rPr>
                         <w:rPr>
-                          <w:rFonts w:ascii="Cambria Math" w:eastAsiaTheme="minorEastAsia" w:hAnsi="Cambria Math"/>
+                          <w:rFonts w:ascii="Cambria Math" w:hAnsi="Cambria Math"/>
                         </w:rPr>
-                        <m:t>a</m:t>
+                        <m:t>i</m:t>
                       </m:r>
                     </m:sub>
                   </m:sSub>
                   <m:r>
+                    <m:rPr>
+                      <m:sty m:val="bi"/>
+                    </m:rPr>
                     <w:rPr>
-                      <w:rFonts w:ascii="Cambria Math" w:eastAsiaTheme="minorEastAsia" w:hAnsi="Cambria Math"/>
+                      <w:rFonts w:ascii="Cambria Math" w:hAnsi="Cambria Math"/>
                     </w:rPr>
-                    <m:t>*u</m:t>
+                    <m:t xml:space="preserve"> ∙μ</m:t>
                   </m:r>
                 </m:e>
               </m:d>
@@ -5800,7 +6344,7 @@
             <m:sup>
               <m:r>
                 <w:rPr>
-                  <w:rFonts w:ascii="Cambria Math" w:eastAsiaTheme="minorEastAsia" w:hAnsi="Cambria Math"/>
+                  <w:rFonts w:ascii="Cambria Math" w:hAnsi="Cambria Math"/>
                 </w:rPr>
                 <m:t>2</m:t>
               </m:r>
@@ -5808,7 +6352,7 @@
           </m:sSup>
           <m:r>
             <w:rPr>
-              <w:rFonts w:ascii="Cambria Math" w:eastAsiaTheme="minorEastAsia" w:hAnsi="Cambria Math"/>
+              <w:rFonts w:ascii="Cambria Math" w:hAnsi="Cambria Math"/>
             </w:rPr>
             <m:t>-</m:t>
           </m:r>
@@ -5816,7 +6360,7 @@
             <m:fPr>
               <m:ctrlPr>
                 <w:rPr>
-                  <w:rFonts w:ascii="Cambria Math" w:eastAsiaTheme="minorEastAsia" w:hAnsi="Cambria Math"/>
+                  <w:rFonts w:ascii="Cambria Math" w:hAnsi="Cambria Math"/>
                   <w:i/>
                 </w:rPr>
               </m:ctrlPr>
@@ -5824,7 +6368,7 @@
             <m:num>
               <m:r>
                 <w:rPr>
-                  <w:rFonts w:ascii="Cambria Math" w:eastAsiaTheme="minorEastAsia" w:hAnsi="Cambria Math"/>
+                  <w:rFonts w:ascii="Cambria Math" w:hAnsi="Cambria Math"/>
                 </w:rPr>
                 <m:t>3</m:t>
               </m:r>
@@ -5832,7 +6376,7 @@
             <m:den>
               <m:r>
                 <w:rPr>
-                  <w:rFonts w:ascii="Cambria Math" w:eastAsiaTheme="minorEastAsia" w:hAnsi="Cambria Math"/>
+                  <w:rFonts w:ascii="Cambria Math" w:hAnsi="Cambria Math"/>
                 </w:rPr>
                 <m:t>2</m:t>
               </m:r>
@@ -5852,7 +6396,7 @@
                 <w:rPr>
                   <w:rFonts w:ascii="Cambria Math" w:eastAsiaTheme="minorEastAsia" w:hAnsi="Cambria Math"/>
                 </w:rPr>
-                <m:t>u</m:t>
+                <m:t>μ</m:t>
               </m:r>
             </m:e>
             <m:sup>
@@ -5874,31 +6418,15 @@
       </m:oMathPara>
     </w:p>
     <w:p>
-      <w:pPr>
-        <w:rPr>
-          <w:rFonts w:eastAsiaTheme="minorEastAsia"/>
-        </w:rPr>
-      </w:pPr>
-      <w:proofErr w:type="gramStart"/>
-      <w:r>
-        <w:rPr>
-          <w:rFonts w:eastAsiaTheme="minorEastAsia"/>
-        </w:rPr>
-        <w:t>where</w:t>
-      </w:r>
-      <w:proofErr w:type="gramEnd"/>
-      <w:r>
-        <w:rPr>
-          <w:rFonts w:eastAsiaTheme="minorEastAsia"/>
-        </w:rPr>
-        <w:t xml:space="preserve"> </w:t>
+      <w:r>
+        <w:t xml:space="preserve">Node weights </w:t>
       </w:r>
       <m:oMath>
         <m:sSub>
           <m:sSubPr>
             <m:ctrlPr>
               <w:rPr>
-                <w:rFonts w:ascii="Cambria Math" w:eastAsiaTheme="minorEastAsia" w:hAnsi="Cambria Math"/>
+                <w:rFonts w:ascii="Cambria Math" w:hAnsi="Cambria Math"/>
                 <w:i/>
               </w:rPr>
             </m:ctrlPr>
@@ -5906,7 +6434,7 @@
           <m:e>
             <m:r>
               <w:rPr>
-                <w:rFonts w:ascii="Cambria Math" w:eastAsiaTheme="minorEastAsia" w:hAnsi="Cambria Math"/>
+                <w:rFonts w:ascii="Cambria Math" w:hAnsi="Cambria Math"/>
               </w:rPr>
               <m:t>w</m:t>
             </m:r>
@@ -5914,191 +6442,158 @@
           <m:sub>
             <m:r>
               <w:rPr>
-                <w:rFonts w:ascii="Cambria Math" w:eastAsiaTheme="minorEastAsia" w:hAnsi="Cambria Math"/>
-              </w:rPr>
-              <m:t>a</m:t>
-            </m:r>
-          </m:sub>
-        </m:sSub>
-      </m:oMath>
-      <w:r>
-        <w:rPr>
-          <w:rFonts w:eastAsiaTheme="minorEastAsia"/>
-        </w:rPr>
-        <w:t xml:space="preserve"> are weights based on the fluid links. </w:t>
-      </w:r>
-      <m:oMath>
-        <m:sSub>
-          <m:sSubPr>
-            <m:ctrlPr>
-              <w:rPr>
-                <w:rFonts w:ascii="Cambria Math" w:eastAsiaTheme="minorEastAsia" w:hAnsi="Cambria Math"/>
-                <w:i/>
-              </w:rPr>
-            </m:ctrlPr>
-          </m:sSubPr>
-          <m:e>
-            <m:r>
-              <w:rPr>
-                <w:rFonts w:ascii="Cambria Math" w:eastAsiaTheme="minorEastAsia" w:hAnsi="Cambria Math"/>
-              </w:rPr>
-              <m:t>w</m:t>
-            </m:r>
-          </m:e>
-          <m:sub>
-            <m:r>
-              <w:rPr>
-                <w:rFonts w:ascii="Cambria Math" w:eastAsiaTheme="minorEastAsia" w:hAnsi="Cambria Math"/>
-              </w:rPr>
-              <m:t>a</m:t>
+                <w:rFonts w:ascii="Cambria Math" w:hAnsi="Cambria Math"/>
+              </w:rPr>
+              <m:t>i</m:t>
             </m:r>
           </m:sub>
         </m:sSub>
         <m:r>
           <w:rPr>
-            <w:rFonts w:ascii="Cambria Math" w:eastAsiaTheme="minorEastAsia" w:hAnsi="Cambria Math"/>
+            <w:rFonts w:ascii="Cambria Math" w:hAnsi="Cambria Math"/>
           </w:rPr>
-          <m:t>=1/3</m:t>
+          <m:t xml:space="preserve"> </m:t>
         </m:r>
       </m:oMath>
       <w:r>
-        <w:rPr>
-          <w:rFonts w:eastAsiaTheme="minorEastAsia"/>
-        </w:rPr>
-        <w:t xml:space="preserve"> </w:t>
-      </w:r>
-      <w:proofErr w:type="gramStart"/>
-      <w:r>
-        <w:rPr>
-          <w:rFonts w:eastAsiaTheme="minorEastAsia"/>
-        </w:rPr>
-        <w:t>for</w:t>
-      </w:r>
-      <w:proofErr w:type="gramEnd"/>
-      <w:r>
-        <w:rPr>
-          <w:rFonts w:eastAsiaTheme="minorEastAsia"/>
-        </w:rPr>
-        <w:t xml:space="preserve"> type I links, </w:t>
-      </w:r>
-      <m:oMath>
-        <m:sSub>
-          <m:sSubPr>
-            <m:ctrlPr>
-              <w:rPr>
-                <w:rFonts w:ascii="Cambria Math" w:eastAsiaTheme="minorEastAsia" w:hAnsi="Cambria Math"/>
-                <w:i/>
-              </w:rPr>
-            </m:ctrlPr>
-          </m:sSubPr>
-          <m:e>
-            <m:r>
-              <w:rPr>
-                <w:rFonts w:ascii="Cambria Math" w:eastAsiaTheme="minorEastAsia" w:hAnsi="Cambria Math"/>
-              </w:rPr>
-              <m:t>w</m:t>
-            </m:r>
-          </m:e>
-          <m:sub>
-            <m:r>
-              <w:rPr>
-                <w:rFonts w:ascii="Cambria Math" w:eastAsiaTheme="minorEastAsia" w:hAnsi="Cambria Math"/>
-              </w:rPr>
-              <m:t>a</m:t>
-            </m:r>
-          </m:sub>
-        </m:sSub>
-        <m:r>
-          <w:rPr>
-            <w:rFonts w:ascii="Cambria Math" w:eastAsiaTheme="minorEastAsia" w:hAnsi="Cambria Math"/>
-          </w:rPr>
-          <m:t>=1/18</m:t>
-        </m:r>
-      </m:oMath>
-      <w:r>
-        <w:rPr>
-          <w:rFonts w:eastAsiaTheme="minorEastAsia"/>
-        </w:rPr>
-        <w:t xml:space="preserve"> for type II links and </w:t>
-      </w:r>
-      <m:oMath>
-        <m:sSub>
-          <m:sSubPr>
-            <m:ctrlPr>
-              <w:rPr>
-                <w:rFonts w:ascii="Cambria Math" w:eastAsiaTheme="minorEastAsia" w:hAnsi="Cambria Math"/>
-                <w:i/>
-              </w:rPr>
-            </m:ctrlPr>
-          </m:sSubPr>
-          <m:e>
-            <m:r>
-              <w:rPr>
-                <w:rFonts w:ascii="Cambria Math" w:eastAsiaTheme="minorEastAsia" w:hAnsi="Cambria Math"/>
-              </w:rPr>
-              <m:t>w</m:t>
-            </m:r>
-          </m:e>
-          <m:sub>
-            <m:r>
-              <w:rPr>
-                <w:rFonts w:ascii="Cambria Math" w:eastAsiaTheme="minorEastAsia" w:hAnsi="Cambria Math"/>
-              </w:rPr>
-              <m:t>a</m:t>
-            </m:r>
-          </m:sub>
-        </m:sSub>
-        <m:r>
-          <w:rPr>
-            <w:rFonts w:ascii="Cambria Math" w:eastAsiaTheme="minorEastAsia" w:hAnsi="Cambria Math"/>
-          </w:rPr>
-          <m:t>=1/36</m:t>
-        </m:r>
-      </m:oMath>
-      <w:r>
-        <w:rPr>
-          <w:rFonts w:eastAsiaTheme="minorEastAsia"/>
-        </w:rPr>
-        <w:t xml:space="preserve"> for type III links </w:t>
-      </w:r>
-      <w:r>
-        <w:rPr>
-          <w:rFonts w:eastAsiaTheme="minorEastAsia"/>
-        </w:rPr>
-        <w:t>(</w:t>
-      </w:r>
-      <w:r>
-        <w:rPr>
-          <w:rFonts w:eastAsiaTheme="minorEastAsia"/>
-          <w:i/>
-        </w:rPr>
-        <w:t>Qian 1992</w:t>
-      </w:r>
-      <w:r>
-        <w:rPr>
-          <w:rFonts w:eastAsiaTheme="minorEastAsia"/>
-        </w:rPr>
-        <w:t xml:space="preserve">) # </w:t>
-      </w:r>
+        <w:t>are applied as outlined in table 1.</w:t>
+      </w:r>
+    </w:p>
+    <w:p>
+      <w:pPr>
+        <w:rPr>
+          <w:rFonts w:eastAsiaTheme="minorEastAsia"/>
+        </w:rPr>
+      </w:pPr>
+      <w:r>
+        <w:rPr>
+          <w:rFonts w:eastAsiaTheme="minorEastAsia"/>
+        </w:rPr>
+        <w:t xml:space="preserve">Pressure boundary conditions were applied to initiate </w:t>
+      </w:r>
+      <w:r>
+        <w:rPr>
+          <w:rFonts w:eastAsiaTheme="minorEastAsia"/>
+        </w:rPr>
+        <w:t>D3Q19 LB simulations</w:t>
+      </w:r>
+      <w:r>
+        <w:rPr>
+          <w:rFonts w:eastAsiaTheme="minorEastAsia"/>
+        </w:rPr>
+        <w:t xml:space="preserve">. </w:t>
+      </w:r>
+      <w:r>
+        <w:rPr>
+          <w:rFonts w:eastAsiaTheme="minorEastAsia"/>
+        </w:rPr>
+        <w:t xml:space="preserve">### TODO: describe the pressure boundary condition (ZHO HE) approach to LB ###. </w:t>
+      </w:r>
+      <w:r>
+        <w:rPr>
+          <w:rFonts w:eastAsiaTheme="minorEastAsia"/>
+        </w:rPr>
+        <w:t>The pressure distribution allows the LB model to compute an initial macroscopic velocity using</w:t>
+      </w:r>
+      <w:r>
+        <w:rPr>
+          <w:rFonts w:eastAsiaTheme="minorEastAsia"/>
+        </w:rPr>
+        <w:t xml:space="preserve"> ###</w:t>
+      </w:r>
+      <w:r>
+        <w:rPr>
+          <w:rFonts w:eastAsiaTheme="minorEastAsia"/>
+        </w:rPr>
+        <w:t xml:space="preserve"> Equations 11-13</w:t>
+      </w:r>
+      <w:r>
+        <w:rPr>
+          <w:rFonts w:eastAsiaTheme="minorEastAsia"/>
+        </w:rPr>
+        <w:t xml:space="preserve"> ###</w:t>
+      </w:r>
+      <w:r>
+        <w:rPr>
+          <w:rFonts w:eastAsiaTheme="minorEastAsia"/>
+        </w:rPr>
+        <w:t xml:space="preserve">. The initial macroscopic velocity and density distribution allows for the initiation of the LB model by calculating the unknown members of the distribution through the equilibrium distribution function </w:t>
+      </w:r>
+      <w:r>
+        <w:rPr>
+          <w:rFonts w:eastAsiaTheme="minorEastAsia"/>
+        </w:rPr>
+        <w:t xml:space="preserve">### </w:t>
+      </w:r>
+      <w:r>
+        <w:rPr>
+          <w:rFonts w:eastAsiaTheme="minorEastAsia"/>
+        </w:rPr>
+        <w:t xml:space="preserve">(Eq. 14) </w:t>
+      </w:r>
+      <w:r>
+        <w:rPr>
+          <w:rFonts w:eastAsiaTheme="minorEastAsia"/>
+        </w:rPr>
+        <w:t>### (</w:t>
+      </w:r>
+      <w:r>
+        <w:rPr>
+          <w:rFonts w:eastAsiaTheme="minorEastAsia"/>
+          <w:i/>
+        </w:rPr>
+        <w:t>Zou and He 1997</w:t>
+      </w:r>
+      <w:r>
+        <w:rPr>
+          <w:rFonts w:eastAsiaTheme="minorEastAsia"/>
+        </w:rPr>
+        <w:t>)</w:t>
+      </w:r>
+      <w:r>
+        <w:rPr>
+          <w:rFonts w:eastAsiaTheme="minorEastAsia"/>
+        </w:rPr>
+        <w:t xml:space="preserve">. Fluid models are evolved to equilibrium over a series of time steps. Permeability models return fluid velocity in the x, y, and z direction as well as porosity and fluid density. </w:t>
+      </w:r>
+    </w:p>
+    <w:p>
       <w:proofErr w:type="spellStart"/>
       <w:r>
-        <w:rPr>
-          <w:rFonts w:eastAsiaTheme="minorEastAsia"/>
-        </w:rPr>
-        <w:t>todo</w:t>
+        <w:t>Dimensionalization</w:t>
       </w:r>
       <w:proofErr w:type="spellEnd"/>
       <w:r>
-        <w:rPr>
-          <w:rFonts w:eastAsiaTheme="minorEastAsia"/>
-        </w:rPr>
-        <w:t>: create a table that shows this #</w:t>
-      </w:r>
-      <w:r>
-        <w:rPr>
-          <w:rFonts w:eastAsiaTheme="minorEastAsia"/>
-        </w:rPr>
-        <w:t>. Finally a streaming and collision operator facilitates replacement of the original distribution function and allows the system to evolve. They are separated in LB code but commonly combined and written as:</w:t>
+        <w:t xml:space="preserve"> of lattice Boltzmann fluid domains has been covered in some de</w:t>
+      </w:r>
+      <w:r>
+        <w:t>tail by (</w:t>
+      </w:r>
+      <w:proofErr w:type="spellStart"/>
+      <w:r>
+        <w:rPr>
+          <w:i/>
+        </w:rPr>
+        <w:t>Hilpert</w:t>
+      </w:r>
+      <w:proofErr w:type="spellEnd"/>
+      <w:r>
+        <w:rPr>
+          <w:i/>
+        </w:rPr>
+        <w:t xml:space="preserve"> 2011, </w:t>
+      </w:r>
+      <w:r>
+        <w:rPr>
+          <w:i/>
+        </w:rPr>
+        <w:t>Sukop 2013</w:t>
+      </w:r>
+      <w:r>
+        <w:t>)</w:t>
+      </w:r>
+      <w:r>
+        <w:t>. The relationship between non-dimensional lattice Boltzmann and model dimensions can be derived through the non-dimensional Reynolds number:</w:t>
       </w:r>
     </w:p>
     <w:p>
@@ -6109,87 +6604,332 @@
       </w:pPr>
       <m:oMathPara>
         <m:oMath>
-          <m:sSub>
-            <m:sSubPr>
+          <m:r>
+            <w:rPr>
+              <w:rFonts w:ascii="Cambria Math" w:hAnsi="Cambria Math"/>
+            </w:rPr>
+            <m:t>R=2</m:t>
+          </m:r>
+          <m:f>
+            <m:fPr>
               <m:ctrlPr>
                 <w:rPr>
                   <w:rFonts w:ascii="Cambria Math" w:eastAsiaTheme="minorEastAsia" w:hAnsi="Cambria Math"/>
                   <w:i/>
                 </w:rPr>
               </m:ctrlPr>
-            </m:sSubPr>
-            <m:e>
+            </m:fPr>
+            <m:num>
+              <m:r>
+                <w:rPr>
+                  <w:rFonts w:ascii="Cambria Math" w:hAnsi="Cambria Math"/>
+                </w:rPr>
+                <m:t>rμϕρ</m:t>
+              </m:r>
+              <m:ctrlPr>
+                <w:rPr>
+                  <w:rFonts w:ascii="Cambria Math" w:hAnsi="Cambria Math"/>
+                  <w:i/>
+                </w:rPr>
+              </m:ctrlPr>
+            </m:num>
+            <m:den>
               <m:r>
                 <w:rPr>
                   <w:rFonts w:ascii="Cambria Math" w:eastAsiaTheme="minorEastAsia" w:hAnsi="Cambria Math"/>
                 </w:rPr>
-                <m:t>f</m:t>
+                <m:t>v</m:t>
               </m:r>
-            </m:e>
-            <m:sub>
-              <m:r>
-                <w:rPr>
-                  <w:rFonts w:ascii="Cambria Math" w:eastAsiaTheme="minorEastAsia" w:hAnsi="Cambria Math"/>
-                </w:rPr>
-                <m:t>a</m:t>
-              </m:r>
-            </m:sub>
-          </m:sSub>
-          <m:d>
-            <m:dPr>
+            </m:den>
+          </m:f>
+        </m:oMath>
+      </m:oMathPara>
+    </w:p>
+    <w:p>
+      <w:proofErr w:type="gramStart"/>
+      <w:r>
+        <w:t>where</w:t>
+      </w:r>
+      <w:proofErr w:type="gramEnd"/>
+      <w:r>
+        <w:t xml:space="preserve"> </w:t>
+      </w:r>
+      <m:oMath>
+        <m:r>
+          <w:rPr>
+            <w:rFonts w:ascii="Cambria Math" w:hAnsi="Cambria Math"/>
+          </w:rPr>
+          <m:t>r</m:t>
+        </m:r>
+      </m:oMath>
+      <w:r>
+        <w:rPr>
+          <w:rFonts w:eastAsiaTheme="minorEastAsia"/>
+        </w:rPr>
+        <w:t xml:space="preserve"> represents the mean pore radius of a geological media and </w:t>
+      </w:r>
+      <m:oMath>
+        <m:r>
+          <w:rPr>
+            <w:rFonts w:ascii="Cambria Math" w:hAnsi="Cambria Math"/>
+          </w:rPr>
+          <m:t>ϕ</m:t>
+        </m:r>
+      </m:oMath>
+      <w:r>
+        <w:t xml:space="preserve"> is the porosity of the media. The non-dimensional Reynolds number is assumed to be constant between lattice units and physical units, therefore we can equate a lattice calculation and physical calculation of Reynolds number and solve for the unknown fluid velocity </w:t>
+      </w:r>
+      <m:oMath>
+        <m:r>
+          <w:rPr>
+            <w:rFonts w:ascii="Cambria Math" w:hAnsi="Cambria Math"/>
+          </w:rPr>
+          <m:t>μ</m:t>
+        </m:r>
+      </m:oMath>
+      <w:r>
+        <w:t xml:space="preserve"> in physical units. </w:t>
+      </w:r>
+    </w:p>
+    <w:p>
+      <w:pPr>
+        <w:rPr>
+          <w:rFonts w:eastAsiaTheme="minorEastAsia"/>
+        </w:rPr>
+      </w:pPr>
+      <m:oMathPara>
+        <m:oMath>
+          <m:f>
+            <m:fPr>
               <m:ctrlPr>
                 <w:rPr>
-                  <w:rFonts w:ascii="Cambria Math" w:eastAsiaTheme="minorEastAsia" w:hAnsi="Cambria Math"/>
+                  <w:rFonts w:ascii="Cambria Math" w:hAnsi="Cambria Math"/>
                   <w:i/>
                 </w:rPr>
               </m:ctrlPr>
-            </m:dPr>
-            <m:e>
+            </m:fPr>
+            <m:num>
               <m:r>
                 <w:rPr>
-                  <w:rFonts w:ascii="Cambria Math" w:eastAsiaTheme="minorEastAsia" w:hAnsi="Cambria Math"/>
+                  <w:rFonts w:ascii="Cambria Math" w:hAnsi="Cambria Math"/>
                 </w:rPr>
-                <m:t>x+</m:t>
+                <m:t>μ</m:t>
               </m:r>
-              <m:sSub>
-                <m:sSubPr>
+              <m:d>
+                <m:dPr>
+                  <m:begChr m:val="["/>
+                  <m:endChr m:val="]"/>
                   <m:ctrlPr>
                     <w:rPr>
-                      <w:rFonts w:ascii="Cambria Math" w:eastAsiaTheme="minorEastAsia" w:hAnsi="Cambria Math"/>
+                      <w:rFonts w:ascii="Cambria Math" w:hAnsi="Cambria Math"/>
                       <w:i/>
                     </w:rPr>
                   </m:ctrlPr>
-                </m:sSubPr>
+                </m:dPr>
                 <m:e>
                   <m:r>
                     <w:rPr>
-                      <w:rFonts w:ascii="Cambria Math" w:eastAsiaTheme="minorEastAsia" w:hAnsi="Cambria Math"/>
+                      <w:rFonts w:ascii="Cambria Math" w:hAnsi="Cambria Math"/>
                     </w:rPr>
-                    <m:t>e</m:t>
+                    <m:t>lb</m:t>
                   </m:r>
                 </m:e>
-                <m:sub>
+              </m:d>
+              <m:r>
+                <w:rPr>
+                  <w:rFonts w:ascii="Cambria Math" w:hAnsi="Cambria Math"/>
+                </w:rPr>
+                <m:t>ρ</m:t>
+              </m:r>
+              <m:d>
+                <m:dPr>
+                  <m:begChr m:val="["/>
+                  <m:endChr m:val="]"/>
+                  <m:ctrlPr>
+                    <w:rPr>
+                      <w:rFonts w:ascii="Cambria Math" w:hAnsi="Cambria Math"/>
+                      <w:i/>
+                    </w:rPr>
+                  </m:ctrlPr>
+                </m:dPr>
+                <m:e>
                   <m:r>
                     <w:rPr>
-                      <w:rFonts w:ascii="Cambria Math" w:eastAsiaTheme="minorEastAsia" w:hAnsi="Cambria Math"/>
+                      <w:rFonts w:ascii="Cambria Math" w:hAnsi="Cambria Math"/>
                     </w:rPr>
-                    <m:t>a</m:t>
+                    <m:t>lb</m:t>
                   </m:r>
-                </m:sub>
-              </m:sSub>
+                </m:e>
+              </m:d>
+              <m:r>
+                <m:rPr>
+                  <m:sty m:val="p"/>
+                </m:rPr>
+                <w:rPr>
+                  <w:rFonts w:ascii="Cambria Math" w:hAnsi="Cambria Math"/>
+                </w:rPr>
+                <m:t>Δ</m:t>
+              </m:r>
               <m:r>
                 <w:rPr>
-                  <w:rFonts w:ascii="Cambria Math" w:eastAsiaTheme="minorEastAsia" w:hAnsi="Cambria Math"/>
+                  <w:rFonts w:ascii="Cambria Math" w:hAnsi="Cambria Math"/>
                 </w:rPr>
-                <m:t>∆t, t+∆t</m:t>
+                <m:t>x[lb]</m:t>
               </m:r>
-            </m:e>
-          </m:d>
+            </m:num>
+            <m:den>
+              <m:r>
+                <w:rPr>
+                  <w:rFonts w:ascii="Cambria Math" w:hAnsi="Cambria Math"/>
+                </w:rPr>
+                <m:t>v[lb]</m:t>
+              </m:r>
+            </m:den>
+          </m:f>
+          <m:r>
+            <w:rPr>
+              <w:rFonts w:ascii="Cambria Math" w:hAnsi="Cambria Math"/>
+            </w:rPr>
+            <m:t xml:space="preserve">= </m:t>
+          </m:r>
+          <m:f>
+            <m:fPr>
+              <m:ctrlPr>
+                <w:rPr>
+                  <w:rFonts w:ascii="Cambria Math" w:hAnsi="Cambria Math"/>
+                  <w:i/>
+                </w:rPr>
+              </m:ctrlPr>
+            </m:fPr>
+            <m:num>
+              <m:r>
+                <w:rPr>
+                  <w:rFonts w:ascii="Cambria Math" w:hAnsi="Cambria Math"/>
+                </w:rPr>
+                <m:t>μ</m:t>
+              </m:r>
+              <m:d>
+                <m:dPr>
+                  <m:begChr m:val="["/>
+                  <m:endChr m:val="]"/>
+                  <m:ctrlPr>
+                    <w:rPr>
+                      <w:rFonts w:ascii="Cambria Math" w:hAnsi="Cambria Math"/>
+                      <w:i/>
+                    </w:rPr>
+                  </m:ctrlPr>
+                </m:dPr>
+                <m:e>
+                  <m:r>
+                    <w:rPr>
+                      <w:rFonts w:ascii="Cambria Math" w:hAnsi="Cambria Math"/>
+                    </w:rPr>
+                    <m:t>phys</m:t>
+                  </m:r>
+                </m:e>
+              </m:d>
+              <m:r>
+                <w:rPr>
+                  <w:rFonts w:ascii="Cambria Math" w:hAnsi="Cambria Math"/>
+                </w:rPr>
+                <m:t>ρ</m:t>
+              </m:r>
+              <m:d>
+                <m:dPr>
+                  <m:begChr m:val="["/>
+                  <m:endChr m:val="]"/>
+                  <m:ctrlPr>
+                    <w:rPr>
+                      <w:rFonts w:ascii="Cambria Math" w:hAnsi="Cambria Math"/>
+                      <w:i/>
+                    </w:rPr>
+                  </m:ctrlPr>
+                </m:dPr>
+                <m:e>
+                  <m:r>
+                    <w:rPr>
+                      <w:rFonts w:ascii="Cambria Math" w:hAnsi="Cambria Math"/>
+                    </w:rPr>
+                    <m:t>phys</m:t>
+                  </m:r>
+                </m:e>
+              </m:d>
+              <m:r>
+                <m:rPr>
+                  <m:sty m:val="p"/>
+                </m:rPr>
+                <w:rPr>
+                  <w:rFonts w:ascii="Cambria Math" w:hAnsi="Cambria Math"/>
+                </w:rPr>
+                <m:t>Δ</m:t>
+              </m:r>
+              <m:r>
+                <w:rPr>
+                  <w:rFonts w:ascii="Cambria Math" w:hAnsi="Cambria Math"/>
+                </w:rPr>
+                <m:t>x[phys]</m:t>
+              </m:r>
+            </m:num>
+            <m:den>
+              <m:r>
+                <w:rPr>
+                  <w:rFonts w:ascii="Cambria Math" w:hAnsi="Cambria Math"/>
+                </w:rPr>
+                <m:t>v[phys]</m:t>
+              </m:r>
+            </m:den>
+          </m:f>
+        </m:oMath>
+      </m:oMathPara>
+    </w:p>
+    <w:p>
+      <w:pPr>
+        <w:rPr>
+          <w:rFonts w:eastAsiaTheme="minorEastAsia"/>
+          <w:color w:val="FF0000"/>
+        </w:rPr>
+      </w:pPr>
+      <w:r>
+        <w:rPr>
+          <w:rFonts w:eastAsiaTheme="minorEastAsia"/>
+        </w:rPr>
+        <w:t xml:space="preserve">An alternative method of </w:t>
+      </w:r>
+      <w:proofErr w:type="spellStart"/>
+      <w:r>
+        <w:rPr>
+          <w:rFonts w:eastAsiaTheme="minorEastAsia"/>
+        </w:rPr>
+        <w:t>dimensionalization</w:t>
+      </w:r>
+      <w:proofErr w:type="spellEnd"/>
+      <w:r>
+        <w:rPr>
+          <w:rFonts w:eastAsiaTheme="minorEastAsia"/>
+        </w:rPr>
+        <w:t xml:space="preserve"> can be used to recover permeability from lattice Boltzmann simulations through Darcy’s law.</w:t>
+      </w:r>
+      <w:r>
+        <w:rPr>
+          <w:rFonts w:eastAsiaTheme="minorEastAsia"/>
+          <w:color w:val="FF0000"/>
+        </w:rPr>
+        <w:t xml:space="preserve"> </w:t>
+      </w:r>
+    </w:p>
+    <w:p>
+      <w:pPr>
+        <w:rPr>
+          <w:rFonts w:eastAsiaTheme="minorEastAsia"/>
+        </w:rPr>
+      </w:pPr>
+      <m:oMathPara>
+        <m:oMath>
           <m:r>
             <w:rPr>
               <w:rFonts w:ascii="Cambria Math" w:eastAsiaTheme="minorEastAsia" w:hAnsi="Cambria Math"/>
             </w:rPr>
-            <m:t>=</m:t>
+            <m:t>q=-</m:t>
           </m:r>
           <m:sSub>
             <m:sSubPr>
@@ -6205,340 +6945,7 @@
                 <w:rPr>
                   <w:rFonts w:ascii="Cambria Math" w:eastAsiaTheme="minorEastAsia" w:hAnsi="Cambria Math"/>
                 </w:rPr>
-                <m:t>f</m:t>
-              </m:r>
-            </m:e>
-            <m:sub>
-              <m:r>
-                <w:rPr>
-                  <w:rFonts w:ascii="Cambria Math" w:eastAsiaTheme="minorEastAsia" w:hAnsi="Cambria Math"/>
-                </w:rPr>
-                <m:t>a</m:t>
-              </m:r>
-            </m:sub>
-          </m:sSub>
-          <m:d>
-            <m:dPr>
-              <m:ctrlPr>
-                <w:rPr>
-                  <w:rFonts w:ascii="Cambria Math" w:eastAsiaTheme="minorEastAsia" w:hAnsi="Cambria Math"/>
-                  <w:i/>
-                </w:rPr>
-              </m:ctrlPr>
-            </m:dPr>
-            <m:e>
-              <m:r>
-                <w:rPr>
-                  <w:rFonts w:ascii="Cambria Math" w:eastAsiaTheme="minorEastAsia" w:hAnsi="Cambria Math"/>
-                </w:rPr>
-                <m:t>x,t</m:t>
-              </m:r>
-            </m:e>
-          </m:d>
-          <m:r>
-            <w:rPr>
-              <w:rFonts w:ascii="Cambria Math" w:eastAsiaTheme="minorEastAsia" w:hAnsi="Cambria Math"/>
-            </w:rPr>
-            <m:t>-</m:t>
-          </m:r>
-          <m:f>
-            <m:fPr>
-              <m:ctrlPr>
-                <w:rPr>
-                  <w:rFonts w:ascii="Cambria Math" w:eastAsiaTheme="minorEastAsia" w:hAnsi="Cambria Math"/>
-                  <w:i/>
-                </w:rPr>
-              </m:ctrlPr>
-            </m:fPr>
-            <m:num>
-              <m:r>
-                <w:rPr>
-                  <w:rFonts w:ascii="Cambria Math" w:eastAsiaTheme="minorEastAsia" w:hAnsi="Cambria Math"/>
-                </w:rPr>
-                <m:t>1</m:t>
-              </m:r>
-            </m:num>
-            <m:den>
-              <m:r>
-                <w:rPr>
-                  <w:rFonts w:ascii="Cambria Math" w:eastAsiaTheme="minorEastAsia" w:hAnsi="Cambria Math"/>
-                </w:rPr>
-                <m:t>τ</m:t>
-              </m:r>
-            </m:den>
-          </m:f>
-          <m:r>
-            <w:rPr>
-              <w:rFonts w:ascii="Cambria Math" w:eastAsiaTheme="minorEastAsia" w:hAnsi="Cambria Math"/>
-            </w:rPr>
-            <m:t>[</m:t>
-          </m:r>
-          <m:sSub>
-            <m:sSubPr>
-              <m:ctrlPr>
-                <w:rPr>
-                  <w:rFonts w:ascii="Cambria Math" w:eastAsiaTheme="minorEastAsia" w:hAnsi="Cambria Math"/>
-                  <w:i/>
-                </w:rPr>
-              </m:ctrlPr>
-            </m:sSubPr>
-            <m:e>
-              <m:r>
-                <w:rPr>
-                  <w:rFonts w:ascii="Cambria Math" w:eastAsiaTheme="minorEastAsia" w:hAnsi="Cambria Math"/>
-                </w:rPr>
-                <m:t>f</m:t>
-              </m:r>
-            </m:e>
-            <m:sub>
-              <m:r>
-                <w:rPr>
-                  <w:rFonts w:ascii="Cambria Math" w:eastAsiaTheme="minorEastAsia" w:hAnsi="Cambria Math"/>
-                </w:rPr>
-                <m:t>a</m:t>
-              </m:r>
-            </m:sub>
-          </m:sSub>
-          <m:d>
-            <m:dPr>
-              <m:ctrlPr>
-                <w:rPr>
-                  <w:rFonts w:ascii="Cambria Math" w:eastAsiaTheme="minorEastAsia" w:hAnsi="Cambria Math"/>
-                  <w:i/>
-                </w:rPr>
-              </m:ctrlPr>
-            </m:dPr>
-            <m:e>
-              <m:r>
-                <w:rPr>
-                  <w:rFonts w:ascii="Cambria Math" w:eastAsiaTheme="minorEastAsia" w:hAnsi="Cambria Math"/>
-                </w:rPr>
-                <m:t>x,t</m:t>
-              </m:r>
-            </m:e>
-          </m:d>
-          <m:r>
-            <w:rPr>
-              <w:rFonts w:ascii="Cambria Math" w:eastAsiaTheme="minorEastAsia" w:hAnsi="Cambria Math"/>
-            </w:rPr>
-            <m:t>-</m:t>
-          </m:r>
-          <m:sSubSup>
-            <m:sSubSupPr>
-              <m:ctrlPr>
-                <w:rPr>
-                  <w:rFonts w:ascii="Cambria Math" w:eastAsiaTheme="minorEastAsia" w:hAnsi="Cambria Math"/>
-                  <w:i/>
-                </w:rPr>
-              </m:ctrlPr>
-            </m:sSubSupPr>
-            <m:e>
-              <m:r>
-                <w:rPr>
-                  <w:rFonts w:ascii="Cambria Math" w:eastAsiaTheme="minorEastAsia" w:hAnsi="Cambria Math"/>
-                </w:rPr>
-                <m:t>f</m:t>
-              </m:r>
-            </m:e>
-            <m:sub>
-              <m:r>
-                <w:rPr>
-                  <w:rFonts w:ascii="Cambria Math" w:eastAsiaTheme="minorEastAsia" w:hAnsi="Cambria Math"/>
-                </w:rPr>
-                <m:t>a</m:t>
-              </m:r>
-            </m:sub>
-            <m:sup>
-              <m:r>
-                <w:rPr>
-                  <w:rFonts w:ascii="Cambria Math" w:eastAsiaTheme="minorEastAsia" w:hAnsi="Cambria Math"/>
-                </w:rPr>
-                <m:t>eq</m:t>
-              </m:r>
-            </m:sup>
-          </m:sSubSup>
-          <m:d>
-            <m:dPr>
-              <m:ctrlPr>
-                <w:rPr>
-                  <w:rFonts w:ascii="Cambria Math" w:eastAsiaTheme="minorEastAsia" w:hAnsi="Cambria Math"/>
-                  <w:i/>
-                </w:rPr>
-              </m:ctrlPr>
-            </m:dPr>
-            <m:e>
-              <m:r>
-                <w:rPr>
-                  <w:rFonts w:ascii="Cambria Math" w:eastAsiaTheme="minorEastAsia" w:hAnsi="Cambria Math"/>
-                </w:rPr>
-                <m:t>x,t</m:t>
-              </m:r>
-            </m:e>
-          </m:d>
-          <m:r>
-            <w:rPr>
-              <w:rFonts w:ascii="Cambria Math" w:eastAsiaTheme="minorEastAsia" w:hAnsi="Cambria Math"/>
-            </w:rPr>
-            <m:t>]</m:t>
-          </m:r>
-        </m:oMath>
-      </m:oMathPara>
-    </w:p>
-    <w:p>
-      <w:pPr>
-        <w:rPr>
-          <w:rFonts w:eastAsiaTheme="minorEastAsia"/>
-        </w:rPr>
-      </w:pPr>
-      <w:r>
-        <w:rPr>
-          <w:rFonts w:eastAsiaTheme="minorEastAsia"/>
-        </w:rPr>
-        <w:t xml:space="preserve">Relaxation time </w:t>
-      </w:r>
-      <m:oMath>
-        <m:r>
-          <w:rPr>
-            <w:rFonts w:ascii="Cambria Math" w:eastAsiaTheme="minorEastAsia" w:hAnsi="Cambria Math"/>
-          </w:rPr>
-          <m:t>τ</m:t>
-        </m:r>
-      </m:oMath>
-      <w:r>
-        <w:rPr>
-          <w:rFonts w:eastAsiaTheme="minorEastAsia"/>
-        </w:rPr>
-        <w:t xml:space="preserve"> controls the evolution to local equilibrium and is commonly set to 1 for numerical efficiency </w:t>
-      </w:r>
-      <w:r>
-        <w:rPr>
-          <w:rFonts w:eastAsiaTheme="minorEastAsia"/>
-        </w:rPr>
-        <w:t>(</w:t>
-      </w:r>
-      <w:r>
-        <w:rPr>
-          <w:rFonts w:eastAsiaTheme="minorEastAsia"/>
-          <w:i/>
-        </w:rPr>
-        <w:t>Qian 1992, Sukop 2007</w:t>
-      </w:r>
-      <w:r>
-        <w:rPr>
-          <w:rFonts w:eastAsiaTheme="minorEastAsia"/>
-        </w:rPr>
-        <w:t>)</w:t>
-      </w:r>
-      <w:r>
-        <w:rPr>
-          <w:rFonts w:eastAsiaTheme="minorEastAsia"/>
-        </w:rPr>
-        <w:t xml:space="preserve">. </w:t>
-      </w:r>
-    </w:p>
-    <w:p>
-      <w:pPr>
-        <w:rPr>
-          <w:rFonts w:eastAsiaTheme="minorEastAsia"/>
-        </w:rPr>
-      </w:pPr>
-      <w:r>
-        <w:rPr>
-          <w:rFonts w:eastAsiaTheme="minorEastAsia"/>
-        </w:rPr>
-        <w:t xml:space="preserve">The single relaxation time approximation allows kinematic viscosity </w:t>
-      </w:r>
-      <m:oMath>
-        <m:r>
-          <w:rPr>
-            <w:rFonts w:ascii="Cambria Math" w:eastAsiaTheme="minorEastAsia" w:hAnsi="Cambria Math"/>
-          </w:rPr>
-          <m:t>v</m:t>
-        </m:r>
-      </m:oMath>
-      <w:r>
-        <w:rPr>
-          <w:rFonts w:eastAsiaTheme="minorEastAsia"/>
-        </w:rPr>
-        <w:t xml:space="preserve"> to be estimated though the relationship </w:t>
-      </w:r>
-      <w:r>
-        <w:rPr>
-          <w:rFonts w:eastAsiaTheme="minorEastAsia"/>
-        </w:rPr>
-        <w:t xml:space="preserve"># </w:t>
-      </w:r>
-      <w:proofErr w:type="spellStart"/>
-      <w:r>
-        <w:rPr>
-          <w:rFonts w:eastAsiaTheme="minorEastAsia"/>
-        </w:rPr>
-        <w:t>todo</w:t>
-      </w:r>
-      <w:proofErr w:type="spellEnd"/>
-      <w:r>
-        <w:rPr>
-          <w:rFonts w:eastAsiaTheme="minorEastAsia"/>
-        </w:rPr>
-        <w:t xml:space="preserve">: </w:t>
-      </w:r>
-      <w:r>
-        <w:rPr>
-          <w:rFonts w:eastAsiaTheme="minorEastAsia"/>
-        </w:rPr>
-        <w:t xml:space="preserve">&lt;extend this equation to include </w:t>
-      </w:r>
-      <w:proofErr w:type="gramStart"/>
-      <w:r>
-        <w:rPr>
-          <w:rFonts w:eastAsiaTheme="minorEastAsia"/>
-        </w:rPr>
-        <w:t>del</w:t>
-      </w:r>
-      <w:proofErr w:type="gramEnd"/>
-      <w:r>
-        <w:rPr>
-          <w:rFonts w:eastAsiaTheme="minorEastAsia"/>
-        </w:rPr>
-        <w:t xml:space="preserve"> x and time&gt;</w:t>
-      </w:r>
-      <w:r>
-        <w:rPr>
-          <w:rFonts w:eastAsiaTheme="minorEastAsia"/>
-        </w:rPr>
-        <w:t xml:space="preserve"> #</w:t>
-      </w:r>
-    </w:p>
-    <w:p>
-      <w:pPr>
-        <w:rPr>
-          <w:rFonts w:eastAsiaTheme="minorEastAsia"/>
-        </w:rPr>
-      </w:pPr>
-      <m:oMathPara>
-        <m:oMath>
-          <m:r>
-            <w:rPr>
-              <w:rFonts w:ascii="Cambria Math" w:eastAsiaTheme="minorEastAsia" w:hAnsi="Cambria Math"/>
-            </w:rPr>
-            <w:lastRenderedPageBreak/>
-            <m:t>v=</m:t>
-          </m:r>
-          <m:sSubSup>
-            <m:sSubSupPr>
-              <m:ctrlPr>
-                <w:rPr>
-                  <w:rFonts w:ascii="Cambria Math" w:eastAsiaTheme="minorEastAsia" w:hAnsi="Cambria Math"/>
-                  <w:i/>
-                </w:rPr>
-              </m:ctrlPr>
-            </m:sSubSupPr>
-            <m:e>
-              <m:r>
-                <w:rPr>
-                  <w:rFonts w:ascii="Cambria Math" w:eastAsiaTheme="minorEastAsia" w:hAnsi="Cambria Math"/>
-                </w:rPr>
-                <m:t>c</m:t>
+                <m:t>K</m:t>
               </m:r>
             </m:e>
             <m:sub>
@@ -6549,609 +6956,131 @@
                 <m:t>s</m:t>
               </m:r>
             </m:sub>
-            <m:sup>
-              <m:r>
+          </m:sSub>
+          <m:f>
+            <m:fPr>
+              <m:ctrlPr>
                 <w:rPr>
                   <w:rFonts w:ascii="Cambria Math" w:eastAsiaTheme="minorEastAsia" w:hAnsi="Cambria Math"/>
                 </w:rPr>
-                <m:t>2</m:t>
+              </m:ctrlPr>
+            </m:fPr>
+            <m:num>
+              <m:r>
+                <m:rPr>
+                  <m:sty m:val="p"/>
+                </m:rPr>
+                <w:rPr>
+                  <w:rFonts w:ascii="Cambria Math" w:eastAsiaTheme="minorEastAsia" w:hAnsi="Cambria Math"/>
+                </w:rPr>
+                <m:t>∆H</m:t>
               </m:r>
-            </m:sup>
-          </m:sSubSup>
-          <m:r>
-            <w:rPr>
-              <w:rFonts w:ascii="Cambria Math" w:eastAsiaTheme="minorEastAsia" w:hAnsi="Cambria Math"/>
-            </w:rPr>
-            <m:t>(τ-</m:t>
-          </m:r>
-          <m:f>
-            <m:fPr>
               <m:ctrlPr>
                 <w:rPr>
                   <w:rFonts w:ascii="Cambria Math" w:eastAsiaTheme="minorEastAsia" w:hAnsi="Cambria Math"/>
                   <w:i/>
                 </w:rPr>
               </m:ctrlPr>
-            </m:fPr>
-            <m:num>
+            </m:num>
+            <m:den>
               <m:r>
+                <m:rPr>
+                  <m:sty m:val="p"/>
+                </m:rPr>
                 <w:rPr>
                   <w:rFonts w:ascii="Cambria Math" w:eastAsiaTheme="minorEastAsia" w:hAnsi="Cambria Math"/>
                 </w:rPr>
-                <m:t>1</m:t>
-              </m:r>
-            </m:num>
-            <m:den>
-              <m:r>
-                <w:rPr>
-                  <w:rFonts w:ascii="Cambria Math" w:eastAsiaTheme="minorEastAsia" w:hAnsi="Cambria Math"/>
-                </w:rPr>
-                <m:t>2</m:t>
+                <m:t>∆L</m:t>
               </m:r>
             </m:den>
           </m:f>
-          <m:r>
-            <w:rPr>
-              <w:rFonts w:ascii="Cambria Math" w:eastAsiaTheme="minorEastAsia" w:hAnsi="Cambria Math"/>
-            </w:rPr>
-            <m:t>)</m:t>
-          </m:r>
         </m:oMath>
       </m:oMathPara>
     </w:p>
     <w:p>
-      <w:r>
-        <w:rPr>
-          <w:rFonts w:eastAsiaTheme="minorEastAsia"/>
-        </w:rPr>
-        <w:t xml:space="preserve">The common value of </w:t>
-      </w:r>
+      <w:pPr>
+        <w:rPr>
+          <w:rFonts w:eastAsiaTheme="minorEastAsia"/>
+        </w:rPr>
+      </w:pPr>
       <m:oMath>
-        <m:r>
-          <w:rPr>
-            <w:rFonts w:ascii="Cambria Math" w:eastAsiaTheme="minorEastAsia" w:hAnsi="Cambria Math"/>
-          </w:rPr>
-          <m:t xml:space="preserve">τ=1 </m:t>
-        </m:r>
+        <m:sSub>
+          <m:sSubPr>
+            <m:ctrlPr>
+              <w:rPr>
+                <w:rFonts w:ascii="Cambria Math" w:eastAsiaTheme="minorEastAsia" w:hAnsi="Cambria Math"/>
+                <w:i/>
+              </w:rPr>
+            </m:ctrlPr>
+          </m:sSubPr>
+          <m:e>
+            <m:r>
+              <w:rPr>
+                <w:rFonts w:ascii="Cambria Math" w:eastAsiaTheme="minorEastAsia" w:hAnsi="Cambria Math"/>
+              </w:rPr>
+              <m:t>K</m:t>
+            </m:r>
+          </m:e>
+          <m:sub>
+            <m:r>
+              <w:rPr>
+                <w:rFonts w:ascii="Cambria Math" w:eastAsiaTheme="minorEastAsia" w:hAnsi="Cambria Math"/>
+              </w:rPr>
+              <m:t>s</m:t>
+            </m:r>
+          </m:sub>
+        </m:sSub>
       </m:oMath>
       <w:r>
         <w:rPr>
           <w:rFonts w:eastAsiaTheme="minorEastAsia"/>
         </w:rPr>
-        <w:t xml:space="preserve">is used, which leads to a kinematic viscosity of </w:t>
-      </w:r>
-      <m:oMath>
-        <m:r>
-          <w:rPr>
-            <w:rFonts w:ascii="Cambria Math" w:eastAsiaTheme="minorEastAsia" w:hAnsi="Cambria Math"/>
-          </w:rPr>
-          <m:t>1/6</m:t>
-        </m:r>
-      </m:oMath>
-      <w:r>
-        <w:rPr>
-          <w:rFonts w:eastAsiaTheme="minorEastAsia"/>
-        </w:rPr>
-        <w:t xml:space="preserve"> lu</w:t>
-      </w:r>
-      <w:r>
-        <w:rPr>
-          <w:rFonts w:eastAsiaTheme="minorEastAsia"/>
-          <w:vertAlign w:val="superscript"/>
-        </w:rPr>
-        <w:t>2</w:t>
-      </w:r>
-      <w:r>
-        <w:rPr>
-          <w:rFonts w:eastAsiaTheme="minorEastAsia"/>
-        </w:rPr>
-        <w:t>ts</w:t>
-      </w:r>
-      <w:r>
-        <w:rPr>
-          <w:rFonts w:eastAsiaTheme="minorEastAsia"/>
-          <w:vertAlign w:val="superscript"/>
-        </w:rPr>
-        <w:t>-1</w:t>
-      </w:r>
-      <w:r>
-        <w:rPr>
-          <w:rFonts w:eastAsiaTheme="minorEastAsia"/>
-        </w:rPr>
-        <w:t xml:space="preserve">. A single bounce back condition is applied, which means that when a particle distribution moves into a solid node, it is sent back to the node in which it came from </w:t>
-      </w:r>
-      <w:r>
-        <w:rPr>
-          <w:rFonts w:eastAsiaTheme="minorEastAsia"/>
-        </w:rPr>
-        <w:t>(</w:t>
-      </w:r>
-      <w:r>
-        <w:rPr>
-          <w:rFonts w:eastAsiaTheme="minorEastAsia"/>
-          <w:i/>
-        </w:rPr>
-        <w:t>Chen 1998</w:t>
-      </w:r>
-      <w:r>
-        <w:rPr>
-          <w:rFonts w:eastAsiaTheme="minorEastAsia"/>
-        </w:rPr>
-        <w:t>)</w:t>
-      </w:r>
-      <w:r>
-        <w:rPr>
-          <w:rFonts w:eastAsiaTheme="minorEastAsia"/>
-        </w:rPr>
-        <w:t xml:space="preserve">. Although relaxation time can be adjusted </w:t>
+        <w:t xml:space="preserve"> </w:t>
       </w:r>
       <w:proofErr w:type="gramStart"/>
       <w:r>
         <w:rPr>
           <w:rFonts w:eastAsiaTheme="minorEastAsia"/>
         </w:rPr>
-        <w:t xml:space="preserve">from </w:t>
+        <w:t>represents</w:t>
       </w:r>
       <w:proofErr w:type="gramEnd"/>
-      <m:oMath>
-        <m:r>
-          <w:rPr>
-            <w:rFonts w:ascii="Cambria Math" w:eastAsiaTheme="minorEastAsia" w:hAnsi="Cambria Math"/>
-          </w:rPr>
-          <m:t>0.5&lt;τ&lt;2</m:t>
-        </m:r>
-      </m:oMath>
-      <w:r>
-        <w:rPr>
-          <w:rFonts w:eastAsiaTheme="minorEastAsia"/>
-        </w:rPr>
-        <w:t xml:space="preserve">, single bounce back boundary conditions are not reliable for </w:t>
-      </w:r>
-      <m:oMath>
-        <m:r>
-          <w:rPr>
-            <w:rFonts w:ascii="Cambria Math" w:eastAsiaTheme="minorEastAsia" w:hAnsi="Cambria Math"/>
-          </w:rPr>
-          <m:t>τ≠1</m:t>
-        </m:r>
-      </m:oMath>
-      <w:r>
-        <w:rPr>
-          <w:rFonts w:eastAsiaTheme="minorEastAsia"/>
-        </w:rPr>
-        <w:t xml:space="preserve"> (</w:t>
-      </w:r>
-      <w:r>
-        <w:rPr>
-          <w:rFonts w:eastAsiaTheme="minorEastAsia"/>
-          <w:i/>
-        </w:rPr>
-        <w:t>Pan 2006</w:t>
-      </w:r>
-      <w:r>
-        <w:rPr>
-          <w:rFonts w:eastAsiaTheme="minorEastAsia"/>
-        </w:rPr>
-        <w:t>)</w:t>
-      </w:r>
-      <w:r>
-        <w:rPr>
-          <w:rFonts w:eastAsiaTheme="minorEastAsia"/>
-        </w:rPr>
-        <w:t xml:space="preserve">. Alteration of the Lattice Boltzmann relaxation time parameter </w:t>
-      </w:r>
-      <m:oMath>
-        <m:r>
-          <w:rPr>
-            <w:rFonts w:ascii="Cambria Math" w:eastAsiaTheme="minorEastAsia" w:hAnsi="Cambria Math"/>
-          </w:rPr>
-          <m:t>τ</m:t>
-        </m:r>
-      </m:oMath>
-      <w:r>
-        <w:rPr>
-          <w:rFonts w:eastAsiaTheme="minorEastAsia"/>
-        </w:rPr>
-        <w:t xml:space="preserve"> can affect the permeability values reported from the LB models. This step may be appropriate when modeled permeability is within 2x measured permeability. A limitation of the single relaxation time lattice Boltzmann is a viscosity dependence of the boundary conditions </w:t>
-      </w:r>
-      <w:r>
-        <w:rPr>
-          <w:rFonts w:eastAsiaTheme="minorEastAsia"/>
-        </w:rPr>
-        <w:t>(</w:t>
-      </w:r>
-      <w:r>
-        <w:rPr>
-          <w:rFonts w:eastAsiaTheme="minorEastAsia"/>
-          <w:i/>
-        </w:rPr>
-        <w:t>Pan et al. 2006</w:t>
-      </w:r>
-      <w:r>
-        <w:rPr>
-          <w:rFonts w:eastAsiaTheme="minorEastAsia"/>
-        </w:rPr>
-        <w:t>)</w:t>
-      </w:r>
-      <w:r>
-        <w:rPr>
-          <w:rFonts w:eastAsiaTheme="minorEastAsia"/>
-        </w:rPr>
-        <w:t xml:space="preserve">.This relationship creates the potential for serious problems, since permeability becomes linked to fluid viscosity instead of being a property that is intrinsic to the porous media. Multiple relaxation time lattice Boltzmann reduces the viscosity dependence of permeability by allowing viscosity independent boundary conditions through an appropriately constructed collision operator </w:t>
-      </w:r>
-      <w:r>
-        <w:rPr>
-          <w:rFonts w:eastAsiaTheme="minorEastAsia"/>
-        </w:rPr>
-        <w:t>(</w:t>
-      </w:r>
-      <w:proofErr w:type="spellStart"/>
-      <w:r>
-        <w:rPr>
-          <w:rFonts w:eastAsiaTheme="minorEastAsia"/>
-          <w:i/>
-        </w:rPr>
-        <w:t>d’Humeries</w:t>
-      </w:r>
-      <w:proofErr w:type="spellEnd"/>
-      <w:r>
-        <w:rPr>
-          <w:rFonts w:eastAsiaTheme="minorEastAsia"/>
-          <w:i/>
-        </w:rPr>
-        <w:t xml:space="preserve"> et al. 2002, Pan 2006</w:t>
-      </w:r>
-      <w:r>
-        <w:rPr>
-          <w:rFonts w:eastAsiaTheme="minorEastAsia"/>
-        </w:rPr>
-        <w:t>)</w:t>
-      </w:r>
-      <w:r>
-        <w:rPr>
-          <w:rFonts w:eastAsiaTheme="minorEastAsia"/>
-        </w:rPr>
-        <w:t xml:space="preserve">. Improved numerical stability over a wider range of viscosities and Reynolds numbers is observed with multiple relaxation time lattice Boltzmann </w:t>
-      </w:r>
-      <w:r>
-        <w:rPr>
-          <w:rFonts w:eastAsiaTheme="minorEastAsia"/>
-        </w:rPr>
-        <w:t>(</w:t>
-      </w:r>
-      <w:proofErr w:type="spellStart"/>
-      <w:r>
-        <w:rPr>
-          <w:rFonts w:eastAsiaTheme="minorEastAsia"/>
-          <w:i/>
-        </w:rPr>
-        <w:t>d’Humeries</w:t>
-      </w:r>
-      <w:proofErr w:type="spellEnd"/>
-      <w:r>
-        <w:rPr>
-          <w:rFonts w:eastAsiaTheme="minorEastAsia"/>
-          <w:i/>
-        </w:rPr>
-        <w:t xml:space="preserve"> 2002</w:t>
-      </w:r>
-      <w:r>
-        <w:rPr>
-          <w:rFonts w:eastAsiaTheme="minorEastAsia"/>
-        </w:rPr>
-        <w:t>)</w:t>
-      </w:r>
-      <w:r>
-        <w:rPr>
-          <w:rFonts w:eastAsiaTheme="minorEastAsia"/>
-        </w:rPr>
-        <w:t>.</w:t>
-      </w:r>
-    </w:p>
-    <w:p>
-      <w:pPr>
-        <w:rPr>
-          <w:rFonts w:eastAsiaTheme="minorEastAsia"/>
-        </w:rPr>
-      </w:pPr>
-      <w:r>
-        <w:rPr>
-          <w:rFonts w:eastAsiaTheme="minorEastAsia"/>
-        </w:rPr>
-        <w:t xml:space="preserve">Pressure boundary conditions were applied to initiate the LB models. </w:t>
-      </w:r>
-      <w:r>
-        <w:rPr>
-          <w:rFonts w:eastAsiaTheme="minorEastAsia"/>
-        </w:rPr>
-        <w:t xml:space="preserve">### TODO: describe the pressure boundary condition (ZHO HE) approach to LB ###. </w:t>
-      </w:r>
-      <w:r>
-        <w:rPr>
-          <w:rFonts w:eastAsiaTheme="minorEastAsia"/>
-        </w:rPr>
-        <w:t>The pressure distribution allows the LB model to compute an initial macroscopic velocity using</w:t>
-      </w:r>
-      <w:r>
-        <w:rPr>
-          <w:rFonts w:eastAsiaTheme="minorEastAsia"/>
-        </w:rPr>
-        <w:t xml:space="preserve"> ###</w:t>
-      </w:r>
-      <w:r>
-        <w:rPr>
-          <w:rFonts w:eastAsiaTheme="minorEastAsia"/>
-        </w:rPr>
-        <w:t xml:space="preserve"> Equations 11-13</w:t>
-      </w:r>
-      <w:r>
-        <w:rPr>
-          <w:rFonts w:eastAsiaTheme="minorEastAsia"/>
-        </w:rPr>
-        <w:t xml:space="preserve"> ###</w:t>
-      </w:r>
-      <w:r>
-        <w:rPr>
-          <w:rFonts w:eastAsiaTheme="minorEastAsia"/>
-        </w:rPr>
-        <w:t xml:space="preserve">. The initial macroscopic velocity and density distribution allows for the initiation of the LB model by calculating the unknown members of the distribution through the equilibrium distribution function </w:t>
-      </w:r>
-      <w:r>
-        <w:rPr>
-          <w:rFonts w:eastAsiaTheme="minorEastAsia"/>
-        </w:rPr>
-        <w:t xml:space="preserve">### </w:t>
-      </w:r>
-      <w:r>
-        <w:rPr>
-          <w:rFonts w:eastAsiaTheme="minorEastAsia"/>
-        </w:rPr>
-        <w:t xml:space="preserve">(Eq. 14) </w:t>
-      </w:r>
-      <w:r>
-        <w:rPr>
-          <w:rFonts w:eastAsiaTheme="minorEastAsia"/>
-        </w:rPr>
-        <w:t>### (</w:t>
-      </w:r>
-      <w:r>
-        <w:rPr>
-          <w:rFonts w:eastAsiaTheme="minorEastAsia"/>
-          <w:i/>
-        </w:rPr>
-        <w:t>Zou and He 1997</w:t>
-      </w:r>
-      <w:r>
-        <w:rPr>
-          <w:rFonts w:eastAsiaTheme="minorEastAsia"/>
-        </w:rPr>
-        <w:t>)</w:t>
-      </w:r>
-      <w:r>
-        <w:rPr>
-          <w:rFonts w:eastAsiaTheme="minorEastAsia"/>
-        </w:rPr>
-        <w:t xml:space="preserve">. Fluid models are evolved to equilibrium over a series of time steps. Permeability models return fluid velocity in the x, y, and z direction as well as porosity and fluid density.  </w:t>
-      </w:r>
-      <w:proofErr w:type="spellStart"/>
-      <w:r>
-        <w:rPr>
-          <w:rFonts w:eastAsiaTheme="minorEastAsia"/>
-          <w:i/>
-        </w:rPr>
-        <w:t>Hilpert</w:t>
-      </w:r>
-      <w:proofErr w:type="spellEnd"/>
-      <w:r>
-        <w:rPr>
-          <w:rFonts w:eastAsiaTheme="minorEastAsia"/>
-          <w:i/>
-        </w:rPr>
-        <w:t xml:space="preserve"> 2011 and Sukop 2013</w:t>
-      </w:r>
-      <w:r>
-        <w:rPr>
-          <w:rFonts w:eastAsiaTheme="minorEastAsia"/>
-        </w:rPr>
-        <w:t xml:space="preserve"> outline methods to calculate permeability from single phase, single component lattice Boltzmann models.  Darcy’s Law is applied, which states that specific discharge </w:t>
-      </w:r>
-      <m:oMath>
-        <m:r>
-          <w:rPr>
-            <w:rFonts w:ascii="Cambria Math" w:eastAsiaTheme="minorEastAsia" w:hAnsi="Cambria Math"/>
-          </w:rPr>
-          <m:t>q</m:t>
-        </m:r>
-      </m:oMath>
-      <w:r>
-        <w:rPr>
-          <w:rFonts w:eastAsiaTheme="minorEastAsia"/>
-        </w:rPr>
-        <w:t xml:space="preserve"> is proportional to the head gradient </w:t>
-      </w:r>
-      <m:oMath>
-        <m:r>
-          <m:rPr>
-            <m:sty m:val="p"/>
-          </m:rPr>
-          <w:rPr>
-            <w:rFonts w:ascii="Cambria Math" w:eastAsiaTheme="minorEastAsia" w:hAnsi="Cambria Math"/>
-          </w:rPr>
-          <m:t>∇</m:t>
-        </m:r>
-        <m:r>
-          <w:rPr>
-            <w:rFonts w:ascii="Cambria Math" w:eastAsiaTheme="minorEastAsia" w:hAnsi="Cambria Math"/>
-          </w:rPr>
-          <m:t>h</m:t>
-        </m:r>
-      </m:oMath>
-      <w:r>
-        <w:rPr>
-          <w:rFonts w:eastAsiaTheme="minorEastAsia"/>
-        </w:rPr>
-        <w:t xml:space="preserve"> </w:t>
-      </w:r>
-      <w:r>
-        <w:rPr>
-          <w:rFonts w:eastAsiaTheme="minorEastAsia"/>
-        </w:rPr>
-        <w:t xml:space="preserve">## </w:t>
-      </w:r>
-      <w:proofErr w:type="spellStart"/>
-      <w:r>
-        <w:rPr>
-          <w:rFonts w:eastAsiaTheme="minorEastAsia"/>
-        </w:rPr>
-        <w:t>Todo</w:t>
-      </w:r>
-      <w:proofErr w:type="spellEnd"/>
-      <w:r>
-        <w:rPr>
-          <w:rFonts w:eastAsiaTheme="minorEastAsia"/>
-        </w:rPr>
-        <w:t xml:space="preserve">: </w:t>
-      </w:r>
-      <w:r>
-        <w:rPr>
-          <w:rFonts w:eastAsiaTheme="minorEastAsia"/>
-        </w:rPr>
-        <w:t xml:space="preserve">&lt;change this to </w:t>
-      </w:r>
-      <w:proofErr w:type="spellStart"/>
-      <w:r>
-        <w:rPr>
-          <w:rFonts w:eastAsiaTheme="minorEastAsia"/>
-        </w:rPr>
-        <w:t>darcy’s</w:t>
-      </w:r>
-      <w:proofErr w:type="spellEnd"/>
-      <w:r>
-        <w:rPr>
-          <w:rFonts w:eastAsiaTheme="minorEastAsia"/>
-        </w:rPr>
-        <w:t xml:space="preserve"> law representation&gt;</w:t>
-      </w:r>
-      <w:r>
-        <w:rPr>
-          <w:rFonts w:eastAsiaTheme="minorEastAsia"/>
-        </w:rPr>
-        <w:t xml:space="preserve"> ##</w:t>
-      </w:r>
-      <w:proofErr w:type="gramStart"/>
-      <w:r>
-        <w:rPr>
-          <w:rFonts w:eastAsiaTheme="minorEastAsia"/>
-        </w:rPr>
-        <w:t xml:space="preserve"># </w:t>
-      </w:r>
-      <w:r>
-        <w:rPr>
-          <w:rFonts w:eastAsiaTheme="minorEastAsia"/>
-        </w:rPr>
-        <w:t>:</w:t>
-      </w:r>
-      <w:proofErr w:type="gramEnd"/>
-    </w:p>
-    <w:p>
-      <w:pPr>
-        <w:rPr>
-          <w:rFonts w:eastAsiaTheme="minorEastAsia"/>
-        </w:rPr>
-      </w:pPr>
-      <m:oMathPara>
-        <m:oMath>
-          <m:r>
-            <w:rPr>
-              <w:rFonts w:ascii="Cambria Math" w:eastAsiaTheme="minorEastAsia" w:hAnsi="Cambria Math"/>
-            </w:rPr>
-            <m:t>q=-K</m:t>
-          </m:r>
-          <m:r>
-            <m:rPr>
-              <m:sty m:val="p"/>
-            </m:rPr>
-            <w:rPr>
-              <w:rFonts w:ascii="Cambria Math" w:eastAsiaTheme="minorEastAsia" w:hAnsi="Cambria Math"/>
-            </w:rPr>
-            <m:t>∇</m:t>
-          </m:r>
-          <m:r>
-            <w:rPr>
-              <w:rFonts w:ascii="Cambria Math" w:eastAsiaTheme="minorEastAsia" w:hAnsi="Cambria Math"/>
-            </w:rPr>
-            <m:t>h</m:t>
-          </m:r>
-        </m:oMath>
-      </m:oMathPara>
-    </w:p>
-    <w:p>
-      <w:pPr>
-        <w:rPr>
-          <w:rFonts w:eastAsiaTheme="minorEastAsia"/>
-        </w:rPr>
-      </w:pPr>
-      <w:proofErr w:type="gramStart"/>
-      <w:r>
-        <w:rPr>
-          <w:rFonts w:eastAsiaTheme="minorEastAsia"/>
-        </w:rPr>
-        <w:t>where</w:t>
-      </w:r>
-      <w:proofErr w:type="gramEnd"/>
-      <w:r>
-        <w:rPr>
-          <w:rFonts w:eastAsiaTheme="minorEastAsia"/>
-        </w:rPr>
-        <w:t xml:space="preserve"> </w:t>
-      </w:r>
-      <m:oMath>
-        <m:r>
-          <w:rPr>
-            <w:rFonts w:ascii="Cambria Math" w:eastAsiaTheme="minorEastAsia" w:hAnsi="Cambria Math"/>
-          </w:rPr>
-          <m:t>K</m:t>
-        </m:r>
-      </m:oMath>
-      <w:r>
-        <w:rPr>
-          <w:rFonts w:eastAsiaTheme="minorEastAsia"/>
-        </w:rPr>
-        <w:t xml:space="preserve"> is the hydraulic conductivity such that flow is in the opposite </w:t>
-      </w:r>
-      <w:r>
-        <w:rPr>
-          <w:rFonts w:eastAsiaTheme="minorEastAsia"/>
-        </w:rPr>
-        <w:t>direction of the head gradient (</w:t>
-      </w:r>
-      <w:r>
-        <w:rPr>
-          <w:rFonts w:eastAsiaTheme="minorEastAsia"/>
-          <w:i/>
-        </w:rPr>
-        <w:t>Sukop</w:t>
-      </w:r>
-      <w:r>
-        <w:rPr>
-          <w:rFonts w:eastAsiaTheme="minorEastAsia"/>
-        </w:rPr>
-        <w:t xml:space="preserve"> 2013)</w:t>
-      </w:r>
-      <w:r>
-        <w:rPr>
-          <w:rFonts w:eastAsiaTheme="minorEastAsia"/>
-        </w:rPr>
-        <w:t xml:space="preserve">. Since flow is driven by a pressure </w:t>
-      </w:r>
-      <w:proofErr w:type="gramStart"/>
-      <w:r>
-        <w:rPr>
-          <w:rFonts w:eastAsiaTheme="minorEastAsia"/>
-        </w:rPr>
-        <w:t xml:space="preserve">gradient </w:t>
-      </w:r>
-      <w:proofErr w:type="gramEnd"/>
+      <w:r>
+        <w:rPr>
+          <w:rFonts w:eastAsiaTheme="minorEastAsia"/>
+        </w:rPr>
+        <w:t xml:space="preserve"> the saturated</w:t>
+      </w:r>
+      <w:r>
+        <w:rPr>
+          <w:rFonts w:eastAsiaTheme="minorEastAsia"/>
+        </w:rPr>
+        <w:t xml:space="preserve"> hydraulic conductivity</w:t>
+      </w:r>
+      <w:r>
+        <w:rPr>
+          <w:rFonts w:eastAsiaTheme="minorEastAsia"/>
+        </w:rPr>
+        <w:t>, and is a property of both the simulated fluid and porous media</w:t>
+      </w:r>
+      <w:r>
+        <w:rPr>
+          <w:rFonts w:eastAsiaTheme="minorEastAsia"/>
+        </w:rPr>
+        <w:t xml:space="preserve">. Since </w:t>
+      </w:r>
+      <w:r>
+        <w:rPr>
+          <w:rFonts w:eastAsiaTheme="minorEastAsia"/>
+        </w:rPr>
+        <w:t xml:space="preserve">simulated </w:t>
+      </w:r>
+      <w:r>
+        <w:rPr>
+          <w:rFonts w:eastAsiaTheme="minorEastAsia"/>
+        </w:rPr>
+        <w:t xml:space="preserve">flow is driven by a pressure gradient </w:t>
+      </w:r>
       <m:oMath>
         <m:r>
           <w:rPr>
@@ -7261,6 +7190,7 @@
         <w:rPr>
           <w:rFonts w:eastAsiaTheme="minorEastAsia"/>
         </w:rPr>
+        <w:lastRenderedPageBreak/>
         <w:t>where</w:t>
       </w:r>
       <w:proofErr w:type="gramEnd"/>
@@ -7325,6 +7255,12 @@
           <w:rFonts w:eastAsiaTheme="minorEastAsia"/>
         </w:rPr>
         <w:t xml:space="preserve"> by the relationship</w:t>
+      </w:r>
+      <w:r>
+        <w:rPr>
+          <w:rFonts w:eastAsiaTheme="minorEastAsia"/>
+        </w:rPr>
+        <w:t>.</w:t>
       </w:r>
     </w:p>
     <w:p>
@@ -7380,7 +7316,7 @@
         <w:rPr>
           <w:rFonts w:eastAsiaTheme="minorEastAsia"/>
         </w:rPr>
-        <w:t>Solving for permeability yields</w:t>
+        <w:t>Substitution of the preceding equation for hydraulic conductivity and rearrangement yields an expression for lattice permeability.</w:t>
       </w:r>
     </w:p>
     <w:p>
@@ -7432,20 +7368,23 @@
           <w:rFonts w:eastAsiaTheme="minorEastAsia"/>
         </w:rPr>
       </w:pPr>
-      <w:proofErr w:type="gramStart"/>
-      <w:r>
-        <w:rPr>
-          <w:rFonts w:eastAsiaTheme="minorEastAsia"/>
-        </w:rPr>
-        <w:lastRenderedPageBreak/>
-        <w:t>where</w:t>
-      </w:r>
-      <w:proofErr w:type="gramEnd"/>
-      <w:r>
-        <w:rPr>
-          <w:rFonts w:eastAsiaTheme="minorEastAsia"/>
-        </w:rPr>
-        <w:t xml:space="preserve"> </w:t>
+      <w:r>
+        <w:rPr>
+          <w:rFonts w:eastAsiaTheme="minorEastAsia"/>
+        </w:rPr>
+        <w:t xml:space="preserve">Lattice </w:t>
+      </w:r>
+      <w:r>
+        <w:rPr>
+          <w:rFonts w:eastAsiaTheme="minorEastAsia"/>
+        </w:rPr>
+        <w:t>dynamic</w:t>
+      </w:r>
+      <w:r>
+        <w:rPr>
+          <w:rFonts w:eastAsiaTheme="minorEastAsia"/>
+        </w:rPr>
+        <w:t xml:space="preserve"> viscosity </w:t>
       </w:r>
       <m:oMath>
         <m:r>
@@ -7459,7 +7398,105 @@
         <w:rPr>
           <w:rFonts w:eastAsiaTheme="minorEastAsia"/>
         </w:rPr>
-        <w:t xml:space="preserve"> is the dynamic viscosity of water and permeability is in dimensionless lattice units. For both LB and KC models, dimensionless permeability values can be scaled to physical units via:</w:t>
+        <w:t xml:space="preserve"> must be calculated from shear viscosity to return a non-dimensional lattice permeability</w:t>
+      </w:r>
+      <w:r>
+        <w:rPr>
+          <w:rFonts w:eastAsiaTheme="minorEastAsia"/>
+        </w:rPr>
+        <w:t>. For both LB and KC models, dimensionless permeability values can be scaled to physical units</w:t>
+      </w:r>
+      <w:r>
+        <w:rPr>
+          <w:rFonts w:eastAsiaTheme="minorEastAsia"/>
+        </w:rPr>
+        <w:t xml:space="preserve"> using the image resolution of the porous media </w:t>
+      </w:r>
+      <m:oMath>
+        <m:r>
+          <w:rPr>
+            <w:rFonts w:ascii="Cambria Math" w:eastAsiaTheme="minorEastAsia" w:hAnsi="Cambria Math"/>
+          </w:rPr>
+          <m:t>x=</m:t>
+        </m:r>
+        <m:f>
+          <m:fPr>
+            <m:ctrlPr>
+              <w:rPr>
+                <w:rFonts w:ascii="Cambria Math" w:eastAsiaTheme="minorEastAsia" w:hAnsi="Cambria Math"/>
+                <w:i/>
+              </w:rPr>
+            </m:ctrlPr>
+          </m:fPr>
+          <m:num>
+            <m:sSub>
+              <m:sSubPr>
+                <m:ctrlPr>
+                  <w:rPr>
+                    <w:rFonts w:ascii="Cambria Math" w:eastAsiaTheme="minorEastAsia" w:hAnsi="Cambria Math"/>
+                    <w:i/>
+                  </w:rPr>
+                </m:ctrlPr>
+              </m:sSubPr>
+              <m:e>
+                <m:r>
+                  <w:rPr>
+                    <w:rFonts w:ascii="Cambria Math" w:eastAsiaTheme="minorEastAsia" w:hAnsi="Cambria Math"/>
+                  </w:rPr>
+                  <m:t>L</m:t>
+                </m:r>
+              </m:e>
+              <m:sub>
+                <m:r>
+                  <w:rPr>
+                    <w:rFonts w:ascii="Cambria Math" w:eastAsiaTheme="minorEastAsia" w:hAnsi="Cambria Math"/>
+                  </w:rPr>
+                  <m:t>physical</m:t>
+                </m:r>
+              </m:sub>
+            </m:sSub>
+          </m:num>
+          <m:den>
+            <m:sSub>
+              <m:sSubPr>
+                <m:ctrlPr>
+                  <w:rPr>
+                    <w:rFonts w:ascii="Cambria Math" w:eastAsiaTheme="minorEastAsia" w:hAnsi="Cambria Math"/>
+                    <w:i/>
+                  </w:rPr>
+                </m:ctrlPr>
+              </m:sSubPr>
+              <m:e>
+                <m:r>
+                  <w:rPr>
+                    <w:rFonts w:ascii="Cambria Math" w:eastAsiaTheme="minorEastAsia" w:hAnsi="Cambria Math"/>
+                  </w:rPr>
+                  <m:t>L</m:t>
+                </m:r>
+              </m:e>
+              <m:sub>
+                <m:r>
+                  <w:rPr>
+                    <w:rFonts w:ascii="Cambria Math" w:eastAsiaTheme="minorEastAsia" w:hAnsi="Cambria Math"/>
+                  </w:rPr>
+                  <m:t>Model</m:t>
+                </m:r>
+              </m:sub>
+            </m:sSub>
+          </m:den>
+        </m:f>
+        <m:r>
+          <w:rPr>
+            <w:rFonts w:ascii="Cambria Math" w:eastAsiaTheme="minorEastAsia" w:hAnsi="Cambria Math"/>
+          </w:rPr>
+          <m:t xml:space="preserve"> </m:t>
+        </m:r>
+      </m:oMath>
+      <w:r>
+        <w:rPr>
+          <w:rFonts w:eastAsiaTheme="minorEastAsia"/>
+        </w:rPr>
+        <w:t xml:space="preserve"> used for CFD simulation.</w:t>
       </w:r>
     </w:p>
     <w:p>
@@ -7569,118 +7606,57 @@
           <w:rFonts w:eastAsiaTheme="minorEastAsia"/>
         </w:rPr>
       </w:pPr>
-      <w:proofErr w:type="gramStart"/>
-      <w:r>
-        <w:rPr>
-          <w:rFonts w:eastAsiaTheme="minorEastAsia"/>
-        </w:rPr>
-        <w:t>where</w:t>
-      </w:r>
-      <w:proofErr w:type="gramEnd"/>
-      <w:r>
-        <w:rPr>
-          <w:rFonts w:eastAsiaTheme="minorEastAsia"/>
-        </w:rPr>
-        <w:t xml:space="preserve"> </w:t>
+      <w:r>
+        <w:rPr>
+          <w:rFonts w:eastAsiaTheme="minorEastAsia"/>
+        </w:rPr>
+        <w:t xml:space="preserve">Hydraulic tortuosity can be directly calculated </w:t>
+      </w:r>
+      <w:r>
+        <w:rPr>
+          <w:rFonts w:eastAsiaTheme="minorEastAsia"/>
+        </w:rPr>
+        <w:t xml:space="preserve">using the primary macroscopic fluid velocity vectors </w:t>
       </w:r>
       <m:oMath>
-        <m:r>
-          <w:rPr>
-            <w:rFonts w:ascii="Cambria Math" w:eastAsiaTheme="minorEastAsia" w:hAnsi="Cambria Math"/>
-          </w:rPr>
-          <m:t>x=</m:t>
-        </m:r>
-        <m:f>
-          <m:fPr>
+        <m:sSub>
+          <m:sSubPr>
             <m:ctrlPr>
               <w:rPr>
                 <w:rFonts w:ascii="Cambria Math" w:eastAsiaTheme="minorEastAsia" w:hAnsi="Cambria Math"/>
                 <w:i/>
               </w:rPr>
             </m:ctrlPr>
-          </m:fPr>
-          <m:num>
-            <m:sSub>
-              <m:sSubPr>
-                <m:ctrlPr>
-                  <w:rPr>
-                    <w:rFonts w:ascii="Cambria Math" w:eastAsiaTheme="minorEastAsia" w:hAnsi="Cambria Math"/>
-                    <w:i/>
-                  </w:rPr>
-                </m:ctrlPr>
-              </m:sSubPr>
-              <m:e>
-                <m:r>
-                  <w:rPr>
-                    <w:rFonts w:ascii="Cambria Math" w:eastAsiaTheme="minorEastAsia" w:hAnsi="Cambria Math"/>
-                  </w:rPr>
-                  <m:t>L</m:t>
-                </m:r>
-              </m:e>
-              <m:sub>
-                <m:r>
-                  <w:rPr>
-                    <w:rFonts w:ascii="Cambria Math" w:eastAsiaTheme="minorEastAsia" w:hAnsi="Cambria Math"/>
-                  </w:rPr>
-                  <m:t>physical</m:t>
-                </m:r>
-              </m:sub>
-            </m:sSub>
-          </m:num>
-          <m:den>
-            <m:sSub>
-              <m:sSubPr>
-                <m:ctrlPr>
-                  <w:rPr>
-                    <w:rFonts w:ascii="Cambria Math" w:eastAsiaTheme="minorEastAsia" w:hAnsi="Cambria Math"/>
-                    <w:i/>
-                  </w:rPr>
-                </m:ctrlPr>
-              </m:sSubPr>
-              <m:e>
-                <m:r>
-                  <w:rPr>
-                    <w:rFonts w:ascii="Cambria Math" w:eastAsiaTheme="minorEastAsia" w:hAnsi="Cambria Math"/>
-                  </w:rPr>
-                  <m:t>L</m:t>
-                </m:r>
-              </m:e>
-              <m:sub>
-                <m:r>
-                  <w:rPr>
-                    <w:rFonts w:ascii="Cambria Math" w:eastAsiaTheme="minorEastAsia" w:hAnsi="Cambria Math"/>
-                  </w:rPr>
-                  <m:t>Model</m:t>
-                </m:r>
-              </m:sub>
-            </m:sSub>
-          </m:den>
-        </m:f>
-        <m:r>
-          <w:rPr>
-            <w:rFonts w:ascii="Cambria Math" w:eastAsiaTheme="minorEastAsia" w:hAnsi="Cambria Math"/>
-          </w:rPr>
-          <m:t xml:space="preserve"> </m:t>
-        </m:r>
+          </m:sSubPr>
+          <m:e>
+            <m:r>
+              <w:rPr>
+                <w:rFonts w:ascii="Cambria Math" w:eastAsiaTheme="minorEastAsia" w:hAnsi="Cambria Math"/>
+              </w:rPr>
+              <m:t>u</m:t>
+            </m:r>
+          </m:e>
+          <m:sub>
+            <m:r>
+              <w:rPr>
+                <w:rFonts w:ascii="Cambria Math" w:eastAsiaTheme="minorEastAsia" w:hAnsi="Cambria Math"/>
+              </w:rPr>
+              <m:t>i</m:t>
+            </m:r>
+          </m:sub>
+        </m:sSub>
       </m:oMath>
       <w:r>
         <w:rPr>
           <w:rFonts w:eastAsiaTheme="minorEastAsia"/>
         </w:rPr>
-        <w:t xml:space="preserve"> is equivalent to the image resolution of the porous media used in the model. </w:t>
-      </w:r>
-    </w:p>
-    <w:p>
-      <w:pPr>
-        <w:rPr>
-          <w:rFonts w:eastAsiaTheme="minorEastAsia"/>
-        </w:rPr>
-      </w:pPr>
-      <w:r>
-        <w:rPr>
-          <w:rFonts w:eastAsiaTheme="minorEastAsia"/>
-        </w:rPr>
-        <w:t>Hydraulic tortuosity can be directly calculated through LB fluid vectors by</w:t>
+        <w:t xml:space="preserve"> </w:t>
+      </w:r>
+      <w:r>
+        <w:rPr>
+          <w:rFonts w:eastAsiaTheme="minorEastAsia"/>
+        </w:rPr>
+        <w:t xml:space="preserve">recovered through the momentum density calculation outlined in the equation of state. </w:t>
       </w:r>
     </w:p>
     <w:p>
@@ -7788,7 +7764,7 @@
                       <w:rPr>
                         <w:rFonts w:ascii="Cambria Math" w:eastAsiaTheme="minorEastAsia" w:hAnsi="Cambria Math"/>
                       </w:rPr>
-                      <m:t>V</m:t>
+                      <m:t>u</m:t>
                     </m:r>
                   </m:e>
                   <m:sub>
@@ -7828,7 +7804,7 @@
                       <w:rPr>
                         <w:rFonts w:ascii="Cambria Math" w:eastAsiaTheme="minorEastAsia" w:hAnsi="Cambria Math"/>
                       </w:rPr>
-                      <m:t>V</m:t>
+                      <m:t>u</m:t>
                     </m:r>
                   </m:e>
                   <m:sub>
@@ -7868,7 +7844,7 @@
                       <w:rPr>
                         <w:rFonts w:ascii="Cambria Math" w:eastAsiaTheme="minorEastAsia" w:hAnsi="Cambria Math"/>
                       </w:rPr>
-                      <m:t>V</m:t>
+                      <m:t>u</m:t>
                     </m:r>
                   </m:e>
                   <m:sub>
@@ -7906,7 +7882,7 @@
                   <w:rPr>
                     <w:rFonts w:ascii="Cambria Math" w:eastAsiaTheme="minorEastAsia" w:hAnsi="Cambria Math"/>
                   </w:rPr>
-                  <m:t>V</m:t>
+                  <m:t>u</m:t>
                 </m:r>
               </m:e>
               <m:sub>
@@ -7923,63 +7899,13 @@
       </m:oMath>
     </w:p>
     <w:p>
-      <w:pPr>
-        <w:rPr>
-          <w:rFonts w:eastAsiaTheme="minorEastAsia"/>
-        </w:rPr>
-      </w:pPr>
-      <w:proofErr w:type="gramStart"/>
-      <w:r>
-        <w:rPr>
-          <w:rFonts w:eastAsiaTheme="minorEastAsia"/>
-        </w:rPr>
-        <w:t>where</w:t>
-      </w:r>
-      <w:proofErr w:type="gramEnd"/>
-      <w:r>
-        <w:rPr>
-          <w:rFonts w:eastAsiaTheme="minorEastAsia"/>
-        </w:rPr>
-        <w:t xml:space="preserve"> </w:t>
-      </w:r>
-      <m:oMath>
-        <m:sSub>
-          <m:sSubPr>
-            <m:ctrlPr>
-              <w:rPr>
-                <w:rFonts w:ascii="Cambria Math" w:eastAsiaTheme="minorEastAsia" w:hAnsi="Cambria Math"/>
-                <w:i/>
-              </w:rPr>
-            </m:ctrlPr>
-          </m:sSubPr>
-          <m:e>
-            <m:r>
-              <w:rPr>
-                <w:rFonts w:ascii="Cambria Math" w:eastAsiaTheme="minorEastAsia" w:hAnsi="Cambria Math"/>
-              </w:rPr>
-              <m:t>V</m:t>
-            </m:r>
-          </m:e>
-          <m:sub>
-            <m:r>
-              <w:rPr>
-                <w:rFonts w:ascii="Cambria Math" w:eastAsiaTheme="minorEastAsia" w:hAnsi="Cambria Math"/>
-              </w:rPr>
-              <m:t>i</m:t>
-            </m:r>
-          </m:sub>
-        </m:sSub>
-      </m:oMath>
-      <w:r>
-        <w:rPr>
-          <w:rFonts w:eastAsiaTheme="minorEastAsia"/>
-        </w:rPr>
-        <w:t xml:space="preserve"> corresponds to the primary  macroscopic fluid velocity vector returned from the LB model. </w:t>
-      </w:r>
-    </w:p>
-    <w:p>
-      <w:r>
-        <w:t>Lattice Boltzmann permeability simulations were performed under saturated conditions for each of the soil columns studied. Each modeled section has a domain size of 185 x 680 x 680 voxels.</w:t>
+      <w:r>
+        <w:t>Lattice Boltzmann perme</w:t>
+      </w:r>
+      <w:bookmarkStart w:id="4" w:name="_GoBack"/>
+      <w:bookmarkEnd w:id="4"/>
+      <w:r>
+        <w:t>ability simulations were performed under saturated conditions for each of the soil columns studied. Each modeled section has a domain size of 185 x 680 x 680 voxels.</w:t>
       </w:r>
       <w:r>
         <w:rPr>
@@ -8336,7 +8262,11 @@
         <w:t>)</w:t>
       </w:r>
       <w:r>
-        <w:t xml:space="preserve">. It was noted that slow saturation of the samples from the bottom was performed to minimize this issue. Radial porosity plots display a distinct increase in the mean porosity at a distance of approximately 325 </w:t>
+        <w:t xml:space="preserve">. It was noted that slow saturation of the samples from the bottom was performed to </w:t>
+      </w:r>
+      <w:r>
+        <w:lastRenderedPageBreak/>
+        <w:t xml:space="preserve">minimize this issue. Radial porosity plots display a distinct increase in the mean porosity at a distance of approximately 325 </w:t>
       </w:r>
       <w:proofErr w:type="spellStart"/>
       <w:r>
@@ -8352,11 +8282,7 @@
       </w:r>
       <w:proofErr w:type="spellEnd"/>
       <w:r>
-        <w:t xml:space="preserve"> was applied to the each of the columns. The sharp increase in porosity near the polycarbonate cylinder wall is minimized for Column 3 with this correction (Figure 1b). RMSE permeability decreases significantly with wall correction for both LB and KC methods (Table 3, Table 4). Percent of percolating models also decreases when wall corrections are applied for Brink, Rosin, YASA, and Yen segmentation algorithms. Heat map distribution of mean porosity in the z-direction shows that </w:t>
-      </w:r>
-      <w:r>
-        <w:lastRenderedPageBreak/>
-        <w:t>when wall correction is applied, separation effects that were observed through radial porosity plots (Figure 1a) are not present around the column edges (Figure 2).</w:t>
+        <w:t xml:space="preserve"> was applied to the each of the columns. The sharp increase in porosity near the polycarbonate cylinder wall is minimized for Column 3 with this correction (Figure 1b). RMSE permeability decreases significantly with wall correction for both LB and KC methods (Table 3, Table 4). Percent of percolating models also decreases when wall corrections are applied for Brink, Rosin, YASA, and Yen segmentation algorithms. Heat map distribution of mean porosity in the z-direction shows that when wall correction is applied, separation effects that were observed through radial porosity plots (Figure 1a) are not present around the column edges (Figure 2).</w:t>
       </w:r>
     </w:p>
     <w:p>
@@ -9133,7 +9059,11 @@
         </m:r>
       </m:oMath>
       <w:r>
-        <w:t xml:space="preserve">  grouping also present and includes EN-Brink, HS-Rosin, HS-YASA methods, and EN-Yen.   The high </w:t>
+        <w:t xml:space="preserve">  grouping also present and includes EN-Brink, HS-Rosin, HS-YASA methods, </w:t>
+      </w:r>
+      <w:r>
+        <w:lastRenderedPageBreak/>
+        <w:t xml:space="preserve">and EN-Yen.   The high </w:t>
       </w:r>
       <m:oMath>
         <m:r>
@@ -9406,11 +9336,7 @@
         </m:r>
       </m:oMath>
       <w:r>
-        <w:t xml:space="preserve"> group produced a </w:t>
-      </w:r>
-      <w:r>
-        <w:lastRenderedPageBreak/>
-        <w:t xml:space="preserve">percolating model for sections 7 and 8. KC permeability results from non-percolating sections have been excluded because KC will erroneously return </w:t>
+        <w:t xml:space="preserve"> group produced a percolating model for sections 7 and 8. KC permeability results from non-percolating sections have been excluded because KC will erroneously return </w:t>
       </w:r>
       <m:oMath>
         <m:r>
@@ -9643,7 +9569,11 @@
     </w:p>
     <w:p>
       <w:r>
-        <w:t xml:space="preserve">KC model tortuosity is directly calculated from porosity via equation 10. Two distinct trends of data are observed within the KC data. Higher porosity segmentation methods are defined as algorithms that returned mean porosity of greater than 5% porosity. These high porosity models return high permeability values and seem to follow a similar trend as each other. The lower porosity group of segmentation methods, return permeability values that are more similar to laboratory values and also follow a similar trend as one another. These methods still show significant variability between returned permeability values. It is obvious that the low permeability methods do not return trends that are consistent with the general trend displayed by the laboratory data (Figure 5). Extremely high tortuosity values in this group, 8.77 – 20.59, highly influence the results since permeability scales </w:t>
+        <w:t xml:space="preserve">KC model tortuosity is directly calculated from porosity via equation 10. Two distinct trends of data are observed within the KC data. Higher porosity segmentation methods are defined as algorithms that returned mean porosity of greater than 5% porosity. These high porosity models return high permeability values and seem to follow a similar trend as each other. The lower porosity group of segmentation methods, return permeability values that are more similar to laboratory values and also follow a similar trend as one another. These methods still show significant variability between returned permeability values. It is obvious that the low permeability methods do not return trends that are consistent with the general trend displayed by the laboratory data (Figure 5). Extremely high tortuosity </w:t>
+      </w:r>
+      <w:r>
+        <w:lastRenderedPageBreak/>
+        <w:t xml:space="preserve">values in this group, 8.77 – 20.59, highly influence the results since permeability scales </w:t>
       </w:r>
       <w:proofErr w:type="gramStart"/>
       <w:r>
@@ -9696,7 +9626,6 @@
         <w:pStyle w:val="Heading4"/>
       </w:pPr>
       <w:r>
-        <w:lastRenderedPageBreak/>
         <w:t>2.4.2 Potential sources of uncertainty between modeled and measured permeability</w:t>
       </w:r>
     </w:p>
@@ -10122,7 +10051,11 @@
         <w:t>)</w:t>
       </w:r>
       <w:r>
-        <w:t xml:space="preserve">. Due to the challenges associated with resolving organic materials some of the CT images represent a separate system than what was measured in the laboratory. </w:t>
+        <w:t xml:space="preserve">. </w:t>
+      </w:r>
+      <w:r>
+        <w:lastRenderedPageBreak/>
+        <w:t xml:space="preserve">Due to the challenges associated with resolving organic materials some of the CT images represent a separate system than what was measured in the laboratory. </w:t>
       </w:r>
     </w:p>
     <w:p>
@@ -10170,11 +10103,7 @@
         <w:t>2013)</w:t>
       </w:r>
       <w:r>
-        <w:t xml:space="preserve">. Due to averaging of the attenuation of multiple </w:t>
-      </w:r>
-      <w:r>
-        <w:lastRenderedPageBreak/>
-        <w:t xml:space="preserve">materials or phases in a single voxel, partial volume effects may be present, and boundary voxels may be misclassified </w:t>
+        <w:t xml:space="preserve">. Due to averaging of the attenuation of multiple materials or phases in a single voxel, partial volume effects may be present, and boundary voxels may be misclassified </w:t>
       </w:r>
       <w:r>
         <w:t>(</w:t>
@@ -10455,16 +10384,13 @@
         <w:pStyle w:val="Heading3"/>
       </w:pPr>
       <w:r>
+        <w:lastRenderedPageBreak/>
         <w:t>2.5 Summary and Conclusions from the analysis of segmentation methods</w:t>
       </w:r>
     </w:p>
     <w:p>
       <w:r>
-        <w:t xml:space="preserve">The objective of this study was to identify some of the limitations of modeling permeability from CT data of natural porous media using KC and LB methods. These models were generated from nine different automated segmentation algorithms and compared to laboratory measurements in an effort to validate each model and gain insight into relationships between KC and LB models. Four macropore soil columns composed of 8 sections each were modeled using both KC and LB methods. Results were compared with </w:t>
-      </w:r>
-      <w:r>
-        <w:lastRenderedPageBreak/>
-        <w:t>laboratory measurements. Both KC and LB models returned permeability values that ranged from 2 orders of magnitude less than laboratory measured permeability values to</w:t>
+        <w:t>The objective of this study was to identify some of the limitations of modeling permeability from CT data of natural porous media using KC and LB methods. These models were generated from nine different automated segmentation algorithms and compared to laboratory measurements in an effort to validate each model and gain insight into relationships between KC and LB models. Four macropore soil columns composed of 8 sections each were modeled using both KC and LB methods. Results were compared with laboratory measurements. Both KC and LB models returned permeability values that ranged from 2 orders of magnitude less than laboratory measured permeability values to</w:t>
       </w:r>
       <w:r>
         <w:t xml:space="preserve"> 3</w:t>
@@ -10621,7 +10547,11 @@
         <w:t>2</w:t>
       </w:r>
       <w:r>
-        <w:t>=0.78) to the LB models. LB models may be suited for fine numerical resolution, but this relationship suggests that KC models can be used as an economical alternative to more computationally intensive fluid models when working with three dimensional CT data. Verifying that the segmented porous media percolates is necessary when applying the KC relationship.</w:t>
+        <w:t xml:space="preserve">=0.78) to </w:t>
+      </w:r>
+      <w:r>
+        <w:lastRenderedPageBreak/>
+        <w:t>the LB models. LB models may be suited for fine numerical resolution, but this relationship suggests that KC models can be used as an economical alternative to more computationally intensive fluid models when working with three dimensional CT data. Verifying that the segmented porous media percolates is necessary when applying the KC relationship.</w:t>
       </w:r>
     </w:p>
     <w:p>
@@ -10633,7 +10563,6 @@
         </w:numPr>
       </w:pPr>
       <w:r>
-        <w:lastRenderedPageBreak/>
         <w:t>Colloid model development</w:t>
       </w:r>
     </w:p>
@@ -10990,6 +10919,7 @@
         <w:ind w:left="360"/>
       </w:pPr>
       <w:r>
+        <w:lastRenderedPageBreak/>
         <w:t>4.5 Discussion</w:t>
       </w:r>
     </w:p>
@@ -11023,7 +10953,6 @@
         <w:ind w:left="360"/>
       </w:pPr>
       <w:r>
-        <w:lastRenderedPageBreak/>
         <w:t>4.6 Conclusions</w:t>
       </w:r>
     </w:p>
@@ -12849,6 +12778,14 @@
     <w:abstractNumId w:val="9"/>
   </w:num>
 </w:numbering>
+</file>
+
+<file path=word/people.xml><?xml version="1.0" encoding="utf-8"?>
+<w15:people xmlns:wpc="http://schemas.microsoft.com/office/word/2010/wordprocessingCanvas" xmlns:mc="http://schemas.openxmlformats.org/markup-compatibility/2006" xmlns:o="urn:schemas-microsoft-com:office:office" xmlns:r="http://schemas.openxmlformats.org/officeDocument/2006/relationships" xmlns:m="http://schemas.openxmlformats.org/officeDocument/2006/math" xmlns:v="urn:schemas-microsoft-com:vml" xmlns:wp14="http://schemas.microsoft.com/office/word/2010/wordprocessingDrawing" xmlns:wp="http://schemas.openxmlformats.org/drawingml/2006/wordprocessingDrawing" xmlns:w10="urn:schemas-microsoft-com:office:word" xmlns:w="http://schemas.openxmlformats.org/wordprocessingml/2006/main" xmlns:w14="http://schemas.microsoft.com/office/word/2010/wordml" xmlns:w15="http://schemas.microsoft.com/office/word/2012/wordml" xmlns:wpg="http://schemas.microsoft.com/office/word/2010/wordprocessingGroup" xmlns:wpi="http://schemas.microsoft.com/office/word/2010/wordprocessingInk" xmlns:wne="http://schemas.microsoft.com/office/word/2006/wordml" xmlns:wps="http://schemas.microsoft.com/office/word/2010/wordprocessingShape" mc:Ignorable="w14 w15 wp14">
+  <w15:person w15:author="Josh">
+    <w15:presenceInfo w15:providerId="None" w15:userId="Josh"/>
+  </w15:person>
+</w15:people>
 </file>
 
 <file path=word/styles.xml><?xml version="1.0" encoding="utf-8"?>
@@ -13422,6 +13359,56 @@
       <w:color w:val="2E74B5" w:themeColor="accent1" w:themeShade="BF"/>
     </w:rPr>
   </w:style>
+  <w:style w:type="paragraph" w:styleId="Revision">
+    <w:name w:val="Revision"/>
+    <w:hidden/>
+    <w:uiPriority w:val="99"/>
+    <w:semiHidden/>
+    <w:rsid w:val="002B35AD"/>
+    <w:pPr>
+      <w:spacing w:after="0" w:line="240" w:lineRule="auto"/>
+    </w:pPr>
+  </w:style>
+  <w:style w:type="paragraph" w:styleId="BalloonText">
+    <w:name w:val="Balloon Text"/>
+    <w:basedOn w:val="Normal"/>
+    <w:link w:val="BalloonTextChar"/>
+    <w:uiPriority w:val="99"/>
+    <w:semiHidden/>
+    <w:unhideWhenUsed/>
+    <w:rsid w:val="002B35AD"/>
+    <w:pPr>
+      <w:spacing w:after="0" w:line="240" w:lineRule="auto"/>
+    </w:pPr>
+    <w:rPr>
+      <w:rFonts w:ascii="Segoe UI" w:hAnsi="Segoe UI" w:cs="Segoe UI"/>
+      <w:sz w:val="18"/>
+      <w:szCs w:val="18"/>
+    </w:rPr>
+  </w:style>
+  <w:style w:type="character" w:customStyle="1" w:styleId="BalloonTextChar">
+    <w:name w:val="Balloon Text Char"/>
+    <w:basedOn w:val="DefaultParagraphFont"/>
+    <w:link w:val="BalloonText"/>
+    <w:uiPriority w:val="99"/>
+    <w:semiHidden/>
+    <w:rsid w:val="002B35AD"/>
+    <w:rPr>
+      <w:rFonts w:ascii="Segoe UI" w:hAnsi="Segoe UI" w:cs="Segoe UI"/>
+      <w:sz w:val="18"/>
+      <w:szCs w:val="18"/>
+    </w:rPr>
+  </w:style>
+  <w:style w:type="character" w:styleId="PlaceholderText">
+    <w:name w:val="Placeholder Text"/>
+    <w:basedOn w:val="DefaultParagraphFont"/>
+    <w:uiPriority w:val="99"/>
+    <w:semiHidden/>
+    <w:rsid w:val="006A1C1A"/>
+    <w:rPr>
+      <w:color w:val="808080"/>
+    </w:rPr>
+  </w:style>
 </w:styles>
 </file>
 
@@ -13691,7 +13678,7 @@
 </file>
 
 <file path=customXml/itemProps1.xml><?xml version="1.0" encoding="utf-8"?>
-<ds:datastoreItem xmlns:ds="http://schemas.openxmlformats.org/officeDocument/2006/customXml" ds:itemID="{627D8162-53FE-4D9E-9742-8D6A66BA106C}">
+<ds:datastoreItem xmlns:ds="http://schemas.openxmlformats.org/officeDocument/2006/customXml" ds:itemID="{3F8E13EE-F00D-4842-9B0A-BAAE553CB613}">
   <ds:schemaRefs>
     <ds:schemaRef ds:uri="http://schemas.openxmlformats.org/officeDocument/2006/bibliography"/>
   </ds:schemaRefs>

</xml_diff>

<commit_message>
Updates through ch 2. res.
</commit_message>
<xml_diff>
--- a/Dissert_outline_v0.docx
+++ b/Dissert_outline_v0.docx
@@ -3980,7 +3980,7 @@
         <w:rPr>
           <w:rFonts w:eastAsiaTheme="minorEastAsia"/>
         </w:rPr>
-        <w:t xml:space="preserve">in </w:t>
+        <w:t>in</w:t>
       </w:r>
       <w:r>
         <w:rPr>
@@ -7900,12 +7900,7 @@
     </w:p>
     <w:p>
       <w:r>
-        <w:t>Lattice Boltzmann perme</w:t>
-      </w:r>
-      <w:bookmarkStart w:id="4" w:name="_GoBack"/>
-      <w:bookmarkEnd w:id="4"/>
-      <w:r>
-        <w:t>ability simulations were performed under saturated conditions for each of the soil columns studied. Each modeled section has a domain size of 185 x 680 x 680 voxels.</w:t>
+        <w:t>Lattice Boltzmann permeability simulations were performed under saturated conditions for each of the soil columns studied. Each modeled section has a domain size of 185 x 680 x 680 voxels.</w:t>
       </w:r>
       <w:r>
         <w:rPr>
@@ -7936,41 +7931,73 @@
         <w:t xml:space="preserve">. </w:t>
       </w:r>
       <w:r>
-        <w:t xml:space="preserve">Models were run for up to 400,000 iterations to reach equilibrium. We define equilibrium flow for this study as </w:t>
-      </w:r>
+        <w:t xml:space="preserve">Models were run for up to 400,000 iterations to reach equilibrium. We define equilibrium flow for this </w:t>
+      </w:r>
+      <w:r>
+        <w:t>chapter</w:t>
+      </w:r>
+      <w:r>
+        <w:t xml:space="preserve"> </w:t>
+      </w:r>
+      <w:proofErr w:type="gramStart"/>
+      <w:r>
+        <w:t xml:space="preserve">as </w:t>
+      </w:r>
+      <w:proofErr w:type="gramEnd"/>
       <m:oMath>
-        <m:r>
-          <w:rPr>
-            <w:rFonts w:ascii="Cambria Math" w:hAnsi="Cambria Math"/>
-          </w:rPr>
-          <m:t>∆</m:t>
-        </m:r>
-        <m:sSub>
-          <m:sSubPr>
+        <m:f>
+          <m:fPr>
+            <m:type m:val="lin"/>
             <m:ctrlPr>
               <w:rPr>
                 <w:rFonts w:ascii="Cambria Math" w:hAnsi="Cambria Math"/>
                 <w:i/>
               </w:rPr>
             </m:ctrlPr>
-          </m:sSubPr>
-          <m:e>
+          </m:fPr>
+          <m:num>
             <m:r>
               <w:rPr>
                 <w:rFonts w:ascii="Cambria Math" w:hAnsi="Cambria Math"/>
               </w:rPr>
-              <m:t>υ</m:t>
+              <m:t>∆</m:t>
             </m:r>
-          </m:e>
-          <m:sub>
+            <m:sSub>
+              <m:sSubPr>
+                <m:ctrlPr>
+                  <w:rPr>
+                    <w:rFonts w:ascii="Cambria Math" w:hAnsi="Cambria Math"/>
+                    <w:i/>
+                  </w:rPr>
+                </m:ctrlPr>
+              </m:sSubPr>
+              <m:e>
+                <m:r>
+                  <w:rPr>
+                    <w:rFonts w:ascii="Cambria Math" w:hAnsi="Cambria Math"/>
+                  </w:rPr>
+                  <m:t>u</m:t>
+                </m:r>
+              </m:e>
+              <m:sub>
+                <m:r>
+                  <w:rPr>
+                    <w:rFonts w:ascii="Cambria Math" w:hAnsi="Cambria Math"/>
+                  </w:rPr>
+                  <m:t>z</m:t>
+                </m:r>
+              </m:sub>
+            </m:sSub>
+          </m:num>
+          <m:den>
             <m:r>
               <w:rPr>
                 <w:rFonts w:ascii="Cambria Math" w:hAnsi="Cambria Math"/>
               </w:rPr>
-              <m:t xml:space="preserve">z </m:t>
+              <m:t>∆t</m:t>
             </m:r>
-          </m:sub>
-        </m:sSub>
+          </m:den>
+        </m:f>
         <m:r>
           <w:rPr>
             <w:rFonts w:ascii="Cambria Math" w:hAnsi="Cambria Math"/>
@@ -7999,7 +8026,13 @@
               <w:rPr>
                 <w:rFonts w:ascii="Cambria Math" w:hAnsi="Cambria Math"/>
               </w:rPr>
-              <m:t>-3</m:t>
+              <m:t>-</m:t>
+            </m:r>
+            <m:r>
+              <w:rPr>
+                <w:rFonts w:ascii="Cambria Math" w:hAnsi="Cambria Math"/>
+              </w:rPr>
+              <m:t>7</m:t>
             </m:r>
           </m:sup>
         </m:sSup>
@@ -8031,7 +8064,13 @@
               <w:rPr>
                 <w:rFonts w:ascii="Cambria Math" w:hAnsi="Cambria Math"/>
               </w:rPr>
-              <m:t>-1</m:t>
+              <m:t>-</m:t>
+            </m:r>
+            <m:r>
+              <w:rPr>
+                <w:rFonts w:ascii="Cambria Math" w:hAnsi="Cambria Math"/>
+              </w:rPr>
+              <m:t>2</m:t>
             </m:r>
           </m:sup>
         </m:sSup>
@@ -8040,7 +8079,7 @@
         <w:rPr>
           <w:rFonts w:eastAsiaTheme="minorEastAsia"/>
         </w:rPr>
-        <w:t xml:space="preserve"> every 10,000 iterations.</w:t>
+        <w:t>.</w:t>
       </w:r>
     </w:p>
     <w:p>
@@ -8058,7 +8097,16 @@
         </w:rPr>
       </w:pPr>
       <w:r>
-        <w:t xml:space="preserve">Eighth sections of C3 and C9 display a larger harmonic mean permeability than the intact soil column (Table 1). It is possible that isolated or non-percolating pores which were present in the intact columns are able to percolate in the eighth sized sections after cutting. Higher harmonic mean permeability is expected if this is the case, and was observed. Eighth sections 7 and 8 in column 3 display a much lower permeability, 0.04 and 0.07 </w:t>
+        <w:t xml:space="preserve">Eighth sections of column 3 and column </w:t>
+      </w:r>
+      <w:r>
+        <w:t xml:space="preserve">9 display a larger harmonic mean permeability than the intact soil column (Table 1). It is possible that isolated or non-percolating pores which were present in the intact columns are able to percolate in the eighth sized sections after cutting. Higher harmonic mean permeability is expected if this is the case, and was observed. </w:t>
+      </w:r>
+      <w:r>
+        <w:t>Sections 7 and 8 of</w:t>
+      </w:r>
+      <w:r>
+        <w:t xml:space="preserve"> column 3 display a much lower permeability, 0.04 and 0.07 </w:t>
       </w:r>
       <m:oMath>
         <m:r>
@@ -8146,7 +8194,43 @@
         <w:rPr>
           <w:rFonts w:eastAsiaTheme="minorEastAsia"/>
         </w:rPr>
-        <w:t>. It is assumed that the bottom two layers are creating a “bottleneck” which contributes to the lower measured permeability of the intact soil column. A similar pattern is observed in C9. Measured permeability in section 8 (</w:t>
+        <w:t xml:space="preserve">. </w:t>
+      </w:r>
+      <w:r>
+        <w:rPr>
+          <w:rFonts w:eastAsiaTheme="minorEastAsia"/>
+        </w:rPr>
+        <w:t xml:space="preserve"> This suggests that</w:t>
+      </w:r>
+      <w:r>
+        <w:rPr>
+          <w:rFonts w:eastAsiaTheme="minorEastAsia"/>
+        </w:rPr>
+        <w:t xml:space="preserve"> the bottom two layers </w:t>
+      </w:r>
+      <w:r>
+        <w:rPr>
+          <w:rFonts w:eastAsiaTheme="minorEastAsia"/>
+        </w:rPr>
+        <w:t>create</w:t>
+      </w:r>
+      <w:r>
+        <w:rPr>
+          <w:rFonts w:eastAsiaTheme="minorEastAsia"/>
+        </w:rPr>
+        <w:t xml:space="preserve"> a “bottleneck” which contributes to the lower measured permeability of the intact soil column. A </w:t>
+      </w:r>
+      <w:r>
+        <w:rPr>
+          <w:rFonts w:eastAsiaTheme="minorEastAsia"/>
+        </w:rPr>
+        <w:t xml:space="preserve">similar pattern is observed in column </w:t>
+      </w:r>
+      <w:r>
+        <w:rPr>
+          <w:rFonts w:eastAsiaTheme="minorEastAsia"/>
+        </w:rPr>
+        <w:t>9. Measured permeability in section 8 (</w:t>
       </w:r>
       <w:proofErr w:type="gramStart"/>
       <w:r>
@@ -8194,7 +8278,19 @@
         <w:rPr>
           <w:rFonts w:eastAsiaTheme="minorEastAsia"/>
         </w:rPr>
-        <w:t>) is much lower than measured permeability in layers 1-7 (approximately 2.5 to 11</w:t>
+        <w:t>) is much lower than measured permeability in</w:t>
+      </w:r>
+      <w:r>
+        <w:rPr>
+          <w:rFonts w:eastAsiaTheme="minorEastAsia"/>
+        </w:rPr>
+        <w:t xml:space="preserve"> section</w:t>
+      </w:r>
+      <w:r>
+        <w:rPr>
+          <w:rFonts w:eastAsiaTheme="minorEastAsia"/>
+        </w:rPr>
+        <w:t>s 1-7 (approximately 2.5 to 11</w:t>
       </w:r>
       <m:oMath>
         <m:r>
@@ -8234,7 +8330,25 @@
         <w:rPr>
           <w:rFonts w:eastAsiaTheme="minorEastAsia"/>
         </w:rPr>
-        <w:t xml:space="preserve"> ). C7 and C8 show slightly less than a 1:1 ratio between harmonic mean permeability and the permeability of the intact soil columns (Table 1). The data suggests that during the cutting process, some previously undisturbed pores may have been deformed or even destroyed. This would subsequently reduce the overall permeability of the cut sections. Smearing and destruction of the original pore structure in the laboratory measurements is a serious concern for all soil cores presented in this study.</w:t>
+        <w:t xml:space="preserve"> ). Laboratory results from column 7 and column </w:t>
+      </w:r>
+      <w:r>
+        <w:rPr>
+          <w:rFonts w:eastAsiaTheme="minorEastAsia"/>
+        </w:rPr>
+        <w:t xml:space="preserve">8 show slightly less than a 1:1 ratio between harmonic mean permeability and the permeability of the intact soil columns (Table 1). </w:t>
+      </w:r>
+      <w:r>
+        <w:rPr>
+          <w:rFonts w:eastAsiaTheme="minorEastAsia"/>
+        </w:rPr>
+        <w:t>A lower harmonic mean permeability</w:t>
+      </w:r>
+      <w:r>
+        <w:rPr>
+          <w:rFonts w:eastAsiaTheme="minorEastAsia"/>
+        </w:rPr>
+        <w:t xml:space="preserve"> suggests that during the cutting process, some previously undisturbed pores may have been deformed or even destroyed. This would subsequently reduce the overall permeability of the cut sections. Smearing and destruction of the original pore structure in the laboratory measurements is a serious concern for all soil cores presented in this study.</w:t>
       </w:r>
     </w:p>
     <w:p>
@@ -8242,6 +8356,7 @@
         <w:pStyle w:val="Heading4"/>
       </w:pPr>
       <w:r>
+        <w:lastRenderedPageBreak/>
         <w:t>2.3.1 Image wall corrections</w:t>
       </w:r>
     </w:p>
@@ -8262,27 +8377,94 @@
         <w:t>)</w:t>
       </w:r>
       <w:r>
-        <w:t xml:space="preserve">. It was noted that slow saturation of the samples from the bottom was performed to </w:t>
-      </w:r>
-      <w:r>
-        <w:lastRenderedPageBreak/>
-        <w:t xml:space="preserve">minimize this issue. Radial porosity plots display a distinct increase in the mean porosity at a distance of approximately 325 </w:t>
+        <w:t xml:space="preserve">. It was noted that slow saturation of the samples from the bottom was performed to minimize this issue. Radial porosity plots display a distinct increase in the mean porosity at </w:t>
+      </w:r>
+      <w:proofErr w:type="gramStart"/>
+      <w:r>
+        <w:t>a</w:t>
+      </w:r>
+      <w:r>
+        <w:t>n</w:t>
+      </w:r>
+      <w:proofErr w:type="gramEnd"/>
+      <w:r>
+        <w:t xml:space="preserve"> </w:t>
       </w:r>
       <w:proofErr w:type="spellStart"/>
       <w:r>
+        <w:t>euclidean</w:t>
+      </w:r>
+      <w:proofErr w:type="spellEnd"/>
+      <w:r>
+        <w:t xml:space="preserve"> distance of approximately 325 </w:t>
+      </w:r>
+      <w:proofErr w:type="spellStart"/>
+      <w:r>
         <w:t>vx</w:t>
       </w:r>
       <w:proofErr w:type="spellEnd"/>
       <w:r>
-        <w:t xml:space="preserve"> from the center of the soil column (Figure 1a). The discontinuity in mean porosity suggests that wall separation was present in portions of Column 3 when CT scanning occurred. A wall correction of 15 </w:t>
+        <w:t xml:space="preserve"> from the center of the soil column (Figure </w:t>
       </w:r>
       <w:proofErr w:type="spellStart"/>
       <w:r>
+        <w:t>xxxx</w:t>
+      </w:r>
+      <w:proofErr w:type="spellEnd"/>
+      <w:r>
+        <w:t xml:space="preserve">). The discontinuity in mean porosity suggests that wall separation was present in portions of Column 3 when CT scanning occurred. A wall correction of 15 </w:t>
+      </w:r>
+      <w:proofErr w:type="spellStart"/>
+      <w:r>
         <w:t>vx</w:t>
       </w:r>
       <w:proofErr w:type="spellEnd"/>
       <w:r>
-        <w:t xml:space="preserve"> was applied to the each of the columns. The sharp increase in porosity near the polycarbonate cylinder wall is minimized for Column 3 with this correction (Figure 1b). RMSE permeability decreases significantly with wall correction for both LB and KC methods (Table 3, Table 4). Percent of percolating models also decreases when wall corrections are applied for Brink, Rosin, YASA, and Yen segmentation algorithms. Heat map distribution of mean porosity in the z-direction shows that when wall correction is applied, separation effects that were observed through radial porosity plots (Figure 1a) are not present around the column edges (Figure 2).</w:t>
+        <w:t xml:space="preserve"> was applied to the each of the columns. The sharp increase in porosity near the polycarbonate cylinder wall is minimized for Column 3 with this correction (Figure </w:t>
+      </w:r>
+      <w:proofErr w:type="spellStart"/>
+      <w:r>
+        <w:t>xxxx</w:t>
+      </w:r>
+      <w:proofErr w:type="spellEnd"/>
+      <w:r>
+        <w:t xml:space="preserve">). RMSE permeability decreases significantly with wall correction for both LB and KC methods (Table </w:t>
+      </w:r>
+      <w:r>
+        <w:t>xxx</w:t>
+      </w:r>
+      <w:r>
+        <w:t xml:space="preserve">, Table </w:t>
+      </w:r>
+      <w:r>
+        <w:t>xxx</w:t>
+      </w:r>
+      <w:r>
+        <w:t xml:space="preserve">). Percent of percolating </w:t>
+      </w:r>
+      <w:r>
+        <w:t>simulations</w:t>
+      </w:r>
+      <w:r>
+        <w:t xml:space="preserve"> also decreases when wall corrections are applied for Brink, Rosin, YASA, an</w:t>
+      </w:r>
+      <w:r>
+        <w:t>d Yen segmentation algorithms. A h</w:t>
+      </w:r>
+      <w:r>
+        <w:t xml:space="preserve">eat map distribution of mean porosity in the z-direction shows that when wall correction is applied, separation effects that were observed through </w:t>
+      </w:r>
+      <w:r>
+        <w:t>radial porosity plots (Figure xxx</w:t>
+      </w:r>
+      <w:r>
+        <w:t>) are not present a</w:t>
+      </w:r>
+      <w:r>
+        <w:t>round the column edges (Figure xxx</w:t>
+      </w:r>
+      <w:r>
+        <w:t>).</w:t>
       </w:r>
     </w:p>
     <w:p>
@@ -8295,7 +8477,31 @@
     </w:p>
     <w:p>
       <w:r>
-        <w:t xml:space="preserve">Permeability results from the LB models varied for each segmentation algorithm applied to the initial CT data. Column 3 model results show that of the six segmentation algorithms, EN-Brink, HS-Rosin, LA-IK, and LA-KMMRF follow a similar trend across all modeled soil core sections (Figure 3). The YASA 2 model for C3, section 2 returned a permeability value of 6.78 </w:t>
+        <w:t>Permeability results from the LB models varied for each segmentation</w:t>
+      </w:r>
+      <w:r>
+        <w:t xml:space="preserve"> algorithm</w:t>
+      </w:r>
+      <w:r>
+        <w:t xml:space="preserve">. Column 3 </w:t>
+      </w:r>
+      <w:r>
+        <w:t xml:space="preserve">lattice Boltzmann </w:t>
+      </w:r>
+      <w:r>
+        <w:t xml:space="preserve">results show that of the six segmentation algorithms, EN-Brink, HS-Rosin, LA-IK, and LA-KMMRF follow a similar trend across all </w:t>
+      </w:r>
+      <w:r>
+        <w:t>simulated</w:t>
+      </w:r>
+      <w:r>
+        <w:t xml:space="preserve"> soil core sections (F</w:t>
+      </w:r>
+      <w:r>
+        <w:t xml:space="preserve">igure 3). The YASA 2 model for column </w:t>
+      </w:r>
+      <w:r>
+        <w:t xml:space="preserve">3, section 2 returned a permeability value of 6.78 </w:t>
       </w:r>
       <m:oMath>
         <m:r>
@@ -8599,7 +8805,13 @@
         <w:rPr>
           <w:rFonts w:eastAsiaTheme="minorEastAsia"/>
         </w:rPr>
-        <w:t xml:space="preserve">). All percolating models predict permeability values that are 1-4(O) higher than laboratory values for the remaining cut sections. </w:t>
+        <w:t>). All simulations for percolating segmentations</w:t>
+      </w:r>
+      <w:r>
+        <w:rPr>
+          <w:rFonts w:eastAsiaTheme="minorEastAsia"/>
+        </w:rPr>
+        <w:t xml:space="preserve"> predict permeability values that are 1-4(O) higher than laboratory values for the remaining cut sections. </w:t>
       </w:r>
       <w:r>
         <w:t xml:space="preserve">Variability in permeability values exists between each of the modeled algorithms as a direct result of the mathematical models use to </w:t>
@@ -8620,7 +8832,16 @@
         </w:rPr>
       </w:pPr>
       <w:r>
-        <w:t xml:space="preserve">Model results for columns 7-9 follow similar trends as Column 3.  Although high in total porosity, the IK method did not produce viable results for any of the soil columns. Instead it was characterized by unsteady flow when parameterized uniformly with the other LB models. The majority of LB models estimate permeability values of 1-4(O) higher than laboratory measurements (Figure 4). Few instances of percolating models return permeability values of less than 3 </w:t>
+        <w:t>Simulation</w:t>
+      </w:r>
+      <w:r>
+        <w:t xml:space="preserve"> results for columns 7-9 follow similar trends as Column 3.  Although high in total porosity, the IK method did not produce viable results for any of the soil columns. Instead it was characterized by unsteady flow when parameterized uniformly with the other LB models. The majority of LB </w:t>
+      </w:r>
+      <w:r>
+        <w:t>models</w:t>
+      </w:r>
+      <w:r>
+        <w:t xml:space="preserve"> estimate permeability values of 1-4(O) higher than laboratory measurements (Figure 4). Few instances of percolating models return permeability values of less than 3 </w:t>
       </w:r>
       <m:oMath>
         <m:r>
@@ -8899,7 +9120,19 @@
         <w:rPr>
           <w:rFonts w:eastAsiaTheme="minorEastAsia"/>
         </w:rPr>
-        <w:t xml:space="preserve">. However 28% of the tested models did not percolate with this method. KM-MRF and CL-Otsu were the only two segmentation methods that produced percolating models in all instances tested. RMSE of these methods was much larger than any other tested segmentation algorithm (KM-MRF: </w:t>
+        <w:t xml:space="preserve">. However 28% of the </w:t>
+      </w:r>
+      <w:r>
+        <w:rPr>
+          <w:rFonts w:eastAsiaTheme="minorEastAsia"/>
+        </w:rPr>
+        <w:t xml:space="preserve">simulated soil column sections </w:t>
+      </w:r>
+      <w:r>
+        <w:rPr>
+          <w:rFonts w:eastAsiaTheme="minorEastAsia"/>
+        </w:rPr>
+        <w:t xml:space="preserve">did not percolate with this method. KM-MRF and CL-Otsu were the only two segmentation methods that produced percolating models in all instances tested. RMSE of these methods was much larger than any other tested segmentation algorithm (KM-MRF: </w:t>
       </w:r>
       <w:proofErr w:type="gramStart"/>
       <w:r>
@@ -9037,7 +9270,66 @@
         <w:t>2</w:t>
       </w:r>
       <w:r>
-        <w:t xml:space="preserve">=0.91. This paper applies a slightly different version of the Kozeny-Carman predictive model by using a geometric tortuosity model (Eq. 10).  The Kozeny-Carman equation is used independently of LB to assess the CT data by predicting permeability directly from the segmented images using equations 5, 7, 9, and 10 rather than simulating fluid flow with CFD. KC estimates cluster into two clear groups (Figure 5). A high </w:t>
+        <w:t xml:space="preserve">=0.91. </w:t>
+      </w:r>
+      <w:r>
+        <w:t>In this study t</w:t>
+      </w:r>
+      <w:r>
+        <w:t xml:space="preserve">he Kozeny-Carman equation is used independently of LB to assess the CT data by predicting permeability directly from the segmented </w:t>
+      </w:r>
+      <w:r>
+        <w:lastRenderedPageBreak/>
+        <w:t>images rather th</w:t>
+      </w:r>
+      <w:r>
+        <w:t>an simulating fluid flow with computational fluid dynamics</w:t>
+      </w:r>
+      <w:r>
+        <w:t>.</w:t>
+      </w:r>
+      <w:r>
+        <w:t xml:space="preserve"> A geometric mean tortuosity is used, which differs from </w:t>
+      </w:r>
+      <w:proofErr w:type="spellStart"/>
+      <w:r>
+        <w:rPr>
+          <w:i/>
+        </w:rPr>
+        <w:t>Shaap</w:t>
+      </w:r>
+      <w:proofErr w:type="spellEnd"/>
+      <w:r>
+        <w:rPr>
+          <w:i/>
+        </w:rPr>
+        <w:t xml:space="preserve"> and </w:t>
+      </w:r>
+      <w:proofErr w:type="spellStart"/>
+      <w:r>
+        <w:rPr>
+          <w:i/>
+        </w:rPr>
+        <w:t>Lebron</w:t>
+      </w:r>
+      <w:proofErr w:type="spellEnd"/>
+      <w:r>
+        <w:rPr>
+          <w:i/>
+        </w:rPr>
+        <w:t xml:space="preserve"> 2001</w:t>
+      </w:r>
+      <w:r>
+        <w:t>, because it displays a lower RMSE as compared to hydraulic tortuosity.</w:t>
+      </w:r>
+      <w:r>
+        <w:t xml:space="preserve"> KC </w:t>
+      </w:r>
+      <w:r>
+        <w:t>estimates cluster into two distinct groups (Figure xxx</w:t>
+      </w:r>
+      <w:r>
+        <w:t xml:space="preserve">). A high </w:t>
       </w:r>
       <m:oMath>
         <m:r>
@@ -9048,7 +9340,13 @@
         </m:r>
       </m:oMath>
       <w:r>
-        <w:t xml:space="preserve"> group is present that includes KM-MRF, CL-Otsu, and LA-IK. A lower </w:t>
+        <w:t xml:space="preserve"> group is present that includ</w:t>
+      </w:r>
+      <w:r>
+        <w:t>es KM-MRF, CL-Otsu, and LA-IK. The</w:t>
+      </w:r>
+      <w:r>
+        <w:t xml:space="preserve"> lower </w:t>
       </w:r>
       <m:oMath>
         <m:r>
@@ -9059,11 +9357,13 @@
         </m:r>
       </m:oMath>
       <w:r>
-        <w:t xml:space="preserve">  grouping also present and includes EN-Brink, HS-Rosin, HS-YASA methods, </w:t>
-      </w:r>
-      <w:r>
-        <w:lastRenderedPageBreak/>
-        <w:t xml:space="preserve">and EN-Yen.   The high </w:t>
+        <w:t xml:space="preserve">  group and includes EN-Brink, HS-Rosin</w:t>
+      </w:r>
+      <w:r>
+        <w:t>, HS-YASA methods, and EN-Yen.</w:t>
+      </w:r>
+      <w:r>
+        <w:t xml:space="preserve"> The high </w:t>
       </w:r>
       <m:oMath>
         <m:r>
@@ -9074,7 +9374,13 @@
         </m:r>
       </m:oMath>
       <w:r>
-        <w:t xml:space="preserve"> group over predicted permeability by up to 3(O) in for all sections. Sections 1</w:t>
+        <w:t xml:space="preserve"> group over predicted permeability by up to 3(O) in for all sections. </w:t>
+      </w:r>
+      <w:r>
+        <w:t>Column 3, s</w:t>
+      </w:r>
+      <w:r>
+        <w:t>ections 1</w:t>
       </w:r>
       <w:proofErr w:type="gramStart"/>
       <w:r>
@@ -9368,7 +9674,13 @@
     </w:p>
     <w:p>
       <w:r>
-        <w:t>KC Model results follow similar trends for C7, C8, and C9. YASA 2 and YASA 3 results return the lowest RMSE values of the tested segmentation algorithms with values of 5.12</w:t>
+        <w:t>KC Model res</w:t>
+      </w:r>
+      <w:r>
+        <w:t xml:space="preserve">ults follow similar trends for column 7, column 8, and column </w:t>
+      </w:r>
+      <w:r>
+        <w:t>9. YASA 2 and YASA 3 results return the lowest RMSE values of the tested segmentation algorithms with values of 5.12</w:t>
       </w:r>
       <m:oMath>
         <m:r>
@@ -9442,7 +9754,10 @@
         </m:sSup>
       </m:oMath>
       <w:r>
-        <w:t>. These methods were limited by only returning percolating volumes for 72% of the tested soil sections. LA-IK, KM-MRF, and CL-Otsu returned percolating models for all tested soil sections. Of these three methods CL-Otsu returned displays the smallest RMSE in permeability at 357.07</w:t>
+        <w:t>. YASA 2 and YASA 3 only returned</w:t>
+      </w:r>
+      <w:r>
+        <w:t xml:space="preserve"> percolating volumes for 72% of the tested soil sections. LA-IK, KM-MRF, and CL-Otsu returned percolating models for all tested soil sections. Of these three methods CL-Otsu returned displays the smallest RMSE in permeability at 357.07</w:t>
       </w:r>
       <m:oMath>
         <m:r>
@@ -9497,7 +9812,21 @@
         <w:t>-2</w:t>
       </w:r>
       <w:r>
-        <w:t>. This suggests that image derived model data is not representing the same pore structure as was measured in the laboratory.</w:t>
+        <w:t>. Th</w:t>
+      </w:r>
+      <w:r>
+        <w:t>ese results suggest</w:t>
+      </w:r>
+      <w:r>
+        <w:t xml:space="preserve"> that image derived model data is not</w:t>
+      </w:r>
+      <w:bookmarkStart w:id="4" w:name="_GoBack"/>
+      <w:r>
+        <w:t xml:space="preserve"> </w:t>
+      </w:r>
+      <w:bookmarkEnd w:id="4"/>
+      <w:r>
+        <w:t>representing the same pore structure as was measured in the laboratory.</w:t>
       </w:r>
     </w:p>
     <w:p>
@@ -9569,11 +9898,11 @@
     </w:p>
     <w:p>
       <w:r>
-        <w:t xml:space="preserve">KC model tortuosity is directly calculated from porosity via equation 10. Two distinct trends of data are observed within the KC data. Higher porosity segmentation methods are defined as algorithms that returned mean porosity of greater than 5% porosity. These high porosity models return high permeability values and seem to follow a similar trend as each other. The lower porosity group of segmentation methods, return permeability values that are more similar to laboratory values and also follow a similar trend as one another. These methods still show significant variability between returned permeability values. It is obvious that the low permeability methods do not return trends that are consistent with the general trend displayed by the laboratory data (Figure 5). Extremely high tortuosity </w:t>
+        <w:t xml:space="preserve">KC model tortuosity is directly calculated from porosity via equation 10. Two distinct trends of data are observed within the KC data. Higher porosity segmentation methods are defined as algorithms that returned mean porosity of greater than 5% porosity. These high porosity models return high </w:t>
       </w:r>
       <w:r>
         <w:lastRenderedPageBreak/>
-        <w:t xml:space="preserve">values in this group, 8.77 – 20.59, highly influence the results since permeability scales </w:t>
+        <w:t xml:space="preserve">permeability values and seem to follow a similar trend as each other. The lower porosity group of segmentation methods, return permeability values that are more similar to laboratory values and also follow a similar trend as one another. These methods still show significant variability between returned permeability values. It is obvious that the low permeability methods do not return trends that are consistent with the general trend displayed by the laboratory data (Figure 5). Extremely high tortuosity values in this group, 8.77 – 20.59, highly influence the results since permeability scales </w:t>
       </w:r>
       <w:proofErr w:type="gramStart"/>
       <w:r>
@@ -10025,7 +10354,14 @@
         <w:rPr>
           <w:rFonts w:eastAsiaTheme="minorEastAsia"/>
         </w:rPr>
-        <w:t xml:space="preserve"> which is inconsistent with macropore flow being main conduit for fluid flow through these tested soil column sections. The assumption that macropore conduits are continuous from top to bottom of the entire intact soil columns may have been erroneous. Instead the data suggests that macropore conduits occupy specific portions the intact soil columns, but may not be continuous throughout the entire soil column.  </w:t>
+        <w:t xml:space="preserve"> which is inconsistent with macropore flow being main conduit for fluid flow through these tested soil column sections. The assumption that macropore conduits are continuous from top to bottom of the entire intact soil columns may have been </w:t>
+      </w:r>
+      <w:r>
+        <w:rPr>
+          <w:rFonts w:eastAsiaTheme="minorEastAsia"/>
+        </w:rPr>
+        <w:lastRenderedPageBreak/>
+        <w:t xml:space="preserve">erroneous. Instead the data suggests that macropore conduits occupy specific portions the intact soil columns, but may not be continuous throughout the entire soil column.  </w:t>
       </w:r>
       <w:r>
         <w:t xml:space="preserve">Organic material present in the original sample may not be resolved in the CT samples since, single energy CT scanning, without the use of specific dopants creates challenges in resolving differences between materials </w:t>
@@ -10051,11 +10387,7 @@
         <w:t>)</w:t>
       </w:r>
       <w:r>
-        <w:t xml:space="preserve">. </w:t>
-      </w:r>
-      <w:r>
-        <w:lastRenderedPageBreak/>
-        <w:t xml:space="preserve">Due to the challenges associated with resolving organic materials some of the CT images represent a separate system than what was measured in the laboratory. </w:t>
+        <w:t xml:space="preserve">. Due to the challenges associated with resolving organic materials some of the CT images represent a separate system than what was measured in the laboratory. </w:t>
       </w:r>
     </w:p>
     <w:p>
@@ -10376,7 +10708,11 @@
         </m:sSubSup>
       </m:oMath>
       <w:r>
-        <w:t>. This is a notable relationship given the underlying assumption that all pores in the KC model are cylindrical. From this observation, it may be prudent to consider LB models for fine resolution numerical analysis. However, for a quick estimation of CFD modeled permeability, the relationship presented here supports that KC may be a practical alternative to more numerically intensive models such as lattice Boltzmann.</w:t>
+        <w:t xml:space="preserve">. This is a notable relationship given the underlying assumption that all pores in the </w:t>
+      </w:r>
+      <w:r>
+        <w:lastRenderedPageBreak/>
+        <w:t>KC model are cylindrical. From this observation, it may be prudent to consider LB models for fine resolution numerical analysis. However, for a quick estimation of CFD modeled permeability, the relationship presented here supports that KC may be a practical alternative to more numerically intensive models such as lattice Boltzmann.</w:t>
       </w:r>
     </w:p>
     <w:p>
@@ -10384,7 +10720,6 @@
         <w:pStyle w:val="Heading3"/>
       </w:pPr>
       <w:r>
-        <w:lastRenderedPageBreak/>
         <w:t>2.5 Summary and Conclusions from the analysis of segmentation methods</w:t>
       </w:r>
     </w:p>
@@ -10434,6 +10769,7 @@
     </w:p>
     <w:p>
       <w:r>
+        <w:lastRenderedPageBreak/>
         <w:t xml:space="preserve">KC and LB models predicted permeability values with KC models returning results 1-2 orders-of-magnitude less than LB using the assumption that KC models are represented by cylindrical pores. Both KC and LB permeability models are shown to correlate with porosity. KC permeability models correlate strongly with porosity, because </w:t>
       </w:r>
       <m:oMath>
@@ -10547,11 +10883,7 @@
         <w:t>2</w:t>
       </w:r>
       <w:r>
-        <w:t xml:space="preserve">=0.78) to </w:t>
-      </w:r>
-      <w:r>
-        <w:lastRenderedPageBreak/>
-        <w:t>the LB models. LB models may be suited for fine numerical resolution, but this relationship suggests that KC models can be used as an economical alternative to more computationally intensive fluid models when working with three dimensional CT data. Verifying that the segmented porous media percolates is necessary when applying the KC relationship.</w:t>
+        <w:t>=0.78) to the LB models. LB models may be suited for fine numerical resolution, but this relationship suggests that KC models can be used as an economical alternative to more computationally intensive fluid models when working with three dimensional CT data. Verifying that the segmented porous media percolates is necessary when applying the KC relationship.</w:t>
       </w:r>
     </w:p>
     <w:p>
@@ -10853,6 +11185,7 @@
         <w:ind w:left="360"/>
       </w:pPr>
       <w:r>
+        <w:lastRenderedPageBreak/>
         <w:t>4.3 Results</w:t>
       </w:r>
     </w:p>
@@ -10919,7 +11252,6 @@
         <w:ind w:left="360"/>
       </w:pPr>
       <w:r>
-        <w:lastRenderedPageBreak/>
         <w:t>4.5 Discussion</w:t>
       </w:r>
     </w:p>
@@ -13678,7 +14010,7 @@
 </file>
 
 <file path=customXml/itemProps1.xml><?xml version="1.0" encoding="utf-8"?>
-<ds:datastoreItem xmlns:ds="http://schemas.openxmlformats.org/officeDocument/2006/customXml" ds:itemID="{3F8E13EE-F00D-4842-9B0A-BAAE553CB613}">
+<ds:datastoreItem xmlns:ds="http://schemas.openxmlformats.org/officeDocument/2006/customXml" ds:itemID="{D316F749-2D39-43DD-BACB-4D74DA7768D0}">
   <ds:schemaRefs>
     <ds:schemaRef ds:uri="http://schemas.openxmlformats.org/officeDocument/2006/bibliography"/>
   </ds:schemaRefs>

</xml_diff>

<commit_message>
More editing ch. 1 ch.2
</commit_message>
<xml_diff>
--- a/Dissert_outline_v0.docx
+++ b/Dissert_outline_v0.docx
@@ -13,17 +13,8 @@
       <w:r>
         <w:t>Introduction:</w:t>
       </w:r>
-    </w:p>
-    <w:p>
-      <w:pPr>
-        <w:pStyle w:val="ListParagraph"/>
-        <w:numPr>
-          <w:ilvl w:val="0"/>
-          <w:numId w:val="2"/>
-        </w:numPr>
-      </w:pPr>
-      <w:r>
-        <w:t xml:space="preserve">Describe what a colloid is:  </w:t>
+      <w:r>
+        <w:t xml:space="preserve">  </w:t>
       </w:r>
     </w:p>
     <w:p>
@@ -44,36 +35,6 @@
       </w:r>
     </w:p>
     <w:p>
-      <w:pPr>
-        <w:pStyle w:val="ListParagraph"/>
-        <w:numPr>
-          <w:ilvl w:val="0"/>
-          <w:numId w:val="2"/>
-        </w:numPr>
-      </w:pPr>
-      <w:r>
-        <w:t>History of co</w:t>
-      </w:r>
-      <w:r>
-        <w:t>lloid research (brief relevant):</w:t>
-      </w:r>
-    </w:p>
-    <w:p>
-      <w:pPr>
-        <w:pStyle w:val="ListParagraph"/>
-        <w:numPr>
-          <w:ilvl w:val="0"/>
-          <w:numId w:val="2"/>
-        </w:numPr>
-      </w:pPr>
-      <w:r>
-        <w:t>Describe why we care about them environmentally (colloids sorb chemicals, viruses, bacteria and can increase transport rates)</w:t>
-      </w:r>
-      <w:r>
-        <w:t>:</w:t>
-      </w:r>
-    </w:p>
-    <w:p>
       <w:r>
         <w:t xml:space="preserve">Much theoretical research has been completed in the field of colloid physiochemical transport. Knowledge of colloid transport and collection efficiency is critical to understanding the transport of emerging contaminants and environmental pathogens. Chemical interactions and the associated interaction energies resulting from interactions between colloid, fluid, and geological materials is central to colloid transport and immobilization. Increased understanding of the physical and chemical transport properties at a sub-micron scale can be used to improve field scale hydrologic models and hydrologic model planning scenarios. Modeling tools exist that can track particles, such as colloids through hydrological systems. Hydrus-1D </w:t>
       </w:r>
@@ -148,19 +109,228 @@
         <w:t xml:space="preserve"> either</w:t>
       </w:r>
       <w:r>
-        <w:t xml:space="preserve"> use Lagrangian mechanics which are computationally inefficient for large numbers of colloids, can only be applied to very small fluid domains, have long modeling run times, and operate as novel approaches to modeling micro scale colloid-surface interactions</w:t>
-      </w:r>
-      <w:r>
-        <w:t xml:space="preserve"> or have not been released into the public domain</w:t>
-      </w:r>
-      <w:r>
-        <w:t>. The limitations of these systems leave the interdisciplinary researcher without a practical option to gain additional insight into controlling factors driving the physiochemical dynamics of colloid transport within their system.</w:t>
-      </w:r>
-    </w:p>
-    <w:p>
+        <w:t xml:space="preserve"> use Lagrangian mechanics which are computationally inefficient for large numbers of colloids, can only be applied to very small fluid domains,</w:t>
+      </w:r>
+      <w:r>
+        <w:t xml:space="preserve"> have long modeling run times, or</w:t>
+      </w:r>
+      <w:r>
+        <w:t xml:space="preserve"> operate as novel approaches to modeling micro scale colloid-surface interactions. The limitations of these systems leave the interdisciplinary researcher without a practical option to gain additional insight into controlling factors driving the physiochemical dynamics of colloid transport within their system.</w:t>
+      </w:r>
+    </w:p>
+    <w:p>
+      <w:r>
+        <w:t xml:space="preserve">Parameters such as diffusivity and dispersivity are not generally well known for most geological systems and can be time consuming and expensive to collect in the laboratory. A few studies have focused on the hydrologic unit scale description of these parameters </w:t>
+      </w:r>
+      <w:r>
+        <w:t>(</w:t>
+      </w:r>
+      <w:proofErr w:type="spellStart"/>
+      <w:r>
+        <w:rPr>
+          <w:i/>
+        </w:rPr>
+        <w:t>Zenner</w:t>
+      </w:r>
+      <w:proofErr w:type="spellEnd"/>
+      <w:r>
+        <w:rPr>
+          <w:i/>
+        </w:rPr>
+        <w:t xml:space="preserve"> and Grub 1973, Stevens and </w:t>
+      </w:r>
+      <w:proofErr w:type="spellStart"/>
+      <w:r>
+        <w:rPr>
+          <w:i/>
+        </w:rPr>
+        <w:t>Beyeler</w:t>
+      </w:r>
+      <w:proofErr w:type="spellEnd"/>
+      <w:r>
+        <w:rPr>
+          <w:i/>
+        </w:rPr>
+        <w:t xml:space="preserve"> 1985</w:t>
+      </w:r>
+      <w:r>
+        <w:t>)</w:t>
+      </w:r>
+      <w:r>
+        <w:t>, however these are rare due to limitations presented from cost and extended monitoring. Contaminant transport studies on the basin scale are generally applied to monitoring existing contaminated systems and the associated remed</w:t>
+      </w:r>
+      <w:r>
+        <w:t>iation process. These studies</w:t>
+      </w:r>
+      <w:r>
+        <w:t xml:space="preserve"> generally have coarse </w:t>
+      </w:r>
       <w:r>
         <w:lastRenderedPageBreak/>
-        <w:t xml:space="preserve">Parameters such as diffusivity and dispersivity are not generally well known for most geological systems and can be time consuming and expensive to collect in the laboratory. A few studies have focused on the hydrologic unit scale description of these parameters </w:t>
+        <w:t xml:space="preserve">discretization due to a limited number of observation wells, piezometers, and near surface monitoring equipment. Laboratory studies and numerical models are often used to understand the transport, distribution, and immobilization mechanisms in a hydrological system. </w:t>
+      </w:r>
+    </w:p>
+    <w:p>
+      <w:r>
+        <w:t>Physical forces describing colloid movement and settling in fluid and porous media are integral to colloid transport. Stokes settling can be applied to spherical particles with mass to describe sedimentation in an undisturbed fluid. Gravitational, buoyancy, and viscous drag forces can be used to determine a specific sedimentation velocity for particles of known density and mass. This relationship does not hold in porous media where fluid is</w:t>
+      </w:r>
+      <w:r>
+        <w:t xml:space="preserve"> rarely static. Drag forces must</w:t>
+      </w:r>
+      <w:r>
+        <w:t xml:space="preserve"> </w:t>
+      </w:r>
+      <w:r>
+        <w:t>be extended to account for hydrodynamic</w:t>
+      </w:r>
+      <w:r>
+        <w:t xml:space="preserve"> and colloid velocity. Non dimensional colloid-surface correction factors presented in </w:t>
+      </w:r>
+      <w:proofErr w:type="gramStart"/>
+      <w:r>
+        <w:rPr>
+          <w:i/>
+        </w:rPr>
+        <w:t>Gao</w:t>
+      </w:r>
+      <w:proofErr w:type="gramEnd"/>
+      <w:r>
+        <w:rPr>
+          <w:i/>
+        </w:rPr>
+        <w:t xml:space="preserve"> </w:t>
+      </w:r>
+      <w:r>
+        <w:rPr>
+          <w:i/>
+        </w:rPr>
+        <w:t xml:space="preserve">et. al. </w:t>
+      </w:r>
+      <w:r>
+        <w:rPr>
+          <w:i/>
+        </w:rPr>
+        <w:t>2010</w:t>
+      </w:r>
+      <w:r>
+        <w:t xml:space="preserve"> account for the structure of the porous media in calculating these forces. Fluid velocity vectors must also be included in modeling colloid transport in porous media. </w:t>
+      </w:r>
+    </w:p>
+    <w:p>
+      <w:r>
+        <w:t xml:space="preserve">Physical forces alone do not describe colloid-colloid interactions or colloid-surface interactions. Development of colloid-surface interaction theory has been active since Helmholtz identified an interface between ionic solutions and a charged surface in 1853.  Surface chemical potentials that define surface charge in colloid-colloid and colloid-surface interactions must be represented in colloid transport models. Significant refinement from Helmholtz initial model of surface interactions has provided a base for our modern model of colloid-surface interaction. Electric double layer interaction, Lewis acid-base, and Lifshitz van der Waals forces represent the major contributors to the classical </w:t>
+      </w:r>
+      <w:proofErr w:type="spellStart"/>
+      <w:r>
+        <w:rPr>
+          <w:i/>
+        </w:rPr>
+        <w:t>Derjaguin</w:t>
+      </w:r>
+      <w:proofErr w:type="spellEnd"/>
+      <w:r>
+        <w:rPr>
+          <w:i/>
+        </w:rPr>
+        <w:t xml:space="preserve"> and Landau</w:t>
+      </w:r>
+      <w:r>
+        <w:rPr>
+          <w:i/>
+        </w:rPr>
+        <w:t xml:space="preserve"> 1941</w:t>
+      </w:r>
+      <w:r>
+        <w:t xml:space="preserve">, </w:t>
+      </w:r>
+      <w:proofErr w:type="spellStart"/>
+      <w:r>
+        <w:rPr>
+          <w:i/>
+        </w:rPr>
+        <w:t>Verwey</w:t>
+      </w:r>
+      <w:proofErr w:type="spellEnd"/>
+      <w:r>
+        <w:rPr>
+          <w:i/>
+        </w:rPr>
+        <w:t xml:space="preserve"> and </w:t>
+      </w:r>
+      <w:proofErr w:type="spellStart"/>
+      <w:r>
+        <w:rPr>
+          <w:i/>
+        </w:rPr>
+        <w:t>Overbeek</w:t>
+      </w:r>
+      <w:proofErr w:type="spellEnd"/>
+      <w:r>
+        <w:rPr>
+          <w:i/>
+        </w:rPr>
+        <w:t xml:space="preserve"> 1948</w:t>
+      </w:r>
+      <w:r>
+        <w:t xml:space="preserve"> (DLVO) interactions</w:t>
+      </w:r>
+      <w:r>
+        <w:t>. DLVO theory describes the stability of colloids as the balance between electrostatic repulsive forces and attractive van der Waals forces. Inclusion of acid base interactions extends this relationship to account for bonding reactions due to electron acceptor and donor potentials.</w:t>
+      </w:r>
+      <w:r>
+        <w:t xml:space="preserve"> Representation of these micro-scale forces can provide insight into the dispersivity of colloids in a porous media. The inclusion of random motion defined by a random walk algorithm or Brownian motion described by a random Gaussian distribu</w:t>
+      </w:r>
+      <w:r>
+        <w:t>tion has been used to estimate d</w:t>
+      </w:r>
+      <w:r>
+        <w:t>ispersivity, the random di</w:t>
+      </w:r>
+      <w:r>
+        <w:t>ffusion of particles by heat,</w:t>
+      </w:r>
+      <w:r>
+        <w:t xml:space="preserve"> solute gradient</w:t>
+      </w:r>
+      <w:r>
+        <w:t>, and</w:t>
+      </w:r>
+      <w:r>
+        <w:t xml:space="preserve"> collision.</w:t>
+      </w:r>
+      <w:r>
+        <w:tab/>
+      </w:r>
+    </w:p>
+    <w:p>
+      <w:r>
+        <w:t xml:space="preserve">A fundamental understanding of the basic chemical and physical processes of colloid-surface interaction is necessary to accurately develop prediction models of colloid transport where detailed historical data are not present. </w:t>
+      </w:r>
+      <w:r>
+        <w:rPr>
+          <w:i/>
+        </w:rPr>
+        <w:t>Thomas et al. 1993</w:t>
+      </w:r>
+      <w:r>
+        <w:t xml:space="preserve"> performed a basin scale study of radionuclide contamination (Ra, </w:t>
+      </w:r>
+      <w:r>
+        <w:rPr>
+          <w:vertAlign w:val="superscript"/>
+        </w:rPr>
+        <w:t>40</w:t>
+      </w:r>
+      <w:r>
+        <w:t xml:space="preserve">K, and U) in the Carson River groundwater basin, Nevada. Their results suggest that sediment transport and a dissolution of U coatings on Fe and </w:t>
+      </w:r>
+      <w:proofErr w:type="spellStart"/>
+      <w:r>
+        <w:t>Mn</w:t>
+      </w:r>
+      <w:proofErr w:type="spellEnd"/>
+      <w:r>
+        <w:t xml:space="preserve"> oxides is a principal mechanism for groundwater contamination in this watershed. The co-transport of viruses through the soil environment has also been documented due to colloid transport </w:t>
       </w:r>
       <w:r>
         <w:t>(</w:t>
@@ -170,315 +340,124 @@
         <w:rPr>
           <w:i/>
         </w:rPr>
-        <w:t>Zenner</w:t>
+        <w:t>Syngouna</w:t>
       </w:r>
       <w:proofErr w:type="spellEnd"/>
       <w:r>
         <w:rPr>
           <w:i/>
         </w:rPr>
-        <w:t xml:space="preserve"> and Grub 1973, Stevens and </w:t>
+        <w:t xml:space="preserve"> et. al. 2013</w:t>
+      </w:r>
+      <w:r>
+        <w:t>)</w:t>
+      </w:r>
+      <w:r>
+        <w:t xml:space="preserve">. </w:t>
       </w:r>
       <w:proofErr w:type="spellStart"/>
       <w:r>
-        <w:rPr>
-          <w:i/>
-        </w:rPr>
-        <w:t>Beyeler</w:t>
+        <w:t>Breakthough</w:t>
       </w:r>
       <w:proofErr w:type="spellEnd"/>
       <w:r>
-        <w:rPr>
-          <w:i/>
-        </w:rPr>
-        <w:t xml:space="preserve"> 1985</w:t>
+        <w:t xml:space="preserve"> curve concentrations suggested that the presence of clay particles influenced the transport of PHI X174 virus. The MS2 virus in this study showed an affinity for attaching to clay particles. Bacterial transport can be modeled to a limited extent using colloid dynamics due to their physica</w:t>
+      </w:r>
+      <w:r>
+        <w:t>l size and chemical properties (Redman 2004). Bacterial transport modeling has limitations</w:t>
+      </w:r>
+      <w:r>
+        <w:t xml:space="preserve"> using current methods, because of their ability to form communities as biofilms and their biological motility. Heavy metals and agricultural nutrients commonly sorb to colloids </w:t>
+      </w:r>
+      <w:r>
+        <w:t>(</w:t>
+      </w:r>
+      <w:r>
+        <w:rPr>
+          <w:i/>
+        </w:rPr>
+        <w:t>Bradford 2008</w:t>
       </w:r>
       <w:r>
         <w:t>)</w:t>
       </w:r>
       <w:r>
-        <w:t xml:space="preserve">, however these are rare due to limitations presented from cost and extended monitoring. Contaminant transport studies on the basin scale are generally applied to monitoring existing contaminated systems and the associated remediation process. These studies are generally have coarse discretization due to a limited number of observation wells, piezometers, and near surface monitoring equipment. Laboratory studies and numerical models are often used to understand the transport, distribution, and immobilization mechanisms in a hydrological system. </w:t>
-      </w:r>
-    </w:p>
-    <w:p>
-      <w:r>
-        <w:t>Physical forces describing colloid movement and settling in fluid and porous media are integral to colloid transport. Stokes settling can be applied to spherical particles with mass to describe sedimentation in an undisturbed fluid. Gravitational, buoyancy, and viscous drag forces can be used to determine a specific sedimentation velocity for particles of known density and mass. This relationship does not hold in porous media where fluid is</w:t>
-      </w:r>
-      <w:r>
-        <w:t xml:space="preserve"> rarely static. Drag forces must</w:t>
-      </w:r>
-      <w:r>
-        <w:t xml:space="preserve"> </w:t>
-      </w:r>
-      <w:r>
-        <w:t>be extended to account for hydrodynamic</w:t>
-      </w:r>
-      <w:r>
-        <w:t xml:space="preserve"> and colloid velocity. Non dimensional colloid-surface correction factors presented in </w:t>
-      </w:r>
-      <w:proofErr w:type="gramStart"/>
-      <w:r>
-        <w:rPr>
-          <w:i/>
-        </w:rPr>
-        <w:t>Gao</w:t>
-      </w:r>
-      <w:proofErr w:type="gramEnd"/>
-      <w:r>
-        <w:rPr>
-          <w:i/>
-        </w:rPr>
-        <w:t xml:space="preserve"> </w:t>
-      </w:r>
-      <w:r>
-        <w:rPr>
-          <w:i/>
-        </w:rPr>
-        <w:t xml:space="preserve">et. al. </w:t>
-      </w:r>
-      <w:r>
-        <w:rPr>
-          <w:i/>
-        </w:rPr>
-        <w:t>2010</w:t>
-      </w:r>
-      <w:r>
-        <w:t xml:space="preserve"> account for the structure of the porous media in calculating these forces. Fluid velocity vectors must also be included in modeling colloid transport in porous media. </w:t>
-      </w:r>
-    </w:p>
-    <w:p>
-      <w:r>
-        <w:t xml:space="preserve">Physical forces alone do not describe colloid-colloid interactions or colloid-surface interactions. Development of colloid-surface interaction theory has been active since Helmholtz identified an interface between ionic solutions and a charged surface in 1853.  Surface chemical potentials that define surface charge in colloid-colloid and colloid-surface interactions must be represented in colloid transport models. Significant refinement from Helmholtz initial model of surface interactions has provided a base for our modern model of colloid-surface interaction. Electric double layer interaction, Lewis acid-base, and Lifshitz van der Waals forces represent the major contributors to the classical </w:t>
+        <w:t xml:space="preserve">. Heavy metals such as Arsenic, Silver, and Mercury pose an environmental and human health risk if released into surface or groundwater. Colloids provide a vector for cycling of both micro and macro nutrients important for agricultural productivity. Nutrients from Concentrated Agricultural Feeding Operations (CAFO) can be transported in such great concentrations that they pose human health risks </w:t>
+      </w:r>
+      <w:r>
+        <w:t>(</w:t>
+      </w:r>
+      <w:r>
+        <w:rPr>
+          <w:i/>
+        </w:rPr>
+        <w:t>Bradford 2008</w:t>
+      </w:r>
+      <w:r>
+        <w:t>)</w:t>
+      </w:r>
+      <w:r>
+        <w:t>. Elevated nitrate concentrations is associated with the potentially fatal ailment blue baby syndrome (</w:t>
       </w:r>
       <w:proofErr w:type="spellStart"/>
       <w:r>
-        <w:t>Derjaguin</w:t>
+        <w:t>methemoglobinemia</w:t>
       </w:r>
       <w:proofErr w:type="spellEnd"/>
       <w:r>
-        <w:t xml:space="preserve"> and Landau, </w:t>
-      </w:r>
-      <w:proofErr w:type="spellStart"/>
-      <w:r>
-        <w:t>Verwey</w:t>
-      </w:r>
-      <w:proofErr w:type="spellEnd"/>
-      <w:r>
-        <w:t xml:space="preserve"> and </w:t>
-      </w:r>
-      <w:proofErr w:type="spellStart"/>
-      <w:r>
-        <w:t>Overbeek</w:t>
-      </w:r>
-      <w:proofErr w:type="spellEnd"/>
-      <w:r>
-        <w:t xml:space="preserve"> (DLVO) interactions</w:t>
-      </w:r>
-      <w:r>
-        <w:t>. DLVO theory describes the stability of colloids as the balance between electrostatic repulsive forces and attractive van der Waals forces. Inclusion of acid base interactions extends this relationship to account for bonding reactions due to electron acceptor and donor potentials.</w:t>
-      </w:r>
-      <w:r>
-        <w:t xml:space="preserve"> Representation of these micro-scale forces can provide insight into the dispersivity of colloids in a porous media. The inclusion of random motion defined by a random walk algorithm or Brownian motion described by a random Gaussian distribu</w:t>
-      </w:r>
-      <w:r>
-        <w:t>tion has been used to estimate d</w:t>
-      </w:r>
-      <w:r>
-        <w:t>ispersivity, the random di</w:t>
-      </w:r>
-      <w:r>
-        <w:t>ffusion of particles by heat,</w:t>
-      </w:r>
-      <w:r>
-        <w:t xml:space="preserve"> solute gradient</w:t>
-      </w:r>
-      <w:r>
-        <w:t>, and</w:t>
-      </w:r>
-      <w:r>
-        <w:t xml:space="preserve"> collision.</w:t>
-      </w:r>
-      <w:r>
-        <w:tab/>
-      </w:r>
-    </w:p>
-    <w:p>
-      <w:r>
-        <w:t xml:space="preserve">A fundamental understanding of the basic chemical and physical processes of colloid-surface interaction is necessary to accurately develop prediction models of colloid transport where detailed historical data are not present. </w:t>
-      </w:r>
-      <w:r>
-        <w:rPr>
-          <w:i/>
-        </w:rPr>
-        <w:t>Thomas et al. 1993</w:t>
-      </w:r>
-      <w:r>
-        <w:t xml:space="preserve"> performed a basin scale study of radionuclide contamination (Ra, 40K, and U) in the Carson River groundwater basin, Nevada. Their results suggest that sediment transport and a dissolution of U coatings on Fe and </w:t>
-      </w:r>
-      <w:proofErr w:type="spellStart"/>
-      <w:r>
-        <w:t>Mn</w:t>
-      </w:r>
-      <w:proofErr w:type="spellEnd"/>
-      <w:r>
-        <w:t xml:space="preserve"> oxides is a principal mechanism for groundwater contamination in this watershed. The co-transport of viruses through the soil environment has also been documented due to colloid transport </w:t>
-      </w:r>
-      <w:r>
-        <w:t>(</w:t>
-      </w:r>
-      <w:proofErr w:type="spellStart"/>
-      <w:r>
-        <w:rPr>
-          <w:i/>
-        </w:rPr>
-        <w:t>Syngouna</w:t>
-      </w:r>
-      <w:proofErr w:type="spellEnd"/>
-      <w:r>
-        <w:rPr>
-          <w:i/>
-        </w:rPr>
-        <w:t xml:space="preserve"> et. al. 2013</w:t>
-      </w:r>
-      <w:r>
-        <w:t>)</w:t>
+        <w:t>) in young children.</w:t>
+      </w:r>
+    </w:p>
+    <w:p>
+      <w:r>
+        <w:lastRenderedPageBreak/>
+        <w:t>While many background studies exist that observe colloid transport as the sum of its parts</w:t>
+      </w:r>
+      <w:r>
+        <w:t>, colloid transport mechanisms in porous media are still poorly understood, due to the scale of colloid-surface interactions</w:t>
       </w:r>
       <w:r>
         <w:t xml:space="preserve">. </w:t>
       </w:r>
-      <w:proofErr w:type="spellStart"/>
-      <w:r>
-        <w:t>Breakthough</w:t>
-      </w:r>
-      <w:proofErr w:type="spellEnd"/>
-      <w:r>
-        <w:t xml:space="preserve"> curve concentrations suggested that the presence of clay particles influenced the transport of PHI X174 virus. The MS2 virus in this study showed an affinity for attaching to clay particles. Bacterial transport can be modeled to a limited extent using colloid dynamics due to their physica</w:t>
-      </w:r>
-      <w:r>
-        <w:t>l size and chemical properties (Redman 2004). Bacterial transport modeling has limitations</w:t>
-      </w:r>
-      <w:r>
-        <w:t xml:space="preserve"> using current methods, because of their ability to form communities as biofilms and their biological motility. Heavy metals and agricultural nutrients commonly sorb to colloids </w:t>
-      </w:r>
-      <w:r>
-        <w:t>(</w:t>
-      </w:r>
-      <w:r>
-        <w:rPr>
-          <w:i/>
-        </w:rPr>
-        <w:t>Bradford 2008</w:t>
-      </w:r>
-      <w:r>
-        <w:t>)</w:t>
-      </w:r>
-      <w:r>
-        <w:t xml:space="preserve">. Heavy metals such as Arsenic, Silver, and Mercury pose an environmental and human health risk if released into surface or groundwater. Colloids provide a vector </w:t>
-      </w:r>
-      <w:r>
-        <w:lastRenderedPageBreak/>
-        <w:t xml:space="preserve">for cycling of both micro and macro nutrients important for agricultural productivity. Nutrients from Concentrated Agricultural Feeding Operations (CAFO) can be transported in such great concentrations that they pose human health risks </w:t>
-      </w:r>
-      <w:r>
-        <w:t>(</w:t>
-      </w:r>
-      <w:r>
-        <w:rPr>
-          <w:i/>
-        </w:rPr>
-        <w:t>Bradford 2008</w:t>
-      </w:r>
-      <w:r>
-        <w:t>)</w:t>
-      </w:r>
-      <w:r>
-        <w:t>. Elevated nitrate concentrations is associated with the potentially fatal ailment blue baby syndrome (</w:t>
-      </w:r>
-      <w:proofErr w:type="spellStart"/>
-      <w:r>
-        <w:t>methemoglobinemia</w:t>
-      </w:r>
-      <w:proofErr w:type="spellEnd"/>
-      <w:r>
-        <w:t>) in young children.</w:t>
-      </w:r>
-    </w:p>
-    <w:p>
-      <w:pPr>
-        <w:pStyle w:val="ListParagraph"/>
-        <w:numPr>
-          <w:ilvl w:val="0"/>
-          <w:numId w:val="2"/>
-        </w:numPr>
-      </w:pPr>
-      <w:r>
-        <w:t>Briefly describe the approach that was taken for performing research</w:t>
-      </w:r>
-      <w:r>
-        <w:t>:</w:t>
-      </w:r>
-    </w:p>
-    <w:p>
-      <w:pPr>
-        <w:pStyle w:val="ListParagraph"/>
-        <w:numPr>
-          <w:ilvl w:val="0"/>
-          <w:numId w:val="2"/>
-        </w:numPr>
-      </w:pPr>
-      <w:r>
-        <w:t>Define the structure of the paper (in the approach?):</w:t>
-      </w:r>
-    </w:p>
-    <w:p>
-      <w:r>
-        <w:t>While many background studies exist that observe colloid transport as the sum of its parts</w:t>
-      </w:r>
-      <w:r>
-        <w:t>, colloid transport mechanisms in porous media are still poorly understood, due to the scale of colloid-surface interactions</w:t>
+      <w:r>
+        <w:t>The driving research question for this study is w</w:t>
+      </w:r>
+      <w:r>
+        <w:t xml:space="preserve">hich physical and </w:t>
+      </w:r>
+      <w:r>
+        <w:t>physio</w:t>
+      </w:r>
+      <w:r>
+        <w:t>chemical forces dictate colloid transport and immobilization within a porous media?</w:t>
+      </w:r>
+      <w:r>
+        <w:t xml:space="preserve"> An understanding of t</w:t>
+      </w:r>
+      <w:r>
+        <w:t xml:space="preserve">he physical and physiochemical mechanisms driving colloid transport and immobilization at the microscale has applications in column and field scale models. </w:t>
+      </w:r>
+      <w:r>
+        <w:t>Although laboratory and field scale models can be used to predict colloid transport, microscale insights into macroscopic colloid transport may present an op</w:t>
+      </w:r>
+      <w:r>
+        <w:t xml:space="preserve">portunity to refine predictive models </w:t>
+      </w:r>
+      <w:r>
+        <w:t xml:space="preserve">and explain unexpected results. </w:t>
+      </w:r>
+    </w:p>
+    <w:p>
+      <w:r>
+        <w:t>The purpose of this study is to examine the physical and chemical forces of colloid transport on the micro-scale and determine controlling factors of colloid transport</w:t>
+      </w:r>
+      <w:r>
+        <w:t xml:space="preserve"> using computational fluid dynamics</w:t>
       </w:r>
       <w:r>
         <w:t xml:space="preserve">. </w:t>
       </w:r>
       <w:r>
-        <w:t>The driving research question for this study is w</w:t>
-      </w:r>
-      <w:r>
-        <w:t xml:space="preserve">hich physical and </w:t>
-      </w:r>
-      <w:r>
-        <w:t>physio</w:t>
-      </w:r>
-      <w:r>
-        <w:t>chemical forces dictate colloid transport and immobilization within a porous media?</w:t>
-      </w:r>
-      <w:r>
-        <w:t xml:space="preserve"> An understanding of t</w:t>
-      </w:r>
-      <w:r>
-        <w:t xml:space="preserve">he physical and physiochemical mechanisms driving colloid transport and immobilization at the microscale has applications in column and field scale models. </w:t>
-      </w:r>
-      <w:r>
-        <w:t>Although laboratory and field scale models can be used to predict colloid transport, microscale insights into macroscopic colloid transport may present an op</w:t>
-      </w:r>
-      <w:r>
-        <w:t xml:space="preserve">portunity to refine predictive models </w:t>
-      </w:r>
-      <w:r>
-        <w:t xml:space="preserve">and explain unexpected results. </w:t>
-      </w:r>
-    </w:p>
-    <w:p>
-      <w:r>
-        <w:t>The purpose of this study is to examine the physical and chemical forces of colloid transport on the micro-scale and determine controlling factors of colloid transport</w:t>
-      </w:r>
-      <w:r>
-        <w:t xml:space="preserve"> using computational fluid dynamics</w:t>
-      </w:r>
-      <w:r>
-        <w:t xml:space="preserve">. </w:t>
-      </w:r>
-      <w:r>
         <w:t>The study begins by examining a series of nine segmentation algorithms applied to four X-ray micro computed tomographic representations of soil columns. These soil colu</w:t>
       </w:r>
       <w:r>
@@ -502,7 +481,13 @@
     </w:p>
     <w:p>
       <w:r>
-        <w:t xml:space="preserve">In the second section of this study a computational fluid dynamic system that is able to simulate colloid transport at pore scale is presented. </w:t>
+        <w:t xml:space="preserve">In the second section of this study </w:t>
+      </w:r>
+      <w:r>
+        <w:t xml:space="preserve">the framework for </w:t>
+      </w:r>
+      <w:r>
+        <w:t xml:space="preserve">a computational fluid dynamic system that is able to simulate colloid transport at pore scale is presented. </w:t>
       </w:r>
       <w:r>
         <w:t>Colloid transport simulations are performed with modeling software</w:t>
@@ -572,863 +557,881 @@
         </w:numPr>
       </w:pPr>
       <w:r>
+        <w:t>Analysis of segmentation methods using lattice Boltzmann and Kozeny-Carmen equations on four macropore soil cores</w:t>
+      </w:r>
+    </w:p>
+    <w:p>
+      <w:pPr>
+        <w:pStyle w:val="Heading3"/>
+      </w:pPr>
+      <w:r>
+        <w:t>2.</w:t>
+      </w:r>
+      <w:r>
+        <w:t xml:space="preserve">1 </w:t>
+      </w:r>
+      <w:r>
+        <w:t>Introduction</w:t>
+      </w:r>
+    </w:p>
+    <w:p>
+      <w:r>
+        <w:t xml:space="preserve">Quantifying permeability, an intrinsic property of porous media, has widespread application in industrial settings </w:t>
+      </w:r>
+      <w:r>
+        <w:t>such as oil and gas production (</w:t>
+      </w:r>
+      <w:r>
+        <w:rPr>
+          <w:i/>
+        </w:rPr>
+        <w:t>Stone 1973</w:t>
+      </w:r>
+      <w:r>
+        <w:t>)</w:t>
+      </w:r>
+      <w:r>
+        <w:t>, water</w:t>
+      </w:r>
+      <w:r>
+        <w:t xml:space="preserve"> treatment and membrane design (</w:t>
+      </w:r>
+      <w:proofErr w:type="spellStart"/>
+      <w:r>
+        <w:rPr>
+          <w:i/>
+        </w:rPr>
+        <w:t>Pendergast</w:t>
+      </w:r>
+      <w:proofErr w:type="spellEnd"/>
+      <w:r>
+        <w:rPr>
+          <w:i/>
+        </w:rPr>
+        <w:t xml:space="preserve"> 2011</w:t>
+      </w:r>
+      <w:r>
+        <w:t>)</w:t>
+      </w:r>
+      <w:r>
+        <w:t>, contaminant transport</w:t>
+      </w:r>
+      <w:r>
+        <w:t xml:space="preserve"> (</w:t>
+      </w:r>
+      <w:r>
+        <w:rPr>
+          <w:i/>
+        </w:rPr>
+        <w:t>Mulligan 2001, Berkowitz 2002</w:t>
+      </w:r>
+      <w:r>
+        <w:t>),</w:t>
+      </w:r>
+      <w:r>
+        <w:t xml:space="preserve"> remediation practices (</w:t>
+      </w:r>
+      <w:proofErr w:type="spellStart"/>
+      <w:r>
+        <w:rPr>
+          <w:i/>
+        </w:rPr>
+        <w:t>Waybrant</w:t>
+      </w:r>
+      <w:proofErr w:type="spellEnd"/>
+      <w:r>
+        <w:rPr>
+          <w:i/>
+        </w:rPr>
+        <w:t xml:space="preserve"> 1998</w:t>
+      </w:r>
+      <w:r>
+        <w:t>)</w:t>
+      </w:r>
+      <w:r>
+        <w:t>, and aquifer characterization</w:t>
+      </w:r>
+      <w:r>
+        <w:t xml:space="preserve">. Permeability is typically measured in laboratory settings using fluids </w:t>
+      </w:r>
+      <w:r>
+        <w:t>(</w:t>
+      </w:r>
+      <w:r>
+        <w:rPr>
+          <w:i/>
+        </w:rPr>
+        <w:t>Fetter 2001</w:t>
+      </w:r>
+      <w:r>
+        <w:t>) or gases (</w:t>
+      </w:r>
+      <w:r>
+        <w:rPr>
+          <w:i/>
+        </w:rPr>
+        <w:t>Ferreira 2010</w:t>
+      </w:r>
+      <w:r>
+        <w:t>)</w:t>
+      </w:r>
+      <w:r>
+        <w:t xml:space="preserve"> which can be expensive, laborious, and c</w:t>
+      </w:r>
+      <w:r>
+        <w:t>hallenging for macropore soils (</w:t>
+      </w:r>
+      <w:r>
+        <w:rPr>
+          <w:i/>
+        </w:rPr>
+        <w:t>Sukop 2013</w:t>
+      </w:r>
+      <w:r>
+        <w:t>)</w:t>
+      </w:r>
+      <w:r>
+        <w:t xml:space="preserve">. Standard </w:t>
+      </w:r>
+      <w:proofErr w:type="spellStart"/>
+      <w:r>
+        <w:t>petrophysical</w:t>
+      </w:r>
+      <w:proofErr w:type="spellEnd"/>
+      <w:r>
+        <w:t xml:space="preserve"> m</w:t>
+      </w:r>
+      <w:r>
+        <w:t xml:space="preserve">ethods such as air permeability, constant head </w:t>
+      </w:r>
+      <w:r>
         <w:lastRenderedPageBreak/>
-        <w:t>Analysis of segmentation methods using lattice Boltzmann and Kozeny-Carmen equations on four macropore soil cores</w:t>
-      </w:r>
-    </w:p>
-    <w:p>
-      <w:pPr>
-        <w:pStyle w:val="Heading3"/>
-      </w:pPr>
-      <w:r>
-        <w:t>2.</w:t>
-      </w:r>
-      <w:r>
-        <w:t xml:space="preserve">1 </w:t>
-      </w:r>
-      <w:r>
-        <w:t>Introduction</w:t>
-      </w:r>
-    </w:p>
-    <w:p>
-      <w:r>
-        <w:t xml:space="preserve">Quantifying permeability, an intrinsic property of porous media, has widespread application in industrial settings </w:t>
-      </w:r>
-      <w:r>
-        <w:t>such as oil and gas production (</w:t>
-      </w:r>
-      <w:r>
-        <w:rPr>
-          <w:i/>
-        </w:rPr>
-        <w:t>Stone 1973</w:t>
+        <w:t>and falling head hydraulic conductivity</w:t>
+      </w:r>
+      <w:r>
+        <w:t xml:space="preserve"> methods have limitations on the maximum rates</w:t>
+      </w:r>
+      <w:r>
+        <w:t xml:space="preserve"> they can accurately determine (</w:t>
+      </w:r>
+      <w:r>
+        <w:rPr>
+          <w:i/>
+        </w:rPr>
+        <w:t>Sukop 2013</w:t>
       </w:r>
       <w:r>
         <w:t>)</w:t>
       </w:r>
       <w:r>
-        <w:t>, water</w:t>
-      </w:r>
-      <w:r>
-        <w:t xml:space="preserve"> treatment and membrane design (</w:t>
+        <w:t>.With these limitations in mind, it is beneficial to investigate whether permeability can be derived from segmentati</w:t>
+      </w:r>
+      <w:r>
+        <w:t>ons of CT-scanned porous media (</w:t>
       </w:r>
       <w:proofErr w:type="spellStart"/>
       <w:r>
         <w:rPr>
           <w:i/>
         </w:rPr>
-        <w:t>Pendergast</w:t>
+        <w:t>Spanne</w:t>
       </w:r>
       <w:proofErr w:type="spellEnd"/>
       <w:r>
         <w:rPr>
           <w:i/>
         </w:rPr>
-        <w:t xml:space="preserve"> 2011</w:t>
+        <w:t xml:space="preserve"> 1994, </w:t>
+      </w:r>
+      <w:proofErr w:type="spellStart"/>
+      <w:r>
+        <w:rPr>
+          <w:i/>
+        </w:rPr>
+        <w:t>Hilpert</w:t>
+      </w:r>
+      <w:proofErr w:type="spellEnd"/>
+      <w:r>
+        <w:rPr>
+          <w:i/>
+        </w:rPr>
+        <w:t xml:space="preserve"> 2011, Sukop 2013</w:t>
+      </w:r>
+      <w:r>
+        <w:t>) or thin sections (</w:t>
+      </w:r>
+      <w:proofErr w:type="spellStart"/>
+      <w:r>
+        <w:rPr>
+          <w:i/>
+        </w:rPr>
+        <w:t>Schaap</w:t>
+      </w:r>
+      <w:proofErr w:type="spellEnd"/>
+      <w:r>
+        <w:rPr>
+          <w:i/>
+        </w:rPr>
+        <w:t xml:space="preserve"> 2001</w:t>
+      </w:r>
+      <w:r>
+        <w:rPr>
+          <w:i/>
+        </w:rPr>
+        <w:t xml:space="preserve">, </w:t>
+      </w:r>
+      <w:r>
+        <w:rPr>
+          <w:i/>
+          <w:color w:val="FF0000"/>
+        </w:rPr>
+        <w:t>add refs</w:t>
       </w:r>
       <w:r>
         <w:t>)</w:t>
       </w:r>
       <w:r>
-        <w:t>, contaminant transport</w:t>
-      </w:r>
-      <w:r>
-        <w:t xml:space="preserve"> (</w:t>
-      </w:r>
-      <w:r>
-        <w:rPr>
-          <w:i/>
-        </w:rPr>
-        <w:t>Mulligan 2001, Berkowitz 2002</w:t>
-      </w:r>
-      <w:r>
-        <w:t>),</w:t>
-      </w:r>
-      <w:r>
-        <w:t xml:space="preserve"> remediation practices (</w:t>
+        <w:t xml:space="preserve"> using computational fluid dynamics</w:t>
+      </w:r>
+      <w:r>
+        <w:t xml:space="preserve"> or empirical relationships.</w:t>
+      </w:r>
+      <w:r>
+        <w:t xml:space="preserve"> </w:t>
+      </w:r>
+      <w:r>
+        <w:t xml:space="preserve">Modeling methods applied to CT imagery may be of practical utility </w:t>
+      </w:r>
+      <w:r>
+        <w:t>if permeability can be accurately estimated using computational fluid dynamics or empirical</w:t>
+      </w:r>
+      <w:r>
+        <w:t xml:space="preserve"> </w:t>
+      </w:r>
+      <w:r>
+        <w:t>relationships.</w:t>
+      </w:r>
+    </w:p>
+    <w:p>
+      <w:r>
+        <w:t>High computational overhead and large amounts of storage have</w:t>
+      </w:r>
+      <w:r>
+        <w:t xml:space="preserve"> historically,</w:t>
+      </w:r>
+      <w:r>
+        <w:t xml:space="preserve"> and continue to be</w:t>
+      </w:r>
+      <w:r>
+        <w:t>,</w:t>
+      </w:r>
+      <w:r>
+        <w:t xml:space="preserve"> limiting factors for computational fluid dynamics. With advancing computer technology and an ever reducing cost of storage devices, CFD continues to become more attractive. </w:t>
+      </w:r>
+      <w:r>
+        <w:t xml:space="preserve">The lattice Boltzmann </w:t>
+      </w:r>
+      <w:r>
+        <w:t>equation</w:t>
+      </w:r>
+      <w:r>
+        <w:t xml:space="preserve"> is one such CFD system, which is applied primarily for its relative ease of progr</w:t>
+      </w:r>
+      <w:r>
+        <w:t xml:space="preserve">amming and its ability to simulate fluid flow in </w:t>
+      </w:r>
+      <w:r>
+        <w:t>complex geometries such as those found in natural porous media.  Although computationally intensive, the single relaxation time lattice Boltzmann equation has been shown to fully recover the Navier-Stokes eq</w:t>
+      </w:r>
+      <w:r>
+        <w:t>uation (</w:t>
+      </w:r>
+      <w:r>
+        <w:rPr>
+          <w:i/>
+        </w:rPr>
+        <w:t>Qian 1992</w:t>
+      </w:r>
+      <w:r>
+        <w:t>)</w:t>
+      </w:r>
+      <w:r>
+        <w:t>. Because of this ability, lattice Boltzmann computational fluid models are able to quantify permeability and saturated hydrauli</w:t>
+      </w:r>
+      <w:r>
+        <w:t>c conductivity of porous media (</w:t>
       </w:r>
       <w:proofErr w:type="spellStart"/>
       <w:r>
         <w:rPr>
           <w:i/>
         </w:rPr>
-        <w:t>Waybrant</w:t>
+        <w:t>Ferreol</w:t>
       </w:r>
       <w:proofErr w:type="spellEnd"/>
       <w:r>
         <w:rPr>
           <w:i/>
         </w:rPr>
-        <w:t xml:space="preserve"> 1998</w:t>
+        <w:t xml:space="preserve"> 1994, </w:t>
+      </w:r>
+      <w:proofErr w:type="spellStart"/>
+      <w:r>
+        <w:rPr>
+          <w:i/>
+        </w:rPr>
+        <w:t>Martys</w:t>
+      </w:r>
+      <w:proofErr w:type="spellEnd"/>
+      <w:r>
+        <w:rPr>
+          <w:i/>
+        </w:rPr>
+        <w:t xml:space="preserve"> 1996, </w:t>
+      </w:r>
+      <w:proofErr w:type="spellStart"/>
+      <w:r>
+        <w:rPr>
+          <w:i/>
+        </w:rPr>
+        <w:t>Keehm</w:t>
+      </w:r>
+      <w:proofErr w:type="spellEnd"/>
+      <w:r>
+        <w:rPr>
+          <w:i/>
+        </w:rPr>
+        <w:t xml:space="preserve"> 2004, Zhang 2005, </w:t>
+      </w:r>
+      <w:proofErr w:type="spellStart"/>
+      <w:r>
+        <w:rPr>
+          <w:i/>
+        </w:rPr>
+        <w:t>Carmago</w:t>
+      </w:r>
+      <w:proofErr w:type="spellEnd"/>
+      <w:r>
+        <w:rPr>
+          <w:i/>
+        </w:rPr>
+        <w:t xml:space="preserve"> 2011, </w:t>
+      </w:r>
+      <w:proofErr w:type="spellStart"/>
+      <w:r>
+        <w:rPr>
+          <w:i/>
+        </w:rPr>
+        <w:t>Hilpert</w:t>
+      </w:r>
+      <w:proofErr w:type="spellEnd"/>
+      <w:r>
+        <w:rPr>
+          <w:i/>
+        </w:rPr>
+        <w:t xml:space="preserve"> 2011, Sukop 2013</w:t>
       </w:r>
       <w:r>
         <w:t>)</w:t>
       </w:r>
       <w:r>
-        <w:t>, and aquifer characterization</w:t>
-      </w:r>
-      <w:r>
-        <w:t xml:space="preserve">. Permeability is typically measured in laboratory settings using fluids </w:t>
+        <w:t>, gain insights into multipha</w:t>
+      </w:r>
+      <w:r>
+        <w:t>se and multiple component flow (</w:t>
+      </w:r>
+      <w:r>
+        <w:rPr>
+          <w:i/>
+        </w:rPr>
+        <w:t>Shan</w:t>
+      </w:r>
+      <w:r>
+        <w:rPr>
+          <w:i/>
+        </w:rPr>
+        <w:t xml:space="preserve"> 1993, </w:t>
+      </w:r>
+      <w:proofErr w:type="spellStart"/>
+      <w:r>
+        <w:rPr>
+          <w:i/>
+        </w:rPr>
+        <w:t>Martys</w:t>
+      </w:r>
+      <w:proofErr w:type="spellEnd"/>
+      <w:r>
+        <w:rPr>
+          <w:i/>
+        </w:rPr>
+        <w:t xml:space="preserve"> 1996, </w:t>
+      </w:r>
+      <w:proofErr w:type="spellStart"/>
+      <w:r>
+        <w:rPr>
+          <w:i/>
+        </w:rPr>
+        <w:t>Schaap</w:t>
+      </w:r>
+      <w:proofErr w:type="spellEnd"/>
+      <w:r>
+        <w:rPr>
+          <w:i/>
+        </w:rPr>
+        <w:t xml:space="preserve"> 2007</w:t>
+      </w:r>
+      <w:r>
+        <w:t>)</w:t>
+      </w:r>
+      <w:r>
+        <w:t>, and represen</w:t>
+      </w:r>
+      <w:r>
+        <w:t>t enhanced colloidal transport (</w:t>
+      </w:r>
+      <w:proofErr w:type="spellStart"/>
+      <w:r>
+        <w:rPr>
+          <w:i/>
+        </w:rPr>
+        <w:t>Laad</w:t>
+      </w:r>
+      <w:proofErr w:type="spellEnd"/>
+      <w:r>
+        <w:rPr>
+          <w:i/>
+        </w:rPr>
+        <w:t xml:space="preserve"> 2001</w:t>
+      </w:r>
+      <w:r>
+        <w:t>)</w:t>
+      </w:r>
+      <w:r>
+        <w:t>.</w:t>
+      </w:r>
+    </w:p>
+    <w:p>
+      <w:r>
+        <w:t>X-ray computed tomography (CT) has made it possible to simulate flow in natural porous me</w:t>
+      </w:r>
+      <w:r>
+        <w:t>dia using CFD</w:t>
+      </w:r>
+      <w:r>
+        <w:t>. CT images can be digitally reconstructed into a three dimensional representation of the original porous media. Before CT imagery can be utilized for fluid modeling purposes, s</w:t>
+      </w:r>
+      <w:r>
+        <w:t>oil structure must be separated into</w:t>
+      </w:r>
+      <w:r>
+        <w:t xml:space="preserve"> distinct phases through segmentation. Segmentation schemes are susceptible to image artifacts present in the CT collect</w:t>
+      </w:r>
+      <w:r>
+        <w:t>ion and reconstruction process (</w:t>
+      </w:r>
+      <w:r>
+        <w:rPr>
+          <w:i/>
+        </w:rPr>
+        <w:t>Ketchum 2001</w:t>
+      </w:r>
+      <w:r>
+        <w:t>)</w:t>
+      </w:r>
+      <w:r>
+        <w:t xml:space="preserve">. Current CT resolutions </w:t>
+      </w:r>
+      <w:r>
+        <w:t>are on the order of one micron (</w:t>
+      </w:r>
+      <w:proofErr w:type="spellStart"/>
+      <w:r>
+        <w:rPr>
+          <w:i/>
+        </w:rPr>
+        <w:t>Wildenschild</w:t>
+      </w:r>
+      <w:proofErr w:type="spellEnd"/>
+      <w:r>
+        <w:rPr>
+          <w:i/>
+        </w:rPr>
+        <w:t xml:space="preserve"> 2002</w:t>
+      </w:r>
+      <w:r>
+        <w:t>)</w:t>
+      </w:r>
+      <w:r>
+        <w:t>. Since pores can be much smaller than this, CT may not be able to fully recover porosity.</w:t>
+      </w:r>
+      <w:r>
+        <w:t xml:space="preserve"> </w:t>
+      </w:r>
+      <w:r>
+        <w:t>There are a number of CT systems avai</w:t>
+      </w:r>
+      <w:r>
+        <w:t>lable to the researcher. CT s</w:t>
+      </w:r>
+      <w:r>
+        <w:t>ystems differ in x-ray source and intensity, detector geometry, and resolution scale. Common systems include synchrotron systems, which provide high intensity monochromatic x-rays and can resolve to the micron scale; medical systems which have been developed for use with soft tissue and have mm scale resolution; and industrial (benchtop) systems which utilize a broad spectrum x-ray source and have the potential to provide easy access to the rese</w:t>
+      </w:r>
+      <w:r>
+        <w:t>archer for experimental set up (</w:t>
+      </w:r>
+      <w:r>
+        <w:rPr>
+          <w:i/>
+        </w:rPr>
+        <w:t xml:space="preserve">Ketchum 2001, </w:t>
+      </w:r>
+      <w:proofErr w:type="spellStart"/>
+      <w:r>
+        <w:rPr>
+          <w:i/>
+        </w:rPr>
+        <w:t>Wildenschild</w:t>
+      </w:r>
+      <w:proofErr w:type="spellEnd"/>
+      <w:r>
+        <w:rPr>
+          <w:i/>
+        </w:rPr>
+        <w:t xml:space="preserve"> 2002</w:t>
+      </w:r>
+      <w:r>
+        <w:t>)</w:t>
+      </w:r>
+      <w:r>
+        <w:t>.</w:t>
+      </w:r>
+      <w:r>
+        <w:t xml:space="preserve"> By considering the fund</w:t>
+      </w:r>
+      <w:r>
+        <w:t>amentals of information theory (</w:t>
+      </w:r>
+      <w:r>
+        <w:rPr>
+          <w:i/>
+        </w:rPr>
+        <w:t>Shannon 1949</w:t>
+      </w:r>
+      <w:r>
+        <w:t>)</w:t>
+      </w:r>
+      <w:r>
+        <w:t xml:space="preserve"> coarser resolution imagery is more susceptible to partial volume effects and </w:t>
+      </w:r>
+      <w:r>
+        <w:t>is subject to more uncertainty</w:t>
+      </w:r>
+      <w:r>
+        <w:t xml:space="preserve"> than imagery collected using a finer resolution.</w:t>
+      </w:r>
+      <w:r>
+        <w:t xml:space="preserve"> </w:t>
+      </w:r>
+      <w:r>
+        <w:t>Further complicating CT image analysis, o</w:t>
+      </w:r>
+      <w:r>
+        <w:t xml:space="preserve">ver one-hundred different segmentation standards currently exist in the literature </w:t>
       </w:r>
       <w:r>
         <w:t>(</w:t>
       </w:r>
-      <w:r>
-        <w:rPr>
-          <w:i/>
-        </w:rPr>
-        <w:t>Fetter 2001</w:t>
-      </w:r>
-      <w:r>
-        <w:t>) or gases (</w:t>
-      </w:r>
-      <w:r>
-        <w:rPr>
-          <w:i/>
-        </w:rPr>
-        <w:t>Ferreira 2010</w:t>
+      <w:proofErr w:type="spellStart"/>
+      <w:r>
+        <w:rPr>
+          <w:i/>
+        </w:rPr>
+        <w:t>Iassonov</w:t>
+      </w:r>
+      <w:proofErr w:type="spellEnd"/>
+      <w:r>
+        <w:rPr>
+          <w:i/>
+        </w:rPr>
+        <w:t xml:space="preserve"> 2009</w:t>
+      </w:r>
+      <w:r>
+        <w:t xml:space="preserve">). Each method can return different representations of pore boundaries and therefore porous media structure. </w:t>
+      </w:r>
+      <w:r>
+        <w:t>Given these issues</w:t>
+      </w:r>
+      <w:r>
+        <w:t xml:space="preserve"> digital representations of geologic materials have</w:t>
+      </w:r>
+      <w:r>
+        <w:t xml:space="preserve"> been used to g</w:t>
+      </w:r>
+      <w:r>
+        <w:t>ain insight about connectivity (</w:t>
+      </w:r>
+      <w:r>
+        <w:rPr>
+          <w:i/>
+        </w:rPr>
+        <w:t>Vogel 2000</w:t>
       </w:r>
       <w:r>
         <w:t>)</w:t>
       </w:r>
       <w:r>
-        <w:t xml:space="preserve"> which can be expensive, laborious, and c</w:t>
-      </w:r>
-      <w:r>
-        <w:t>hallenging for macropore soils (</w:t>
-      </w:r>
-      <w:r>
-        <w:rPr>
-          <w:i/>
-        </w:rPr>
-        <w:t>Sukop 2013</w:t>
+        <w:t>, spat</w:t>
+      </w:r>
+      <w:r>
+        <w:t>ial correlation and tortuosity (</w:t>
+      </w:r>
+      <w:r>
+        <w:rPr>
+          <w:i/>
+        </w:rPr>
+        <w:t>Coles et. al. 1998</w:t>
       </w:r>
       <w:r>
         <w:t>)</w:t>
       </w:r>
       <w:r>
-        <w:t xml:space="preserve">. Standard </w:t>
+        <w:t xml:space="preserve">, volumetric water content </w:t>
+      </w:r>
+      <w:r>
+        <w:t>(</w:t>
       </w:r>
       <w:proofErr w:type="spellStart"/>
       <w:r>
-        <w:t>petrophysical</w:t>
+        <w:rPr>
+          <w:i/>
+        </w:rPr>
+        <w:t>Hopmans</w:t>
       </w:r>
       <w:proofErr w:type="spellEnd"/>
       <w:r>
-        <w:t xml:space="preserve"> m</w:t>
-      </w:r>
-      <w:r>
-        <w:t>ethods such as air permeability, constant head and falling head hydraulic conductivity</w:t>
-      </w:r>
-      <w:r>
-        <w:t xml:space="preserve"> methods have limitations on the maximum rates</w:t>
-      </w:r>
-      <w:r>
-        <w:t xml:space="preserve"> they can accurately determine (</w:t>
-      </w:r>
-      <w:r>
-        <w:rPr>
-          <w:i/>
-        </w:rPr>
-        <w:t>Sukop 2013</w:t>
+        <w:rPr>
+          <w:i/>
+        </w:rPr>
+        <w:t xml:space="preserve"> et. al. 1992</w:t>
+      </w:r>
+      <w:r>
+        <w:t>), contaminant transport (</w:t>
+      </w:r>
+      <w:proofErr w:type="spellStart"/>
+      <w:r>
+        <w:rPr>
+          <w:i/>
+        </w:rPr>
+        <w:t>Claus</w:t>
+      </w:r>
+      <w:r>
+        <w:rPr>
+          <w:i/>
+        </w:rPr>
+        <w:t>nitzer</w:t>
+      </w:r>
+      <w:proofErr w:type="spellEnd"/>
+      <w:r>
+        <w:rPr>
+          <w:i/>
+        </w:rPr>
+        <w:t xml:space="preserve"> 2000</w:t>
+      </w:r>
+      <w:r>
+        <w:t>), colloidal transport (</w:t>
+      </w:r>
+      <w:r>
+        <w:rPr>
+          <w:i/>
+        </w:rPr>
+        <w:t>Gaillard et. al. 2007</w:t>
       </w:r>
       <w:r>
         <w:t>)</w:t>
       </w:r>
       <w:r>
-        <w:t>.With these limitations in mind, it is beneficial to investigate whether permeability can be derived from segmentati</w:t>
-      </w:r>
-      <w:r>
-        <w:t>ons of CT-scanned porous media (</w:t>
+        <w:t xml:space="preserve">, and fluid modeling using lattice Boltzmann </w:t>
+      </w:r>
+      <w:r>
+        <w:t>(</w:t>
+      </w:r>
+      <w:r>
+        <w:rPr>
+          <w:i/>
+        </w:rPr>
+        <w:t>Chen 1998</w:t>
+      </w:r>
+      <w:r>
+        <w:t>)</w:t>
+      </w:r>
+      <w:r>
+        <w:t xml:space="preserve">. </w:t>
+      </w:r>
+    </w:p>
+    <w:p>
+      <w:pPr>
+        <w:spacing w:before="240"/>
+      </w:pPr>
+      <w:r>
+        <w:t>Models such as lattice Boltzmann have been used to recover the permeability of porous media</w:t>
+      </w:r>
+      <w:r>
+        <w:t>.</w:t>
+      </w:r>
+      <w:r>
+        <w:t xml:space="preserve"> </w:t>
+      </w:r>
+      <w:r>
+        <w:t>A major limitation</w:t>
+      </w:r>
+      <w:r>
+        <w:t xml:space="preserve"> is t</w:t>
+      </w:r>
+      <w:r>
+        <w:t>he computational time and resources</w:t>
+      </w:r>
+      <w:r>
+        <w:t xml:space="preserve"> required to return results. Semi-empirical models such as the well-kn</w:t>
+      </w:r>
+      <w:r>
+        <w:t>own Kozeny-Carman relationship (</w:t>
+      </w:r>
+      <w:r>
+        <w:rPr>
+          <w:i/>
+        </w:rPr>
+        <w:t>Carman 1937, 1939</w:t>
+      </w:r>
+      <w:r>
+        <w:t>)</w:t>
+      </w:r>
+      <w:r>
+        <w:t xml:space="preserve"> are of value because they require very little computational power to return the permeability of porous media. </w:t>
       </w:r>
       <w:proofErr w:type="spellStart"/>
       <w:r>
         <w:rPr>
           <w:i/>
         </w:rPr>
-        <w:t>Spanne</w:t>
+        <w:t>Schaap</w:t>
       </w:r>
       <w:proofErr w:type="spellEnd"/>
       <w:r>
         <w:rPr>
           <w:i/>
         </w:rPr>
-        <w:t xml:space="preserve"> 1994, </w:t>
-      </w:r>
-      <w:proofErr w:type="spellStart"/>
-      <w:r>
-        <w:rPr>
-          <w:i/>
-        </w:rPr>
-        <w:t>Hilpert</w:t>
-      </w:r>
-      <w:proofErr w:type="spellEnd"/>
-      <w:r>
-        <w:rPr>
-          <w:i/>
-        </w:rPr>
-        <w:t xml:space="preserve"> 2011, Sukop 2013</w:t>
-      </w:r>
-      <w:r>
-        <w:t>) or thin sections (</w:t>
-      </w:r>
-      <w:proofErr w:type="spellStart"/>
-      <w:r>
-        <w:rPr>
-          <w:i/>
-        </w:rPr>
-        <w:t>Schaap</w:t>
-      </w:r>
-      <w:proofErr w:type="spellEnd"/>
-      <w:r>
-        <w:rPr>
-          <w:i/>
-        </w:rPr>
         <w:t xml:space="preserve"> 2001</w:t>
       </w:r>
       <w:r>
-        <w:rPr>
-          <w:i/>
-        </w:rPr>
-        <w:t xml:space="preserve">, </w:t>
-      </w:r>
-      <w:r>
-        <w:rPr>
-          <w:i/>
+        <w:t xml:space="preserve"> </w:t>
+      </w:r>
+      <w:r>
+        <w:t>(</w:t>
+      </w:r>
+      <w:r>
+        <w:rPr>
           <w:color w:val="FF0000"/>
         </w:rPr>
-        <w:t>add refs</w:t>
+        <w:t xml:space="preserve">other </w:t>
+      </w:r>
+      <w:r>
+        <w:rPr>
+          <w:color w:val="FF0000"/>
+        </w:rPr>
+        <w:lastRenderedPageBreak/>
+        <w:t>refs</w:t>
+      </w:r>
+      <w:r>
+        <w:t xml:space="preserve">) </w:t>
+      </w:r>
+      <w:r>
+        <w:t xml:space="preserve">used this relationship to calculate the permeability of porous media thin sections. By applying the KC relationship to three dimensional CT imagery it may be possible to estimate permeability and hydraulic </w:t>
+      </w:r>
+      <w:r>
+        <w:t>conductivity from digital representations</w:t>
+      </w:r>
+      <w:r>
+        <w:t xml:space="preserve"> of natural porous media. All that needs to be known is the porosity, hydraulic radius, and tortuosity to predict permeability. These parameters can be derived from CT imagery using simple image processing techniques, which require less computational power th</w:t>
+      </w:r>
+      <w:r>
+        <w:t xml:space="preserve">an standard CFD models. </w:t>
+      </w:r>
+      <w:r>
+        <w:t>KC methods are not w</w:t>
+      </w:r>
+      <w:r>
+        <w:t>ithout</w:t>
+      </w:r>
+      <w:r>
+        <w:t xml:space="preserve"> its own</w:t>
+      </w:r>
+      <w:r>
+        <w:t xml:space="preserve"> limitations. The KC model</w:t>
+      </w:r>
+      <w:r>
+        <w:t xml:space="preserve"> relies on </w:t>
+      </w:r>
+      <w:r>
+        <w:t xml:space="preserve">the </w:t>
+      </w:r>
+      <w:r>
+        <w:t>estimation of tortuosity from geometric, hydraulic, diffusive, or ele</w:t>
+      </w:r>
+      <w:r>
+        <w:t>ctrical relationships within a</w:t>
+      </w:r>
+      <w:r>
+        <w:t xml:space="preserve"> sample. These relationships are generally derived from idealized data sets such as glass beads or artificially generated media that does not represent the complex heterogeneity and structure of natural porous media. As a result</w:t>
+      </w:r>
+      <w:r>
+        <w:t>,</w:t>
+      </w:r>
+      <w:r>
+        <w:t xml:space="preserve"> these relationships may not correlate across data sets consisting of different soil textures and structures. Even more problematic for soil physics, the KC relationship is based off of the false assumption of soil pore structure as a bundle of capillaries </w:t>
+      </w:r>
+      <w:r>
+        <w:t>(</w:t>
+      </w:r>
+      <w:r>
+        <w:rPr>
+          <w:i/>
+        </w:rPr>
+        <w:t>Hunt 2013</w:t>
       </w:r>
       <w:r>
         <w:t>)</w:t>
       </w:r>
       <w:r>
-        <w:t xml:space="preserve"> using computational fluid dynamics</w:t>
-      </w:r>
-      <w:r>
-        <w:t xml:space="preserve"> or empirical relationships.</w:t>
+        <w:t xml:space="preserve">. </w:t>
+      </w:r>
+    </w:p>
+    <w:p>
+      <w:r>
+        <w:t xml:space="preserve">The objective of this chapter </w:t>
+      </w:r>
+      <w:r>
+        <w:t>is to identify potential limitations and assumptions made in the digital modeling process of four natural porous media samples collected from a floodplain grazing site in southern Pennsylvania.</w:t>
       </w:r>
       <w:r>
         <w:t xml:space="preserve"> </w:t>
       </w:r>
       <w:r>
-        <w:t xml:space="preserve">Modeling methods applied to CT imagery may be of practical utility </w:t>
-      </w:r>
-      <w:r>
-        <w:t>if permeability can be accurately estimated using computational fluid dynamics or empirical</w:t>
-      </w:r>
-      <w:r>
-        <w:t xml:space="preserve"> </w:t>
-      </w:r>
-      <w:r>
-        <w:t>relationships.</w:t>
-      </w:r>
-    </w:p>
-    <w:p>
-      <w:r>
-        <w:t xml:space="preserve">High computational overhead and large amounts of storage have and continue to be limiting factors for computational fluid dynamics. With advancing computer technology and an ever reducing cost of storage devices, CFD continues to become more attractive. </w:t>
-      </w:r>
-      <w:r>
-        <w:t xml:space="preserve">The lattice Boltzmann </w:t>
-      </w:r>
-      <w:r>
-        <w:t>equation</w:t>
-      </w:r>
-      <w:r>
-        <w:t xml:space="preserve"> is one such CFD system, which is applied primarily for its relative ease of progr</w:t>
-      </w:r>
-      <w:r>
-        <w:t xml:space="preserve">amming and its ability to simulate fluid flow in </w:t>
-      </w:r>
-      <w:r>
-        <w:t>complex geometries such as those found in natural porous media.  Although computationally intensive, the single relaxation time lattice Boltzmann equation has been shown to fully recover the Navier-Stokes eq</w:t>
-      </w:r>
-      <w:r>
-        <w:t>uation (Qian 1992)</w:t>
-      </w:r>
-      <w:r>
-        <w:t>. Because of this ability, lattice Boltzmann computational fluid models are able to quantify permeability and saturated hydrauli</w:t>
-      </w:r>
-      <w:r>
-        <w:t>c conductivity of porous media (</w:t>
-      </w:r>
-      <w:proofErr w:type="spellStart"/>
-      <w:r>
-        <w:rPr>
-          <w:i/>
-        </w:rPr>
-        <w:t>Ferreol</w:t>
-      </w:r>
-      <w:proofErr w:type="spellEnd"/>
-      <w:r>
-        <w:rPr>
-          <w:i/>
-        </w:rPr>
-        <w:t xml:space="preserve"> 1994, </w:t>
-      </w:r>
-      <w:proofErr w:type="spellStart"/>
-      <w:r>
-        <w:rPr>
-          <w:i/>
-        </w:rPr>
-        <w:t>Martys</w:t>
-      </w:r>
-      <w:proofErr w:type="spellEnd"/>
-      <w:r>
-        <w:rPr>
-          <w:i/>
-        </w:rPr>
-        <w:t xml:space="preserve"> 1996, </w:t>
-      </w:r>
-      <w:proofErr w:type="spellStart"/>
-      <w:r>
-        <w:rPr>
-          <w:i/>
-        </w:rPr>
-        <w:t>Keehm</w:t>
-      </w:r>
-      <w:proofErr w:type="spellEnd"/>
-      <w:r>
-        <w:rPr>
-          <w:i/>
-        </w:rPr>
-        <w:t xml:space="preserve"> 2004, Zhang 2005, </w:t>
-      </w:r>
-      <w:proofErr w:type="spellStart"/>
-      <w:r>
-        <w:rPr>
-          <w:i/>
-        </w:rPr>
-        <w:t>Carmago</w:t>
-      </w:r>
-      <w:proofErr w:type="spellEnd"/>
-      <w:r>
-        <w:rPr>
-          <w:i/>
-        </w:rPr>
-        <w:t xml:space="preserve"> 2011, </w:t>
-      </w:r>
-      <w:proofErr w:type="spellStart"/>
-      <w:r>
-        <w:rPr>
-          <w:i/>
-        </w:rPr>
-        <w:t>Hilpert</w:t>
-      </w:r>
-      <w:proofErr w:type="spellEnd"/>
-      <w:r>
-        <w:rPr>
-          <w:i/>
-        </w:rPr>
-        <w:t xml:space="preserve"> 2011, Sukop 2013</w:t>
-      </w:r>
-      <w:r>
-        <w:t>)</w:t>
-      </w:r>
-      <w:r>
-        <w:t>, gain insights into multipha</w:t>
-      </w:r>
-      <w:r>
-        <w:t>se and multiple component flow (</w:t>
-      </w:r>
-      <w:r>
-        <w:rPr>
-          <w:i/>
-        </w:rPr>
-        <w:t>Shan</w:t>
-      </w:r>
-      <w:r>
-        <w:rPr>
-          <w:i/>
-        </w:rPr>
-        <w:t xml:space="preserve"> 1993, </w:t>
-      </w:r>
-      <w:proofErr w:type="spellStart"/>
-      <w:r>
-        <w:rPr>
-          <w:i/>
-        </w:rPr>
-        <w:t>Martys</w:t>
-      </w:r>
-      <w:proofErr w:type="spellEnd"/>
-      <w:r>
-        <w:rPr>
-          <w:i/>
-        </w:rPr>
-        <w:t xml:space="preserve"> 1996, </w:t>
-      </w:r>
-      <w:proofErr w:type="spellStart"/>
-      <w:r>
-        <w:rPr>
-          <w:i/>
-        </w:rPr>
-        <w:t>Schaap</w:t>
-      </w:r>
-      <w:proofErr w:type="spellEnd"/>
-      <w:r>
-        <w:rPr>
-          <w:i/>
-        </w:rPr>
-        <w:t xml:space="preserve"> 2007</w:t>
-      </w:r>
-      <w:r>
-        <w:t>)</w:t>
-      </w:r>
-      <w:r>
-        <w:t>, and represen</w:t>
-      </w:r>
-      <w:r>
-        <w:t>t enhanced colloidal transport (</w:t>
-      </w:r>
-      <w:proofErr w:type="spellStart"/>
-      <w:r>
-        <w:rPr>
-          <w:i/>
-        </w:rPr>
-        <w:t>Laad</w:t>
-      </w:r>
-      <w:proofErr w:type="spellEnd"/>
-      <w:r>
-        <w:rPr>
-          <w:i/>
-        </w:rPr>
-        <w:t xml:space="preserve"> 2001</w:t>
-      </w:r>
-      <w:r>
-        <w:t>)</w:t>
+        <w:t>Because macropore soils are generally characterized by high flow rates through comparatively large pores, CT imagery in this study was collected with a coarse resolution industrial scanner</w:t>
       </w:r>
       <w:r>
         <w:t>.</w:t>
       </w:r>
-    </w:p>
-    <w:p>
-      <w:r>
-        <w:t>X-ray computed tomography (CT) has made it possible to simulate flow in natural porous me</w:t>
-      </w:r>
-      <w:r>
-        <w:t>dia using CFD</w:t>
-      </w:r>
-      <w:r>
-        <w:t>. CT images can be digitally reconstructed into a three dimensional representation of the original porous media. Before CT imagery can be utilized for fluid modeling purposes, s</w:t>
-      </w:r>
-      <w:r>
-        <w:t>oil structure must be separated into</w:t>
-      </w:r>
-      <w:r>
-        <w:t xml:space="preserve"> distinct phases through segmentation. Segmentation schemes are susceptible to image artifacts present in the CT collect</w:t>
-      </w:r>
-      <w:r>
-        <w:t>ion and reconstruction process (</w:t>
-      </w:r>
-      <w:r>
-        <w:rPr>
-          <w:i/>
-        </w:rPr>
-        <w:t>Ketchum 2001</w:t>
-      </w:r>
-      <w:r>
-        <w:t>)</w:t>
-      </w:r>
-      <w:r>
-        <w:t xml:space="preserve">. Current CT resolutions </w:t>
-      </w:r>
-      <w:r>
-        <w:t>are on the order of one micron (</w:t>
-      </w:r>
-      <w:proofErr w:type="spellStart"/>
-      <w:r>
-        <w:rPr>
-          <w:i/>
-        </w:rPr>
-        <w:t>Wildenschild</w:t>
-      </w:r>
-      <w:proofErr w:type="spellEnd"/>
-      <w:r>
-        <w:rPr>
-          <w:i/>
-        </w:rPr>
-        <w:t xml:space="preserve"> 2002</w:t>
-      </w:r>
-      <w:r>
-        <w:t>)</w:t>
-      </w:r>
-      <w:r>
-        <w:t>. Since pores can be much smaller than this, CT may not be able to fully recover porosity.</w:t>
-      </w:r>
-      <w:r>
-        <w:t xml:space="preserve"> </w:t>
-      </w:r>
-      <w:r>
-        <w:t>There are a number of CT systems avai</w:t>
-      </w:r>
-      <w:r>
-        <w:t>lable to the researcher. CT s</w:t>
-      </w:r>
-      <w:r>
-        <w:t>ystems differ in x-ray source and intensity, detector geometry, and resolution scale. Common systems include synchrotron systems, which provide high intensity monochromatic x-rays and can resolve to the micron scale; medical systems which have been developed for use with soft tissue and have mm scale resolution; and industrial (benchtop) systems which utilize a broad spectrum x-ray source and have the potential to provide easy access to the rese</w:t>
-      </w:r>
-      <w:r>
-        <w:t>archer for experimental set up (</w:t>
-      </w:r>
-      <w:r>
-        <w:rPr>
-          <w:i/>
-        </w:rPr>
-        <w:t xml:space="preserve">Ketchum 2001, </w:t>
-      </w:r>
-      <w:proofErr w:type="spellStart"/>
-      <w:r>
-        <w:rPr>
-          <w:i/>
-        </w:rPr>
-        <w:t>Wildenschild</w:t>
-      </w:r>
-      <w:proofErr w:type="spellEnd"/>
-      <w:r>
-        <w:rPr>
-          <w:i/>
-        </w:rPr>
-        <w:t xml:space="preserve"> 2002</w:t>
-      </w:r>
-      <w:r>
-        <w:t>)</w:t>
+      <w:r>
+        <w:t xml:space="preserve"> N</w:t>
+      </w:r>
+      <w:r>
+        <w:t>ine different automated segmentation algorithms are applied to CT images of 4 macropore silt-loam soils</w:t>
       </w:r>
       <w:r>
         <w:t>.</w:t>
       </w:r>
       <w:r>
-        <w:t xml:space="preserve"> By considering the fund</w:t>
-      </w:r>
-      <w:r>
-        <w:t>amentals of information theory (</w:t>
-      </w:r>
-      <w:r>
-        <w:rPr>
-          <w:i/>
-        </w:rPr>
-        <w:t>Shannon 1949</w:t>
-      </w:r>
-      <w:r>
-        <w:t>)</w:t>
-      </w:r>
-      <w:r>
-        <w:t xml:space="preserve"> coarser resolution imagery is more susceptible to partial volume effects and </w:t>
-      </w:r>
-      <w:r>
-        <w:t>is subject to more uncertainty</w:t>
-      </w:r>
-      <w:r>
-        <w:t xml:space="preserve"> than imagery collected using a finer resolution.</w:t>
-      </w:r>
-      <w:r>
-        <w:t xml:space="preserve"> </w:t>
-      </w:r>
-      <w:r>
-        <w:t>Further complicating CT image analysis, o</w:t>
-      </w:r>
-      <w:r>
-        <w:t xml:space="preserve">ver one-hundred different segmentation standards currently exist in the literature </w:t>
-      </w:r>
-      <w:r>
-        <w:t>(</w:t>
-      </w:r>
-      <w:proofErr w:type="spellStart"/>
-      <w:r>
-        <w:rPr>
-          <w:i/>
-        </w:rPr>
-        <w:t>Iassonov</w:t>
-      </w:r>
-      <w:proofErr w:type="spellEnd"/>
-      <w:r>
-        <w:rPr>
-          <w:i/>
-        </w:rPr>
-        <w:t xml:space="preserve"> 2009</w:t>
-      </w:r>
-      <w:r>
-        <w:t xml:space="preserve">). Each method can return different representations of pore boundaries and therefore porous media structure. </w:t>
-      </w:r>
-      <w:r>
-        <w:t>Given these issues</w:t>
-      </w:r>
-      <w:r>
-        <w:t xml:space="preserve"> </w:t>
-      </w:r>
-      <w:r>
-        <w:lastRenderedPageBreak/>
-        <w:t>digital representations of geologic materials have</w:t>
-      </w:r>
-      <w:r>
-        <w:t xml:space="preserve"> been used to g</w:t>
-      </w:r>
-      <w:r>
-        <w:t>ain insight about connectivity (</w:t>
-      </w:r>
-      <w:r>
-        <w:rPr>
-          <w:i/>
-        </w:rPr>
-        <w:t>Vogel 2000</w:t>
-      </w:r>
-      <w:r>
-        <w:t>)</w:t>
-      </w:r>
-      <w:r>
-        <w:t>, spat</w:t>
-      </w:r>
-      <w:r>
-        <w:t>ial correlation and tortuosity (</w:t>
-      </w:r>
-      <w:r>
-        <w:rPr>
-          <w:i/>
-        </w:rPr>
-        <w:t>Coles et. al. 1998</w:t>
-      </w:r>
-      <w:r>
-        <w:t>)</w:t>
-      </w:r>
-      <w:r>
-        <w:t xml:space="preserve">, volumetric water content </w:t>
-      </w:r>
-      <w:r>
-        <w:t>(</w:t>
-      </w:r>
-      <w:proofErr w:type="spellStart"/>
-      <w:r>
-        <w:rPr>
-          <w:i/>
-        </w:rPr>
-        <w:t>Hopmans</w:t>
-      </w:r>
-      <w:proofErr w:type="spellEnd"/>
-      <w:r>
-        <w:rPr>
-          <w:i/>
-        </w:rPr>
-        <w:t xml:space="preserve"> et. al. 1992</w:t>
-      </w:r>
-      <w:r>
-        <w:t>), contaminant transport (</w:t>
-      </w:r>
-      <w:proofErr w:type="spellStart"/>
-      <w:r>
-        <w:rPr>
-          <w:i/>
-        </w:rPr>
-        <w:t>Claus</w:t>
-      </w:r>
-      <w:r>
-        <w:rPr>
-          <w:i/>
-        </w:rPr>
-        <w:t>nitzer</w:t>
-      </w:r>
-      <w:proofErr w:type="spellEnd"/>
-      <w:r>
-        <w:rPr>
-          <w:i/>
-        </w:rPr>
-        <w:t xml:space="preserve"> 2000</w:t>
-      </w:r>
-      <w:r>
-        <w:t>), colloidal transport (</w:t>
-      </w:r>
-      <w:r>
-        <w:rPr>
-          <w:i/>
-        </w:rPr>
-        <w:t>Gaillard et. al. 2007</w:t>
-      </w:r>
-      <w:r>
-        <w:t>)</w:t>
-      </w:r>
-      <w:r>
-        <w:t xml:space="preserve">, and fluid modeling using lattice Boltzmann </w:t>
-      </w:r>
-      <w:r>
-        <w:t>(</w:t>
-      </w:r>
-      <w:r>
-        <w:rPr>
-          <w:i/>
-        </w:rPr>
-        <w:t>Chen 1998</w:t>
-      </w:r>
-      <w:r>
-        <w:t>)</w:t>
-      </w:r>
-      <w:r>
-        <w:t xml:space="preserve">. </w:t>
-      </w:r>
-    </w:p>
-    <w:p>
-      <w:pPr>
-        <w:spacing w:before="240"/>
-      </w:pPr>
-      <w:r>
-        <w:t>Models such as lattice Boltzmann have been used to recover the permeability of porous media</w:t>
-      </w:r>
-      <w:r>
-        <w:t xml:space="preserve"> (</w:t>
-      </w:r>
-      <w:r>
-        <w:rPr>
-          <w:color w:val="FF0000"/>
-        </w:rPr>
-        <w:t>refs!</w:t>
-      </w:r>
-      <w:r>
-        <w:t>).</w:t>
-      </w:r>
-      <w:r>
-        <w:t xml:space="preserve"> </w:t>
-      </w:r>
-      <w:r>
-        <w:t>A major limitation</w:t>
-      </w:r>
-      <w:r>
-        <w:t xml:space="preserve"> is t</w:t>
-      </w:r>
-      <w:r>
-        <w:t>he computational time and resources</w:t>
-      </w:r>
-      <w:r>
-        <w:t xml:space="preserve"> required to return results. Semi-empirical models such as the well-kn</w:t>
-      </w:r>
-      <w:r>
-        <w:t>own Kozeny-Carman relationship (</w:t>
-      </w:r>
-      <w:r>
-        <w:rPr>
-          <w:i/>
-        </w:rPr>
-        <w:t>Carman 1937, 1939</w:t>
-      </w:r>
-      <w:r>
-        <w:t>)</w:t>
-      </w:r>
-      <w:r>
-        <w:t xml:space="preserve"> are of value because they require very little computational power to return the permeability of porous media. </w:t>
-      </w:r>
-      <w:proofErr w:type="spellStart"/>
-      <w:r>
-        <w:rPr>
-          <w:i/>
-        </w:rPr>
-        <w:t>Schaap</w:t>
-      </w:r>
-      <w:proofErr w:type="spellEnd"/>
-      <w:r>
-        <w:rPr>
-          <w:i/>
-        </w:rPr>
-        <w:t xml:space="preserve"> 2001</w:t>
-      </w:r>
-      <w:r>
-        <w:t xml:space="preserve"> </w:t>
-      </w:r>
-      <w:r>
-        <w:t>(</w:t>
-      </w:r>
-      <w:r>
-        <w:rPr>
-          <w:color w:val="FF0000"/>
-        </w:rPr>
-        <w:t>other refs</w:t>
-      </w:r>
-      <w:r>
-        <w:t xml:space="preserve">) </w:t>
-      </w:r>
-      <w:r>
-        <w:t xml:space="preserve">used this relationship to calculate the permeability of porous media thin sections. By applying the KC relationship to three dimensional CT imagery it may be possible to estimate permeability and hydraulic </w:t>
-      </w:r>
-      <w:r>
-        <w:t>conductivity from digital representations</w:t>
-      </w:r>
-      <w:r>
-        <w:t xml:space="preserve"> of natural porous media. All that needs to be known is the porosity, hydraulic radius, and tortuosity to predict permeability. These parameters can be derived from CT imagery using simple image processing techniques, which require less computational power th</w:t>
-      </w:r>
-      <w:r>
-        <w:t xml:space="preserve">an standard CFD models. </w:t>
-      </w:r>
-      <w:r>
-        <w:t>KC methods are not w</w:t>
-      </w:r>
-      <w:r>
-        <w:t>ithout limitations. The KC model</w:t>
-      </w:r>
-      <w:r>
-        <w:t xml:space="preserve"> relies on </w:t>
-      </w:r>
-      <w:r>
-        <w:t xml:space="preserve">the </w:t>
-      </w:r>
-      <w:r>
-        <w:t>estimation of tortuosity from geometric, hydraulic, diffusive, or ele</w:t>
-      </w:r>
-      <w:r>
-        <w:t>ctrical relationships within a</w:t>
-      </w:r>
-      <w:r>
-        <w:t xml:space="preserve"> sample. These relationships are generally derived from idealized data sets such as glass beads or artificially generated media that does not represent the complex heterogeneity and structure of natural porous media. As a result</w:t>
-      </w:r>
-      <w:r>
-        <w:t>,</w:t>
-      </w:r>
-      <w:r>
-        <w:t xml:space="preserve"> these relationships may not correlate across data sets consisting of different soil textures and structures. Even more problematic for soil physics, the KC relationship is based off of the false assumption of soil pore structure as a bundle of capillaries </w:t>
-      </w:r>
-      <w:r>
-        <w:t>(</w:t>
-      </w:r>
-      <w:r>
-        <w:rPr>
-          <w:i/>
-        </w:rPr>
-        <w:t>Hunt 2013</w:t>
-      </w:r>
-      <w:r>
-        <w:t>)</w:t>
-      </w:r>
-      <w:r>
-        <w:t xml:space="preserve">. </w:t>
-      </w:r>
-    </w:p>
-    <w:p>
-      <w:r>
-        <w:t xml:space="preserve">The objective of this chapter </w:t>
-      </w:r>
-      <w:r>
-        <w:t>is to identify potential limitations and assumptions made in the digital modeling process of four natural porous media samples collected from a floodplain grazing site in southern Pennsylvania.</w:t>
-      </w:r>
-      <w:r>
-        <w:t xml:space="preserve"> </w:t>
-      </w:r>
-      <w:r>
-        <w:t>Because macropore soils are generally characterized by high flow rates through comparatively large pores, CT imagery in this study was collected with a coarse resolution industrial scanner</w:t>
-      </w:r>
-      <w:r>
-        <w:t>.</w:t>
-      </w:r>
-      <w:r>
-        <w:t xml:space="preserve"> N</w:t>
-      </w:r>
-      <w:r>
-        <w:t>ine different automated segmentation algorithms are applied to CT images of 4 macropore silt-loam soils</w:t>
-      </w:r>
-      <w:r>
-        <w:t>.</w:t>
-      </w:r>
-      <w:r>
-        <w:t xml:space="preserve"> Permeability</w:t>
-      </w:r>
-      <w:r>
-        <w:t xml:space="preserve"> both</w:t>
-      </w:r>
-      <w:r>
-        <w:t xml:space="preserve"> was measured in the laboratory and was modeled using image analysis data to parameterize the Kozeny-</w:t>
+        <w:t xml:space="preserve"> Permeability was measured in the laboratory and was modeled using image analysis data to parameterize the Kozeny-</w:t>
       </w:r>
       <w:r>
         <w:t>Carman relationship, as well as the</w:t>
@@ -1547,64 +1550,67 @@
         <w:t>. al. 2010</w:t>
       </w:r>
       <w:r>
-        <w:t xml:space="preserve"> noted that the samples slightly detached from the </w:t>
-      </w:r>
-      <w:r>
+        <w:t xml:space="preserve"> noted that the samples slightly detached from the polycarbonate cylinders prior to mounting the columns on the CT rotation stage. The columns were scanned at 380 </w:t>
+      </w:r>
+      <w:proofErr w:type="spellStart"/>
+      <w:r>
+        <w:t>keV</w:t>
+      </w:r>
+      <w:proofErr w:type="spellEnd"/>
+      <w:r>
+        <w:t xml:space="preserve"> and 1.7mA current. Copper filters were used between the X-Ray source and the soil columns to pre-harden the beam. The resulting CT radiographs were reconstructed to volumes of 820 x 820 x 1480 voxels </w:t>
+      </w:r>
+      <w:r>
+        <w:t>(</w:t>
+      </w:r>
+      <w:r>
+        <w:rPr>
+          <w:i/>
+        </w:rPr>
+        <w:t>Martinez et. al. 2010</w:t>
+      </w:r>
+      <w:r>
+        <w:t>)</w:t>
+      </w:r>
+      <w:r>
+        <w:t>. These volumes were cropped to 680 x 680 x 1480 voxels to remove unused negative space for modeling purposes. A wall correction of 15 voxels was applied</w:t>
+      </w:r>
+      <w:r>
+        <w:t xml:space="preserve"> around the circumference of the soil columns and is detailed in section 2.3.1</w:t>
+      </w:r>
+      <w:r>
+        <w:t>.</w:t>
+      </w:r>
+    </w:p>
+    <w:p>
+      <w:pPr>
+        <w:pStyle w:val="Heading4"/>
+      </w:pPr>
+      <w:r>
+        <w:t>2.2.1 Laboratory methods</w:t>
+      </w:r>
+    </w:p>
+    <w:p>
+      <w:pPr>
+        <w:rPr>
+          <w:color w:val="000000" w:themeColor="text1"/>
+        </w:rPr>
+      </w:pPr>
+      <w:r>
+        <w:t>Soil columns were saturated and placed on a perforated disk inside of a funnel. Water head of 25 mm was kept constant on soil surface, and outflow was measured for each soil column over a 10 minute period with 1 minute sample intervals.</w:t>
+      </w:r>
+      <w:r>
+        <w:rPr>
+          <w:color w:val="000000" w:themeColor="text1"/>
+        </w:rPr>
+        <w:t xml:space="preserve"> Constant water level was maintained manually with an accuracy </w:t>
+      </w:r>
+      <w:r>
+        <w:rPr>
+          <w:color w:val="000000" w:themeColor="text1"/>
+        </w:rPr>
         <w:lastRenderedPageBreak/>
-        <w:t xml:space="preserve">polycarbonate cylinders prior to mounting the columns on the CT rotation stage. The columns were scanned at 380 </w:t>
-      </w:r>
-      <w:proofErr w:type="spellStart"/>
-      <w:r>
-        <w:t>keV</w:t>
-      </w:r>
-      <w:proofErr w:type="spellEnd"/>
-      <w:r>
-        <w:t xml:space="preserve"> and 1.7mA current. Copper filters were used between the X-Ray source and the soil columns to pre-harden the beam. The resulting CT radiographs were reconstructed to volumes of 820 x 820 x 1480 voxels </w:t>
-      </w:r>
-      <w:r>
-        <w:t>(</w:t>
-      </w:r>
-      <w:r>
-        <w:rPr>
-          <w:i/>
-        </w:rPr>
-        <w:t>Martinez et. al. 2010</w:t>
-      </w:r>
-      <w:r>
-        <w:t>)</w:t>
-      </w:r>
-      <w:r>
-        <w:t>. These volumes were cropped to 680 x 680 x 1480 voxels to remove unused negative space for modeling purposes. A wall correction of 15 voxels was applied</w:t>
-      </w:r>
-      <w:r>
-        <w:t xml:space="preserve"> around the circumference of the soil columns and is detailed in section 2.3.1</w:t>
-      </w:r>
-      <w:r>
-        <w:t>.</w:t>
-      </w:r>
-    </w:p>
-    <w:p>
-      <w:pPr>
-        <w:pStyle w:val="Heading4"/>
-      </w:pPr>
-      <w:r>
-        <w:t>2.2.1 Laboratory methods</w:t>
-      </w:r>
-    </w:p>
-    <w:p>
-      <w:pPr>
-        <w:rPr>
-          <w:color w:val="000000" w:themeColor="text1"/>
-        </w:rPr>
-      </w:pPr>
-      <w:r>
-        <w:t>Soil columns were saturated and placed on a perforated disk inside of a funnel. Water head of 25 mm was kept constant on soil surface, and outflow was measured for each soil column over a 10 minute period with 1 minute sample intervals.</w:t>
-      </w:r>
-      <w:r>
-        <w:rPr>
-          <w:color w:val="000000" w:themeColor="text1"/>
-        </w:rPr>
-        <w:t xml:space="preserve"> Constant water level was maintained manually with an accuracy of 2 mm in this study.</w:t>
+        <w:t>of 2 mm in this study.</w:t>
       </w:r>
       <w:r>
         <w:t xml:space="preserve"> This procedure was repeated 3 times and linear parts of the cumulative outflow curves were used to calculate the saturated hydraulic conductivity.  </w:t>
@@ -2527,23 +2533,92 @@
         <w:t>,</w:t>
       </w:r>
       <w:r>
-        <w:t xml:space="preserve"> operator bias in the segmentation step was minimized. </w:t>
+        <w:t xml:space="preserve"> operator bias in the segmentation step was minimized. Intensity variations due to beam hardening artifacts were corrected </w:t>
+      </w:r>
+      <w:r>
+        <w:t xml:space="preserve">before segmentation </w:t>
+      </w:r>
+      <w:r>
+        <w:t xml:space="preserve">with the Intensity Correction Procedure described in </w:t>
+      </w:r>
+      <w:proofErr w:type="spellStart"/>
+      <w:r>
+        <w:rPr>
+          <w:i/>
+        </w:rPr>
+        <w:t>Iassonov</w:t>
+      </w:r>
+      <w:proofErr w:type="spellEnd"/>
+      <w:r>
+        <w:rPr>
+          <w:i/>
+        </w:rPr>
+        <w:t xml:space="preserve"> 2010</w:t>
+      </w:r>
+      <w:r>
+        <w:t>. The ICP combines both the thresholding and correction step. Only high intensity correction in the solid phase is achieved since this method filters in the solid phase after a threshold has been drawn. Iteration of this method has been shown to remove beam hardening effects in the solid phase (</w:t>
+      </w:r>
+      <w:proofErr w:type="spellStart"/>
+      <w:r>
+        <w:rPr>
+          <w:i/>
+        </w:rPr>
+        <w:t>Iassonov</w:t>
+      </w:r>
+      <w:proofErr w:type="spellEnd"/>
+      <w:r>
+        <w:rPr>
+          <w:i/>
+        </w:rPr>
+        <w:t xml:space="preserve"> 2010</w:t>
+      </w:r>
+      <w:r>
+        <w:t xml:space="preserve">). ICP was applied to the CT data in conjunction with each of the six segmentation methods used in this study. In addition to ICP, </w:t>
+      </w:r>
+      <w:r>
+        <w:t>a radially weighted local regression model was applied to reduce beam hardening effects on each of the columns. Finally, m</w:t>
+      </w:r>
+      <w:r>
+        <w:t xml:space="preserve">edian filtering was applied to </w:t>
+      </w:r>
+      <w:r>
+        <w:t xml:space="preserve">soil </w:t>
+      </w:r>
+      <w:r>
+        <w:t xml:space="preserve">CT data in an attempt to fully remove image artifacts. Median filters utilize a median value as output from each particular view taken by the algorithm. This effectively removes outliers, and is robust at smoothing image data when noise characteristics are not known </w:t>
       </w:r>
       <w:r>
         <w:lastRenderedPageBreak/>
-        <w:t xml:space="preserve">Intensity variations due to beam hardening artifacts were corrected </w:t>
-      </w:r>
-      <w:r>
-        <w:t xml:space="preserve">before segmentation </w:t>
-      </w:r>
-      <w:r>
-        <w:t xml:space="preserve">with the Intensity Correction Procedure described in </w:t>
+        <w:t>(</w:t>
       </w:r>
       <w:proofErr w:type="spellStart"/>
       <w:r>
         <w:rPr>
           <w:i/>
         </w:rPr>
+        <w:t>Astola</w:t>
+      </w:r>
+      <w:proofErr w:type="spellEnd"/>
+      <w:r>
+        <w:rPr>
+          <w:i/>
+        </w:rPr>
+        <w:t xml:space="preserve"> 1990</w:t>
+      </w:r>
+      <w:r>
+        <w:t xml:space="preserve">). </w:t>
+      </w:r>
+      <w:r>
+        <w:t xml:space="preserve"> A short description of each segmentation algorithm is provided. Algorithms are grouped together following </w:t>
+      </w:r>
+      <w:r>
+        <w:t xml:space="preserve">the scheme outlined in </w:t>
+      </w:r>
+      <w:proofErr w:type="spellStart"/>
+      <w:r>
+        <w:rPr>
+          <w:i/>
+        </w:rPr>
         <w:t>Iassonov</w:t>
       </w:r>
       <w:proofErr w:type="spellEnd"/>
@@ -2551,10 +2626,15 @@
         <w:rPr>
           <w:i/>
         </w:rPr>
-        <w:t xml:space="preserve"> 2010</w:t>
-      </w:r>
-      <w:r>
-        <w:t>. The ICP combines both the thresholding and correction step. Only high intensity correction in the solid phase is achieved since this method filters in the solid phase after a threshold has been drawn. Iteration of this method has been shown to remove beam hardening effects in the solid phase (</w:t>
+        <w:t xml:space="preserve"> 2009</w:t>
+      </w:r>
+      <w:r>
+        <w:t xml:space="preserve">. </w:t>
+      </w:r>
+    </w:p>
+    <w:p>
+      <w:r>
+        <w:t>Global thresholding is the most commonly applied approach to image segmentation (</w:t>
       </w:r>
       <w:proofErr w:type="spellStart"/>
       <w:r>
@@ -2568,45 +2648,219 @@
         <w:rPr>
           <w:i/>
         </w:rPr>
-        <w:t xml:space="preserve"> 2010</w:t>
-      </w:r>
-      <w:r>
-        <w:t xml:space="preserve">). ICP was applied to the CT data in conjunction with each of the six segmentation methods used in this study. In addition to ICP, </w:t>
-      </w:r>
-      <w:r>
-        <w:t>a radially weighted local regression model was applied to reduce beam hardening effects on each of the columns. Finally, m</w:t>
-      </w:r>
-      <w:r>
-        <w:t xml:space="preserve">edian filtering was applied to </w:t>
-      </w:r>
-      <w:r>
-        <w:t xml:space="preserve">soil </w:t>
-      </w:r>
-      <w:r>
-        <w:t>CT data in an attempt to fully remove image artifacts. Median filters utilize a median value as output from each particular view taken by the algorithm. This effectively removes outliers, and is robust at smoothing image data when noise characteristics are not known (</w:t>
+        <w:t xml:space="preserve"> 2009</w:t>
+      </w:r>
+      <w:r>
+        <w:t xml:space="preserve">). Histogram based methods collect a global distribution for all grayscale values and a threshold can be selected by the user to </w:t>
       </w:r>
       <w:proofErr w:type="spellStart"/>
       <w:r>
-        <w:rPr>
-          <w:i/>
-        </w:rPr>
-        <w:t>Astola</w:t>
+        <w:t>binarize</w:t>
       </w:r>
       <w:proofErr w:type="spellEnd"/>
       <w:r>
-        <w:rPr>
-          <w:i/>
-        </w:rPr>
-        <w:t xml:space="preserve"> 1990</w:t>
+        <w:t xml:space="preserve"> the data.  Problems arise when image grayscale distributions are not bimodal, and each image of a three dimensional volume must be segmented separately or a representative distribution must be selected for the entire volume (</w:t>
+      </w:r>
+      <w:r>
+        <w:rPr>
+          <w:i/>
+        </w:rPr>
+        <w:t>Rosin 2001</w:t>
+      </w:r>
+      <w:r>
+        <w:t>).  HS-Rosin is suitable for thresholding images with a unimodal distribution unlike many other histogram based approaches (</w:t>
+      </w:r>
+      <w:r>
+        <w:rPr>
+          <w:i/>
+        </w:rPr>
+        <w:t>Rosin 2001</w:t>
+      </w:r>
+      <w:r>
+        <w:t xml:space="preserve">). It assumes that there is one dominant peak relative to the rest of the population of intensity values. The method attempts to maximize the distance between a single point on the histogram of grey scale </w:t>
+      </w:r>
+      <w:r>
+        <w:t>values</w:t>
+      </w:r>
+      <w:r>
+        <w:t xml:space="preserve"> and a line </w:t>
+      </w:r>
+      <w:r>
+        <w:t xml:space="preserve">is calculated </w:t>
+      </w:r>
+      <w:r>
+        <w:t>from peak (mode of DN) to corner of the intensity value distribution to determine a threshold. Errors may be introduced by strongly peaked histograms (</w:t>
+      </w:r>
+      <w:r>
+        <w:rPr>
+          <w:i/>
+        </w:rPr>
+        <w:t>Rosin 2001</w:t>
+      </w:r>
+      <w:r>
+        <w:t>).</w:t>
+      </w:r>
+    </w:p>
+    <w:p>
+      <w:r>
+        <w:t>A novel</w:t>
+      </w:r>
+      <w:r>
+        <w:t xml:space="preserve"> series of</w:t>
+      </w:r>
+      <w:r>
+        <w:t xml:space="preserve"> segmentation algorithm</w:t>
+      </w:r>
+      <w:r>
+        <w:t>s,</w:t>
+      </w:r>
+      <w:r>
+        <w:t xml:space="preserve"> Yet </w:t>
+      </w:r>
+      <w:proofErr w:type="gramStart"/>
+      <w:r>
+        <w:t>Another</w:t>
+      </w:r>
+      <w:proofErr w:type="gramEnd"/>
+      <w:r>
+        <w:t xml:space="preserve"> Segmentation Algorithm (YASA)</w:t>
+      </w:r>
+      <w:r>
+        <w:t>,</w:t>
+      </w:r>
+      <w:r>
+        <w:t xml:space="preserve"> was applied with three different treatments to the raw CT data</w:t>
+      </w:r>
+      <w:r>
+        <w:rPr>
+          <w:color w:val="FF0000"/>
+        </w:rPr>
+        <w:t xml:space="preserve">. </w:t>
+      </w:r>
+      <w:r>
+        <w:t xml:space="preserve">YASA uses the grey scale histogram and two probability distribution functions, one for pore space and one for solid space, to estimate the probability of a voxel being a pore. YASA1 segmentation assumes that the number of misclassified pore voxels is equal to the number of misclassified solid voxels during segmentation. The YASA2 technique assumes that if the probability of a pore voxel is greater than 0.5 it will be segmented as pore space. YASA3 applies stochastic modeling using uniform random numbers. If a random seed is less than probability of a pore voxel, it will be segmented as a pore voxel. </w:t>
+      </w:r>
+    </w:p>
+    <w:p>
+      <w:r>
+        <w:t>The second global thresholding category uses clustering to maximize t</w:t>
+      </w:r>
+      <w:r>
+        <w:t xml:space="preserve">he mean of each voxel class and </w:t>
+      </w:r>
+      <w:r>
+        <w:t>determine a threshold from a statistical distribution of the classes (</w:t>
+      </w:r>
+      <w:proofErr w:type="spellStart"/>
+      <w:r>
+        <w:rPr>
+          <w:i/>
+        </w:rPr>
+        <w:t>Iassonov</w:t>
+      </w:r>
+      <w:proofErr w:type="spellEnd"/>
+      <w:r>
+        <w:rPr>
+          <w:i/>
+        </w:rPr>
+        <w:t xml:space="preserve"> 2009</w:t>
+      </w:r>
+      <w:r>
+        <w:t xml:space="preserve">). From this information a global threshold can be selected automatically or by the user to </w:t>
+      </w:r>
+      <w:proofErr w:type="spellStart"/>
+      <w:r>
+        <w:t>binarize</w:t>
+      </w:r>
+      <w:proofErr w:type="spellEnd"/>
+      <w:r>
+        <w:t xml:space="preserve"> the data. CL-Otsu uses probability distributions between foreground and background voxels to maximize ‘the measure of </w:t>
+      </w:r>
+      <w:proofErr w:type="spellStart"/>
+      <w:r>
+        <w:t>separability</w:t>
+      </w:r>
+      <w:proofErr w:type="spellEnd"/>
+      <w:r>
+        <w:t>’</w:t>
+      </w:r>
+      <w:r>
+        <w:t xml:space="preserve"> between each voxel class (</w:t>
+      </w:r>
+      <w:r>
+        <w:rPr>
+          <w:i/>
+        </w:rPr>
+        <w:t>Otsu 1979</w:t>
+      </w:r>
+      <w:r>
+        <w:t>). An automatic threshold is then applied. As the numbers of classes increase the credibility of class separation decreases (</w:t>
+      </w:r>
+      <w:r>
+        <w:rPr>
+          <w:i/>
+        </w:rPr>
+        <w:t>Otsu 1979</w:t>
+      </w:r>
+      <w:r>
+        <w:t>).</w:t>
+      </w:r>
+    </w:p>
+    <w:p>
+      <w:r>
+        <w:t>A</w:t>
+      </w:r>
+      <w:r>
+        <w:t xml:space="preserve"> third category of global thresholding methods uses signal entropy to separate the background and foreground classes (</w:t>
+      </w:r>
+      <w:proofErr w:type="spellStart"/>
+      <w:r>
+        <w:rPr>
+          <w:i/>
+        </w:rPr>
+        <w:t>Iassonov</w:t>
+      </w:r>
+      <w:proofErr w:type="spellEnd"/>
+      <w:r>
+        <w:rPr>
+          <w:i/>
+        </w:rPr>
+        <w:t xml:space="preserve"> 200</w:t>
+      </w:r>
+      <w:r>
+        <w:t xml:space="preserve">9). EN-Brink evaluates two-dimensional entropies by using both global and local grey level information. A two dimensional scatter plot is created that maximizes the entropies for the foreground and background class. A threshold is automatically selected by finding the </w:t>
+      </w:r>
+      <w:r>
+        <w:t>largest series of minimum values</w:t>
+      </w:r>
+      <w:r>
+        <w:t xml:space="preserve"> of entropy</w:t>
+      </w:r>
+      <w:r>
+        <w:t xml:space="preserve"> by iteration (</w:t>
+      </w:r>
+      <w:r>
+        <w:rPr>
+          <w:i/>
+        </w:rPr>
+        <w:t>Brink 1992</w:t>
+      </w:r>
+      <w:r>
+        <w:t>). EN-Yen follows the maximum entropy criterion which is to choose a threshold so the total amount of information in the background and foreground is maximized. Automatic thresholding is applied by the use of a cost function (</w:t>
+      </w:r>
+      <w:r>
+        <w:rPr>
+          <w:i/>
+        </w:rPr>
+        <w:t>Yen 1995</w:t>
       </w:r>
       <w:r>
         <w:t xml:space="preserve">). </w:t>
       </w:r>
-      <w:r>
-        <w:t xml:space="preserve"> A short description of each segmentation algorithm is provided. Algorithms are grouped together following </w:t>
-      </w:r>
-      <w:r>
-        <w:t xml:space="preserve">the scheme outlined in </w:t>
+    </w:p>
+    <w:p>
+      <w:r>
+        <w:t>Locally adaptive methods use image information to make a segmentation decision for each voxel. Local information can provide better segmentation quality and account for some image artifacts (</w:t>
       </w:r>
       <w:proofErr w:type="spellStart"/>
       <w:r>
@@ -2623,284 +2877,33 @@
         <w:t xml:space="preserve"> 2009</w:t>
       </w:r>
       <w:r>
-        <w:t xml:space="preserve">. </w:t>
-      </w:r>
-    </w:p>
-    <w:p>
-      <w:r>
-        <w:t>Global thresholding is the most commonly applied approach to image segmentation (</w:t>
-      </w:r>
-      <w:proofErr w:type="spellStart"/>
-      <w:r>
-        <w:rPr>
-          <w:i/>
-        </w:rPr>
-        <w:t>Iassonov</w:t>
-      </w:r>
-      <w:proofErr w:type="spellEnd"/>
-      <w:r>
-        <w:rPr>
-          <w:i/>
-        </w:rPr>
-        <w:t xml:space="preserve"> 2009</w:t>
-      </w:r>
-      <w:r>
-        <w:t xml:space="preserve">). Histogram based methods collect a global distribution for all grayscale values and a threshold can be selected by the user to </w:t>
-      </w:r>
-      <w:proofErr w:type="spellStart"/>
-      <w:r>
-        <w:t>binarize</w:t>
-      </w:r>
-      <w:proofErr w:type="spellEnd"/>
-      <w:r>
-        <w:t xml:space="preserve"> the data.  Problems arise when image grayscale distributions are not bimodal, and each image of a three dimensional volume must be segmented separately or a representative distribution must be selected for the entire volume (</w:t>
-      </w:r>
-      <w:r>
-        <w:rPr>
-          <w:i/>
-        </w:rPr>
-        <w:t>Rosin 2001</w:t>
-      </w:r>
-      <w:r>
-        <w:t>).  HS-Rosin is suitable for thresholding images with a unimodal distribution unlike many other histogram based approaches (</w:t>
-      </w:r>
-      <w:r>
-        <w:rPr>
-          <w:i/>
-        </w:rPr>
-        <w:t>Rosin 2001</w:t>
-      </w:r>
-      <w:r>
-        <w:t xml:space="preserve">). It assumes that there is one dominant peak relative to the rest of the population of intensity values. The method attempts to maximize the distance between a single point on the histogram of grey scale </w:t>
-      </w:r>
-      <w:r>
-        <w:t>values</w:t>
-      </w:r>
-      <w:r>
-        <w:t xml:space="preserve"> and a line </w:t>
-      </w:r>
-      <w:r>
-        <w:t xml:space="preserve">is calculated </w:t>
-      </w:r>
-      <w:r>
-        <w:t>from peak (mode of DN) to corner of the intensity value distribution to determine a threshold. Errors may be introduced by strongly peaked histograms (</w:t>
-      </w:r>
-      <w:r>
-        <w:rPr>
-          <w:i/>
-        </w:rPr>
-        <w:t>Rosin 2001</w:t>
-      </w:r>
-      <w:r>
-        <w:t>).</w:t>
-      </w:r>
-    </w:p>
-    <w:p>
-      <w:r>
-        <w:t>A novel</w:t>
-      </w:r>
-      <w:r>
-        <w:t xml:space="preserve"> series of</w:t>
-      </w:r>
-      <w:r>
-        <w:t xml:space="preserve"> segmentation algorithm</w:t>
-      </w:r>
-      <w:r>
-        <w:t>s,</w:t>
-      </w:r>
-      <w:r>
-        <w:t xml:space="preserve"> Yet </w:t>
-      </w:r>
-      <w:proofErr w:type="gramStart"/>
-      <w:r>
-        <w:t>Another</w:t>
-      </w:r>
-      <w:proofErr w:type="gramEnd"/>
-      <w:r>
-        <w:t xml:space="preserve"> Segmentation Algorithm (YASA)</w:t>
-      </w:r>
-      <w:r>
-        <w:t>,</w:t>
-      </w:r>
-      <w:r>
-        <w:t xml:space="preserve"> was applied with three different treatments to the raw CT data</w:t>
-      </w:r>
-      <w:r>
-        <w:rPr>
-          <w:color w:val="FF0000"/>
-        </w:rPr>
-        <w:t xml:space="preserve">. </w:t>
-      </w:r>
-      <w:r>
-        <w:t xml:space="preserve">YASA uses the grey scale histogram and two probability distribution functions, one for pore space and one for solid space, to estimate the probability of a voxel being a pore. YASA1 segmentation assumes that the number of misclassified pore voxels is equal to the number of misclassified solid voxels during segmentation. The YASA2 technique assumes that if the probability of a pore voxel is greater than 0.5 it will be segmented as pore space. YASA3 applies stochastic modeling using uniform random numbers. If a random seed is less than probability of a pore voxel, it will be segmented as a pore voxel. </w:t>
-      </w:r>
-    </w:p>
-    <w:p>
-      <w:r>
-        <w:t>The second global thresholding category uses clustering to maximize t</w:t>
-      </w:r>
-      <w:r>
-        <w:t xml:space="preserve">he mean of each voxel class and </w:t>
-      </w:r>
-      <w:r>
-        <w:t>determine a threshold from a statistical distribution of the classes (</w:t>
-      </w:r>
-      <w:proofErr w:type="spellStart"/>
-      <w:r>
-        <w:rPr>
-          <w:i/>
-        </w:rPr>
-        <w:t>Iassonov</w:t>
-      </w:r>
-      <w:proofErr w:type="spellEnd"/>
-      <w:r>
-        <w:rPr>
-          <w:i/>
-        </w:rPr>
-        <w:t xml:space="preserve"> 2009</w:t>
-      </w:r>
-      <w:r>
-        <w:t xml:space="preserve">). From this information a global threshold can be selected automatically or by the user to </w:t>
-      </w:r>
-      <w:proofErr w:type="spellStart"/>
-      <w:r>
-        <w:t>binarize</w:t>
-      </w:r>
-      <w:proofErr w:type="spellEnd"/>
-      <w:r>
-        <w:t xml:space="preserve"> the data. CL-Otsu uses probability distributions between foreground and background voxels to maximize ‘the measure of </w:t>
-      </w:r>
-      <w:proofErr w:type="spellStart"/>
-      <w:r>
-        <w:t>separability</w:t>
-      </w:r>
-      <w:proofErr w:type="spellEnd"/>
-      <w:r>
-        <w:t>’</w:t>
-      </w:r>
-      <w:r>
-        <w:t xml:space="preserve"> between each voxel class (</w:t>
-      </w:r>
-      <w:r>
-        <w:rPr>
-          <w:i/>
-        </w:rPr>
-        <w:t>Otsu 1979</w:t>
-      </w:r>
-      <w:r>
-        <w:t>). An automatic threshold is then applied. As the numbers of classes increase the credibility of class separation decreases (</w:t>
-      </w:r>
-      <w:r>
-        <w:rPr>
-          <w:i/>
-        </w:rPr>
-        <w:t>Otsu 1979</w:t>
-      </w:r>
-      <w:r>
-        <w:t>).</w:t>
-      </w:r>
-    </w:p>
-    <w:p>
-      <w:r>
-        <w:t>A</w:t>
-      </w:r>
-      <w:r>
-        <w:t xml:space="preserve"> third category of global thresholding methods uses signal entropy to separate the background and foreground classes (</w:t>
-      </w:r>
-      <w:proofErr w:type="spellStart"/>
-      <w:r>
-        <w:rPr>
-          <w:i/>
-        </w:rPr>
-        <w:t>Iassonov</w:t>
-      </w:r>
-      <w:proofErr w:type="spellEnd"/>
-      <w:r>
-        <w:rPr>
-          <w:i/>
-        </w:rPr>
-        <w:t xml:space="preserve"> 200</w:t>
-      </w:r>
-      <w:r>
-        <w:t xml:space="preserve">9). EN-Brink evaluates two-dimensional entropies by using both global and local grey level information. A two dimensional scatter plot is created that maximizes the entropies for the foreground and background class. A threshold is automatically selected by finding the </w:t>
-      </w:r>
-      <w:r>
-        <w:t>largest series of minimum values</w:t>
-      </w:r>
-      <w:r>
-        <w:t xml:space="preserve"> of entropy</w:t>
-      </w:r>
-      <w:r>
-        <w:t xml:space="preserve"> by iteration (</w:t>
-      </w:r>
-      <w:r>
-        <w:rPr>
-          <w:i/>
-        </w:rPr>
-        <w:t>Brink 1992</w:t>
-      </w:r>
-      <w:r>
-        <w:t xml:space="preserve">). EN-Yen follows the maximum entropy </w:t>
-      </w:r>
+        <w:t>). LA-Indicator Kriging (IK) uses a histogram to create two global thresholds that separate the background and foreground phase of the image. Voxels that fall between the two thresholds are assigned by utilizing estimates of short scale indicator covariance functions (</w:t>
+      </w:r>
+      <w:r>
+        <w:rPr>
+          <w:i/>
+        </w:rPr>
+        <w:t>Oh and Lindquist 1999</w:t>
+      </w:r>
+      <w:r>
+        <w:t>). LA-K-means Markov Random Field (KMMRF) segments image sequences in three dimensions based on neighboring voxel interactions. Seed voxels are required to provide a mean and standard deviation of each voxel class before segmentation can be performed (</w:t>
+      </w:r>
+      <w:r>
+        <w:rPr>
+          <w:i/>
+        </w:rPr>
+        <w:t>Kulkarni 2012</w:t>
+      </w:r>
+      <w:r>
+        <w:t>).  K-means clustering algorithm is applied to automatically seed each voxel class and eliminate operator bias.</w:t>
+      </w:r>
+    </w:p>
+    <w:p>
+      <w:pPr>
+        <w:pStyle w:val="Heading4"/>
+      </w:pPr>
       <w:r>
         <w:lastRenderedPageBreak/>
-        <w:t>criterion which is to choose a threshold so the total amount of information in the background and foreground is maximized. Automatic thresholding is applied by the use of a cost function (</w:t>
-      </w:r>
-      <w:r>
-        <w:rPr>
-          <w:i/>
-        </w:rPr>
-        <w:t>Yen 1995</w:t>
-      </w:r>
-      <w:r>
-        <w:t xml:space="preserve">). </w:t>
-      </w:r>
-    </w:p>
-    <w:p>
-      <w:r>
-        <w:t>Locally adaptive methods use image information to make a segmentation decision for each voxel. Local information can provide better segmentation quality and account for some image artifacts (</w:t>
-      </w:r>
-      <w:proofErr w:type="spellStart"/>
-      <w:r>
-        <w:rPr>
-          <w:i/>
-        </w:rPr>
-        <w:t>Iassonov</w:t>
-      </w:r>
-      <w:proofErr w:type="spellEnd"/>
-      <w:r>
-        <w:rPr>
-          <w:i/>
-        </w:rPr>
-        <w:t xml:space="preserve"> 2009</w:t>
-      </w:r>
-      <w:r>
-        <w:t>). LA-Indicator Kriging (IK) uses a histogram to create two global thresholds that separate the background and foreground phase of the image. Voxels that fall between the two thresholds are assigned by utilizing estimates of short scale indicator covariance functions (</w:t>
-      </w:r>
-      <w:r>
-        <w:rPr>
-          <w:i/>
-        </w:rPr>
-        <w:t>Oh and Lindquist 1999</w:t>
-      </w:r>
-      <w:r>
-        <w:t>). LA-K-means Markov Random Field (KMMRF) segments image sequences in three dimensions based on neighboring voxel interactions. Seed voxels are required to provide a mean and standard deviation of each voxel class before segmentation can be performed (</w:t>
-      </w:r>
-      <w:r>
-        <w:rPr>
-          <w:i/>
-        </w:rPr>
-        <w:t>Kulkarni 2012</w:t>
-      </w:r>
-      <w:r>
-        <w:t>).  K-means clustering algorithm is applied to automatically seed each voxel class and eliminate operator bias.</w:t>
-      </w:r>
-    </w:p>
-    <w:p>
-      <w:pPr>
-        <w:pStyle w:val="Heading4"/>
-      </w:pPr>
-      <w:r>
         <w:t>2.2.3 Image analysis methods</w:t>
       </w:r>
     </w:p>
@@ -3094,13 +3097,7 @@
         <w:rPr>
           <w:rFonts w:eastAsiaTheme="minorEastAsia"/>
         </w:rPr>
-        <w:t>.</w:t>
-      </w:r>
-      <w:r>
-        <w:rPr>
-          <w:rFonts w:eastAsiaTheme="minorEastAsia"/>
-        </w:rPr>
-        <w:t xml:space="preserve"> </w:t>
+        <w:t xml:space="preserve">. </w:t>
       </w:r>
       <w:r>
         <w:rPr>
@@ -3806,7 +3803,6 @@
         <w:rPr>
           <w:rFonts w:eastAsiaTheme="minorEastAsia"/>
         </w:rPr>
-        <w:lastRenderedPageBreak/>
         <w:t>where</w:t>
       </w:r>
       <w:proofErr w:type="gramEnd"/>
@@ -4181,6 +4177,7 @@
             <w:rPr>
               <w:rFonts w:ascii="Cambria Math" w:hAnsi="Cambria Math"/>
             </w:rPr>
+            <w:lastRenderedPageBreak/>
             <m:t>k=</m:t>
           </m:r>
           <m:f>
@@ -4393,7 +4390,31 @@
         <w:rPr>
           <w:rFonts w:eastAsiaTheme="minorEastAsia"/>
         </w:rPr>
-        <w:t xml:space="preserve">Although multiple tortuosity methods were evaluated in the parameterization of the Kozeny-Carman relationship we present only the tortuosity relationship that returns the lowest RMSE in permeability for </w:t>
+        <w:t>Although multiple tortuosity methods were evaluated in the parameterization of the Kozeny-Carman relationship</w:t>
+      </w:r>
+      <w:r>
+        <w:rPr>
+          <w:rFonts w:eastAsiaTheme="minorEastAsia"/>
+        </w:rPr>
+        <w:t>,</w:t>
+      </w:r>
+      <w:r>
+        <w:rPr>
+          <w:rFonts w:eastAsiaTheme="minorEastAsia"/>
+        </w:rPr>
+        <w:t xml:space="preserve"> the tort</w:t>
+      </w:r>
+      <w:r>
+        <w:rPr>
+          <w:rFonts w:eastAsiaTheme="minorEastAsia"/>
+        </w:rPr>
+        <w:t>uosity relationship that returned</w:t>
+      </w:r>
+      <w:r>
+        <w:rPr>
+          <w:rFonts w:eastAsiaTheme="minorEastAsia"/>
+        </w:rPr>
+        <w:t xml:space="preserve"> the lowest RMSE in permeability for </w:t>
       </w:r>
       <w:r>
         <w:rPr>
@@ -4417,7 +4438,19 @@
         <w:rPr>
           <w:rFonts w:eastAsiaTheme="minorEastAsia"/>
         </w:rPr>
-        <w:t>. Table 2 presents the methods applied and RMSE for each method with regard to segmenta</w:t>
+        <w:t xml:space="preserve"> is presented. Table &lt;xxx&gt;</w:t>
+      </w:r>
+      <w:r>
+        <w:rPr>
+          <w:rFonts w:eastAsiaTheme="minorEastAsia"/>
+        </w:rPr>
+        <w:t xml:space="preserve"> displays RMSE results from</w:t>
+      </w:r>
+      <w:r>
+        <w:rPr>
+          <w:rFonts w:eastAsiaTheme="minorEastAsia"/>
+        </w:rPr>
+        <w:t xml:space="preserve"> the methods applied and RMSE for each method with regard to segmenta</w:t>
       </w:r>
       <w:r>
         <w:rPr>
@@ -4732,7 +4765,10 @@
         <w:t>. The discretization processes and application of simple bounce back rules enables the representation of complex geological structures. Application of either body force o</w:t>
       </w:r>
       <w:r>
-        <w:t>f pressure boundary conditions (</w:t>
+        <w:t>r</w:t>
+      </w:r>
+      <w:r>
+        <w:t xml:space="preserve"> pressure boundary conditions (</w:t>
       </w:r>
       <w:r>
         <w:rPr>
@@ -4811,113 +4847,113 @@
         <w:t>. al 1998</w:t>
       </w:r>
       <w:r>
-        <w:t xml:space="preserve">), and macropore fluid </w:t>
+        <w:t>), and macropore fluid flow (</w:t>
+      </w:r>
+      <w:r>
+        <w:rPr>
+          <w:i/>
+        </w:rPr>
+        <w:t>Sukop et. al 2013</w:t>
+      </w:r>
+      <w:r>
+        <w:t>)</w:t>
+      </w:r>
+      <w:r>
+        <w:t>. Colloid transport has been simulated using lattice Boltzmann as a computational base for simulating colloi</w:t>
+      </w:r>
+      <w:r>
+        <w:t>d distribution in porous media (</w:t>
+      </w:r>
+      <w:r>
+        <w:rPr>
+          <w:i/>
+        </w:rPr>
+        <w:t xml:space="preserve">Redman 2004, </w:t>
+      </w:r>
+      <w:proofErr w:type="gramStart"/>
+      <w:r>
+        <w:rPr>
+          <w:i/>
+        </w:rPr>
+        <w:t>Gao</w:t>
+      </w:r>
+      <w:proofErr w:type="gramEnd"/>
+      <w:r>
+        <w:rPr>
+          <w:i/>
+        </w:rPr>
+        <w:t xml:space="preserve"> 2010, Qui 2011</w:t>
+      </w:r>
+      <w:r>
+        <w:t>)</w:t>
+      </w:r>
+      <w:r>
+        <w:t xml:space="preserve">. </w:t>
+      </w:r>
+      <w:r>
+        <w:t>Three</w:t>
+      </w:r>
+      <w:r>
+        <w:t xml:space="preserve"> dimensional, </w:t>
+      </w:r>
+      <w:r>
+        <w:t>nineteen</w:t>
+      </w:r>
+      <w:r>
+        <w:t xml:space="preserve"> fluid node lattice Boltzmann fluid CFD was selected for this</w:t>
+      </w:r>
+      <w:r>
+        <w:t xml:space="preserve"> portion of the</w:t>
+      </w:r>
+      <w:r>
+        <w:t xml:space="preserve"> study.</w:t>
+      </w:r>
+    </w:p>
+    <w:p>
+      <w:pPr>
+        <w:rPr>
+          <w:rFonts w:eastAsiaTheme="minorEastAsia"/>
+        </w:rPr>
+      </w:pPr>
+      <w:r>
+        <w:t xml:space="preserve">Fluid is represented as a particle distribution of a numerical density following traditional Boltzmann gas dynamics. Particles can interact and collide with one another, can collide with the solid phase and be reflected, and can stream according to a number of velocities associated with the specific direction and alignment of fluid nodes. </w:t>
+      </w:r>
+      <w:r>
+        <w:t xml:space="preserve">In single phase, single component models, distributions of real-valued particle numbers are represented on a discrete lattice and are restricted in movement to adjacent nodes at each time step. Each fluid node is tied to neighboring nodes on a regular lattice and therefore each tie represents a discreet distance and velocity. </w:t>
+      </w:r>
+      <w:r>
+        <w:t xml:space="preserve"> D</w:t>
+      </w:r>
+      <w:r>
+        <w:t>3</w:t>
+      </w:r>
+      <w:r>
+        <w:t>Q</w:t>
+      </w:r>
+      <w:r>
+        <w:t>1</w:t>
+      </w:r>
+      <w:r>
+        <w:t xml:space="preserve">9 lattice Boltzmann fluid velocities and eigenvectors are defined in </w:t>
+      </w:r>
+      <w:r>
+        <w:t>&lt;</w:t>
+      </w:r>
+      <w:r>
+        <w:rPr>
+          <w:color w:val="FF0000"/>
+        </w:rPr>
+        <w:t>Table xxx</w:t>
+      </w:r>
+      <w:r>
+        <w:t>&gt;</w:t>
+      </w:r>
+      <w:r>
+        <w:t xml:space="preserve">. The eigenvector distribution preserves physical fluid vectors in a Newtonian </w:t>
       </w:r>
       <w:r>
         <w:lastRenderedPageBreak/>
-        <w:t>flow (</w:t>
-      </w:r>
-      <w:r>
-        <w:rPr>
-          <w:i/>
-        </w:rPr>
-        <w:t>Sukop et. al 2013</w:t>
-      </w:r>
-      <w:r>
-        <w:t>)</w:t>
-      </w:r>
-      <w:r>
-        <w:t>. Colloid transport has been simulated using lattice Boltzmann as a computational base for simulating colloi</w:t>
-      </w:r>
-      <w:r>
-        <w:t>d distribution in porous media (</w:t>
-      </w:r>
-      <w:r>
-        <w:rPr>
-          <w:i/>
-        </w:rPr>
-        <w:t xml:space="preserve">Redman 2004, </w:t>
-      </w:r>
-      <w:proofErr w:type="gramStart"/>
-      <w:r>
-        <w:rPr>
-          <w:i/>
-        </w:rPr>
-        <w:t>Gao</w:t>
-      </w:r>
-      <w:proofErr w:type="gramEnd"/>
-      <w:r>
-        <w:rPr>
-          <w:i/>
-        </w:rPr>
-        <w:t xml:space="preserve"> 2010, Qui 2011</w:t>
-      </w:r>
-      <w:r>
-        <w:t>)</w:t>
-      </w:r>
-      <w:r>
-        <w:t xml:space="preserve">. </w:t>
-      </w:r>
-      <w:r>
-        <w:t>Three</w:t>
-      </w:r>
-      <w:r>
-        <w:t xml:space="preserve"> dimensional, </w:t>
-      </w:r>
-      <w:r>
-        <w:t>nineteen</w:t>
-      </w:r>
-      <w:r>
-        <w:t xml:space="preserve"> fluid node lattice Boltzmann fluid CFD was selected for this</w:t>
-      </w:r>
-      <w:r>
-        <w:t xml:space="preserve"> portion of the</w:t>
-      </w:r>
-      <w:r>
-        <w:t xml:space="preserve"> study.</w:t>
-      </w:r>
-    </w:p>
-    <w:p>
-      <w:pPr>
-        <w:rPr>
-          <w:rFonts w:eastAsiaTheme="minorEastAsia"/>
-        </w:rPr>
-      </w:pPr>
-      <w:r>
-        <w:t xml:space="preserve">Fluid is represented as a particle distribution of a numerical density following traditional Boltzmann gas dynamics. Particles can interact and collide with one another, can collide with the solid phase and be reflected, and can stream according to a number of velocities associated with the specific direction and alignment of fluid nodes. </w:t>
-      </w:r>
-      <w:r>
-        <w:t xml:space="preserve">In single phase, single component models, distributions of real-valued particle numbers are represented on a discrete lattice and are restricted in movement to adjacent nodes at each time step. Each fluid node is tied to neighboring nodes on a regular lattice and therefore each tie represents a discreet distance and velocity. </w:t>
-      </w:r>
-      <w:r>
-        <w:t xml:space="preserve"> D</w:t>
-      </w:r>
-      <w:r>
-        <w:t>3</w:t>
-      </w:r>
-      <w:r>
-        <w:t>Q</w:t>
-      </w:r>
-      <w:r>
-        <w:t>1</w:t>
-      </w:r>
-      <w:r>
-        <w:t xml:space="preserve">9 lattice Boltzmann fluid velocities and eigenvectors are defined in </w:t>
-      </w:r>
-      <w:r>
-        <w:t>&lt;</w:t>
-      </w:r>
-      <w:r>
-        <w:rPr>
-          <w:color w:val="FF0000"/>
-        </w:rPr>
-        <w:t>Table 1</w:t>
-      </w:r>
-      <w:r>
-        <w:t>&gt;</w:t>
-      </w:r>
-      <w:r>
-        <w:t>. The eigenvector distribution preserves physical fluid vectors in a Newtonian system. An applied weight is given to each link type for streaming purposes and to preserve a mass balance in the system.</w:t>
+        <w:t>system. An applied weight is given to each link type for streaming purposes and to preserve a mass balance in the system.</w:t>
       </w:r>
     </w:p>
     <w:p>
@@ -5727,11 +5763,7 @@
         <w:t xml:space="preserve"> </w:t>
       </w:r>
       <w:r>
-        <w:t xml:space="preserve">Multiple relaxation time lattice Boltzmann implementations have been </w:t>
-      </w:r>
-      <w:r>
-        <w:lastRenderedPageBreak/>
-        <w:t xml:space="preserve">presented by </w:t>
+        <w:t xml:space="preserve">Multiple relaxation time lattice Boltzmann implementations have been presented by </w:t>
       </w:r>
       <w:proofErr w:type="spellStart"/>
       <w:r>
@@ -5745,7 +5777,10 @@
         <w:rPr>
           <w:i/>
         </w:rPr>
-        <w:t xml:space="preserve"> 2002, </w:t>
+        <w:t xml:space="preserve"> 2002 </w:t>
+      </w:r>
+      <w:r>
+        <w:t xml:space="preserve">and </w:t>
       </w:r>
       <w:proofErr w:type="spellStart"/>
       <w:r>
@@ -5794,7 +5829,6 @@
         <w:t xml:space="preserve">. </w:t>
       </w:r>
     </w:p>
-    <w:p/>
     <w:p>
       <w:r>
         <w:t>Streaming and collision in the model do</w:t>
@@ -7243,6 +7277,7 @@
             <w:rPr>
               <w:rFonts w:ascii="Cambria Math" w:eastAsiaTheme="minorEastAsia" w:hAnsi="Cambria Math"/>
             </w:rPr>
+            <w:lastRenderedPageBreak/>
             <m:t>k=</m:t>
           </m:r>
           <m:f>
@@ -8000,7 +8035,18 @@
         <w:t xml:space="preserve">Eighth sections of column 3 and column </w:t>
       </w:r>
       <w:r>
-        <w:t xml:space="preserve">9 display a larger harmonic mean permeability than the intact soil column (Table 1). It is possible that isolated or non-percolating pores which were present in the intact columns are able to percolate in the eighth sized sections after cutting. Higher harmonic mean permeability is expected if this is the case, and was observed. </w:t>
+        <w:t>9 display a larger harmonic mean permeability than the</w:t>
+      </w:r>
+      <w:r>
+        <w:t xml:space="preserve"> intact soil column (Table xxx</w:t>
+      </w:r>
+      <w:r>
+        <w:t xml:space="preserve">). It is possible that isolated or non-percolating pores which were present in the </w:t>
+      </w:r>
+      <w:bookmarkStart w:id="0" w:name="_GoBack"/>
+      <w:bookmarkEnd w:id="0"/>
+      <w:r>
+        <w:t xml:space="preserve">intact columns are able to percolate in the eighth sized sections after cutting. Higher harmonic mean permeability is expected if this is the case, and was observed. </w:t>
       </w:r>
       <w:r>
         <w:t>Sections 7 and 8 of</w:t>
@@ -8248,111 +8294,108 @@
         <w:rPr>
           <w:rFonts w:eastAsiaTheme="minorEastAsia"/>
         </w:rPr>
-        <w:t xml:space="preserve"> suggests that during the cutting process, some previously undisturbed pores may have </w:t>
-      </w:r>
-      <w:r>
-        <w:rPr>
-          <w:rFonts w:eastAsiaTheme="minorEastAsia"/>
-        </w:rPr>
+        <w:t xml:space="preserve"> suggests that during the cutting process, some previously undisturbed pores may have been deformed or even destroyed. This would subsequently reduce the overall permeability of the cut sections. Smearing and destruction of the original pore structure in the laboratory measurements is a serious concern for all soil cores presented in this study.</w:t>
+      </w:r>
+    </w:p>
+    <w:p>
+      <w:pPr>
+        <w:pStyle w:val="Heading4"/>
+      </w:pPr>
+      <w:r>
+        <w:t>2.3.1 Image wall corrections</w:t>
+      </w:r>
+    </w:p>
+    <w:p>
+      <w:r>
+        <w:t>Separation of the soil samples from their polycarbonate cylinders was</w:t>
+      </w:r>
+      <w:r>
+        <w:t xml:space="preserve"> observed prior to CT scanning (</w:t>
+      </w:r>
+      <w:r>
+        <w:rPr>
+          <w:i/>
+        </w:rPr>
+        <w:t>Martinez 2010</w:t>
+      </w:r>
+      <w:r>
+        <w:t>)</w:t>
+      </w:r>
+      <w:r>
+        <w:t xml:space="preserve">. It was noted that slow saturation of the samples from the bottom was performed to minimize this issue. Radial porosity plots display a distinct increase in the mean porosity at </w:t>
+      </w:r>
+      <w:proofErr w:type="gramStart"/>
+      <w:r>
+        <w:t>a</w:t>
+      </w:r>
+      <w:r>
+        <w:t>n</w:t>
+      </w:r>
+      <w:proofErr w:type="gramEnd"/>
+      <w:r>
+        <w:t xml:space="preserve"> </w:t>
+      </w:r>
+      <w:proofErr w:type="spellStart"/>
+      <w:r>
+        <w:t>euclidean</w:t>
+      </w:r>
+      <w:proofErr w:type="spellEnd"/>
+      <w:r>
+        <w:t xml:space="preserve"> distance of approximately 325 </w:t>
+      </w:r>
+      <w:proofErr w:type="spellStart"/>
+      <w:r>
+        <w:t>vx</w:t>
+      </w:r>
+      <w:proofErr w:type="spellEnd"/>
+      <w:r>
+        <w:t xml:space="preserve"> from the center of the soil column (Figure </w:t>
+      </w:r>
+      <w:proofErr w:type="spellStart"/>
+      <w:r>
+        <w:t>xxxx</w:t>
+      </w:r>
+      <w:proofErr w:type="spellEnd"/>
+      <w:r>
+        <w:t xml:space="preserve">). The discontinuity in mean porosity suggests that wall separation was present in portions of Column 3 when CT scanning occurred. A wall correction of 15 </w:t>
+      </w:r>
+      <w:proofErr w:type="spellStart"/>
+      <w:r>
+        <w:t>vx</w:t>
+      </w:r>
+      <w:proofErr w:type="spellEnd"/>
+      <w:r>
+        <w:t xml:space="preserve"> was applied to the each of the columns. The sharp increase in porosity near the polycarbonate cylinder wall is minimized for Column 3 with this correction (Figure </w:t>
+      </w:r>
+      <w:proofErr w:type="spellStart"/>
+      <w:r>
+        <w:t>xxxx</w:t>
+      </w:r>
+      <w:proofErr w:type="spellEnd"/>
+      <w:r>
+        <w:t xml:space="preserve">). RMSE permeability decreases significantly with wall correction for both LB and KC methods (Table </w:t>
+      </w:r>
+      <w:r>
+        <w:t>xxx</w:t>
+      </w:r>
+      <w:r>
+        <w:t xml:space="preserve">, Table </w:t>
+      </w:r>
+      <w:r>
+        <w:t>xxx</w:t>
+      </w:r>
+      <w:r>
+        <w:t xml:space="preserve">). Percent of percolating </w:t>
+      </w:r>
+      <w:r>
+        <w:t>simulations</w:t>
+      </w:r>
+      <w:r>
+        <w:t xml:space="preserve"> also decreases when wall corrections are applied for </w:t>
+      </w:r>
+      <w:r>
         <w:lastRenderedPageBreak/>
-        <w:t>been deformed or even destroyed. This would subsequently reduce the overall permeability of the cut sections. Smearing and destruction of the original pore structure in the laboratory measurements is a serious concern for all soil cores presented in this study.</w:t>
-      </w:r>
-    </w:p>
-    <w:p>
-      <w:pPr>
-        <w:pStyle w:val="Heading4"/>
-      </w:pPr>
-      <w:r>
-        <w:t>2.3.1 Image wall corrections</w:t>
-      </w:r>
-    </w:p>
-    <w:p>
-      <w:r>
-        <w:t>Separation of the soil samples from their polycarbonate cylinders was</w:t>
-      </w:r>
-      <w:r>
-        <w:t xml:space="preserve"> observed prior to CT scanning (</w:t>
-      </w:r>
-      <w:r>
-        <w:rPr>
-          <w:i/>
-        </w:rPr>
-        <w:t>Martinez 2010</w:t>
-      </w:r>
-      <w:r>
-        <w:t>)</w:t>
-      </w:r>
-      <w:r>
-        <w:t xml:space="preserve">. It was noted that slow saturation of the samples from the bottom was performed to minimize this issue. Radial porosity plots display a distinct increase in the mean porosity at </w:t>
-      </w:r>
-      <w:proofErr w:type="gramStart"/>
-      <w:r>
-        <w:t>a</w:t>
-      </w:r>
-      <w:r>
-        <w:t>n</w:t>
-      </w:r>
-      <w:proofErr w:type="gramEnd"/>
-      <w:r>
-        <w:t xml:space="preserve"> </w:t>
-      </w:r>
-      <w:proofErr w:type="spellStart"/>
-      <w:r>
-        <w:t>euclidean</w:t>
-      </w:r>
-      <w:proofErr w:type="spellEnd"/>
-      <w:r>
-        <w:t xml:space="preserve"> distance of approximately 325 </w:t>
-      </w:r>
-      <w:proofErr w:type="spellStart"/>
-      <w:r>
-        <w:t>vx</w:t>
-      </w:r>
-      <w:proofErr w:type="spellEnd"/>
-      <w:r>
-        <w:t xml:space="preserve"> from the center of the soil column (Figure </w:t>
-      </w:r>
-      <w:proofErr w:type="spellStart"/>
-      <w:r>
-        <w:t>xxxx</w:t>
-      </w:r>
-      <w:proofErr w:type="spellEnd"/>
-      <w:r>
-        <w:t xml:space="preserve">). The discontinuity in mean porosity suggests that wall separation was present in portions of Column 3 when CT scanning occurred. A wall correction of 15 </w:t>
-      </w:r>
-      <w:proofErr w:type="spellStart"/>
-      <w:r>
-        <w:t>vx</w:t>
-      </w:r>
-      <w:proofErr w:type="spellEnd"/>
-      <w:r>
-        <w:t xml:space="preserve"> was applied to the each of the columns. The sharp increase in porosity near the polycarbonate cylinder wall is minimized for Column 3 with this correction (Figure </w:t>
-      </w:r>
-      <w:proofErr w:type="spellStart"/>
-      <w:r>
-        <w:t>xxxx</w:t>
-      </w:r>
-      <w:proofErr w:type="spellEnd"/>
-      <w:r>
-        <w:t xml:space="preserve">). RMSE permeability decreases significantly with wall correction for both LB and KC methods (Table </w:t>
-      </w:r>
-      <w:r>
-        <w:t>xxx</w:t>
-      </w:r>
-      <w:r>
-        <w:t xml:space="preserve">, Table </w:t>
-      </w:r>
-      <w:r>
-        <w:t>xxx</w:t>
-      </w:r>
-      <w:r>
-        <w:t xml:space="preserve">). Percent of percolating </w:t>
-      </w:r>
-      <w:r>
-        <w:t>simulations</w:t>
-      </w:r>
-      <w:r>
-        <w:t xml:space="preserve"> also decreases when wall corrections are applied for Brink, Rosin, YASA, an</w:t>
+        <w:t>Brink, Rosin, YASA, an</w:t>
       </w:r>
       <w:r>
         <w:t>d Yen segmentation algorithms. A h</w:t>
@@ -9134,7 +9177,6 @@
         <w:pStyle w:val="Heading4"/>
       </w:pPr>
       <w:r>
-        <w:lastRenderedPageBreak/>
         <w:t>2.3.3 Kozeny-Carman permeability models</w:t>
       </w:r>
     </w:p>
@@ -9523,7 +9565,11 @@
         </m:sSup>
       </m:oMath>
       <w:r>
-        <w:t xml:space="preserve"> measured in the laboratory. In sections 3-6 the lower </w:t>
+        <w:t xml:space="preserve"> measured in the laboratory. In sections </w:t>
+      </w:r>
+      <w:r>
+        <w:lastRenderedPageBreak/>
+        <w:t xml:space="preserve">3-6 the lower </w:t>
       </w:r>
       <m:oMath>
         <m:r>
@@ -9782,11 +9828,7 @@
         <w:t xml:space="preserve"> </w:t>
       </w:r>
       <w:r>
-        <w:t xml:space="preserve">or </w:t>
-      </w:r>
-      <w:r>
-        <w:lastRenderedPageBreak/>
-        <w:t xml:space="preserve">modeled tortuosity. Instead </w:t>
+        <w:t xml:space="preserve">or modeled tortuosity. Instead </w:t>
       </w:r>
       <w:r>
         <w:t xml:space="preserve">LB models are influenced directly by pore connectivity and </w:t>
@@ -9868,6 +9910,7 @@
         <w:pStyle w:val="Heading4"/>
       </w:pPr>
       <w:r>
+        <w:lastRenderedPageBreak/>
         <w:t>2.4.2 Potential sources of uncertainty between modeled and measured permeability</w:t>
       </w:r>
     </w:p>
@@ -10147,14 +10190,7 @@
         <w:rPr>
           <w:rFonts w:eastAsiaTheme="minorEastAsia"/>
         </w:rPr>
-        <w:t xml:space="preserve"> seem to be consistent with macropore flow based </w:t>
-      </w:r>
-      <w:r>
-        <w:rPr>
-          <w:rFonts w:eastAsiaTheme="minorEastAsia"/>
-        </w:rPr>
-        <w:lastRenderedPageBreak/>
-        <w:t xml:space="preserve">upon UNSODA and Soil Survey textural tables reported in </w:t>
+        <w:t xml:space="preserve"> seem to be consistent with macropore flow based upon UNSODA and Soil Survey textural tables reported in </w:t>
       </w:r>
       <w:proofErr w:type="spellStart"/>
       <w:r>
@@ -10219,15 +10255,7 @@
         <w:rPr>
           <w:rFonts w:eastAsiaTheme="minorEastAsia"/>
         </w:rPr>
-        <w:t xml:space="preserve"> </w:t>
-      </w:r>
-      <w:bookmarkStart w:id="0" w:name="_GoBack"/>
-      <w:bookmarkEnd w:id="0"/>
-      <w:r>
-        <w:rPr>
-          <w:rFonts w:eastAsiaTheme="minorEastAsia"/>
-        </w:rPr>
-        <w:t xml:space="preserve">percolate faster than sand. Only 14 sections in total of all 32 measured eighth sized soil sections reported laboratory permeability results greater than </w:t>
+        <w:t xml:space="preserve"> percolate faster than sand. Only 14 sections in total of all 32 measured eighth sized soil sections reported laboratory permeability results greater than </w:t>
       </w:r>
       <w:proofErr w:type="gramStart"/>
       <w:r>
@@ -10404,7 +10432,11 @@
         <w:t>2013)</w:t>
       </w:r>
       <w:r>
-        <w:t xml:space="preserve">. Due to averaging of the attenuation of multiple materials or phases in a single voxel, partial volume effects may be present, and boundary voxels may be misclassified </w:t>
+        <w:t xml:space="preserve">. Due to averaging of the attenuation of multiple </w:t>
+      </w:r>
+      <w:r>
+        <w:lastRenderedPageBreak/>
+        <w:t xml:space="preserve">materials or phases in a single voxel, partial volume effects may be present, and boundary voxels may be misclassified </w:t>
       </w:r>
       <w:r>
         <w:t>(</w:t>
@@ -10603,11 +10635,7 @@
       </w:r>
       <w:proofErr w:type="spellEnd"/>
       <w:r>
-        <w:t xml:space="preserve">. The models in this study behave more ‘pipe-like’, due to the inability of the collected CT data to represent organic material. Although no optimization between LB and KC model results is applied, a strong correlation is observed in </w:t>
-      </w:r>
-      <w:r>
-        <w:lastRenderedPageBreak/>
-        <w:t>the permeability data</w:t>
+        <w:t>. The models in this study behave more ‘pipe-like’, due to the inability of the collected CT data to represent organic material. Although no optimization between LB and KC model results is applied, a strong correlation is observed in the permeability data</w:t>
       </w:r>
       <w:r>
         <w:t xml:space="preserve"> </w:t>
@@ -10726,7 +10754,11 @@
         <w:t xml:space="preserve"> 3</w:t>
       </w:r>
       <w:r>
-        <w:t xml:space="preserve"> orders of magnitude greater than laboratory collected permeability values. Models that returned permeability values that were comparable to a discrete section of a soil column, rarely returned comparable values in an adjacent section. KC models returned permeability values that were closer in value to laboratory collected values, but did not seem to follow a similar trend as the laboratory data when comparing measurements for adjacent soil core sections. LB models returned values that followed the same general trend as laboratory methods, but consistently returned </w:t>
+        <w:t xml:space="preserve"> orders of magnitude greater than laboratory collected permeability values. Models that returned permeability values that were comparable to a discrete section of a soil column, rarely returned comparable values in an </w:t>
+      </w:r>
+      <w:r>
+        <w:lastRenderedPageBreak/>
+        <w:t xml:space="preserve">adjacent section. KC models returned permeability values that were closer in value to laboratory collected values, but did not seem to follow a similar trend as the laboratory data when comparing measurements for adjacent soil core sections. LB models returned values that followed the same general trend as laboratory methods, but consistently returned </w:t>
       </w:r>
       <m:oMath>
         <m:r>
@@ -10793,7 +10825,6 @@
     </w:p>
     <w:p>
       <w:r>
-        <w:lastRenderedPageBreak/>
         <w:t xml:space="preserve">KC and LB models predicted permeability values with KC models returning results 1-2 orders-of-magnitude less than LB using the assumption that KC models are represented by cylindrical pores. Both KC and LB permeability models are shown to correlate with porosity. KC permeability models correlate strongly with porosity, because </w:t>
       </w:r>
       <m:oMath>
@@ -10973,6 +11004,7 @@
         </w:numPr>
       </w:pPr>
       <w:r>
+        <w:lastRenderedPageBreak/>
         <w:t xml:space="preserve">Describe the problem with regard to previous research (long model run time, closed source simulation software, overly complex, </w:t>
       </w:r>
       <w:proofErr w:type="spellStart"/>
@@ -11215,7 +11247,6 @@
         <w:ind w:left="360"/>
       </w:pPr>
       <w:r>
-        <w:lastRenderedPageBreak/>
         <w:t>4.3 Results</w:t>
       </w:r>
     </w:p>
@@ -11339,6 +11370,7 @@
         </w:numPr>
       </w:pPr>
       <w:r>
+        <w:lastRenderedPageBreak/>
         <w:t>References</w:t>
       </w:r>
     </w:p>
@@ -14030,7 +14062,7 @@
 </file>
 
 <file path=customXml/itemProps1.xml><?xml version="1.0" encoding="utf-8"?>
-<ds:datastoreItem xmlns:ds="http://schemas.openxmlformats.org/officeDocument/2006/customXml" ds:itemID="{0AA4CD3A-9DEB-4B9B-91E4-02F303A19FA4}">
+<ds:datastoreItem xmlns:ds="http://schemas.openxmlformats.org/officeDocument/2006/customXml" ds:itemID="{6945849F-B688-4B50-96F6-620F68CCC86F}">
   <ds:schemaRefs>
     <ds:schemaRef ds:uri="http://schemas.openxmlformats.org/officeDocument/2006/bibliography"/>
   </ds:schemaRefs>

</xml_diff>

<commit_message>
Updates to Ch 3.2
</commit_message>
<xml_diff>
--- a/Dissert_outline_v0.docx
+++ b/Dissert_outline_v0.docx
@@ -14978,21 +14978,7 @@
         <w:rPr>
           <w:rFonts w:eastAsiaTheme="minorEastAsia"/>
         </w:rPr>
-        <w:t xml:space="preserve">Electrostatic double layer repulsion describes interactions between surfaces based upon structural and pH dependent surface charge. PH dependent surface change is sensitive to changes in ionic strength and composition. </w:t>
-      </w:r>
-      <w:proofErr w:type="gramStart"/>
-      <w:r>
-        <w:rPr>
-          <w:rFonts w:eastAsiaTheme="minorEastAsia"/>
-        </w:rPr>
-        <w:t>S</w:t>
-      </w:r>
-      <w:proofErr w:type="gramEnd"/>
-      <w:r>
-        <w:rPr>
-          <w:rFonts w:eastAsiaTheme="minorEastAsia"/>
-        </w:rPr>
-        <w:t xml:space="preserve">urface-colloid electrostatic double layer repulsion interaction energy </w:t>
+        <w:t xml:space="preserve">Electrostatic double layer repulsion describes interactions between surfaces based upon structural and pH dependent surface charge. PH dependent surface change is sensitive to changes in ionic strength and composition. Surface-colloid electrostatic double layer repulsion interaction energy </w:t>
       </w:r>
       <m:oMath>
         <m:sSub>
@@ -15033,14 +15019,23 @@
           <w:rFonts w:eastAsiaTheme="minorEastAsia"/>
           <w:i/>
         </w:rPr>
-        <w:t>Hogg et. al. 1996</w:t>
-      </w:r>
-      <w:r>
-        <w:rPr>
-          <w:rFonts w:eastAsiaTheme="minorEastAsia"/>
-          <w:i/>
-        </w:rPr>
-        <w:t xml:space="preserve"> </w:t>
+        <w:t xml:space="preserve">Hogg </w:t>
+      </w:r>
+      <w:proofErr w:type="gramStart"/>
+      <w:r>
+        <w:rPr>
+          <w:rFonts w:eastAsiaTheme="minorEastAsia"/>
+          <w:i/>
+        </w:rPr>
+        <w:t>et</w:t>
+      </w:r>
+      <w:proofErr w:type="gramEnd"/>
+      <w:r>
+        <w:rPr>
+          <w:rFonts w:eastAsiaTheme="minorEastAsia"/>
+          <w:i/>
+        </w:rPr>
+        <w:t xml:space="preserve">. al. 1996 </w:t>
       </w:r>
       <w:r>
         <w:rPr>
@@ -15694,13 +15689,7 @@
         </m:r>
       </m:oMath>
       <w:r>
-        <w:t xml:space="preserve">. </w:t>
-      </w:r>
-      <w:r>
-        <w:t xml:space="preserve">Zeta potential is defined as the electrostatic potential at the slipping plane interface. This interface separates the mobile fluid phase from tightly bound fluids. </w:t>
-      </w:r>
-      <w:r>
-        <w:t>Surface potential is calculated from zeta potential by:</w:t>
+        <w:t>. Zeta potential is defined as the electrostatic potential at the slipping plane interface. This interface separates the mobile fluid phase from tightly bound fluids. Surface potential is calculated from zeta potential by:</w:t>
       </w:r>
     </w:p>
     <w:p/>
@@ -16031,10 +16020,7 @@
         <w:t>van Oss 2008</w:t>
       </w:r>
       <w:r>
-        <w:t>)</w:t>
-      </w:r>
-      <w:r>
-        <w:t>. The Debye length, which represents the thickness of the diffuse double layer, is then calculated as</w:t>
+        <w:t>). The Debye length, which represents the thickness of the diffuse double layer, is then calculated as</w:t>
       </w:r>
     </w:p>
     <w:p>
@@ -16697,47 +16683,3833 @@
       </w:r>
     </w:p>
     <w:p>
+      <w:r>
+        <w:t>Lifshitz-van der Walls interaction energy accounts for London dispersion forces, dipole interactions (</w:t>
+      </w:r>
+      <w:proofErr w:type="spellStart"/>
+      <w:r>
+        <w:t>Keesom</w:t>
+      </w:r>
+      <w:proofErr w:type="spellEnd"/>
+      <w:r>
+        <w:t xml:space="preserve"> forces), and induction forces. Lewis acid base forces account for acid-base bonding interactions. </w:t>
+      </w:r>
+      <w:r>
+        <w:rPr>
+          <w:i/>
+        </w:rPr>
+        <w:t xml:space="preserve">Qui </w:t>
+      </w:r>
+      <w:proofErr w:type="gramStart"/>
+      <w:r>
+        <w:rPr>
+          <w:i/>
+        </w:rPr>
+        <w:t>et</w:t>
+      </w:r>
+      <w:proofErr w:type="gramEnd"/>
+      <w:r>
+        <w:rPr>
+          <w:i/>
+        </w:rPr>
+        <w:t>. al. 2011</w:t>
+      </w:r>
+      <w:r>
+        <w:t xml:space="preserve"> calculate these as separate force terms based on </w:t>
+      </w:r>
+      <w:r>
+        <w:rPr>
+          <w:i/>
+        </w:rPr>
+        <w:t>Van Oss 1994.</w:t>
+      </w:r>
+      <w:r>
+        <w:t xml:space="preserve"> The primary disadvantage of this approach is that it relies on van der Waals surface tension measurement values </w:t>
+      </w:r>
+      <m:oMath>
+        <m:r>
+          <w:rPr>
+            <w:rFonts w:ascii="Cambria Math" w:hAnsi="Cambria Math"/>
+          </w:rPr>
+          <m:t>γ</m:t>
+        </m:r>
+      </m:oMath>
+      <w:r>
+        <w:t xml:space="preserve"> based on wicking studies and electron acceptor parameters </w:t>
+      </w:r>
+      <m:oMath>
+        <m:r>
+          <w:rPr>
+            <w:rFonts w:ascii="Cambria Math" w:hAnsi="Cambria Math"/>
+          </w:rPr>
+          <m:t>ϱ</m:t>
+        </m:r>
+      </m:oMath>
+      <w:r>
+        <w:t xml:space="preserve"> that may not be readily available to the researcher</w:t>
+      </w:r>
+    </w:p>
+    <w:p>
+      <m:oMathPara>
+        <m:oMath>
+          <m:sSub>
+            <m:sSubPr>
+              <m:ctrlPr>
+                <w:rPr>
+                  <w:rFonts w:ascii="Cambria Math" w:hAnsi="Cambria Math"/>
+                </w:rPr>
+              </m:ctrlPr>
+            </m:sSubPr>
+            <m:e>
+              <m:r>
+                <w:rPr>
+                  <w:rFonts w:ascii="Cambria Math" w:hAnsi="Cambria Math"/>
+                </w:rPr>
+                <m:t>ϕ</m:t>
+              </m:r>
+            </m:e>
+            <m:sub>
+              <m:r>
+                <w:rPr>
+                  <w:rFonts w:ascii="Cambria Math" w:hAnsi="Cambria Math"/>
+                </w:rPr>
+                <m:t>VDW</m:t>
+              </m:r>
+            </m:sub>
+          </m:sSub>
+          <m:r>
+            <m:rPr>
+              <m:sty m:val="p"/>
+            </m:rPr>
+            <w:rPr>
+              <w:rFonts w:ascii="Cambria Math" w:hAnsi="Cambria Math"/>
+            </w:rPr>
+            <m:t>= -4</m:t>
+          </m:r>
+          <m:r>
+            <w:rPr>
+              <w:rFonts w:ascii="Cambria Math" w:hAnsi="Cambria Math"/>
+            </w:rPr>
+            <m:t>π</m:t>
+          </m:r>
+          <m:f>
+            <m:fPr>
+              <m:ctrlPr>
+                <w:rPr>
+                  <w:rFonts w:ascii="Cambria Math" w:hAnsi="Cambria Math"/>
+                </w:rPr>
+              </m:ctrlPr>
+            </m:fPr>
+            <m:num>
+              <m:sSubSup>
+                <m:sSubSupPr>
+                  <m:ctrlPr>
+                    <w:rPr>
+                      <w:rFonts w:ascii="Cambria Math" w:hAnsi="Cambria Math"/>
+                    </w:rPr>
+                  </m:ctrlPr>
+                </m:sSubSupPr>
+                <m:e>
+                  <m:r>
+                    <w:rPr>
+                      <w:rFonts w:ascii="Cambria Math" w:hAnsi="Cambria Math"/>
+                    </w:rPr>
+                    <m:t>h</m:t>
+                  </m:r>
+                </m:e>
+                <m:sub>
+                  <m:r>
+                    <m:rPr>
+                      <m:sty m:val="p"/>
+                    </m:rPr>
+                    <w:rPr>
+                      <w:rFonts w:ascii="Cambria Math" w:hAnsi="Cambria Math"/>
+                    </w:rPr>
+                    <m:t>0</m:t>
+                  </m:r>
+                </m:sub>
+                <m:sup>
+                  <m:r>
+                    <m:rPr>
+                      <m:sty m:val="p"/>
+                    </m:rPr>
+                    <w:rPr>
+                      <w:rFonts w:ascii="Cambria Math" w:hAnsi="Cambria Math"/>
+                    </w:rPr>
+                    <m:t>2</m:t>
+                  </m:r>
+                </m:sup>
+              </m:sSubSup>
+            </m:num>
+            <m:den>
+              <m:r>
+                <w:rPr>
+                  <w:rFonts w:ascii="Cambria Math" w:hAnsi="Cambria Math"/>
+                </w:rPr>
+                <m:t>h</m:t>
+              </m:r>
+            </m:den>
+          </m:f>
+          <m:sSub>
+            <m:sSubPr>
+              <m:ctrlPr>
+                <w:rPr>
+                  <w:rFonts w:ascii="Cambria Math" w:hAnsi="Cambria Math"/>
+                </w:rPr>
+              </m:ctrlPr>
+            </m:sSubPr>
+            <m:e>
+              <m:r>
+                <w:rPr>
+                  <w:rFonts w:ascii="Cambria Math" w:hAnsi="Cambria Math"/>
+                </w:rPr>
+                <m:t>a</m:t>
+              </m:r>
+            </m:e>
+            <m:sub>
+              <m:r>
+                <w:rPr>
+                  <w:rFonts w:ascii="Cambria Math" w:hAnsi="Cambria Math"/>
+                </w:rPr>
+                <m:t>c</m:t>
+              </m:r>
+            </m:sub>
+          </m:sSub>
+          <m:d>
+            <m:dPr>
+              <m:ctrlPr>
+                <w:rPr>
+                  <w:rFonts w:ascii="Cambria Math" w:hAnsi="Cambria Math"/>
+                </w:rPr>
+              </m:ctrlPr>
+            </m:dPr>
+            <m:e>
+              <m:rad>
+                <m:radPr>
+                  <m:degHide m:val="1"/>
+                  <m:ctrlPr>
+                    <w:rPr>
+                      <w:rFonts w:ascii="Cambria Math" w:hAnsi="Cambria Math"/>
+                    </w:rPr>
+                  </m:ctrlPr>
+                </m:radPr>
+                <m:deg/>
+                <m:e>
+                  <m:sSub>
+                    <m:sSubPr>
+                      <m:ctrlPr>
+                        <w:rPr>
+                          <w:rFonts w:ascii="Cambria Math" w:hAnsi="Cambria Math"/>
+                        </w:rPr>
+                      </m:ctrlPr>
+                    </m:sSubPr>
+                    <m:e>
+                      <m:r>
+                        <w:rPr>
+                          <w:rFonts w:ascii="Cambria Math" w:hAnsi="Cambria Math"/>
+                        </w:rPr>
+                        <m:t>γ</m:t>
+                      </m:r>
+                    </m:e>
+                    <m:sub>
+                      <m:r>
+                        <w:rPr>
+                          <w:rFonts w:ascii="Cambria Math" w:hAnsi="Cambria Math"/>
+                        </w:rPr>
+                        <m:t>water</m:t>
+                      </m:r>
+                    </m:sub>
+                  </m:sSub>
+                </m:e>
+              </m:rad>
+              <m:r>
+                <m:rPr>
+                  <m:sty m:val="p"/>
+                </m:rPr>
+                <w:rPr>
+                  <w:rFonts w:ascii="Cambria Math" w:hAnsi="Cambria Math"/>
+                </w:rPr>
+                <m:t>-</m:t>
+              </m:r>
+              <m:rad>
+                <m:radPr>
+                  <m:degHide m:val="1"/>
+                  <m:ctrlPr>
+                    <w:rPr>
+                      <w:rFonts w:ascii="Cambria Math" w:hAnsi="Cambria Math"/>
+                    </w:rPr>
+                  </m:ctrlPr>
+                </m:radPr>
+                <m:deg/>
+                <m:e>
+                  <m:sSub>
+                    <m:sSubPr>
+                      <m:ctrlPr>
+                        <w:rPr>
+                          <w:rFonts w:ascii="Cambria Math" w:hAnsi="Cambria Math"/>
+                        </w:rPr>
+                      </m:ctrlPr>
+                    </m:sSubPr>
+                    <m:e>
+                      <m:r>
+                        <w:rPr>
+                          <w:rFonts w:ascii="Cambria Math" w:hAnsi="Cambria Math"/>
+                        </w:rPr>
+                        <m:t>γ</m:t>
+                      </m:r>
+                    </m:e>
+                    <m:sub>
+                      <m:r>
+                        <w:rPr>
+                          <w:rFonts w:ascii="Cambria Math" w:hAnsi="Cambria Math"/>
+                        </w:rPr>
+                        <m:t>media</m:t>
+                      </m:r>
+                    </m:sub>
+                  </m:sSub>
+                </m:e>
+              </m:rad>
+            </m:e>
+          </m:d>
+          <m:d>
+            <m:dPr>
+              <m:ctrlPr>
+                <w:rPr>
+                  <w:rFonts w:ascii="Cambria Math" w:hAnsi="Cambria Math"/>
+                </w:rPr>
+              </m:ctrlPr>
+            </m:dPr>
+            <m:e>
+              <m:rad>
+                <m:radPr>
+                  <m:degHide m:val="1"/>
+                  <m:ctrlPr>
+                    <w:rPr>
+                      <w:rFonts w:ascii="Cambria Math" w:hAnsi="Cambria Math"/>
+                    </w:rPr>
+                  </m:ctrlPr>
+                </m:radPr>
+                <m:deg/>
+                <m:e>
+                  <m:sSub>
+                    <m:sSubPr>
+                      <m:ctrlPr>
+                        <w:rPr>
+                          <w:rFonts w:ascii="Cambria Math" w:hAnsi="Cambria Math"/>
+                        </w:rPr>
+                      </m:ctrlPr>
+                    </m:sSubPr>
+                    <m:e>
+                      <m:r>
+                        <w:rPr>
+                          <w:rFonts w:ascii="Cambria Math" w:hAnsi="Cambria Math"/>
+                        </w:rPr>
+                        <m:t>γ</m:t>
+                      </m:r>
+                    </m:e>
+                    <m:sub>
+                      <m:r>
+                        <w:rPr>
+                          <w:rFonts w:ascii="Cambria Math" w:hAnsi="Cambria Math"/>
+                        </w:rPr>
+                        <m:t>water</m:t>
+                      </m:r>
+                    </m:sub>
+                  </m:sSub>
+                </m:e>
+              </m:rad>
+              <m:r>
+                <m:rPr>
+                  <m:sty m:val="p"/>
+                </m:rPr>
+                <w:rPr>
+                  <w:rFonts w:ascii="Cambria Math" w:hAnsi="Cambria Math"/>
+                </w:rPr>
+                <m:t xml:space="preserve">- </m:t>
+              </m:r>
+              <m:rad>
+                <m:radPr>
+                  <m:degHide m:val="1"/>
+                  <m:ctrlPr>
+                    <w:rPr>
+                      <w:rFonts w:ascii="Cambria Math" w:hAnsi="Cambria Math"/>
+                    </w:rPr>
+                  </m:ctrlPr>
+                </m:radPr>
+                <m:deg/>
+                <m:e>
+                  <m:sSub>
+                    <m:sSubPr>
+                      <m:ctrlPr>
+                        <w:rPr>
+                          <w:rFonts w:ascii="Cambria Math" w:hAnsi="Cambria Math"/>
+                        </w:rPr>
+                      </m:ctrlPr>
+                    </m:sSubPr>
+                    <m:e>
+                      <m:r>
+                        <w:rPr>
+                          <w:rFonts w:ascii="Cambria Math" w:hAnsi="Cambria Math"/>
+                        </w:rPr>
+                        <m:t>γ</m:t>
+                      </m:r>
+                    </m:e>
+                    <m:sub>
+                      <m:r>
+                        <w:rPr>
+                          <w:rFonts w:ascii="Cambria Math" w:hAnsi="Cambria Math"/>
+                        </w:rPr>
+                        <m:t>colloid</m:t>
+                      </m:r>
+                    </m:sub>
+                  </m:sSub>
+                </m:e>
+              </m:rad>
+            </m:e>
+          </m:d>
+        </m:oMath>
+      </m:oMathPara>
+    </w:p>
+    <w:p>
+      <m:oMathPara>
+        <m:oMath>
+          <m:sSub>
+            <m:sSubPr>
+              <m:ctrlPr>
+                <w:rPr>
+                  <w:rFonts w:ascii="Cambria Math" w:hAnsi="Cambria Math"/>
+                </w:rPr>
+              </m:ctrlPr>
+            </m:sSubPr>
+            <m:e>
+              <m:r>
+                <w:rPr>
+                  <w:rFonts w:ascii="Cambria Math" w:hAnsi="Cambria Math"/>
+                </w:rPr>
+                <m:t>ϕ</m:t>
+              </m:r>
+            </m:e>
+            <m:sub>
+              <m:r>
+                <w:rPr>
+                  <w:rFonts w:ascii="Cambria Math" w:hAnsi="Cambria Math"/>
+                </w:rPr>
+                <m:t>LAB</m:t>
+              </m:r>
+            </m:sub>
+          </m:sSub>
+          <m:r>
+            <m:rPr>
+              <m:sty m:val="p"/>
+            </m:rPr>
+            <w:rPr>
+              <w:rFonts w:ascii="Cambria Math" w:hAnsi="Cambria Math"/>
+            </w:rPr>
+            <m:t>= -4</m:t>
+          </m:r>
+          <m:r>
+            <w:rPr>
+              <w:rFonts w:ascii="Cambria Math" w:hAnsi="Cambria Math"/>
+            </w:rPr>
+            <m:t>π</m:t>
+          </m:r>
+          <m:sSub>
+            <m:sSubPr>
+              <m:ctrlPr>
+                <w:rPr>
+                  <w:rFonts w:ascii="Cambria Math" w:hAnsi="Cambria Math"/>
+                </w:rPr>
+              </m:ctrlPr>
+            </m:sSubPr>
+            <m:e>
+              <m:r>
+                <w:rPr>
+                  <w:rFonts w:ascii="Cambria Math" w:hAnsi="Cambria Math"/>
+                </w:rPr>
+                <m:t>h</m:t>
+              </m:r>
+            </m:e>
+            <m:sub>
+              <m:r>
+                <m:rPr>
+                  <m:sty m:val="p"/>
+                </m:rPr>
+                <w:rPr>
+                  <w:rFonts w:ascii="Cambria Math" w:hAnsi="Cambria Math"/>
+                </w:rPr>
+                <m:t>0</m:t>
+              </m:r>
+            </m:sub>
+          </m:sSub>
+          <m:sSub>
+            <m:sSubPr>
+              <m:ctrlPr>
+                <w:rPr>
+                  <w:rFonts w:ascii="Cambria Math" w:hAnsi="Cambria Math"/>
+                </w:rPr>
+              </m:ctrlPr>
+            </m:sSubPr>
+            <m:e>
+              <m:r>
+                <w:rPr>
+                  <w:rFonts w:ascii="Cambria Math" w:hAnsi="Cambria Math"/>
+                </w:rPr>
+                <m:t>a</m:t>
+              </m:r>
+            </m:e>
+            <m:sub>
+              <m:r>
+                <w:rPr>
+                  <w:rFonts w:ascii="Cambria Math" w:hAnsi="Cambria Math"/>
+                </w:rPr>
+                <m:t>c</m:t>
+              </m:r>
+            </m:sub>
+          </m:sSub>
+          <m:func>
+            <m:funcPr>
+              <m:ctrlPr>
+                <w:rPr>
+                  <w:rFonts w:ascii="Cambria Math" w:hAnsi="Cambria Math"/>
+                </w:rPr>
+              </m:ctrlPr>
+            </m:funcPr>
+            <m:fName>
+              <m:r>
+                <m:rPr>
+                  <m:sty m:val="p"/>
+                </m:rPr>
+                <w:rPr>
+                  <w:rFonts w:ascii="Cambria Math" w:hAnsi="Cambria Math"/>
+                </w:rPr>
+                <m:t>exp</m:t>
+              </m:r>
+            </m:fName>
+            <m:e>
+              <m:d>
+                <m:dPr>
+                  <m:ctrlPr>
+                    <w:rPr>
+                      <w:rFonts w:ascii="Cambria Math" w:hAnsi="Cambria Math"/>
+                    </w:rPr>
+                  </m:ctrlPr>
+                </m:dPr>
+                <m:e>
+                  <m:f>
+                    <m:fPr>
+                      <m:ctrlPr>
+                        <w:rPr>
+                          <w:rFonts w:ascii="Cambria Math" w:hAnsi="Cambria Math"/>
+                        </w:rPr>
+                      </m:ctrlPr>
+                    </m:fPr>
+                    <m:num>
+                      <m:sSub>
+                        <m:sSubPr>
+                          <m:ctrlPr>
+                            <w:rPr>
+                              <w:rFonts w:ascii="Cambria Math" w:hAnsi="Cambria Math"/>
+                            </w:rPr>
+                          </m:ctrlPr>
+                        </m:sSubPr>
+                        <m:e>
+                          <m:r>
+                            <w:rPr>
+                              <w:rFonts w:ascii="Cambria Math" w:hAnsi="Cambria Math"/>
+                            </w:rPr>
+                            <m:t>h</m:t>
+                          </m:r>
+                        </m:e>
+                        <m:sub>
+                          <m:r>
+                            <m:rPr>
+                              <m:sty m:val="p"/>
+                            </m:rPr>
+                            <w:rPr>
+                              <w:rFonts w:ascii="Cambria Math" w:hAnsi="Cambria Math"/>
+                            </w:rPr>
+                            <m:t>0</m:t>
+                          </m:r>
+                        </m:sub>
+                      </m:sSub>
+                      <m:r>
+                        <m:rPr>
+                          <m:sty m:val="p"/>
+                        </m:rPr>
+                        <w:rPr>
+                          <w:rFonts w:ascii="Cambria Math" w:hAnsi="Cambria Math"/>
+                        </w:rPr>
+                        <m:t>-</m:t>
+                      </m:r>
+                      <m:r>
+                        <w:rPr>
+                          <w:rFonts w:ascii="Cambria Math" w:hAnsi="Cambria Math"/>
+                        </w:rPr>
+                        <m:t>h</m:t>
+                      </m:r>
+                    </m:num>
+                    <m:den>
+                      <m:r>
+                        <w:rPr>
+                          <w:rFonts w:ascii="Cambria Math" w:hAnsi="Cambria Math"/>
+                        </w:rPr>
+                        <m:t>χ</m:t>
+                      </m:r>
+                    </m:den>
+                  </m:f>
+                </m:e>
+              </m:d>
+            </m:e>
+          </m:func>
+          <m:r>
+            <m:rPr>
+              <m:sty m:val="p"/>
+            </m:rPr>
+            <w:rPr>
+              <w:rFonts w:ascii="Cambria Math" w:hAnsi="Cambria Math"/>
+            </w:rPr>
+            <m:t>*</m:t>
+          </m:r>
+          <m:d>
+            <m:dPr>
+              <m:begChr m:val="["/>
+              <m:endChr m:val="]"/>
+              <m:ctrlPr>
+                <w:rPr>
+                  <w:rFonts w:ascii="Cambria Math" w:hAnsi="Cambria Math"/>
+                </w:rPr>
+              </m:ctrlPr>
+            </m:dPr>
+            <m:e>
+              <m:rad>
+                <m:radPr>
+                  <m:degHide m:val="1"/>
+                  <m:ctrlPr>
+                    <w:rPr>
+                      <w:rFonts w:ascii="Cambria Math" w:hAnsi="Cambria Math"/>
+                    </w:rPr>
+                  </m:ctrlPr>
+                </m:radPr>
+                <m:deg/>
+                <m:e>
+                  <m:sSubSup>
+                    <m:sSubSupPr>
+                      <m:ctrlPr>
+                        <w:rPr>
+                          <w:rFonts w:ascii="Cambria Math" w:hAnsi="Cambria Math"/>
+                        </w:rPr>
+                      </m:ctrlPr>
+                    </m:sSubSupPr>
+                    <m:e>
+                      <m:r>
+                        <w:rPr>
+                          <w:rFonts w:ascii="Cambria Math" w:hAnsi="Cambria Math"/>
+                        </w:rPr>
+                        <m:t>ϱ</m:t>
+                      </m:r>
+                    </m:e>
+                    <m:sub>
+                      <m:r>
+                        <w:rPr>
+                          <w:rFonts w:ascii="Cambria Math" w:hAnsi="Cambria Math"/>
+                        </w:rPr>
+                        <m:t>water</m:t>
+                      </m:r>
+                    </m:sub>
+                    <m:sup>
+                      <m:r>
+                        <m:rPr>
+                          <m:sty m:val="p"/>
+                        </m:rPr>
+                        <w:rPr>
+                          <w:rFonts w:ascii="Cambria Math" w:hAnsi="Cambria Math"/>
+                        </w:rPr>
+                        <m:t>+</m:t>
+                      </m:r>
+                    </m:sup>
+                  </m:sSubSup>
+                </m:e>
+              </m:rad>
+              <m:d>
+                <m:dPr>
+                  <m:ctrlPr>
+                    <w:rPr>
+                      <w:rFonts w:ascii="Cambria Math" w:hAnsi="Cambria Math"/>
+                    </w:rPr>
+                  </m:ctrlPr>
+                </m:dPr>
+                <m:e>
+                  <m:rad>
+                    <m:radPr>
+                      <m:degHide m:val="1"/>
+                      <m:ctrlPr>
+                        <w:rPr>
+                          <w:rFonts w:ascii="Cambria Math" w:hAnsi="Cambria Math"/>
+                        </w:rPr>
+                      </m:ctrlPr>
+                    </m:radPr>
+                    <m:deg/>
+                    <m:e>
+                      <m:sSubSup>
+                        <m:sSubSupPr>
+                          <m:ctrlPr>
+                            <w:rPr>
+                              <w:rFonts w:ascii="Cambria Math" w:hAnsi="Cambria Math"/>
+                            </w:rPr>
+                          </m:ctrlPr>
+                        </m:sSubSupPr>
+                        <m:e>
+                          <m:r>
+                            <w:rPr>
+                              <w:rFonts w:ascii="Cambria Math" w:hAnsi="Cambria Math"/>
+                            </w:rPr>
+                            <m:t>ϱ</m:t>
+                          </m:r>
+                        </m:e>
+                        <m:sub>
+                          <m:r>
+                            <w:rPr>
+                              <w:rFonts w:ascii="Cambria Math" w:hAnsi="Cambria Math"/>
+                            </w:rPr>
+                            <m:t>colloid</m:t>
+                          </m:r>
+                        </m:sub>
+                        <m:sup>
+                          <m:r>
+                            <m:rPr>
+                              <m:sty m:val="p"/>
+                            </m:rPr>
+                            <w:rPr>
+                              <w:rFonts w:ascii="Cambria Math" w:hAnsi="Cambria Math"/>
+                            </w:rPr>
+                            <m:t>-</m:t>
+                          </m:r>
+                        </m:sup>
+                      </m:sSubSup>
+                    </m:e>
+                  </m:rad>
+                  <m:r>
+                    <m:rPr>
+                      <m:sty m:val="p"/>
+                    </m:rPr>
+                    <w:rPr>
+                      <w:rFonts w:ascii="Cambria Math" w:hAnsi="Cambria Math"/>
+                    </w:rPr>
+                    <m:t>+</m:t>
+                  </m:r>
+                  <m:rad>
+                    <m:radPr>
+                      <m:degHide m:val="1"/>
+                      <m:ctrlPr>
+                        <w:rPr>
+                          <w:rFonts w:ascii="Cambria Math" w:hAnsi="Cambria Math"/>
+                        </w:rPr>
+                      </m:ctrlPr>
+                    </m:radPr>
+                    <m:deg/>
+                    <m:e>
+                      <m:sSubSup>
+                        <m:sSubSupPr>
+                          <m:ctrlPr>
+                            <w:rPr>
+                              <w:rFonts w:ascii="Cambria Math" w:hAnsi="Cambria Math"/>
+                            </w:rPr>
+                          </m:ctrlPr>
+                        </m:sSubSupPr>
+                        <m:e>
+                          <m:r>
+                            <w:rPr>
+                              <w:rFonts w:ascii="Cambria Math" w:hAnsi="Cambria Math"/>
+                            </w:rPr>
+                            <m:t>ϱ</m:t>
+                          </m:r>
+                        </m:e>
+                        <m:sub>
+                          <m:r>
+                            <w:rPr>
+                              <w:rFonts w:ascii="Cambria Math" w:hAnsi="Cambria Math"/>
+                            </w:rPr>
+                            <m:t>media</m:t>
+                          </m:r>
+                        </m:sub>
+                        <m:sup>
+                          <m:r>
+                            <m:rPr>
+                              <m:sty m:val="p"/>
+                            </m:rPr>
+                            <w:rPr>
+                              <w:rFonts w:ascii="Cambria Math" w:hAnsi="Cambria Math"/>
+                            </w:rPr>
+                            <m:t>-</m:t>
+                          </m:r>
+                        </m:sup>
+                      </m:sSubSup>
+                    </m:e>
+                  </m:rad>
+                  <m:r>
+                    <m:rPr>
+                      <m:sty m:val="p"/>
+                    </m:rPr>
+                    <w:rPr>
+                      <w:rFonts w:ascii="Cambria Math" w:hAnsi="Cambria Math"/>
+                    </w:rPr>
+                    <m:t>-</m:t>
+                  </m:r>
+                  <m:rad>
+                    <m:radPr>
+                      <m:degHide m:val="1"/>
+                      <m:ctrlPr>
+                        <w:rPr>
+                          <w:rFonts w:ascii="Cambria Math" w:hAnsi="Cambria Math"/>
+                        </w:rPr>
+                      </m:ctrlPr>
+                    </m:radPr>
+                    <m:deg/>
+                    <m:e>
+                      <m:sSubSup>
+                        <m:sSubSupPr>
+                          <m:ctrlPr>
+                            <w:rPr>
+                              <w:rFonts w:ascii="Cambria Math" w:hAnsi="Cambria Math"/>
+                            </w:rPr>
+                          </m:ctrlPr>
+                        </m:sSubSupPr>
+                        <m:e>
+                          <m:r>
+                            <w:rPr>
+                              <w:rFonts w:ascii="Cambria Math" w:hAnsi="Cambria Math"/>
+                            </w:rPr>
+                            <m:t>ϱ</m:t>
+                          </m:r>
+                        </m:e>
+                        <m:sub>
+                          <m:r>
+                            <w:rPr>
+                              <w:rFonts w:ascii="Cambria Math" w:hAnsi="Cambria Math"/>
+                            </w:rPr>
+                            <m:t>water</m:t>
+                          </m:r>
+                        </m:sub>
+                        <m:sup>
+                          <m:r>
+                            <m:rPr>
+                              <m:sty m:val="p"/>
+                            </m:rPr>
+                            <w:rPr>
+                              <w:rFonts w:ascii="Cambria Math" w:hAnsi="Cambria Math"/>
+                            </w:rPr>
+                            <m:t>-</m:t>
+                          </m:r>
+                        </m:sup>
+                      </m:sSubSup>
+                    </m:e>
+                  </m:rad>
+                </m:e>
+              </m:d>
+              <m:r>
+                <m:rPr>
+                  <m:sty m:val="p"/>
+                </m:rPr>
+                <w:rPr>
+                  <w:rFonts w:ascii="Cambria Math" w:hAnsi="Cambria Math"/>
+                </w:rPr>
+                <m:t>+</m:t>
+              </m:r>
+              <m:d>
+                <m:dPr>
+                  <m:ctrlPr>
+                    <w:rPr>
+                      <w:rFonts w:ascii="Cambria Math" w:hAnsi="Cambria Math"/>
+                    </w:rPr>
+                  </m:ctrlPr>
+                </m:dPr>
+                <m:e>
+                  <m:rad>
+                    <m:radPr>
+                      <m:degHide m:val="1"/>
+                      <m:ctrlPr>
+                        <w:rPr>
+                          <w:rFonts w:ascii="Cambria Math" w:hAnsi="Cambria Math"/>
+                        </w:rPr>
+                      </m:ctrlPr>
+                    </m:radPr>
+                    <m:deg/>
+                    <m:e>
+                      <m:sSubSup>
+                        <m:sSubSupPr>
+                          <m:ctrlPr>
+                            <w:rPr>
+                              <w:rFonts w:ascii="Cambria Math" w:hAnsi="Cambria Math"/>
+                            </w:rPr>
+                          </m:ctrlPr>
+                        </m:sSubSupPr>
+                        <m:e>
+                          <m:r>
+                            <w:rPr>
+                              <w:rFonts w:ascii="Cambria Math" w:hAnsi="Cambria Math"/>
+                            </w:rPr>
+                            <m:t>ϱ</m:t>
+                          </m:r>
+                        </m:e>
+                        <m:sub>
+                          <m:r>
+                            <w:rPr>
+                              <w:rFonts w:ascii="Cambria Math" w:hAnsi="Cambria Math"/>
+                            </w:rPr>
+                            <m:t>water</m:t>
+                          </m:r>
+                        </m:sub>
+                        <m:sup>
+                          <m:r>
+                            <m:rPr>
+                              <m:sty m:val="p"/>
+                            </m:rPr>
+                            <w:rPr>
+                              <w:rFonts w:ascii="Cambria Math" w:hAnsi="Cambria Math"/>
+                            </w:rPr>
+                            <m:t>-</m:t>
+                          </m:r>
+                        </m:sup>
+                      </m:sSubSup>
+                    </m:e>
+                  </m:rad>
+                  <m:r>
+                    <m:rPr>
+                      <m:sty m:val="p"/>
+                    </m:rPr>
+                    <w:rPr>
+                      <w:rFonts w:ascii="Cambria Math" w:hAnsi="Cambria Math"/>
+                    </w:rPr>
+                    <m:t xml:space="preserve"> </m:t>
+                  </m:r>
+                  <m:d>
+                    <m:dPr>
+                      <m:ctrlPr>
+                        <w:rPr>
+                          <w:rFonts w:ascii="Cambria Math" w:hAnsi="Cambria Math"/>
+                        </w:rPr>
+                      </m:ctrlPr>
+                    </m:dPr>
+                    <m:e>
+                      <m:rad>
+                        <m:radPr>
+                          <m:degHide m:val="1"/>
+                          <m:ctrlPr>
+                            <w:rPr>
+                              <w:rFonts w:ascii="Cambria Math" w:hAnsi="Cambria Math"/>
+                            </w:rPr>
+                          </m:ctrlPr>
+                        </m:radPr>
+                        <m:deg/>
+                        <m:e>
+                          <m:sSubSup>
+                            <m:sSubSupPr>
+                              <m:ctrlPr>
+                                <w:rPr>
+                                  <w:rFonts w:ascii="Cambria Math" w:hAnsi="Cambria Math"/>
+                                </w:rPr>
+                              </m:ctrlPr>
+                            </m:sSubSupPr>
+                            <m:e>
+                              <m:r>
+                                <w:rPr>
+                                  <w:rFonts w:ascii="Cambria Math" w:hAnsi="Cambria Math"/>
+                                </w:rPr>
+                                <m:t>ϱ</m:t>
+                              </m:r>
+                            </m:e>
+                            <m:sub>
+                              <m:r>
+                                <w:rPr>
+                                  <w:rFonts w:ascii="Cambria Math" w:hAnsi="Cambria Math"/>
+                                </w:rPr>
+                                <m:t>colloid</m:t>
+                              </m:r>
+                            </m:sub>
+                            <m:sup>
+                              <m:r>
+                                <m:rPr>
+                                  <m:sty m:val="p"/>
+                                </m:rPr>
+                                <w:rPr>
+                                  <w:rFonts w:ascii="Cambria Math" w:hAnsi="Cambria Math"/>
+                                </w:rPr>
+                                <m:t>+</m:t>
+                              </m:r>
+                            </m:sup>
+                          </m:sSubSup>
+                        </m:e>
+                      </m:rad>
+                      <m:r>
+                        <m:rPr>
+                          <m:sty m:val="p"/>
+                        </m:rPr>
+                        <w:rPr>
+                          <w:rFonts w:ascii="Cambria Math" w:hAnsi="Cambria Math"/>
+                        </w:rPr>
+                        <m:t>+</m:t>
+                      </m:r>
+                      <m:rad>
+                        <m:radPr>
+                          <m:degHide m:val="1"/>
+                          <m:ctrlPr>
+                            <w:rPr>
+                              <w:rFonts w:ascii="Cambria Math" w:hAnsi="Cambria Math"/>
+                            </w:rPr>
+                          </m:ctrlPr>
+                        </m:radPr>
+                        <m:deg/>
+                        <m:e>
+                          <m:sSubSup>
+                            <m:sSubSupPr>
+                              <m:ctrlPr>
+                                <w:rPr>
+                                  <w:rFonts w:ascii="Cambria Math" w:hAnsi="Cambria Math"/>
+                                </w:rPr>
+                              </m:ctrlPr>
+                            </m:sSubSupPr>
+                            <m:e>
+                              <m:r>
+                                <w:rPr>
+                                  <w:rFonts w:ascii="Cambria Math" w:hAnsi="Cambria Math"/>
+                                </w:rPr>
+                                <m:t>ϱ</m:t>
+                              </m:r>
+                            </m:e>
+                            <m:sub>
+                              <m:r>
+                                <w:rPr>
+                                  <w:rFonts w:ascii="Cambria Math" w:hAnsi="Cambria Math"/>
+                                </w:rPr>
+                                <m:t>media</m:t>
+                              </m:r>
+                            </m:sub>
+                            <m:sup>
+                              <m:r>
+                                <m:rPr>
+                                  <m:sty m:val="p"/>
+                                </m:rPr>
+                                <w:rPr>
+                                  <w:rFonts w:ascii="Cambria Math" w:hAnsi="Cambria Math"/>
+                                </w:rPr>
+                                <m:t>+</m:t>
+                              </m:r>
+                            </m:sup>
+                          </m:sSubSup>
+                        </m:e>
+                      </m:rad>
+                      <m:r>
+                        <m:rPr>
+                          <m:sty m:val="p"/>
+                        </m:rPr>
+                        <w:rPr>
+                          <w:rFonts w:ascii="Cambria Math" w:hAnsi="Cambria Math"/>
+                        </w:rPr>
+                        <m:t>-</m:t>
+                      </m:r>
+                      <m:rad>
+                        <m:radPr>
+                          <m:degHide m:val="1"/>
+                          <m:ctrlPr>
+                            <w:rPr>
+                              <w:rFonts w:ascii="Cambria Math" w:hAnsi="Cambria Math"/>
+                            </w:rPr>
+                          </m:ctrlPr>
+                        </m:radPr>
+                        <m:deg/>
+                        <m:e>
+                          <m:sSubSup>
+                            <m:sSubSupPr>
+                              <m:ctrlPr>
+                                <w:rPr>
+                                  <w:rFonts w:ascii="Cambria Math" w:hAnsi="Cambria Math"/>
+                                </w:rPr>
+                              </m:ctrlPr>
+                            </m:sSubSupPr>
+                            <m:e>
+                              <m:r>
+                                <w:rPr>
+                                  <w:rFonts w:ascii="Cambria Math" w:hAnsi="Cambria Math"/>
+                                </w:rPr>
+                                <m:t>ϱ</m:t>
+                              </m:r>
+                            </m:e>
+                            <m:sub>
+                              <m:r>
+                                <w:rPr>
+                                  <w:rFonts w:ascii="Cambria Math" w:hAnsi="Cambria Math"/>
+                                </w:rPr>
+                                <m:t>water</m:t>
+                              </m:r>
+                            </m:sub>
+                            <m:sup>
+                              <m:r>
+                                <m:rPr>
+                                  <m:sty m:val="p"/>
+                                </m:rPr>
+                                <w:rPr>
+                                  <w:rFonts w:ascii="Cambria Math" w:hAnsi="Cambria Math"/>
+                                </w:rPr>
+                                <m:t>+</m:t>
+                              </m:r>
+                            </m:sup>
+                          </m:sSubSup>
+                        </m:e>
+                      </m:rad>
+                    </m:e>
+                  </m:d>
+                </m:e>
+              </m:d>
+              <m:r>
+                <m:rPr>
+                  <m:sty m:val="p"/>
+                </m:rPr>
+                <w:rPr>
+                  <w:rFonts w:ascii="Cambria Math" w:hAnsi="Cambria Math"/>
+                </w:rPr>
+                <m:t>-</m:t>
+              </m:r>
+              <m:rad>
+                <m:radPr>
+                  <m:degHide m:val="1"/>
+                  <m:ctrlPr>
+                    <w:rPr>
+                      <w:rFonts w:ascii="Cambria Math" w:hAnsi="Cambria Math"/>
+                    </w:rPr>
+                  </m:ctrlPr>
+                </m:radPr>
+                <m:deg/>
+                <m:e>
+                  <m:sSubSup>
+                    <m:sSubSupPr>
+                      <m:ctrlPr>
+                        <w:rPr>
+                          <w:rFonts w:ascii="Cambria Math" w:hAnsi="Cambria Math"/>
+                        </w:rPr>
+                      </m:ctrlPr>
+                    </m:sSubSupPr>
+                    <m:e>
+                      <m:r>
+                        <w:rPr>
+                          <w:rFonts w:ascii="Cambria Math" w:hAnsi="Cambria Math"/>
+                        </w:rPr>
+                        <m:t>ϱ</m:t>
+                      </m:r>
+                    </m:e>
+                    <m:sub>
+                      <m:r>
+                        <w:rPr>
+                          <w:rFonts w:ascii="Cambria Math" w:hAnsi="Cambria Math"/>
+                        </w:rPr>
+                        <m:t>colloid</m:t>
+                      </m:r>
+                    </m:sub>
+                    <m:sup>
+                      <m:r>
+                        <m:rPr>
+                          <m:sty m:val="p"/>
+                        </m:rPr>
+                        <w:rPr>
+                          <w:rFonts w:ascii="Cambria Math" w:hAnsi="Cambria Math"/>
+                        </w:rPr>
+                        <m:t>+</m:t>
+                      </m:r>
+                    </m:sup>
+                  </m:sSubSup>
+                  <m:sSubSup>
+                    <m:sSubSupPr>
+                      <m:ctrlPr>
+                        <w:rPr>
+                          <w:rFonts w:ascii="Cambria Math" w:hAnsi="Cambria Math"/>
+                        </w:rPr>
+                      </m:ctrlPr>
+                    </m:sSubSupPr>
+                    <m:e>
+                      <m:r>
+                        <m:rPr>
+                          <m:sty m:val="p"/>
+                        </m:rPr>
+                        <w:rPr>
+                          <w:rFonts w:ascii="Cambria Math" w:hAnsi="Cambria Math"/>
+                        </w:rPr>
+                        <m:t>*</m:t>
+                      </m:r>
+                      <m:r>
+                        <w:rPr>
+                          <w:rFonts w:ascii="Cambria Math" w:hAnsi="Cambria Math"/>
+                        </w:rPr>
+                        <m:t>ϱ</m:t>
+                      </m:r>
+                    </m:e>
+                    <m:sub>
+                      <m:r>
+                        <w:rPr>
+                          <w:rFonts w:ascii="Cambria Math" w:hAnsi="Cambria Math"/>
+                        </w:rPr>
+                        <m:t>media</m:t>
+                      </m:r>
+                    </m:sub>
+                    <m:sup>
+                      <m:r>
+                        <m:rPr>
+                          <m:sty m:val="p"/>
+                        </m:rPr>
+                        <w:rPr>
+                          <w:rFonts w:ascii="Cambria Math" w:hAnsi="Cambria Math"/>
+                        </w:rPr>
+                        <m:t>-</m:t>
+                      </m:r>
+                    </m:sup>
+                  </m:sSubSup>
+                </m:e>
+              </m:rad>
+              <m:r>
+                <m:rPr>
+                  <m:sty m:val="p"/>
+                </m:rPr>
+                <w:rPr>
+                  <w:rFonts w:ascii="Cambria Math" w:hAnsi="Cambria Math"/>
+                </w:rPr>
+                <m:t>-</m:t>
+              </m:r>
+              <m:rad>
+                <m:radPr>
+                  <m:degHide m:val="1"/>
+                  <m:ctrlPr>
+                    <w:rPr>
+                      <w:rFonts w:ascii="Cambria Math" w:hAnsi="Cambria Math"/>
+                    </w:rPr>
+                  </m:ctrlPr>
+                </m:radPr>
+                <m:deg/>
+                <m:e>
+                  <m:sSubSup>
+                    <m:sSubSupPr>
+                      <m:ctrlPr>
+                        <w:rPr>
+                          <w:rFonts w:ascii="Cambria Math" w:hAnsi="Cambria Math"/>
+                        </w:rPr>
+                      </m:ctrlPr>
+                    </m:sSubSupPr>
+                    <m:e>
+                      <m:r>
+                        <w:rPr>
+                          <w:rFonts w:ascii="Cambria Math" w:hAnsi="Cambria Math"/>
+                        </w:rPr>
+                        <m:t>ϱ</m:t>
+                      </m:r>
+                    </m:e>
+                    <m:sub>
+                      <m:r>
+                        <w:rPr>
+                          <w:rFonts w:ascii="Cambria Math" w:hAnsi="Cambria Math"/>
+                        </w:rPr>
+                        <m:t>colloid</m:t>
+                      </m:r>
+                    </m:sub>
+                    <m:sup>
+                      <m:r>
+                        <m:rPr>
+                          <m:sty m:val="p"/>
+                        </m:rPr>
+                        <w:rPr>
+                          <w:rFonts w:ascii="Cambria Math" w:hAnsi="Cambria Math"/>
+                        </w:rPr>
+                        <m:t>-</m:t>
+                      </m:r>
+                    </m:sup>
+                  </m:sSubSup>
+                  <m:sSubSup>
+                    <m:sSubSupPr>
+                      <m:ctrlPr>
+                        <w:rPr>
+                          <w:rFonts w:ascii="Cambria Math" w:hAnsi="Cambria Math"/>
+                        </w:rPr>
+                      </m:ctrlPr>
+                    </m:sSubSupPr>
+                    <m:e>
+                      <m:r>
+                        <m:rPr>
+                          <m:sty m:val="p"/>
+                        </m:rPr>
+                        <w:rPr>
+                          <w:rFonts w:ascii="Cambria Math" w:hAnsi="Cambria Math"/>
+                        </w:rPr>
+                        <m:t>*</m:t>
+                      </m:r>
+                      <m:r>
+                        <w:rPr>
+                          <w:rFonts w:ascii="Cambria Math" w:hAnsi="Cambria Math"/>
+                        </w:rPr>
+                        <m:t>ϱ</m:t>
+                      </m:r>
+                    </m:e>
+                    <m:sub>
+                      <m:r>
+                        <w:rPr>
+                          <w:rFonts w:ascii="Cambria Math" w:hAnsi="Cambria Math"/>
+                        </w:rPr>
+                        <m:t>media</m:t>
+                      </m:r>
+                    </m:sub>
+                    <m:sup>
+                      <m:r>
+                        <m:rPr>
+                          <m:sty m:val="p"/>
+                        </m:rPr>
+                        <w:rPr>
+                          <w:rFonts w:ascii="Cambria Math" w:hAnsi="Cambria Math"/>
+                        </w:rPr>
+                        <m:t>+</m:t>
+                      </m:r>
+                    </m:sup>
+                  </m:sSubSup>
+                </m:e>
+              </m:rad>
+            </m:e>
+          </m:d>
+        </m:oMath>
+      </m:oMathPara>
+    </w:p>
+    <w:p>
+      <w:r>
+        <w:t xml:space="preserve">A more flexible option is to combine the attractive interaction energy calculations and estimate the attractive contribution from Lifshitz-van der Walls and Lewis acid base interactions based on </w:t>
+      </w:r>
+      <w:r>
+        <w:rPr>
+          <w:i/>
+        </w:rPr>
+        <w:t xml:space="preserve">Liang </w:t>
+      </w:r>
+      <w:proofErr w:type="gramStart"/>
+      <w:r>
+        <w:rPr>
+          <w:i/>
+        </w:rPr>
+        <w:t>et</w:t>
+      </w:r>
+      <w:proofErr w:type="gramEnd"/>
+      <w:r>
+        <w:rPr>
+          <w:i/>
+        </w:rPr>
+        <w:t>. al. 2007.</w:t>
+      </w:r>
+    </w:p>
+    <w:p>
+      <w:pPr>
+        <w:rPr>
+          <w:rFonts w:eastAsiaTheme="minorEastAsia"/>
+        </w:rPr>
+      </w:pPr>
+      <m:oMathPara>
+        <m:oMath>
+          <m:sSub>
+            <m:sSubPr>
+              <m:ctrlPr>
+                <w:rPr>
+                  <w:rFonts w:ascii="Cambria Math" w:hAnsi="Cambria Math"/>
+                </w:rPr>
+              </m:ctrlPr>
+            </m:sSubPr>
+            <m:e>
+              <m:r>
+                <w:rPr>
+                  <w:rFonts w:ascii="Cambria Math" w:hAnsi="Cambria Math"/>
+                </w:rPr>
+                <m:t>ϕ</m:t>
+              </m:r>
+            </m:e>
+            <m:sub>
+              <m:r>
+                <w:rPr>
+                  <w:rFonts w:ascii="Cambria Math" w:hAnsi="Cambria Math"/>
+                </w:rPr>
+                <m:t>A</m:t>
+              </m:r>
+            </m:sub>
+          </m:sSub>
+          <m:r>
+            <m:rPr>
+              <m:sty m:val="p"/>
+            </m:rPr>
+            <w:rPr>
+              <w:rFonts w:ascii="Cambria Math" w:hAnsi="Cambria Math"/>
+            </w:rPr>
+            <m:t>= -</m:t>
+          </m:r>
+          <m:f>
+            <m:fPr>
+              <m:ctrlPr>
+                <w:rPr>
+                  <w:rFonts w:ascii="Cambria Math" w:hAnsi="Cambria Math"/>
+                </w:rPr>
+              </m:ctrlPr>
+            </m:fPr>
+            <m:num>
+              <m:sSub>
+                <m:sSubPr>
+                  <m:ctrlPr>
+                    <w:rPr>
+                      <w:rFonts w:ascii="Cambria Math" w:hAnsi="Cambria Math"/>
+                    </w:rPr>
+                  </m:ctrlPr>
+                </m:sSubPr>
+                <m:e>
+                  <m:r>
+                    <w:rPr>
+                      <w:rFonts w:ascii="Cambria Math" w:hAnsi="Cambria Math"/>
+                    </w:rPr>
+                    <m:t>A</m:t>
+                  </m:r>
+                </m:e>
+                <m:sub>
+                  <m:r>
+                    <w:rPr>
+                      <w:rFonts w:ascii="Cambria Math" w:hAnsi="Cambria Math"/>
+                    </w:rPr>
+                    <m:t>H</m:t>
+                  </m:r>
+                </m:sub>
+              </m:sSub>
+            </m:num>
+            <m:den>
+              <m:r>
+                <m:rPr>
+                  <m:sty m:val="p"/>
+                </m:rPr>
+                <w:rPr>
+                  <w:rFonts w:ascii="Cambria Math" w:hAnsi="Cambria Math"/>
+                </w:rPr>
+                <m:t>6</m:t>
+              </m:r>
+            </m:den>
+          </m:f>
+          <m:d>
+            <m:dPr>
+              <m:begChr m:val="["/>
+              <m:endChr m:val="]"/>
+              <m:ctrlPr>
+                <w:rPr>
+                  <w:rFonts w:ascii="Cambria Math" w:hAnsi="Cambria Math"/>
+                </w:rPr>
+              </m:ctrlPr>
+            </m:dPr>
+            <m:e>
+              <m:f>
+                <m:fPr>
+                  <m:ctrlPr>
+                    <w:rPr>
+                      <w:rFonts w:ascii="Cambria Math" w:hAnsi="Cambria Math"/>
+                    </w:rPr>
+                  </m:ctrlPr>
+                </m:fPr>
+                <m:num>
+                  <m:sSub>
+                    <m:sSubPr>
+                      <m:ctrlPr>
+                        <w:rPr>
+                          <w:rFonts w:ascii="Cambria Math" w:hAnsi="Cambria Math"/>
+                        </w:rPr>
+                      </m:ctrlPr>
+                    </m:sSubPr>
+                    <m:e>
+                      <m:r>
+                        <w:rPr>
+                          <w:rFonts w:ascii="Cambria Math" w:hAnsi="Cambria Math"/>
+                        </w:rPr>
+                        <m:t>a</m:t>
+                      </m:r>
+                    </m:e>
+                    <m:sub>
+                      <m:r>
+                        <w:rPr>
+                          <w:rFonts w:ascii="Cambria Math" w:hAnsi="Cambria Math"/>
+                        </w:rPr>
+                        <m:t>c</m:t>
+                      </m:r>
+                    </m:sub>
+                  </m:sSub>
+                </m:num>
+                <m:den>
+                  <m:r>
+                    <w:rPr>
+                      <w:rFonts w:ascii="Cambria Math" w:hAnsi="Cambria Math"/>
+                    </w:rPr>
+                    <m:t>h</m:t>
+                  </m:r>
+                </m:den>
+              </m:f>
+              <m:r>
+                <m:rPr>
+                  <m:sty m:val="p"/>
+                </m:rPr>
+                <w:rPr>
+                  <w:rFonts w:ascii="Cambria Math" w:hAnsi="Cambria Math"/>
+                </w:rPr>
+                <m:t>+</m:t>
+              </m:r>
+              <m:f>
+                <m:fPr>
+                  <m:ctrlPr>
+                    <w:rPr>
+                      <w:rFonts w:ascii="Cambria Math" w:hAnsi="Cambria Math"/>
+                    </w:rPr>
+                  </m:ctrlPr>
+                </m:fPr>
+                <m:num>
+                  <m:sSub>
+                    <m:sSubPr>
+                      <m:ctrlPr>
+                        <w:rPr>
+                          <w:rFonts w:ascii="Cambria Math" w:hAnsi="Cambria Math"/>
+                        </w:rPr>
+                      </m:ctrlPr>
+                    </m:sSubPr>
+                    <m:e>
+                      <m:r>
+                        <w:rPr>
+                          <w:rFonts w:ascii="Cambria Math" w:hAnsi="Cambria Math"/>
+                        </w:rPr>
+                        <m:t>a</m:t>
+                      </m:r>
+                    </m:e>
+                    <m:sub>
+                      <m:r>
+                        <w:rPr>
+                          <w:rFonts w:ascii="Cambria Math" w:hAnsi="Cambria Math"/>
+                        </w:rPr>
+                        <m:t>c</m:t>
+                      </m:r>
+                    </m:sub>
+                  </m:sSub>
+                </m:num>
+                <m:den>
+                  <m:r>
+                    <w:rPr>
+                      <w:rFonts w:ascii="Cambria Math" w:hAnsi="Cambria Math"/>
+                    </w:rPr>
+                    <m:t>h</m:t>
+                  </m:r>
+                  <m:r>
+                    <m:rPr>
+                      <m:sty m:val="p"/>
+                    </m:rPr>
+                    <w:rPr>
+                      <w:rFonts w:ascii="Cambria Math" w:hAnsi="Cambria Math"/>
+                    </w:rPr>
+                    <m:t>+2</m:t>
+                  </m:r>
+                  <m:sSub>
+                    <m:sSubPr>
+                      <m:ctrlPr>
+                        <w:rPr>
+                          <w:rFonts w:ascii="Cambria Math" w:hAnsi="Cambria Math"/>
+                        </w:rPr>
+                      </m:ctrlPr>
+                    </m:sSubPr>
+                    <m:e>
+                      <m:r>
+                        <w:rPr>
+                          <w:rFonts w:ascii="Cambria Math" w:hAnsi="Cambria Math"/>
+                        </w:rPr>
+                        <m:t>a</m:t>
+                      </m:r>
+                    </m:e>
+                    <m:sub>
+                      <m:r>
+                        <w:rPr>
+                          <w:rFonts w:ascii="Cambria Math" w:hAnsi="Cambria Math"/>
+                        </w:rPr>
+                        <m:t>c</m:t>
+                      </m:r>
+                    </m:sub>
+                  </m:sSub>
+                </m:den>
+              </m:f>
+              <m:r>
+                <m:rPr>
+                  <m:sty m:val="p"/>
+                </m:rPr>
+                <w:rPr>
+                  <w:rFonts w:ascii="Cambria Math" w:hAnsi="Cambria Math"/>
+                </w:rPr>
+                <m:t>+</m:t>
+              </m:r>
+              <m:func>
+                <m:funcPr>
+                  <m:ctrlPr>
+                    <w:rPr>
+                      <w:rFonts w:ascii="Cambria Math" w:hAnsi="Cambria Math"/>
+                    </w:rPr>
+                  </m:ctrlPr>
+                </m:funcPr>
+                <m:fName>
+                  <m:r>
+                    <m:rPr>
+                      <m:sty m:val="p"/>
+                    </m:rPr>
+                    <w:rPr>
+                      <w:rFonts w:ascii="Cambria Math" w:hAnsi="Cambria Math"/>
+                    </w:rPr>
+                    <m:t>ln</m:t>
+                  </m:r>
+                </m:fName>
+                <m:e>
+                  <m:d>
+                    <m:dPr>
+                      <m:ctrlPr>
+                        <w:rPr>
+                          <w:rFonts w:ascii="Cambria Math" w:hAnsi="Cambria Math"/>
+                        </w:rPr>
+                      </m:ctrlPr>
+                    </m:dPr>
+                    <m:e>
+                      <m:f>
+                        <m:fPr>
+                          <m:ctrlPr>
+                            <w:rPr>
+                              <w:rFonts w:ascii="Cambria Math" w:hAnsi="Cambria Math"/>
+                            </w:rPr>
+                          </m:ctrlPr>
+                        </m:fPr>
+                        <m:num>
+                          <m:r>
+                            <w:rPr>
+                              <w:rFonts w:ascii="Cambria Math" w:hAnsi="Cambria Math"/>
+                            </w:rPr>
+                            <m:t>h</m:t>
+                          </m:r>
+                        </m:num>
+                        <m:den>
+                          <m:r>
+                            <w:rPr>
+                              <w:rFonts w:ascii="Cambria Math" w:hAnsi="Cambria Math"/>
+                            </w:rPr>
+                            <m:t>h</m:t>
+                          </m:r>
+                          <m:r>
+                            <m:rPr>
+                              <m:sty m:val="p"/>
+                            </m:rPr>
+                            <w:rPr>
+                              <w:rFonts w:ascii="Cambria Math" w:hAnsi="Cambria Math"/>
+                            </w:rPr>
+                            <m:t>+</m:t>
+                          </m:r>
+                          <m:sSub>
+                            <m:sSubPr>
+                              <m:ctrlPr>
+                                <w:rPr>
+                                  <w:rFonts w:ascii="Cambria Math" w:hAnsi="Cambria Math"/>
+                                </w:rPr>
+                              </m:ctrlPr>
+                            </m:sSubPr>
+                            <m:e>
+                              <m:r>
+                                <w:rPr>
+                                  <w:rFonts w:ascii="Cambria Math" w:hAnsi="Cambria Math"/>
+                                </w:rPr>
+                                <m:t>a</m:t>
+                              </m:r>
+                            </m:e>
+                            <m:sub>
+                              <m:r>
+                                <w:rPr>
+                                  <w:rFonts w:ascii="Cambria Math" w:hAnsi="Cambria Math"/>
+                                </w:rPr>
+                                <m:t>c</m:t>
+                              </m:r>
+                            </m:sub>
+                          </m:sSub>
+                        </m:den>
+                      </m:f>
+                    </m:e>
+                  </m:d>
+                </m:e>
+              </m:func>
+            </m:e>
+          </m:d>
+          <m:r>
+            <m:rPr>
+              <m:sty m:val="p"/>
+            </m:rPr>
+            <w:rPr>
+              <w:rFonts w:ascii="Cambria Math" w:hAnsi="Cambria Math"/>
+            </w:rPr>
+            <m:t xml:space="preserve"> </m:t>
+          </m:r>
+        </m:oMath>
+      </m:oMathPara>
+    </w:p>
+    <w:p>
+      <w:pPr>
+        <w:rPr>
+          <w:rFonts w:eastAsiaTheme="minorEastAsia"/>
+        </w:rPr>
+      </w:pPr>
+      <w:r>
+        <w:t xml:space="preserve">The </w:t>
+      </w:r>
+      <w:proofErr w:type="spellStart"/>
+      <w:r>
+        <w:t>Hamaker</w:t>
+      </w:r>
+      <w:proofErr w:type="spellEnd"/>
+      <w:r>
+        <w:t xml:space="preserve"> constant </w:t>
+      </w:r>
+      <m:oMath>
+        <m:sSub>
+          <m:sSubPr>
+            <m:ctrlPr>
+              <w:rPr>
+                <w:rFonts w:ascii="Cambria Math" w:hAnsi="Cambria Math"/>
+                <w:i/>
+              </w:rPr>
+            </m:ctrlPr>
+          </m:sSubPr>
+          <m:e>
+            <m:r>
+              <w:rPr>
+                <w:rFonts w:ascii="Cambria Math" w:hAnsi="Cambria Math"/>
+              </w:rPr>
+              <m:t>A</m:t>
+            </m:r>
+          </m:e>
+          <m:sub>
+            <m:r>
+              <w:rPr>
+                <w:rFonts w:ascii="Cambria Math" w:hAnsi="Cambria Math"/>
+              </w:rPr>
+              <m:t>H</m:t>
+            </m:r>
+          </m:sub>
+        </m:sSub>
+      </m:oMath>
+      <w:r>
+        <w:rPr>
+          <w:rFonts w:eastAsiaTheme="minorEastAsia"/>
+        </w:rPr>
+        <w:t xml:space="preserve"> provides a means to estimate the van der Walls potential between two objects. A combined </w:t>
+      </w:r>
+      <w:proofErr w:type="spellStart"/>
+      <w:r>
+        <w:rPr>
+          <w:rFonts w:eastAsiaTheme="minorEastAsia"/>
+        </w:rPr>
+        <w:t>Hamaker</w:t>
+      </w:r>
+      <w:proofErr w:type="spellEnd"/>
+      <w:r>
+        <w:rPr>
+          <w:rFonts w:eastAsiaTheme="minorEastAsia"/>
+        </w:rPr>
+        <w:t xml:space="preserve"> constant can be calculated for colloid-surface interactions using surface potentials (</w:t>
+      </w:r>
+      <w:proofErr w:type="spellStart"/>
+      <w:r>
+        <w:rPr>
+          <w:rFonts w:eastAsiaTheme="minorEastAsia"/>
+          <w:i/>
+        </w:rPr>
+        <w:t>Israelachvili</w:t>
+      </w:r>
+      <w:proofErr w:type="spellEnd"/>
+      <w:r>
+        <w:rPr>
+          <w:rFonts w:eastAsiaTheme="minorEastAsia"/>
+          <w:i/>
+        </w:rPr>
+        <w:t xml:space="preserve"> 1991)</w:t>
+      </w:r>
+    </w:p>
+    <w:p>
+      <w:pPr>
+        <w:rPr>
+          <w:rFonts w:eastAsiaTheme="minorEastAsia"/>
+        </w:rPr>
+      </w:pPr>
+      <m:oMathPara>
+        <m:oMath>
+          <m:sSub>
+            <m:sSubPr>
+              <m:ctrlPr>
+                <w:rPr>
+                  <w:rFonts w:ascii="Cambria Math" w:eastAsiaTheme="minorEastAsia" w:hAnsi="Cambria Math"/>
+                  <w:i/>
+                </w:rPr>
+              </m:ctrlPr>
+            </m:sSubPr>
+            <m:e>
+              <m:r>
+                <w:rPr>
+                  <w:rFonts w:ascii="Cambria Math" w:eastAsiaTheme="minorEastAsia" w:hAnsi="Cambria Math"/>
+                </w:rPr>
+                <m:t>A</m:t>
+              </m:r>
+            </m:e>
+            <m:sub>
+              <m:r>
+                <w:rPr>
+                  <w:rFonts w:ascii="Cambria Math" w:eastAsiaTheme="minorEastAsia" w:hAnsi="Cambria Math"/>
+                </w:rPr>
+                <m:t>H</m:t>
+              </m:r>
+            </m:sub>
+          </m:sSub>
+          <m:r>
+            <w:rPr>
+              <w:rFonts w:ascii="Cambria Math" w:eastAsiaTheme="minorEastAsia" w:hAnsi="Cambria Math"/>
+            </w:rPr>
+            <m:t>≈</m:t>
+          </m:r>
+          <m:r>
+            <w:rPr>
+              <w:rFonts w:ascii="Cambria Math" w:eastAsiaTheme="minorEastAsia" w:hAnsi="Cambria Math"/>
+            </w:rPr>
+            <m:t xml:space="preserve"> φ*24π </m:t>
+          </m:r>
+          <m:sSup>
+            <m:sSupPr>
+              <m:ctrlPr>
+                <w:rPr>
+                  <w:rFonts w:ascii="Cambria Math" w:eastAsiaTheme="minorEastAsia" w:hAnsi="Cambria Math"/>
+                  <w:i/>
+                </w:rPr>
+              </m:ctrlPr>
+            </m:sSupPr>
+            <m:e>
+              <m:d>
+                <m:dPr>
+                  <m:ctrlPr>
+                    <w:rPr>
+                      <w:rFonts w:ascii="Cambria Math" w:eastAsiaTheme="minorEastAsia" w:hAnsi="Cambria Math"/>
+                      <w:i/>
+                    </w:rPr>
+                  </m:ctrlPr>
+                </m:dPr>
+                <m:e>
+                  <m:sSub>
+                    <m:sSubPr>
+                      <m:ctrlPr>
+                        <w:rPr>
+                          <w:rFonts w:ascii="Cambria Math" w:eastAsiaTheme="minorEastAsia" w:hAnsi="Cambria Math"/>
+                          <w:i/>
+                        </w:rPr>
+                      </m:ctrlPr>
+                    </m:sSubPr>
+                    <m:e>
+                      <m:r>
+                        <w:rPr>
+                          <w:rFonts w:ascii="Cambria Math" w:eastAsiaTheme="minorEastAsia" w:hAnsi="Cambria Math"/>
+                        </w:rPr>
+                        <m:t>D</m:t>
+                      </m:r>
+                    </m:e>
+                    <m:sub>
+                      <m:r>
+                        <w:rPr>
+                          <w:rFonts w:ascii="Cambria Math" w:eastAsiaTheme="minorEastAsia" w:hAnsi="Cambria Math"/>
+                        </w:rPr>
+                        <m:t>0</m:t>
+                      </m:r>
+                    </m:sub>
+                  </m:sSub>
+                </m:e>
+              </m:d>
+            </m:e>
+            <m:sup>
+              <m:r>
+                <w:rPr>
+                  <w:rFonts w:ascii="Cambria Math" w:eastAsiaTheme="minorEastAsia" w:hAnsi="Cambria Math"/>
+                </w:rPr>
+                <m:t>2</m:t>
+              </m:r>
+            </m:sup>
+          </m:sSup>
+        </m:oMath>
+      </m:oMathPara>
+    </w:p>
+    <w:p>
+      <w:pPr>
+        <w:rPr>
+          <w:rFonts w:eastAsiaTheme="minorEastAsia"/>
+        </w:rPr>
+      </w:pPr>
+      <m:oMathPara>
+        <m:oMath>
+          <m:sSub>
+            <m:sSubPr>
+              <m:ctrlPr>
+                <w:rPr>
+                  <w:rFonts w:ascii="Cambria Math" w:eastAsiaTheme="minorEastAsia" w:hAnsi="Cambria Math"/>
+                  <w:i/>
+                </w:rPr>
+              </m:ctrlPr>
+            </m:sSubPr>
+            <m:e>
+              <m:r>
+                <w:rPr>
+                  <w:rFonts w:ascii="Cambria Math" w:eastAsiaTheme="minorEastAsia" w:hAnsi="Cambria Math"/>
+                </w:rPr>
+                <m:t>A</m:t>
+              </m:r>
+            </m:e>
+            <m:sub>
+              <m:r>
+                <w:rPr>
+                  <w:rFonts w:ascii="Cambria Math" w:eastAsiaTheme="minorEastAsia" w:hAnsi="Cambria Math"/>
+                </w:rPr>
+                <m:t>H</m:t>
+              </m:r>
+            </m:sub>
+          </m:sSub>
+          <m:r>
+            <w:rPr>
+              <w:rFonts w:ascii="Cambria Math" w:eastAsiaTheme="minorEastAsia" w:hAnsi="Cambria Math"/>
+            </w:rPr>
+            <m:t xml:space="preserve">= </m:t>
+          </m:r>
+          <m:rad>
+            <m:radPr>
+              <m:degHide m:val="1"/>
+              <m:ctrlPr>
+                <w:rPr>
+                  <w:rFonts w:ascii="Cambria Math" w:eastAsiaTheme="minorEastAsia" w:hAnsi="Cambria Math"/>
+                  <w:i/>
+                </w:rPr>
+              </m:ctrlPr>
+            </m:radPr>
+            <m:deg/>
+            <m:e>
+              <m:sSub>
+                <m:sSubPr>
+                  <m:ctrlPr>
+                    <w:rPr>
+                      <w:rFonts w:ascii="Cambria Math" w:eastAsiaTheme="minorEastAsia" w:hAnsi="Cambria Math"/>
+                      <w:i/>
+                    </w:rPr>
+                  </m:ctrlPr>
+                </m:sSubPr>
+                <m:e>
+                  <m:r>
+                    <w:rPr>
+                      <w:rFonts w:ascii="Cambria Math" w:eastAsiaTheme="minorEastAsia" w:hAnsi="Cambria Math"/>
+                    </w:rPr>
+                    <m:t>A</m:t>
+                  </m:r>
+                </m:e>
+                <m:sub>
+                  <m:r>
+                    <w:rPr>
+                      <w:rFonts w:ascii="Cambria Math" w:eastAsiaTheme="minorEastAsia" w:hAnsi="Cambria Math"/>
+                    </w:rPr>
+                    <m:t>C</m:t>
+                  </m:r>
+                </m:sub>
+              </m:sSub>
+              <m:sSub>
+                <m:sSubPr>
+                  <m:ctrlPr>
+                    <w:rPr>
+                      <w:rFonts w:ascii="Cambria Math" w:eastAsiaTheme="minorEastAsia" w:hAnsi="Cambria Math"/>
+                      <w:i/>
+                    </w:rPr>
+                  </m:ctrlPr>
+                </m:sSubPr>
+                <m:e>
+                  <m:r>
+                    <w:rPr>
+                      <w:rFonts w:ascii="Cambria Math" w:eastAsiaTheme="minorEastAsia" w:hAnsi="Cambria Math"/>
+                    </w:rPr>
+                    <m:t>A</m:t>
+                  </m:r>
+                </m:e>
+                <m:sub>
+                  <m:r>
+                    <w:rPr>
+                      <w:rFonts w:ascii="Cambria Math" w:eastAsiaTheme="minorEastAsia" w:hAnsi="Cambria Math"/>
+                    </w:rPr>
+                    <m:t>S</m:t>
+                  </m:r>
+                </m:sub>
+              </m:sSub>
+            </m:e>
+          </m:rad>
+        </m:oMath>
+      </m:oMathPara>
+    </w:p>
+    <w:p>
+      <w:r>
+        <w:t>Taken as a universal constant</w:t>
+      </w:r>
+      <w:proofErr w:type="gramStart"/>
+      <w:r>
+        <w:t xml:space="preserve">, </w:t>
+      </w:r>
+      <w:proofErr w:type="gramEnd"/>
+      <m:oMath>
+        <m:sSub>
+          <m:sSubPr>
+            <m:ctrlPr>
+              <w:rPr>
+                <w:rFonts w:ascii="Cambria Math" w:hAnsi="Cambria Math"/>
+                <w:i/>
+              </w:rPr>
+            </m:ctrlPr>
+          </m:sSubPr>
+          <m:e>
+            <m:r>
+              <w:rPr>
+                <w:rFonts w:ascii="Cambria Math" w:hAnsi="Cambria Math"/>
+              </w:rPr>
+              <m:t>D</m:t>
+            </m:r>
+          </m:e>
+          <m:sub>
+            <m:r>
+              <w:rPr>
+                <w:rFonts w:ascii="Cambria Math" w:hAnsi="Cambria Math"/>
+              </w:rPr>
+              <m:t>0</m:t>
+            </m:r>
+          </m:sub>
+        </m:sSub>
+        <m:r>
+          <w:rPr>
+            <w:rFonts w:ascii="Cambria Math" w:hAnsi="Cambria Math"/>
+          </w:rPr>
+          <m:t>=0.165 nm</m:t>
+        </m:r>
+      </m:oMath>
+      <w:r>
+        <w:t>, returns values in good agreement to those that are measured, even for very different liquids and solids (</w:t>
+      </w:r>
+      <w:proofErr w:type="spellStart"/>
+      <w:r>
+        <w:rPr>
+          <w:i/>
+        </w:rPr>
+        <w:t>Israelachvili</w:t>
+      </w:r>
+      <w:proofErr w:type="spellEnd"/>
+      <w:r>
+        <w:rPr>
+          <w:i/>
+        </w:rPr>
+        <w:t xml:space="preserve"> 1991</w:t>
+      </w:r>
+      <w:r>
+        <w:t>)</w:t>
+      </w:r>
+      <w:r>
+        <w:t>.</w:t>
+      </w:r>
+    </w:p>
+    <w:p>
+      <w:r>
+        <w:lastRenderedPageBreak/>
+        <w:t xml:space="preserve">Colloid-colloid chemical interaction energies </w:t>
+      </w:r>
+      <w:r>
+        <w:t xml:space="preserve">can be </w:t>
+      </w:r>
+      <w:r>
+        <w:t>calculated using similar DLVO formulations. The electrostatic repulsion bet</w:t>
+      </w:r>
+      <w:r>
+        <w:t xml:space="preserve">ween two colloids is computed by </w:t>
+      </w:r>
+      <w:proofErr w:type="spellStart"/>
+      <w:r>
+        <w:rPr>
+          <w:i/>
+        </w:rPr>
+        <w:t>Elimelech</w:t>
+      </w:r>
+      <w:proofErr w:type="spellEnd"/>
+      <w:r>
+        <w:rPr>
+          <w:i/>
+        </w:rPr>
+        <w:t xml:space="preserve"> and others</w:t>
+      </w:r>
+      <w:r>
+        <w:rPr>
+          <w:i/>
+        </w:rPr>
+        <w:t xml:space="preserve"> 1995, Qui</w:t>
+      </w:r>
+      <w:r>
+        <w:rPr>
+          <w:i/>
+        </w:rPr>
+        <w:t xml:space="preserve"> and others</w:t>
+      </w:r>
+      <w:r>
+        <w:rPr>
+          <w:i/>
+        </w:rPr>
+        <w:t xml:space="preserve"> 2011</w:t>
+      </w:r>
+    </w:p>
+    <w:p>
+      <m:oMathPara>
+        <m:oMath>
+          <m:sSubSup>
+            <m:sSubSupPr>
+              <m:ctrlPr>
+                <w:rPr>
+                  <w:rFonts w:ascii="Cambria Math" w:hAnsi="Cambria Math"/>
+                  <w:i/>
+                </w:rPr>
+              </m:ctrlPr>
+            </m:sSubSupPr>
+            <m:e>
+              <m:r>
+                <w:rPr>
+                  <w:rFonts w:ascii="Cambria Math" w:hAnsi="Cambria Math"/>
+                </w:rPr>
+                <m:t>ϕ</m:t>
+              </m:r>
+            </m:e>
+            <m:sub>
+              <m:r>
+                <w:rPr>
+                  <w:rFonts w:ascii="Cambria Math" w:hAnsi="Cambria Math"/>
+                </w:rPr>
+                <m:t>EDL</m:t>
+              </m:r>
+            </m:sub>
+            <m:sup>
+              <m:r>
+                <w:rPr>
+                  <w:rFonts w:ascii="Cambria Math" w:hAnsi="Cambria Math"/>
+                </w:rPr>
+                <m:t>cc</m:t>
+              </m:r>
+            </m:sup>
+          </m:sSubSup>
+          <m:r>
+            <w:rPr>
+              <w:rFonts w:ascii="Cambria Math" w:hAnsi="Cambria Math"/>
+            </w:rPr>
+            <m:t>=32π</m:t>
+          </m:r>
+          <m:sSub>
+            <m:sSubPr>
+              <m:ctrlPr>
+                <w:rPr>
+                  <w:rFonts w:ascii="Cambria Math" w:hAnsi="Cambria Math"/>
+                  <w:i/>
+                </w:rPr>
+              </m:ctrlPr>
+            </m:sSubPr>
+            <m:e>
+              <m:r>
+                <w:rPr>
+                  <w:rFonts w:ascii="Cambria Math" w:hAnsi="Cambria Math"/>
+                </w:rPr>
+                <m:t>ε</m:t>
+              </m:r>
+            </m:e>
+            <m:sub>
+              <m:r>
+                <w:rPr>
+                  <w:rFonts w:ascii="Cambria Math" w:hAnsi="Cambria Math"/>
+                </w:rPr>
+                <m:t>0</m:t>
+              </m:r>
+            </m:sub>
+          </m:sSub>
+          <m:sSub>
+            <m:sSubPr>
+              <m:ctrlPr>
+                <w:rPr>
+                  <w:rFonts w:ascii="Cambria Math" w:hAnsi="Cambria Math"/>
+                  <w:i/>
+                </w:rPr>
+              </m:ctrlPr>
+            </m:sSubPr>
+            <m:e>
+              <m:r>
+                <w:rPr>
+                  <w:rFonts w:ascii="Cambria Math" w:hAnsi="Cambria Math"/>
+                </w:rPr>
+                <m:t>ε</m:t>
+              </m:r>
+            </m:e>
+            <m:sub>
+              <m:r>
+                <w:rPr>
+                  <w:rFonts w:ascii="Cambria Math" w:hAnsi="Cambria Math"/>
+                </w:rPr>
+                <m:t>r</m:t>
+              </m:r>
+            </m:sub>
+          </m:sSub>
+          <m:sSub>
+            <m:sSubPr>
+              <m:ctrlPr>
+                <w:rPr>
+                  <w:rFonts w:ascii="Cambria Math" w:hAnsi="Cambria Math"/>
+                  <w:i/>
+                </w:rPr>
+              </m:ctrlPr>
+            </m:sSubPr>
+            <m:e>
+              <m:r>
+                <w:rPr>
+                  <w:rFonts w:ascii="Cambria Math" w:hAnsi="Cambria Math"/>
+                </w:rPr>
+                <m:t>a</m:t>
+              </m:r>
+            </m:e>
+            <m:sub>
+              <m:r>
+                <w:rPr>
+                  <w:rFonts w:ascii="Cambria Math" w:hAnsi="Cambria Math"/>
+                </w:rPr>
+                <m:t>c</m:t>
+              </m:r>
+            </m:sub>
+          </m:sSub>
+          <m:sSup>
+            <m:sSupPr>
+              <m:ctrlPr>
+                <w:rPr>
+                  <w:rFonts w:ascii="Cambria Math" w:hAnsi="Cambria Math"/>
+                  <w:i/>
+                </w:rPr>
+              </m:ctrlPr>
+            </m:sSupPr>
+            <m:e>
+              <m:d>
+                <m:dPr>
+                  <m:ctrlPr>
+                    <w:rPr>
+                      <w:rFonts w:ascii="Cambria Math" w:hAnsi="Cambria Math"/>
+                      <w:i/>
+                    </w:rPr>
+                  </m:ctrlPr>
+                </m:dPr>
+                <m:e>
+                  <m:f>
+                    <m:fPr>
+                      <m:ctrlPr>
+                        <w:rPr>
+                          <w:rFonts w:ascii="Cambria Math" w:hAnsi="Cambria Math"/>
+                          <w:i/>
+                        </w:rPr>
+                      </m:ctrlPr>
+                    </m:fPr>
+                    <m:num>
+                      <m:r>
+                        <w:rPr>
+                          <w:rFonts w:ascii="Cambria Math" w:hAnsi="Cambria Math"/>
+                        </w:rPr>
+                        <m:t>kT</m:t>
+                      </m:r>
+                    </m:num>
+                    <m:den>
+                      <m:r>
+                        <w:rPr>
+                          <w:rFonts w:ascii="Cambria Math" w:hAnsi="Cambria Math"/>
+                        </w:rPr>
+                        <m:t>Ze</m:t>
+                      </m:r>
+                    </m:den>
+                  </m:f>
+                </m:e>
+              </m:d>
+            </m:e>
+            <m:sup>
+              <m:r>
+                <w:rPr>
+                  <w:rFonts w:ascii="Cambria Math" w:hAnsi="Cambria Math"/>
+                </w:rPr>
+                <m:t>2</m:t>
+              </m:r>
+            </m:sup>
+          </m:sSup>
+          <m:r>
+            <w:rPr>
+              <w:rFonts w:ascii="Cambria Math" w:hAnsi="Cambria Math"/>
+            </w:rPr>
+            <m:t>*</m:t>
+          </m:r>
+          <m:sSup>
+            <m:sSupPr>
+              <m:ctrlPr>
+                <w:rPr>
+                  <w:rFonts w:ascii="Cambria Math" w:hAnsi="Cambria Math"/>
+                  <w:i/>
+                </w:rPr>
+              </m:ctrlPr>
+            </m:sSupPr>
+            <m:e>
+              <m:d>
+                <m:dPr>
+                  <m:begChr m:val="["/>
+                  <m:endChr m:val="]"/>
+                  <m:ctrlPr>
+                    <w:rPr>
+                      <w:rFonts w:ascii="Cambria Math" w:hAnsi="Cambria Math"/>
+                      <w:i/>
+                    </w:rPr>
+                  </m:ctrlPr>
+                </m:dPr>
+                <m:e>
+                  <m:func>
+                    <m:funcPr>
+                      <m:ctrlPr>
+                        <w:rPr>
+                          <w:rFonts w:ascii="Cambria Math" w:hAnsi="Cambria Math"/>
+                          <w:i/>
+                        </w:rPr>
+                      </m:ctrlPr>
+                    </m:funcPr>
+                    <m:fName>
+                      <m:r>
+                        <m:rPr>
+                          <m:sty m:val="p"/>
+                        </m:rPr>
+                        <w:rPr>
+                          <w:rFonts w:ascii="Cambria Math" w:hAnsi="Cambria Math"/>
+                        </w:rPr>
+                        <m:t>tanh</m:t>
+                      </m:r>
+                    </m:fName>
+                    <m:e>
+                      <m:d>
+                        <m:dPr>
+                          <m:ctrlPr>
+                            <w:rPr>
+                              <w:rFonts w:ascii="Cambria Math" w:hAnsi="Cambria Math"/>
+                              <w:i/>
+                            </w:rPr>
+                          </m:ctrlPr>
+                        </m:dPr>
+                        <m:e>
+                          <m:f>
+                            <m:fPr>
+                              <m:ctrlPr>
+                                <w:rPr>
+                                  <w:rFonts w:ascii="Cambria Math" w:hAnsi="Cambria Math"/>
+                                  <w:i/>
+                                </w:rPr>
+                              </m:ctrlPr>
+                            </m:fPr>
+                            <m:num>
+                              <m:r>
+                                <w:rPr>
+                                  <w:rFonts w:ascii="Cambria Math" w:hAnsi="Cambria Math"/>
+                                </w:rPr>
+                                <m:t>Ze</m:t>
+                              </m:r>
+                              <m:sSub>
+                                <m:sSubPr>
+                                  <m:ctrlPr>
+                                    <w:rPr>
+                                      <w:rFonts w:ascii="Cambria Math" w:hAnsi="Cambria Math"/>
+                                      <w:i/>
+                                    </w:rPr>
+                                  </m:ctrlPr>
+                                </m:sSubPr>
+                                <m:e>
+                                  <m:r>
+                                    <w:rPr>
+                                      <w:rFonts w:ascii="Cambria Math" w:hAnsi="Cambria Math"/>
+                                    </w:rPr>
+                                    <m:t>ψ</m:t>
+                                  </m:r>
+                                </m:e>
+                                <m:sub>
+                                  <m:r>
+                                    <w:rPr>
+                                      <w:rFonts w:ascii="Cambria Math" w:hAnsi="Cambria Math"/>
+                                    </w:rPr>
+                                    <m:t>c</m:t>
+                                  </m:r>
+                                </m:sub>
+                              </m:sSub>
+                            </m:num>
+                            <m:den>
+                              <m:r>
+                                <w:rPr>
+                                  <w:rFonts w:ascii="Cambria Math" w:hAnsi="Cambria Math"/>
+                                </w:rPr>
+                                <m:t>4kT</m:t>
+                              </m:r>
+                            </m:den>
+                          </m:f>
+                        </m:e>
+                      </m:d>
+                    </m:e>
+                  </m:func>
+                </m:e>
+              </m:d>
+            </m:e>
+            <m:sup>
+              <m:r>
+                <w:rPr>
+                  <w:rFonts w:ascii="Cambria Math" w:hAnsi="Cambria Math"/>
+                </w:rPr>
+                <m:t>2</m:t>
+              </m:r>
+            </m:sup>
+          </m:sSup>
+          <m:func>
+            <m:funcPr>
+              <m:ctrlPr>
+                <w:rPr>
+                  <w:rFonts w:ascii="Cambria Math" w:hAnsi="Cambria Math"/>
+                  <w:i/>
+                </w:rPr>
+              </m:ctrlPr>
+            </m:funcPr>
+            <m:fName>
+              <m:r>
+                <m:rPr>
+                  <m:sty m:val="p"/>
+                </m:rPr>
+                <w:rPr>
+                  <w:rFonts w:ascii="Cambria Math" w:hAnsi="Cambria Math"/>
+                </w:rPr>
+                <m:t>exp</m:t>
+              </m:r>
+            </m:fName>
+            <m:e>
+              <m:d>
+                <m:dPr>
+                  <m:ctrlPr>
+                    <w:rPr>
+                      <w:rFonts w:ascii="Cambria Math" w:hAnsi="Cambria Math"/>
+                      <w:i/>
+                    </w:rPr>
+                  </m:ctrlPr>
+                </m:dPr>
+                <m:e>
+                  <m:r>
+                    <w:rPr>
+                      <w:rFonts w:ascii="Cambria Math" w:hAnsi="Cambria Math"/>
+                    </w:rPr>
+                    <m:t>-κh</m:t>
+                  </m:r>
+                </m:e>
+              </m:d>
+            </m:e>
+          </m:func>
+        </m:oMath>
+      </m:oMathPara>
+    </w:p>
+    <w:p>
+      <w:r>
+        <w:t xml:space="preserve">This method is limited however by user specifying the valance of all ionic components in the system, some of which may be unknown in a soil solution without additional laboratory analysis. </w:t>
+      </w:r>
+      <w:r>
+        <w:rPr>
+          <w:i/>
+        </w:rPr>
+        <w:t xml:space="preserve">Hogg </w:t>
+      </w:r>
+      <w:proofErr w:type="gramStart"/>
+      <w:r>
+        <w:rPr>
+          <w:i/>
+        </w:rPr>
+        <w:t>et</w:t>
+      </w:r>
+      <w:proofErr w:type="gramEnd"/>
+      <w:r>
+        <w:rPr>
+          <w:i/>
+        </w:rPr>
+        <w:t>. al. 1965</w:t>
+      </w:r>
+      <w:r>
+        <w:t xml:space="preserve"> derive repulsive interaction energies between two identical spheres. Their </w:t>
+      </w:r>
+      <w:r>
+        <w:t xml:space="preserve">simplified </w:t>
+      </w:r>
+      <w:r>
+        <w:t xml:space="preserve">formulation matches identically to that derived by </w:t>
+      </w:r>
+      <w:proofErr w:type="spellStart"/>
+      <w:r>
+        <w:rPr>
+          <w:i/>
+        </w:rPr>
+        <w:t>Derjaguin</w:t>
+      </w:r>
+      <w:proofErr w:type="spellEnd"/>
+      <w:r>
+        <w:rPr>
+          <w:i/>
+        </w:rPr>
+        <w:t xml:space="preserve"> 1939</w:t>
+      </w:r>
+      <w:r>
+        <w:t xml:space="preserve"> for spherical particles.</w:t>
+      </w:r>
+    </w:p>
+    <w:p>
+      <m:oMathPara>
+        <m:oMath>
+          <m:sSubSup>
+            <m:sSubSupPr>
+              <m:ctrlPr>
+                <w:rPr>
+                  <w:rFonts w:ascii="Cambria Math" w:hAnsi="Cambria Math"/>
+                  <w:i/>
+                </w:rPr>
+              </m:ctrlPr>
+            </m:sSubSupPr>
+            <m:e>
+              <m:r>
+                <w:rPr>
+                  <w:rFonts w:ascii="Cambria Math" w:hAnsi="Cambria Math"/>
+                </w:rPr>
+                <m:t>ϕ</m:t>
+              </m:r>
+            </m:e>
+            <m:sub>
+              <m:r>
+                <w:rPr>
+                  <w:rFonts w:ascii="Cambria Math" w:hAnsi="Cambria Math"/>
+                </w:rPr>
+                <m:t>EDL</m:t>
+              </m:r>
+            </m:sub>
+            <m:sup>
+              <m:r>
+                <w:rPr>
+                  <w:rFonts w:ascii="Cambria Math" w:hAnsi="Cambria Math"/>
+                </w:rPr>
+                <m:t>cc</m:t>
+              </m:r>
+            </m:sup>
+          </m:sSubSup>
+          <m:r>
+            <w:rPr>
+              <w:rFonts w:ascii="Cambria Math" w:hAnsi="Cambria Math"/>
+            </w:rPr>
+            <m:t>=</m:t>
+          </m:r>
+          <m:f>
+            <m:fPr>
+              <m:ctrlPr>
+                <w:rPr>
+                  <w:rFonts w:ascii="Cambria Math" w:hAnsi="Cambria Math"/>
+                  <w:i/>
+                </w:rPr>
+              </m:ctrlPr>
+            </m:fPr>
+            <m:num>
+              <m:sSub>
+                <m:sSubPr>
+                  <m:ctrlPr>
+                    <w:rPr>
+                      <w:rFonts w:ascii="Cambria Math" w:hAnsi="Cambria Math"/>
+                      <w:i/>
+                    </w:rPr>
+                  </m:ctrlPr>
+                </m:sSubPr>
+                <m:e>
+                  <m:r>
+                    <w:rPr>
+                      <w:rFonts w:ascii="Cambria Math" w:hAnsi="Cambria Math"/>
+                    </w:rPr>
+                    <m:t>ε</m:t>
+                  </m:r>
+                </m:e>
+                <m:sub>
+                  <m:r>
+                    <w:rPr>
+                      <w:rFonts w:ascii="Cambria Math" w:hAnsi="Cambria Math"/>
+                    </w:rPr>
+                    <m:t>r</m:t>
+                  </m:r>
+                </m:sub>
+              </m:sSub>
+              <m:sSub>
+                <m:sSubPr>
+                  <m:ctrlPr>
+                    <w:rPr>
+                      <w:rFonts w:ascii="Cambria Math" w:hAnsi="Cambria Math"/>
+                      <w:i/>
+                    </w:rPr>
+                  </m:ctrlPr>
+                </m:sSubPr>
+                <m:e>
+                  <m:r>
+                    <w:rPr>
+                      <w:rFonts w:ascii="Cambria Math" w:hAnsi="Cambria Math"/>
+                    </w:rPr>
+                    <m:t>ε</m:t>
+                  </m:r>
+                </m:e>
+                <m:sub>
+                  <m:r>
+                    <w:rPr>
+                      <w:rFonts w:ascii="Cambria Math" w:hAnsi="Cambria Math"/>
+                    </w:rPr>
+                    <m:t>0</m:t>
+                  </m:r>
+                </m:sub>
+              </m:sSub>
+              <m:sSub>
+                <m:sSubPr>
+                  <m:ctrlPr>
+                    <w:rPr>
+                      <w:rFonts w:ascii="Cambria Math" w:hAnsi="Cambria Math"/>
+                      <w:i/>
+                    </w:rPr>
+                  </m:ctrlPr>
+                </m:sSubPr>
+                <m:e>
+                  <m:r>
+                    <w:rPr>
+                      <w:rFonts w:ascii="Cambria Math" w:hAnsi="Cambria Math"/>
+                    </w:rPr>
+                    <m:t>a</m:t>
+                  </m:r>
+                </m:e>
+                <m:sub>
+                  <m:r>
+                    <w:rPr>
+                      <w:rFonts w:ascii="Cambria Math" w:hAnsi="Cambria Math"/>
+                    </w:rPr>
+                    <m:t>c</m:t>
+                  </m:r>
+                </m:sub>
+              </m:sSub>
+              <m:sSubSup>
+                <m:sSubSupPr>
+                  <m:ctrlPr>
+                    <w:rPr>
+                      <w:rFonts w:ascii="Cambria Math" w:hAnsi="Cambria Math"/>
+                      <w:i/>
+                    </w:rPr>
+                  </m:ctrlPr>
+                </m:sSubSupPr>
+                <m:e>
+                  <m:r>
+                    <w:rPr>
+                      <w:rFonts w:ascii="Cambria Math" w:hAnsi="Cambria Math"/>
+                    </w:rPr>
+                    <m:t>ψ</m:t>
+                  </m:r>
+                </m:e>
+                <m:sub>
+                  <m:r>
+                    <w:rPr>
+                      <w:rFonts w:ascii="Cambria Math" w:hAnsi="Cambria Math"/>
+                    </w:rPr>
+                    <m:t>c</m:t>
+                  </m:r>
+                </m:sub>
+                <m:sup>
+                  <m:r>
+                    <w:rPr>
+                      <w:rFonts w:ascii="Cambria Math" w:hAnsi="Cambria Math"/>
+                    </w:rPr>
+                    <m:t>2</m:t>
+                  </m:r>
+                </m:sup>
+              </m:sSubSup>
+            </m:num>
+            <m:den>
+              <m:r>
+                <w:rPr>
+                  <w:rFonts w:ascii="Cambria Math" w:hAnsi="Cambria Math"/>
+                </w:rPr>
+                <m:t>2</m:t>
+              </m:r>
+            </m:den>
+          </m:f>
+          <m:func>
+            <m:funcPr>
+              <m:ctrlPr>
+                <w:rPr>
+                  <w:rFonts w:ascii="Cambria Math" w:hAnsi="Cambria Math"/>
+                  <w:i/>
+                </w:rPr>
+              </m:ctrlPr>
+            </m:funcPr>
+            <m:fName>
+              <m:r>
+                <m:rPr>
+                  <m:sty m:val="p"/>
+                </m:rPr>
+                <w:rPr>
+                  <w:rFonts w:ascii="Cambria Math" w:hAnsi="Cambria Math"/>
+                </w:rPr>
+                <m:t>ln</m:t>
+              </m:r>
+            </m:fName>
+            <m:e>
+              <m:d>
+                <m:dPr>
+                  <m:ctrlPr>
+                    <w:rPr>
+                      <w:rFonts w:ascii="Cambria Math" w:hAnsi="Cambria Math"/>
+                      <w:i/>
+                    </w:rPr>
+                  </m:ctrlPr>
+                </m:dPr>
+                <m:e>
+                  <m:r>
+                    <w:rPr>
+                      <w:rFonts w:ascii="Cambria Math" w:hAnsi="Cambria Math"/>
+                    </w:rPr>
+                    <m:t>1+</m:t>
+                  </m:r>
+                  <m:func>
+                    <m:funcPr>
+                      <m:ctrlPr>
+                        <w:rPr>
+                          <w:rFonts w:ascii="Cambria Math" w:hAnsi="Cambria Math"/>
+                          <w:i/>
+                        </w:rPr>
+                      </m:ctrlPr>
+                    </m:funcPr>
+                    <m:fName>
+                      <m:r>
+                        <w:rPr>
+                          <w:rFonts w:ascii="Cambria Math" w:hAnsi="Cambria Math"/>
+                        </w:rPr>
+                        <m:t>exp</m:t>
+                      </m:r>
+                    </m:fName>
+                    <m:e>
+                      <m:d>
+                        <m:dPr>
+                          <m:ctrlPr>
+                            <w:rPr>
+                              <w:rFonts w:ascii="Cambria Math" w:hAnsi="Cambria Math"/>
+                              <w:i/>
+                            </w:rPr>
+                          </m:ctrlPr>
+                        </m:dPr>
+                        <m:e>
+                          <m:r>
+                            <w:rPr>
+                              <w:rFonts w:ascii="Cambria Math" w:hAnsi="Cambria Math"/>
+                            </w:rPr>
+                            <m:t>-κh</m:t>
+                          </m:r>
+                        </m:e>
+                      </m:d>
+                    </m:e>
+                  </m:func>
+                </m:e>
+              </m:d>
+            </m:e>
+          </m:func>
+        </m:oMath>
+      </m:oMathPara>
+    </w:p>
+    <w:p>
+      <w:r>
+        <w:t>This approximation is limited to surface potentials less than 60 mV. Changes in net repulsive interaction due to fluid ionic strength are wrapped into the surface potential calculation and the calculation of the Debye length for this approach</w:t>
+      </w:r>
+      <w:r>
+        <w:t>, making it an attractive method for use in colloid simulations</w:t>
+      </w:r>
+      <w:r>
+        <w:t>.</w:t>
+      </w:r>
+    </w:p>
+    <w:p>
+      <w:r>
+        <w:t xml:space="preserve">Attractive interaction energies, Lifshitz van der Waals and Lewis Acid Base, can be calculated as a bulk term </w:t>
+      </w:r>
+      <w:r>
+        <w:t>similarly to colloid surface interactions (</w:t>
+      </w:r>
+      <w:r>
+        <w:rPr>
+          <w:i/>
+        </w:rPr>
+        <w:t>Liang</w:t>
+      </w:r>
+      <w:r>
+        <w:rPr>
+          <w:i/>
+        </w:rPr>
+        <w:t xml:space="preserve"> et. al.</w:t>
+      </w:r>
+      <w:r>
+        <w:rPr>
+          <w:i/>
+        </w:rPr>
+        <w:t xml:space="preserve"> 2007</w:t>
+      </w:r>
+      <w:r>
+        <w:t>)</w:t>
+      </w:r>
+    </w:p>
+    <w:p>
+      <m:oMathPara>
+        <m:oMath>
+          <m:sSubSup>
+            <m:sSubSupPr>
+              <m:ctrlPr>
+                <w:rPr>
+                  <w:rFonts w:ascii="Cambria Math" w:hAnsi="Cambria Math"/>
+                  <w:i/>
+                </w:rPr>
+              </m:ctrlPr>
+            </m:sSubSupPr>
+            <m:e>
+              <m:r>
+                <w:rPr>
+                  <w:rFonts w:ascii="Cambria Math" w:hAnsi="Cambria Math"/>
+                </w:rPr>
+                <m:t>ϕ</m:t>
+              </m:r>
+            </m:e>
+            <m:sub>
+              <m:r>
+                <w:rPr>
+                  <w:rFonts w:ascii="Cambria Math" w:hAnsi="Cambria Math"/>
+                </w:rPr>
+                <m:t>A</m:t>
+              </m:r>
+            </m:sub>
+            <m:sup>
+              <m:r>
+                <w:rPr>
+                  <w:rFonts w:ascii="Cambria Math" w:hAnsi="Cambria Math"/>
+                </w:rPr>
+                <m:t>cc</m:t>
+              </m:r>
+            </m:sup>
+          </m:sSubSup>
+          <m:r>
+            <w:rPr>
+              <w:rFonts w:ascii="Cambria Math" w:hAnsi="Cambria Math"/>
+            </w:rPr>
+            <m:t>= -</m:t>
+          </m:r>
+          <m:f>
+            <m:fPr>
+              <m:ctrlPr>
+                <w:rPr>
+                  <w:rFonts w:ascii="Cambria Math" w:hAnsi="Cambria Math"/>
+                  <w:i/>
+                </w:rPr>
+              </m:ctrlPr>
+            </m:fPr>
+            <m:num>
+              <m:sSub>
+                <m:sSubPr>
+                  <m:ctrlPr>
+                    <w:rPr>
+                      <w:rFonts w:ascii="Cambria Math" w:hAnsi="Cambria Math"/>
+                      <w:i/>
+                    </w:rPr>
+                  </m:ctrlPr>
+                </m:sSubPr>
+                <m:e>
+                  <m:r>
+                    <w:rPr>
+                      <w:rFonts w:ascii="Cambria Math" w:hAnsi="Cambria Math"/>
+                    </w:rPr>
+                    <m:t>A</m:t>
+                  </m:r>
+                </m:e>
+                <m:sub>
+                  <m:r>
+                    <w:rPr>
+                      <w:rFonts w:ascii="Cambria Math" w:hAnsi="Cambria Math"/>
+                    </w:rPr>
+                    <m:t>H</m:t>
+                  </m:r>
+                </m:sub>
+              </m:sSub>
+            </m:num>
+            <m:den>
+              <m:r>
+                <w:rPr>
+                  <w:rFonts w:ascii="Cambria Math" w:hAnsi="Cambria Math"/>
+                </w:rPr>
+                <m:t>6</m:t>
+              </m:r>
+            </m:den>
+          </m:f>
+          <m:d>
+            <m:dPr>
+              <m:begChr m:val="["/>
+              <m:endChr m:val="]"/>
+              <m:ctrlPr>
+                <w:rPr>
+                  <w:rFonts w:ascii="Cambria Math" w:hAnsi="Cambria Math"/>
+                  <w:i/>
+                </w:rPr>
+              </m:ctrlPr>
+            </m:dPr>
+            <m:e>
+              <m:f>
+                <m:fPr>
+                  <m:ctrlPr>
+                    <w:rPr>
+                      <w:rFonts w:ascii="Cambria Math" w:hAnsi="Cambria Math"/>
+                      <w:i/>
+                    </w:rPr>
+                  </m:ctrlPr>
+                </m:fPr>
+                <m:num>
+                  <m:r>
+                    <w:rPr>
+                      <w:rFonts w:ascii="Cambria Math" w:hAnsi="Cambria Math"/>
+                    </w:rPr>
+                    <m:t>2</m:t>
+                  </m:r>
+                  <m:sSubSup>
+                    <m:sSubSupPr>
+                      <m:ctrlPr>
+                        <w:rPr>
+                          <w:rFonts w:ascii="Cambria Math" w:hAnsi="Cambria Math"/>
+                          <w:i/>
+                        </w:rPr>
+                      </m:ctrlPr>
+                    </m:sSubSupPr>
+                    <m:e>
+                      <m:r>
+                        <w:rPr>
+                          <w:rFonts w:ascii="Cambria Math" w:hAnsi="Cambria Math"/>
+                        </w:rPr>
+                        <m:t>a</m:t>
+                      </m:r>
+                    </m:e>
+                    <m:sub>
+                      <m:r>
+                        <w:rPr>
+                          <w:rFonts w:ascii="Cambria Math" w:hAnsi="Cambria Math"/>
+                        </w:rPr>
+                        <m:t>c</m:t>
+                      </m:r>
+                    </m:sub>
+                    <m:sup>
+                      <m:r>
+                        <w:rPr>
+                          <w:rFonts w:ascii="Cambria Math" w:hAnsi="Cambria Math"/>
+                        </w:rPr>
+                        <m:t>2</m:t>
+                      </m:r>
+                    </m:sup>
+                  </m:sSubSup>
+                </m:num>
+                <m:den>
+                  <m:sSup>
+                    <m:sSupPr>
+                      <m:ctrlPr>
+                        <w:rPr>
+                          <w:rFonts w:ascii="Cambria Math" w:hAnsi="Cambria Math"/>
+                          <w:i/>
+                        </w:rPr>
+                      </m:ctrlPr>
+                    </m:sSupPr>
+                    <m:e>
+                      <m:r>
+                        <w:rPr>
+                          <w:rFonts w:ascii="Cambria Math" w:hAnsi="Cambria Math"/>
+                        </w:rPr>
+                        <m:t>h</m:t>
+                      </m:r>
+                    </m:e>
+                    <m:sup>
+                      <m:r>
+                        <w:rPr>
+                          <w:rFonts w:ascii="Cambria Math" w:hAnsi="Cambria Math"/>
+                        </w:rPr>
+                        <m:t>2</m:t>
+                      </m:r>
+                    </m:sup>
+                  </m:sSup>
+                  <m:r>
+                    <w:rPr>
+                      <w:rFonts w:ascii="Cambria Math" w:hAnsi="Cambria Math"/>
+                    </w:rPr>
+                    <m:t>+4</m:t>
+                  </m:r>
+                  <m:sSub>
+                    <m:sSubPr>
+                      <m:ctrlPr>
+                        <w:rPr>
+                          <w:rFonts w:ascii="Cambria Math" w:hAnsi="Cambria Math"/>
+                          <w:i/>
+                        </w:rPr>
+                      </m:ctrlPr>
+                    </m:sSubPr>
+                    <m:e>
+                      <m:r>
+                        <w:rPr>
+                          <w:rFonts w:ascii="Cambria Math" w:hAnsi="Cambria Math"/>
+                        </w:rPr>
+                        <m:t>a</m:t>
+                      </m:r>
+                    </m:e>
+                    <m:sub>
+                      <m:r>
+                        <w:rPr>
+                          <w:rFonts w:ascii="Cambria Math" w:hAnsi="Cambria Math"/>
+                        </w:rPr>
+                        <m:t>c</m:t>
+                      </m:r>
+                    </m:sub>
+                  </m:sSub>
+                  <m:r>
+                    <w:rPr>
+                      <w:rFonts w:ascii="Cambria Math" w:hAnsi="Cambria Math"/>
+                    </w:rPr>
+                    <m:t>h</m:t>
+                  </m:r>
+                </m:den>
+              </m:f>
+              <m:r>
+                <w:rPr>
+                  <w:rFonts w:ascii="Cambria Math" w:hAnsi="Cambria Math"/>
+                </w:rPr>
+                <m:t>+</m:t>
+              </m:r>
+              <m:f>
+                <m:fPr>
+                  <m:ctrlPr>
+                    <w:rPr>
+                      <w:rFonts w:ascii="Cambria Math" w:hAnsi="Cambria Math"/>
+                      <w:i/>
+                    </w:rPr>
+                  </m:ctrlPr>
+                </m:fPr>
+                <m:num>
+                  <m:r>
+                    <w:rPr>
+                      <w:rFonts w:ascii="Cambria Math" w:hAnsi="Cambria Math"/>
+                    </w:rPr>
+                    <m:t>2</m:t>
+                  </m:r>
+                  <m:sSubSup>
+                    <m:sSubSupPr>
+                      <m:ctrlPr>
+                        <w:rPr>
+                          <w:rFonts w:ascii="Cambria Math" w:hAnsi="Cambria Math"/>
+                          <w:i/>
+                        </w:rPr>
+                      </m:ctrlPr>
+                    </m:sSubSupPr>
+                    <m:e>
+                      <m:r>
+                        <w:rPr>
+                          <w:rFonts w:ascii="Cambria Math" w:hAnsi="Cambria Math"/>
+                        </w:rPr>
+                        <m:t>a</m:t>
+                      </m:r>
+                    </m:e>
+                    <m:sub>
+                      <m:r>
+                        <w:rPr>
+                          <w:rFonts w:ascii="Cambria Math" w:hAnsi="Cambria Math"/>
+                        </w:rPr>
+                        <m:t>c</m:t>
+                      </m:r>
+                    </m:sub>
+                    <m:sup>
+                      <m:r>
+                        <w:rPr>
+                          <w:rFonts w:ascii="Cambria Math" w:hAnsi="Cambria Math"/>
+                        </w:rPr>
+                        <m:t>2</m:t>
+                      </m:r>
+                    </m:sup>
+                  </m:sSubSup>
+                </m:num>
+                <m:den>
+                  <m:sSup>
+                    <m:sSupPr>
+                      <m:ctrlPr>
+                        <w:rPr>
+                          <w:rFonts w:ascii="Cambria Math" w:hAnsi="Cambria Math"/>
+                          <w:i/>
+                        </w:rPr>
+                      </m:ctrlPr>
+                    </m:sSupPr>
+                    <m:e>
+                      <m:d>
+                        <m:dPr>
+                          <m:ctrlPr>
+                            <w:rPr>
+                              <w:rFonts w:ascii="Cambria Math" w:hAnsi="Cambria Math"/>
+                              <w:i/>
+                            </w:rPr>
+                          </m:ctrlPr>
+                        </m:dPr>
+                        <m:e>
+                          <m:r>
+                            <w:rPr>
+                              <w:rFonts w:ascii="Cambria Math" w:hAnsi="Cambria Math"/>
+                            </w:rPr>
+                            <m:t>h+2</m:t>
+                          </m:r>
+                          <m:sSub>
+                            <m:sSubPr>
+                              <m:ctrlPr>
+                                <w:rPr>
+                                  <w:rFonts w:ascii="Cambria Math" w:hAnsi="Cambria Math"/>
+                                  <w:i/>
+                                </w:rPr>
+                              </m:ctrlPr>
+                            </m:sSubPr>
+                            <m:e>
+                              <m:r>
+                                <w:rPr>
+                                  <w:rFonts w:ascii="Cambria Math" w:hAnsi="Cambria Math"/>
+                                </w:rPr>
+                                <m:t>a</m:t>
+                              </m:r>
+                            </m:e>
+                            <m:sub>
+                              <m:r>
+                                <w:rPr>
+                                  <w:rFonts w:ascii="Cambria Math" w:hAnsi="Cambria Math"/>
+                                </w:rPr>
+                                <m:t>c</m:t>
+                              </m:r>
+                            </m:sub>
+                          </m:sSub>
+                        </m:e>
+                      </m:d>
+                    </m:e>
+                    <m:sup>
+                      <m:r>
+                        <w:rPr>
+                          <w:rFonts w:ascii="Cambria Math" w:hAnsi="Cambria Math"/>
+                        </w:rPr>
+                        <m:t>2</m:t>
+                      </m:r>
+                    </m:sup>
+                  </m:sSup>
+                </m:den>
+              </m:f>
+              <m:r>
+                <w:rPr>
+                  <w:rFonts w:ascii="Cambria Math" w:hAnsi="Cambria Math"/>
+                </w:rPr>
+                <m:t>+</m:t>
+              </m:r>
+              <m:func>
+                <m:funcPr>
+                  <m:ctrlPr>
+                    <w:rPr>
+                      <w:rFonts w:ascii="Cambria Math" w:hAnsi="Cambria Math"/>
+                      <w:i/>
+                    </w:rPr>
+                  </m:ctrlPr>
+                </m:funcPr>
+                <m:fName>
+                  <m:r>
+                    <m:rPr>
+                      <m:sty m:val="p"/>
+                    </m:rPr>
+                    <w:rPr>
+                      <w:rFonts w:ascii="Cambria Math" w:hAnsi="Cambria Math"/>
+                    </w:rPr>
+                    <m:t>ln</m:t>
+                  </m:r>
+                </m:fName>
+                <m:e>
+                  <m:d>
+                    <m:dPr>
+                      <m:ctrlPr>
+                        <w:rPr>
+                          <w:rFonts w:ascii="Cambria Math" w:hAnsi="Cambria Math"/>
+                          <w:i/>
+                        </w:rPr>
+                      </m:ctrlPr>
+                    </m:dPr>
+                    <m:e>
+                      <m:r>
+                        <w:rPr>
+                          <w:rFonts w:ascii="Cambria Math" w:hAnsi="Cambria Math"/>
+                        </w:rPr>
+                        <m:t>1-</m:t>
+                      </m:r>
+                      <m:f>
+                        <m:fPr>
+                          <m:ctrlPr>
+                            <w:rPr>
+                              <w:rFonts w:ascii="Cambria Math" w:hAnsi="Cambria Math"/>
+                              <w:i/>
+                            </w:rPr>
+                          </m:ctrlPr>
+                        </m:fPr>
+                        <m:num>
+                          <m:r>
+                            <w:rPr>
+                              <w:rFonts w:ascii="Cambria Math" w:hAnsi="Cambria Math"/>
+                            </w:rPr>
+                            <m:t>4</m:t>
+                          </m:r>
+                          <m:sSubSup>
+                            <m:sSubSupPr>
+                              <m:ctrlPr>
+                                <w:rPr>
+                                  <w:rFonts w:ascii="Cambria Math" w:hAnsi="Cambria Math"/>
+                                  <w:i/>
+                                </w:rPr>
+                              </m:ctrlPr>
+                            </m:sSubSupPr>
+                            <m:e>
+                              <m:r>
+                                <w:rPr>
+                                  <w:rFonts w:ascii="Cambria Math" w:hAnsi="Cambria Math"/>
+                                </w:rPr>
+                                <m:t>a</m:t>
+                              </m:r>
+                            </m:e>
+                            <m:sub>
+                              <m:r>
+                                <w:rPr>
+                                  <w:rFonts w:ascii="Cambria Math" w:hAnsi="Cambria Math"/>
+                                </w:rPr>
+                                <m:t>c</m:t>
+                              </m:r>
+                            </m:sub>
+                            <m:sup>
+                              <m:r>
+                                <w:rPr>
+                                  <w:rFonts w:ascii="Cambria Math" w:hAnsi="Cambria Math"/>
+                                </w:rPr>
+                                <m:t>2</m:t>
+                              </m:r>
+                            </m:sup>
+                          </m:sSubSup>
+                        </m:num>
+                        <m:den>
+                          <m:sSup>
+                            <m:sSupPr>
+                              <m:ctrlPr>
+                                <w:rPr>
+                                  <w:rFonts w:ascii="Cambria Math" w:hAnsi="Cambria Math"/>
+                                  <w:i/>
+                                </w:rPr>
+                              </m:ctrlPr>
+                            </m:sSupPr>
+                            <m:e>
+                              <m:d>
+                                <m:dPr>
+                                  <m:ctrlPr>
+                                    <w:rPr>
+                                      <w:rFonts w:ascii="Cambria Math" w:hAnsi="Cambria Math"/>
+                                      <w:i/>
+                                    </w:rPr>
+                                  </m:ctrlPr>
+                                </m:dPr>
+                                <m:e>
+                                  <m:r>
+                                    <w:rPr>
+                                      <w:rFonts w:ascii="Cambria Math" w:hAnsi="Cambria Math"/>
+                                    </w:rPr>
+                                    <m:t>h+2</m:t>
+                                  </m:r>
+                                  <m:sSub>
+                                    <m:sSubPr>
+                                      <m:ctrlPr>
+                                        <w:rPr>
+                                          <w:rFonts w:ascii="Cambria Math" w:hAnsi="Cambria Math"/>
+                                          <w:i/>
+                                        </w:rPr>
+                                      </m:ctrlPr>
+                                    </m:sSubPr>
+                                    <m:e>
+                                      <m:r>
+                                        <w:rPr>
+                                          <w:rFonts w:ascii="Cambria Math" w:hAnsi="Cambria Math"/>
+                                        </w:rPr>
+                                        <m:t>a</m:t>
+                                      </m:r>
+                                    </m:e>
+                                    <m:sub>
+                                      <m:r>
+                                        <w:rPr>
+                                          <w:rFonts w:ascii="Cambria Math" w:hAnsi="Cambria Math"/>
+                                        </w:rPr>
+                                        <m:t>c</m:t>
+                                      </m:r>
+                                    </m:sub>
+                                  </m:sSub>
+                                </m:e>
+                              </m:d>
+                            </m:e>
+                            <m:sup>
+                              <m:r>
+                                <w:rPr>
+                                  <w:rFonts w:ascii="Cambria Math" w:hAnsi="Cambria Math"/>
+                                </w:rPr>
+                                <m:t>2</m:t>
+                              </m:r>
+                            </m:sup>
+                          </m:sSup>
+                        </m:den>
+                      </m:f>
+                    </m:e>
+                  </m:d>
+                </m:e>
+              </m:func>
+            </m:e>
+          </m:d>
+        </m:oMath>
+      </m:oMathPara>
+    </w:p>
+    <w:p>
+      <w:r>
+        <w:t>In a finite element grid the spherical nature of the colloid shell can be accounted for in each principal direction by the formulation</w:t>
+      </w:r>
+    </w:p>
+    <w:p>
+      <m:oMathPara>
+        <m:oMath>
+          <m:sSubSup>
+            <m:sSubSupPr>
+              <m:ctrlPr>
+                <w:rPr>
+                  <w:rFonts w:ascii="Cambria Math" w:hAnsi="Cambria Math"/>
+                  <w:i/>
+                </w:rPr>
+              </m:ctrlPr>
+            </m:sSubSupPr>
+            <m:e>
+              <m:r>
+                <w:rPr>
+                  <w:rFonts w:ascii="Cambria Math" w:hAnsi="Cambria Math"/>
+                </w:rPr>
+                <m:t>ϕ</m:t>
+              </m:r>
+            </m:e>
+            <m:sub>
+              <m:r>
+                <w:rPr>
+                  <w:rFonts w:ascii="Cambria Math" w:hAnsi="Cambria Math"/>
+                </w:rPr>
+                <m:t>C</m:t>
+              </m:r>
+            </m:sub>
+            <m:sup>
+              <m:r>
+                <w:rPr>
+                  <w:rFonts w:ascii="Cambria Math" w:hAnsi="Cambria Math"/>
+                </w:rPr>
+                <m:t>cc</m:t>
+              </m:r>
+            </m:sup>
+          </m:sSubSup>
+          <m:r>
+            <w:rPr>
+              <w:rFonts w:ascii="Cambria Math" w:hAnsi="Cambria Math"/>
+            </w:rPr>
+            <m:t>=</m:t>
+          </m:r>
+          <m:d>
+            <m:dPr>
+              <m:begChr m:val="["/>
+              <m:endChr m:val="]"/>
+              <m:ctrlPr>
+                <w:rPr>
+                  <w:rFonts w:ascii="Cambria Math" w:hAnsi="Cambria Math"/>
+                  <w:i/>
+                </w:rPr>
+              </m:ctrlPr>
+            </m:dPr>
+            <m:e>
+              <m:rad>
+                <m:radPr>
+                  <m:degHide m:val="1"/>
+                  <m:ctrlPr>
+                    <w:rPr>
+                      <w:rFonts w:ascii="Cambria Math" w:hAnsi="Cambria Math"/>
+                      <w:i/>
+                    </w:rPr>
+                  </m:ctrlPr>
+                </m:radPr>
+                <m:deg/>
+                <m:e>
+                  <m:sSubSup>
+                    <m:sSubSupPr>
+                      <m:ctrlPr>
+                        <w:rPr>
+                          <w:rFonts w:ascii="Cambria Math" w:hAnsi="Cambria Math"/>
+                          <w:i/>
+                        </w:rPr>
+                      </m:ctrlPr>
+                    </m:sSubSupPr>
+                    <m:e>
+                      <m:r>
+                        <w:rPr>
+                          <w:rFonts w:ascii="Cambria Math" w:hAnsi="Cambria Math"/>
+                        </w:rPr>
+                        <m:t>h</m:t>
+                      </m:r>
+                    </m:e>
+                    <m:sub>
+                      <m:r>
+                        <w:rPr>
+                          <w:rFonts w:ascii="Cambria Math" w:hAnsi="Cambria Math"/>
+                        </w:rPr>
+                        <m:t>n</m:t>
+                      </m:r>
+                    </m:sub>
+                    <m:sup>
+                      <m:r>
+                        <w:rPr>
+                          <w:rFonts w:ascii="Cambria Math" w:hAnsi="Cambria Math"/>
+                        </w:rPr>
+                        <m:t>2</m:t>
+                      </m:r>
+                    </m:sup>
+                  </m:sSubSup>
+                  <m:r>
+                    <w:rPr>
+                      <w:rFonts w:ascii="Cambria Math" w:hAnsi="Cambria Math"/>
+                    </w:rPr>
+                    <m:t>+</m:t>
+                  </m:r>
+                  <m:sSubSup>
+                    <m:sSubSupPr>
+                      <m:ctrlPr>
+                        <w:rPr>
+                          <w:rFonts w:ascii="Cambria Math" w:hAnsi="Cambria Math"/>
+                          <w:i/>
+                        </w:rPr>
+                      </m:ctrlPr>
+                    </m:sSubSupPr>
+                    <m:e>
+                      <m:r>
+                        <w:rPr>
+                          <w:rFonts w:ascii="Cambria Math" w:hAnsi="Cambria Math"/>
+                        </w:rPr>
+                        <m:t>h</m:t>
+                      </m:r>
+                    </m:e>
+                    <m:sub>
+                      <m:r>
+                        <w:rPr>
+                          <w:rFonts w:ascii="Cambria Math" w:hAnsi="Cambria Math"/>
+                        </w:rPr>
+                        <m:t>t</m:t>
+                      </m:r>
+                    </m:sub>
+                    <m:sup>
+                      <m:r>
+                        <w:rPr>
+                          <w:rFonts w:ascii="Cambria Math" w:hAnsi="Cambria Math"/>
+                        </w:rPr>
+                        <m:t>2</m:t>
+                      </m:r>
+                    </m:sup>
+                  </m:sSubSup>
+                </m:e>
+              </m:rad>
+              <m:r>
+                <w:rPr>
+                  <w:rFonts w:ascii="Cambria Math" w:hAnsi="Cambria Math"/>
+                </w:rPr>
+                <m:t>+</m:t>
+              </m:r>
+              <m:f>
+                <m:fPr>
+                  <m:ctrlPr>
+                    <w:rPr>
+                      <w:rFonts w:ascii="Cambria Math" w:hAnsi="Cambria Math"/>
+                      <w:i/>
+                    </w:rPr>
+                  </m:ctrlPr>
+                </m:fPr>
+                <m:num>
+                  <m:func>
+                    <m:funcPr>
+                      <m:ctrlPr>
+                        <w:rPr>
+                          <w:rFonts w:ascii="Cambria Math" w:hAnsi="Cambria Math"/>
+                          <w:i/>
+                        </w:rPr>
+                      </m:ctrlPr>
+                    </m:funcPr>
+                    <m:fName>
+                      <m:r>
+                        <m:rPr>
+                          <m:sty m:val="p"/>
+                        </m:rPr>
+                        <w:rPr>
+                          <w:rFonts w:ascii="Cambria Math" w:hAnsi="Cambria Math"/>
+                        </w:rPr>
+                        <m:t>arctan</m:t>
+                      </m:r>
+                    </m:fName>
+                    <m:e>
+                      <m:d>
+                        <m:dPr>
+                          <m:ctrlPr>
+                            <w:rPr>
+                              <w:rFonts w:ascii="Cambria Math" w:hAnsi="Cambria Math"/>
+                              <w:i/>
+                            </w:rPr>
+                          </m:ctrlPr>
+                        </m:dPr>
+                        <m:e>
+                          <m:f>
+                            <m:fPr>
+                              <m:ctrlPr>
+                                <w:rPr>
+                                  <w:rFonts w:ascii="Cambria Math" w:hAnsi="Cambria Math"/>
+                                  <w:i/>
+                                </w:rPr>
+                              </m:ctrlPr>
+                            </m:fPr>
+                            <m:num>
+                              <m:sSub>
+                                <m:sSubPr>
+                                  <m:ctrlPr>
+                                    <w:rPr>
+                                      <w:rFonts w:ascii="Cambria Math" w:hAnsi="Cambria Math"/>
+                                      <w:i/>
+                                    </w:rPr>
+                                  </m:ctrlPr>
+                                </m:sSubPr>
+                                <m:e>
+                                  <m:r>
+                                    <w:rPr>
+                                      <w:rFonts w:ascii="Cambria Math" w:hAnsi="Cambria Math"/>
+                                    </w:rPr>
+                                    <m:t>h</m:t>
+                                  </m:r>
+                                </m:e>
+                                <m:sub>
+                                  <m:r>
+                                    <w:rPr>
+                                      <w:rFonts w:ascii="Cambria Math" w:hAnsi="Cambria Math"/>
+                                    </w:rPr>
+                                    <m:t>n</m:t>
+                                  </m:r>
+                                </m:sub>
+                              </m:sSub>
+                            </m:num>
+                            <m:den>
+                              <m:sSub>
+                                <m:sSubPr>
+                                  <m:ctrlPr>
+                                    <w:rPr>
+                                      <w:rFonts w:ascii="Cambria Math" w:hAnsi="Cambria Math"/>
+                                      <w:i/>
+                                    </w:rPr>
+                                  </m:ctrlPr>
+                                </m:sSubPr>
+                                <m:e>
+                                  <m:r>
+                                    <w:rPr>
+                                      <w:rFonts w:ascii="Cambria Math" w:hAnsi="Cambria Math"/>
+                                    </w:rPr>
+                                    <m:t>h</m:t>
+                                  </m:r>
+                                </m:e>
+                                <m:sub>
+                                  <m:r>
+                                    <w:rPr>
+                                      <w:rFonts w:ascii="Cambria Math" w:hAnsi="Cambria Math"/>
+                                    </w:rPr>
+                                    <m:t>t</m:t>
+                                  </m:r>
+                                </m:sub>
+                              </m:sSub>
+                            </m:den>
+                          </m:f>
+                        </m:e>
+                      </m:d>
+                    </m:e>
+                  </m:func>
+                </m:num>
+                <m:den>
+                  <m:f>
+                    <m:fPr>
+                      <m:ctrlPr>
+                        <w:rPr>
+                          <w:rFonts w:ascii="Cambria Math" w:hAnsi="Cambria Math"/>
+                          <w:i/>
+                        </w:rPr>
+                      </m:ctrlPr>
+                    </m:fPr>
+                    <m:num>
+                      <m:r>
+                        <w:rPr>
+                          <w:rFonts w:ascii="Cambria Math" w:hAnsi="Cambria Math"/>
+                        </w:rPr>
+                        <m:t>π</m:t>
+                      </m:r>
+                    </m:num>
+                    <m:den>
+                      <m:r>
+                        <w:rPr>
+                          <w:rFonts w:ascii="Cambria Math" w:hAnsi="Cambria Math"/>
+                        </w:rPr>
+                        <m:t>2</m:t>
+                      </m:r>
+                    </m:den>
+                  </m:f>
+                </m:den>
+              </m:f>
+            </m:e>
+          </m:d>
+          <m:r>
+            <w:rPr>
+              <w:rFonts w:ascii="Cambria Math" w:hAnsi="Cambria Math"/>
+            </w:rPr>
+            <m:t>*</m:t>
+          </m:r>
+          <m:d>
+            <m:dPr>
+              <m:ctrlPr>
+                <w:rPr>
+                  <w:rFonts w:ascii="Cambria Math" w:hAnsi="Cambria Math"/>
+                  <w:i/>
+                </w:rPr>
+              </m:ctrlPr>
+            </m:dPr>
+            <m:e>
+              <m:sSubSup>
+                <m:sSubSupPr>
+                  <m:ctrlPr>
+                    <w:rPr>
+                      <w:rFonts w:ascii="Cambria Math" w:hAnsi="Cambria Math"/>
+                      <w:i/>
+                    </w:rPr>
+                  </m:ctrlPr>
+                </m:sSubSupPr>
+                <m:e>
+                  <m:r>
+                    <w:rPr>
+                      <w:rFonts w:ascii="Cambria Math" w:hAnsi="Cambria Math"/>
+                    </w:rPr>
+                    <m:t>ϕ</m:t>
+                  </m:r>
+                </m:e>
+                <m:sub>
+                  <m:r>
+                    <w:rPr>
+                      <w:rFonts w:ascii="Cambria Math" w:hAnsi="Cambria Math"/>
+                    </w:rPr>
+                    <m:t>EDL</m:t>
+                  </m:r>
+                </m:sub>
+                <m:sup>
+                  <m:r>
+                    <w:rPr>
+                      <w:rFonts w:ascii="Cambria Math" w:hAnsi="Cambria Math"/>
+                    </w:rPr>
+                    <m:t>cc</m:t>
+                  </m:r>
+                </m:sup>
+              </m:sSubSup>
+              <m:r>
+                <w:rPr>
+                  <w:rFonts w:ascii="Cambria Math" w:hAnsi="Cambria Math"/>
+                </w:rPr>
+                <m:t>+</m:t>
+              </m:r>
+              <m:sSubSup>
+                <m:sSubSupPr>
+                  <m:ctrlPr>
+                    <w:rPr>
+                      <w:rFonts w:ascii="Cambria Math" w:hAnsi="Cambria Math"/>
+                      <w:i/>
+                    </w:rPr>
+                  </m:ctrlPr>
+                </m:sSubSupPr>
+                <m:e>
+                  <m:r>
+                    <w:rPr>
+                      <w:rFonts w:ascii="Cambria Math" w:hAnsi="Cambria Math"/>
+                    </w:rPr>
+                    <m:t>ϕ</m:t>
+                  </m:r>
+                </m:e>
+                <m:sub>
+                  <m:r>
+                    <w:rPr>
+                      <w:rFonts w:ascii="Cambria Math" w:hAnsi="Cambria Math"/>
+                    </w:rPr>
+                    <m:t>A</m:t>
+                  </m:r>
+                </m:sub>
+                <m:sup>
+                  <m:r>
+                    <w:rPr>
+                      <w:rFonts w:ascii="Cambria Math" w:hAnsi="Cambria Math"/>
+                    </w:rPr>
+                    <m:t>cc</m:t>
+                  </m:r>
+                </m:sup>
+              </m:sSubSup>
+            </m:e>
+          </m:d>
+        </m:oMath>
+      </m:oMathPara>
+    </w:p>
+    <w:p>
+      <w:proofErr w:type="gramStart"/>
+      <w:r>
+        <w:t>where</w:t>
+      </w:r>
+      <w:proofErr w:type="gramEnd"/>
+      <w:r>
+        <w:t xml:space="preserve"> </w:t>
+      </w:r>
+      <m:oMath>
+        <m:sSubSup>
+          <m:sSubSupPr>
+            <m:ctrlPr>
+              <w:rPr>
+                <w:rFonts w:ascii="Cambria Math" w:hAnsi="Cambria Math"/>
+                <w:i/>
+              </w:rPr>
+            </m:ctrlPr>
+          </m:sSubSupPr>
+          <m:e>
+            <m:r>
+              <w:rPr>
+                <w:rFonts w:ascii="Cambria Math" w:hAnsi="Cambria Math"/>
+              </w:rPr>
+              <m:t>ϕ</m:t>
+            </m:r>
+          </m:e>
+          <m:sub>
+            <m:r>
+              <w:rPr>
+                <w:rFonts w:ascii="Cambria Math" w:hAnsi="Cambria Math"/>
+              </w:rPr>
+              <m:t>C</m:t>
+            </m:r>
+          </m:sub>
+          <m:sup>
+            <m:r>
+              <w:rPr>
+                <w:rFonts w:ascii="Cambria Math" w:hAnsi="Cambria Math"/>
+              </w:rPr>
+              <m:t>cc</m:t>
+            </m:r>
+          </m:sup>
+        </m:sSubSup>
+      </m:oMath>
+      <w:r>
+        <w:t xml:space="preserve"> is the colloid-colloid chemical interaction energy in a finite element grid space</w:t>
+      </w:r>
+      <w:r>
+        <w:t xml:space="preserve"> and </w:t>
+      </w:r>
+      <m:oMath>
+        <m:sSub>
+          <m:sSubPr>
+            <m:ctrlPr>
+              <w:rPr>
+                <w:rFonts w:ascii="Cambria Math" w:hAnsi="Cambria Math"/>
+                <w:i/>
+              </w:rPr>
+            </m:ctrlPr>
+          </m:sSubPr>
+          <m:e>
+            <m:r>
+              <w:rPr>
+                <w:rFonts w:ascii="Cambria Math" w:hAnsi="Cambria Math"/>
+              </w:rPr>
+              <m:t>h</m:t>
+            </m:r>
+          </m:e>
+          <m:sub>
+            <m:r>
+              <w:rPr>
+                <w:rFonts w:ascii="Cambria Math" w:hAnsi="Cambria Math"/>
+              </w:rPr>
+              <m:t>n</m:t>
+            </m:r>
+          </m:sub>
+        </m:sSub>
+        <m:r>
+          <w:rPr>
+            <w:rFonts w:ascii="Cambria Math" w:hAnsi="Cambria Math"/>
+          </w:rPr>
+          <m:t xml:space="preserve">, </m:t>
+        </m:r>
+        <m:sSub>
+          <m:sSubPr>
+            <m:ctrlPr>
+              <w:rPr>
+                <w:rFonts w:ascii="Cambria Math" w:hAnsi="Cambria Math"/>
+                <w:i/>
+              </w:rPr>
+            </m:ctrlPr>
+          </m:sSubPr>
+          <m:e>
+            <m:r>
+              <w:rPr>
+                <w:rFonts w:ascii="Cambria Math" w:hAnsi="Cambria Math"/>
+              </w:rPr>
+              <m:t>h</m:t>
+            </m:r>
+          </m:e>
+          <m:sub>
+            <m:r>
+              <w:rPr>
+                <w:rFonts w:ascii="Cambria Math" w:hAnsi="Cambria Math"/>
+              </w:rPr>
+              <m:t>t</m:t>
+            </m:r>
+          </m:sub>
+        </m:sSub>
+      </m:oMath>
+      <w:r>
+        <w:rPr>
+          <w:rFonts w:eastAsiaTheme="minorEastAsia"/>
+        </w:rPr>
+        <w:t xml:space="preserve"> are grid distances normal and tangential to the colloid center</w:t>
+      </w:r>
+      <w:r>
+        <w:t>.</w:t>
+      </w:r>
+      <w:r>
+        <w:t xml:space="preserve"> </w:t>
+      </w:r>
+    </w:p>
+    <w:p>
+      <w:r>
+        <w:t xml:space="preserve">With the emergence of new materials such as </w:t>
+      </w:r>
+      <w:r>
+        <w:t>single walled carbon nanotubes,</w:t>
+      </w:r>
+      <w:r>
+        <w:t xml:space="preserve"> graphene</w:t>
+      </w:r>
+      <w:r>
+        <w:t xml:space="preserve"> and industrial nanoparticles</w:t>
+      </w:r>
+      <w:r>
+        <w:t xml:space="preserve">, van der Waals and Lewis Acid Base parameters may be extremely difficult to find in the current bank of scientific literature. </w:t>
+      </w:r>
+      <w:r>
+        <w:t>For this reason a simplified simulation backend was developed. This approach to colloid</w:t>
+      </w:r>
+      <w:r>
+        <w:t xml:space="preserve"> transport has the potential to evolve and include increased complexity based on advances in colloidal science.</w:t>
+      </w:r>
+    </w:p>
+    <w:p>
+      <w:pPr>
+        <w:pStyle w:val="Heading3"/>
+      </w:pPr>
       <w:bookmarkStart w:id="0" w:name="_GoBack"/>
       <w:bookmarkEnd w:id="0"/>
-    </w:p>
-    <w:p>
-      <w:pPr>
-        <w:pStyle w:val="ListParagraph"/>
-        <w:numPr>
-          <w:ilvl w:val="0"/>
-          <w:numId w:val="8"/>
-        </w:numPr>
-        <w:ind w:left="0" w:firstLine="0"/>
-      </w:pPr>
-      <w:r>
-        <w:t>Describe the relevant mathematics used within the LB-Colloids simulation software</w:t>
-      </w:r>
-    </w:p>
-    <w:p>
-      <w:pPr>
-        <w:pStyle w:val="ListParagraph"/>
-        <w:numPr>
-          <w:ilvl w:val="0"/>
-          <w:numId w:val="8"/>
-        </w:numPr>
-        <w:ind w:left="0" w:firstLine="0"/>
-      </w:pPr>
-      <w:r>
-        <w:t xml:space="preserve">Brief background on the equations, and meaning of each term (what it is, where </w:t>
-      </w:r>
-      <w:proofErr w:type="spellStart"/>
-      <w:r>
-        <w:t>its</w:t>
-      </w:r>
-      <w:proofErr w:type="spellEnd"/>
-      <w:r>
-        <w:t xml:space="preserve"> from, what it calculates)</w:t>
-      </w:r>
-    </w:p>
-    <w:p>
-      <w:pPr>
-        <w:pStyle w:val="Heading3"/>
-      </w:pPr>
       <w:r>
         <w:t>3.3 Initial results</w:t>
       </w:r>
@@ -16784,6 +20556,7 @@
         <w:pStyle w:val="Heading3"/>
       </w:pPr>
       <w:r>
+        <w:lastRenderedPageBreak/>
         <w:t>3.5</w:t>
       </w:r>
       <w:r>
@@ -17011,7 +20784,6 @@
         <w:ind w:left="360"/>
       </w:pPr>
       <w:r>
-        <w:lastRenderedPageBreak/>
         <w:t>4.6 Conclusions</w:t>
       </w:r>
     </w:p>
@@ -19727,7 +23499,7 @@
 </file>
 
 <file path=customXml/itemProps1.xml><?xml version="1.0" encoding="utf-8"?>
-<ds:datastoreItem xmlns:ds="http://schemas.openxmlformats.org/officeDocument/2006/customXml" ds:itemID="{7AB4AE81-7BCD-49FB-8995-6E300C0B1765}">
+<ds:datastoreItem xmlns:ds="http://schemas.openxmlformats.org/officeDocument/2006/customXml" ds:itemID="{AD4B087B-380C-4943-BD9B-542C08D8F860}">
   <ds:schemaRefs>
     <ds:schemaRef ds:uri="http://schemas.openxmlformats.org/officeDocument/2006/bibliography"/>
   </ds:schemaRefs>

</xml_diff>

<commit_message>
Updates to ch3. Ready to print....
</commit_message>
<xml_diff>
--- a/Dissert_outline_v0.docx
+++ b/Dissert_outline_v0.docx
@@ -20391,6 +20391,74 @@
         </w:rPr>
         <w:t>Synthetic3</w:t>
       </w:r>
+      <w:r>
+        <w:rPr>
+          <w:i/>
+        </w:rPr>
+        <w:t xml:space="preserve"> </w:t>
+      </w:r>
+      <w:r>
+        <w:t>sensitivity analysis results returned an unexpected pattern. A minimal number (</w:t>
+      </w:r>
+      <w:r>
+        <w:t>~</w:t>
+      </w:r>
+      <w:r>
+        <w:t xml:space="preserve">79%) of colloids were transported entirely through the system with the 1e-3 M </w:t>
+      </w:r>
+      <w:proofErr w:type="spellStart"/>
+      <w:r>
+        <w:t>NaCl</w:t>
+      </w:r>
+      <w:proofErr w:type="spellEnd"/>
+      <w:r>
+        <w:t xml:space="preserve"> simulation. </w:t>
+      </w:r>
+      <w:r>
+        <w:t xml:space="preserve">The 1e-4 M ionic strength simulation produced a cumulative breakthrough of 84% colloids, which was also lower than the higher ionic strength simulations. </w:t>
+      </w:r>
+      <w:r>
+        <w:t>The remaining three simulations produced similar results showing that</w:t>
+      </w:r>
+      <w:r>
+        <w:t xml:space="preserve"> </w:t>
+      </w:r>
+      <w:r>
+        <w:t xml:space="preserve">approximately 10% of simulated colloids were immobilized within the domain. The </w:t>
+      </w:r>
+      <w:r>
+        <w:rPr>
+          <w:i/>
+        </w:rPr>
+        <w:t xml:space="preserve">Sythetic3 </w:t>
+      </w:r>
+      <w:r>
+        <w:t xml:space="preserve">simulation domain displays the smallest mean pore diameter and the lowest mean fluid velocity of all of the tested simulation domains. Because of the small pore to colloid ratio, repulsive effects of colloid-colloid interactions likely play a large role in the overall distribution of colloids within the system. Figures xxx and xxx show colloid distribution plotted every 100 time steps for 1M </w:t>
+      </w:r>
+      <w:proofErr w:type="spellStart"/>
+      <w:r>
+        <w:t>NaCl</w:t>
+      </w:r>
+      <w:proofErr w:type="spellEnd"/>
+      <w:r>
+        <w:t xml:space="preserve"> and 1e-3 M </w:t>
+      </w:r>
+      <w:proofErr w:type="spellStart"/>
+      <w:r>
+        <w:t>NaCl</w:t>
+      </w:r>
+      <w:proofErr w:type="spellEnd"/>
+      <w:r>
+        <w:t xml:space="preserve"> solutions. It appears that colloids are more greatly dispersed due to colloid-colloid double layer repulsive effects in the 1e-3M solution simulation. This dispersion impacted colloid travel paths causing immobilization in immobile fluid zones and attachment in areas where colloids did not stream to in the 1M </w:t>
+      </w:r>
+      <w:proofErr w:type="spellStart"/>
+      <w:r>
+        <w:t>NaCl</w:t>
+      </w:r>
+      <w:proofErr w:type="spellEnd"/>
+      <w:r>
+        <w:t xml:space="preserve"> simulations.</w:t>
+      </w:r>
     </w:p>
     <w:p>
       <w:r>
@@ -20406,131 +20474,245 @@
         <w:t>show purely advective flow through a</w:t>
       </w:r>
       <w:r>
-        <w:t xml:space="preserve"> macropore. Preferential transport through this single pore dominated the system. For all ionic strengths simulated, 100% of colloids released exited the system by 0.5 pore volumes of elution (Figure xxx)</w:t>
+        <w:t xml:space="preserve"> macropore. Preferential transport through this single pore dominated the system. For all ionic strengths simulated, 100% of </w:t>
+      </w:r>
+      <w:r>
+        <w:lastRenderedPageBreak/>
+        <w:t xml:space="preserve">colloids released exited the system by 0.5 pore volumes of elution (Figure xxx). Physical properties of the </w:t>
+      </w:r>
+      <w:r>
+        <w:rPr>
+          <w:i/>
+        </w:rPr>
+        <w:t xml:space="preserve">Synthetic4 </w:t>
+      </w:r>
+      <w:r>
+        <w:t xml:space="preserve">domain, reported in table 2, show that the mean pore diameter is 1.94e-5 m and the ratio of pore diameter to colloid radius is 19.4. This is the highest reported pore to colloid ratio radius of all simulation domains. Due to the large macropore the mean fluid velocity of </w:t>
+      </w:r>
+      <w:r>
+        <w:rPr>
+          <w:i/>
+        </w:rPr>
+        <w:t>Sythetic4</w:t>
+      </w:r>
+      <w:r>
+        <w:t xml:space="preserve"> was 1 to 3 orders of magnitude larger than the other reported simulation domains. </w:t>
+      </w:r>
+    </w:p>
+    <w:p>
+      <w:r>
+        <w:t xml:space="preserve">Sensitivity analysis results from </w:t>
+      </w:r>
+      <w:r>
+        <w:rPr>
+          <w:i/>
+        </w:rPr>
+        <w:t>Synthetic5</w:t>
+      </w:r>
+      <w:r>
+        <w:t xml:space="preserve"> </w:t>
+      </w:r>
+      <w:r>
+        <w:t xml:space="preserve">return results consistent with DLVO theory, with the exception of the 1M </w:t>
+      </w:r>
+      <w:proofErr w:type="spellStart"/>
+      <w:r>
+        <w:t>NaCl</w:t>
+      </w:r>
+      <w:proofErr w:type="spellEnd"/>
+      <w:r>
+        <w:t xml:space="preserve"> simulation. </w:t>
+      </w:r>
+      <w:r>
+        <w:t xml:space="preserve">The 1e-4 M simulation shows that all colloids break through the simulation domain by 0.5 pore volumes of elution. A limited number of colloids were immobilized for simulations with ionic strengths of 1e-3 M to 0.1 M </w:t>
+      </w:r>
+      <w:proofErr w:type="spellStart"/>
+      <w:r>
+        <w:t>NaCl</w:t>
+      </w:r>
+      <w:proofErr w:type="spellEnd"/>
+      <w:r>
+        <w:t xml:space="preserve">. Less than 10% of kaolinite colloids were retained in these simulations. Simulation results for 1.0 M </w:t>
+      </w:r>
+      <w:proofErr w:type="spellStart"/>
+      <w:r>
+        <w:t>NaCl</w:t>
+      </w:r>
+      <w:proofErr w:type="spellEnd"/>
+      <w:r>
+        <w:t xml:space="preserve"> returned complete breakthrough of all colloids by 2 pore volumes of elution. This result was not expected because of the repulsive energy barrier between solid and colloid is lowest for this simulation ionic strength. Brownian motion may have affected </w:t>
+      </w:r>
+      <w:r>
+        <w:t>colloid immobilization. Brownian motion has the potential to</w:t>
+      </w:r>
+      <w:r>
+        <w:t xml:space="preserve"> causing colloids to</w:t>
+      </w:r>
+      <w:r>
+        <w:t xml:space="preserve"> from immobilize fluid zones or potentially from attached locations back into mobile fluid regions of porous media. </w:t>
+      </w:r>
+      <w:r>
+        <w:t xml:space="preserve">  </w:t>
+      </w:r>
+    </w:p>
+    <w:p>
+      <w:r>
+        <w:t>TODO: generate a colloid transport fraction table for all simulations!</w:t>
+      </w:r>
+    </w:p>
+    <w:p>
+      <w:pPr>
+        <w:pStyle w:val="Heading3"/>
+      </w:pPr>
+      <w:r>
+        <w:t>3.4</w:t>
+      </w:r>
+      <w:r>
+        <w:t xml:space="preserve"> Summary and d</w:t>
+      </w:r>
+      <w:r>
+        <w:t>eliverables</w:t>
+      </w:r>
+      <w:r>
+        <w:t xml:space="preserve"> from colloid model development</w:t>
+      </w:r>
+    </w:p>
+    <w:p>
+      <w:pPr>
+        <w:pStyle w:val="ListParagraph"/>
+        <w:ind w:left="0"/>
+      </w:pPr>
+    </w:p>
+    <w:p>
+      <w:pPr>
+        <w:pStyle w:val="ListParagraph"/>
+        <w:ind w:left="0"/>
+      </w:pPr>
+    </w:p>
+    <w:p>
+      <w:pPr>
+        <w:pStyle w:val="ListParagraph"/>
+        <w:ind w:left="0"/>
+      </w:pPr>
+      <w:r>
+        <w:t>A</w:t>
+      </w:r>
+      <w:r>
+        <w:t xml:space="preserve"> D2Q9</w:t>
+      </w:r>
+      <w:r>
+        <w:t xml:space="preserve"> lattice Boltzmann computational fluid dynamic system for simulating colloid transport through artificially generated porous media was presented. This method can be applied to digitized and </w:t>
+      </w:r>
+      <w:proofErr w:type="spellStart"/>
+      <w:r>
+        <w:t>binarized</w:t>
+      </w:r>
+      <w:proofErr w:type="spellEnd"/>
+      <w:r>
+        <w:t xml:space="preserve"> thin sections of natural porous media to simulate colloid transport and immobilization. This methodology can also be extended to D3Q15 and D3Q19 lattice Boltzmann computational fluid dynamic domains by using the existing equation presented and adding one additional dimension to the colloid particle tracking algorithm. The base algorithm can also be expanded to represent heterogeneous geologic materials </w:t>
+      </w:r>
+      <w:r>
+        <w:t>by applying a multicomponent segmentation algorithm to the simulation</w:t>
+      </w:r>
+      <w:r>
+        <w:t xml:space="preserve"> layering colloid-surface force profiles</w:t>
+      </w:r>
+      <w:r>
+        <w:t xml:space="preserve"> based on solid phase components</w:t>
+      </w:r>
+      <w:r>
+        <w:t>.</w:t>
+      </w:r>
+      <w:r>
+        <w:t xml:space="preserve"> Unsaturated flow could also be simulated, however feedback mechanisms to the lattice Boltzmann equation as well as air-water interfacial forces would have to be added to the current code.</w:t>
+      </w:r>
+    </w:p>
+    <w:p>
+      <w:pPr>
+        <w:pStyle w:val="ListParagraph"/>
+        <w:ind w:left="0"/>
+      </w:pPr>
+    </w:p>
+    <w:p>
+      <w:pPr>
+        <w:pStyle w:val="ListParagraph"/>
+        <w:ind w:left="0"/>
+      </w:pPr>
+      <w:r>
+        <w:t xml:space="preserve">Chemical parameter sensitivity analysis was performed on the code to investigate colloid-surface interaction and colloid-colloid interaction during simulation. Results from sensitivity analysis indicate that as ionic strength increases the repulsive energy barrier of the DLVO profile decreases in force and extent within the simulation domain. Due to this change in repulsive energy more colloids are generally immobilized and a proportion of colloids are retarded in comparison to simulations run with a lower ionic strength. Some exceptions to this statement were observed. In </w:t>
+      </w:r>
+      <w:r>
+        <w:rPr>
+          <w:i/>
+        </w:rPr>
+        <w:t>Synthetic5</w:t>
+      </w:r>
+      <w:r>
+        <w:t xml:space="preserve"> colloid-colloi</w:t>
+      </w:r>
+      <w:r>
+        <w:t>d repulsive interactions at low</w:t>
+      </w:r>
+      <w:r>
+        <w:t xml:space="preserve"> ionic strength caused </w:t>
+      </w:r>
+      <w:r>
+        <w:t xml:space="preserve">greater dispersion of colloids. Colloids were pushed into immobile regions of the simulation domain and attached to surfaces. This observation gives insight into unexpected colloid transport results where colloids break through at a lesser quantity under unfavorable depositional conditions. </w:t>
+      </w:r>
+    </w:p>
+    <w:p>
+      <w:pPr>
+        <w:pStyle w:val="ListParagraph"/>
+        <w:ind w:left="0"/>
+      </w:pPr>
+    </w:p>
+    <w:p>
+      <w:pPr>
+        <w:pStyle w:val="ListParagraph"/>
+        <w:ind w:left="0"/>
+      </w:pPr>
+      <w:r>
+        <w:t xml:space="preserve">User documentation is provided for the </w:t>
+      </w:r>
+      <w:r>
+        <w:rPr>
+          <w:i/>
+        </w:rPr>
+        <w:t>LB-Colloids</w:t>
+      </w:r>
+      <w:r>
+        <w:t xml:space="preserve"> package in Appendix &lt;xxx&gt;. The user documentation includes basic background to the D2Q9 lattice Boltzmann equation and the colloid particle tracking </w:t>
+      </w:r>
+      <w:r>
+        <w:lastRenderedPageBreak/>
+        <w:t>system. Instructions for parameterization through the use of formatted text files is provided to the user in this document. An example problem is also shown for clarity. Application program interface (API) documentation is provided for the super user and developer</w:t>
+      </w:r>
+      <w:r>
+        <w:t>.</w:t>
+      </w:r>
+      <w:r>
+        <w:t xml:space="preserve"> The API documentation provides explanation of inputs and outputs to all modules and classes within the </w:t>
+      </w:r>
+      <w:r>
+        <w:rPr>
+          <w:i/>
+        </w:rPr>
+        <w:t xml:space="preserve">LB-Colloids </w:t>
+      </w:r>
+      <w:r>
+        <w:t xml:space="preserve">package. </w:t>
+      </w:r>
+      <w:r>
+        <w:rPr>
+          <w:i/>
+        </w:rPr>
+        <w:t xml:space="preserve">LB-Colloids </w:t>
+      </w:r>
+      <w:r>
+        <w:t>source code is available at &lt;&gt;.</w:t>
       </w:r>
       <w:bookmarkStart w:id="0" w:name="_GoBack"/>
       <w:bookmarkEnd w:id="0"/>
-      <w:r>
-        <w:t xml:space="preserve">. Physical properties of the </w:t>
-      </w:r>
-      <w:r>
-        <w:rPr>
-          <w:i/>
-        </w:rPr>
-        <w:t xml:space="preserve">Synthetic4 </w:t>
-      </w:r>
-      <w:r>
-        <w:t xml:space="preserve">domain, reported in table 2, show that the mean pore diameter is 1.94e-5 m and the ratio of pore diameter to colloid radius is 19.4. This is the highest reported pore to colloid ratio radius of all simulation domains. Due to the large macropore the mean fluid velocity of </w:t>
-      </w:r>
-      <w:r>
-        <w:rPr>
-          <w:i/>
-        </w:rPr>
-        <w:t>Sythetic4</w:t>
-      </w:r>
-      <w:r>
-        <w:t xml:space="preserve"> was 1 to 3 orders of magnitude larger than the other reported simulation domains. </w:t>
-      </w:r>
-    </w:p>
-    <w:p>
-      <w:r>
-        <w:t xml:space="preserve">Sensitivity analysis results from </w:t>
-      </w:r>
-      <w:r>
-        <w:rPr>
-          <w:i/>
-        </w:rPr>
-        <w:t>Synthetic5</w:t>
-      </w:r>
-      <w:r>
-        <w:t xml:space="preserve"> </w:t>
-      </w:r>
-    </w:p>
-    <w:p/>
-    <w:p>
-      <w:pPr>
-        <w:pStyle w:val="ListParagraph"/>
-        <w:numPr>
-          <w:ilvl w:val="0"/>
-          <w:numId w:val="20"/>
-        </w:numPr>
-      </w:pPr>
-      <w:r>
-        <w:t xml:space="preserve">Display sensitivity analysis of model runs with a range of ionic </w:t>
-      </w:r>
-      <w:proofErr w:type="spellStart"/>
-      <w:r>
-        <w:t>strenths</w:t>
-      </w:r>
-      <w:proofErr w:type="spellEnd"/>
-      <w:r>
-        <w:t xml:space="preserve"> &lt;Breakthrough, DLVO</w:t>
-      </w:r>
-      <w:r>
-        <w:t xml:space="preserve"> profiles&gt;</w:t>
-      </w:r>
-    </w:p>
-    <w:p>
-      <w:pPr>
-        <w:pStyle w:val="ListParagraph"/>
-        <w:numPr>
-          <w:ilvl w:val="0"/>
-          <w:numId w:val="20"/>
-        </w:numPr>
-      </w:pPr>
-      <w:r>
-        <w:lastRenderedPageBreak/>
-        <w:t>Display results from multiple generated soils that have ionic strength ranges in the range of natural soil solutions!</w:t>
-      </w:r>
-    </w:p>
-    <w:p>
-      <w:pPr>
-        <w:pStyle w:val="Heading3"/>
-      </w:pPr>
-      <w:r>
-        <w:t xml:space="preserve">3.4 </w:t>
-      </w:r>
-      <w:r>
-        <w:t>Discussion</w:t>
-      </w:r>
-    </w:p>
-    <w:p>
-      <w:pPr>
-        <w:pStyle w:val="ListParagraph"/>
-        <w:numPr>
-          <w:ilvl w:val="0"/>
-          <w:numId w:val="10"/>
-        </w:numPr>
-        <w:ind w:left="0" w:firstLine="0"/>
-      </w:pPr>
-      <w:r>
-        <w:t xml:space="preserve">Interpretation of the initial results with regard to principal components of the colloid equation </w:t>
-      </w:r>
-    </w:p>
-    <w:p>
-      <w:pPr>
-        <w:pStyle w:val="Heading3"/>
-      </w:pPr>
-      <w:r>
-        <w:t>3.5</w:t>
-      </w:r>
-      <w:r>
-        <w:tab/>
-        <w:t>Outcomes/Deliverables</w:t>
-      </w:r>
-    </w:p>
-    <w:p>
-      <w:pPr>
-        <w:pStyle w:val="ListParagraph"/>
-        <w:numPr>
-          <w:ilvl w:val="0"/>
-          <w:numId w:val="12"/>
-        </w:numPr>
-        <w:ind w:left="0" w:firstLine="0"/>
-      </w:pPr>
-      <w:r>
-        <w:t xml:space="preserve">Reference the LB-Colloids user manual (Appendix #{}) and describe the functionality and extensibility of the software </w:t>
-      </w:r>
     </w:p>
     <w:p>
       <w:pPr>
@@ -23546,7 +23728,7 @@
 </file>
 
 <file path=customXml/itemProps1.xml><?xml version="1.0" encoding="utf-8"?>
-<ds:datastoreItem xmlns:ds="http://schemas.openxmlformats.org/officeDocument/2006/customXml" ds:itemID="{33074B89-CE96-4CB5-A1A7-43D7C2DBFF4C}">
+<ds:datastoreItem xmlns:ds="http://schemas.openxmlformats.org/officeDocument/2006/customXml" ds:itemID="{76EA40C0-883A-4F31-9932-D1D89EE54F6C}">
   <ds:schemaRefs>
     <ds:schemaRef ds:uri="http://schemas.openxmlformats.org/officeDocument/2006/bibliography"/>
   </ds:schemaRefs>

</xml_diff>

<commit_message>
Updates to prosp v1 from feedback
</commit_message>
<xml_diff>
--- a/Dissert_outline_v0.docx
+++ b/Dissert_outline_v0.docx
@@ -20576,12 +20576,46 @@
       <w:r>
         <w:t xml:space="preserve"> from colloid model development</w:t>
       </w:r>
+      <w:bookmarkStart w:id="0" w:name="_GoBack"/>
+      <w:bookmarkEnd w:id="0"/>
     </w:p>
     <w:p>
       <w:pPr>
         <w:pStyle w:val="ListParagraph"/>
         <w:ind w:left="0"/>
       </w:pPr>
+      <w:r>
+        <w:t>A</w:t>
+      </w:r>
+      <w:r>
+        <w:t xml:space="preserve"> D2Q9</w:t>
+      </w:r>
+      <w:r>
+        <w:t xml:space="preserve"> lattice Boltzmann computational fluid dynamic system for simulating colloid transport through artificially generated porous media was presented. This method can be applied to digitized and </w:t>
+      </w:r>
+      <w:proofErr w:type="spellStart"/>
+      <w:r>
+        <w:t>binarized</w:t>
+      </w:r>
+      <w:proofErr w:type="spellEnd"/>
+      <w:r>
+        <w:t xml:space="preserve"> thin sections of natural porous media to simulate colloid transport and immobilization. This methodology can also be extended to D3Q15 and D3Q19 lattice Boltzmann computational fluid dynamic domains by using the existing equation presented and adding one additional dimension to the colloid particle tracking algorithm. The base algorithm can also be expanded to represent heterogeneous geologic materials </w:t>
+      </w:r>
+      <w:r>
+        <w:t>by applying a multicomponent segmentation algorithm to the simulation</w:t>
+      </w:r>
+      <w:r>
+        <w:t xml:space="preserve"> layering colloid-surface force profiles</w:t>
+      </w:r>
+      <w:r>
+        <w:t xml:space="preserve"> based on solid phase components</w:t>
+      </w:r>
+      <w:r>
+        <w:t>.</w:t>
+      </w:r>
+      <w:r>
+        <w:t xml:space="preserve"> Unsaturated flow could also be simulated, however feedback mechanisms to the lattice Boltzmann equation as well as air-water interfacial forces would have to be added to the current code.</w:t>
+      </w:r>
     </w:p>
     <w:p>
       <w:pPr>
@@ -20595,36 +20629,25 @@
         <w:ind w:left="0"/>
       </w:pPr>
       <w:r>
-        <w:t>A</w:t>
-      </w:r>
-      <w:r>
-        <w:t xml:space="preserve"> D2Q9</w:t>
-      </w:r>
-      <w:r>
-        <w:t xml:space="preserve"> lattice Boltzmann computational fluid dynamic system for simulating colloid transport through artificially generated porous media was presented. This method can be applied to digitized and </w:t>
-      </w:r>
-      <w:proofErr w:type="spellStart"/>
-      <w:r>
-        <w:t>binarized</w:t>
-      </w:r>
-      <w:proofErr w:type="spellEnd"/>
-      <w:r>
-        <w:t xml:space="preserve"> thin sections of natural porous media to simulate colloid transport and immobilization. This methodology can also be extended to D3Q15 and D3Q19 lattice Boltzmann computational fluid dynamic domains by using the existing equation presented and adding one additional dimension to the colloid particle tracking algorithm. The base algorithm can also be expanded to represent heterogeneous geologic materials </w:t>
-      </w:r>
-      <w:r>
-        <w:t>by applying a multicomponent segmentation algorithm to the simulation</w:t>
-      </w:r>
-      <w:r>
-        <w:t xml:space="preserve"> layering colloid-surface force profiles</w:t>
-      </w:r>
-      <w:r>
-        <w:t xml:space="preserve"> based on solid phase components</w:t>
-      </w:r>
-      <w:r>
-        <w:t>.</w:t>
-      </w:r>
-      <w:r>
-        <w:t xml:space="preserve"> Unsaturated flow could also be simulated, however feedback mechanisms to the lattice Boltzmann equation as well as air-water interfacial forces would have to be added to the current code.</w:t>
+        <w:t xml:space="preserve">Chemical parameter sensitivity analysis was performed on the code to investigate colloid-surface interaction and colloid-colloid interaction during simulation. Results from sensitivity analysis indicate that as ionic strength increases the repulsive energy barrier of the DLVO profile decreases in force and extent within the simulation domain. Due to this change in repulsive energy more colloids are generally immobilized and a proportion of colloids are retarded in comparison to simulations run with a lower ionic strength. Some exceptions to this statement were observed. In </w:t>
+      </w:r>
+      <w:r>
+        <w:rPr>
+          <w:i/>
+        </w:rPr>
+        <w:t>Synthetic5</w:t>
+      </w:r>
+      <w:r>
+        <w:t xml:space="preserve"> colloid-colloi</w:t>
+      </w:r>
+      <w:r>
+        <w:t>d repulsive interactions at low</w:t>
+      </w:r>
+      <w:r>
+        <w:t xml:space="preserve"> ionic strength caused </w:t>
+      </w:r>
+      <w:r>
+        <w:t xml:space="preserve">greater dispersion of colloids. Colloids were pushed into immobile regions of the simulation domain and attached to surfaces. This observation gives insight into unexpected colloid transport results where colloids break through at a lesser quantity under unfavorable depositional conditions. </w:t>
       </w:r>
     </w:p>
     <w:p>
@@ -20639,39 +20662,6 @@
         <w:ind w:left="0"/>
       </w:pPr>
       <w:r>
-        <w:t xml:space="preserve">Chemical parameter sensitivity analysis was performed on the code to investigate colloid-surface interaction and colloid-colloid interaction during simulation. Results from sensitivity analysis indicate that as ionic strength increases the repulsive energy barrier of the DLVO profile decreases in force and extent within the simulation domain. Due to this change in repulsive energy more colloids are generally immobilized and a proportion of colloids are retarded in comparison to simulations run with a lower ionic strength. Some exceptions to this statement were observed. In </w:t>
-      </w:r>
-      <w:r>
-        <w:rPr>
-          <w:i/>
-        </w:rPr>
-        <w:t>Synthetic5</w:t>
-      </w:r>
-      <w:r>
-        <w:t xml:space="preserve"> colloid-colloi</w:t>
-      </w:r>
-      <w:r>
-        <w:t>d repulsive interactions at low</w:t>
-      </w:r>
-      <w:r>
-        <w:t xml:space="preserve"> ionic strength caused </w:t>
-      </w:r>
-      <w:r>
-        <w:t xml:space="preserve">greater dispersion of colloids. Colloids were pushed into immobile regions of the simulation domain and attached to surfaces. This observation gives insight into unexpected colloid transport results where colloids break through at a lesser quantity under unfavorable depositional conditions. </w:t>
-      </w:r>
-    </w:p>
-    <w:p>
-      <w:pPr>
-        <w:pStyle w:val="ListParagraph"/>
-        <w:ind w:left="0"/>
-      </w:pPr>
-    </w:p>
-    <w:p>
-      <w:pPr>
-        <w:pStyle w:val="ListParagraph"/>
-        <w:ind w:left="0"/>
-      </w:pPr>
-      <w:r>
         <w:t xml:space="preserve">User documentation is provided for the </w:t>
       </w:r>
       <w:r>
@@ -20681,11 +20671,11 @@
         <w:t>LB-Colloids</w:t>
       </w:r>
       <w:r>
-        <w:t xml:space="preserve"> package in Appendix &lt;xxx&gt;. The user documentation includes basic background to the D2Q9 lattice Boltzmann equation and the colloid particle tracking </w:t>
+        <w:t xml:space="preserve"> package in Appendix &lt;xxx&gt;. The user documentation includes basic background to the D2Q9 lattice Boltzmann equation and the colloid particle tracking system. Instructions for parameterization through the use of formatted text files is provided to the user in this document. An example problem is also shown for clarity. Application program interface (API) </w:t>
       </w:r>
       <w:r>
         <w:lastRenderedPageBreak/>
-        <w:t>system. Instructions for parameterization through the use of formatted text files is provided to the user in this document. An example problem is also shown for clarity. Application program interface (API) documentation is provided for the super user and developer</w:t>
+        <w:t>documentation is provided for the super user and developer</w:t>
       </w:r>
       <w:r>
         <w:t>.</w:t>
@@ -20711,8 +20701,6 @@
       <w:r>
         <w:t>source code is available at &lt;&gt;.</w:t>
       </w:r>
-      <w:bookmarkStart w:id="0" w:name="_GoBack"/>
-      <w:bookmarkEnd w:id="0"/>
     </w:p>
     <w:p>
       <w:pPr>
@@ -23728,7 +23716,7 @@
 </file>
 
 <file path=customXml/itemProps1.xml><?xml version="1.0" encoding="utf-8"?>
-<ds:datastoreItem xmlns:ds="http://schemas.openxmlformats.org/officeDocument/2006/customXml" ds:itemID="{76EA40C0-883A-4F31-9932-D1D89EE54F6C}">
+<ds:datastoreItem xmlns:ds="http://schemas.openxmlformats.org/officeDocument/2006/customXml" ds:itemID="{69FA2FA3-3240-4F1F-BBB7-BA9232B219AD}">
   <ds:schemaRefs>
     <ds:schemaRef ds:uri="http://schemas.openxmlformats.org/officeDocument/2006/bibliography"/>
   </ds:schemaRefs>

</xml_diff>

<commit_message>
updates to brownian motion
</commit_message>
<xml_diff>
--- a/Dissert_outline_v0.docx
+++ b/Dissert_outline_v0.docx
@@ -1723,7 +1723,15 @@
         </m:sSub>
       </m:oMath>
       <w:r>
-        <w:t xml:space="preserve"> was converted to permeability </w:t>
+        <w:t xml:space="preserve"> </w:t>
+      </w:r>
+      <w:proofErr w:type="gramStart"/>
+      <w:r>
+        <w:t>was</w:t>
+      </w:r>
+      <w:proofErr w:type="gramEnd"/>
+      <w:r>
+        <w:t xml:space="preserve"> converted to permeability </w:t>
       </w:r>
       <m:oMath>
         <m:r>
@@ -1807,11 +1815,19 @@
           <w:rFonts w:eastAsiaTheme="minorEastAsia"/>
         </w:rPr>
       </w:pPr>
-      <w:r>
-        <w:rPr>
-          <w:rFonts w:eastAsiaTheme="minorEastAsia"/>
-        </w:rPr>
-        <w:t xml:space="preserve">where dynamic viscosity </w:t>
+      <w:proofErr w:type="gramStart"/>
+      <w:r>
+        <w:rPr>
+          <w:rFonts w:eastAsiaTheme="minorEastAsia"/>
+        </w:rPr>
+        <w:t>where</w:t>
+      </w:r>
+      <w:proofErr w:type="gramEnd"/>
+      <w:r>
+        <w:rPr>
+          <w:rFonts w:eastAsiaTheme="minorEastAsia"/>
+        </w:rPr>
+        <w:t xml:space="preserve"> dynamic viscosity </w:t>
       </w:r>
       <m:oMath>
         <m:r>
@@ -2374,11 +2390,19 @@
           <w:rFonts w:eastAsiaTheme="minorEastAsia"/>
         </w:rPr>
       </w:pPr>
-      <w:r>
-        <w:rPr>
-          <w:rFonts w:eastAsiaTheme="minorEastAsia"/>
-        </w:rPr>
-        <w:t xml:space="preserve">where </w:t>
+      <w:proofErr w:type="gramStart"/>
+      <w:r>
+        <w:rPr>
+          <w:rFonts w:eastAsiaTheme="minorEastAsia"/>
+        </w:rPr>
+        <w:t>where</w:t>
+      </w:r>
+      <w:proofErr w:type="gramEnd"/>
+      <w:r>
+        <w:rPr>
+          <w:rFonts w:eastAsiaTheme="minorEastAsia"/>
+        </w:rPr>
+        <w:t xml:space="preserve"> </w:t>
       </w:r>
       <m:oMath>
         <m:r>
@@ -2691,7 +2715,15 @@
         <w:t>s,</w:t>
       </w:r>
       <w:r>
-        <w:t xml:space="preserve"> Yet Another Segmentation Algorithm (YASA)</w:t>
+        <w:t xml:space="preserve"> Yet </w:t>
+      </w:r>
+      <w:proofErr w:type="gramStart"/>
+      <w:r>
+        <w:t>Another</w:t>
+      </w:r>
+      <w:proofErr w:type="gramEnd"/>
+      <w:r>
+        <w:t xml:space="preserve"> Segmentation Algorithm (YASA)</w:t>
       </w:r>
       <w:r>
         <w:t>,</w:t>
@@ -2953,11 +2985,19 @@
       </m:oMathPara>
     </w:p>
     <w:p>
-      <w:r>
-        <w:rPr>
-          <w:rFonts w:eastAsiaTheme="minorEastAsia"/>
-        </w:rPr>
-        <w:t xml:space="preserve">where </w:t>
+      <w:proofErr w:type="gramStart"/>
+      <w:r>
+        <w:rPr>
+          <w:rFonts w:eastAsiaTheme="minorEastAsia"/>
+        </w:rPr>
+        <w:t>where</w:t>
+      </w:r>
+      <w:proofErr w:type="gramEnd"/>
+      <w:r>
+        <w:rPr>
+          <w:rFonts w:eastAsiaTheme="minorEastAsia"/>
+        </w:rPr>
+        <w:t xml:space="preserve"> </w:t>
       </w:r>
       <m:oMath>
         <m:r>
@@ -3420,8 +3460,13 @@
           <w:rFonts w:eastAsiaTheme="minorEastAsia"/>
         </w:rPr>
       </w:pPr>
-      <w:r>
-        <w:t xml:space="preserve">where </w:t>
+      <w:proofErr w:type="gramStart"/>
+      <w:r>
+        <w:t>where</w:t>
+      </w:r>
+      <w:proofErr w:type="gramEnd"/>
+      <w:r>
+        <w:t xml:space="preserve"> </w:t>
       </w:r>
       <m:oMath>
         <m:sSub>
@@ -3753,11 +3798,19 @@
           <w:rFonts w:eastAsiaTheme="minorEastAsia"/>
         </w:rPr>
       </w:pPr>
-      <w:r>
-        <w:rPr>
-          <w:rFonts w:eastAsiaTheme="minorEastAsia"/>
-        </w:rPr>
-        <w:t xml:space="preserve">where </w:t>
+      <w:proofErr w:type="gramStart"/>
+      <w:r>
+        <w:rPr>
+          <w:rFonts w:eastAsiaTheme="minorEastAsia"/>
+        </w:rPr>
+        <w:t>where</w:t>
+      </w:r>
+      <w:proofErr w:type="gramEnd"/>
+      <w:r>
+        <w:rPr>
+          <w:rFonts w:eastAsiaTheme="minorEastAsia"/>
+        </w:rPr>
+        <w:t xml:space="preserve"> </w:t>
       </w:r>
       <m:oMath>
         <m:sSub>
@@ -3859,13 +3912,28 @@
         <w:rPr>
           <w:rFonts w:eastAsiaTheme="minorEastAsia"/>
         </w:rPr>
-        <w:t xml:space="preserve"> is equivalent to exactly half of the radius for a cylindrical pore.</w:t>
-      </w:r>
-      <w:r>
-        <w:rPr>
-          <w:rFonts w:eastAsiaTheme="minorEastAsia"/>
-        </w:rPr>
-        <w:t xml:space="preserve"> In natural porous media, decreased porosity and increased tortuosity equates to an increase in</w:t>
+        <w:t xml:space="preserve"> is equivalent to exactly half of the radius for a cylindrical </w:t>
+      </w:r>
+      <w:proofErr w:type="gramStart"/>
+      <w:r>
+        <w:rPr>
+          <w:rFonts w:eastAsiaTheme="minorEastAsia"/>
+        </w:rPr>
+        <w:t>pore.</w:t>
+      </w:r>
+      <w:proofErr w:type="gramEnd"/>
+      <w:r>
+        <w:rPr>
+          <w:rFonts w:eastAsiaTheme="minorEastAsia"/>
+        </w:rPr>
+        <w:t xml:space="preserve"> In natural porous media, decreased porosity and increased tortuosity equates to an increase </w:t>
+      </w:r>
+      <w:proofErr w:type="gramStart"/>
+      <w:r>
+        <w:rPr>
+          <w:rFonts w:eastAsiaTheme="minorEastAsia"/>
+        </w:rPr>
+        <w:t>in</w:t>
       </w:r>
       <w:r>
         <w:rPr>
@@ -3873,6 +3941,7 @@
         </w:rPr>
         <w:t xml:space="preserve"> </w:t>
       </w:r>
+      <w:proofErr w:type="gramEnd"/>
       <m:oMath>
         <m:sSub>
           <m:sSubPr>
@@ -3999,11 +4068,19 @@
           <w:rFonts w:eastAsiaTheme="minorEastAsia"/>
         </w:rPr>
       </w:pPr>
-      <w:r>
-        <w:rPr>
-          <w:rFonts w:eastAsiaTheme="minorEastAsia"/>
-        </w:rPr>
-        <w:t xml:space="preserve">where </w:t>
+      <w:proofErr w:type="gramStart"/>
+      <w:r>
+        <w:rPr>
+          <w:rFonts w:eastAsiaTheme="minorEastAsia"/>
+        </w:rPr>
+        <w:t>where</w:t>
+      </w:r>
+      <w:proofErr w:type="gramEnd"/>
+      <w:r>
+        <w:rPr>
+          <w:rFonts w:eastAsiaTheme="minorEastAsia"/>
+        </w:rPr>
+        <w:t xml:space="preserve"> </w:t>
       </w:r>
       <m:oMath>
         <m:r>
@@ -4199,8 +4276,13 @@
         </w:rPr>
       </w:pPr>
       <w:r>
-        <w:t xml:space="preserve">From this relationship it is apparent that permeability is directly proportional to porosity </w:t>
-      </w:r>
+        <w:t xml:space="preserve">From this relationship it is apparent that permeability is directly proportional to </w:t>
+      </w:r>
+      <w:proofErr w:type="gramStart"/>
+      <w:r>
+        <w:t xml:space="preserve">porosity </w:t>
+      </w:r>
+      <w:proofErr w:type="gramEnd"/>
       <m:oMath>
         <m:r>
           <w:rPr>
@@ -4577,11 +4659,19 @@
           <w:rFonts w:eastAsiaTheme="minorEastAsia"/>
         </w:rPr>
       </w:pPr>
-      <w:r>
-        <w:rPr>
-          <w:rFonts w:eastAsiaTheme="minorEastAsia"/>
-        </w:rPr>
-        <w:t xml:space="preserve">from a </w:t>
+      <w:proofErr w:type="gramStart"/>
+      <w:r>
+        <w:rPr>
+          <w:rFonts w:eastAsiaTheme="minorEastAsia"/>
+        </w:rPr>
+        <w:t>from</w:t>
+      </w:r>
+      <w:proofErr w:type="gramEnd"/>
+      <w:r>
+        <w:rPr>
+          <w:rFonts w:eastAsiaTheme="minorEastAsia"/>
+        </w:rPr>
+        <w:t xml:space="preserve"> a </w:t>
       </w:r>
       <w:proofErr w:type="spellStart"/>
       <w:r>
@@ -4605,8 +4695,13 @@
         </w:rPr>
       </w:pPr>
       <w:r>
-        <w:t xml:space="preserve">An apparent limitation of the KC relationship is that a non-percolating soil sample can return </w:t>
-      </w:r>
+        <w:t xml:space="preserve">An apparent limitation of the KC relationship is that a non-percolating soil sample can </w:t>
+      </w:r>
+      <w:proofErr w:type="gramStart"/>
+      <w:r>
+        <w:t xml:space="preserve">return </w:t>
+      </w:r>
+      <w:proofErr w:type="gramEnd"/>
       <m:oMath>
         <m:r>
           <w:rPr>
@@ -4773,7 +4868,21 @@
         <w:rPr>
           <w:i/>
         </w:rPr>
-        <w:t>Redman 2004, Gao 2010, Qui 2011</w:t>
+        <w:t xml:space="preserve">Redman 2004, </w:t>
+      </w:r>
+      <w:proofErr w:type="gramStart"/>
+      <w:r>
+        <w:rPr>
+          <w:i/>
+        </w:rPr>
+        <w:t>Gao</w:t>
+      </w:r>
+      <w:proofErr w:type="gramEnd"/>
+      <w:r>
+        <w:rPr>
+          <w:i/>
+        </w:rPr>
+        <w:t xml:space="preserve"> 2010, Qui 2011</w:t>
       </w:r>
       <w:r>
         <w:t>)</w:t>
@@ -5107,8 +5216,16 @@
         <w:rPr>
           <w:rFonts w:eastAsiaTheme="minorEastAsia"/>
         </w:rPr>
-        <w:t xml:space="preserve"> is related to the macroscopic density through the lattice speed of sound </w:t>
-      </w:r>
+        <w:t xml:space="preserve"> is related to the macroscopic density through the lattice speed of </w:t>
+      </w:r>
+      <w:proofErr w:type="gramStart"/>
+      <w:r>
+        <w:rPr>
+          <w:rFonts w:eastAsiaTheme="minorEastAsia"/>
+        </w:rPr>
+        <w:t xml:space="preserve">sound </w:t>
+      </w:r>
+      <w:proofErr w:type="gramEnd"/>
       <m:oMath>
         <m:sSub>
           <m:sSubPr>
@@ -5270,8 +5387,13 @@
         </m:r>
       </m:oMath>
       <w:r>
-        <w:t xml:space="preserve"> is calculated through the parametrization of a relaxation time </w:t>
-      </w:r>
+        <w:t xml:space="preserve"> is calculated through the parametrization of a relaxation </w:t>
+      </w:r>
+      <w:proofErr w:type="gramStart"/>
+      <w:r>
+        <w:t xml:space="preserve">time </w:t>
+      </w:r>
+      <w:proofErr w:type="gramEnd"/>
       <m:oMath>
         <m:r>
           <w:rPr>
@@ -5321,8 +5443,16 @@
         <w:rPr>
           <w:rFonts w:eastAsiaTheme="minorEastAsia"/>
         </w:rPr>
-        <w:t xml:space="preserve"> makes use of a linear collision operator and a relaxation time term </w:t>
-      </w:r>
+        <w:t xml:space="preserve"> makes use of a linear collision operator and a relaxation time </w:t>
+      </w:r>
+      <w:proofErr w:type="gramStart"/>
+      <w:r>
+        <w:rPr>
+          <w:rFonts w:eastAsiaTheme="minorEastAsia"/>
+        </w:rPr>
+        <w:t xml:space="preserve">term </w:t>
+      </w:r>
+      <w:proofErr w:type="gramEnd"/>
       <m:oMath>
         <m:r>
           <w:rPr>
@@ -5344,7 +5474,21 @@
         <w:rPr>
           <w:i/>
         </w:rPr>
-        <w:t>Sukop 2006, Pan et. al. 2006</w:t>
+        <w:t xml:space="preserve">Sukop 2006, Pan </w:t>
+      </w:r>
+      <w:proofErr w:type="gramStart"/>
+      <w:r>
+        <w:rPr>
+          <w:i/>
+        </w:rPr>
+        <w:t>et</w:t>
+      </w:r>
+      <w:proofErr w:type="gramEnd"/>
+      <w:r>
+        <w:rPr>
+          <w:i/>
+        </w:rPr>
+        <w:t>. al. 2006</w:t>
       </w:r>
       <w:r>
         <w:t xml:space="preserve">). </w:t>
@@ -5503,8 +5647,16 @@
         <w:rPr>
           <w:rFonts w:eastAsiaTheme="minorEastAsia"/>
         </w:rPr>
-        <w:t xml:space="preserve">Although relaxation time can be adjusted from </w:t>
-      </w:r>
+        <w:t xml:space="preserve">Although relaxation time can be adjusted </w:t>
+      </w:r>
+      <w:proofErr w:type="gramStart"/>
+      <w:r>
+        <w:rPr>
+          <w:rFonts w:eastAsiaTheme="minorEastAsia"/>
+        </w:rPr>
+        <w:t xml:space="preserve">from </w:t>
+      </w:r>
+      <w:proofErr w:type="gramEnd"/>
       <m:oMath>
         <m:r>
           <w:rPr>
@@ -5654,7 +5806,21 @@
         <w:rPr>
           <w:i/>
         </w:rPr>
-        <w:t>Pan et. al 2006</w:t>
+        <w:t xml:space="preserve">Pan </w:t>
+      </w:r>
+      <w:proofErr w:type="gramStart"/>
+      <w:r>
+        <w:rPr>
+          <w:i/>
+        </w:rPr>
+        <w:t>et</w:t>
+      </w:r>
+      <w:proofErr w:type="gramEnd"/>
+      <w:r>
+        <w:rPr>
+          <w:i/>
+        </w:rPr>
+        <w:t>. al 2006</w:t>
       </w:r>
       <w:r>
         <w:t>)</w:t>
@@ -6427,8 +6593,13 @@
       </m:oMathPara>
     </w:p>
     <w:p>
-      <w:r>
-        <w:t xml:space="preserve">where </w:t>
+      <w:proofErr w:type="gramStart"/>
+      <w:r>
+        <w:t>where</w:t>
+      </w:r>
+      <w:proofErr w:type="gramEnd"/>
+      <w:r>
+        <w:t xml:space="preserve"> </w:t>
       </w:r>
       <m:oMath>
         <m:r>
@@ -6813,11 +6984,19 @@
         </w:rPr>
         <w:t xml:space="preserve"> </w:t>
       </w:r>
-      <w:r>
-        <w:rPr>
-          <w:rFonts w:eastAsiaTheme="minorEastAsia"/>
-        </w:rPr>
-        <w:t>represents the saturated</w:t>
+      <w:proofErr w:type="gramStart"/>
+      <w:r>
+        <w:rPr>
+          <w:rFonts w:eastAsiaTheme="minorEastAsia"/>
+        </w:rPr>
+        <w:t>represents</w:t>
+      </w:r>
+      <w:proofErr w:type="gramEnd"/>
+      <w:r>
+        <w:rPr>
+          <w:rFonts w:eastAsiaTheme="minorEastAsia"/>
+        </w:rPr>
+        <w:t xml:space="preserve"> the saturated</w:t>
       </w:r>
       <w:r>
         <w:rPr>
@@ -6847,8 +7026,16 @@
         <w:rPr>
           <w:rFonts w:eastAsiaTheme="minorEastAsia"/>
         </w:rPr>
-        <w:t xml:space="preserve">flow is driven by a pressure gradient </w:t>
-      </w:r>
+        <w:t xml:space="preserve">flow is driven by a pressure </w:t>
+      </w:r>
+      <w:proofErr w:type="gramStart"/>
+      <w:r>
+        <w:rPr>
+          <w:rFonts w:eastAsiaTheme="minorEastAsia"/>
+        </w:rPr>
+        <w:t xml:space="preserve">gradient </w:t>
+      </w:r>
+      <w:proofErr w:type="gramEnd"/>
       <m:oMath>
         <m:r>
           <w:rPr>
@@ -6953,11 +7140,19 @@
           <w:rFonts w:eastAsiaTheme="minorEastAsia"/>
         </w:rPr>
       </w:pPr>
-      <w:r>
-        <w:rPr>
-          <w:rFonts w:eastAsiaTheme="minorEastAsia"/>
-        </w:rPr>
-        <w:t xml:space="preserve">where </w:t>
+      <w:proofErr w:type="gramStart"/>
+      <w:r>
+        <w:rPr>
+          <w:rFonts w:eastAsiaTheme="minorEastAsia"/>
+        </w:rPr>
+        <w:t>where</w:t>
+      </w:r>
+      <w:proofErr w:type="gramEnd"/>
+      <w:r>
+        <w:rPr>
+          <w:rFonts w:eastAsiaTheme="minorEastAsia"/>
+        </w:rPr>
+        <w:t xml:space="preserve"> </w:t>
       </w:r>
       <m:oMath>
         <m:r>
@@ -7669,8 +7864,13 @@
         <w:t xml:space="preserve"> </w:t>
       </w:r>
       <w:r>
-        <w:t xml:space="preserve">Image resolution was 110 </w:t>
-      </w:r>
+        <w:t xml:space="preserve">Image resolution was </w:t>
+      </w:r>
+      <w:proofErr w:type="gramStart"/>
+      <w:r>
+        <w:t xml:space="preserve">110 </w:t>
+      </w:r>
+      <w:proofErr w:type="gramEnd"/>
       <m:oMath>
         <m:r>
           <w:rPr>
@@ -7692,8 +7892,13 @@
         <w:t>chapter</w:t>
       </w:r>
       <w:r>
-        <w:t xml:space="preserve"> as </w:t>
-      </w:r>
+        <w:t xml:space="preserve"> </w:t>
+      </w:r>
+      <w:proofErr w:type="gramStart"/>
+      <w:r>
+        <w:t xml:space="preserve">as </w:t>
+      </w:r>
+      <w:proofErr w:type="gramEnd"/>
       <m:oMath>
         <m:f>
           <m:fPr>
@@ -7890,8 +8095,16 @@
         <w:rPr>
           <w:rFonts w:eastAsiaTheme="minorEastAsia"/>
         </w:rPr>
-        <w:t xml:space="preserve"> respectively, than the upper 6 sections which have measured permeability values ranging from approximately 1 to 30 </w:t>
-      </w:r>
+        <w:t xml:space="preserve"> respectively, than the upper 6 sections which have measured permeability values ranging from approximately 1 to </w:t>
+      </w:r>
+      <w:proofErr w:type="gramStart"/>
+      <w:r>
+        <w:rPr>
+          <w:rFonts w:eastAsiaTheme="minorEastAsia"/>
+        </w:rPr>
+        <w:t xml:space="preserve">30 </w:t>
+      </w:r>
+      <w:proofErr w:type="gramEnd"/>
       <m:oMath>
         <m:r>
           <w:rPr>
@@ -7966,8 +8179,16 @@
         <w:rPr>
           <w:rFonts w:eastAsiaTheme="minorEastAsia"/>
         </w:rPr>
-        <w:t xml:space="preserve">9. Measured permeability in section 8 (0.57 </w:t>
-      </w:r>
+        <w:t>9. Measured permeability in section 8 (</w:t>
+      </w:r>
+      <w:proofErr w:type="gramStart"/>
+      <w:r>
+        <w:rPr>
+          <w:rFonts w:eastAsiaTheme="minorEastAsia"/>
+        </w:rPr>
+        <w:t xml:space="preserve">0.57 </w:t>
+      </w:r>
+      <w:proofErr w:type="gramEnd"/>
       <m:oMath>
         <m:r>
           <w:rPr>
@@ -8104,10 +8325,18 @@
         <w:t>)</w:t>
       </w:r>
       <w:r>
-        <w:t>. It was noted that slow saturation of the samples from the bottom was performed to minimize this issue. Radial porosity plots display a distinct increase in the mean porosity at a</w:t>
-      </w:r>
-      <w:r>
-        <w:t xml:space="preserve">n </w:t>
+        <w:t xml:space="preserve">. It was noted that slow saturation of the samples from the bottom was performed to minimize this issue. Radial porosity plots display a distinct increase in the mean porosity at </w:t>
+      </w:r>
+      <w:proofErr w:type="gramStart"/>
+      <w:r>
+        <w:t>a</w:t>
+      </w:r>
+      <w:r>
+        <w:t>n</w:t>
+      </w:r>
+      <w:proofErr w:type="gramEnd"/>
+      <w:r>
+        <w:t xml:space="preserve"> </w:t>
       </w:r>
       <w:proofErr w:type="spellStart"/>
       <w:r>
@@ -8264,8 +8493,16 @@
         <w:rPr>
           <w:rFonts w:eastAsiaTheme="minorEastAsia"/>
         </w:rPr>
-        <w:t xml:space="preserve"> as compared to measured permeability of 3.19 </w:t>
-      </w:r>
+        <w:t xml:space="preserve"> as compared to measured permeability of </w:t>
+      </w:r>
+      <w:proofErr w:type="gramStart"/>
+      <w:r>
+        <w:rPr>
+          <w:rFonts w:eastAsiaTheme="minorEastAsia"/>
+        </w:rPr>
+        <w:t xml:space="preserve">3.19 </w:t>
+      </w:r>
+      <w:proofErr w:type="gramEnd"/>
       <m:oMath>
         <m:r>
           <w:rPr>
@@ -8344,8 +8581,16 @@
         <w:rPr>
           <w:rFonts w:eastAsiaTheme="minorEastAsia"/>
         </w:rPr>
-        <w:t xml:space="preserve"> (laboratory 31.93 </w:t>
-      </w:r>
+        <w:t xml:space="preserve"> (laboratory </w:t>
+      </w:r>
+      <w:proofErr w:type="gramStart"/>
+      <w:r>
+        <w:rPr>
+          <w:rFonts w:eastAsiaTheme="minorEastAsia"/>
+        </w:rPr>
+        <w:t xml:space="preserve">31.93 </w:t>
+      </w:r>
+      <w:proofErr w:type="gramEnd"/>
       <m:oMath>
         <m:r>
           <w:rPr>
@@ -8464,8 +8709,16 @@
         <w:rPr>
           <w:rFonts w:eastAsiaTheme="minorEastAsia"/>
         </w:rPr>
-        <w:t xml:space="preserve"> for sections 5 and 6 which show the least error from laboratory measured permeability (19.82 and 2.92 </w:t>
-      </w:r>
+        <w:t xml:space="preserve"> for sections 5 and 6 which show the least error from laboratory measured permeability (19.82 and </w:t>
+      </w:r>
+      <w:proofErr w:type="gramStart"/>
+      <w:r>
+        <w:rPr>
+          <w:rFonts w:eastAsiaTheme="minorEastAsia"/>
+        </w:rPr>
+        <w:t xml:space="preserve">2.92 </w:t>
+      </w:r>
+      <w:proofErr w:type="gramEnd"/>
       <m:oMath>
         <m:r>
           <w:rPr>
@@ -8633,7 +8886,14 @@
         <w:rPr>
           <w:rFonts w:eastAsiaTheme="minorEastAsia"/>
         </w:rPr>
-        <w:t xml:space="preserve"> and 10</w:t>
+        <w:t xml:space="preserve"> and </w:t>
+      </w:r>
+      <w:proofErr w:type="gramStart"/>
+      <w:r>
+        <w:rPr>
+          <w:rFonts w:eastAsiaTheme="minorEastAsia"/>
+        </w:rPr>
+        <w:t>10</w:t>
       </w:r>
       <w:r>
         <w:rPr>
@@ -8648,6 +8908,7 @@
         </w:rPr>
         <w:t xml:space="preserve"> </w:t>
       </w:r>
+      <w:proofErr w:type="gramEnd"/>
       <m:oMath>
         <m:r>
           <w:rPr>
@@ -8823,8 +9084,16 @@
         <w:rPr>
           <w:rFonts w:eastAsiaTheme="minorEastAsia"/>
         </w:rPr>
-        <w:t xml:space="preserve">did not percolate with this method. KM-MRF and CL-Otsu were the only two segmentation methods that produced percolating models in all instances tested. RMSE of these methods was much larger than any other tested segmentation algorithm (KM-MRF: 915.41 </w:t>
-      </w:r>
+        <w:t xml:space="preserve">did not percolate with this method. KM-MRF and CL-Otsu were the only two segmentation methods that produced percolating models in all instances tested. RMSE of these methods was much larger than any other tested segmentation algorithm (KM-MRF: </w:t>
+      </w:r>
+      <w:proofErr w:type="gramStart"/>
+      <w:r>
+        <w:rPr>
+          <w:rFonts w:eastAsiaTheme="minorEastAsia"/>
+        </w:rPr>
+        <w:t xml:space="preserve">915.41 </w:t>
+      </w:r>
+      <w:proofErr w:type="gramEnd"/>
       <m:oMath>
         <m:r>
           <w:rPr>
@@ -9059,7 +9328,15 @@
         <w:t>Column 3, s</w:t>
       </w:r>
       <w:r>
-        <w:t xml:space="preserve">ections 1,2 and 6 returned model results that fall within the same order of magnitude as experimental results. YASA 2 segmentation returned a permeability value of 0.47 </w:t>
+        <w:t>ections 1</w:t>
+      </w:r>
+      <w:proofErr w:type="gramStart"/>
+      <w:r>
+        <w:t>,2</w:t>
+      </w:r>
+      <w:proofErr w:type="gramEnd"/>
+      <w:r>
+        <w:t xml:space="preserve"> and 6 returned model results that fall within the same order of magnitude as experimental results. YASA 2 segmentation returned a permeability value of 0.47 </w:t>
       </w:r>
       <m:oMath>
         <m:r>
@@ -9181,7 +9458,11 @@
         </m:r>
       </m:oMath>
       <w:r>
-        <w:t xml:space="preserve"> 0.36 </w:t>
+        <w:t xml:space="preserve"> </w:t>
+      </w:r>
+      <w:proofErr w:type="gramStart"/>
+      <w:r>
+        <w:t xml:space="preserve">0.36 </w:t>
       </w:r>
       <m:oMath>
         <m:sSup>
@@ -9194,6 +9475,7 @@
             </m:ctrlPr>
           </m:sSupPr>
           <m:e>
+            <w:proofErr w:type="gramEnd"/>
             <m:r>
               <w:rPr>
                 <w:rFonts w:ascii="Cambria Math" w:hAnsi="Cambria Math"/>
@@ -9323,8 +9605,13 @@
         </m:r>
       </m:oMath>
       <w:r>
-        <w:t xml:space="preserve"> for non-percolating sections with </w:t>
-      </w:r>
+        <w:t xml:space="preserve"> for non-percolating sections </w:t>
+      </w:r>
+      <w:proofErr w:type="gramStart"/>
+      <w:r>
+        <w:t xml:space="preserve">with </w:t>
+      </w:r>
+      <w:proofErr w:type="gramEnd"/>
       <m:oMath>
         <m:r>
           <w:rPr>
@@ -9573,8 +9860,13 @@
         <w:t xml:space="preserve"> are observed within the KC results</w:t>
       </w:r>
       <w:r>
-        <w:t xml:space="preserve">. Higher porosity segmentation methods are defined as algorithms that returned mean porosity of greater than 5% porosity. These high porosity models return high permeability values and seem to follow a similar trend as each other. The lower porosity group of segmentation methods, return permeability values that are more similar to laboratory values and also follow a similar trend as one another. These methods still show significant variability between returned permeability values. It is obvious that the low permeability methods do not return trends that are consistent with the general trend displayed by the laboratory data (Figure 5). Extremely high tortuosity values in this group, 8.77 – 20.59, highly influence the results since permeability scales with </w:t>
-      </w:r>
+        <w:t xml:space="preserve">. Higher porosity segmentation methods are defined as algorithms that returned mean porosity of greater than 5% porosity. These high porosity models return high permeability values and seem to follow a similar trend as each other. The lower porosity group of segmentation methods, return permeability values that are more similar to laboratory values and also follow a similar trend as one another. These methods still show significant variability between returned permeability values. It is obvious that the low permeability methods do not return trends that are consistent with the general trend displayed by the laboratory data (Figure 5). Extremely high tortuosity values in this group, 8.77 – 20.59, highly influence the results since permeability scales </w:t>
+      </w:r>
+      <w:proofErr w:type="gramStart"/>
+      <w:r>
+        <w:t xml:space="preserve">with </w:t>
+      </w:r>
+      <w:proofErr w:type="gramEnd"/>
       <m:oMath>
         <m:r>
           <w:rPr>
@@ -9813,8 +10105,16 @@
         <w:rPr>
           <w:rFonts w:eastAsiaTheme="minorEastAsia"/>
         </w:rPr>
-        <w:t xml:space="preserve"> to 32 </w:t>
-      </w:r>
+        <w:t xml:space="preserve"> to </w:t>
+      </w:r>
+      <w:proofErr w:type="gramStart"/>
+      <w:r>
+        <w:rPr>
+          <w:rFonts w:eastAsiaTheme="minorEastAsia"/>
+        </w:rPr>
+        <w:t xml:space="preserve">32 </w:t>
+      </w:r>
+      <w:proofErr w:type="gramEnd"/>
       <m:oMath>
         <m:r>
           <w:rPr>
@@ -9909,14 +10209,30 @@
           <w:rFonts w:eastAsiaTheme="minorEastAsia"/>
           <w:i/>
         </w:rPr>
-        <w:t xml:space="preserve"> et. al.</w:t>
-      </w:r>
-      <w:r>
-        <w:rPr>
-          <w:rFonts w:eastAsiaTheme="minorEastAsia"/>
-        </w:rPr>
         <w:t xml:space="preserve"> </w:t>
       </w:r>
+      <w:proofErr w:type="gramStart"/>
+      <w:r>
+        <w:rPr>
+          <w:rFonts w:eastAsiaTheme="minorEastAsia"/>
+          <w:i/>
+        </w:rPr>
+        <w:t>et</w:t>
+      </w:r>
+      <w:proofErr w:type="gramEnd"/>
+      <w:r>
+        <w:rPr>
+          <w:rFonts w:eastAsiaTheme="minorEastAsia"/>
+          <w:i/>
+        </w:rPr>
+        <w:t>. al.</w:t>
+      </w:r>
+      <w:r>
+        <w:rPr>
+          <w:rFonts w:eastAsiaTheme="minorEastAsia"/>
+        </w:rPr>
+        <w:t xml:space="preserve"> </w:t>
+      </w:r>
       <w:r>
         <w:rPr>
           <w:rFonts w:eastAsiaTheme="minorEastAsia"/>
@@ -9942,11 +10258,19 @@
         <w:rPr>
           <w:rFonts w:eastAsiaTheme="minorEastAsia"/>
         </w:rPr>
-        <w:t xml:space="preserve"> percolate faster than sand. Only 14 sections in total of all 32 measured eighth sized soil sections reported laboratory permeability results greater than 7</w:t>
+        <w:t xml:space="preserve"> percolate faster than sand. Only 14 sections in total of all 32 measured eighth sized soil sections reported laboratory permeability results greater than </w:t>
+      </w:r>
+      <w:proofErr w:type="gramStart"/>
+      <w:r>
+        <w:rPr>
+          <w:rFonts w:eastAsiaTheme="minorEastAsia"/>
+        </w:rPr>
+        <w:t>7</w:t>
       </w:r>
       <w:r>
         <w:t xml:space="preserve"> </w:t>
       </w:r>
+      <w:proofErr w:type="gramEnd"/>
       <m:oMath>
         <m:r>
           <w:rPr>
@@ -10175,8 +10499,13 @@
         <w:t>By using t</w:t>
       </w:r>
       <w:r>
-        <w:t xml:space="preserve">he assumption of </w:t>
-      </w:r>
+        <w:t xml:space="preserve">he assumption </w:t>
+      </w:r>
+      <w:proofErr w:type="gramStart"/>
+      <w:r>
+        <w:t xml:space="preserve">of </w:t>
+      </w:r>
+      <w:proofErr w:type="gramEnd"/>
       <m:oMath>
         <m:r>
           <w:rPr>
@@ -10271,8 +10600,13 @@
         </m:r>
       </m:oMath>
       <w:r>
-        <w:t xml:space="preserve"> permeability changes dramatically with very small changes in </w:t>
-      </w:r>
+        <w:t xml:space="preserve"> permeability changes dramatically with very small changes </w:t>
+      </w:r>
+      <w:proofErr w:type="gramStart"/>
+      <w:r>
+        <w:t xml:space="preserve">in </w:t>
+      </w:r>
+      <w:proofErr w:type="gramEnd"/>
       <m:oMath>
         <m:r>
           <w:rPr>
@@ -10316,8 +10650,13 @@
         <w:t xml:space="preserve">LB and KC results </w:t>
       </w:r>
       <w:r>
-        <w:t xml:space="preserve">yields a relationship of </w:t>
-      </w:r>
+        <w:t xml:space="preserve">yields a relationship </w:t>
+      </w:r>
+      <w:proofErr w:type="gramStart"/>
+      <w:r>
+        <w:t xml:space="preserve">of </w:t>
+      </w:r>
+      <w:proofErr w:type="gramEnd"/>
       <m:oMath>
         <m:sSub>
           <m:sSubPr>
@@ -10784,6 +11123,22 @@
       </w:r>
     </w:p>
     <w:p>
+      <w:proofErr w:type="spellStart"/>
+      <w:r>
+        <w:rPr>
+          <w:color w:val="FF0000"/>
+        </w:rPr>
+        <w:t>Todo</w:t>
+      </w:r>
+      <w:proofErr w:type="spellEnd"/>
+      <w:r>
+        <w:rPr>
+          <w:color w:val="FF0000"/>
+        </w:rPr>
+        <w:t xml:space="preserve">: talk about TiO2 nanoparticles. </w:t>
+      </w:r>
+      <w:bookmarkStart w:id="0" w:name="_GoBack"/>
+      <w:bookmarkEnd w:id="0"/>
       <w:r>
         <w:t>Increased industrial use of new materials such as graphene and single-walled carbon nanotubes in technological production presents many research challenges. Carbon nanotubes and graphene have been shown to be insoluble and toxic to human and animal cells (</w:t>
       </w:r>
@@ -11656,9 +12011,14 @@
       </m:oMathPara>
     </w:p>
     <w:p>
+      <w:proofErr w:type="gramStart"/>
       <w:r>
         <w:lastRenderedPageBreak/>
-        <w:t xml:space="preserve">where </w:t>
+        <w:t>where</w:t>
+      </w:r>
+      <w:proofErr w:type="gramEnd"/>
+      <w:r>
+        <w:t xml:space="preserve"> </w:t>
       </w:r>
       <m:oMath>
         <m:sSub>
@@ -12078,11 +12438,19 @@
       </m:oMathPara>
     </w:p>
     <w:p>
-      <w:r>
-        <w:rPr>
-          <w:i/>
-        </w:rPr>
-        <w:t>Gao and others 2010</w:t>
+      <w:proofErr w:type="gramStart"/>
+      <w:r>
+        <w:rPr>
+          <w:i/>
+        </w:rPr>
+        <w:t>Gao</w:t>
+      </w:r>
+      <w:proofErr w:type="gramEnd"/>
+      <w:r>
+        <w:rPr>
+          <w:i/>
+        </w:rPr>
+        <w:t xml:space="preserve"> and others 2010</w:t>
       </w:r>
       <w:r>
         <w:t xml:space="preserve"> define a set of hydrodynamic correction factors </w:t>
@@ -13457,8 +13825,13 @@
           <w:rFonts w:eastAsiaTheme="minorEastAsia"/>
         </w:rPr>
       </w:pPr>
-      <w:r>
-        <w:t xml:space="preserve">where </w:t>
+      <w:proofErr w:type="gramStart"/>
+      <w:r>
+        <w:t>where</w:t>
+      </w:r>
+      <w:proofErr w:type="gramEnd"/>
+      <w:r>
+        <w:t xml:space="preserve"> </w:t>
       </w:r>
       <m:oMath>
         <m:sSub>
@@ -13892,8 +14265,13 @@
       </m:oMathPara>
     </w:p>
     <w:p>
-      <w:r>
-        <w:t xml:space="preserve">where </w:t>
+      <w:proofErr w:type="gramStart"/>
+      <w:r>
+        <w:t>where</w:t>
+      </w:r>
+      <w:proofErr w:type="gramEnd"/>
+      <w:r>
+        <w:t xml:space="preserve"> </w:t>
       </w:r>
       <m:oMath>
         <m:r>
@@ -13915,7 +14293,15 @@
         </m:r>
       </m:oMath>
       <w:r>
-        <w:t xml:space="preserve"> represents a random Gaussian distribution whose mean is zero and standard deviation is one. </w:t>
+        <w:t xml:space="preserve"> </w:t>
+      </w:r>
+      <w:proofErr w:type="gramStart"/>
+      <w:r>
+        <w:t>represents</w:t>
+      </w:r>
+      <w:proofErr w:type="gramEnd"/>
+      <w:r>
+        <w:t xml:space="preserve"> a random Gaussian distribution whose mean is zero and standard deviation is one. </w:t>
       </w:r>
     </w:p>
     <w:p>
@@ -14205,7 +14591,23 @@
           <w:rFonts w:eastAsiaTheme="minorEastAsia"/>
           <w:i/>
         </w:rPr>
-        <w:t xml:space="preserve">Hogg et. al. 1996 </w:t>
+        <w:t xml:space="preserve">Hogg </w:t>
+      </w:r>
+      <w:proofErr w:type="gramStart"/>
+      <w:r>
+        <w:rPr>
+          <w:rFonts w:eastAsiaTheme="minorEastAsia"/>
+          <w:i/>
+        </w:rPr>
+        <w:t>et</w:t>
+      </w:r>
+      <w:proofErr w:type="gramEnd"/>
+      <w:r>
+        <w:rPr>
+          <w:rFonts w:eastAsiaTheme="minorEastAsia"/>
+          <w:i/>
+        </w:rPr>
+        <w:t xml:space="preserve">. al. 1996 </w:t>
       </w:r>
       <w:r>
         <w:rPr>
@@ -14715,8 +15117,13 @@
       </m:oMathPara>
     </w:p>
     <w:p>
-      <w:r>
-        <w:t xml:space="preserve">where </w:t>
+      <w:proofErr w:type="gramStart"/>
+      <w:r>
+        <w:t>where</w:t>
+      </w:r>
+      <w:proofErr w:type="gramEnd"/>
+      <w:r>
+        <w:t xml:space="preserve"> </w:t>
       </w:r>
       <m:oMath>
         <m:sSub>
@@ -15869,7 +16276,21 @@
         <w:rPr>
           <w:i/>
         </w:rPr>
-        <w:t>Qui et. al. 2011</w:t>
+        <w:t xml:space="preserve">Qui </w:t>
+      </w:r>
+      <w:proofErr w:type="gramStart"/>
+      <w:r>
+        <w:rPr>
+          <w:i/>
+        </w:rPr>
+        <w:t>et</w:t>
+      </w:r>
+      <w:proofErr w:type="gramEnd"/>
+      <w:r>
+        <w:rPr>
+          <w:i/>
+        </w:rPr>
+        <w:t>. al. 2011</w:t>
       </w:r>
       <w:r>
         <w:t xml:space="preserve"> calculate these as separate force terms based on </w:t>
@@ -17136,7 +17557,21 @@
         <w:rPr>
           <w:i/>
         </w:rPr>
-        <w:t>Liang et. al. 2007.</w:t>
+        <w:t xml:space="preserve">Liang </w:t>
+      </w:r>
+      <w:proofErr w:type="gramStart"/>
+      <w:r>
+        <w:rPr>
+          <w:i/>
+        </w:rPr>
+        <w:t>et</w:t>
+      </w:r>
+      <w:proofErr w:type="gramEnd"/>
+      <w:r>
+        <w:rPr>
+          <w:i/>
+        </w:rPr>
+        <w:t>. al. 2007.</w:t>
       </w:r>
     </w:p>
     <w:p>
@@ -17779,8 +18214,13 @@
     </w:p>
     <w:p>
       <w:r>
-        <w:t xml:space="preserve">Taken as a universal constant, </w:t>
-      </w:r>
+        <w:t>Taken as a universal constant</w:t>
+      </w:r>
+      <w:proofErr w:type="gramStart"/>
+      <w:r>
+        <w:t xml:space="preserve">, </w:t>
+      </w:r>
+      <w:proofErr w:type="gramEnd"/>
       <m:oMath>
         <m:sSub>
           <m:sSubPr>
@@ -18245,11 +18685,19 @@
         </w:rPr>
         <w:t xml:space="preserve">Hogg </w:t>
       </w:r>
-      <w:r>
-        <w:rPr>
-          <w:i/>
-        </w:rPr>
-        <w:t>et. al. 1965</w:t>
+      <w:proofErr w:type="gramStart"/>
+      <w:r>
+        <w:rPr>
+          <w:i/>
+        </w:rPr>
+        <w:t>et</w:t>
+      </w:r>
+      <w:proofErr w:type="gramEnd"/>
+      <w:r>
+        <w:rPr>
+          <w:i/>
+        </w:rPr>
+        <w:t>. al. 1965</w:t>
       </w:r>
       <w:r>
         <w:t xml:space="preserve"> derive repulsive interaction energies between two identical spheres. Their </w:t>
@@ -19466,8 +19914,13 @@
       </m:oMathPara>
     </w:p>
     <w:p>
-      <w:r>
-        <w:t xml:space="preserve">where </w:t>
+      <w:proofErr w:type="gramStart"/>
+      <w:r>
+        <w:t>where</w:t>
+      </w:r>
+      <w:proofErr w:type="gramEnd"/>
+      <w:r>
+        <w:t xml:space="preserve"> </w:t>
       </w:r>
       <m:oMath>
         <m:sSubSup>
@@ -20247,10 +20700,7 @@
         <w:t xml:space="preserve">Synthetic4 </w:t>
       </w:r>
       <w:r>
-        <w:t xml:space="preserve">was not simulated due to the dominance of advection observed in previous colloid transport simulations. </w:t>
-      </w:r>
-      <w:r>
-        <w:t>For each simulation</w:t>
+        <w:t>was not simulated due to the dominance of advection observed in previous colloid transport simulations. For each simulation</w:t>
       </w:r>
       <w:r>
         <w:t xml:space="preserve"> fluid ionic strength was held constant at 1e-3 M </w:t>
@@ -20261,12 +20711,7 @@
       </w:r>
       <w:proofErr w:type="spellEnd"/>
       <w:r>
-        <w:t>. All other input parameters were also held constant.</w:t>
-      </w:r>
-      <w:bookmarkStart w:id="0" w:name="_GoBack"/>
-      <w:bookmarkEnd w:id="0"/>
-      <w:r>
-        <w:t xml:space="preserve"> Any variability observed in simulated breakthrough profiles can be primarily attributed to</w:t>
+        <w:t>. All other input parameters were also held constant. Any variability observed in simulated breakthrough profiles can be primarily attributed to</w:t>
       </w:r>
       <w:r>
         <w:t xml:space="preserve"> effects of</w:t>
@@ -20283,13 +20728,103 @@
     </w:p>
     <w:p>
       <w:r>
-        <w:rPr>
-          <w:color w:val="FF0000"/>
-        </w:rPr>
-        <w:t xml:space="preserve">TODO: discuss the returned variability in breakthrough profiles from BM. Make synth2, synth5 figures. </w:t>
-      </w:r>
-    </w:p>
-    <w:p/>
+        <w:t xml:space="preserve">Results from </w:t>
+      </w:r>
+      <w:r>
+        <w:rPr>
+          <w:i/>
+        </w:rPr>
+        <w:t xml:space="preserve">Synthetic2, Synthetic3, </w:t>
+      </w:r>
+      <w:r>
+        <w:t xml:space="preserve">and </w:t>
+      </w:r>
+      <w:r>
+        <w:rPr>
+          <w:i/>
+        </w:rPr>
+        <w:t>Synthetic5</w:t>
+      </w:r>
+      <w:r>
+        <w:t xml:space="preserve"> </w:t>
+      </w:r>
+      <w:r>
+        <w:t>show differing amounts of variability in the</w:t>
+      </w:r>
+      <w:r>
+        <w:t xml:space="preserve"> total relative number density of colloids that are immobilized within the system when input parameters are held constant</w:t>
+      </w:r>
+      <w:r>
+        <w:t xml:space="preserve"> (Figures xxx)</w:t>
+      </w:r>
+      <w:r>
+        <w:t>.</w:t>
+      </w:r>
+      <w:r>
+        <w:t xml:space="preserve"> Results from </w:t>
+      </w:r>
+      <w:r>
+        <w:rPr>
+          <w:i/>
+        </w:rPr>
+        <w:t>Synthtic2</w:t>
+      </w:r>
+      <w:r>
+        <w:t xml:space="preserve"> indicate that Brownian motion is not a significant source of variability. Immobilized colloids ranged from 0-1% of all colloids released into the system. Advective flow is shown to be the primary driver of colloid transport within this simulation domain.  </w:t>
+      </w:r>
+      <w:r>
+        <w:rPr>
+          <w:i/>
+        </w:rPr>
+        <w:t xml:space="preserve">Synthetic3 </w:t>
+      </w:r>
+      <w:r>
+        <w:t xml:space="preserve">displays the greatest range in the percentage of colloids immobilized during simulation runs. Colloid immobilization ranges from 15-25% of all colloids released. This simulation domain also has the lowest mean velocity of the three simulation domains tested. Results from </w:t>
+      </w:r>
+      <w:r>
+        <w:rPr>
+          <w:i/>
+        </w:rPr>
+        <w:t xml:space="preserve">Synthetic5 </w:t>
+      </w:r>
+      <w:r>
+        <w:t xml:space="preserve">show a range of 3-7% of colloids are immobilized during model runs. </w:t>
+      </w:r>
+    </w:p>
+    <w:p>
+      <w:r>
+        <w:t xml:space="preserve">These results show that Brownian forces make a significant contribution to colloid transport within the simulation algorithm. </w:t>
+      </w:r>
+      <w:r>
+        <w:t>Variability from Brownian motion, is minimized when advective forces dominate colloid transport. In simulation domains with the lowest mean fluid velocities (</w:t>
+      </w:r>
+      <w:r>
+        <w:rPr>
+          <w:i/>
+        </w:rPr>
+        <w:t>Synthetic3</w:t>
+      </w:r>
+      <w:r>
+        <w:t xml:space="preserve"> and </w:t>
+      </w:r>
+      <w:r>
+        <w:rPr>
+          <w:i/>
+        </w:rPr>
+        <w:t>Synthetic5</w:t>
+      </w:r>
+      <w:r>
+        <w:t xml:space="preserve">) random interactions create significant differences in the returned results. Multiple model runs are therefore necessary to </w:t>
+      </w:r>
+      <w:proofErr w:type="gramStart"/>
+      <w:r>
+        <w:t>bound</w:t>
+      </w:r>
+      <w:proofErr w:type="gramEnd"/>
+      <w:r>
+        <w:t xml:space="preserve"> the effects of Brownian motion within a simulation domain. </w:t>
+      </w:r>
+    </w:p>
     <w:p>
       <w:pPr>
         <w:pStyle w:val="Heading3"/>
@@ -20351,7 +20886,11 @@
         <w:ind w:left="0"/>
       </w:pPr>
       <w:r>
-        <w:t xml:space="preserve">Chemical parameter sensitivity analysis was performed on the code to investigate colloid-surface interaction and colloid-colloid interaction during simulation. Results from sensitivity analysis indicate that as ionic strength increases the repulsive energy barrier of the DLVO profile decreases in force and extent within the simulation domain. Due to this change in repulsive energy more colloids are generally immobilized and a proportion of colloids are retarded in comparison to simulations run with a lower ionic strength. Some exceptions to this statement were observed. In </w:t>
+        <w:t xml:space="preserve">Chemical parameter sensitivity analysis was performed on the code to investigate colloid-surface interaction and colloid-colloid interaction during simulation. Results from sensitivity analysis indicate that as ionic strength increases the repulsive energy barrier of the DLVO profile decreases in force and </w:t>
+      </w:r>
+      <w:r>
+        <w:lastRenderedPageBreak/>
+        <w:t xml:space="preserve">extent within the simulation domain. Due to this change in repulsive energy more colloids are generally immobilized and a proportion of colloids are retarded in comparison to simulations run with a lower ionic strength. Some exceptions to this statement were observed. In </w:t>
       </w:r>
       <w:r>
         <w:t xml:space="preserve">both </w:t>
@@ -20405,11 +20944,7 @@
         <w:t>LB-Colloids</w:t>
       </w:r>
       <w:r>
-        <w:t xml:space="preserve"> package in Appendix &lt;xxx&gt;. The user documentation includes basic background to the D2Q9 lattice Boltzmann equation and the colloid particle tracking system. Instructions for parameterization through the use of formatted text files is provided to the user in this document. An example problem is also shown for clarity. Application program interface (API) </w:t>
-      </w:r>
-      <w:r>
-        <w:lastRenderedPageBreak/>
-        <w:t>documentation is provided for the super user and developer</w:t>
+        <w:t xml:space="preserve"> package in Appendix &lt;xxx&gt;. The user documentation includes basic background to the D2Q9 lattice Boltzmann equation and the colloid particle tracking system. Instructions for parameterization through the use of formatted text files is provided to the user in this document. An example problem is also shown for clarity. Application program interface (API) documentation is provided for the super user and developer</w:t>
       </w:r>
       <w:r>
         <w:t>.</w:t>
@@ -23450,7 +23985,7 @@
 </file>
 
 <file path=customXml/itemProps1.xml><?xml version="1.0" encoding="utf-8"?>
-<ds:datastoreItem xmlns:ds="http://schemas.openxmlformats.org/officeDocument/2006/customXml" ds:itemID="{19893D2E-DEF7-44E5-B87F-068E5F93906A}">
+<ds:datastoreItem xmlns:ds="http://schemas.openxmlformats.org/officeDocument/2006/customXml" ds:itemID="{7F9AC14E-7A16-49AA-ABAC-57C4EC604A8C}">
   <ds:schemaRefs>
     <ds:schemaRef ds:uri="http://schemas.openxmlformats.org/officeDocument/2006/bibliography"/>
   </ds:schemaRefs>

</xml_diff>

<commit_message>
Updates to Ch. 3
</commit_message>
<xml_diff>
--- a/Dissert_outline_v0.docx
+++ b/Dissert_outline_v0.docx
@@ -11279,6 +11279,11 @@
       </w:r>
     </w:p>
     <w:p>
+      <w:pPr>
+        <w:rPr>
+          <w:color w:val="FF0000"/>
+        </w:rPr>
+      </w:pPr>
       <w:proofErr w:type="spellStart"/>
       <w:r>
         <w:rPr>
@@ -11292,371 +11297,339 @@
           <w:color w:val="FF0000"/>
         </w:rPr>
         <w:t xml:space="preserve">: talk about TiO2 nanoparticles. </w:t>
-      </w:r>
-      <w:r>
-        <w:t>Increased industrial use of new materials such as graphene and single-walled carbon nanotubes in technological production presents many research challenges. Carbon nanotubes and graphene have been shown to be insoluble and toxic to human and animal cells (</w:t>
-      </w:r>
-      <w:proofErr w:type="spellStart"/>
-      <w:r>
-        <w:t>Ou</w:t>
-      </w:r>
-      <w:proofErr w:type="spellEnd"/>
-      <w:r>
-        <w:t xml:space="preserve"> 2016). Nanoparticles have also been shown to cross the placental barrier and display negative effects on embryo development (</w:t>
-      </w:r>
-      <w:proofErr w:type="spellStart"/>
-      <w:r>
-        <w:t>Ou</w:t>
-      </w:r>
-      <w:proofErr w:type="spellEnd"/>
-      <w:r>
-        <w:t xml:space="preserve"> 2016). The presence of organic materials, such as </w:t>
-      </w:r>
-      <w:proofErr w:type="spellStart"/>
-      <w:r>
-        <w:t>humic</w:t>
-      </w:r>
-      <w:proofErr w:type="spellEnd"/>
-      <w:r>
-        <w:t xml:space="preserve"> and </w:t>
-      </w:r>
-      <w:proofErr w:type="spellStart"/>
-      <w:r>
-        <w:t>fulvic</w:t>
-      </w:r>
-      <w:proofErr w:type="spellEnd"/>
-      <w:r>
-        <w:t xml:space="preserve"> acids, increases the transport rate of carbon based </w:t>
-      </w:r>
-      <w:proofErr w:type="spellStart"/>
-      <w:r>
-        <w:t>nano</w:t>
-      </w:r>
-      <w:proofErr w:type="spellEnd"/>
-      <w:r>
-        <w:t>-particles due to increased repulsion (</w:t>
-      </w:r>
-      <w:proofErr w:type="spellStart"/>
-      <w:r>
-        <w:t>Jaisi</w:t>
-      </w:r>
-      <w:proofErr w:type="spellEnd"/>
-      <w:r>
-        <w:t xml:space="preserve"> et. al. 2008). </w:t>
-      </w:r>
-      <w:proofErr w:type="spellStart"/>
-      <w:r>
-        <w:t>Jaisi</w:t>
-      </w:r>
-      <w:proofErr w:type="spellEnd"/>
-      <w:r>
-        <w:t xml:space="preserve"> and others 2008 measured breakthrough profiles for single-walled carbon nanotubes over a variety of typical soil ionic strengths. Their results suggest a threshold of 3 </w:t>
-      </w:r>
-      <w:proofErr w:type="spellStart"/>
-      <w:r>
-        <w:t>mM</w:t>
-      </w:r>
-      <w:proofErr w:type="spellEnd"/>
-      <w:r>
-        <w:t xml:space="preserve"> ionic strength, which above this ionic strength physiochemical attachment processes dominate as the attachment mechanism over straining or exclusion in immobile regions. When straining processes dominate, depth dependent relationships are observed with greater deposition nearest to the inlet of column studies (</w:t>
-      </w:r>
-      <w:r>
-        <w:rPr>
-          <w:i/>
-        </w:rPr>
-        <w:t xml:space="preserve">Bradford et. al. 2003, </w:t>
-      </w:r>
-      <w:proofErr w:type="spellStart"/>
-      <w:r>
-        <w:rPr>
-          <w:i/>
-        </w:rPr>
-        <w:t>Torkziban</w:t>
-      </w:r>
-      <w:proofErr w:type="spellEnd"/>
-      <w:r>
-        <w:rPr>
-          <w:i/>
-        </w:rPr>
-        <w:t xml:space="preserve"> et. al. 2007</w:t>
-      </w:r>
-      <w:r>
-        <w:t>).</w:t>
       </w:r>
     </w:p>
     <w:p>
       <w:r>
-        <w:t>Bio-colloid transport of Escherichia coli, Total coliforms (</w:t>
+        <w:t>Increased industrial and domestic use of manufactured nanoparticles presents many research challenges.</w:t>
+      </w:r>
+      <w:r>
+        <w:t xml:space="preserve"> Increasing production of nanomaterials and the ensuing effects on environmental health needs to be addressed (</w:t>
+      </w:r>
+      <w:r>
+        <w:rPr>
+          <w:i/>
+        </w:rPr>
+        <w:t>Klaine and others 2008</w:t>
+      </w:r>
+      <w:r>
+        <w:t>).</w:t>
+      </w:r>
+      <w:r>
+        <w:t xml:space="preserve"> Nanoparticles have also been shown to cross the placental barrier and display negative effects on embryo development (</w:t>
       </w:r>
       <w:proofErr w:type="spellStart"/>
       <w:r>
-        <w:rPr>
-          <w:i/>
-        </w:rPr>
-        <w:t>Foppen</w:t>
+        <w:t>Ou</w:t>
       </w:r>
       <w:proofErr w:type="spellEnd"/>
       <w:r>
-        <w:rPr>
-          <w:i/>
-        </w:rPr>
-        <w:t xml:space="preserve"> et. al. 2005</w:t>
-      </w:r>
-      <w:r>
-        <w:t xml:space="preserve">), and protozoan oocysts </w:t>
+        <w:t xml:space="preserve"> 2016).</w:t>
+      </w:r>
+      <w:r>
+        <w:t xml:space="preserve"> </w:t>
+      </w:r>
+      <w:r>
+        <w:t xml:space="preserve"> </w:t>
+      </w:r>
+      <w:r>
+        <w:t>Nanomaterials such as TiO</w:t>
+      </w:r>
+      <w:r>
+        <w:rPr>
+          <w:vertAlign w:val="subscript"/>
+        </w:rPr>
+        <w:t>2</w:t>
+      </w:r>
+      <w:r>
+        <w:t xml:space="preserve"> are produced in a variety of sizes and included in many consumer goods for its preservative, </w:t>
+      </w:r>
+      <w:r>
+        <w:t xml:space="preserve">coloration, and </w:t>
+      </w:r>
+      <w:proofErr w:type="spellStart"/>
+      <w:r>
+        <w:t>photoreactive</w:t>
+      </w:r>
+      <w:proofErr w:type="spellEnd"/>
+      <w:r>
+        <w:t xml:space="preserve"> qualities</w:t>
+      </w:r>
+      <w:r>
+        <w:t>.</w:t>
+      </w:r>
+      <w:r>
+        <w:t xml:space="preserve"> High concentrations of TiO</w:t>
+      </w:r>
+      <w:r>
+        <w:rPr>
+          <w:vertAlign w:val="subscript"/>
+        </w:rPr>
+        <w:t>2</w:t>
+      </w:r>
+      <w:r>
+        <w:t xml:space="preserve"> nanomaterials are commonly found in commercial sunblock, lotions, toothpaste, and can also be found in some prepared foods (</w:t>
+      </w:r>
+      <w:r>
+        <w:rPr>
+          <w:i/>
+        </w:rPr>
+        <w:t>Weir and others 2012</w:t>
+      </w:r>
+      <w:r>
+        <w:t>).</w:t>
+      </w:r>
+      <w:r>
+        <w:t xml:space="preserve"> Although municipal wastewater treatment systems are able to remove a large proportion of these particles, application of </w:t>
+      </w:r>
+      <w:proofErr w:type="spellStart"/>
+      <w:r>
+        <w:t>biosolids</w:t>
+      </w:r>
+      <w:proofErr w:type="spellEnd"/>
+      <w:r>
+        <w:t xml:space="preserve"> removed from wastewater treatment provide a vector for the release and transport of nanomaterials through the soil environment (</w:t>
+      </w:r>
+      <w:r>
+        <w:rPr>
+          <w:i/>
+        </w:rPr>
+        <w:t>Weir and others 2012</w:t>
+      </w:r>
+      <w:r>
+        <w:t>).</w:t>
+      </w:r>
+      <w:r>
+        <w:t xml:space="preserve"> </w:t>
+      </w:r>
+      <w:r>
+        <w:t xml:space="preserve">Nanomaterials behave as colloids within the soil environment and have been shown to aid in the transport of heavy metals </w:t>
       </w:r>
       <w:r>
         <w:t>(</w:t>
       </w:r>
-      <w:r>
-        <w:rPr>
-          <w:i/>
-        </w:rPr>
-        <w:t>Harter and Wagner 2000</w:t>
-      </w:r>
-      <w:r>
-        <w:t>)</w:t>
-      </w:r>
-      <w:r>
-        <w:t xml:space="preserve"> can contaminant water sources and cause serious health complications. Protozoan oocysts, such as Cryptosporidium </w:t>
-      </w:r>
       <w:proofErr w:type="spellStart"/>
       <w:r>
-        <w:t>parvum</w:t>
+        <w:rPr>
+          <w:i/>
+        </w:rPr>
+        <w:t>Hassellӧ</w:t>
+      </w:r>
+      <w:r>
+        <w:rPr>
+          <w:i/>
+        </w:rPr>
+        <w:t>v</w:t>
       </w:r>
       <w:proofErr w:type="spellEnd"/>
       <w:r>
-        <w:t xml:space="preserve"> and Giardia lamblia can lead to infection with the consum</w:t>
-      </w:r>
-      <w:r>
-        <w:t>ption of as few as ten oocysts (</w:t>
-      </w:r>
-      <w:r>
-        <w:rPr>
-          <w:i/>
-        </w:rPr>
-        <w:t xml:space="preserve">Harter </w:t>
-      </w:r>
-      <w:r>
-        <w:rPr>
-          <w:i/>
-        </w:rPr>
-        <w:t>and Wagner 2000</w:t>
-      </w:r>
-      <w:r>
-        <w:t>)</w:t>
-      </w:r>
-      <w:r>
-        <w:t xml:space="preserve">. </w:t>
-      </w:r>
-      <w:r>
-        <w:rPr>
-          <w:i/>
-        </w:rPr>
-        <w:t xml:space="preserve">Sinclair </w:t>
-      </w:r>
-      <w:r>
-        <w:rPr>
-          <w:i/>
-        </w:rPr>
-        <w:t>and others</w:t>
-      </w:r>
-      <w:r>
-        <w:rPr>
-          <w:i/>
-        </w:rPr>
-        <w:t xml:space="preserve"> 1987</w:t>
-      </w:r>
-      <w:r>
-        <w:t xml:space="preserve"> found evidence of oocysts in shallow, coarse grained, groundwater aquifers in Oklahoma. </w:t>
-      </w:r>
-      <w:r>
-        <w:rPr>
-          <w:i/>
-        </w:rPr>
-        <w:t xml:space="preserve">Harter </w:t>
-      </w:r>
-      <w:r>
-        <w:rPr>
-          <w:i/>
-        </w:rPr>
-        <w:t xml:space="preserve">and Wagner </w:t>
-      </w:r>
-      <w:r>
-        <w:rPr>
-          <w:i/>
-        </w:rPr>
-        <w:t>2000</w:t>
-      </w:r>
-      <w:r>
-        <w:t xml:space="preserve"> found that depth dependent filtration of C. </w:t>
+        <w:rPr>
+          <w:i/>
+        </w:rPr>
+        <w:t xml:space="preserve"> 2008</w:t>
+      </w:r>
+      <w:r>
+        <w:t>).</w:t>
+      </w:r>
+      <w:r>
+        <w:t xml:space="preserve"> Pore-scale simulations may be able to illustrate mechanisms and thresholds for physical and chemical transport bounds on nanomaterials.</w:t>
+      </w:r>
+      <w:r>
+        <w:t xml:space="preserve"> </w:t>
+      </w:r>
+      <w:r>
+        <w:t>When straining processes dominate, depth dependent relationships are observed with greater deposition nearest to the inlet of column studies (</w:t>
+      </w:r>
+      <w:r>
+        <w:rPr>
+          <w:i/>
+        </w:rPr>
+        <w:t xml:space="preserve">Bradford et. al. 2003, </w:t>
       </w:r>
       <w:proofErr w:type="spellStart"/>
       <w:r>
-        <w:t>parvum</w:t>
+        <w:rPr>
+          <w:i/>
+        </w:rPr>
+        <w:t>Torkziban</w:t>
       </w:r>
       <w:proofErr w:type="spellEnd"/>
       <w:r>
-        <w:t xml:space="preserve"> occurred in clean bed laboratory experiments. Changes in fluid ionic strength, such as a natural rain event, led to the secondary release of attached C. </w:t>
-      </w:r>
-      <w:proofErr w:type="spellStart"/>
-      <w:r>
-        <w:t>parvum</w:t>
-      </w:r>
-      <w:proofErr w:type="spellEnd"/>
-      <w:r>
-        <w:t xml:space="preserve">. They conclude that contaminated soil material becomes a significant source of C. </w:t>
-      </w:r>
-      <w:proofErr w:type="spellStart"/>
-      <w:r>
-        <w:t>parvum</w:t>
-      </w:r>
-      <w:proofErr w:type="spellEnd"/>
-      <w:r>
-        <w:t xml:space="preserve"> due to secondary physiochemical release mechanisms. The transport of fecal coliforms and total coliforms </w:t>
-      </w:r>
-      <w:r>
-        <w:t>can also be used</w:t>
-      </w:r>
-      <w:r>
-        <w:t xml:space="preserve"> as indicators of human pathogen transport. In developing countries and impoverished regions of the United States onsite human waste disposal in pit toilets is common. </w:t>
-      </w:r>
-      <w:r>
-        <w:rPr>
-          <w:i/>
-        </w:rPr>
-        <w:t xml:space="preserve">Lewis and others </w:t>
-      </w:r>
-      <w:r>
-        <w:rPr>
-          <w:i/>
-        </w:rPr>
-        <w:t>1982</w:t>
-      </w:r>
-      <w:r>
-        <w:t xml:space="preserve"> summarize the results of a number of field studies of total and fecal coliform transport. They </w:t>
-      </w:r>
-      <w:r>
-        <w:lastRenderedPageBreak/>
-        <w:t xml:space="preserve">conclude that bacteria can be transported moderate distances up to several hundreds of meters depending on groundwater flow rates and bacteria survivability in groundwater aquifers. </w:t>
-      </w:r>
-      <w:proofErr w:type="spellStart"/>
-      <w:r>
-        <w:rPr>
-          <w:i/>
-        </w:rPr>
-        <w:t>Foppen</w:t>
-      </w:r>
-      <w:proofErr w:type="spellEnd"/>
-      <w:r>
-        <w:rPr>
-          <w:i/>
-        </w:rPr>
-        <w:t xml:space="preserve"> 2005</w:t>
-      </w:r>
-      <w:r>
-        <w:t xml:space="preserve"> performed laboratory column studies of </w:t>
-      </w:r>
-      <w:r>
-        <w:t>E. c</w:t>
-      </w:r>
-      <w:r>
-        <w:t>oli bacteria transport;</w:t>
-      </w:r>
-      <w:r>
-        <w:t xml:space="preserve"> they conclude that</w:t>
-      </w:r>
-      <w:r>
-        <w:t>,</w:t>
-      </w:r>
-      <w:r>
-        <w:t xml:space="preserve"> </w:t>
-      </w:r>
-      <w:r>
-        <w:t xml:space="preserve">even in sandy soils, </w:t>
-      </w:r>
-      <w:r>
-        <w:t>straining is a significant immobilization process.</w:t>
+        <w:rPr>
+          <w:i/>
+        </w:rPr>
+        <w:t xml:space="preserve"> et. al. 2007</w:t>
+      </w:r>
+      <w:r>
+        <w:t>).</w:t>
       </w:r>
     </w:p>
     <w:p>
-      <w:r>
-        <w:t xml:space="preserve">Many field studies apply inverse modeling of the advection dispersion equation (ADE) updated for colloid transport (CDE). Application of mobile-immobile and mobile-immobile-mobile region refinement of CDE have also been applied in the literature. </w:t>
-      </w:r>
-      <w:r>
-        <w:rPr>
-          <w:i/>
-        </w:rPr>
-        <w:t xml:space="preserve">Bradford </w:t>
-      </w:r>
-      <w:proofErr w:type="gramStart"/>
-      <w:r>
-        <w:rPr>
-          <w:i/>
-        </w:rPr>
-        <w:t>et</w:t>
-      </w:r>
-      <w:proofErr w:type="gramEnd"/>
-      <w:r>
-        <w:rPr>
-          <w:i/>
-        </w:rPr>
+      <w:bookmarkStart w:id="0" w:name="_GoBack"/>
+      <w:bookmarkEnd w:id="0"/>
+      <w:r>
+        <w:t>Bio-colloid transport of Escherichia coli, Total coliforms (</w:t>
+      </w:r>
+      <w:proofErr w:type="spellStart"/>
+      <w:r>
+        <w:rPr>
+          <w:i/>
+        </w:rPr>
+        <w:t>Foppen</w:t>
+      </w:r>
+      <w:proofErr w:type="spellEnd"/>
+      <w:r>
+        <w:rPr>
+          <w:i/>
+        </w:rPr>
+        <w:t xml:space="preserve"> et. al. 2005</w:t>
+      </w:r>
+      <w:r>
+        <w:t xml:space="preserve">), and protozoan oocysts </w:t>
+      </w:r>
+      <w:r>
+        <w:t>(</w:t>
+      </w:r>
+      <w:r>
+        <w:rPr>
+          <w:i/>
+        </w:rPr>
+        <w:t>Harter and Wagner 2000</w:t>
+      </w:r>
+      <w:r>
+        <w:t>)</w:t>
+      </w:r>
+      <w:r>
+        <w:t xml:space="preserve"> can contaminant water sources and cause serious health complications. Protozoan oocysts, such as Cryptosporidium </w:t>
+      </w:r>
+      <w:proofErr w:type="spellStart"/>
+      <w:r>
+        <w:t>parvum</w:t>
+      </w:r>
+      <w:proofErr w:type="spellEnd"/>
+      <w:r>
+        <w:t xml:space="preserve"> and Giardia lamblia can lead to infection with the consum</w:t>
+      </w:r>
+      <w:r>
+        <w:t>ption of as few as ten oocysts (</w:t>
+      </w:r>
+      <w:r>
+        <w:rPr>
+          <w:i/>
+        </w:rPr>
+        <w:t xml:space="preserve">Harter </w:t>
+      </w:r>
+      <w:r>
+        <w:rPr>
+          <w:i/>
+        </w:rPr>
+        <w:t>and Wagner 2000</w:t>
+      </w:r>
+      <w:r>
+        <w:t>)</w:t>
+      </w:r>
+      <w:r>
         <w:t xml:space="preserve">. </w:t>
       </w:r>
-      <w:proofErr w:type="gramStart"/>
-      <w:r>
-        <w:rPr>
-          <w:i/>
-        </w:rPr>
-        <w:t>al</w:t>
-      </w:r>
-      <w:proofErr w:type="gramEnd"/>
-      <w:r>
-        <w:rPr>
-          <w:i/>
-        </w:rPr>
-        <w:t>.  2003</w:t>
-      </w:r>
-      <w:r>
-        <w:t xml:space="preserve"> present an inverse modeling solut</w:t>
-      </w:r>
-      <w:r>
-        <w:t>ion implemented with HYDRUS-1D (</w:t>
+      <w:r>
+        <w:rPr>
+          <w:i/>
+        </w:rPr>
+        <w:t xml:space="preserve">Sinclair </w:t>
+      </w:r>
+      <w:r>
+        <w:rPr>
+          <w:i/>
+        </w:rPr>
+        <w:t>and others</w:t>
+      </w:r>
+      <w:r>
+        <w:rPr>
+          <w:i/>
+        </w:rPr>
+        <w:t xml:space="preserve"> 1987</w:t>
+      </w:r>
+      <w:r>
+        <w:t xml:space="preserve"> found evidence of oocysts in shallow, coarse grained, groundwater aquifers in Oklahoma. </w:t>
+      </w:r>
+      <w:r>
+        <w:rPr>
+          <w:i/>
+        </w:rPr>
+        <w:t xml:space="preserve">Harter </w:t>
+      </w:r>
+      <w:r>
+        <w:rPr>
+          <w:i/>
+        </w:rPr>
+        <w:t xml:space="preserve">and Wagner </w:t>
+      </w:r>
+      <w:r>
+        <w:rPr>
+          <w:i/>
+        </w:rPr>
+        <w:t>2000</w:t>
+      </w:r>
+      <w:r>
+        <w:t xml:space="preserve"> found that depth dependent filtration of C. </w:t>
       </w:r>
       <w:proofErr w:type="spellStart"/>
       <w:r>
-        <w:rPr>
-          <w:i/>
-        </w:rPr>
-        <w:t>Simunek</w:t>
+        <w:t>parvum</w:t>
       </w:r>
       <w:proofErr w:type="spellEnd"/>
       <w:r>
-        <w:rPr>
-          <w:i/>
-        </w:rPr>
-        <w:t xml:space="preserve"> et. al. 2005</w:t>
-      </w:r>
-      <w:r>
-        <w:t>)</w:t>
-      </w:r>
-      <w:r>
-        <w:t xml:space="preserve"> that utilizes non-linear least squares optimization. Inverse modeling, however still requires laborious and often expensive laboratory or field methods to collect colloid transport data and recover CDE parameters. </w:t>
+        <w:t xml:space="preserve"> occurred in clean bed laboratory experiments. Changes in fluid ionic strength, such as a natural rain event, led to the secondary release of attached C. </w:t>
       </w:r>
       <w:proofErr w:type="spellStart"/>
       <w:r>
-        <w:rPr>
-          <w:i/>
-        </w:rPr>
-        <w:t>Torkzaban</w:t>
+        <w:t>parvum</w:t>
       </w:r>
       <w:proofErr w:type="spellEnd"/>
       <w:r>
-        <w:rPr>
-          <w:i/>
-        </w:rPr>
-        <w:t xml:space="preserve"> and others</w:t>
-      </w:r>
+        <w:t xml:space="preserve">. They conclude that contaminated soil material becomes a significant source of C. </w:t>
+      </w:r>
+      <w:proofErr w:type="spellStart"/>
+      <w:r>
+        <w:t>parvum</w:t>
+      </w:r>
+      <w:proofErr w:type="spellEnd"/>
+      <w:r>
+        <w:t xml:space="preserve"> due </w:t>
+      </w:r>
+      <w:r>
+        <w:lastRenderedPageBreak/>
+        <w:t xml:space="preserve">to secondary physiochemical release mechanisms. The transport of fecal coliforms and total coliforms </w:t>
+      </w:r>
+      <w:r>
+        <w:t>can also be used</w:t>
+      </w:r>
+      <w:r>
+        <w:t xml:space="preserve"> as indicators of human pathogen transport. In developing countries and impoverished regions of the United States onsite human waste disposal in pit toilets is common. </w:t>
+      </w:r>
+      <w:r>
+        <w:rPr>
+          <w:i/>
+        </w:rPr>
+        <w:t xml:space="preserve">Lewis and others </w:t>
+      </w:r>
+      <w:r>
+        <w:rPr>
+          <w:i/>
+        </w:rPr>
+        <w:t>1982</w:t>
+      </w:r>
+      <w:r>
+        <w:t xml:space="preserve"> summarize the results of a number of field studies of total and fecal coliform transport. They conclude that bacteria can be transported moderate distances up to several hundreds of meters depending on groundwater flow rates and bacteria survivability in groundwater aquifers. </w:t>
+      </w:r>
+      <w:proofErr w:type="spellStart"/>
+      <w:r>
+        <w:rPr>
+          <w:i/>
+        </w:rPr>
+        <w:t>Foppen</w:t>
+      </w:r>
+      <w:proofErr w:type="spellEnd"/>
       <w:r>
         <w:rPr>
           <w:i/>
@@ -11664,157 +11637,263 @@
         <w:t xml:space="preserve"> 2005</w:t>
       </w:r>
       <w:r>
-        <w:t xml:space="preserve"> indicate that their columns were excavated at 1cm intervals and concentrations of retained colloids were measured in centrifuge tubes. Physiochemical forward modeling of colloid transport has the potential to return similar colloid transport results, significantly reducing research time and cost when used in conjunction with laboratory or field studies.</w:t>
+        <w:t xml:space="preserve"> performed laboratory column studies of </w:t>
+      </w:r>
+      <w:r>
+        <w:t>E. c</w:t>
+      </w:r>
+      <w:r>
+        <w:t>oli bacteria transport;</w:t>
+      </w:r>
+      <w:r>
+        <w:t xml:space="preserve"> they conclude that</w:t>
+      </w:r>
+      <w:r>
+        <w:t>,</w:t>
+      </w:r>
+      <w:r>
+        <w:t xml:space="preserve"> </w:t>
+      </w:r>
+      <w:r>
+        <w:t xml:space="preserve">even in sandy soils, </w:t>
+      </w:r>
+      <w:r>
+        <w:t>straining is a significant immobilization process.</w:t>
       </w:r>
     </w:p>
     <w:p>
       <w:r>
-        <w:t>The presence of dispersed colloids provides a vector for strongly sorbed chemicals, emerging contaminants, and agricultural amendments to be transported through the subsurface (</w:t>
+        <w:t xml:space="preserve">Many field studies apply inverse modeling of the advection dispersion equation (ADE) updated for colloid transport (CDE). Application of mobile-immobile and mobile-immobile-mobile region refinement of CDE have also been applied in the literature. </w:t>
+      </w:r>
+      <w:r>
+        <w:rPr>
+          <w:i/>
+        </w:rPr>
+        <w:t xml:space="preserve">Bradford </w:t>
+      </w:r>
+      <w:proofErr w:type="gramStart"/>
+      <w:r>
+        <w:rPr>
+          <w:i/>
+        </w:rPr>
+        <w:t>et</w:t>
+      </w:r>
+      <w:proofErr w:type="gramEnd"/>
+      <w:r>
+        <w:rPr>
+          <w:i/>
+        </w:rPr>
+        <w:t xml:space="preserve">. </w:t>
+      </w:r>
+      <w:proofErr w:type="gramStart"/>
+      <w:r>
+        <w:rPr>
+          <w:i/>
+        </w:rPr>
+        <w:t>al</w:t>
+      </w:r>
+      <w:proofErr w:type="gramEnd"/>
+      <w:r>
+        <w:rPr>
+          <w:i/>
+        </w:rPr>
+        <w:t>.  2003</w:t>
+      </w:r>
+      <w:r>
+        <w:t xml:space="preserve"> present an inverse modeling solut</w:t>
+      </w:r>
+      <w:r>
+        <w:t>ion implemented with HYDRUS-1D (</w:t>
       </w:r>
       <w:proofErr w:type="spellStart"/>
       <w:r>
         <w:rPr>
           <w:i/>
         </w:rPr>
-        <w:t>Qiu</w:t>
+        <w:t>Simunek</w:t>
       </w:r>
       <w:proofErr w:type="spellEnd"/>
       <w:r>
         <w:rPr>
           <w:i/>
         </w:rPr>
-        <w:t xml:space="preserve"> et. al. 2011</w:t>
-      </w:r>
-      <w:r>
-        <w:t>). Structure, composition, and connectivity are generally considered primary mechanisms that control fluid flow in soils.  In both saturated and unsaturated systems macropore flow from earthworm burrows, roots, cracks, and other heterogeneities can be described as preferential flow paths that bypass matrix flow within the subsurface (</w:t>
+        <w:t xml:space="preserve"> et. al. 2005</w:t>
+      </w:r>
+      <w:r>
+        <w:t>)</w:t>
+      </w:r>
+      <w:r>
+        <w:t xml:space="preserve"> that utilizes non-linear least squares optimization. Inverse modeling, however still requires laborious and often expensive laboratory or field methods to collect colloid transport data and recover CDE parameters. </w:t>
       </w:r>
       <w:proofErr w:type="spellStart"/>
       <w:r>
         <w:rPr>
           <w:i/>
         </w:rPr>
-        <w:t>Gerke</w:t>
+        <w:t>Torkzaban</w:t>
       </w:r>
       <w:proofErr w:type="spellEnd"/>
       <w:r>
         <w:rPr>
           <w:i/>
         </w:rPr>
-        <w:t xml:space="preserve"> 2006</w:t>
-      </w:r>
-      <w:r>
-        <w:t>). Preferential flow has been identified as one of the most significant field-scale mechanisms to determine the po</w:t>
-      </w:r>
-      <w:r>
-        <w:t>llution potential of chemicals (</w:t>
-      </w:r>
-      <w:r>
-        <w:rPr>
-          <w:i/>
-        </w:rPr>
-        <w:t>Kung et. al. 2000</w:t>
-      </w:r>
-      <w:r>
-        <w:t>)</w:t>
-      </w:r>
-      <w:r>
-        <w:t>. Field scale testing has been limited to the use of conservative and non-conservative tracers, which are not subject to the same suite of forces as colloids. Understanding the pore scale mechanics of colloidal transport is essential for elucidating the controlling factors of colloidal transport and for making more accurate predictions of colloidal deposition and transport on the field scale.</w:t>
+        <w:t xml:space="preserve"> and others</w:t>
+      </w:r>
+      <w:r>
+        <w:rPr>
+          <w:i/>
+        </w:rPr>
+        <w:t xml:space="preserve"> 2005</w:t>
+      </w:r>
+      <w:r>
+        <w:t xml:space="preserve"> indicate that their columns were excavated at 1cm intervals and concentrations of retained colloids were measured in centrifuge tubes. Physiochemical forward modeling of colloid transport has the potential to return similar colloid transport results, significantly reducing research time and cost when used in conjunction with laboratory or field studies.</w:t>
       </w:r>
     </w:p>
     <w:p>
       <w:r>
-        <w:t>The attachment of colloids to geological materials and straining by constricting pores and immobile regions is heavily influenced by the physical and chemical characteristics of the hydrological system. Changes in physical characteristics (fluid velocity, reduced porosity due to compaction) and chemical characteristics (slight changes in fluid ionic strength from a rainfall event or mixing) can alter the distribution of colloids by altering the balance of chemical and hydrodynamic forces. Most laboratory studies focus on recovering macroscale parameters of colloid transport via laboratory analysis (</w:t>
+        <w:t>The presence of dispersed colloids provides a vector for strongly sorbed chemicals, emerging contaminants, and agricultural amendments to be transported through the subsurface (</w:t>
       </w:r>
       <w:proofErr w:type="spellStart"/>
       <w:r>
         <w:rPr>
           <w:i/>
         </w:rPr>
-        <w:t>Saiers</w:t>
+        <w:t>Qiu</w:t>
       </w:r>
       <w:proofErr w:type="spellEnd"/>
       <w:r>
         <w:rPr>
           <w:i/>
         </w:rPr>
-        <w:t xml:space="preserve"> 1996, </w:t>
+        <w:t xml:space="preserve"> et. al. 2011</w:t>
+      </w:r>
+      <w:r>
+        <w:t>). Structure, composition, and connectivity are generally considered primary mechanisms that control fluid flow in soils.  In both saturated and unsaturated systems macropore flow from earthworm burrows, roots, cracks, and other heterogeneities can be described as preferential flow paths that bypass matrix flow within the subsurface (</w:t>
       </w:r>
       <w:proofErr w:type="spellStart"/>
       <w:r>
         <w:rPr>
           <w:i/>
         </w:rPr>
-        <w:t>Kretzchmar</w:t>
+        <w:t>Gerke</w:t>
       </w:r>
       <w:proofErr w:type="spellEnd"/>
       <w:r>
         <w:rPr>
           <w:i/>
         </w:rPr>
-        <w:t xml:space="preserve"> et. al. 1997, Harter 2000, </w:t>
-      </w:r>
-      <w:proofErr w:type="spellStart"/>
-      <w:r>
-        <w:rPr>
-          <w:i/>
-        </w:rPr>
-        <w:t>Sirivithayapakorn</w:t>
-      </w:r>
-      <w:proofErr w:type="spellEnd"/>
-      <w:r>
-        <w:rPr>
-          <w:i/>
-        </w:rPr>
-        <w:t xml:space="preserve"> 2003, </w:t>
-      </w:r>
-      <w:proofErr w:type="spellStart"/>
-      <w:r>
-        <w:rPr>
-          <w:i/>
-        </w:rPr>
-        <w:t>Kjaergaard</w:t>
-      </w:r>
-      <w:proofErr w:type="spellEnd"/>
-      <w:r>
-        <w:rPr>
-          <w:i/>
-        </w:rPr>
-        <w:t xml:space="preserve"> et. al. 2004</w:t>
-      </w:r>
-      <w:r>
-        <w:t>) and field scale modeling. Micro-scale analysis of fluid flow domains can provide a means of identifying controlling factors for colloid-surface interactions and illustrate mechanisms of colloid retention that are not obvious in column or field scale studies. Processes such as colloid straining in pore throats or immobilization due to fluid stagnation zones are not visible at the field scale and play an important role in colloid retention (</w:t>
-      </w:r>
-      <w:proofErr w:type="spellStart"/>
-      <w:r>
-        <w:rPr>
-          <w:i/>
-        </w:rPr>
-        <w:t>Torkzaban</w:t>
-      </w:r>
-      <w:proofErr w:type="spellEnd"/>
-      <w:r>
-        <w:rPr>
-          <w:i/>
-        </w:rPr>
-        <w:t xml:space="preserve"> et. al. 2008</w:t>
-      </w:r>
-      <w:r>
-        <w:t>).</w:t>
+        <w:t xml:space="preserve"> 2006</w:t>
+      </w:r>
+      <w:r>
+        <w:t>). Preferential flow has been identified as one of the most significant field-scale mechanisms to determine the po</w:t>
+      </w:r>
+      <w:r>
+        <w:t>llution potential of chemicals (</w:t>
+      </w:r>
+      <w:r>
+        <w:rPr>
+          <w:i/>
+        </w:rPr>
+        <w:t>Kung et. al. 2000</w:t>
+      </w:r>
+      <w:r>
+        <w:t>)</w:t>
+      </w:r>
+      <w:r>
+        <w:t>. Field scale testing has been limited to the use of conservative and non-conservative tracers, which are not subject to the same suite of forces as colloids. Understanding the pore scale mechanics of colloidal transport is essential for elucidating the controlling factors of colloidal transport and for making more accurate predictions of colloidal deposition and transport on the field scale.</w:t>
       </w:r>
     </w:p>
     <w:p>
       <w:r>
+        <w:t>The attachment of colloids to geological materials and straining by constricting pores and immobile regions is heavily influenced by the physical and chemical characteristics of the hydrological system. Changes in physical characteristics (fluid velocity, reduced porosity due to compaction) and chemical characteristics (slight changes in fluid ionic strength from a rainfall event or mixing) can alter the distribution of colloids by altering the balance of chemical and hydrodynamic forces. Most laboratory studies focus on recovering macroscale parameters of colloid transport via laboratory analysis (</w:t>
+      </w:r>
+      <w:proofErr w:type="spellStart"/>
+      <w:r>
+        <w:rPr>
+          <w:i/>
+        </w:rPr>
+        <w:t>Saiers</w:t>
+      </w:r>
+      <w:proofErr w:type="spellEnd"/>
+      <w:r>
+        <w:rPr>
+          <w:i/>
+        </w:rPr>
+        <w:t xml:space="preserve"> 1996, </w:t>
+      </w:r>
+      <w:proofErr w:type="spellStart"/>
+      <w:r>
+        <w:rPr>
+          <w:i/>
+        </w:rPr>
+        <w:t>Kretzchmar</w:t>
+      </w:r>
+      <w:proofErr w:type="spellEnd"/>
+      <w:r>
+        <w:rPr>
+          <w:i/>
+        </w:rPr>
+        <w:t xml:space="preserve"> et. al. 1997, Harter 2000, </w:t>
+      </w:r>
+      <w:proofErr w:type="spellStart"/>
+      <w:r>
+        <w:rPr>
+          <w:i/>
+        </w:rPr>
+        <w:t>Sirivithayapakorn</w:t>
+      </w:r>
+      <w:proofErr w:type="spellEnd"/>
+      <w:r>
+        <w:rPr>
+          <w:i/>
+        </w:rPr>
+        <w:t xml:space="preserve"> 2003, </w:t>
+      </w:r>
+      <w:proofErr w:type="spellStart"/>
+      <w:r>
+        <w:rPr>
+          <w:i/>
+        </w:rPr>
+        <w:t>Kjaergaard</w:t>
+      </w:r>
+      <w:proofErr w:type="spellEnd"/>
+      <w:r>
+        <w:rPr>
+          <w:i/>
+        </w:rPr>
+        <w:t xml:space="preserve"> et. al. 2004</w:t>
+      </w:r>
+      <w:r>
+        <w:t>) and field scale modeling. Micro-scale analysis of fluid flow domains can provide a means of identifying controlling factors for colloid-surface interactions and illustrate mechanisms of colloid retention that are not obvious in column or field scale studies. Processes such as colloid straining in pore throats or immobilization due to fluid stagnation zones are not visible at the field scale and play an important role in colloid retention (</w:t>
+      </w:r>
+      <w:proofErr w:type="spellStart"/>
+      <w:r>
+        <w:rPr>
+          <w:i/>
+        </w:rPr>
+        <w:t>Torkzaban</w:t>
+      </w:r>
+      <w:proofErr w:type="spellEnd"/>
+      <w:r>
+        <w:rPr>
+          <w:i/>
+        </w:rPr>
+        <w:t xml:space="preserve"> et. al. 2008</w:t>
+      </w:r>
+      <w:r>
+        <w:t>).</w:t>
+      </w:r>
+    </w:p>
+    <w:p>
+      <w:r>
+        <w:lastRenderedPageBreak/>
         <w:t xml:space="preserve">Pore scale colloid transport modeling may be able to bridge a gap in the understanding and analysis of colloid transport studies. </w:t>
       </w:r>
       <w:r>
         <w:t>P</w:t>
       </w:r>
       <w:r>
-        <w:t xml:space="preserve">revious colloid modeling systems have not been released as open source tools, and as a result become limited as novel approaches. The development of an open source colloid tracking software allows for greater reproducibility of scientific studies and encourages collaboration </w:t>
-      </w:r>
-      <w:r>
-        <w:lastRenderedPageBreak/>
-        <w:t>among scientists to improve upon the existing code base using shared knowledge. Collaboration between scientists becomes extremely important as academic funding becomes more limited.</w:t>
+        <w:t>revious colloid modeling systems have not been released as open source tools, and as a result become limited as novel approaches. The development of an open source colloid tracking software allows for greater reproducibility of scientific studies and encourages collaboration among scientists to improve upon the existing code base using shared knowledge. Collaboration between scientists becomes extremely important as academic funding becomes more limited.</w:t>
       </w:r>
     </w:p>
     <w:p>
@@ -12153,6 +12232,7 @@
     </w:p>
     <w:p>
       <w:r>
+        <w:lastRenderedPageBreak/>
         <w:t xml:space="preserve">A colloid equation of motion is outlined by </w:t>
       </w:r>
       <w:r>
@@ -12392,7 +12472,6 @@
     <w:p>
       <w:proofErr w:type="gramStart"/>
       <w:r>
-        <w:lastRenderedPageBreak/>
         <w:t>where</w:t>
       </w:r>
       <w:proofErr w:type="gramEnd"/>
@@ -16556,6 +16635,7 @@
     </w:p>
     <w:p>
       <w:r>
+        <w:lastRenderedPageBreak/>
         <w:t xml:space="preserve">Ionic strength </w:t>
       </w:r>
       <m:oMath>
@@ -16634,7 +16714,6 @@
     </w:p>
     <w:p>
       <w:r>
-        <w:lastRenderedPageBreak/>
         <w:t>Lifshitz-van der Walls interaction energy accounts for London dispersion forces, dipole interactions (</w:t>
       </w:r>
       <w:proofErr w:type="spellStart"/>
@@ -19070,7 +19149,14 @@
         <w:rPr>
           <w:i/>
         </w:rPr>
-        <w:t>. al. 1965</w:t>
+        <w:t xml:space="preserve">. al. </w:t>
+      </w:r>
+      <w:r>
+        <w:rPr>
+          <w:i/>
+        </w:rPr>
+        <w:lastRenderedPageBreak/>
+        <w:t>1965</w:t>
       </w:r>
       <w:r>
         <w:t xml:space="preserve"> derive repulsive interaction energies between two identical spheres. Their </w:t>
@@ -20490,7 +20576,11 @@
       </w:r>
       <w:proofErr w:type="spellEnd"/>
       <w:r>
-        <w:t xml:space="preserve">. Model domains range in porosity from 0.36 to 0.54 (Table xxx). Development models are assumed to be packed glass bead porous media. Lattice Boltzmann computational fluid dynamics were performed on each of the five porous media. Models were run until equilibrium conditions were present. Mean fluid velocity in each porous media ranges from 1.73e-6 m/s to 2.28e-4 m/s after </w:t>
+        <w:t xml:space="preserve">. Model domains range in porosity from 0.36 to 0.54 (Table xxx). Development models are assumed to be packed glass bead porous media. Lattice Boltzmann computational fluid dynamics were performed on each of the five porous media. </w:t>
+      </w:r>
+      <w:r>
+        <w:lastRenderedPageBreak/>
+        <w:t xml:space="preserve">Models were run until equilibrium conditions were present. Mean fluid velocity in each porous media ranges from 1.73e-6 m/s to 2.28e-4 m/s after </w:t>
       </w:r>
       <w:proofErr w:type="spellStart"/>
       <w:r>
@@ -20534,7 +20624,6 @@
     </w:p>
     <w:p>
       <w:r>
-        <w:lastRenderedPageBreak/>
         <w:t xml:space="preserve">Colloid simulation domains were simulated at 0.1 </w:t>
       </w:r>
       <w:proofErr w:type="spellStart"/>
@@ -20743,14 +20832,11 @@
     </w:p>
     <w:p>
       <w:r>
+        <w:lastRenderedPageBreak/>
         <w:t xml:space="preserve">Electric double </w:t>
       </w:r>
       <w:r>
-        <w:t xml:space="preserve">layer repulsive force profiles, attractive force profiles, and DLVO force profiles were generated for each of the simulation ionic strengths. The chemical force profiles are consistent across simulation domains because the colloid and surface material did not vary between domains. The electric double layer profiles show that as ionic strength increases, the magnitude of double layer repulsion decreases. A collapse of the double layer repulsive distance is also observed with increased ionic </w:t>
-      </w:r>
-      <w:r>
-        <w:lastRenderedPageBreak/>
-        <w:t xml:space="preserve">strength.  The attractive force profiles display similar results for all ionic strengths tested. At 1 nm distance the difference in force profile is most pronounced. DLVO force profiles (combination of EDL and attractive forces) shows </w:t>
+        <w:t xml:space="preserve">layer repulsive force profiles, attractive force profiles, and DLVO force profiles were generated for each of the simulation ionic strengths. The chemical force profiles are consistent across simulation domains because the colloid and surface material did not vary between domains. The electric double layer profiles show that as ionic strength increases, the magnitude of double layer repulsion decreases. A collapse of the double layer repulsive distance is also observed with increased ionic strength.  The attractive force profiles display similar results for all ionic strengths tested. At 1 nm distance the difference in force profile is most pronounced. DLVO force profiles (combination of EDL and attractive forces) shows </w:t>
       </w:r>
       <w:proofErr w:type="gramStart"/>
       <w:r>
@@ -20974,7 +21060,11 @@
         <w:t xml:space="preserve"> simulation. </w:t>
       </w:r>
       <w:r>
-        <w:t xml:space="preserve">The 1e-4 M simulation shows that all colloids break through the simulation domain by 0.5 pore volumes of elution. A limited number of colloids were immobilized for simulations with ionic strengths of 1e-3 M to 0.1 M </w:t>
+        <w:t xml:space="preserve">The 1e-4 M simulation shows that all colloids break through the </w:t>
+      </w:r>
+      <w:r>
+        <w:lastRenderedPageBreak/>
+        <w:t xml:space="preserve">simulation domain by 0.5 pore volumes of elution. A limited number of colloids were immobilized for simulations with ionic strengths of 1e-3 M to 0.1 M </w:t>
       </w:r>
       <w:proofErr w:type="spellStart"/>
       <w:r>
@@ -20993,11 +21083,7 @@
         <w:t xml:space="preserve"> returned complete breakthrough of all colloids by 2 pore volumes of elution. This result was not expected because of the repulsive energy barrier between solid and colloid is lowest for this simulation ionic strength.</w:t>
       </w:r>
       <w:r>
-        <w:t xml:space="preserve"> Colloid-colloid attractive </w:t>
-      </w:r>
-      <w:r>
-        <w:lastRenderedPageBreak/>
-        <w:t>interaction may have contributed to the complete breakthrough of all colloids. Additionally,</w:t>
+        <w:t xml:space="preserve"> Colloid-colloid attractive interaction may have contributed to the complete breakthrough of all colloids. Additionally,</w:t>
       </w:r>
       <w:r>
         <w:t xml:space="preserve"> </w:t>
@@ -21274,6 +21360,7 @@
         <w:ind w:left="0"/>
       </w:pPr>
       <w:r>
+        <w:lastRenderedPageBreak/>
         <w:t xml:space="preserve">Chemical parameter sensitivity analysis was performed on the code to investigate colloid-surface interaction and colloid-colloid interaction during simulation. Results from sensitivity analysis indicate that as ionic strength increases the repulsive energy barrier of the DLVO profile decreases in force and extent within the simulation domain. Due to this change in repulsive energy more colloids are generally immobilized and a proportion of colloids are retarded in comparison to simulations run with a lower ionic strength. Some exceptions to this statement were observed. In </w:t>
       </w:r>
       <w:r>
@@ -21295,11 +21382,7 @@
         <w:t>Synthetic5</w:t>
       </w:r>
       <w:r>
-        <w:t xml:space="preserve"> </w:t>
-      </w:r>
-      <w:r>
-        <w:lastRenderedPageBreak/>
-        <w:t>colloid-colloi</w:t>
+        <w:t xml:space="preserve"> colloid-colloi</w:t>
       </w:r>
       <w:r>
         <w:t>d repulsive interactions at low</w:t>
@@ -21341,12 +21424,7 @@
         <w:t>Synthetic3</w:t>
       </w:r>
       <w:r>
-        <w:t>, Brownian motion caused up to 10% variability in the number of colloids that were immobilized between simulation runs. These results illustrate the importance of performing multiple simulation runs to bou</w:t>
-      </w:r>
-      <w:bookmarkStart w:id="0" w:name="_GoBack"/>
-      <w:bookmarkEnd w:id="0"/>
-      <w:r>
-        <w:t xml:space="preserve">nd the effects of Brownian motion for reported results when performing prediction simulations.  </w:t>
+        <w:t xml:space="preserve">, Brownian motion caused up to 10% variability in the number of colloids that were immobilized between simulation runs. These results illustrate the importance of performing multiple simulation runs to bound the effects of Brownian motion for reported results when performing prediction simulations.  </w:t>
       </w:r>
     </w:p>
     <w:p>
@@ -21571,6 +21649,7 @@
         <w:ind w:left="360"/>
       </w:pPr>
       <w:r>
+        <w:lastRenderedPageBreak/>
         <w:t>4.5 Discussion</w:t>
       </w:r>
     </w:p>
@@ -21628,7 +21707,6 @@
         </w:numPr>
       </w:pPr>
       <w:r>
-        <w:lastRenderedPageBreak/>
         <w:t>References</w:t>
       </w:r>
     </w:p>
@@ -24412,7 +24490,7 @@
 </file>
 
 <file path=customXml/itemProps1.xml><?xml version="1.0" encoding="utf-8"?>
-<ds:datastoreItem xmlns:ds="http://schemas.openxmlformats.org/officeDocument/2006/customXml" ds:itemID="{55A8E522-EC15-4A39-904E-74F55E45366B}">
+<ds:datastoreItem xmlns:ds="http://schemas.openxmlformats.org/officeDocument/2006/customXml" ds:itemID="{11BFE425-F21C-4E4A-B6EB-E877C13F62AA}">
   <ds:schemaRefs>
     <ds:schemaRef ds:uri="http://schemas.openxmlformats.org/officeDocument/2006/bibliography"/>
   </ds:schemaRefs>

</xml_diff>

<commit_message>
More edits to Ch. 3
</commit_message>
<xml_diff>
--- a/Dissert_outline_v0.docx
+++ b/Dissert_outline_v0.docx
@@ -650,14 +650,13 @@
         <w:rPr>
           <w:i/>
         </w:rPr>
-        <w:t xml:space="preserve">, </w:t>
+        <w:t>,</w:t>
       </w:r>
       <w:r>
         <w:rPr>
           <w:i/>
-          <w:color w:val="FF0000"/>
-        </w:rPr>
-        <w:t>add refs</w:t>
+        </w:rPr>
+        <w:t xml:space="preserve"> Oren and Bakke 2003</w:t>
       </w:r>
       <w:r>
         <w:t>)</w:t>
@@ -1038,7 +1037,11 @@
         <w:t>)</w:t>
       </w:r>
       <w:r>
-        <w:t xml:space="preserve"> are of value because they require very little computational power to return the permeability of porous media. </w:t>
+        <w:t xml:space="preserve"> are of value because they </w:t>
+      </w:r>
+      <w:r>
+        <w:lastRenderedPageBreak/>
+        <w:t xml:space="preserve">require very little computational power to return the permeability of porous media. </w:t>
       </w:r>
       <w:r>
         <w:rPr>
@@ -1048,25 +1051,6 @@
       </w:r>
       <w:r>
         <w:t xml:space="preserve"> </w:t>
-      </w:r>
-      <w:r>
-        <w:t>(</w:t>
-      </w:r>
-      <w:r>
-        <w:rPr>
-          <w:color w:val="FF0000"/>
-        </w:rPr>
-        <w:t xml:space="preserve">other </w:t>
-      </w:r>
-      <w:r>
-        <w:rPr>
-          <w:color w:val="FF0000"/>
-        </w:rPr>
-        <w:lastRenderedPageBreak/>
-        <w:t>refs</w:t>
-      </w:r>
-      <w:r>
-        <w:t xml:space="preserve">) </w:t>
       </w:r>
       <w:r>
         <w:t xml:space="preserve">used this relationship to calculate the permeability of porous media thin sections. By applying the KC relationship to three dimensional CT imagery it may be possible to estimate permeability and hydraulic </w:t>
@@ -1292,20 +1276,17 @@
         </w:rPr>
       </w:pPr>
       <w:r>
-        <w:t>Soil columns were saturated and placed on a perforated disk inside of a funnel. Water head of 25 mm was kept constant on soil surface, and outflow was measured for each soil column over a 10 minute period with 1 minute sample intervals.</w:t>
+        <w:t xml:space="preserve">Soil columns were saturated and placed on a perforated disk inside of a funnel. Water head of 25 mm was kept constant on soil surface, and outflow was measured for each soil column over a 10 minute </w:t>
+      </w:r>
+      <w:r>
+        <w:lastRenderedPageBreak/>
+        <w:t>period with 1 minute sample intervals.</w:t>
       </w:r>
       <w:r>
         <w:rPr>
           <w:color w:val="000000" w:themeColor="text1"/>
         </w:rPr>
-        <w:t xml:space="preserve"> Constant water level was maintained manually with an accuracy </w:t>
-      </w:r>
-      <w:r>
-        <w:rPr>
-          <w:color w:val="000000" w:themeColor="text1"/>
-        </w:rPr>
-        <w:lastRenderedPageBreak/>
-        <w:t>of 2 mm in this study.</w:t>
+        <w:t xml:space="preserve"> Constant water level was maintained manually with an accuracy of 2 mm in this study.</w:t>
       </w:r>
       <w:r>
         <w:t xml:space="preserve"> This procedure was repeated 3 times and linear parts of the cumulative outflow curves were used to calculate the saturated hydraulic conductivity.  </w:t>
@@ -2238,11 +2219,11 @@
         <w:t xml:space="preserve">soil </w:t>
       </w:r>
       <w:r>
-        <w:t xml:space="preserve">CT data in an attempt to fully remove image artifacts. Median filters utilize a median value as output from each particular view taken by the algorithm. This effectively removes outliers, and is robust at smoothing image data when noise characteristics are not known </w:t>
+        <w:t xml:space="preserve">CT data in an attempt to fully remove image artifacts. Median filters utilize a median value as output from each particular view taken by the algorithm. This effectively </w:t>
       </w:r>
       <w:r>
         <w:lastRenderedPageBreak/>
-        <w:t>(</w:t>
+        <w:t>removes outliers, and is robust at smoothing image data when noise characteristics are not known (</w:t>
       </w:r>
       <w:r>
         <w:rPr>
@@ -2462,7 +2443,11 @@
         <w:t>Oh and Lindquist 1999</w:t>
       </w:r>
       <w:r>
-        <w:t>). LA-K-means Markov Random Field (KMMRF) segments image sequences in three dimensions based on neighboring voxel interactions. Seed voxels are required to provide a mean and standard deviation of each voxel class before segmentation can be performed (</w:t>
+        <w:t xml:space="preserve">). LA-K-means Markov Random Field (KMMRF) segments image sequences in three dimensions based on neighboring voxel interactions. Seed voxels are required to provide a mean and standard deviation of </w:t>
+      </w:r>
+      <w:r>
+        <w:lastRenderedPageBreak/>
+        <w:t>each voxel class before segmentation can be performed (</w:t>
       </w:r>
       <w:r>
         <w:rPr>
@@ -2479,7 +2464,6 @@
         <w:pStyle w:val="Heading4"/>
       </w:pPr>
       <w:r>
-        <w:lastRenderedPageBreak/>
         <w:t>2.2.3 Image analysis methods</w:t>
       </w:r>
     </w:p>
@@ -3675,7 +3659,14 @@
         <w:rPr>
           <w:rFonts w:eastAsiaTheme="minorEastAsia"/>
         </w:rPr>
-        <w:t>.  This relationship is only valid for uniform pore shapes and cannot account for the interconnected, tortuous, and non-uniform nature of natural porous media. Refinements to this relationship have been made through the Kozeny-Carman relationship:</w:t>
+        <w:t xml:space="preserve">.  This relationship is only valid for uniform pore shapes </w:t>
+      </w:r>
+      <w:r>
+        <w:rPr>
+          <w:rFonts w:eastAsiaTheme="minorEastAsia"/>
+        </w:rPr>
+        <w:lastRenderedPageBreak/>
+        <w:t>and cannot account for the interconnected, tortuous, and non-uniform nature of natural porous media. Refinements to this relationship have been made through the Kozeny-Carman relationship:</w:t>
       </w:r>
     </w:p>
     <w:p>
@@ -3690,7 +3681,6 @@
             <w:rPr>
               <w:rFonts w:ascii="Cambria Math" w:hAnsi="Cambria Math"/>
             </w:rPr>
-            <w:lastRenderedPageBreak/>
             <m:t>k=</m:t>
           </m:r>
           <m:f>
@@ -4362,7 +4352,11 @@
         <w:t>1</w:t>
       </w:r>
       <w:r>
-        <w:t xml:space="preserve">9 lattice Boltzmann fluid velocities and eigenvectors are defined in </w:t>
+        <w:t xml:space="preserve">9 lattice Boltzmann fluid velocities and eigenvectors </w:t>
+      </w:r>
+      <w:r>
+        <w:lastRenderedPageBreak/>
+        <w:t xml:space="preserve">are defined in </w:t>
       </w:r>
       <w:r>
         <w:t>&lt;</w:t>
@@ -4377,11 +4371,7 @@
         <w:t>&gt;</w:t>
       </w:r>
       <w:r>
-        <w:t xml:space="preserve">. The eigenvector distribution preserves physical fluid vectors in a Newtonian </w:t>
-      </w:r>
-      <w:r>
-        <w:lastRenderedPageBreak/>
-        <w:t>system. An applied weight is given to each link type for streaming purposes and to preserve a mass balance in the system.</w:t>
+        <w:t>. The eigenvector distribution preserves physical fluid vectors in a Newtonian system. An applied weight is given to each link type for streaming purposes and to preserve a mass balance in the system.</w:t>
       </w:r>
     </w:p>
     <w:p>
@@ -5420,6 +5410,7 @@
         <w:rPr>
           <w:rFonts w:eastAsiaTheme="minorEastAsia"/>
         </w:rPr>
+        <w:lastRenderedPageBreak/>
         <w:t>A general form of the equilibrium distribution function closes the single relaxation time lattice Boltzmann CFD equation.</w:t>
       </w:r>
     </w:p>
@@ -6552,6 +6543,7 @@
         <w:rPr>
           <w:rFonts w:eastAsiaTheme="minorEastAsia"/>
         </w:rPr>
+        <w:lastRenderedPageBreak/>
         <w:t>Substitution of the preceding equation for hydraulic conductivity and rearrangement yields an expression for lattice permeability.</w:t>
       </w:r>
     </w:p>
@@ -6567,7 +6559,6 @@
             <w:rPr>
               <w:rFonts w:ascii="Cambria Math" w:eastAsiaTheme="minorEastAsia" w:hAnsi="Cambria Math"/>
             </w:rPr>
-            <w:lastRenderedPageBreak/>
             <m:t>k=</m:t>
           </m:r>
           <m:f>
@@ -7593,7 +7584,11 @@
         <w:t>xxxx</w:t>
       </w:r>
       <w:r>
-        <w:t xml:space="preserve">). The discontinuity in mean porosity suggests that wall separation was present in portions of Column 3 when CT scanning occurred. A wall correction of 15 vx was applied to the each of the columns. The sharp increase in porosity near the polycarbonate cylinder wall is minimized for Column 3 with this correction (Figure </w:t>
+        <w:t xml:space="preserve">). The discontinuity in mean porosity suggests that wall separation was present in portions of Column 3 when CT scanning occurred. A wall correction of 15 vx was applied to the each of the columns. The sharp increase in </w:t>
+      </w:r>
+      <w:r>
+        <w:lastRenderedPageBreak/>
+        <w:t xml:space="preserve">porosity near the polycarbonate cylinder wall is minimized for Column 3 with this correction (Figure </w:t>
       </w:r>
       <w:r>
         <w:t>xxxx</w:t>
@@ -7617,11 +7612,7 @@
         <w:t>simulations</w:t>
       </w:r>
       <w:r>
-        <w:t xml:space="preserve"> also decreases when wall corrections are applied for </w:t>
-      </w:r>
-      <w:r>
-        <w:lastRenderedPageBreak/>
-        <w:t>Brink, Rosin, YASA, an</w:t>
+        <w:t xml:space="preserve"> also decreases when wall corrections are applied for Brink, Rosin, YASA, an</w:t>
       </w:r>
       <w:r>
         <w:t>d Yen segmentation algorithms. A h</w:t>
@@ -8496,7 +8487,11 @@
         </m:sSup>
       </m:oMath>
       <w:r>
-        <w:t xml:space="preserve">  compared to the laboratory value of 0.99 </w:t>
+        <w:t xml:space="preserve">  </w:t>
+      </w:r>
+      <w:r>
+        <w:lastRenderedPageBreak/>
+        <w:t xml:space="preserve">compared to the laboratory value of 0.99 </w:t>
       </w:r>
       <m:oMath>
         <m:r>
@@ -8686,11 +8681,7 @@
         </m:sSup>
       </m:oMath>
       <w:r>
-        <w:t xml:space="preserve"> measured in the laboratory. In sections </w:t>
-      </w:r>
-      <w:r>
-        <w:lastRenderedPageBreak/>
-        <w:t xml:space="preserve">3-6 the lower </w:t>
+        <w:t xml:space="preserve"> measured in the laboratory. In sections 3-6 the lower </w:t>
       </w:r>
       <m:oMath>
         <m:r>
@@ -9002,7 +8993,11 @@
         </m:sSup>
       </m:oMath>
       <w:r>
-        <w:t>. It is apparent that CT porosity is the controlling factor in the KC model because geometric tortuosity approaches infinity as porosity approaches, but does not equal 0. The variability observed here illustrates the direct influence to modeled permeability of variations in modeled porosity and connectivity returned to the researcher by applying dif</w:t>
+        <w:t xml:space="preserve">. It is apparent that CT porosity is the controlling factor in the KC model because geometric tortuosity </w:t>
+      </w:r>
+      <w:r>
+        <w:lastRenderedPageBreak/>
+        <w:t>approaches infinity as porosity approaches, but does not equal 0. The variability observed here illustrates the direct influence to modeled permeability of variations in modeled porosity and connectivity returned to the researcher by applying dif</w:t>
       </w:r>
       <w:r>
         <w:t>ferent segmentation algorithms.</w:t>
@@ -9013,7 +9008,6 @@
         <w:pStyle w:val="Heading4"/>
       </w:pPr>
       <w:r>
-        <w:lastRenderedPageBreak/>
         <w:t>2.4.2 Potential sources of uncertainty between modeled and measured permeability</w:t>
       </w:r>
     </w:p>
@@ -9402,6 +9396,7 @@
         </w:rPr>
       </w:pPr>
       <w:r>
+        <w:lastRenderedPageBreak/>
         <w:t xml:space="preserve">CT collection and image data are rarely perfect representations of the physical world, since they are disturbed by optical transfer functions, scattering, and noise </w:t>
       </w:r>
       <w:r>
@@ -9432,11 +9427,7 @@
         <w:t>2013)</w:t>
       </w:r>
       <w:r>
-        <w:t xml:space="preserve">. Due to averaging of the attenuation of multiple </w:t>
-      </w:r>
-      <w:r>
-        <w:lastRenderedPageBreak/>
-        <w:t xml:space="preserve">materials or phases in a single voxel, partial volume effects may be present, and boundary voxels may be misclassified </w:t>
+        <w:t xml:space="preserve">. Due to averaging of the attenuation of multiple materials or phases in a single voxel, partial volume effects may be present, and boundary voxels may be misclassified </w:t>
       </w:r>
       <w:r>
         <w:t>(</w:t>
@@ -9709,17 +9700,17 @@
         <w:t>Simulation domains</w:t>
       </w:r>
       <w:r>
-        <w:t xml:space="preserve"> were generated from nine different automated segmentation algorithms and compared to laboratory measurements in an effort to validate each model and gain insight into relationships between KC and LB models. Four macropore soil columns composed of 8 sections each were modeled using both KC and LB methods. Results were compared with laboratory measurements. Both KC and LB models returned permeability values that ranged from 2 orders of magnitude less than laboratory measured permeability values to</w:t>
+        <w:t xml:space="preserve"> were generated from nine different automated segmentation algorithms and compared to laboratory measurements in an effort to validate each model and gain insight into relationships between KC and LB models. Four macropore soil columns composed of 8 sections each were modeled using both KC and LB methods. Results were compared with </w:t>
+      </w:r>
+      <w:r>
+        <w:lastRenderedPageBreak/>
+        <w:t>laboratory measurements. Both KC and LB models returned permeability values that ranged from 2 orders of magnitude less than laboratory measured permeability values to</w:t>
       </w:r>
       <w:r>
         <w:t xml:space="preserve"> 3</w:t>
       </w:r>
       <w:r>
-        <w:t xml:space="preserve"> orders of magnitude greater than laboratory collected permeability values. Models that returned permeability values that were comparable to a discrete section of a soil column, rarely returned comparable values in an </w:t>
-      </w:r>
-      <w:r>
-        <w:lastRenderedPageBreak/>
-        <w:t xml:space="preserve">adjacent section. KC models returned permeability values that were closer in value to laboratory collected values, but did not seem to follow a similar trend as the laboratory data when comparing measurements for adjacent soil core sections. LB models returned values that followed the same general trend as laboratory methods, but consistently returned </w:t>
+        <w:t xml:space="preserve"> orders of magnitude greater than laboratory collected permeability values. Models that returned permeability values that were comparable to a discrete section of a soil column, rarely returned comparable values in an adjacent section. KC models returned permeability values that were closer in value to laboratory collected values, but did not seem to follow a similar trend as the laboratory data when comparing measurements for adjacent soil core sections. LB models returned values that followed the same general trend as laboratory methods, but consistently returned </w:t>
       </w:r>
       <m:oMath>
         <m:r>
@@ -9917,6 +9908,7 @@
         </w:numPr>
       </w:pPr>
       <w:r>
+        <w:lastRenderedPageBreak/>
         <w:t>Colloid model development</w:t>
       </w:r>
     </w:p>
@@ -9969,502 +9961,492 @@
         <w:rPr>
           <w:i/>
         </w:rPr>
-        <w:t xml:space="preserve">Harter 2000, Redman 2004, Foppen et. al </w:t>
+        <w:t>Harter 2000, Redman 2004, Foppen et. al 2005</w:t>
+      </w:r>
+      <w:r>
+        <w:t>), and soil nutrient dynamics (</w:t>
       </w:r>
       <w:r>
         <w:rPr>
           <w:i/>
         </w:rPr>
+        <w:t>Bradford 2008</w:t>
+      </w:r>
+      <w:r>
+        <w:t xml:space="preserve">). Colloidal influence on the transport of chemical contaminants and soil nutrients should not be understated. Saturated zone contaminant transport models have traditionally been modeled as immobile and mobile phase systems. Translocation and transport of inorganic and organic colloids complicate these models. It has been suggested by multiple researchers that the presence of colloids accelerates the breakthrough of strongly adsorbing contaminants. Results from column breakthrough studies of </w:t>
+      </w:r>
+      <w:r>
+        <w:rPr>
+          <w:vertAlign w:val="superscript"/>
+        </w:rPr>
+        <w:t>137</w:t>
+      </w:r>
+      <w:r>
+        <w:t xml:space="preserve">Cs radionuclide suggests that the first arrival of </w:t>
+      </w:r>
+      <w:r>
+        <w:rPr>
+          <w:vertAlign w:val="superscript"/>
+        </w:rPr>
+        <w:t>137</w:t>
+      </w:r>
+      <w:r>
+        <w:t>Cs is accelerated by 15 times the rate of first arrival without the inclusion of kaolinite colloids (</w:t>
+      </w:r>
+      <w:r>
+        <w:rPr>
+          <w:i/>
+        </w:rPr>
+        <w:t>Saiers and Hornberger 1996</w:t>
+      </w:r>
+      <w:r>
+        <w:t xml:space="preserve">). </w:t>
+      </w:r>
+      <w:r>
+        <w:rPr>
+          <w:i/>
+        </w:rPr>
+        <w:t>Saiers and Hornberger 1996</w:t>
+      </w:r>
+      <w:r>
+        <w:t xml:space="preserve"> suggest that the accelerated arrival time is due to the presence of kinetic adsorption sites on kaolinite colloids. </w:t>
+      </w:r>
+      <w:r>
+        <w:rPr>
+          <w:i/>
+        </w:rPr>
+        <w:t>Sirivithayapakorn and Keller 2003</w:t>
+      </w:r>
+      <w:r>
+        <w:t xml:space="preserve"> performed micromodel studies with synthetic colloids on differently shaped pore and pore throat sizes; their results suggest that preferential flow, over matrix flow, in porous media drive the early arrival of colloids. The increase of clay content in a soil was correlated to the existence of very few, but highly connected, continuous larges pores that drive preferential flow and the acceleration of breakthrough of colloid sorbed contaminants (</w:t>
+      </w:r>
+      <w:r>
+        <w:rPr>
+          <w:i/>
+        </w:rPr>
+        <w:t>Kjaergaard et. al. 2004</w:t>
+      </w:r>
+      <w:r>
+        <w:t>). Further research into macropores formed as karst conduits shows that higher flow rates in macropores may actually slow the breakthrough of colloids due to increased collisions between colloids and geologic material leading to increased reversible attachment of colloids (</w:t>
+      </w:r>
+      <w:r>
+        <w:rPr>
+          <w:i/>
+        </w:rPr>
+        <w:t>Goppert and Goldscheider 2008</w:t>
+      </w:r>
+      <w:r>
+        <w:t>). Increased shear stresses at interface boundaries led to eventual release of attached colloids in karst conduits experiencing high flow rates (</w:t>
+      </w:r>
+      <w:r>
+        <w:rPr>
+          <w:i/>
+        </w:rPr>
+        <w:t>Goppert and Goldscheider 2008</w:t>
+      </w:r>
+      <w:r>
+        <w:t>) and do not affect long term retention rates.</w:t>
+      </w:r>
+    </w:p>
+    <w:p>
+      <w:r>
+        <w:t>Increasing production of nanomaterials and the ensuing effects on environmental health</w:t>
+      </w:r>
+      <w:r>
+        <w:t xml:space="preserve"> presents many research challenges and </w:t>
+      </w:r>
+      <w:r>
+        <w:t>needs to be addressed (</w:t>
+      </w:r>
+      <w:r>
+        <w:rPr>
+          <w:i/>
+        </w:rPr>
+        <w:t>Klaine and others 2008</w:t>
+      </w:r>
+      <w:r>
+        <w:t>).</w:t>
+      </w:r>
+      <w:r>
+        <w:t xml:space="preserve"> </w:t>
+      </w:r>
+      <w:r>
+        <w:t>Nanomaterials such as TiO</w:t>
+      </w:r>
+      <w:r>
+        <w:rPr>
+          <w:vertAlign w:val="subscript"/>
+        </w:rPr>
+        <w:t>2</w:t>
+      </w:r>
+      <w:r>
+        <w:t xml:space="preserve"> are produced in a variety of sizes and included in many consumer goods for its preservative, </w:t>
+      </w:r>
+      <w:r>
+        <w:t>coloration, and photoreactive qualities</w:t>
+      </w:r>
+      <w:r>
+        <w:t>.</w:t>
+      </w:r>
+      <w:r>
+        <w:t xml:space="preserve"> High concentrations of TiO</w:t>
+      </w:r>
+      <w:r>
+        <w:rPr>
+          <w:vertAlign w:val="subscript"/>
+        </w:rPr>
+        <w:t>2</w:t>
+      </w:r>
+      <w:r>
+        <w:t xml:space="preserve"> nanomaterials are commonly found in commercial sunblock, lotions, toothpaste, and can also be found in some prepared foods (</w:t>
+      </w:r>
+      <w:r>
+        <w:rPr>
+          <w:i/>
+        </w:rPr>
+        <w:t>Weir and others 2012</w:t>
+      </w:r>
+      <w:r>
+        <w:t>).</w:t>
+      </w:r>
+      <w:r>
+        <w:t xml:space="preserve"> Although municipal wastewater treatment systems are able to remove a large proportion of these particles, application of biosolids removed from wastewater treatment provide a vector for the release and transport of nanomaterials through the soil environment (</w:t>
+      </w:r>
+      <w:r>
+        <w:rPr>
+          <w:i/>
+        </w:rPr>
+        <w:t>Weir and others 2012</w:t>
+      </w:r>
+      <w:r>
+        <w:t>).</w:t>
+      </w:r>
+      <w:r>
+        <w:t xml:space="preserve"> </w:t>
+      </w:r>
+      <w:r>
+        <w:t xml:space="preserve">Nanomaterials behave as colloids within the soil environment and have been shown to aid in the transport of heavy metals </w:t>
+      </w:r>
+      <w:r>
+        <w:t>(</w:t>
+      </w:r>
+      <w:r>
+        <w:rPr>
+          <w:i/>
+        </w:rPr>
+        <w:t>Hassellӧ</w:t>
+      </w:r>
+      <w:r>
+        <w:rPr>
+          <w:i/>
+        </w:rPr>
+        <w:t>v 2008</w:t>
+      </w:r>
+      <w:r>
+        <w:t>).</w:t>
+      </w:r>
+      <w:r>
+        <w:t xml:space="preserve"> </w:t>
+      </w:r>
+      <w:r>
+        <w:t>Nanoparticles have also been shown to cross the placental barrier and display negative effects on embryo development (Ou 2016).</w:t>
+      </w:r>
+      <w:r>
+        <w:t xml:space="preserve"> </w:t>
+      </w:r>
+      <w:r>
+        <w:t>Pore-scale simulations may be able to illustrate mechanisms and thresholds for physical and chemical transport bounds on nanomaterials.</w:t>
+      </w:r>
+      <w:r>
+        <w:t xml:space="preserve"> </w:t>
+      </w:r>
+    </w:p>
+    <w:p>
+      <w:r>
+        <w:t>Bio-colloid transport of Escherichia coli, Total coliforms (</w:t>
+      </w:r>
+      <w:r>
+        <w:rPr>
+          <w:i/>
+        </w:rPr>
+        <w:t>Foppen et. al. 2005</w:t>
+      </w:r>
+      <w:r>
+        <w:t xml:space="preserve">), and protozoan oocysts </w:t>
+      </w:r>
+      <w:r>
+        <w:t>(</w:t>
+      </w:r>
+      <w:r>
+        <w:rPr>
+          <w:i/>
+        </w:rPr>
+        <w:t>Harter and Wagner 2000</w:t>
+      </w:r>
+      <w:r>
+        <w:t>)</w:t>
+      </w:r>
+      <w:r>
+        <w:t xml:space="preserve"> can contaminant water sources and cause serious health complications. Protozoan oocysts, such as Cryptosporidium parvum and Giardia lamblia can lead to infection with the consum</w:t>
+      </w:r>
+      <w:r>
+        <w:t>ption of as few as ten oocysts (</w:t>
+      </w:r>
+      <w:r>
+        <w:rPr>
+          <w:i/>
+        </w:rPr>
+        <w:t xml:space="preserve">Harter </w:t>
+      </w:r>
+      <w:r>
+        <w:rPr>
+          <w:i/>
+        </w:rPr>
+        <w:t>and Wagner 2000</w:t>
+      </w:r>
+      <w:r>
+        <w:t>)</w:t>
+      </w:r>
+      <w:r>
+        <w:t xml:space="preserve">. </w:t>
+      </w:r>
+      <w:r>
+        <w:rPr>
+          <w:i/>
+        </w:rPr>
+        <w:t xml:space="preserve">Sinclair </w:t>
+      </w:r>
+      <w:r>
+        <w:rPr>
+          <w:i/>
+        </w:rPr>
+        <w:t>and others</w:t>
+      </w:r>
+      <w:r>
+        <w:rPr>
+          <w:i/>
+        </w:rPr>
+        <w:t xml:space="preserve"> 1987</w:t>
+      </w:r>
+      <w:r>
+        <w:t xml:space="preserve"> found evidence of oocysts in shallow, coarse grained, groundwater aquifers in Oklahoma. </w:t>
+      </w:r>
+      <w:r>
+        <w:rPr>
+          <w:i/>
+        </w:rPr>
+        <w:t xml:space="preserve">Harter </w:t>
+      </w:r>
+      <w:r>
+        <w:rPr>
+          <w:i/>
+        </w:rPr>
+        <w:t xml:space="preserve">and Wagner </w:t>
+      </w:r>
+      <w:r>
+        <w:rPr>
+          <w:i/>
+        </w:rPr>
+        <w:t>2000</w:t>
+      </w:r>
+      <w:r>
+        <w:t xml:space="preserve"> found that depth dependent filtration of C. parvum occurred in clean bed laboratory experiments. Changes in fluid ionic strength, such as a natural rain event, led to the secondary release of attached C. </w:t>
+      </w:r>
+      <w:r>
         <w:lastRenderedPageBreak/>
-        <w:t>2005</w:t>
-      </w:r>
-      <w:r>
-        <w:t>), and soil nutrient dynamics (</w:t>
+        <w:t xml:space="preserve">parvum. They conclude that contaminated soil material becomes a significant source of C. parvum due to secondary physiochemical release mechanisms. The transport of fecal coliforms and total coliforms </w:t>
+      </w:r>
+      <w:r>
+        <w:t>can also be used</w:t>
+      </w:r>
+      <w:r>
+        <w:t xml:space="preserve"> as indicators of human pathogen transport. In developing countries and impoverished regions of the United States onsite human waste disposal in pit toilets is common. </w:t>
       </w:r>
       <w:r>
         <w:rPr>
           <w:i/>
         </w:rPr>
-        <w:t>Bradford 2008</w:t>
-      </w:r>
-      <w:r>
-        <w:t xml:space="preserve">). Colloidal influence on the transport of chemical contaminants and soil nutrients should not be understated. Saturated zone contaminant transport models have traditionally been modeled as immobile and mobile phase systems. Translocation and transport of inorganic and organic colloids complicate these models. It has been suggested by multiple researchers that the presence of colloids accelerates the breakthrough of strongly adsorbing contaminants. Results from column breakthrough studies of </w:t>
-      </w:r>
-      <w:r>
-        <w:rPr>
-          <w:vertAlign w:val="superscript"/>
-        </w:rPr>
-        <w:t>137</w:t>
-      </w:r>
-      <w:r>
-        <w:t xml:space="preserve">Cs radionuclide suggests that the first arrival of </w:t>
-      </w:r>
-      <w:r>
-        <w:rPr>
-          <w:vertAlign w:val="superscript"/>
-        </w:rPr>
-        <w:t>137</w:t>
-      </w:r>
-      <w:r>
-        <w:t>Cs is accelerated by 15 times the rate of first arrival without the inclusion of kaolinite colloids (</w:t>
+        <w:t xml:space="preserve">Lewis and others </w:t>
       </w:r>
       <w:r>
         <w:rPr>
           <w:i/>
         </w:rPr>
-        <w:t>Saiers and Hornberger 1996</w:t>
-      </w:r>
-      <w:r>
-        <w:t xml:space="preserve">). </w:t>
+        <w:t>1982</w:t>
+      </w:r>
+      <w:r>
+        <w:t xml:space="preserve"> summarize the results of a number of field studies of total and fecal coliform transport. They conclude that bacteria can be transported moderate distances up to several hundreds of meters depending on groundwater flow rates and bacteria survivability in groundwater aquifers. </w:t>
       </w:r>
       <w:r>
         <w:rPr>
           <w:i/>
         </w:rPr>
-        <w:t>Saiers and Hornberger 1996</w:t>
-      </w:r>
-      <w:r>
-        <w:t xml:space="preserve"> suggest that the accelerated arrival time is due to the presence of kinetic adsorption sites on kaolinite colloids. </w:t>
+        <w:t>Foppen 2005</w:t>
+      </w:r>
+      <w:r>
+        <w:t xml:space="preserve"> performed laboratory column studies of </w:t>
+      </w:r>
+      <w:r>
+        <w:t>E. c</w:t>
+      </w:r>
+      <w:r>
+        <w:t>oli bacteria transport;</w:t>
+      </w:r>
+      <w:r>
+        <w:t xml:space="preserve"> they conclude that</w:t>
+      </w:r>
+      <w:r>
+        <w:t>,</w:t>
+      </w:r>
+      <w:r>
+        <w:t xml:space="preserve"> </w:t>
+      </w:r>
+      <w:r>
+        <w:t xml:space="preserve">even in sandy soils, </w:t>
+      </w:r>
+      <w:r>
+        <w:t>straining is a significant immobilization process.</w:t>
+      </w:r>
+    </w:p>
+    <w:p>
+      <w:r>
+        <w:t>The presence of dispersed colloids provides a vector for strongly sorbed chemicals, emerging contaminants, and agricultural amendments to be transported through the subsurface (</w:t>
       </w:r>
       <w:r>
         <w:rPr>
           <w:i/>
         </w:rPr>
-        <w:t>Sirivithayapakorn and Keller 2003</w:t>
-      </w:r>
-      <w:r>
-        <w:t xml:space="preserve"> performed micromodel studies with synthetic colloids on differently shaped pore and pore throat sizes; their results suggest that preferential flow, over matrix flow, in porous media drive the early arrival of colloids. The increase of clay content in a soil was correlated to the existence of very few, but highly connected, continuous larges pores that drive preferential flow and the acceleration of breakthrough of colloid sorbed contaminants (</w:t>
+        <w:t>Qiu et. al. 2011</w:t>
+      </w:r>
+      <w:r>
+        <w:t>). Structure, composition, and connectivity are generally considered primary mechanisms that control fluid flow in soils.  In both saturated and unsaturated systems macropore flow from earthworm burrows, roots, cracks, and other heterogeneities can be described as preferential flow paths that bypass matrix flow within the subsurface (</w:t>
       </w:r>
       <w:r>
         <w:rPr>
           <w:i/>
         </w:rPr>
-        <w:t>Kjaergaard et. al. 2004</w:t>
-      </w:r>
-      <w:r>
-        <w:t>). Further research into macropores formed as karst conduits shows that higher flow rates in macropores may actually slow the breakthrough of colloids due to increased collisions between colloids and geologic material leading to increased reversible attachment of colloids (</w:t>
+        <w:t>Gerke 2006</w:t>
+      </w:r>
+      <w:r>
+        <w:t>). Preferential flow has been identified as one of the most significant field-scale mechanisms to determine the po</w:t>
+      </w:r>
+      <w:r>
+        <w:t>llution potential of chemicals (</w:t>
       </w:r>
       <w:r>
         <w:rPr>
           <w:i/>
         </w:rPr>
-        <w:t>Goppert and Goldscheider 2008</w:t>
-      </w:r>
-      <w:r>
-        <w:t>). Increased shear stresses at interface boundaries led to eventual release of attached colloids in karst conduits experiencing high flow rates (</w:t>
+        <w:t>Kung et. al. 2000</w:t>
+      </w:r>
+      <w:r>
+        <w:t>)</w:t>
+      </w:r>
+      <w:r>
+        <w:t xml:space="preserve">. Field scale testing has been limited to the use of conservative and non-conservative tracers, which are not subject to the same suite of forces as colloids. </w:t>
+      </w:r>
+    </w:p>
+    <w:p>
+      <w:r>
+        <w:t xml:space="preserve">Many field studies apply inverse modeling of the advection dispersion equation (ADE) updated for colloid transport (CDE). Application of mobile-immobile and mobile-immobile-mobile region refinement of CDE have also been applied in the literature. </w:t>
       </w:r>
       <w:r>
         <w:rPr>
           <w:i/>
         </w:rPr>
-        <w:t>Goppert and Goldscheider 2008</w:t>
-      </w:r>
-      <w:r>
-        <w:t>) and do not affect long term retention rates.</w:t>
-      </w:r>
-    </w:p>
-    <w:p>
-      <w:r>
-        <w:t>Increasing production of nanomaterials and the ensuing effects on environmental health</w:t>
-      </w:r>
-      <w:r>
-        <w:t xml:space="preserve"> presents many research challenges and </w:t>
-      </w:r>
-      <w:r>
-        <w:t>needs to be addressed (</w:t>
+        <w:t>Bradford et. al.  2003</w:t>
+      </w:r>
+      <w:r>
+        <w:t xml:space="preserve"> present an inverse modeling solut</w:t>
+      </w:r>
+      <w:r>
+        <w:t>ion implemented with HYDRUS-1D (</w:t>
       </w:r>
       <w:r>
         <w:rPr>
           <w:i/>
         </w:rPr>
-        <w:t>Klaine and others 2008</w:t>
+        <w:t>Simunek et. al. 2005</w:t>
+      </w:r>
+      <w:r>
+        <w:t>)</w:t>
+      </w:r>
+      <w:r>
+        <w:t xml:space="preserve"> that utilizes non-linear least squares optimization. Inverse modeling, however still requires laborious and often expensive laboratory or field methods to collect colloid transport data and recover CDE parameters. </w:t>
+      </w:r>
+      <w:r>
+        <w:rPr>
+          <w:i/>
+        </w:rPr>
+        <w:t>Torkzaban</w:t>
+      </w:r>
+      <w:r>
+        <w:rPr>
+          <w:i/>
+        </w:rPr>
+        <w:t xml:space="preserve"> and others</w:t>
+      </w:r>
+      <w:r>
+        <w:rPr>
+          <w:i/>
+        </w:rPr>
+        <w:t xml:space="preserve"> 2005</w:t>
+      </w:r>
+      <w:r>
+        <w:t xml:space="preserve"> indicate that their columns were excavated at 1cm intervals and concentrations of retained colloids were measured in centrifuge tubes. </w:t>
+      </w:r>
+      <w:r>
+        <w:t>The attachment of colloids to geological materials and straining by constricting pores and immobile regions is heavily influenced by the physical and chemical characteristics of the hydrological system. Changes in physical characteristics (fluid velocity, reduced porosity due to compaction) and chemical characteristics (slight changes in fluid ionic strength from a rainfall event or mixing) can alter the distribution of colloids by altering the balance of chemical and hydrodynamic forces. Most laboratory studies focus on recovering macroscale parameters of colloid transport via laboratory analysis (</w:t>
+      </w:r>
+      <w:r>
+        <w:rPr>
+          <w:i/>
+        </w:rPr>
+        <w:t>Saiers 1996, Kretzchmar et. al. 1997, Harter 2000, Sirivithayapakorn 2003, Kjaergaard et. al. 2004</w:t>
+      </w:r>
+      <w:r>
+        <w:t xml:space="preserve">) and field scale modeling. </w:t>
+      </w:r>
+      <w:r>
+        <w:t>Processes such as colloid straining in pore throats or immobilization due to fluid stagnation zones are not visible at the field scale and play an important role in colloid retention (</w:t>
+      </w:r>
+      <w:r>
+        <w:rPr>
+          <w:i/>
+        </w:rPr>
+        <w:t>Torkzaban et. al. 2008</w:t>
       </w:r>
       <w:r>
         <w:t>).</w:t>
       </w:r>
+    </w:p>
+    <w:p>
+      <w:r>
+        <w:t>Physiochemical forward modeling of colloid transport has the potential to return similar colloid transport results, significantly reducing research time and cost when used in conjunction with laboratory or field studies.</w:t>
+      </w:r>
       <w:r>
         <w:t xml:space="preserve"> </w:t>
       </w:r>
       <w:r>
-        <w:t>Nanomaterials such as TiO</w:t>
-      </w:r>
-      <w:r>
-        <w:rPr>
-          <w:vertAlign w:val="subscript"/>
-        </w:rPr>
-        <w:t>2</w:t>
-      </w:r>
-      <w:r>
-        <w:t xml:space="preserve"> are produced in a variety of sizes and included in many consumer goods for its preservative, </w:t>
-      </w:r>
-      <w:r>
-        <w:t>coloration, and photoreactive qualities</w:t>
-      </w:r>
-      <w:r>
-        <w:t>.</w:t>
-      </w:r>
-      <w:r>
-        <w:t xml:space="preserve"> High concentrations of TiO</w:t>
-      </w:r>
-      <w:r>
-        <w:rPr>
-          <w:vertAlign w:val="subscript"/>
-        </w:rPr>
-        <w:t>2</w:t>
-      </w:r>
-      <w:r>
-        <w:t xml:space="preserve"> nanomaterials are commonly found in commercial sunblock, lotions, toothpaste, and can also be found in some prepared foods (</w:t>
-      </w:r>
-      <w:r>
-        <w:rPr>
-          <w:i/>
-        </w:rPr>
-        <w:t>Weir and others 2012</w:t>
-      </w:r>
-      <w:r>
-        <w:t>).</w:t>
-      </w:r>
-      <w:r>
-        <w:t xml:space="preserve"> Although municipal wastewater treatment systems are able to remove a large proportion of these particles, application of biosolids removed from wastewater treatment provide a vector for the release and transport of nanomaterials through the soil environment (</w:t>
-      </w:r>
-      <w:r>
-        <w:rPr>
-          <w:i/>
-        </w:rPr>
-        <w:t>Weir and others 2012</w:t>
-      </w:r>
-      <w:r>
-        <w:t>).</w:t>
+        <w:t>Understanding the pore scale mechanics of colloidal transport is essential for elucidating the controlling factors of colloidal transport and for making more accurate predictions of colloidal deposition and transport on the field scale.</w:t>
       </w:r>
       <w:r>
         <w:t xml:space="preserve"> </w:t>
       </w:r>
       <w:r>
-        <w:t xml:space="preserve">Nanomaterials behave as colloids within the soil environment and have been shown to aid in the transport of heavy metals </w:t>
-      </w:r>
-      <w:r>
-        <w:t>(</w:t>
-      </w:r>
-      <w:r>
-        <w:rPr>
-          <w:i/>
-        </w:rPr>
-        <w:t>Hassellӧ</w:t>
-      </w:r>
-      <w:r>
-        <w:rPr>
-          <w:i/>
-        </w:rPr>
-        <w:t>v 2008</w:t>
-      </w:r>
-      <w:r>
-        <w:t>).</w:t>
-      </w:r>
-      <w:r>
-        <w:t xml:space="preserve"> </w:t>
-      </w:r>
-      <w:r>
-        <w:t>Nanoparticles have also been shown to cross the placental barrier and display negative effects on embryo development (Ou 2016).</w:t>
-      </w:r>
-      <w:r>
-        <w:t xml:space="preserve"> </w:t>
-      </w:r>
-      <w:r>
-        <w:t>Pore-scale simulations may be able to illustrate mechanisms and thresholds for physical and chemical transport bounds on nanomaterials.</w:t>
-      </w:r>
-      <w:r>
-        <w:t xml:space="preserve"> </w:t>
-      </w:r>
-    </w:p>
-    <w:p>
-      <w:r>
-        <w:t>Bio-colloid transport of Escherichia coli, Total coliforms (</w:t>
-      </w:r>
-      <w:r>
-        <w:rPr>
-          <w:i/>
-        </w:rPr>
-        <w:t>Foppen et. al. 2005</w:t>
-      </w:r>
-      <w:r>
-        <w:t xml:space="preserve">), and protozoan oocysts </w:t>
-      </w:r>
-      <w:r>
-        <w:t>(</w:t>
-      </w:r>
-      <w:r>
-        <w:rPr>
-          <w:i/>
-        </w:rPr>
-        <w:t>Harter and Wagner 2000</w:t>
-      </w:r>
-      <w:r>
-        <w:t>)</w:t>
-      </w:r>
-      <w:r>
-        <w:t xml:space="preserve"> can contaminant water sources and cause serious health complications. Protozoan oocysts, such as Cryptosporidium parvum and Giardia lamblia can lead to infection with the consum</w:t>
-      </w:r>
-      <w:r>
-        <w:t>ption of as few as ten oocysts (</w:t>
-      </w:r>
-      <w:r>
-        <w:rPr>
-          <w:i/>
-        </w:rPr>
-        <w:t xml:space="preserve">Harter </w:t>
-      </w:r>
-      <w:r>
-        <w:rPr>
-          <w:i/>
-        </w:rPr>
-        <w:t>and Wagner 2000</w:t>
-      </w:r>
-      <w:r>
-        <w:t>)</w:t>
-      </w:r>
-      <w:r>
-        <w:t xml:space="preserve">. </w:t>
-      </w:r>
-      <w:r>
-        <w:rPr>
-          <w:i/>
-        </w:rPr>
-        <w:t xml:space="preserve">Sinclair </w:t>
-      </w:r>
-      <w:r>
-        <w:rPr>
-          <w:i/>
-        </w:rPr>
-        <w:t>and others</w:t>
-      </w:r>
-      <w:r>
-        <w:rPr>
-          <w:i/>
-        </w:rPr>
-        <w:t xml:space="preserve"> 1987</w:t>
-      </w:r>
-      <w:r>
-        <w:t xml:space="preserve"> found evidence of oocysts in shallow, coarse grained, groundwater aquifers in Oklahoma. </w:t>
-      </w:r>
-      <w:r>
-        <w:rPr>
-          <w:i/>
-        </w:rPr>
-        <w:t xml:space="preserve">Harter </w:t>
-      </w:r>
-      <w:r>
-        <w:rPr>
-          <w:i/>
-        </w:rPr>
-        <w:t xml:space="preserve">and Wagner </w:t>
-      </w:r>
-      <w:r>
-        <w:rPr>
-          <w:i/>
-        </w:rPr>
-        <w:t>2000</w:t>
-      </w:r>
-      <w:r>
-        <w:t xml:space="preserve"> found that depth dependent filtration of C. parvum occurred in clean bed laboratory experiments. Changes in fluid ionic strength, such as a natural rain event, led to the secondary release of attached C. parvum. They conclude that contaminated soil material becomes a significant source of C. parvum due to secondary physiochemical release mechanisms. The transport of fecal coliforms and total coliforms </w:t>
-      </w:r>
-      <w:r>
-        <w:t>can also be used</w:t>
-      </w:r>
-      <w:r>
-        <w:t xml:space="preserve"> as indicators of human pathogen transport. In developing countries and impoverished regions of the United States onsite human waste disposal in pit toilets is common. </w:t>
-      </w:r>
-      <w:r>
-        <w:rPr>
-          <w:i/>
-        </w:rPr>
-        <w:t xml:space="preserve">Lewis and others </w:t>
-      </w:r>
-      <w:r>
-        <w:rPr>
-          <w:i/>
-        </w:rPr>
-        <w:t>1982</w:t>
-      </w:r>
-      <w:r>
-        <w:t xml:space="preserve"> summarize the results of a number of field studies of total and fecal coliform transport. They </w:t>
-      </w:r>
+        <w:t>Micro-scale analysis of fluid flow domains can provide a means of identifying controlling factors for colloid-surface interactions and illustrate mechanisms of colloid retention that are not obvious in column or field scale studies.</w:t>
+      </w:r>
+    </w:p>
+    <w:p>
       <w:r>
         <w:lastRenderedPageBreak/>
-        <w:t xml:space="preserve">conclude that bacteria can be transported moderate distances up to several hundreds of meters depending on groundwater flow rates and bacteria survivability in groundwater aquifers. </w:t>
-      </w:r>
-      <w:r>
-        <w:rPr>
-          <w:i/>
-        </w:rPr>
-        <w:t>Foppen 2005</w:t>
-      </w:r>
-      <w:r>
-        <w:t xml:space="preserve"> performed laboratory column studies of </w:t>
-      </w:r>
-      <w:r>
-        <w:t>E. c</w:t>
-      </w:r>
-      <w:r>
-        <w:t>oli bacteria transport;</w:t>
-      </w:r>
-      <w:r>
-        <w:t xml:space="preserve"> they conclude that</w:t>
-      </w:r>
-      <w:r>
-        <w:t>,</w:t>
-      </w:r>
-      <w:r>
-        <w:t xml:space="preserve"> </w:t>
-      </w:r>
-      <w:r>
-        <w:t xml:space="preserve">even in sandy soils, </w:t>
-      </w:r>
-      <w:r>
-        <w:t>straining is a significant immobilization process.</w:t>
-      </w:r>
-    </w:p>
-    <w:p>
-      <w:r>
-        <w:t>The presence of dispersed colloids provides a vector for strongly sorbed chemicals, emerging contaminants, and agricultural amendments to be transported through the subsurface (</w:t>
-      </w:r>
-      <w:r>
-        <w:rPr>
-          <w:i/>
-        </w:rPr>
-        <w:t>Qiu et. al. 2011</w:t>
-      </w:r>
-      <w:r>
-        <w:t>). Structure, composition, and connectivity are generally considered primary mechanisms that control fluid flow in soils.  In both saturated and unsaturated systems macropore flow from earthworm burrows, roots, cracks, and other heterogeneities can be described as preferential flow paths that bypass matrix flow within the subsurface (</w:t>
-      </w:r>
-      <w:r>
-        <w:rPr>
-          <w:i/>
-        </w:rPr>
-        <w:t>Gerke 2006</w:t>
-      </w:r>
-      <w:r>
-        <w:t>). Preferential flow has been identified as one of the most significant field-scale mechanisms to determine the po</w:t>
-      </w:r>
-      <w:r>
-        <w:t>llution potential of chemicals (</w:t>
-      </w:r>
-      <w:r>
-        <w:rPr>
-          <w:i/>
-        </w:rPr>
-        <w:t>Kung et. al. 2000</w:t>
-      </w:r>
-      <w:r>
-        <w:t>)</w:t>
-      </w:r>
-      <w:r>
-        <w:t xml:space="preserve">. Field scale testing has been limited to the use of conservative and non-conservative tracers, which are not subject to the same suite of forces as colloids. </w:t>
-      </w:r>
-    </w:p>
-    <w:p>
-      <w:r>
-        <w:t xml:space="preserve">Many field studies apply inverse modeling of the advection dispersion equation (ADE) updated for colloid transport (CDE). Application of mobile-immobile and mobile-immobile-mobile region refinement of CDE have also been applied in the literature. </w:t>
-      </w:r>
-      <w:r>
-        <w:rPr>
-          <w:i/>
-        </w:rPr>
-        <w:t>Bradford et. al.  2003</w:t>
-      </w:r>
-      <w:r>
-        <w:t xml:space="preserve"> present an inverse modeling solut</w:t>
-      </w:r>
-      <w:r>
-        <w:t>ion implemented with HYDRUS-1D (</w:t>
-      </w:r>
-      <w:r>
-        <w:rPr>
-          <w:i/>
-        </w:rPr>
-        <w:t>Simunek et. al. 2005</w:t>
-      </w:r>
-      <w:r>
-        <w:t>)</w:t>
-      </w:r>
-      <w:r>
-        <w:t xml:space="preserve"> that utilizes non-linear least squares optimization. Inverse modeling, however still requires laborious and often expensive laboratory or field methods to collect colloid transport data and recover CDE parameters. </w:t>
-      </w:r>
-      <w:r>
-        <w:rPr>
-          <w:i/>
-        </w:rPr>
-        <w:t>Torkzaban</w:t>
-      </w:r>
-      <w:r>
-        <w:rPr>
-          <w:i/>
-        </w:rPr>
-        <w:t xml:space="preserve"> and others</w:t>
-      </w:r>
-      <w:r>
-        <w:rPr>
-          <w:i/>
-        </w:rPr>
-        <w:t xml:space="preserve"> 2005</w:t>
-      </w:r>
-      <w:r>
-        <w:t xml:space="preserve"> indicate that their columns were excavated at 1cm intervals and concentrations of retained colloids were measured in centrifuge tubes. </w:t>
-      </w:r>
-      <w:r>
-        <w:t>The attachment of colloids to geological materials and straining by constricting pores and immobile regions is heavily influenced by the physical and chemical characteristics of the hydrological system. Changes in physical characteristics (fluid velocity, reduced porosity due to compaction) and chemical characteristics (slight changes in fluid ionic strength from a rainfall event or mixing) can alter the distribution of colloids by altering the balance of chemical and hydrodynamic forces. Most laboratory studies focus on recovering macroscale parameters of colloid transport via laboratory analysis (</w:t>
-      </w:r>
-      <w:r>
-        <w:rPr>
-          <w:i/>
-        </w:rPr>
-        <w:t>Saiers 1996, Kretzchmar et. al. 1997, Harter 2000, Sirivithayapakorn 2003, Kjaergaard et. al. 2004</w:t>
-      </w:r>
-      <w:r>
-        <w:t xml:space="preserve">) and field scale modeling. </w:t>
-      </w:r>
-      <w:r>
-        <w:t>Processes such as colloid straining in pore throats or immobilization due to fluid stagnation zones are not visible at the field scale and play an important role in colloid retention (</w:t>
-      </w:r>
-      <w:r>
-        <w:rPr>
-          <w:i/>
-        </w:rPr>
-        <w:t>Torkzaban et. al. 2008</w:t>
-      </w:r>
-      <w:r>
-        <w:t>).</w:t>
-      </w:r>
-    </w:p>
-    <w:p>
-      <w:r>
-        <w:t>Physiochemical forward modeling of colloid transport has the potential to return similar colloid transport results, significantly reducing research time and cost when used in conjunction with laboratory or field studies.</w:t>
-      </w:r>
-      <w:r>
-        <w:t xml:space="preserve"> </w:t>
-      </w:r>
-      <w:r>
-        <w:t>Understanding the pore scale mechanics of colloidal transport is essential for elucidating the controlling factors of colloidal transport and for making more accurate predictions of colloidal deposition and transport on the field scale.</w:t>
-      </w:r>
-      <w:r>
-        <w:t xml:space="preserve"> </w:t>
-      </w:r>
-      <w:r>
-        <w:t>Micro-scale analysis of fluid flow domains can provide a means of identifying controlling factors for colloid-surface interactions and illustrate mechanisms of colloid retention that are not obvious in column or field scale studies.</w:t>
-      </w:r>
-    </w:p>
-    <w:p>
-      <w:r>
         <w:t xml:space="preserve">Pore scale colloid transport modeling may be able to bridge a gap in the understanding and analysis of colloid transport studies. </w:t>
       </w:r>
       <w:r>
         <w:t>P</w:t>
       </w:r>
       <w:r>
-        <w:t xml:space="preserve">revious colloid modeling systems have not been released as open source tools, and as a result become limited as novel approaches. The development of an open source colloid tracking software allows for greater reproducibility of scientific studies and encourages collaboration </w:t>
-      </w:r>
-      <w:r>
-        <w:lastRenderedPageBreak/>
-        <w:t>among scientists to improve upon the existing code base using shared knowledge. Collaboration between scientists becomes extremely important as academic funding becomes more limited.</w:t>
+        <w:t>revious colloid modeling systems have not been released as open source tools, and as a result become limited as novel approaches. The development of an open source colloid tracking software allows for greater reproducibility of scientific studies and encourages collaboration among scientists to improve upon the existing code base using shared knowledge. Collaboration between scientists becomes extremely important as academic funding becomes more limited.</w:t>
       </w:r>
     </w:p>
     <w:p>
@@ -10791,6 +10773,7 @@
     </w:p>
     <w:p>
       <w:r>
+        <w:lastRenderedPageBreak/>
         <w:t xml:space="preserve">A colloid equation of motion is outlined by </w:t>
       </w:r>
       <w:r>
@@ -11029,7 +11012,6 @@
     </w:p>
     <w:p>
       <w:r>
-        <w:lastRenderedPageBreak/>
         <w:t xml:space="preserve">where </w:t>
       </w:r>
       <m:oMath>
@@ -15226,6 +15208,7 @@
     </w:p>
     <w:p>
       <w:r>
+        <w:lastRenderedPageBreak/>
         <w:t xml:space="preserve">Lifshitz-van der Walls interaction energy accounts for London dispersion forces, dipole interactions (Keesom forces), and induction forces. Lewis acid base forces account for acid-base bonding interactions. </w:t>
       </w:r>
       <w:r>
@@ -15244,11 +15227,7 @@
         <w:t>Van Oss 1994.</w:t>
       </w:r>
       <w:r>
-        <w:t xml:space="preserve"> The </w:t>
-      </w:r>
-      <w:r>
-        <w:lastRenderedPageBreak/>
-        <w:t xml:space="preserve">primary disadvantage of this approach is that it relies on van der Waals surface tension measurement values </w:t>
+        <w:t xml:space="preserve"> The primary disadvantage of this approach is that it relies on van der Waals surface tension measurement values </w:t>
       </w:r>
       <m:oMath>
         <m:r>
@@ -17855,7 +17834,6 @@
     </w:p>
     <w:p>
       <w:r>
-        <w:lastRenderedPageBreak/>
         <w:t>This approximation is limited to surface potentials less than 60 mV. Changes in net repulsive interaction due to fluid ionic strength are wrapped into the surface potential calculation and the calculation of the Debye length for this approach</w:t>
       </w:r>
       <w:r>
@@ -18902,6 +18880,160 @@
     </w:p>
     <w:p>
       <w:r>
+        <w:t>Using the simplified approach taken in this study the colloid chemical force calculation becomes</w:t>
+      </w:r>
+    </w:p>
+    <w:p>
+      <w:pPr>
+        <w:rPr>
+          <w:rFonts w:eastAsiaTheme="minorEastAsia"/>
+        </w:rPr>
+      </w:pPr>
+      <m:oMathPara>
+        <m:oMath>
+          <m:sSub>
+            <m:sSubPr>
+              <m:ctrlPr>
+                <w:rPr>
+                  <w:rFonts w:ascii="Cambria Math" w:hAnsi="Cambria Math"/>
+                  <w:i/>
+                </w:rPr>
+              </m:ctrlPr>
+            </m:sSubPr>
+            <m:e>
+              <m:r>
+                <w:rPr>
+                  <w:rFonts w:ascii="Cambria Math" w:hAnsi="Cambria Math"/>
+                </w:rPr>
+                <m:t>F</m:t>
+              </m:r>
+            </m:e>
+            <m:sub>
+              <m:r>
+                <w:rPr>
+                  <w:rFonts w:ascii="Cambria Math" w:hAnsi="Cambria Math"/>
+                </w:rPr>
+                <m:t>C</m:t>
+              </m:r>
+            </m:sub>
+          </m:sSub>
+          <m:r>
+            <w:rPr>
+              <w:rFonts w:ascii="Cambria Math" w:hAnsi="Cambria Math"/>
+            </w:rPr>
+            <m:t>= -</m:t>
+          </m:r>
+          <m:f>
+            <m:fPr>
+              <m:ctrlPr>
+                <w:rPr>
+                  <w:rFonts w:ascii="Cambria Math" w:hAnsi="Cambria Math"/>
+                  <w:i/>
+                </w:rPr>
+              </m:ctrlPr>
+            </m:fPr>
+            <m:num>
+              <m:sSub>
+                <m:sSubPr>
+                  <m:ctrlPr>
+                    <w:rPr>
+                      <w:rFonts w:ascii="Cambria Math" w:hAnsi="Cambria Math"/>
+                      <w:i/>
+                    </w:rPr>
+                  </m:ctrlPr>
+                </m:sSubPr>
+                <m:e>
+                  <m:r>
+                    <w:rPr>
+                      <w:rFonts w:ascii="Cambria Math" w:hAnsi="Cambria Math"/>
+                    </w:rPr>
+                    <m:t>ϕ</m:t>
+                  </m:r>
+                </m:e>
+                <m:sub>
+                  <m:r>
+                    <w:rPr>
+                      <w:rFonts w:ascii="Cambria Math" w:hAnsi="Cambria Math"/>
+                    </w:rPr>
+                    <m:t>EDL</m:t>
+                  </m:r>
+                </m:sub>
+              </m:sSub>
+            </m:num>
+            <m:den>
+              <m:r>
+                <w:rPr>
+                  <w:rFonts w:ascii="Cambria Math" w:hAnsi="Cambria Math"/>
+                </w:rPr>
+                <m:t>dh</m:t>
+              </m:r>
+            </m:den>
+          </m:f>
+          <m:r>
+            <w:rPr>
+              <w:rFonts w:ascii="Cambria Math" w:hAnsi="Cambria Math"/>
+            </w:rPr>
+            <m:t xml:space="preserve">- </m:t>
+          </m:r>
+          <m:f>
+            <m:fPr>
+              <m:ctrlPr>
+                <w:rPr>
+                  <w:rFonts w:ascii="Cambria Math" w:hAnsi="Cambria Math"/>
+                  <w:i/>
+                </w:rPr>
+              </m:ctrlPr>
+            </m:fPr>
+            <m:num>
+              <m:sSub>
+                <m:sSubPr>
+                  <m:ctrlPr>
+                    <w:rPr>
+                      <w:rFonts w:ascii="Cambria Math" w:hAnsi="Cambria Math"/>
+                      <w:i/>
+                    </w:rPr>
+                  </m:ctrlPr>
+                </m:sSubPr>
+                <m:e>
+                  <m:r>
+                    <w:rPr>
+                      <w:rFonts w:ascii="Cambria Math" w:hAnsi="Cambria Math"/>
+                    </w:rPr>
+                    <m:t>ϕ</m:t>
+                  </m:r>
+                </m:e>
+                <m:sub>
+                  <m:r>
+                    <w:rPr>
+                      <w:rFonts w:ascii="Cambria Math" w:hAnsi="Cambria Math"/>
+                    </w:rPr>
+                    <m:t>A</m:t>
+                  </m:r>
+                </m:sub>
+              </m:sSub>
+            </m:num>
+            <m:den>
+              <m:r>
+                <w:rPr>
+                  <w:rFonts w:ascii="Cambria Math" w:hAnsi="Cambria Math"/>
+                </w:rPr>
+                <m:t>dh</m:t>
+              </m:r>
+            </m:den>
+          </m:f>
+        </m:oMath>
+      </m:oMathPara>
+    </w:p>
+    <w:p>
+      <w:r>
+        <w:rPr>
+          <w:rFonts w:eastAsiaTheme="minorEastAsia"/>
+        </w:rPr>
+        <w:t xml:space="preserve">for both colloid-surface and colloid-colloid interactions. </w:t>
+      </w:r>
+    </w:p>
+    <w:p>
+      <w:r>
         <w:t>With the emergence of new materials such as single walled carbon nanotubes, graphene and industrial nanoparticles, van der Waals and Lewis Acid Base parameters may be extremely difficult to find in the current bank of scientific literature. For this reason a simplified simulation backend was developed. This approach to colloid transport has the potential to evolve and include increased complexity based on advances in colloidal science.</w:t>
       </w:r>
     </w:p>
@@ -18958,6 +19090,7 @@
     </w:p>
     <w:p>
       <w:r>
+        <w:lastRenderedPageBreak/>
         <w:t>C</w:t>
       </w:r>
       <w:r>
@@ -19009,365 +19142,369 @@
         <w:t>he same discretization through bi-linear interpolation.</w:t>
       </w:r>
       <w:r>
-        <w:t xml:space="preserve"> Zeta </w:t>
+        <w:t xml:space="preserve"> Zeta potential for kaolinite colloids and glass bead porous media was modeled based on values reported in academic literature. Glass bead porous media zeta potential was calculated from surface potential measurements reported by </w:t>
+      </w:r>
+      <w:r>
+        <w:rPr>
+          <w:i/>
+        </w:rPr>
+        <w:t>Decker and others 1992.</w:t>
+      </w:r>
+      <w:r>
+        <w:t xml:space="preserve"> A logarithmic regression (R</w:t>
+      </w:r>
+      <w:r>
+        <w:rPr>
+          <w:vertAlign w:val="superscript"/>
+        </w:rPr>
+        <w:t>2</w:t>
+      </w:r>
+      <w:r>
+        <w:t xml:space="preserve"> = 0.99) of laboratory collected zeta potentials against solution ionic strength was performed for simulation parameterization (Figure xxx). Sodium Kaolinite zeta potentials were calculated from zeta potential measurements reported by </w:t>
+      </w:r>
+      <w:r>
+        <w:rPr>
+          <w:i/>
+        </w:rPr>
+        <w:t>Chorom and Rengasamy 1995</w:t>
+      </w:r>
+      <w:r>
+        <w:t>. Logarithmic regression with regard to fluid ionic strength was performed (R</w:t>
+      </w:r>
+      <w:r>
+        <w:rPr>
+          <w:vertAlign w:val="superscript"/>
+        </w:rPr>
+        <w:t>2</w:t>
+      </w:r>
+      <w:r>
+        <w:t>=0.91) for colloid simulation parameterization.</w:t>
+      </w:r>
+    </w:p>
+    <w:p>
+      <w:pPr>
+        <w:pStyle w:val="Heading4"/>
+      </w:pPr>
+      <w:r>
+        <w:t>3.3.2 Initial colloid simulation run</w:t>
+      </w:r>
+    </w:p>
+    <w:p>
+      <w:r>
+        <w:t xml:space="preserve">An initial colloid simulation was performed with the </w:t>
+      </w:r>
+      <w:r>
+        <w:rPr>
+          <w:i/>
+        </w:rPr>
+        <w:t xml:space="preserve">Synthetic2 </w:t>
+      </w:r>
+      <w:r>
+        <w:t>simulation domain. A fluid ionic strength equivalent to 0.001 M NaCl was used to represent an ionic strength found in natural soils. Colloid zeta potential (</w:t>
+      </w:r>
+      <w:r>
+        <w:t>-49.47 mV</w:t>
+      </w:r>
+      <w:r>
+        <w:t>) and glass bead surface zeta potential (</w:t>
+      </w:r>
+      <w:r>
+        <w:t>-61.2 mV</w:t>
+      </w:r>
+      <w:r>
+        <w:t xml:space="preserve">) were calculated from logarithmic regression models Figures &lt;xxx, xxx&gt;. Two-thousand </w:t>
+      </w:r>
+      <w:r>
+        <w:t>colloids were released into the inlet of the domain at the beginning of the simulation as a pulse. Colloid pa</w:t>
+      </w:r>
+      <w:r>
+        <w:t>rticle transport was</w:t>
+      </w:r>
+      <w:r>
+        <w:t xml:space="preserve"> simulated for 0.03 seconds (30,000 timesteps</w:t>
+      </w:r>
+      <w:r>
+        <w:t xml:space="preserve">) or approximately 2.5 pore volumes of fluid flow. </w:t>
+      </w:r>
+    </w:p>
+    <w:p>
+      <w:r>
+        <w:t xml:space="preserve">All colloids released into the model domain </w:t>
+      </w:r>
+      <w:r>
+        <w:t>flowed entirely through the column. No colloids displayed immobilization in this simulation. The colloid breakthrough curve (figure xxx) shows that approximately 80% of colloids were transported through the flow domain at 0.5 pore volumes. This suggests that the presence of immobile regions is reducing the mean flow path, effectively creating a preferential flow path for colloids. From 0.5 pore volumes to 1.5 pore volumes the slope of the breakthrough curve becomes shallow and suggests temporary immobilization and remobilization of colloids within the simulation domain.</w:t>
+      </w:r>
+      <w:r>
+        <w:t xml:space="preserve"> The DVLO force profile &lt;figure xxx&gt; displays a strong repulsive barrier to colloid-surface attachment extending to approximately 0.4 μm.</w:t>
+      </w:r>
+      <w:r>
+        <w:t xml:space="preserve"> At very close distances, if colloids are able to break </w:t>
+      </w:r>
+      <w:r>
+        <w:t xml:space="preserve">through </w:t>
+      </w:r>
+      <w:r>
+        <w:t>the repulsive</w:t>
+      </w:r>
+      <w:r>
+        <w:t xml:space="preserve"> energy</w:t>
+      </w:r>
+      <w:r>
+        <w:t xml:space="preserve"> barrier attachment is possible.</w:t>
+      </w:r>
+      <w:r>
+        <w:t xml:space="preserve"> </w:t>
+      </w:r>
+    </w:p>
+    <w:p>
+      <w:r>
+        <w:t xml:space="preserve">The breakthrough velocity analysis of colloids shows that the range of colloid velocities are 0.1 m/s to 5e-3 m/s. The range of fluid velocity suggests that advective flow drives colloid transport in this simulation. Further analysis shows that approximately 50% of colloids in the system display a breakthrough velocity of 5e-2 m/s (Figure xxx). Colloids displaying slower breakthrough velocity likely follow a more tortuous path and may display temporary immobilization followed by remobilization.  </w:t>
+      </w:r>
+    </w:p>
+    <w:p>
+      <w:pPr>
+        <w:pStyle w:val="Heading4"/>
+      </w:pPr>
+      <w:r>
+        <w:t>3.3.3 Colloid simulation chemical parameter sensitivity analysis</w:t>
+      </w:r>
+    </w:p>
+    <w:p>
+      <w:r>
+        <w:t>Colloid simulations were performed on four synthetic simulation domains (</w:t>
+      </w:r>
+      <w:r>
+        <w:rPr>
+          <w:i/>
+        </w:rPr>
+        <w:t>Synthetic2, Synthetic3, Synthetic4, and Synthetic 5)</w:t>
+      </w:r>
+      <w:r>
+        <w:t xml:space="preserve"> where the fluid ionic strength was varied from 1e-5 M to 1 M NaCl. Colloid zeta potential and glass bead surface zeta potential was calculated for each simulation from logarithmic regression relationships to ionic strength (Figure xxx, xxx). Two thousand colloids were released into the </w:t>
       </w:r>
       <w:r>
         <w:lastRenderedPageBreak/>
-        <w:t xml:space="preserve">potential for kaolinite colloids and glass bead porous media was modeled based on values reported in academic literature. Glass bead porous media zeta potential was calculated from surface potential measurements reported by </w:t>
+        <w:t xml:space="preserve">inlet of the domain as a pulse at the beginning of each simulation. Colloid transport was simulated for approximately two pore volumes of fluid drainage.  </w:t>
+      </w:r>
+    </w:p>
+    <w:p>
+      <w:r>
+        <w:t xml:space="preserve">Electric double </w:t>
+      </w:r>
+      <w:r>
+        <w:t>layer repulsive force profiles, attractive force profiles, and DLVO force profiles were generated for each of the simulation ionic strengths. The chemical force profiles are consistent across simulation domains because the colloid and surface material did not vary between domains. The electric double layer profiles show that as ionic strength increases, the magnitude of double layer repulsion decreases. A collapse of the double layer repulsive distance is also observed with increased ionic strength.  The attractive force profiles display similar results for all ionic strengths tested. At 1 nm distance the difference in force profile is most pronounced. DLVO force profiles (combination of EDL and attra</w:t>
+      </w:r>
+      <w:r>
+        <w:t>ctive forces) shows the collapse of a</w:t>
+      </w:r>
+      <w:r>
+        <w:t xml:space="preserve"> repulsive energy barrier with increased ionic strength</w:t>
+      </w:r>
+      <w:r>
+        <w:t xml:space="preserve"> (Figure xxx)</w:t>
+      </w:r>
+      <w:r>
+        <w:t>. At 1e-3 M NaCl solution the maximum repulsive force observed</w:t>
+      </w:r>
+      <w:r>
+        <w:t xml:space="preserve"> is approximately -4e-9 N. When ionic strength is increased to 0.1 M NaCl the repulsive energy barrier has a maximum of approximately -1.5e-9 N. The decrease in magnitude of this energy barrier may allow colloids to overcome it and fall into the attachment zone at approximately 1 nm distance. </w:t>
+      </w:r>
+    </w:p>
+    <w:p>
+      <w:r>
+        <w:t xml:space="preserve">Sensitivity analysis results for the </w:t>
       </w:r>
       <w:r>
         <w:rPr>
           <w:i/>
         </w:rPr>
-        <w:t>Decker and others 1992.</w:t>
-      </w:r>
-      <w:r>
-        <w:t xml:space="preserve"> A logarithmic regression (R</w:t>
-      </w:r>
-      <w:r>
-        <w:rPr>
-          <w:vertAlign w:val="superscript"/>
-        </w:rPr>
-        <w:t>2</w:t>
-      </w:r>
-      <w:r>
-        <w:t xml:space="preserve"> = 0.99) of laboratory collected zeta potentials against solution ionic strength was performed for simulation parameterization (Figure xxx). Sodium Kaolinite zeta potentials were calculated from zeta potential measurements reported by </w:t>
-      </w:r>
+        <w:t xml:space="preserve">Synthetic2 </w:t>
+      </w:r>
+      <w:r>
+        <w:t>model domain show that all colloids break through the domain by 1.5 pore volumes, with the exception of the 1.0 M</w:t>
+      </w:r>
+      <w:r>
+        <w:t xml:space="preserve"> simulation. </w:t>
+      </w:r>
+      <w:r>
+        <w:t>One percent</w:t>
+      </w:r>
+      <w:bookmarkStart w:id="0" w:name="_GoBack"/>
+      <w:bookmarkEnd w:id="0"/>
+      <w:r>
+        <w:t xml:space="preserve"> of dispersed kaolinite colloids were immobilized either through adsorption, straining, or immobilization in fluid stagnation zones. Breakthrough profiles returned expected results based upon DLVO theory and calculated DLVO interaction profiles. 1e-4 M NaCl solution </w:t>
+      </w:r>
+      <w:r>
+        <w:t>provided the earliest arrival of the</w:t>
+      </w:r>
+      <w:r>
+        <w:t xml:space="preserve"> breakthrough profile, with 100% of all colloids exiting the system within 1 pore volume elution. This suggests that advective forces </w:t>
+      </w:r>
+      <w:r>
+        <w:t xml:space="preserve">funneled through a preferential flow path </w:t>
+      </w:r>
+      <w:r>
+        <w:t xml:space="preserve">dominated the transport of colloids throughout the system. Surface exclusion effects due to a large repulsive energy barrier contribute to the dominance of advective flow. </w:t>
+      </w:r>
+    </w:p>
+    <w:p>
       <w:r>
         <w:rPr>
           <w:i/>
         </w:rPr>
-        <w:t>Chorom and Rengasamy 1995</w:t>
-      </w:r>
-      <w:r>
-        <w:t>. Logarithmic regression with regard to fluid ionic strength was performed (R</w:t>
-      </w:r>
-      <w:r>
-        <w:rPr>
-          <w:vertAlign w:val="superscript"/>
-        </w:rPr>
-        <w:t>2</w:t>
-      </w:r>
-      <w:r>
-        <w:t>=0.91) for colloid simulation parameterization.</w:t>
-      </w:r>
-    </w:p>
-    <w:p>
-      <w:pPr>
-        <w:pStyle w:val="Heading4"/>
-      </w:pPr>
-      <w:r>
-        <w:t>3.3.2 Initial colloid simulation run</w:t>
-      </w:r>
-    </w:p>
-    <w:p>
-      <w:r>
-        <w:t xml:space="preserve">An initial colloid simulation was performed with the </w:t>
+        <w:t>Synthetic3</w:t>
       </w:r>
       <w:r>
         <w:rPr>
           <w:i/>
         </w:rPr>
-        <w:t xml:space="preserve">Synthetic2 </w:t>
-      </w:r>
-      <w:r>
-        <w:t>simulation domain. A fluid ionic strength equivalent to 0.001 M NaCl was used to represent an ionic strength found in natural soils. Colloid zeta potential (</w:t>
-      </w:r>
-      <w:r>
-        <w:t>-49.47 mV</w:t>
-      </w:r>
-      <w:r>
-        <w:t>) and glass bead surface zeta potential (</w:t>
-      </w:r>
-      <w:r>
-        <w:t>-61.2 mV</w:t>
-      </w:r>
-      <w:r>
-        <w:t xml:space="preserve">) were calculated from logarithmic regression models Figures &lt;xxx, xxx&gt;. Two-thousand </w:t>
-      </w:r>
-      <w:r>
-        <w:t>colloids were released into the inlet of the domain at the beginning of the simulation as a pulse. Colloid pa</w:t>
-      </w:r>
-      <w:r>
-        <w:t>rticle transport was</w:t>
-      </w:r>
-      <w:r>
-        <w:t xml:space="preserve"> simulated for 0.03 seconds (30,000 timesteps</w:t>
-      </w:r>
-      <w:r>
-        <w:t xml:space="preserve">) or approximately 2.5 pore volumes of fluid flow. </w:t>
-      </w:r>
-    </w:p>
-    <w:p>
-      <w:r>
-        <w:t xml:space="preserve">All colloids released into the model domain </w:t>
-      </w:r>
-      <w:r>
-        <w:t>flowed entirely through the column. No colloids displayed immobilization in this simulation. The colloid breakthrough curve (figure xxx) shows that approximately 80% of colloids were transported through the flow domain at 0.5 pore volumes. This suggests that the presence of immobile regions is reducing the mean flow path, effectively creating a preferential flow path for colloids. From 0.5 pore volumes to 1.5 pore volumes the slope of the breakthrough curve becomes shallow and suggests temporary immobilization and remobilization of colloids within the simulation domain.</w:t>
-      </w:r>
-      <w:r>
-        <w:t xml:space="preserve"> The DVLO force profile &lt;figure xxx&gt; displays a strong repulsive barrier to colloid-surface attachment extending to approximately 0.4 μm.</w:t>
-      </w:r>
-      <w:r>
-        <w:t xml:space="preserve"> At very close distances, if colloids are able to break </w:t>
-      </w:r>
-      <w:r>
-        <w:t xml:space="preserve">through </w:t>
-      </w:r>
-      <w:r>
-        <w:t>the repulsive</w:t>
-      </w:r>
-      <w:r>
-        <w:t xml:space="preserve"> energy</w:t>
-      </w:r>
-      <w:r>
-        <w:t xml:space="preserve"> barrier attachment is possible.</w:t>
-      </w:r>
-      <w:r>
         <w:t xml:space="preserve"> </w:t>
       </w:r>
-    </w:p>
-    <w:p>
-      <w:r>
-        <w:t xml:space="preserve">The breakthrough velocity analysis of colloids shows that the range of colloid velocities are 0.1 m/s to 5e-3 m/s. The range of fluid velocity suggests that advective flow drives colloid transport in this simulation. Further analysis shows that approximately 50% of colloids in the system display a breakthrough velocity of 5e-2 m/s (Figure xxx). Colloids displaying slower breakthrough velocity likely follow a more tortuous path and may display temporary immobilization followed by remobilization.  </w:t>
-      </w:r>
-    </w:p>
-    <w:p>
-      <w:pPr>
-        <w:pStyle w:val="Heading4"/>
-      </w:pPr>
-      <w:r>
-        <w:t>3.3.3 Colloid simulation chemical parameter sensitivity analysis</w:t>
-      </w:r>
-    </w:p>
-    <w:p>
-      <w:r>
-        <w:t>Colloid simulations were performed on four synthetic simulation domains (</w:t>
+      <w:r>
+        <w:t xml:space="preserve">sensitivity analysis results returned an unexpected pattern. A </w:t>
+      </w:r>
+      <w:r>
+        <w:t>minimum</w:t>
+      </w:r>
+      <w:r>
+        <w:t xml:space="preserve"> (79%) of colloids were transported entirely through the system with the 1e-3 M NaCl simulation. </w:t>
+      </w:r>
+      <w:r>
+        <w:t xml:space="preserve">The 1e-4 M ionic strength simulation produced a cumulative breakthrough of 84% colloids, which was also lower than the higher ionic strength simulations. </w:t>
+      </w:r>
+      <w:r>
+        <w:t>The remaining three simulations produced similar results showing that</w:t>
+      </w:r>
+      <w:r>
+        <w:t xml:space="preserve"> </w:t>
+      </w:r>
+      <w:r>
+        <w:t xml:space="preserve">approximately 10% of simulated colloids were immobilized within the domain. The </w:t>
       </w:r>
       <w:r>
         <w:rPr>
           <w:i/>
         </w:rPr>
-        <w:t>Synthetic2, Synthetic3, Synthetic4, and Synthetic 5)</w:t>
-      </w:r>
-      <w:r>
-        <w:t xml:space="preserve"> where the fluid ionic strength was varied from 1e-5 M to 1 M NaCl. Colloid zeta potential and glass bead surface zeta potential was calculated for each simulation from logarithmic regression relationships to ionic strength (Figure xxx, xxx). Two thousand colloids were released into the inlet of the domain as a pulse at the beginning of each simulation. Colloid transport was simulated for approximately two pore volumes of fluid drainage.  </w:t>
-      </w:r>
-    </w:p>
-    <w:p>
-      <w:r>
-        <w:t xml:space="preserve">Electric double </w:t>
-      </w:r>
-      <w:r>
-        <w:t xml:space="preserve">layer repulsive force profiles, attractive force profiles, and DLVO force profiles were generated for each of the simulation ionic strengths. The chemical force profiles are consistent across simulation domains because the colloid and surface material did not vary between domains. The electric double layer profiles show that as ionic strength increases, the magnitude of double layer repulsion decreases. A collapse of the double layer repulsive distance is also observed with increased ionic strength.  The attractive force profiles display similar results for all ionic strengths tested. At 1 nm distance the difference in force profile is most pronounced. DLVO force profiles (combination of EDL and </w:t>
-      </w:r>
+        <w:t xml:space="preserve">Sythetic3 </w:t>
+      </w:r>
+      <w:r>
+        <w:t>simulation domain displays the smallest mean pore diameter and the lowest mean fluid velocity of all of the tested simulation domains. Because of the small pore to colloid ratio, repulsive effects of colloid-colloid interactions likely play a large role in the overall distribution of colloids within the system. Figures xxx and xxx show colloid distribution plotted every 100 time steps for 1M NaCl and 1e-3 M NaCl solutio</w:t>
+      </w:r>
+      <w:r>
+        <w:t>ns. It appears that colloids</w:t>
+      </w:r>
+      <w:r>
+        <w:t xml:space="preserve"> </w:t>
+      </w:r>
+      <w:r>
+        <w:t>display increased dispersion</w:t>
+      </w:r>
+      <w:r>
+        <w:t xml:space="preserve"> due to colloid-colloid double layer repulsive effects in the 1e-3M solution simulation. This dispersion</w:t>
+      </w:r>
+      <w:r>
+        <w:t xml:space="preserve"> affected</w:t>
+      </w:r>
+      <w:r>
+        <w:t xml:space="preserve"> colloid travel paths causing immobilization </w:t>
+      </w:r>
+      <w:r>
+        <w:t>and attachment in zones</w:t>
+      </w:r>
+      <w:r>
+        <w:t xml:space="preserve"> where colloids did not stream to in the 1M NaCl simulations.</w:t>
+      </w:r>
+    </w:p>
+    <w:p>
+      <w:r>
+        <w:t xml:space="preserve">Sensitivity analysis results from </w:t>
+      </w:r>
+      <w:r>
+        <w:rPr>
+          <w:i/>
+        </w:rPr>
+        <w:t xml:space="preserve">Sythetic4 </w:t>
+      </w:r>
+      <w:r>
+        <w:t>show purely advective flow through a</w:t>
+      </w:r>
+      <w:r>
+        <w:t xml:space="preserve"> macropore. Preferential transport through this single pore dominated the system. For all ionic strengths simulated, 100% of colloids released exited the system by 0.5 pore volumes of elution (Figure xxx). Physical properties of the </w:t>
+      </w:r>
+      <w:r>
+        <w:rPr>
+          <w:i/>
+        </w:rPr>
+        <w:t xml:space="preserve">Synthetic4 </w:t>
+      </w:r>
+      <w:r>
+        <w:t>domain, reported in table &lt;xxx&gt;</w:t>
+      </w:r>
+      <w:r>
+        <w:t xml:space="preserve">, show that the mean pore diameter is 1.94e-5 m and the ratio of pore diameter to colloid radius is 19.4. This is the highest reported pore to colloid ratio radius of all simulation domains. Due to the large macropore the mean fluid velocity of </w:t>
+      </w:r>
+      <w:r>
+        <w:rPr>
+          <w:i/>
+        </w:rPr>
+        <w:t>Sythetic4</w:t>
+      </w:r>
+      <w:r>
+        <w:t xml:space="preserve"> was</w:t>
+      </w:r>
+      <w:r>
+        <w:t xml:space="preserve"> up</w:t>
+      </w:r>
+      <w:r>
+        <w:t xml:space="preserve"> to 3 orders of magnitude larger than the other reported simulation domains. </w:t>
+      </w:r>
+    </w:p>
+    <w:p>
       <w:r>
         <w:lastRenderedPageBreak/>
-        <w:t>attra</w:t>
-      </w:r>
-      <w:r>
-        <w:t>ctive forces) shows the collapse of a</w:t>
-      </w:r>
-      <w:r>
-        <w:t xml:space="preserve"> repulsive energy barrier with increased ionic strength. At 1e-3 M NaCl solution the maximum repulsive force observed</w:t>
-      </w:r>
-      <w:r>
-        <w:t xml:space="preserve"> is approximately -4e-9 N. When ionic strength is increased to 0.1 M NaCl the repulsive energy barrier has a maximum of approximately -1.5e-9 N. The decrease in magnitude of this energy barrier may allow colloids to overcome it and fall into the attachment zone at approximately 1 nm distance. </w:t>
-      </w:r>
-    </w:p>
-    <w:p>
-      <w:r>
-        <w:t xml:space="preserve">Sensitivity analysis results for the </w:t>
+        <w:t xml:space="preserve">Sensitivity analysis results from </w:t>
       </w:r>
       <w:r>
         <w:rPr>
           <w:i/>
         </w:rPr>
-        <w:t xml:space="preserve">Synthetic2 </w:t>
-      </w:r>
-      <w:r>
-        <w:t>model domain show that all colloids break through the domain by 1.5 pore volumes, with the exception of the 1.0 M</w:t>
-      </w:r>
-      <w:r>
-        <w:t xml:space="preserve"> simulation. &lt;Real percentage ~</w:t>
-      </w:r>
-      <w:r>
-        <w:t xml:space="preserve">5&gt; of dispersed kaolinite colloids were immobilized either through adsorption, straining, or immobilization in fluid stagnation zones. Breakthrough profiles returned expected results based upon DLVO theory and calculated DLVO interaction profiles. 1e-4 M NaCl solution </w:t>
-      </w:r>
-      <w:r>
-        <w:t>provided the earliest arrival of the</w:t>
-      </w:r>
-      <w:r>
-        <w:t xml:space="preserve"> breakthrough profile, with 100% of all colloids exiting the system within 1 pore volume elution. This suggests that advective forces </w:t>
-      </w:r>
-      <w:r>
-        <w:t xml:space="preserve">funneled through a preferential flow path </w:t>
-      </w:r>
-      <w:r>
-        <w:t xml:space="preserve">dominated the transport of colloids throughout the system. Surface exclusion effects due to a large repulsive energy barrier contribute to the dominance of advective flow. </w:t>
-      </w:r>
-    </w:p>
-    <w:p>
-      <w:r>
-        <w:rPr>
-          <w:i/>
-        </w:rPr>
-        <w:t>Synthetic3</w:t>
-      </w:r>
-      <w:r>
-        <w:rPr>
-          <w:i/>
-        </w:rPr>
+        <w:t>Synthetic5</w:t>
+      </w:r>
+      <w:r>
         <w:t xml:space="preserve"> </w:t>
       </w:r>
       <w:r>
-        <w:t xml:space="preserve">sensitivity analysis results returned an unexpected pattern. A </w:t>
-      </w:r>
-      <w:r>
-        <w:t>minimum</w:t>
-      </w:r>
-      <w:r>
-        <w:t xml:space="preserve"> (79%) of colloids were transported entirely through the system with the 1e-3 M NaCl simulation. </w:t>
-      </w:r>
-      <w:r>
-        <w:t xml:space="preserve">The 1e-4 M ionic strength simulation produced a cumulative breakthrough of 84% colloids, which was also lower than the higher ionic strength simulations. </w:t>
-      </w:r>
-      <w:r>
-        <w:t>The remaining three simulations produced similar results showing that</w:t>
+        <w:t xml:space="preserve">return results consistent with DLVO theory, with the exception of the 1M NaCl simulation. </w:t>
+      </w:r>
+      <w:r>
+        <w:t>The 1e-4 M simulation shows that all colloids break through the simulation domain by 0.5 pore volumes of elution. A limited number of colloids were immobilized for simulations with ionic strengths of 1e-3 M to 0.1 M NaCl. Less than 10% of kaolinite colloids were retained in these simulations. Simulation results for 1.0 M NaCl returned complete breakthrough of all colloids by 2 pore volumes of elution. This result was not expected because of the repulsive energy barrier between solid and colloid is lowest for this simulation ionic strength.</w:t>
+      </w:r>
+      <w:r>
+        <w:t xml:space="preserve"> Colloid-colloid attractive interaction may have contributed to the complete breakthrough of all colloids. Additionally,</w:t>
       </w:r>
       <w:r>
         <w:t xml:space="preserve"> </w:t>
       </w:r>
       <w:r>
-        <w:t xml:space="preserve">approximately 10% of simulated colloids were immobilized within the domain. The </w:t>
-      </w:r>
-      <w:r>
-        <w:rPr>
-          <w:i/>
-        </w:rPr>
-        <w:t xml:space="preserve">Sythetic3 </w:t>
-      </w:r>
-      <w:r>
-        <w:t>simulation domain displays the smallest mean pore diameter and the lowest mean fluid velocity of all of the tested simulation domains. Because of the small pore to colloid ratio, repulsive effects of colloid-colloid interactions likely play a large role in the overall distribution of colloids within the system. Figures xxx and xxx show colloid distribution plotted every 100 time steps for 1M NaCl and 1e-3 M NaCl solutio</w:t>
-      </w:r>
-      <w:r>
-        <w:t>ns. It appears that colloids</w:t>
+        <w:t>Brownian</w:t>
+      </w:r>
+      <w:r>
+        <w:t xml:space="preserve"> motion </w:t>
+      </w:r>
+      <w:r>
+        <w:t>can affect</w:t>
       </w:r>
       <w:r>
         <w:t xml:space="preserve"> </w:t>
       </w:r>
       <w:r>
-        <w:t>display increased dispersion</w:t>
-      </w:r>
-      <w:r>
-        <w:t xml:space="preserve"> due to colloid-colloid double layer repulsive effects in the 1e-3M solution simulation. This dispersion</w:t>
-      </w:r>
-      <w:r>
-        <w:t xml:space="preserve"> affected</w:t>
-      </w:r>
-      <w:r>
-        <w:t xml:space="preserve"> colloid travel paths causing immobilization </w:t>
-      </w:r>
-      <w:r>
-        <w:t>and attachment in zones</w:t>
-      </w:r>
-      <w:r>
-        <w:t xml:space="preserve"> where colloids did not stream to in the 1M NaCl simulations.</w:t>
-      </w:r>
-    </w:p>
-    <w:p>
-      <w:r>
-        <w:t xml:space="preserve">Sensitivity analysis results from </w:t>
-      </w:r>
-      <w:r>
-        <w:rPr>
-          <w:i/>
-        </w:rPr>
-        <w:t xml:space="preserve">Sythetic4 </w:t>
-      </w:r>
-      <w:r>
-        <w:t>show purely advective flow through a</w:t>
-      </w:r>
-      <w:r>
-        <w:t xml:space="preserve"> macropore. Preferential transport through this single pore dominated the system. For all ionic strengths simulated, 100% of colloids released exited the system by 0.5 pore volumes of elution (Figure xxx). Physical properties of the </w:t>
-      </w:r>
-      <w:r>
-        <w:rPr>
-          <w:i/>
-        </w:rPr>
-        <w:t xml:space="preserve">Synthetic4 </w:t>
-      </w:r>
-      <w:r>
-        <w:t>domain, reported in table &lt;xxx&gt;</w:t>
-      </w:r>
-      <w:r>
-        <w:t xml:space="preserve">, show that the mean pore diameter is 1.94e-5 m and the ratio of pore diameter to colloid radius is 19.4. This is the highest reported pore to colloid ratio radius of all simulation domains. Due to the large macropore the mean fluid velocity of </w:t>
-      </w:r>
-      <w:r>
-        <w:rPr>
-          <w:i/>
-        </w:rPr>
-        <w:t>Sythetic4</w:t>
-      </w:r>
-      <w:r>
-        <w:t xml:space="preserve"> was</w:t>
-      </w:r>
-      <w:r>
-        <w:t xml:space="preserve"> up</w:t>
-      </w:r>
-      <w:r>
-        <w:t xml:space="preserve"> to 3 orders of magnitude larger than the other reported simulation domains. </w:t>
-      </w:r>
-    </w:p>
-    <w:p>
-      <w:r>
-        <w:t xml:space="preserve">Sensitivity analysis results from </w:t>
-      </w:r>
-      <w:r>
-        <w:rPr>
-          <w:i/>
-        </w:rPr>
-        <w:t>Synthetic5</w:t>
+        <w:t>colloid immobilization. Brownian motion has the potential to</w:t>
       </w:r>
       <w:r>
         <w:t xml:space="preserve"> </w:t>
       </w:r>
       <w:r>
-        <w:t xml:space="preserve">return results consistent with DLVO theory, with the exception of the 1M NaCl simulation. </w:t>
-      </w:r>
-      <w:r>
-        <w:t>The 1e-4 M simulation shows that all colloids break through the simulation domain by 0.5 pore volumes of elution. A limited number of colloids were immobilized for simulations with ionic strengths of 1e-3 M to 0.1 M NaCl. Less than 10% of kaolinite colloids were retained in these simulations. Simulation results for 1.0 M NaCl returned complete breakthrough of all colloids by 2 pore volumes of elution. This result was not expected because of the repulsive energy barrier between solid and colloid is lowest for this simulation ionic strength.</w:t>
-      </w:r>
-      <w:r>
-        <w:t xml:space="preserve"> Colloid-colloid attractive interaction may have contributed to the complete breakthrough of all colloids. Additionally,</w:t>
-      </w:r>
-      <w:r>
-        <w:t xml:space="preserve"> </w:t>
-      </w:r>
-      <w:r>
-        <w:t>Brownian</w:t>
-      </w:r>
-      <w:r>
-        <w:t xml:space="preserve"> motion </w:t>
-      </w:r>
-      <w:r>
-        <w:t>can affect</w:t>
-      </w:r>
-      <w:r>
-        <w:t xml:space="preserve"> </w:t>
-      </w:r>
-      <w:r>
-        <w:t>colloid immobilization. Brownian motion has the potential to</w:t>
-      </w:r>
-      <w:r>
-        <w:t xml:space="preserve"> </w:t>
-      </w:r>
-      <w:r>
-        <w:t xml:space="preserve">overcome attractive </w:t>
-      </w:r>
-      <w:r>
-        <w:lastRenderedPageBreak/>
-        <w:t xml:space="preserve">surface interactions, </w:t>
+        <w:t xml:space="preserve">overcome attractive surface interactions, </w:t>
       </w:r>
       <w:r>
         <w:t>causing colloids to</w:t>
@@ -19638,17 +19775,11 @@
         <w:t xml:space="preserve"> ionic strength caused </w:t>
       </w:r>
       <w:r>
-        <w:t xml:space="preserve">greater dispersion of colloids. Colloids were pushed into immobile regions of the simulation domain and attached to surfaces. </w:t>
-      </w:r>
-      <w:r>
-        <w:lastRenderedPageBreak/>
-        <w:t xml:space="preserve">This observation gives insight into unexpected colloid transport results where colloids break through at a lesser quantity under </w:t>
+        <w:t xml:space="preserve">greater dispersion of colloids. Colloids were pushed into immobile regions of the simulation domain and attached to surfaces. This observation gives insight into unexpected colloid transport results where colloids break through at a lesser quantity under </w:t>
       </w:r>
       <w:r>
         <w:t xml:space="preserve">more </w:t>
       </w:r>
-      <w:bookmarkStart w:id="0" w:name="_GoBack"/>
-      <w:bookmarkEnd w:id="0"/>
       <w:r>
         <w:t xml:space="preserve">favorable depositional conditions. </w:t>
       </w:r>
@@ -19908,6 +20039,7 @@
         <w:ind w:left="360"/>
       </w:pPr>
       <w:r>
+        <w:lastRenderedPageBreak/>
         <w:t>4.5 Discussion</w:t>
       </w:r>
     </w:p>
@@ -19965,7 +20097,6 @@
         </w:numPr>
       </w:pPr>
       <w:r>
-        <w:lastRenderedPageBreak/>
         <w:t>References</w:t>
       </w:r>
     </w:p>
@@ -22817,7 +22948,7 @@
 </file>
 
 <file path=customXml/itemProps1.xml><?xml version="1.0" encoding="utf-8"?>
-<ds:datastoreItem xmlns:ds="http://schemas.openxmlformats.org/officeDocument/2006/customXml" ds:itemID="{8C8AF963-3DAC-4068-8672-FBE9941D2380}">
+<ds:datastoreItem xmlns:ds="http://schemas.openxmlformats.org/officeDocument/2006/customXml" ds:itemID="{9E5716A3-8235-49FF-8B88-059A22057BC1}">
   <ds:schemaRefs>
     <ds:schemaRef ds:uri="http://schemas.openxmlformats.org/officeDocument/2006/bibliography"/>
   </ds:schemaRefs>

</xml_diff>